<commit_message>
I started the design document - its super confusing right now haha but I'm adding diagrams now.
</commit_message>
<xml_diff>
--- a/Design Document MPGame.docx
+++ b/Design Document MPGame.docx
@@ -14,118 +14,234 @@
           <w:szCs w:val="20"/>
         </w:rPr>
       </w:pPr>
+      <w:r>
+        <w:rPr>
+          <w:rStyle w:val="Strong"/>
+          <w:rFonts w:ascii="Arial" w:hAnsi="Arial" w:cs="Arial"/>
+          <w:color w:val="000000"/>
+          <w:sz w:val="20"/>
+          <w:szCs w:val="20"/>
+        </w:rPr>
+        <w:t>Section 1 – State the purpose of your project/sub-system:</w:t>
+      </w:r>
+      <w:r>
+        <w:rPr>
+          <w:rStyle w:val="apple-converted-space"/>
+          <w:rFonts w:ascii="Arial" w:hAnsi="Arial" w:cs="Arial"/>
+          <w:color w:val="000000"/>
+          <w:sz w:val="20"/>
+          <w:szCs w:val="20"/>
+        </w:rPr>
+        <w:t> </w:t>
+      </w:r>
+    </w:p>
+    <w:p>
+      <w:pPr>
+        <w:pStyle w:val="NormalWeb"/>
+        <w:shd w:val="clear" w:color="auto" w:fill="FFFFFF"/>
+        <w:spacing w:before="0" w:beforeAutospacing="0" w:after="240" w:afterAutospacing="0" w:line="360" w:lineRule="atLeast"/>
+        <w:rPr>
+          <w:rFonts w:ascii="Arial" w:hAnsi="Arial" w:cs="Arial"/>
+          <w:color w:val="000000"/>
+          <w:sz w:val="20"/>
+          <w:szCs w:val="20"/>
+        </w:rPr>
+      </w:pPr>
+      <w:r>
+        <w:rPr>
+          <w:rFonts w:ascii="Arial" w:hAnsi="Arial" w:cs="Arial"/>
+          <w:color w:val="000000"/>
+          <w:sz w:val="20"/>
+          <w:szCs w:val="20"/>
+        </w:rPr>
+        <w:t xml:space="preserve">This design describes on original game which attempts to provide all of the aspects of meaningful play. It is designed as an online, multiplayer racing game with a unique control system application. The style targets a retro aesthetic appeal, which is </w:t>
+      </w:r>
+      <w:r>
+        <w:rPr>
+          <w:rFonts w:ascii="Arial" w:hAnsi="Arial" w:cs="Arial"/>
+          <w:color w:val="000000"/>
+          <w:sz w:val="20"/>
+          <w:szCs w:val="20"/>
+        </w:rPr>
+        <w:t xml:space="preserve">complimented by a simplistic control scheme. </w:t>
+      </w:r>
+    </w:p>
+    <w:p>
+      <w:pPr>
+        <w:pStyle w:val="NormalWeb"/>
+        <w:shd w:val="clear" w:color="auto" w:fill="FFFFFF"/>
+        <w:spacing w:before="0" w:beforeAutospacing="0" w:after="240" w:afterAutospacing="0" w:line="360" w:lineRule="atLeast"/>
+        <w:rPr>
+          <w:rStyle w:val="apple-converted-space"/>
+          <w:rFonts w:ascii="Arial" w:hAnsi="Arial" w:cs="Arial"/>
+          <w:color w:val="000000"/>
+          <w:sz w:val="20"/>
+          <w:szCs w:val="20"/>
+        </w:rPr>
+      </w:pPr>
+      <w:r>
+        <w:rPr>
+          <w:rStyle w:val="Strong"/>
+          <w:rFonts w:ascii="Arial" w:hAnsi="Arial" w:cs="Arial"/>
+          <w:color w:val="000000"/>
+          <w:sz w:val="20"/>
+          <w:szCs w:val="20"/>
+        </w:rPr>
+        <w:t>Section 2 – Define the high level entities in your design:</w:t>
+      </w:r>
+      <w:r>
+        <w:rPr>
+          <w:rStyle w:val="apple-converted-space"/>
+          <w:rFonts w:ascii="Arial" w:hAnsi="Arial" w:cs="Arial"/>
+          <w:color w:val="000000"/>
+          <w:sz w:val="20"/>
+          <w:szCs w:val="20"/>
+        </w:rPr>
+        <w:t> </w:t>
+      </w:r>
+    </w:p>
+    <w:p>
+      <w:pPr>
+        <w:pStyle w:val="NormalWeb"/>
+        <w:shd w:val="clear" w:color="auto" w:fill="FFFFFF"/>
+        <w:spacing w:before="0" w:beforeAutospacing="0" w:after="240" w:afterAutospacing="0" w:line="360" w:lineRule="atLeast"/>
+        <w:rPr>
+          <w:rStyle w:val="apple-converted-space"/>
+          <w:rFonts w:ascii="Arial" w:hAnsi="Arial" w:cs="Arial"/>
+          <w:color w:val="000000"/>
+          <w:sz w:val="20"/>
+          <w:szCs w:val="20"/>
+        </w:rPr>
+      </w:pPr>
+      <w:r>
+        <w:rPr>
+          <w:rStyle w:val="apple-converted-space"/>
+          <w:rFonts w:ascii="Arial" w:hAnsi="Arial" w:cs="Arial"/>
+          <w:color w:val="000000"/>
+          <w:sz w:val="20"/>
+          <w:szCs w:val="20"/>
+        </w:rPr>
+        <w:t>High Level Entities:</w:t>
+      </w:r>
+    </w:p>
+    <w:p>
+      <w:pPr>
+        <w:pStyle w:val="NormalWeb"/>
+        <w:shd w:val="clear" w:color="auto" w:fill="FFFFFF"/>
+        <w:spacing w:before="0" w:beforeAutospacing="0" w:after="240" w:afterAutospacing="0" w:line="360" w:lineRule="atLeast"/>
+        <w:rPr>
+          <w:rStyle w:val="apple-converted-space"/>
+          <w:rFonts w:ascii="Arial" w:hAnsi="Arial" w:cs="Arial"/>
+          <w:color w:val="000000"/>
+          <w:sz w:val="20"/>
+          <w:szCs w:val="20"/>
+        </w:rPr>
+      </w:pPr>
+      <w:r>
+        <w:rPr>
+          <w:rStyle w:val="apple-converted-space"/>
+          <w:rFonts w:ascii="Arial" w:hAnsi="Arial" w:cs="Arial"/>
+          <w:color w:val="000000"/>
+          <w:sz w:val="20"/>
+          <w:szCs w:val="20"/>
+        </w:rPr>
+        <w:t>In the game, we have:</w:t>
+      </w:r>
+    </w:p>
+    <w:p>
+      <w:pPr>
+        <w:pStyle w:val="NormalWeb"/>
+        <w:shd w:val="clear" w:color="auto" w:fill="FFFFFF"/>
+        <w:spacing w:before="0" w:beforeAutospacing="0" w:after="240" w:afterAutospacing="0" w:line="360" w:lineRule="atLeast"/>
+        <w:rPr>
+          <w:rStyle w:val="apple-converted-space"/>
+          <w:rFonts w:ascii="Arial" w:hAnsi="Arial" w:cs="Arial"/>
+          <w:color w:val="000000"/>
+          <w:sz w:val="20"/>
+          <w:szCs w:val="20"/>
+        </w:rPr>
+      </w:pPr>
+      <w:r>
+        <w:rPr>
+          <w:rStyle w:val="apple-converted-space"/>
+          <w:rFonts w:ascii="Arial" w:hAnsi="Arial" w:cs="Arial"/>
+          <w:color w:val="000000"/>
+          <w:sz w:val="20"/>
+          <w:szCs w:val="20"/>
+        </w:rPr>
+        <w:t xml:space="preserve">The primary high level interaction in this design is between a client and a server, since the game is run in a multiplayer environment. Each player runs a local client on their own webpage, which communicates with a server, which in turn sends updates to another client, and vice versa. Furthermore, each of the high level entities can be further subdivide (especially the client side). </w:t>
+      </w:r>
+    </w:p>
+    <w:p>
+      <w:pPr>
+        <w:pStyle w:val="NormalWeb"/>
+        <w:shd w:val="clear" w:color="auto" w:fill="FFFFFF"/>
+        <w:spacing w:before="0" w:beforeAutospacing="0" w:after="240" w:afterAutospacing="0" w:line="360" w:lineRule="atLeast"/>
+        <w:rPr>
+          <w:rStyle w:val="apple-converted-space"/>
+          <w:rFonts w:ascii="Arial" w:hAnsi="Arial" w:cs="Arial"/>
+          <w:color w:val="000000"/>
+          <w:sz w:val="20"/>
+          <w:szCs w:val="20"/>
+        </w:rPr>
+      </w:pPr>
+      <w:r>
+        <w:rPr>
+          <w:rStyle w:val="apple-converted-space"/>
+          <w:rFonts w:ascii="Arial" w:hAnsi="Arial" w:cs="Arial"/>
+          <w:color w:val="000000"/>
+          <w:sz w:val="20"/>
+          <w:szCs w:val="20"/>
+        </w:rPr>
+        <w:tab/>
+        <w:t>The client consists of a number of different aspects, which in turn create the game. At the basis, it contains a stage, which hosts all of the local graphics. The objects on the screen itself are controlled by a local screen manager, which either falls into the classification of a menu or game manager. The menu manager handles text and clicks that transfer that change the menu. Again, to restate, all of the menus are run under the</w:t>
+      </w:r>
+      <w:r>
+        <w:rPr>
+          <w:rStyle w:val="apple-converted-space"/>
+          <w:rFonts w:ascii="Arial" w:hAnsi="Arial" w:cs="Arial"/>
+          <w:color w:val="000000"/>
+          <w:sz w:val="20"/>
+          <w:szCs w:val="20"/>
+        </w:rPr>
+        <w:t xml:space="preserve"> same manager. </w:t>
+      </w:r>
+    </w:p>
+    <w:p>
+      <w:pPr>
+        <w:pStyle w:val="NormalWeb"/>
+        <w:shd w:val="clear" w:color="auto" w:fill="FFFFFF"/>
+        <w:spacing w:before="0" w:beforeAutospacing="0" w:after="240" w:afterAutospacing="0" w:line="360" w:lineRule="atLeast"/>
+        <w:rPr>
+          <w:rStyle w:val="apple-converted-space"/>
+          <w:rFonts w:ascii="Arial" w:hAnsi="Arial" w:cs="Arial"/>
+          <w:color w:val="000000"/>
+          <w:sz w:val="20"/>
+          <w:szCs w:val="20"/>
+        </w:rPr>
+      </w:pPr>
+      <w:r>
+        <w:rPr>
+          <w:rStyle w:val="apple-converted-space"/>
+          <w:rFonts w:ascii="Arial" w:hAnsi="Arial" w:cs="Arial"/>
+          <w:color w:val="000000"/>
+          <w:sz w:val="20"/>
+          <w:szCs w:val="20"/>
+        </w:rPr>
+        <w:tab/>
+        <w:t>Whenever the user clicks on the text to play the game itself, control is passed over to the game manager. A further high level entity contained in the gameplay is a level; a series of which make up a game screen.</w:t>
+      </w:r>
       <w:bookmarkStart w:id="0" w:name="_GoBack"/>
       <w:bookmarkEnd w:id="0"/>
       <w:r>
         <w:rPr>
-          <w:rStyle w:val="Strong"/>
-          <w:rFonts w:ascii="Arial" w:hAnsi="Arial" w:cs="Arial"/>
-          <w:color w:val="000000"/>
-          <w:sz w:val="20"/>
-          <w:szCs w:val="20"/>
-        </w:rPr>
-        <w:t>Section 1 – State the purpose of your project/sub-system:</w:t>
-      </w:r>
-      <w:r>
-        <w:rPr>
-          <w:rStyle w:val="apple-converted-space"/>
-          <w:rFonts w:ascii="Arial" w:hAnsi="Arial" w:cs="Arial"/>
-          <w:color w:val="000000"/>
-          <w:sz w:val="20"/>
-          <w:szCs w:val="20"/>
-        </w:rPr>
-        <w:t> </w:t>
-      </w:r>
-      <w:r>
-        <w:rPr>
-          <w:rFonts w:ascii="Arial" w:hAnsi="Arial" w:cs="Arial"/>
-          <w:color w:val="000000"/>
-          <w:sz w:val="20"/>
-          <w:szCs w:val="20"/>
-        </w:rPr>
-        <w:t>In this section, write a few paragraphs that describe what the project or sub-system does. What is the problem it is trying to solve? Why does it need to exist? Who will use it? By answering these questions, you establish the scope of your design. If you find it hard to write a few paragraphs in this section, then you probably don’t understand the domain as much as you should. If you can’t fit your description within a few paragraphs, then perhaps the scope is too large. Use this section as a tool to verify that the scope of your design is reasonable.</w:t>
-      </w:r>
-    </w:p>
-    <w:p>
-      <w:pPr>
-        <w:pStyle w:val="NormalWeb"/>
-        <w:shd w:val="clear" w:color="auto" w:fill="FFFFFF"/>
-        <w:spacing w:before="0" w:beforeAutospacing="0" w:after="240" w:afterAutospacing="0" w:line="360" w:lineRule="atLeast"/>
-        <w:rPr>
-          <w:rStyle w:val="apple-converted-space"/>
-          <w:rFonts w:ascii="Arial" w:hAnsi="Arial" w:cs="Arial"/>
-          <w:color w:val="000000"/>
-          <w:sz w:val="20"/>
-          <w:szCs w:val="20"/>
-        </w:rPr>
-      </w:pPr>
-      <w:r>
-        <w:rPr>
-          <w:rStyle w:val="Strong"/>
-          <w:rFonts w:ascii="Arial" w:hAnsi="Arial" w:cs="Arial"/>
-          <w:color w:val="000000"/>
-          <w:sz w:val="20"/>
-          <w:szCs w:val="20"/>
-        </w:rPr>
-        <w:t>Section 2 – Define the high level entities in your design:</w:t>
-      </w:r>
-      <w:r>
-        <w:rPr>
-          <w:rStyle w:val="apple-converted-space"/>
-          <w:rFonts w:ascii="Arial" w:hAnsi="Arial" w:cs="Arial"/>
-          <w:color w:val="000000"/>
-          <w:sz w:val="20"/>
-          <w:szCs w:val="20"/>
-        </w:rPr>
-        <w:t> </w:t>
-      </w:r>
-    </w:p>
-    <w:p>
-      <w:pPr>
-        <w:pStyle w:val="NormalWeb"/>
-        <w:shd w:val="clear" w:color="auto" w:fill="FFFFFF"/>
-        <w:spacing w:before="0" w:beforeAutospacing="0" w:after="240" w:afterAutospacing="0" w:line="360" w:lineRule="atLeast"/>
-        <w:rPr>
-          <w:rStyle w:val="apple-converted-space"/>
-          <w:rFonts w:ascii="Arial" w:hAnsi="Arial" w:cs="Arial"/>
-          <w:color w:val="000000"/>
-          <w:sz w:val="20"/>
-          <w:szCs w:val="20"/>
-        </w:rPr>
-      </w:pPr>
-      <w:r>
-        <w:rPr>
-          <w:rStyle w:val="apple-converted-space"/>
-          <w:rFonts w:ascii="Arial" w:hAnsi="Arial" w:cs="Arial"/>
-          <w:color w:val="000000"/>
-          <w:sz w:val="20"/>
-          <w:szCs w:val="20"/>
-        </w:rPr>
-        <w:t>High Level Entities:</w:t>
-      </w:r>
-    </w:p>
-    <w:p>
-      <w:pPr>
-        <w:pStyle w:val="NormalWeb"/>
-        <w:shd w:val="clear" w:color="auto" w:fill="FFFFFF"/>
-        <w:spacing w:before="0" w:beforeAutospacing="0" w:after="240" w:afterAutospacing="0" w:line="360" w:lineRule="atLeast"/>
-        <w:rPr>
-          <w:rStyle w:val="apple-converted-space"/>
-          <w:rFonts w:ascii="Arial" w:hAnsi="Arial" w:cs="Arial"/>
-          <w:color w:val="000000"/>
-          <w:sz w:val="20"/>
-          <w:szCs w:val="20"/>
-        </w:rPr>
-      </w:pPr>
-      <w:r>
-        <w:rPr>
-          <w:rStyle w:val="apple-converted-space"/>
-          <w:rFonts w:ascii="Arial" w:hAnsi="Arial" w:cs="Arial"/>
-          <w:color w:val="000000"/>
-          <w:sz w:val="20"/>
-          <w:szCs w:val="20"/>
-        </w:rPr>
-        <w:t>In the game, we have:</w:t>
+          <w:rStyle w:val="apple-converted-space"/>
+          <w:rFonts w:ascii="Arial" w:hAnsi="Arial" w:cs="Arial"/>
+          <w:color w:val="000000"/>
+          <w:sz w:val="20"/>
+          <w:szCs w:val="20"/>
+        </w:rPr>
+        <w:t xml:space="preserve"> </w:t>
       </w:r>
     </w:p>
     <w:p>
@@ -355,6 +471,7 @@
           <w:sz w:val="20"/>
           <w:szCs w:val="20"/>
         </w:rPr>
+        <w:lastRenderedPageBreak/>
         <w:t>A collision detection mechanism (again, run on each client separately)</w:t>
       </w:r>
     </w:p>
@@ -478,7 +595,6 @@
           <w:sz w:val="20"/>
           <w:szCs w:val="20"/>
         </w:rPr>
-        <w:lastRenderedPageBreak/>
         <w:drawing>
           <wp:inline distT="0" distB="0" distL="0" distR="0">
             <wp:extent cx="1904365" cy="1488440"/>
@@ -774,6 +890,7 @@
           <w:sz w:val="20"/>
           <w:szCs w:val="20"/>
         </w:rPr>
+        <w:lastRenderedPageBreak/>
         <w:t>Database – organization and design</w:t>
       </w:r>
     </w:p>
@@ -851,17 +968,7 @@
           <w:sz w:val="20"/>
           <w:szCs w:val="20"/>
         </w:rPr>
-        <w:t xml:space="preserve">Describe in a paragraph how the object is used and what function it serves. If an object will interface with an external object or system, it is a good idea to show the interface for the object. Most importantly, you must again describe your thought process for defining the object as you did. List the benefits and risks. If an object provides an encapsulation, describe in a sentence why the encapsulation adds value. Use your </w:t>
-      </w:r>
-      <w:r>
-        <w:rPr>
-          <w:rFonts w:ascii="Arial" w:hAnsi="Arial" w:cs="Arial"/>
-          <w:color w:val="000000"/>
-          <w:sz w:val="20"/>
-          <w:szCs w:val="20"/>
-        </w:rPr>
-        <w:lastRenderedPageBreak/>
-        <w:t>descriptions to give meaning to the diagrams. They don’t have to be verbose, just enough to get the point across.</w:t>
+        <w:t>Describe in a paragraph how the object is used and what function it serves. If an object will interface with an external object or system, it is a good idea to show the interface for the object. Most importantly, you must again describe your thought process for defining the object as you did. List the benefits and risks. If an object provides an encapsulation, describe in a sentence why the encapsulation adds value. Use your descriptions to give meaning to the diagrams. They don’t have to be verbose, just enough to get the point across.</w:t>
       </w:r>
     </w:p>
     <w:p>
@@ -1134,6 +1241,7 @@
           <w:sz w:val="20"/>
           <w:szCs w:val="20"/>
         </w:rPr>
+        <w:lastRenderedPageBreak/>
         <w:t xml:space="preserve">This is also a good section for interaction diagrams. An interaction diagram shows how a set of objects or entities communicate with each other to perform a complex task. Figure 3 shows an example of </w:t>
       </w:r>
       <w:proofErr w:type="gramStart"/>
@@ -1177,7 +1285,6 @@
           <w:sz w:val="20"/>
           <w:szCs w:val="20"/>
         </w:rPr>
-        <w:lastRenderedPageBreak/>
         <w:drawing>
           <wp:inline distT="0" distB="0" distL="0" distR="0">
             <wp:extent cx="3808730" cy="2049780"/>

</xml_diff>

<commit_message>
More work on each of these
</commit_message>
<xml_diff>
--- a/Design Document MPGame.docx
+++ b/Design Document MPGame.docx
@@ -81,6 +81,73 @@
       </w:pPr>
       <w:r>
         <w:rPr>
+          <w:noProof/>
+        </w:rPr>
+        <w:drawing>
+          <wp:anchor distT="0" distB="0" distL="114300" distR="114300" simplePos="0" relativeHeight="251660288" behindDoc="0" locked="0" layoutInCell="1" allowOverlap="1" wp14:anchorId="131B3047" wp14:editId="1517C8FF">
+            <wp:simplePos x="0" y="0"/>
+            <wp:positionH relativeFrom="column">
+              <wp:posOffset>3609975</wp:posOffset>
+            </wp:positionH>
+            <wp:positionV relativeFrom="paragraph">
+              <wp:posOffset>838200</wp:posOffset>
+            </wp:positionV>
+            <wp:extent cx="2819400" cy="2143125"/>
+            <wp:effectExtent l="0" t="0" r="0" b="9525"/>
+            <wp:wrapSquare wrapText="bothSides"/>
+            <wp:docPr id="6" name="Picture 6"/>
+            <wp:cNvGraphicFramePr>
+              <a:graphicFrameLocks xmlns:a="http://schemas.openxmlformats.org/drawingml/2006/main" noChangeAspect="1"/>
+            </wp:cNvGraphicFramePr>
+            <a:graphic xmlns:a="http://schemas.openxmlformats.org/drawingml/2006/main">
+              <a:graphicData uri="http://schemas.openxmlformats.org/drawingml/2006/picture">
+                <pic:pic xmlns:pic="http://schemas.openxmlformats.org/drawingml/2006/picture">
+                  <pic:nvPicPr>
+                    <pic:cNvPr id="0" name=""/>
+                    <pic:cNvPicPr/>
+                  </pic:nvPicPr>
+                  <pic:blipFill rotWithShape="1">
+                    <a:blip r:embed="rId6">
+                      <a:extLst>
+                        <a:ext uri="{28A0092B-C50C-407E-A947-70E740481C1C}">
+                          <a14:useLocalDpi xmlns:a14="http://schemas.microsoft.com/office/drawing/2010/main" val="0"/>
+                        </a:ext>
+                      </a:extLst>
+                    </a:blip>
+                    <a:srcRect l="34295" t="20770" r="18269" b="21538"/>
+                    <a:stretch/>
+                  </pic:blipFill>
+                  <pic:spPr bwMode="auto">
+                    <a:xfrm>
+                      <a:off x="0" y="0"/>
+                      <a:ext cx="2819400" cy="2143125"/>
+                    </a:xfrm>
+                    <a:prstGeom prst="rect">
+                      <a:avLst/>
+                    </a:prstGeom>
+                    <a:ln>
+                      <a:noFill/>
+                    </a:ln>
+                    <a:extLst>
+                      <a:ext uri="{53640926-AAD7-44D8-BBD7-CCE9431645EC}">
+                        <a14:shadowObscured xmlns:a14="http://schemas.microsoft.com/office/drawing/2010/main"/>
+                      </a:ext>
+                    </a:extLst>
+                  </pic:spPr>
+                </pic:pic>
+              </a:graphicData>
+            </a:graphic>
+            <wp14:sizeRelH relativeFrom="page">
+              <wp14:pctWidth>0</wp14:pctWidth>
+            </wp14:sizeRelH>
+            <wp14:sizeRelV relativeFrom="page">
+              <wp14:pctHeight>0</wp14:pctHeight>
+            </wp14:sizeRelV>
+          </wp:anchor>
+        </w:drawing>
+      </w:r>
+      <w:r>
+        <w:rPr>
           <w:rStyle w:val="Strong"/>
           <w:rFonts w:ascii="Arial" w:hAnsi="Arial" w:cs="Arial"/>
           <w:color w:val="000000"/>
@@ -115,6 +182,79 @@
       </w:pPr>
       <w:r>
         <w:rPr>
+          <w:noProof/>
+        </w:rPr>
+        <w:t xml:space="preserve"> </w:t>
+      </w:r>
+      <w:r>
+        <w:rPr>
+          <w:noProof/>
+        </w:rPr>
+        <w:drawing>
+          <wp:anchor distT="0" distB="0" distL="114300" distR="114300" simplePos="0" relativeHeight="251658240" behindDoc="0" locked="0" layoutInCell="1" allowOverlap="1" wp14:anchorId="633D8F59" wp14:editId="4BB1232C">
+            <wp:simplePos x="0" y="0"/>
+            <wp:positionH relativeFrom="column">
+              <wp:posOffset>-54610</wp:posOffset>
+            </wp:positionH>
+            <wp:positionV relativeFrom="paragraph">
+              <wp:posOffset>57150</wp:posOffset>
+            </wp:positionV>
+            <wp:extent cx="3380740" cy="2619375"/>
+            <wp:effectExtent l="0" t="0" r="0" b="9525"/>
+            <wp:wrapSquare wrapText="bothSides"/>
+            <wp:docPr id="4" name="Picture 4"/>
+            <wp:cNvGraphicFramePr>
+              <a:graphicFrameLocks xmlns:a="http://schemas.openxmlformats.org/drawingml/2006/main" noChangeAspect="1"/>
+            </wp:cNvGraphicFramePr>
+            <a:graphic xmlns:a="http://schemas.openxmlformats.org/drawingml/2006/main">
+              <a:graphicData uri="http://schemas.openxmlformats.org/drawingml/2006/picture">
+                <pic:pic xmlns:pic="http://schemas.openxmlformats.org/drawingml/2006/picture">
+                  <pic:nvPicPr>
+                    <pic:cNvPr id="0" name=""/>
+                    <pic:cNvPicPr/>
+                  </pic:nvPicPr>
+                  <pic:blipFill rotWithShape="1">
+                    <a:blip r:embed="rId7">
+                      <a:extLst>
+                        <a:ext uri="{28A0092B-C50C-407E-A947-70E740481C1C}">
+                          <a14:useLocalDpi xmlns:a14="http://schemas.microsoft.com/office/drawing/2010/main" val="0"/>
+                        </a:ext>
+                      </a:extLst>
+                    </a:blip>
+                    <a:srcRect l="31250" t="20256" r="15385" b="13589"/>
+                    <a:stretch/>
+                  </pic:blipFill>
+                  <pic:spPr bwMode="auto">
+                    <a:xfrm>
+                      <a:off x="0" y="0"/>
+                      <a:ext cx="3380740" cy="2619375"/>
+                    </a:xfrm>
+                    <a:prstGeom prst="rect">
+                      <a:avLst/>
+                    </a:prstGeom>
+                    <a:ln>
+                      <a:noFill/>
+                    </a:ln>
+                    <a:extLst>
+                      <a:ext uri="{53640926-AAD7-44D8-BBD7-CCE9431645EC}">
+                        <a14:shadowObscured xmlns:a14="http://schemas.microsoft.com/office/drawing/2010/main"/>
+                      </a:ext>
+                    </a:extLst>
+                  </pic:spPr>
+                </pic:pic>
+              </a:graphicData>
+            </a:graphic>
+            <wp14:sizeRelH relativeFrom="page">
+              <wp14:pctWidth>0</wp14:pctWidth>
+            </wp14:sizeRelH>
+            <wp14:sizeRelV relativeFrom="page">
+              <wp14:pctHeight>0</wp14:pctHeight>
+            </wp14:sizeRelV>
+          </wp:anchor>
+        </w:drawing>
+      </w:r>
+      <w:r>
+        <w:rPr>
           <w:rStyle w:val="apple-converted-space"/>
           <w:rFonts w:ascii="Arial" w:hAnsi="Arial" w:cs="Arial"/>
           <w:color w:val="000000"/>
@@ -139,6 +279,73 @@
       </w:pPr>
       <w:r>
         <w:rPr>
+          <w:noProof/>
+        </w:rPr>
+        <w:drawing>
+          <wp:anchor distT="0" distB="0" distL="114300" distR="114300" simplePos="0" relativeHeight="251661312" behindDoc="1" locked="0" layoutInCell="1" allowOverlap="1" wp14:anchorId="33F32CDD" wp14:editId="130CE49E">
+            <wp:simplePos x="0" y="0"/>
+            <wp:positionH relativeFrom="column">
+              <wp:posOffset>7620</wp:posOffset>
+            </wp:positionH>
+            <wp:positionV relativeFrom="paragraph">
+              <wp:posOffset>2343150</wp:posOffset>
+            </wp:positionV>
+            <wp:extent cx="3048000" cy="2447925"/>
+            <wp:effectExtent l="0" t="0" r="0" b="9525"/>
+            <wp:wrapSquare wrapText="bothSides"/>
+            <wp:docPr id="7" name="Picture 7"/>
+            <wp:cNvGraphicFramePr>
+              <a:graphicFrameLocks xmlns:a="http://schemas.openxmlformats.org/drawingml/2006/main" noChangeAspect="1"/>
+            </wp:cNvGraphicFramePr>
+            <a:graphic xmlns:a="http://schemas.openxmlformats.org/drawingml/2006/main">
+              <a:graphicData uri="http://schemas.openxmlformats.org/drawingml/2006/picture">
+                <pic:pic xmlns:pic="http://schemas.openxmlformats.org/drawingml/2006/picture">
+                  <pic:nvPicPr>
+                    <pic:cNvPr id="0" name=""/>
+                    <pic:cNvPicPr/>
+                  </pic:nvPicPr>
+                  <pic:blipFill rotWithShape="1">
+                    <a:blip r:embed="rId8">
+                      <a:extLst>
+                        <a:ext uri="{28A0092B-C50C-407E-A947-70E740481C1C}">
+                          <a14:useLocalDpi xmlns:a14="http://schemas.microsoft.com/office/drawing/2010/main" val="0"/>
+                        </a:ext>
+                      </a:extLst>
+                    </a:blip>
+                    <a:srcRect l="32051" t="20000" r="16666" b="14102"/>
+                    <a:stretch/>
+                  </pic:blipFill>
+                  <pic:spPr bwMode="auto">
+                    <a:xfrm>
+                      <a:off x="0" y="0"/>
+                      <a:ext cx="3048000" cy="2447925"/>
+                    </a:xfrm>
+                    <a:prstGeom prst="rect">
+                      <a:avLst/>
+                    </a:prstGeom>
+                    <a:ln>
+                      <a:noFill/>
+                    </a:ln>
+                    <a:extLst>
+                      <a:ext uri="{53640926-AAD7-44D8-BBD7-CCE9431645EC}">
+                        <a14:shadowObscured xmlns:a14="http://schemas.microsoft.com/office/drawing/2010/main"/>
+                      </a:ext>
+                    </a:extLst>
+                  </pic:spPr>
+                </pic:pic>
+              </a:graphicData>
+            </a:graphic>
+            <wp14:sizeRelH relativeFrom="page">
+              <wp14:pctWidth>0</wp14:pctWidth>
+            </wp14:sizeRelH>
+            <wp14:sizeRelV relativeFrom="page">
+              <wp14:pctHeight>0</wp14:pctHeight>
+            </wp14:sizeRelV>
+          </wp:anchor>
+        </w:drawing>
+      </w:r>
+      <w:r>
+        <w:rPr>
           <w:rStyle w:val="apple-converted-space"/>
           <w:rFonts w:ascii="Arial" w:hAnsi="Arial" w:cs="Arial"/>
           <w:color w:val="000000"/>
@@ -154,6 +361,16 @@
         <w:shd w:val="clear" w:color="auto" w:fill="FFFFFF"/>
         <w:spacing w:before="0" w:beforeAutospacing="0" w:after="240" w:afterAutospacing="0" w:line="360" w:lineRule="atLeast"/>
         <w:rPr>
+          <w:noProof/>
+        </w:rPr>
+      </w:pPr>
+    </w:p>
+    <w:p>
+      <w:pPr>
+        <w:pStyle w:val="NormalWeb"/>
+        <w:shd w:val="clear" w:color="auto" w:fill="FFFFFF"/>
+        <w:spacing w:before="0" w:beforeAutospacing="0" w:after="240" w:afterAutospacing="0" w:line="360" w:lineRule="atLeast"/>
+        <w:rPr>
           <w:rStyle w:val="apple-converted-space"/>
           <w:rFonts w:ascii="Arial" w:hAnsi="Arial" w:cs="Arial"/>
           <w:color w:val="000000"/>
@@ -194,7 +411,379 @@
           <w:szCs w:val="20"/>
         </w:rPr>
         <w:tab/>
-        <w:t>The client consists of a number of different aspects, which in turn create the game. At the basis, it contains a stage, which hosts all of the local graphics. The objects on the screen itself are controlled by a local screen manager, which either falls into the classification of a menu or game manager. The menu manager handles text and clicks that transfer that change the menu. Again, to restate, all of the menus are run under the</w:t>
+        <w:t xml:space="preserve">The client consists of a number of different aspects, which in turn create the game. </w:t>
+      </w:r>
+    </w:p>
+    <w:p>
+      <w:pPr>
+        <w:pStyle w:val="NormalWeb"/>
+        <w:numPr>
+          <w:ilvl w:val="0"/>
+          <w:numId w:val="2"/>
+        </w:numPr>
+        <w:shd w:val="clear" w:color="auto" w:fill="FFFFFF"/>
+        <w:spacing w:before="0" w:beforeAutospacing="0" w:after="240" w:afterAutospacing="0" w:line="360" w:lineRule="atLeast"/>
+        <w:rPr>
+          <w:rStyle w:val="apple-converted-space"/>
+          <w:rFonts w:ascii="Arial" w:hAnsi="Arial" w:cs="Arial"/>
+          <w:color w:val="000000"/>
+          <w:sz w:val="20"/>
+          <w:szCs w:val="20"/>
+        </w:rPr>
+      </w:pPr>
+      <w:r>
+        <w:rPr>
+          <w:rStyle w:val="apple-converted-space"/>
+          <w:rFonts w:ascii="Arial" w:hAnsi="Arial" w:cs="Arial"/>
+          <w:color w:val="000000"/>
+          <w:sz w:val="20"/>
+          <w:szCs w:val="20"/>
+        </w:rPr>
+        <w:t>Stage:</w:t>
+      </w:r>
+      <w:r>
+        <w:rPr>
+          <w:rStyle w:val="apple-converted-space"/>
+          <w:rFonts w:ascii="Arial" w:hAnsi="Arial" w:cs="Arial"/>
+          <w:color w:val="000000"/>
+          <w:sz w:val="20"/>
+          <w:szCs w:val="20"/>
+        </w:rPr>
+        <w:t xml:space="preserve"> </w:t>
+      </w:r>
+      <w:r>
+        <w:rPr>
+          <w:rStyle w:val="apple-converted-space"/>
+          <w:rFonts w:ascii="Arial" w:hAnsi="Arial" w:cs="Arial"/>
+          <w:color w:val="000000"/>
+          <w:sz w:val="20"/>
+          <w:szCs w:val="20"/>
+        </w:rPr>
+        <w:t>h</w:t>
+      </w:r>
+      <w:r>
+        <w:rPr>
+          <w:rStyle w:val="apple-converted-space"/>
+          <w:rFonts w:ascii="Arial" w:hAnsi="Arial" w:cs="Arial"/>
+          <w:color w:val="000000"/>
+          <w:sz w:val="20"/>
+          <w:szCs w:val="20"/>
+        </w:rPr>
+        <w:t>osts all of the local graphics</w:t>
+      </w:r>
+      <w:r>
+        <w:rPr>
+          <w:rStyle w:val="apple-converted-space"/>
+          <w:rFonts w:ascii="Arial" w:hAnsi="Arial" w:cs="Arial"/>
+          <w:color w:val="000000"/>
+          <w:sz w:val="20"/>
+          <w:szCs w:val="20"/>
+        </w:rPr>
+        <w:t xml:space="preserve">. This is the easeljs underlying framework that we use to draw on the canvas.  </w:t>
+      </w:r>
+    </w:p>
+    <w:p>
+      <w:pPr>
+        <w:pStyle w:val="NormalWeb"/>
+        <w:numPr>
+          <w:ilvl w:val="0"/>
+          <w:numId w:val="2"/>
+        </w:numPr>
+        <w:shd w:val="clear" w:color="auto" w:fill="FFFFFF"/>
+        <w:spacing w:before="0" w:beforeAutospacing="0" w:after="240" w:afterAutospacing="0" w:line="360" w:lineRule="atLeast"/>
+        <w:rPr>
+          <w:rStyle w:val="apple-converted-space"/>
+          <w:rFonts w:ascii="Arial" w:hAnsi="Arial" w:cs="Arial"/>
+          <w:color w:val="000000"/>
+          <w:sz w:val="20"/>
+          <w:szCs w:val="20"/>
+        </w:rPr>
+      </w:pPr>
+      <w:r>
+        <w:rPr>
+          <w:rStyle w:val="apple-converted-space"/>
+          <w:rFonts w:ascii="Arial" w:hAnsi="Arial" w:cs="Arial"/>
+          <w:color w:val="000000"/>
+          <w:sz w:val="20"/>
+          <w:szCs w:val="20"/>
+        </w:rPr>
+        <w:lastRenderedPageBreak/>
+        <w:t>Screen Manager:</w:t>
+      </w:r>
+      <w:r>
+        <w:rPr>
+          <w:rStyle w:val="apple-converted-space"/>
+          <w:rFonts w:ascii="Arial" w:hAnsi="Arial" w:cs="Arial"/>
+          <w:color w:val="000000"/>
+          <w:sz w:val="20"/>
+          <w:szCs w:val="20"/>
+        </w:rPr>
+        <w:t xml:space="preserve"> passes control to the appropriate control manager with parameterized function calls. The two managers that it can pass of control to are the Menu Manager, and the Game Manager</w:t>
+      </w:r>
+    </w:p>
+    <w:p>
+      <w:pPr>
+        <w:pStyle w:val="NormalWeb"/>
+        <w:numPr>
+          <w:ilvl w:val="1"/>
+          <w:numId w:val="2"/>
+        </w:numPr>
+        <w:shd w:val="clear" w:color="auto" w:fill="FFFFFF"/>
+        <w:spacing w:before="0" w:beforeAutospacing="0" w:after="240" w:afterAutospacing="0" w:line="360" w:lineRule="atLeast"/>
+        <w:rPr>
+          <w:rStyle w:val="apple-converted-space"/>
+          <w:rFonts w:ascii="Arial" w:hAnsi="Arial" w:cs="Arial"/>
+          <w:color w:val="000000"/>
+          <w:sz w:val="20"/>
+          <w:szCs w:val="20"/>
+        </w:rPr>
+      </w:pPr>
+      <w:r>
+        <w:rPr>
+          <w:rStyle w:val="apple-converted-space"/>
+          <w:rFonts w:ascii="Arial" w:hAnsi="Arial" w:cs="Arial"/>
+          <w:color w:val="000000"/>
+          <w:sz w:val="20"/>
+          <w:szCs w:val="20"/>
+        </w:rPr>
+        <w:t>Menu Manager: Contains all information about menus, and has access to server to retrieve high score information. Deals with any screen involving text only. Handles mouse inputs for these screens as well</w:t>
+      </w:r>
+    </w:p>
+    <w:p>
+      <w:pPr>
+        <w:pStyle w:val="NormalWeb"/>
+        <w:numPr>
+          <w:ilvl w:val="1"/>
+          <w:numId w:val="2"/>
+        </w:numPr>
+        <w:shd w:val="clear" w:color="auto" w:fill="FFFFFF"/>
+        <w:spacing w:before="0" w:beforeAutospacing="0" w:after="240" w:afterAutospacing="0" w:line="360" w:lineRule="atLeast"/>
+        <w:rPr>
+          <w:rStyle w:val="apple-converted-space"/>
+          <w:rFonts w:ascii="Arial" w:hAnsi="Arial" w:cs="Arial"/>
+          <w:color w:val="000000"/>
+          <w:sz w:val="20"/>
+          <w:szCs w:val="20"/>
+        </w:rPr>
+      </w:pPr>
+      <w:r>
+        <w:rPr>
+          <w:rStyle w:val="apple-converted-space"/>
+          <w:rFonts w:ascii="Arial" w:hAnsi="Arial" w:cs="Arial"/>
+          <w:color w:val="000000"/>
+          <w:sz w:val="20"/>
+          <w:szCs w:val="20"/>
+        </w:rPr>
+        <w:t>Game Manager: Contains all information about the ongoing game. Included in the game manager is a list of all possible levels, as well as a list of the current game set up. The game manager contains a final tier of objects</w:t>
+      </w:r>
+    </w:p>
+    <w:p>
+      <w:pPr>
+        <w:pStyle w:val="NormalWeb"/>
+        <w:numPr>
+          <w:ilvl w:val="2"/>
+          <w:numId w:val="2"/>
+        </w:numPr>
+        <w:shd w:val="clear" w:color="auto" w:fill="FFFFFF"/>
+        <w:spacing w:before="0" w:beforeAutospacing="0" w:after="240" w:afterAutospacing="0" w:line="360" w:lineRule="atLeast"/>
+        <w:rPr>
+          <w:rStyle w:val="apple-converted-space"/>
+          <w:rFonts w:ascii="Arial" w:hAnsi="Arial" w:cs="Arial"/>
+          <w:color w:val="000000"/>
+          <w:sz w:val="20"/>
+          <w:szCs w:val="20"/>
+        </w:rPr>
+      </w:pPr>
+      <w:r>
+        <w:rPr>
+          <w:rStyle w:val="apple-converted-space"/>
+          <w:rFonts w:ascii="Arial" w:hAnsi="Arial" w:cs="Arial"/>
+          <w:color w:val="000000"/>
+          <w:sz w:val="20"/>
+          <w:szCs w:val="20"/>
+        </w:rPr>
+        <w:t>Level: A numerical description of the various block-obstacle arrangements</w:t>
+      </w:r>
+    </w:p>
+    <w:p>
+      <w:pPr>
+        <w:pStyle w:val="NormalWeb"/>
+        <w:numPr>
+          <w:ilvl w:val="2"/>
+          <w:numId w:val="2"/>
+        </w:numPr>
+        <w:shd w:val="clear" w:color="auto" w:fill="FFFFFF"/>
+        <w:spacing w:before="0" w:beforeAutospacing="0" w:after="240" w:afterAutospacing="0" w:line="360" w:lineRule="atLeast"/>
+        <w:rPr>
+          <w:rStyle w:val="apple-converted-space"/>
+          <w:rFonts w:ascii="Arial" w:hAnsi="Arial" w:cs="Arial"/>
+          <w:color w:val="000000"/>
+          <w:sz w:val="20"/>
+          <w:szCs w:val="20"/>
+        </w:rPr>
+      </w:pPr>
+      <w:r>
+        <w:rPr>
+          <w:rStyle w:val="apple-converted-space"/>
+          <w:rFonts w:ascii="Arial" w:hAnsi="Arial" w:cs="Arial"/>
+          <w:color w:val="000000"/>
+          <w:sz w:val="20"/>
+          <w:szCs w:val="20"/>
+        </w:rPr>
+        <w:t>Ship: The ship itself which the player controls, along with its various variables</w:t>
+      </w:r>
+    </w:p>
+    <w:p>
+      <w:pPr>
+        <w:pStyle w:val="NormalWeb"/>
+        <w:numPr>
+          <w:ilvl w:val="2"/>
+          <w:numId w:val="2"/>
+        </w:numPr>
+        <w:shd w:val="clear" w:color="auto" w:fill="FFFFFF"/>
+        <w:spacing w:before="0" w:beforeAutospacing="0" w:after="240" w:afterAutospacing="0" w:line="360" w:lineRule="atLeast"/>
+        <w:rPr>
+          <w:rStyle w:val="apple-converted-space"/>
+          <w:rFonts w:ascii="Arial" w:hAnsi="Arial" w:cs="Arial"/>
+          <w:color w:val="000000"/>
+          <w:sz w:val="20"/>
+          <w:szCs w:val="20"/>
+        </w:rPr>
+      </w:pPr>
+      <w:r>
+        <w:rPr>
+          <w:rStyle w:val="apple-converted-space"/>
+          <w:rFonts w:ascii="Arial" w:hAnsi="Arial" w:cs="Arial"/>
+          <w:color w:val="000000"/>
+          <w:sz w:val="20"/>
+          <w:szCs w:val="20"/>
+        </w:rPr>
+        <w:t>Current</w:t>
+      </w:r>
+      <w:bookmarkStart w:id="0" w:name="_GoBack"/>
+      <w:bookmarkEnd w:id="0"/>
+      <w:r>
+        <w:rPr>
+          <w:rStyle w:val="apple-converted-space"/>
+          <w:rFonts w:ascii="Arial" w:hAnsi="Arial" w:cs="Arial"/>
+          <w:color w:val="000000"/>
+          <w:sz w:val="20"/>
+          <w:szCs w:val="20"/>
+        </w:rPr>
+        <w:t>Game: The randomly generated list of levels that make up a course, as well as the endpoints.</w:t>
+      </w:r>
+    </w:p>
+    <w:p>
+      <w:pPr>
+        <w:pStyle w:val="NormalWeb"/>
+        <w:numPr>
+          <w:ilvl w:val="2"/>
+          <w:numId w:val="2"/>
+        </w:numPr>
+        <w:shd w:val="clear" w:color="auto" w:fill="FFFFFF"/>
+        <w:spacing w:before="0" w:beforeAutospacing="0" w:after="240" w:afterAutospacing="0" w:line="360" w:lineRule="atLeast"/>
+        <w:rPr>
+          <w:rStyle w:val="apple-converted-space"/>
+          <w:rFonts w:ascii="Arial" w:hAnsi="Arial" w:cs="Arial"/>
+          <w:color w:val="000000"/>
+          <w:sz w:val="20"/>
+          <w:szCs w:val="20"/>
+        </w:rPr>
+      </w:pPr>
+      <w:r>
+        <w:rPr>
+          <w:rStyle w:val="apple-converted-space"/>
+          <w:rFonts w:ascii="Arial" w:hAnsi="Arial" w:cs="Arial"/>
+          <w:color w:val="000000"/>
+          <w:sz w:val="20"/>
+          <w:szCs w:val="20"/>
+        </w:rPr>
+        <w:t xml:space="preserve">Collision Detector: An object to create simple collision detection. </w:t>
+      </w:r>
+      <w:r>
+        <w:rPr>
+          <w:rStyle w:val="apple-converted-space"/>
+          <w:rFonts w:ascii="Arial" w:hAnsi="Arial" w:cs="Arial"/>
+          <w:b/>
+          <w:i/>
+          <w:color w:val="000000"/>
+          <w:sz w:val="20"/>
+          <w:szCs w:val="20"/>
+        </w:rPr>
+        <w:t>Notice that this is hosted by each client separately.</w:t>
+      </w:r>
+    </w:p>
+    <w:p>
+      <w:pPr>
+        <w:pStyle w:val="NormalWeb"/>
+        <w:numPr>
+          <w:ilvl w:val="2"/>
+          <w:numId w:val="2"/>
+        </w:numPr>
+        <w:shd w:val="clear" w:color="auto" w:fill="FFFFFF"/>
+        <w:spacing w:before="0" w:beforeAutospacing="0" w:after="240" w:afterAutospacing="0" w:line="360" w:lineRule="atLeast"/>
+        <w:rPr>
+          <w:rStyle w:val="apple-converted-space"/>
+          <w:rFonts w:ascii="Arial" w:hAnsi="Arial" w:cs="Arial"/>
+          <w:color w:val="000000"/>
+          <w:sz w:val="20"/>
+          <w:szCs w:val="20"/>
+        </w:rPr>
+      </w:pPr>
+      <w:r>
+        <w:rPr>
+          <w:rStyle w:val="apple-converted-space"/>
+          <w:rFonts w:ascii="Arial" w:hAnsi="Arial" w:cs="Arial"/>
+          <w:color w:val="000000"/>
+          <w:sz w:val="20"/>
+          <w:szCs w:val="20"/>
+        </w:rPr>
+        <w:t xml:space="preserve">Animator: Object to manipulate objects on the screen, mainly being the ship. Handles events such as a crash and </w:t>
+      </w:r>
+      <w:proofErr w:type="spellStart"/>
+      <w:r>
+        <w:rPr>
+          <w:rStyle w:val="apple-converted-space"/>
+          <w:rFonts w:ascii="Arial" w:hAnsi="Arial" w:cs="Arial"/>
+          <w:color w:val="000000"/>
+          <w:sz w:val="20"/>
+          <w:szCs w:val="20"/>
+        </w:rPr>
+        <w:t>respawn</w:t>
+      </w:r>
+      <w:proofErr w:type="spellEnd"/>
+      <w:r>
+        <w:rPr>
+          <w:rStyle w:val="apple-converted-space"/>
+          <w:rFonts w:ascii="Arial" w:hAnsi="Arial" w:cs="Arial"/>
+          <w:color w:val="000000"/>
+          <w:sz w:val="20"/>
+          <w:szCs w:val="20"/>
+        </w:rPr>
+        <w:t>.</w:t>
+      </w:r>
+    </w:p>
+    <w:p>
+      <w:pPr>
+        <w:pStyle w:val="NormalWeb"/>
+        <w:shd w:val="clear" w:color="auto" w:fill="FFFFFF"/>
+        <w:spacing w:before="0" w:beforeAutospacing="0" w:after="240" w:afterAutospacing="0" w:line="360" w:lineRule="atLeast"/>
+        <w:rPr>
+          <w:rFonts w:ascii="Arial" w:hAnsi="Arial" w:cs="Arial"/>
+          <w:color w:val="000000"/>
+          <w:sz w:val="20"/>
+          <w:szCs w:val="20"/>
+        </w:rPr>
+      </w:pPr>
+      <w:r>
+        <w:rPr>
+          <w:rStyle w:val="apple-converted-space"/>
+          <w:rFonts w:ascii="Arial" w:hAnsi="Arial" w:cs="Arial"/>
+          <w:color w:val="000000"/>
+          <w:sz w:val="20"/>
+          <w:szCs w:val="20"/>
+        </w:rPr>
+        <w:t>The objects on the screen itself are controlled by a local screen manager, which either falls into the classification of a menu or game manager. The menu manager handles text and clicks that transfer that change the menu. Again, to restate, all of the menus are run under the</w:t>
       </w:r>
       <w:r>
         <w:rPr>
@@ -231,8 +820,6 @@
         <w:tab/>
         <w:t>Whenever the user clicks on the text to play the game itself, control is passed over to the game manager. A further high level entity contained in the gameplay is a level; a series of which make up a game screen.</w:t>
       </w:r>
-      <w:bookmarkStart w:id="0" w:name="_GoBack"/>
-      <w:bookmarkEnd w:id="0"/>
       <w:r>
         <w:rPr>
           <w:rStyle w:val="apple-converted-space"/>
@@ -257,6 +844,44 @@
           <w:szCs w:val="20"/>
         </w:rPr>
       </w:pPr>
+    </w:p>
+    <w:p>
+      <w:pPr>
+        <w:pStyle w:val="NormalWeb"/>
+        <w:shd w:val="clear" w:color="auto" w:fill="FFFFFF"/>
+        <w:spacing w:before="0" w:beforeAutospacing="0" w:after="240" w:afterAutospacing="0" w:line="360" w:lineRule="atLeast"/>
+        <w:rPr>
+          <w:noProof/>
+        </w:rPr>
+      </w:pPr>
+    </w:p>
+    <w:p>
+      <w:pPr>
+        <w:pStyle w:val="NormalWeb"/>
+        <w:shd w:val="clear" w:color="auto" w:fill="FFFFFF"/>
+        <w:spacing w:before="0" w:beforeAutospacing="0" w:after="240" w:afterAutospacing="0" w:line="360" w:lineRule="atLeast"/>
+        <w:rPr>
+          <w:rStyle w:val="apple-converted-space"/>
+          <w:rFonts w:ascii="Arial" w:hAnsi="Arial" w:cs="Arial"/>
+          <w:color w:val="000000"/>
+          <w:sz w:val="20"/>
+          <w:szCs w:val="20"/>
+        </w:rPr>
+      </w:pPr>
+    </w:p>
+    <w:p>
+      <w:pPr>
+        <w:pStyle w:val="NormalWeb"/>
+        <w:shd w:val="clear" w:color="auto" w:fill="FFFFFF"/>
+        <w:spacing w:before="0" w:beforeAutospacing="0" w:after="240" w:afterAutospacing="0" w:line="360" w:lineRule="atLeast"/>
+        <w:rPr>
+          <w:rStyle w:val="apple-converted-space"/>
+          <w:rFonts w:ascii="Arial" w:hAnsi="Arial" w:cs="Arial"/>
+          <w:color w:val="000000"/>
+          <w:sz w:val="20"/>
+          <w:szCs w:val="20"/>
+        </w:rPr>
+      </w:pPr>
       <w:r>
         <w:rPr>
           <w:rStyle w:val="apple-converted-space"/>
@@ -289,6 +914,7 @@
           <w:sz w:val="20"/>
           <w:szCs w:val="20"/>
         </w:rPr>
+        <w:lastRenderedPageBreak/>
         <w:t>The Clients contain the following</w:t>
       </w:r>
     </w:p>
@@ -471,7 +1097,6 @@
           <w:sz w:val="20"/>
           <w:szCs w:val="20"/>
         </w:rPr>
-        <w:lastRenderedPageBreak/>
         <w:t>A collision detection mechanism (again, run on each client separately)</w:t>
       </w:r>
     </w:p>
@@ -600,7 +1225,7 @@
             <wp:extent cx="1904365" cy="1488440"/>
             <wp:effectExtent l="0" t="0" r="635" b="0"/>
             <wp:docPr id="3" name="Picture 3" descr="Figure 1">
-              <a:hlinkClick xmlns:a="http://schemas.openxmlformats.org/drawingml/2006/main" r:id="rId6" tooltip="&quot;Figure 1&quot;"/>
+              <a:hlinkClick xmlns:a="http://schemas.openxmlformats.org/drawingml/2006/main" r:id="rId9" tooltip="&quot;Figure 1&quot;"/>
             </wp:docPr>
             <wp:cNvGraphicFramePr>
               <a:graphicFrameLocks xmlns:a="http://schemas.openxmlformats.org/drawingml/2006/main" noChangeAspect="1"/>
@@ -610,14 +1235,14 @@
                 <pic:pic xmlns:pic="http://schemas.openxmlformats.org/drawingml/2006/picture">
                   <pic:nvPicPr>
                     <pic:cNvPr id="0" name="Picture 1" descr="Figure 1">
-                      <a:hlinkClick r:id="rId6" tooltip="&quot;Figure 1&quot;"/>
+                      <a:hlinkClick r:id="rId9" tooltip="&quot;Figure 1&quot;"/>
                     </pic:cNvPr>
                     <pic:cNvPicPr>
                       <a:picLocks noChangeAspect="1" noChangeArrowheads="1"/>
                     </pic:cNvPicPr>
                   </pic:nvPicPr>
                   <pic:blipFill>
-                    <a:blip r:embed="rId7">
+                    <a:blip r:embed="rId10">
                       <a:extLst>
                         <a:ext uri="{28A0092B-C50C-407E-A947-70E740481C1C}">
                           <a14:useLocalDpi xmlns:a14="http://schemas.microsoft.com/office/drawing/2010/main" val="0"/>
@@ -767,6 +1392,7 @@
           <w:sz w:val="20"/>
           <w:szCs w:val="20"/>
         </w:rPr>
+        <w:lastRenderedPageBreak/>
         <w:t>Internal design of what a level is</w:t>
       </w:r>
     </w:p>
@@ -890,7 +1516,6 @@
           <w:sz w:val="20"/>
           <w:szCs w:val="20"/>
         </w:rPr>
-        <w:lastRenderedPageBreak/>
         <w:t>Database – organization and design</w:t>
       </w:r>
     </w:p>
@@ -1106,7 +1731,7 @@
             <wp:extent cx="2856865" cy="1235710"/>
             <wp:effectExtent l="0" t="0" r="635" b="2540"/>
             <wp:docPr id="2" name="Picture 2" descr="Figure 2">
-              <a:hlinkClick xmlns:a="http://schemas.openxmlformats.org/drawingml/2006/main" r:id="rId8" tooltip="&quot;Figure 2&quot;"/>
+              <a:hlinkClick xmlns:a="http://schemas.openxmlformats.org/drawingml/2006/main" r:id="rId11" tooltip="&quot;Figure 2&quot;"/>
             </wp:docPr>
             <wp:cNvGraphicFramePr>
               <a:graphicFrameLocks xmlns:a="http://schemas.openxmlformats.org/drawingml/2006/main" noChangeAspect="1"/>
@@ -1116,14 +1741,14 @@
                 <pic:pic xmlns:pic="http://schemas.openxmlformats.org/drawingml/2006/picture">
                   <pic:nvPicPr>
                     <pic:cNvPr id="0" name="Picture 2" descr="Figure 2">
-                      <a:hlinkClick r:id="rId8" tooltip="&quot;Figure 2&quot;"/>
+                      <a:hlinkClick r:id="rId11" tooltip="&quot;Figure 2&quot;"/>
                     </pic:cNvPr>
                     <pic:cNvPicPr>
                       <a:picLocks noChangeAspect="1" noChangeArrowheads="1"/>
                     </pic:cNvPicPr>
                   </pic:nvPicPr>
                   <pic:blipFill>
-                    <a:blip r:embed="rId9">
+                    <a:blip r:embed="rId12">
                       <a:extLst>
                         <a:ext uri="{28A0092B-C50C-407E-A947-70E740481C1C}">
                           <a14:useLocalDpi xmlns:a14="http://schemas.microsoft.com/office/drawing/2010/main" val="0"/>
@@ -1174,6 +1799,7 @@
           <w:sz w:val="20"/>
           <w:szCs w:val="20"/>
         </w:rPr>
+        <w:lastRenderedPageBreak/>
         <w:t>Figure 2 (click to see full size)</w:t>
       </w:r>
     </w:p>
@@ -1241,7 +1867,6 @@
           <w:sz w:val="20"/>
           <w:szCs w:val="20"/>
         </w:rPr>
-        <w:lastRenderedPageBreak/>
         <w:t xml:space="preserve">This is also a good section for interaction diagrams. An interaction diagram shows how a set of objects or entities communicate with each other to perform a complex task. Figure 3 shows an example of </w:t>
       </w:r>
       <w:proofErr w:type="gramStart"/>
@@ -1290,7 +1915,7 @@
             <wp:extent cx="3808730" cy="2049780"/>
             <wp:effectExtent l="0" t="0" r="1270" b="7620"/>
             <wp:docPr id="1" name="Picture 1" descr="Figure 3">
-              <a:hlinkClick xmlns:a="http://schemas.openxmlformats.org/drawingml/2006/main" r:id="rId10" tooltip="&quot;Figure 3&quot;"/>
+              <a:hlinkClick xmlns:a="http://schemas.openxmlformats.org/drawingml/2006/main" r:id="rId13" tooltip="&quot;Figure 3&quot;"/>
             </wp:docPr>
             <wp:cNvGraphicFramePr>
               <a:graphicFrameLocks xmlns:a="http://schemas.openxmlformats.org/drawingml/2006/main" noChangeAspect="1"/>
@@ -1300,14 +1925,14 @@
                 <pic:pic xmlns:pic="http://schemas.openxmlformats.org/drawingml/2006/picture">
                   <pic:nvPicPr>
                     <pic:cNvPr id="0" name="Picture 3" descr="Figure 3">
-                      <a:hlinkClick r:id="rId10" tooltip="&quot;Figure 3&quot;"/>
+                      <a:hlinkClick r:id="rId13" tooltip="&quot;Figure 3&quot;"/>
                     </pic:cNvPr>
                     <pic:cNvPicPr>
                       <a:picLocks noChangeAspect="1" noChangeArrowheads="1"/>
                     </pic:cNvPicPr>
                   </pic:nvPicPr>
                   <pic:blipFill>
-                    <a:blip r:embed="rId11">
+                    <a:blip r:embed="rId14">
                       <a:extLst>
                         <a:ext uri="{28A0092B-C50C-407E-A947-70E740481C1C}">
                           <a14:useLocalDpi xmlns:a14="http://schemas.microsoft.com/office/drawing/2010/main" val="0"/>
@@ -1505,7 +2130,17 @@
           <w:sz w:val="20"/>
           <w:szCs w:val="20"/>
         </w:rPr>
-        <w:t>Never remove anything from this section! As risks become non-risks, document that they are now non-risks and why they became non-risks. Never erase them from the document. The same holds true for assumptions. You should be able to look at this section and know instantly what the current risks are to your design.</w:t>
+        <w:t xml:space="preserve">Never remove anything from this section! As risks become non-risks, document that they are now non-risks and why they became non-risks. Never erase them from the document. The same holds true for </w:t>
+      </w:r>
+      <w:r>
+        <w:rPr>
+          <w:rFonts w:ascii="Arial" w:hAnsi="Arial" w:cs="Arial"/>
+          <w:color w:val="000000"/>
+          <w:sz w:val="20"/>
+          <w:szCs w:val="20"/>
+        </w:rPr>
+        <w:lastRenderedPageBreak/>
+        <w:t>assumptions. You should be able to look at this section and know instantly what the current risks are to your design.</w:t>
       </w:r>
     </w:p>
     <w:p/>
@@ -1634,8 +2269,124 @@
       </w:rPr>
     </w:lvl>
   </w:abstractNum>
+  <w:abstractNum w:abstractNumId="1">
+    <w:nsid w:val="23D02B93"/>
+    <w:multiLevelType w:val="hybridMultilevel"/>
+    <w:tmpl w:val="B4862684"/>
+    <w:lvl w:ilvl="0" w:tplc="04090001">
+      <w:start w:val="1"/>
+      <w:numFmt w:val="bullet"/>
+      <w:lvlText w:val=""/>
+      <w:lvlJc w:val="left"/>
+      <w:pPr>
+        <w:ind w:left="720" w:hanging="360"/>
+      </w:pPr>
+      <w:rPr>
+        <w:rFonts w:ascii="Symbol" w:hAnsi="Symbol" w:hint="default"/>
+      </w:rPr>
+    </w:lvl>
+    <w:lvl w:ilvl="1" w:tplc="04090003">
+      <w:start w:val="1"/>
+      <w:numFmt w:val="bullet"/>
+      <w:lvlText w:val="o"/>
+      <w:lvlJc w:val="left"/>
+      <w:pPr>
+        <w:ind w:left="1440" w:hanging="360"/>
+      </w:pPr>
+      <w:rPr>
+        <w:rFonts w:ascii="Courier New" w:hAnsi="Courier New" w:cs="Courier New" w:hint="default"/>
+      </w:rPr>
+    </w:lvl>
+    <w:lvl w:ilvl="2" w:tplc="04090005">
+      <w:start w:val="1"/>
+      <w:numFmt w:val="bullet"/>
+      <w:lvlText w:val=""/>
+      <w:lvlJc w:val="left"/>
+      <w:pPr>
+        <w:ind w:left="2160" w:hanging="360"/>
+      </w:pPr>
+      <w:rPr>
+        <w:rFonts w:ascii="Wingdings" w:hAnsi="Wingdings" w:hint="default"/>
+      </w:rPr>
+    </w:lvl>
+    <w:lvl w:ilvl="3" w:tplc="04090001" w:tentative="1">
+      <w:start w:val="1"/>
+      <w:numFmt w:val="bullet"/>
+      <w:lvlText w:val=""/>
+      <w:lvlJc w:val="left"/>
+      <w:pPr>
+        <w:ind w:left="2880" w:hanging="360"/>
+      </w:pPr>
+      <w:rPr>
+        <w:rFonts w:ascii="Symbol" w:hAnsi="Symbol" w:hint="default"/>
+      </w:rPr>
+    </w:lvl>
+    <w:lvl w:ilvl="4" w:tplc="04090003" w:tentative="1">
+      <w:start w:val="1"/>
+      <w:numFmt w:val="bullet"/>
+      <w:lvlText w:val="o"/>
+      <w:lvlJc w:val="left"/>
+      <w:pPr>
+        <w:ind w:left="3600" w:hanging="360"/>
+      </w:pPr>
+      <w:rPr>
+        <w:rFonts w:ascii="Courier New" w:hAnsi="Courier New" w:cs="Courier New" w:hint="default"/>
+      </w:rPr>
+    </w:lvl>
+    <w:lvl w:ilvl="5" w:tplc="04090005" w:tentative="1">
+      <w:start w:val="1"/>
+      <w:numFmt w:val="bullet"/>
+      <w:lvlText w:val=""/>
+      <w:lvlJc w:val="left"/>
+      <w:pPr>
+        <w:ind w:left="4320" w:hanging="360"/>
+      </w:pPr>
+      <w:rPr>
+        <w:rFonts w:ascii="Wingdings" w:hAnsi="Wingdings" w:hint="default"/>
+      </w:rPr>
+    </w:lvl>
+    <w:lvl w:ilvl="6" w:tplc="04090001" w:tentative="1">
+      <w:start w:val="1"/>
+      <w:numFmt w:val="bullet"/>
+      <w:lvlText w:val=""/>
+      <w:lvlJc w:val="left"/>
+      <w:pPr>
+        <w:ind w:left="5040" w:hanging="360"/>
+      </w:pPr>
+      <w:rPr>
+        <w:rFonts w:ascii="Symbol" w:hAnsi="Symbol" w:hint="default"/>
+      </w:rPr>
+    </w:lvl>
+    <w:lvl w:ilvl="7" w:tplc="04090003" w:tentative="1">
+      <w:start w:val="1"/>
+      <w:numFmt w:val="bullet"/>
+      <w:lvlText w:val="o"/>
+      <w:lvlJc w:val="left"/>
+      <w:pPr>
+        <w:ind w:left="5760" w:hanging="360"/>
+      </w:pPr>
+      <w:rPr>
+        <w:rFonts w:ascii="Courier New" w:hAnsi="Courier New" w:cs="Courier New" w:hint="default"/>
+      </w:rPr>
+    </w:lvl>
+    <w:lvl w:ilvl="8" w:tplc="04090005" w:tentative="1">
+      <w:start w:val="1"/>
+      <w:numFmt w:val="bullet"/>
+      <w:lvlText w:val=""/>
+      <w:lvlJc w:val="left"/>
+      <w:pPr>
+        <w:ind w:left="6480" w:hanging="360"/>
+      </w:pPr>
+      <w:rPr>
+        <w:rFonts w:ascii="Wingdings" w:hAnsi="Wingdings" w:hint="default"/>
+      </w:rPr>
+    </w:lvl>
+  </w:abstractNum>
   <w:num w:numId="1">
     <w:abstractNumId w:val="0"/>
+  </w:num>
+  <w:num w:numId="2">
+    <w:abstractNumId w:val="1"/>
   </w:num>
 </w:numbering>
 </file>

</xml_diff>

<commit_message>
Work on design doc - still making updates
</commit_message>
<xml_diff>
--- a/Design Document MPGame.docx
+++ b/Design Document MPGame.docx
@@ -650,6 +650,7 @@
           <w:szCs w:val="20"/>
         </w:rPr>
       </w:pPr>
+      <w:proofErr w:type="spellStart"/>
       <w:r>
         <w:rPr>
           <w:rStyle w:val="apple-converted-space"/>
@@ -660,17 +661,26 @@
         </w:rPr>
         <w:t>Current</w:t>
       </w:r>
-      <w:bookmarkStart w:id="0" w:name="_GoBack"/>
-      <w:bookmarkEnd w:id="0"/>
-      <w:r>
-        <w:rPr>
-          <w:rStyle w:val="apple-converted-space"/>
-          <w:rFonts w:ascii="Arial" w:hAnsi="Arial" w:cs="Arial"/>
-          <w:color w:val="000000"/>
-          <w:sz w:val="20"/>
-          <w:szCs w:val="20"/>
-        </w:rPr>
-        <w:t>Game: The randomly generated list of levels that make up a course, as well as the endpoints.</w:t>
+      <w:r>
+        <w:rPr>
+          <w:rStyle w:val="apple-converted-space"/>
+          <w:rFonts w:ascii="Arial" w:hAnsi="Arial" w:cs="Arial"/>
+          <w:color w:val="000000"/>
+          <w:sz w:val="20"/>
+          <w:szCs w:val="20"/>
+        </w:rPr>
+        <w:t>Game</w:t>
+      </w:r>
+      <w:proofErr w:type="spellEnd"/>
+      <w:r>
+        <w:rPr>
+          <w:rStyle w:val="apple-converted-space"/>
+          <w:rFonts w:ascii="Arial" w:hAnsi="Arial" w:cs="Arial"/>
+          <w:color w:val="000000"/>
+          <w:sz w:val="20"/>
+          <w:szCs w:val="20"/>
+        </w:rPr>
+        <w:t>: The randomly generated list of levels that make up a course, as well as the endpoints.</w:t>
       </w:r>
     </w:p>
     <w:p>
@@ -769,189 +779,22 @@
         <w:shd w:val="clear" w:color="auto" w:fill="FFFFFF"/>
         <w:spacing w:before="0" w:beforeAutospacing="0" w:after="240" w:afterAutospacing="0" w:line="360" w:lineRule="atLeast"/>
         <w:rPr>
-          <w:rFonts w:ascii="Arial" w:hAnsi="Arial" w:cs="Arial"/>
-          <w:color w:val="000000"/>
-          <w:sz w:val="20"/>
-          <w:szCs w:val="20"/>
-        </w:rPr>
-      </w:pPr>
-      <w:r>
-        <w:rPr>
-          <w:rStyle w:val="apple-converted-space"/>
-          <w:rFonts w:ascii="Arial" w:hAnsi="Arial" w:cs="Arial"/>
-          <w:color w:val="000000"/>
-          <w:sz w:val="20"/>
-          <w:szCs w:val="20"/>
-        </w:rPr>
-        <w:t>The objects on the screen itself are controlled by a local screen manager, which either falls into the classification of a menu or game manager. The menu manager handles text and clicks that transfer that change the menu. Again, to restate, all of the menus are run under the</w:t>
-      </w:r>
-      <w:r>
-        <w:rPr>
-          <w:rStyle w:val="apple-converted-space"/>
-          <w:rFonts w:ascii="Arial" w:hAnsi="Arial" w:cs="Arial"/>
-          <w:color w:val="000000"/>
-          <w:sz w:val="20"/>
-          <w:szCs w:val="20"/>
-        </w:rPr>
-        <w:t xml:space="preserve"> same manager. </w:t>
-      </w:r>
-    </w:p>
-    <w:p>
-      <w:pPr>
-        <w:pStyle w:val="NormalWeb"/>
-        <w:shd w:val="clear" w:color="auto" w:fill="FFFFFF"/>
-        <w:spacing w:before="0" w:beforeAutospacing="0" w:after="240" w:afterAutospacing="0" w:line="360" w:lineRule="atLeast"/>
-        <w:rPr>
-          <w:rStyle w:val="apple-converted-space"/>
-          <w:rFonts w:ascii="Arial" w:hAnsi="Arial" w:cs="Arial"/>
-          <w:color w:val="000000"/>
-          <w:sz w:val="20"/>
-          <w:szCs w:val="20"/>
-        </w:rPr>
-      </w:pPr>
-      <w:r>
-        <w:rPr>
-          <w:rStyle w:val="apple-converted-space"/>
-          <w:rFonts w:ascii="Arial" w:hAnsi="Arial" w:cs="Arial"/>
-          <w:color w:val="000000"/>
-          <w:sz w:val="20"/>
-          <w:szCs w:val="20"/>
-        </w:rPr>
-        <w:tab/>
-        <w:t>Whenever the user clicks on the text to play the game itself, control is passed over to the game manager. A further high level entity contained in the gameplay is a level; a series of which make up a game screen.</w:t>
-      </w:r>
-      <w:r>
-        <w:rPr>
-          <w:rStyle w:val="apple-converted-space"/>
-          <w:rFonts w:ascii="Arial" w:hAnsi="Arial" w:cs="Arial"/>
-          <w:color w:val="000000"/>
-          <w:sz w:val="20"/>
-          <w:szCs w:val="20"/>
-        </w:rPr>
-        <w:t xml:space="preserve"> </w:t>
-      </w:r>
-    </w:p>
-    <w:p>
-      <w:pPr>
-        <w:pStyle w:val="NormalWeb"/>
-        <w:shd w:val="clear" w:color="auto" w:fill="FFFFFF"/>
-        <w:spacing w:before="0" w:beforeAutospacing="0" w:after="240" w:afterAutospacing="0" w:line="360" w:lineRule="atLeast"/>
-        <w:rPr>
-          <w:rStyle w:val="apple-converted-space"/>
-          <w:rFonts w:ascii="Arial" w:hAnsi="Arial" w:cs="Arial"/>
-          <w:color w:val="000000"/>
-          <w:sz w:val="20"/>
-          <w:szCs w:val="20"/>
-        </w:rPr>
-      </w:pPr>
-    </w:p>
-    <w:p>
-      <w:pPr>
-        <w:pStyle w:val="NormalWeb"/>
-        <w:shd w:val="clear" w:color="auto" w:fill="FFFFFF"/>
-        <w:spacing w:before="0" w:beforeAutospacing="0" w:after="240" w:afterAutospacing="0" w:line="360" w:lineRule="atLeast"/>
-        <w:rPr>
-          <w:noProof/>
-        </w:rPr>
-      </w:pPr>
-    </w:p>
-    <w:p>
-      <w:pPr>
-        <w:pStyle w:val="NormalWeb"/>
-        <w:shd w:val="clear" w:color="auto" w:fill="FFFFFF"/>
-        <w:spacing w:before="0" w:beforeAutospacing="0" w:after="240" w:afterAutospacing="0" w:line="360" w:lineRule="atLeast"/>
-        <w:rPr>
-          <w:rStyle w:val="apple-converted-space"/>
-          <w:rFonts w:ascii="Arial" w:hAnsi="Arial" w:cs="Arial"/>
-          <w:color w:val="000000"/>
-          <w:sz w:val="20"/>
-          <w:szCs w:val="20"/>
-        </w:rPr>
-      </w:pPr>
-    </w:p>
-    <w:p>
-      <w:pPr>
-        <w:pStyle w:val="NormalWeb"/>
-        <w:shd w:val="clear" w:color="auto" w:fill="FFFFFF"/>
-        <w:spacing w:before="0" w:beforeAutospacing="0" w:after="240" w:afterAutospacing="0" w:line="360" w:lineRule="atLeast"/>
-        <w:rPr>
-          <w:rStyle w:val="apple-converted-space"/>
-          <w:rFonts w:ascii="Arial" w:hAnsi="Arial" w:cs="Arial"/>
-          <w:color w:val="000000"/>
-          <w:sz w:val="20"/>
-          <w:szCs w:val="20"/>
-        </w:rPr>
-      </w:pPr>
-      <w:r>
-        <w:rPr>
-          <w:rStyle w:val="apple-converted-space"/>
-          <w:rFonts w:ascii="Arial" w:hAnsi="Arial" w:cs="Arial"/>
-          <w:color w:val="000000"/>
-          <w:sz w:val="20"/>
-          <w:szCs w:val="20"/>
-        </w:rPr>
-        <w:t>Primarily, an interaction between at most two clients and a server</w:t>
-      </w:r>
-    </w:p>
-    <w:p>
-      <w:pPr>
-        <w:pStyle w:val="NormalWeb"/>
-        <w:shd w:val="clear" w:color="auto" w:fill="FFFFFF"/>
-        <w:spacing w:before="0" w:beforeAutospacing="0" w:after="240" w:afterAutospacing="0" w:line="360" w:lineRule="atLeast"/>
-        <w:rPr>
-          <w:rStyle w:val="apple-converted-space"/>
-          <w:rFonts w:ascii="Arial" w:hAnsi="Arial" w:cs="Arial"/>
-          <w:color w:val="000000"/>
-          <w:sz w:val="20"/>
-          <w:szCs w:val="20"/>
-        </w:rPr>
-      </w:pPr>
-      <w:r>
-        <w:rPr>
-          <w:rStyle w:val="apple-converted-space"/>
-          <w:rFonts w:ascii="Arial" w:hAnsi="Arial" w:cs="Arial"/>
-          <w:color w:val="000000"/>
-          <w:sz w:val="20"/>
-          <w:szCs w:val="20"/>
-        </w:rPr>
-        <w:lastRenderedPageBreak/>
-        <w:t>The Clients contain the following</w:t>
-      </w:r>
-    </w:p>
-    <w:p>
-      <w:pPr>
-        <w:pStyle w:val="NormalWeb"/>
-        <w:shd w:val="clear" w:color="auto" w:fill="FFFFFF"/>
-        <w:spacing w:before="0" w:beforeAutospacing="0" w:after="240" w:afterAutospacing="0" w:line="360" w:lineRule="atLeast"/>
-        <w:rPr>
-          <w:rStyle w:val="apple-converted-space"/>
-          <w:rFonts w:ascii="Arial" w:hAnsi="Arial" w:cs="Arial"/>
-          <w:color w:val="000000"/>
-          <w:sz w:val="20"/>
-          <w:szCs w:val="20"/>
-        </w:rPr>
-      </w:pPr>
-      <w:proofErr w:type="gramStart"/>
-      <w:r>
-        <w:rPr>
-          <w:rStyle w:val="apple-converted-space"/>
-          <w:rFonts w:ascii="Arial" w:hAnsi="Arial" w:cs="Arial"/>
-          <w:color w:val="000000"/>
-          <w:sz w:val="20"/>
-          <w:szCs w:val="20"/>
-        </w:rPr>
-        <w:t>stage</w:t>
-      </w:r>
-      <w:proofErr w:type="gramEnd"/>
-      <w:r>
-        <w:rPr>
-          <w:rStyle w:val="apple-converted-space"/>
-          <w:rFonts w:ascii="Arial" w:hAnsi="Arial" w:cs="Arial"/>
-          <w:color w:val="000000"/>
-          <w:sz w:val="20"/>
-          <w:szCs w:val="20"/>
-        </w:rPr>
-        <w:t>, containing all of the objects that we draw</w:t>
+          <w:rStyle w:val="apple-converted-space"/>
+          <w:rFonts w:ascii="Arial" w:hAnsi="Arial" w:cs="Arial"/>
+          <w:color w:val="000000"/>
+          <w:sz w:val="20"/>
+          <w:szCs w:val="20"/>
+        </w:rPr>
+      </w:pPr>
+      <w:r>
+        <w:rPr>
+          <w:rStyle w:val="apple-converted-space"/>
+          <w:rFonts w:ascii="Arial" w:hAnsi="Arial" w:cs="Arial"/>
+          <w:color w:val="000000"/>
+          <w:sz w:val="20"/>
+          <w:szCs w:val="20"/>
+        </w:rPr>
+        <w:t>The server is a much smaller application, in charge mostly of relaying messages between the two clients. The main objects in the server are:</w:t>
       </w:r>
     </w:p>
     <w:p>
@@ -959,7 +802,7 @@
         <w:pStyle w:val="NormalWeb"/>
         <w:numPr>
           <w:ilvl w:val="0"/>
-          <w:numId w:val="1"/>
+          <w:numId w:val="3"/>
         </w:numPr>
         <w:shd w:val="clear" w:color="auto" w:fill="FFFFFF"/>
         <w:spacing w:before="0" w:beforeAutospacing="0" w:after="240" w:afterAutospacing="0" w:line="360" w:lineRule="atLeast"/>
@@ -979,45 +822,7 @@
           <w:sz w:val="20"/>
           <w:szCs w:val="20"/>
         </w:rPr>
-        <w:t>Collection of levels that make up a race</w:t>
-      </w:r>
-    </w:p>
-    <w:p>
-      <w:pPr>
-        <w:pStyle w:val="NormalWeb"/>
-        <w:numPr>
-          <w:ilvl w:val="1"/>
-          <w:numId w:val="1"/>
-        </w:numPr>
-        <w:shd w:val="clear" w:color="auto" w:fill="FFFFFF"/>
-        <w:spacing w:before="0" w:beforeAutospacing="0" w:after="240" w:afterAutospacing="0" w:line="360" w:lineRule="atLeast"/>
-        <w:rPr>
-          <w:rStyle w:val="apple-converted-space"/>
-          <w:rFonts w:ascii="Arial" w:hAnsi="Arial" w:cs="Arial"/>
-          <w:color w:val="000000"/>
-          <w:sz w:val="20"/>
-          <w:szCs w:val="20"/>
-        </w:rPr>
-      </w:pPr>
-      <w:r>
-        <w:rPr>
-          <w:rStyle w:val="apple-converted-space"/>
-          <w:rFonts w:ascii="Arial" w:hAnsi="Arial" w:cs="Arial"/>
-          <w:color w:val="000000"/>
-          <w:sz w:val="20"/>
-          <w:szCs w:val="20"/>
-        </w:rPr>
-        <w:t>Blocks</w:t>
-      </w:r>
-      <w:r>
-        <w:rPr>
-          <w:rStyle w:val="apple-converted-space"/>
-          <w:rFonts w:ascii="Arial" w:hAnsi="Arial" w:cs="Arial"/>
-          <w:color w:val="000000"/>
-          <w:sz w:val="20"/>
-          <w:szCs w:val="20"/>
-        </w:rPr>
-        <w:t xml:space="preserve"> for each level</w:t>
+        <w:t xml:space="preserve">Database: This is a database containing all of the users of the game, and their rating and password protection information. </w:t>
       </w:r>
     </w:p>
     <w:p>
@@ -1025,7 +830,7 @@
         <w:pStyle w:val="NormalWeb"/>
         <w:numPr>
           <w:ilvl w:val="0"/>
-          <w:numId w:val="1"/>
+          <w:numId w:val="3"/>
         </w:numPr>
         <w:shd w:val="clear" w:color="auto" w:fill="FFFFFF"/>
         <w:spacing w:before="0" w:beforeAutospacing="0" w:after="240" w:afterAutospacing="0" w:line="360" w:lineRule="atLeast"/>
@@ -1045,7 +850,7 @@
           <w:sz w:val="20"/>
           <w:szCs w:val="20"/>
         </w:rPr>
-        <w:t>Ship</w:t>
+        <w:t>Server State Manager: A manager that keeps track of who is online, and who is making game requests. This is useful when the client wants to know what games are available.</w:t>
       </w:r>
     </w:p>
     <w:p>
@@ -1053,7 +858,7 @@
         <w:pStyle w:val="NormalWeb"/>
         <w:numPr>
           <w:ilvl w:val="0"/>
-          <w:numId w:val="1"/>
+          <w:numId w:val="3"/>
         </w:numPr>
         <w:shd w:val="clear" w:color="auto" w:fill="FFFFFF"/>
         <w:spacing w:before="0" w:beforeAutospacing="0" w:after="240" w:afterAutospacing="0" w:line="360" w:lineRule="atLeast"/>
@@ -1073,249 +878,30 @@
           <w:sz w:val="20"/>
           <w:szCs w:val="20"/>
         </w:rPr>
-        <w:t>Hazards</w:t>
-      </w:r>
-    </w:p>
-    <w:p>
-      <w:pPr>
-        <w:pStyle w:val="NormalWeb"/>
-        <w:shd w:val="clear" w:color="auto" w:fill="FFFFFF"/>
-        <w:spacing w:before="0" w:beforeAutospacing="0" w:after="240" w:afterAutospacing="0" w:line="360" w:lineRule="atLeast"/>
-        <w:rPr>
-          <w:rStyle w:val="apple-converted-space"/>
-          <w:rFonts w:ascii="Arial" w:hAnsi="Arial" w:cs="Arial"/>
-          <w:color w:val="000000"/>
-          <w:sz w:val="20"/>
-          <w:szCs w:val="20"/>
-        </w:rPr>
-      </w:pPr>
-      <w:r>
-        <w:rPr>
-          <w:rStyle w:val="apple-converted-space"/>
-          <w:rFonts w:ascii="Arial" w:hAnsi="Arial" w:cs="Arial"/>
-          <w:color w:val="000000"/>
-          <w:sz w:val="20"/>
-          <w:szCs w:val="20"/>
-        </w:rPr>
-        <w:t>A collision detection mechanism (again, run on each client separately)</w:t>
-      </w:r>
-    </w:p>
-    <w:p>
-      <w:pPr>
-        <w:pStyle w:val="NormalWeb"/>
-        <w:shd w:val="clear" w:color="auto" w:fill="FFFFFF"/>
-        <w:spacing w:before="0" w:beforeAutospacing="0" w:after="240" w:afterAutospacing="0" w:line="360" w:lineRule="atLeast"/>
-        <w:rPr>
-          <w:rStyle w:val="apple-converted-space"/>
-          <w:rFonts w:ascii="Arial" w:hAnsi="Arial" w:cs="Arial"/>
-          <w:color w:val="000000"/>
-          <w:sz w:val="20"/>
-          <w:szCs w:val="20"/>
-        </w:rPr>
-      </w:pPr>
-    </w:p>
-    <w:p>
-      <w:pPr>
-        <w:pStyle w:val="NormalWeb"/>
-        <w:shd w:val="clear" w:color="auto" w:fill="FFFFFF"/>
-        <w:spacing w:before="0" w:beforeAutospacing="0" w:after="240" w:afterAutospacing="0" w:line="360" w:lineRule="atLeast"/>
-        <w:rPr>
-          <w:rStyle w:val="apple-converted-space"/>
-          <w:rFonts w:ascii="Arial" w:hAnsi="Arial" w:cs="Arial"/>
-          <w:color w:val="000000"/>
-          <w:sz w:val="20"/>
-          <w:szCs w:val="20"/>
-        </w:rPr>
-      </w:pPr>
-      <w:r>
-        <w:rPr>
-          <w:rStyle w:val="apple-converted-space"/>
-          <w:rFonts w:ascii="Arial" w:hAnsi="Arial" w:cs="Arial"/>
-          <w:color w:val="000000"/>
-          <w:sz w:val="20"/>
-          <w:szCs w:val="20"/>
-        </w:rPr>
-        <w:t>The server contains the following</w:t>
-      </w:r>
-    </w:p>
-    <w:p>
-      <w:pPr>
-        <w:pStyle w:val="NormalWeb"/>
-        <w:shd w:val="clear" w:color="auto" w:fill="FFFFFF"/>
-        <w:spacing w:before="0" w:beforeAutospacing="0" w:after="240" w:afterAutospacing="0" w:line="360" w:lineRule="atLeast"/>
-        <w:rPr>
-          <w:rStyle w:val="apple-converted-space"/>
-          <w:rFonts w:ascii="Arial" w:hAnsi="Arial" w:cs="Arial"/>
-          <w:color w:val="000000"/>
-          <w:sz w:val="20"/>
-          <w:szCs w:val="20"/>
-        </w:rPr>
-      </w:pPr>
-      <w:r>
-        <w:rPr>
-          <w:rStyle w:val="apple-converted-space"/>
-          <w:rFonts w:ascii="Arial" w:hAnsi="Arial" w:cs="Arial"/>
-          <w:color w:val="000000"/>
-          <w:sz w:val="20"/>
-          <w:szCs w:val="20"/>
-        </w:rPr>
-        <w:t xml:space="preserve">JSON communication by receiving messages accessing each client </w:t>
-      </w:r>
-    </w:p>
-    <w:p>
-      <w:pPr>
-        <w:pStyle w:val="NormalWeb"/>
-        <w:shd w:val="clear" w:color="auto" w:fill="FFFFFF"/>
-        <w:spacing w:before="0" w:beforeAutospacing="0" w:after="240" w:afterAutospacing="0" w:line="360" w:lineRule="atLeast"/>
-        <w:rPr>
-          <w:rStyle w:val="apple-converted-space"/>
-          <w:rFonts w:ascii="Arial" w:hAnsi="Arial" w:cs="Arial"/>
-          <w:color w:val="000000"/>
-          <w:sz w:val="20"/>
-          <w:szCs w:val="20"/>
-        </w:rPr>
-      </w:pPr>
-      <w:r>
-        <w:rPr>
-          <w:rStyle w:val="apple-converted-space"/>
-          <w:rFonts w:ascii="Arial" w:hAnsi="Arial" w:cs="Arial"/>
-          <w:color w:val="000000"/>
-          <w:sz w:val="20"/>
-          <w:szCs w:val="20"/>
-        </w:rPr>
-        <w:t>Database of usernames and multiplayer ratings</w:t>
-      </w:r>
-    </w:p>
-    <w:p>
-      <w:pPr>
-        <w:pStyle w:val="NormalWeb"/>
-        <w:shd w:val="clear" w:color="auto" w:fill="FFFFFF"/>
-        <w:spacing w:before="0" w:beforeAutospacing="0" w:after="240" w:afterAutospacing="0" w:line="360" w:lineRule="atLeast"/>
-        <w:rPr>
-          <w:rStyle w:val="apple-converted-space"/>
-          <w:rFonts w:ascii="Arial" w:hAnsi="Arial" w:cs="Arial"/>
-          <w:color w:val="000000"/>
-          <w:sz w:val="20"/>
-          <w:szCs w:val="20"/>
-        </w:rPr>
-      </w:pPr>
-    </w:p>
-    <w:p>
-      <w:pPr>
-        <w:pStyle w:val="NormalWeb"/>
-        <w:shd w:val="clear" w:color="auto" w:fill="FFFFFF"/>
-        <w:spacing w:before="0" w:beforeAutospacing="0" w:after="240" w:afterAutospacing="0" w:line="360" w:lineRule="atLeast"/>
-        <w:rPr>
-          <w:rFonts w:ascii="Arial" w:hAnsi="Arial" w:cs="Arial"/>
-          <w:color w:val="000000"/>
-          <w:sz w:val="20"/>
-          <w:szCs w:val="20"/>
-        </w:rPr>
-      </w:pPr>
-      <w:r>
-        <w:rPr>
-          <w:rFonts w:ascii="Arial" w:hAnsi="Arial" w:cs="Arial"/>
-          <w:noProof/>
-          <w:color w:val="0066CC"/>
-          <w:sz w:val="20"/>
-          <w:szCs w:val="20"/>
-        </w:rPr>
-        <w:drawing>
-          <wp:inline distT="0" distB="0" distL="0" distR="0">
-            <wp:extent cx="1904365" cy="1488440"/>
-            <wp:effectExtent l="0" t="0" r="635" b="0"/>
-            <wp:docPr id="3" name="Picture 3" descr="Figure 1">
-              <a:hlinkClick xmlns:a="http://schemas.openxmlformats.org/drawingml/2006/main" r:id="rId9" tooltip="&quot;Figure 1&quot;"/>
-            </wp:docPr>
-            <wp:cNvGraphicFramePr>
-              <a:graphicFrameLocks xmlns:a="http://schemas.openxmlformats.org/drawingml/2006/main" noChangeAspect="1"/>
-            </wp:cNvGraphicFramePr>
-            <a:graphic xmlns:a="http://schemas.openxmlformats.org/drawingml/2006/main">
-              <a:graphicData uri="http://schemas.openxmlformats.org/drawingml/2006/picture">
-                <pic:pic xmlns:pic="http://schemas.openxmlformats.org/drawingml/2006/picture">
-                  <pic:nvPicPr>
-                    <pic:cNvPr id="0" name="Picture 1" descr="Figure 1">
-                      <a:hlinkClick r:id="rId9" tooltip="&quot;Figure 1&quot;"/>
-                    </pic:cNvPr>
-                    <pic:cNvPicPr>
-                      <a:picLocks noChangeAspect="1" noChangeArrowheads="1"/>
-                    </pic:cNvPicPr>
-                  </pic:nvPicPr>
-                  <pic:blipFill>
-                    <a:blip r:embed="rId10">
-                      <a:extLst>
-                        <a:ext uri="{28A0092B-C50C-407E-A947-70E740481C1C}">
-                          <a14:useLocalDpi xmlns:a14="http://schemas.microsoft.com/office/drawing/2010/main" val="0"/>
-                        </a:ext>
-                      </a:extLst>
-                    </a:blip>
-                    <a:srcRect/>
-                    <a:stretch>
-                      <a:fillRect/>
-                    </a:stretch>
-                  </pic:blipFill>
-                  <pic:spPr bwMode="auto">
-                    <a:xfrm>
-                      <a:off x="0" y="0"/>
-                      <a:ext cx="1904365" cy="1488440"/>
-                    </a:xfrm>
-                    <a:prstGeom prst="rect">
-                      <a:avLst/>
-                    </a:prstGeom>
-                    <a:noFill/>
-                    <a:ln>
-                      <a:noFill/>
-                    </a:ln>
-                  </pic:spPr>
-                </pic:pic>
-              </a:graphicData>
-            </a:graphic>
-          </wp:inline>
-        </w:drawing>
-      </w:r>
-    </w:p>
-    <w:p>
-      <w:pPr>
-        <w:pStyle w:val="NormalWeb"/>
-        <w:shd w:val="clear" w:color="auto" w:fill="FFFFFF"/>
-        <w:spacing w:before="0" w:beforeAutospacing="0" w:after="240" w:afterAutospacing="0" w:line="360" w:lineRule="atLeast"/>
-        <w:rPr>
-          <w:rFonts w:ascii="Arial" w:hAnsi="Arial" w:cs="Arial"/>
-          <w:color w:val="000000"/>
-          <w:sz w:val="20"/>
-          <w:szCs w:val="20"/>
-        </w:rPr>
-      </w:pPr>
-      <w:r>
-        <w:rPr>
-          <w:rFonts w:ascii="Arial" w:hAnsi="Arial" w:cs="Arial"/>
-          <w:color w:val="000000"/>
-          <w:sz w:val="20"/>
-          <w:szCs w:val="20"/>
-        </w:rPr>
-        <w:t>Figure 1 (click to see full size)</w:t>
-      </w:r>
-    </w:p>
-    <w:p>
-      <w:pPr>
-        <w:pStyle w:val="NormalWeb"/>
-        <w:shd w:val="clear" w:color="auto" w:fill="FFFFFF"/>
-        <w:spacing w:before="0" w:beforeAutospacing="0" w:after="240" w:afterAutospacing="0" w:line="360" w:lineRule="atLeast"/>
-        <w:rPr>
-          <w:rFonts w:ascii="Arial" w:hAnsi="Arial" w:cs="Arial"/>
-          <w:color w:val="000000"/>
-          <w:sz w:val="20"/>
-          <w:szCs w:val="20"/>
-        </w:rPr>
-      </w:pPr>
-      <w:r>
-        <w:rPr>
-          <w:rFonts w:ascii="Arial" w:hAnsi="Arial" w:cs="Arial"/>
-          <w:color w:val="000000"/>
-          <w:sz w:val="20"/>
-          <w:szCs w:val="20"/>
-        </w:rPr>
-        <w:t>In this section, explain in a few sentences what each entity does. The descriptions don’t have to be verbose, just enough to explain what each block’s purpose is. Be sure to describe your reasoning for defining the entities in your diagram and what their roles are.</w:t>
+        <w:t>Server Game Manager: A manager that relays updates from a client to another client, and keeps track of the current game layout.</w:t>
+      </w:r>
+    </w:p>
+    <w:p>
+      <w:pPr>
+        <w:pStyle w:val="NormalWeb"/>
+        <w:shd w:val="clear" w:color="auto" w:fill="FFFFFF"/>
+        <w:spacing w:before="0" w:beforeAutospacing="0" w:after="240" w:afterAutospacing="0" w:line="360" w:lineRule="atLeast"/>
+        <w:rPr>
+          <w:rFonts w:ascii="Arial" w:hAnsi="Arial" w:cs="Arial"/>
+          <w:color w:val="000000"/>
+          <w:sz w:val="20"/>
+          <w:szCs w:val="20"/>
+        </w:rPr>
+      </w:pPr>
+      <w:r>
+        <w:rPr>
+          <w:rStyle w:val="apple-converted-space"/>
+          <w:rFonts w:ascii="Arial" w:hAnsi="Arial" w:cs="Arial"/>
+          <w:color w:val="000000"/>
+          <w:sz w:val="20"/>
+          <w:szCs w:val="20"/>
+        </w:rPr>
+        <w:t xml:space="preserve">Finally, we have one shared object, being an Update object. An update is the JavaScript object which the client sends to/receives from the server. It contains all of the necessary information that the other client needs to track the progress of the other player. </w:t>
       </w:r>
     </w:p>
     <w:p>
@@ -1338,6 +924,7 @@
           <w:sz w:val="20"/>
           <w:szCs w:val="20"/>
         </w:rPr>
+        <w:lastRenderedPageBreak/>
         <w:t>Section 3 – For each entity, define the low level design:</w:t>
       </w:r>
       <w:r>
@@ -1356,35 +943,376 @@
         <w:pStyle w:val="NormalWeb"/>
         <w:shd w:val="clear" w:color="auto" w:fill="FFFFFF"/>
         <w:spacing w:before="0" w:beforeAutospacing="0" w:after="240" w:afterAutospacing="0" w:line="360" w:lineRule="atLeast"/>
-        <w:rPr>
-          <w:rFonts w:ascii="Arial" w:hAnsi="Arial" w:cs="Arial"/>
-          <w:color w:val="000000"/>
-          <w:sz w:val="20"/>
-          <w:szCs w:val="20"/>
-        </w:rPr>
-      </w:pPr>
-      <w:r>
-        <w:rPr>
-          <w:rFonts w:ascii="Arial" w:hAnsi="Arial" w:cs="Arial"/>
-          <w:color w:val="000000"/>
-          <w:sz w:val="20"/>
-          <w:szCs w:val="20"/>
-        </w:rPr>
-        <w:t>Collection of level – describe scrolling</w:t>
-      </w:r>
-    </w:p>
-    <w:p>
-      <w:pPr>
-        <w:pStyle w:val="NormalWeb"/>
-        <w:shd w:val="clear" w:color="auto" w:fill="FFFFFF"/>
-        <w:spacing w:before="0" w:beforeAutospacing="0" w:after="240" w:afterAutospacing="0" w:line="360" w:lineRule="atLeast"/>
-        <w:rPr>
-          <w:rFonts w:ascii="Arial" w:hAnsi="Arial" w:cs="Arial"/>
-          <w:color w:val="000000"/>
-          <w:sz w:val="20"/>
-          <w:szCs w:val="20"/>
-        </w:rPr>
-      </w:pPr>
+        <w:ind w:firstLine="360"/>
+        <w:rPr>
+          <w:rFonts w:ascii="Arial" w:hAnsi="Arial" w:cs="Arial"/>
+          <w:color w:val="000000"/>
+          <w:sz w:val="20"/>
+          <w:szCs w:val="20"/>
+        </w:rPr>
+      </w:pPr>
+      <w:r>
+        <w:rPr>
+          <w:rFonts w:ascii="Arial" w:hAnsi="Arial" w:cs="Arial"/>
+          <w:color w:val="000000"/>
+          <w:sz w:val="20"/>
+          <w:szCs w:val="20"/>
+        </w:rPr>
+        <w:t>In describing the low level design, let us start with the client side. As stated earlier, the client primarily consists of a stage, which is where all of the objects are drawn. Simply stated, it is the parent to everything else. A stage is an easeljs framework object, from which objects can be attached and detached in order to display and remove them. The stage does little more than this, to provide an entity on which we can draw. The functions that are used with the stage are:</w:t>
+      </w:r>
+    </w:p>
+    <w:p>
+      <w:pPr>
+        <w:pStyle w:val="NormalWeb"/>
+        <w:numPr>
+          <w:ilvl w:val="0"/>
+          <w:numId w:val="4"/>
+        </w:numPr>
+        <w:shd w:val="clear" w:color="auto" w:fill="FFFFFF"/>
+        <w:spacing w:before="0" w:beforeAutospacing="0" w:after="240" w:afterAutospacing="0" w:line="360" w:lineRule="atLeast"/>
+        <w:rPr>
+          <w:rFonts w:ascii="Arial" w:hAnsi="Arial" w:cs="Arial"/>
+          <w:color w:val="000000"/>
+          <w:sz w:val="20"/>
+          <w:szCs w:val="20"/>
+        </w:rPr>
+      </w:pPr>
+      <w:r>
+        <w:rPr>
+          <w:rFonts w:ascii="Arial" w:hAnsi="Arial" w:cs="Arial"/>
+          <w:color w:val="000000"/>
+          <w:sz w:val="20"/>
+          <w:szCs w:val="20"/>
+        </w:rPr>
+        <w:t>detach(o) – detaches an object from the screen</w:t>
+      </w:r>
+    </w:p>
+    <w:p>
+      <w:pPr>
+        <w:pStyle w:val="NormalWeb"/>
+        <w:numPr>
+          <w:ilvl w:val="0"/>
+          <w:numId w:val="4"/>
+        </w:numPr>
+        <w:shd w:val="clear" w:color="auto" w:fill="FFFFFF"/>
+        <w:spacing w:before="0" w:beforeAutospacing="0" w:after="240" w:afterAutospacing="0" w:line="360" w:lineRule="atLeast"/>
+        <w:rPr>
+          <w:rFonts w:ascii="Arial" w:hAnsi="Arial" w:cs="Arial"/>
+          <w:color w:val="000000"/>
+          <w:sz w:val="20"/>
+          <w:szCs w:val="20"/>
+        </w:rPr>
+      </w:pPr>
+      <w:proofErr w:type="gramStart"/>
+      <w:r>
+        <w:rPr>
+          <w:rFonts w:ascii="Arial" w:hAnsi="Arial" w:cs="Arial"/>
+          <w:color w:val="000000"/>
+          <w:sz w:val="20"/>
+          <w:szCs w:val="20"/>
+        </w:rPr>
+        <w:t>attach(</w:t>
+      </w:r>
+      <w:proofErr w:type="gramEnd"/>
+      <w:r>
+        <w:rPr>
+          <w:rFonts w:ascii="Arial" w:hAnsi="Arial" w:cs="Arial"/>
+          <w:color w:val="000000"/>
+          <w:sz w:val="20"/>
+          <w:szCs w:val="20"/>
+        </w:rPr>
+        <w:t>o) – attaches an object from the screen.</w:t>
+      </w:r>
+    </w:p>
+    <w:p>
+      <w:pPr>
+        <w:pStyle w:val="NormalWeb"/>
+        <w:shd w:val="clear" w:color="auto" w:fill="FFFFFF"/>
+        <w:spacing w:before="0" w:beforeAutospacing="0" w:after="240" w:afterAutospacing="0" w:line="360" w:lineRule="atLeast"/>
+        <w:rPr>
+          <w:rFonts w:ascii="Arial" w:hAnsi="Arial" w:cs="Arial"/>
+          <w:color w:val="000000"/>
+          <w:sz w:val="20"/>
+          <w:szCs w:val="20"/>
+        </w:rPr>
+      </w:pPr>
+      <w:r>
+        <w:rPr>
+          <w:rFonts w:ascii="Arial" w:hAnsi="Arial" w:cs="Arial"/>
+          <w:color w:val="000000"/>
+          <w:sz w:val="20"/>
+          <w:szCs w:val="20"/>
+        </w:rPr>
+        <w:t>From there, we move on to the screen manager. This is really no more than a state which describes if we are in game mode, in in menu mode. This is useful for when the server makes calls to the client, as well as for aspects such as applying event handlers. But in essence, this is really just a design abstraction that makes the flow easier to understand.</w:t>
+      </w:r>
+    </w:p>
+    <w:p>
+      <w:pPr>
+        <w:pStyle w:val="NormalWeb"/>
+        <w:shd w:val="clear" w:color="auto" w:fill="FFFFFF"/>
+        <w:spacing w:before="0" w:beforeAutospacing="0" w:after="240" w:afterAutospacing="0" w:line="360" w:lineRule="atLeast"/>
+        <w:rPr>
+          <w:rFonts w:ascii="Arial" w:hAnsi="Arial" w:cs="Arial"/>
+          <w:color w:val="000000"/>
+          <w:sz w:val="20"/>
+          <w:szCs w:val="20"/>
+        </w:rPr>
+      </w:pPr>
+      <w:r>
+        <w:rPr>
+          <w:rFonts w:ascii="Arial" w:hAnsi="Arial" w:cs="Arial"/>
+          <w:color w:val="000000"/>
+          <w:sz w:val="20"/>
+          <w:szCs w:val="20"/>
+        </w:rPr>
+        <w:t xml:space="preserve">So first, let us address the menu manager. Whenever the menu manager is opened, a mouse event handler is added, to handle clicks on the text which redirect the user. The text will be drawn again by using the easeljs Text object framework, </w:t>
+      </w:r>
+      <w:r>
+        <w:rPr>
+          <w:rFonts w:ascii="Arial" w:hAnsi="Arial" w:cs="Arial"/>
+          <w:color w:val="000000"/>
+          <w:sz w:val="20"/>
+          <w:szCs w:val="20"/>
+        </w:rPr>
+        <w:t>which can be added to the stage and drawn easily. The main control flow of the screen manager is run through the function:</w:t>
+      </w:r>
+    </w:p>
+    <w:p>
+      <w:pPr>
+        <w:pStyle w:val="NormalWeb"/>
+        <w:shd w:val="clear" w:color="auto" w:fill="FFFFFF"/>
+        <w:spacing w:before="0" w:beforeAutospacing="0" w:after="240" w:afterAutospacing="0" w:line="360" w:lineRule="atLeast"/>
+        <w:rPr>
+          <w:rFonts w:ascii="Arial" w:hAnsi="Arial" w:cs="Arial"/>
+          <w:color w:val="000000"/>
+          <w:sz w:val="20"/>
+          <w:szCs w:val="20"/>
+        </w:rPr>
+      </w:pPr>
+      <w:proofErr w:type="gramStart"/>
+      <w:r>
+        <w:rPr>
+          <w:rFonts w:ascii="Arial" w:hAnsi="Arial" w:cs="Arial"/>
+          <w:color w:val="000000"/>
+          <w:sz w:val="20"/>
+          <w:szCs w:val="20"/>
+        </w:rPr>
+        <w:t>function</w:t>
+      </w:r>
+      <w:proofErr w:type="gramEnd"/>
+      <w:r>
+        <w:rPr>
+          <w:rFonts w:ascii="Arial" w:hAnsi="Arial" w:cs="Arial"/>
+          <w:color w:val="000000"/>
+          <w:sz w:val="20"/>
+          <w:szCs w:val="20"/>
+        </w:rPr>
+        <w:t xml:space="preserve"> </w:t>
+      </w:r>
+      <w:proofErr w:type="spellStart"/>
+      <w:r>
+        <w:rPr>
+          <w:rFonts w:ascii="Arial" w:hAnsi="Arial" w:cs="Arial"/>
+          <w:color w:val="000000"/>
+          <w:sz w:val="20"/>
+          <w:szCs w:val="20"/>
+        </w:rPr>
+        <w:t>displayScreen</w:t>
+      </w:r>
+      <w:proofErr w:type="spellEnd"/>
+      <w:r>
+        <w:rPr>
+          <w:rFonts w:ascii="Arial" w:hAnsi="Arial" w:cs="Arial"/>
+          <w:color w:val="000000"/>
+          <w:sz w:val="20"/>
+          <w:szCs w:val="20"/>
+        </w:rPr>
+        <w:t>( index );</w:t>
+      </w:r>
+    </w:p>
+    <w:p>
+      <w:pPr>
+        <w:pStyle w:val="NormalWeb"/>
+        <w:shd w:val="clear" w:color="auto" w:fill="FFFFFF"/>
+        <w:spacing w:before="0" w:beforeAutospacing="0" w:after="240" w:afterAutospacing="0" w:line="360" w:lineRule="atLeast"/>
+        <w:rPr>
+          <w:rFonts w:ascii="Arial" w:hAnsi="Arial" w:cs="Arial"/>
+          <w:color w:val="000000"/>
+          <w:sz w:val="20"/>
+          <w:szCs w:val="20"/>
+        </w:rPr>
+      </w:pPr>
+      <w:r>
+        <w:rPr>
+          <w:rFonts w:ascii="Arial" w:hAnsi="Arial" w:cs="Arial"/>
+          <w:color w:val="000000"/>
+          <w:sz w:val="20"/>
+          <w:szCs w:val="20"/>
+        </w:rPr>
+        <w:t>The indices of possible screens (</w:t>
+      </w:r>
+      <w:proofErr w:type="spellStart"/>
+      <w:r>
+        <w:rPr>
+          <w:rFonts w:ascii="Arial" w:hAnsi="Arial" w:cs="Arial"/>
+          <w:color w:val="000000"/>
+          <w:sz w:val="20"/>
+          <w:szCs w:val="20"/>
+        </w:rPr>
+        <w:t>highscore</w:t>
+      </w:r>
+      <w:proofErr w:type="spellEnd"/>
+      <w:r>
+        <w:rPr>
+          <w:rFonts w:ascii="Arial" w:hAnsi="Arial" w:cs="Arial"/>
+          <w:color w:val="000000"/>
+          <w:sz w:val="20"/>
+          <w:szCs w:val="20"/>
+        </w:rPr>
+        <w:t>, main menu, instructions) are pre declared as constants in an enumeration style beforehand, and so this function can be used to call any menu (</w:t>
+      </w:r>
+      <w:proofErr w:type="spellStart"/>
+      <w:r>
+        <w:rPr>
+          <w:rFonts w:ascii="Arial" w:hAnsi="Arial" w:cs="Arial"/>
+          <w:color w:val="000000"/>
+          <w:sz w:val="20"/>
+          <w:szCs w:val="20"/>
+        </w:rPr>
+        <w:t>ie</w:t>
+      </w:r>
+      <w:proofErr w:type="spellEnd"/>
+      <w:r>
+        <w:rPr>
+          <w:rFonts w:ascii="Arial" w:hAnsi="Arial" w:cs="Arial"/>
+          <w:color w:val="000000"/>
+          <w:sz w:val="20"/>
+          <w:szCs w:val="20"/>
+        </w:rPr>
+        <w:t xml:space="preserve">. at startup the main function can call </w:t>
+      </w:r>
+      <w:proofErr w:type="spellStart"/>
+      <w:r>
+        <w:rPr>
+          <w:rFonts w:ascii="Arial" w:hAnsi="Arial" w:cs="Arial"/>
+          <w:color w:val="000000"/>
+          <w:sz w:val="20"/>
+          <w:szCs w:val="20"/>
+        </w:rPr>
+        <w:t>displayScreen</w:t>
+      </w:r>
+      <w:proofErr w:type="spellEnd"/>
+      <w:r>
+        <w:rPr>
+          <w:rFonts w:ascii="Arial" w:hAnsi="Arial" w:cs="Arial"/>
+          <w:color w:val="000000"/>
+          <w:sz w:val="20"/>
+          <w:szCs w:val="20"/>
+        </w:rPr>
+        <w:t xml:space="preserve">(MAIN_MENU) to easily and clearly start the main menu). All other function calls through the menu manager are through the easeljs framework, in creating text objects to display, and attaching/detaching them from the stage. </w:t>
+      </w:r>
+    </w:p>
+    <w:p>
+      <w:pPr>
+        <w:pStyle w:val="NormalWeb"/>
+        <w:shd w:val="clear" w:color="auto" w:fill="FFFFFF"/>
+        <w:spacing w:before="0" w:beforeAutospacing="0" w:after="240" w:afterAutospacing="0" w:line="360" w:lineRule="atLeast"/>
+        <w:rPr>
+          <w:rFonts w:ascii="Arial" w:hAnsi="Arial" w:cs="Arial"/>
+          <w:color w:val="000000"/>
+          <w:sz w:val="20"/>
+          <w:szCs w:val="20"/>
+        </w:rPr>
+      </w:pPr>
+      <w:r>
+        <w:rPr>
+          <w:rFonts w:ascii="Arial" w:hAnsi="Arial" w:cs="Arial"/>
+          <w:color w:val="000000"/>
+          <w:sz w:val="20"/>
+          <w:szCs w:val="20"/>
+        </w:rPr>
+        <w:t xml:space="preserve">From the screen manager, the program can also call </w:t>
+      </w:r>
+      <w:proofErr w:type="spellStart"/>
+      <w:proofErr w:type="gramStart"/>
+      <w:r>
+        <w:rPr>
+          <w:rFonts w:ascii="Arial" w:hAnsi="Arial" w:cs="Arial"/>
+          <w:color w:val="000000"/>
+          <w:sz w:val="20"/>
+          <w:szCs w:val="20"/>
+        </w:rPr>
+        <w:t>startGame</w:t>
+      </w:r>
+      <w:proofErr w:type="spellEnd"/>
+      <w:r>
+        <w:rPr>
+          <w:rFonts w:ascii="Arial" w:hAnsi="Arial" w:cs="Arial"/>
+          <w:color w:val="000000"/>
+          <w:sz w:val="20"/>
+          <w:szCs w:val="20"/>
+        </w:rPr>
+        <w:t>(</w:t>
+      </w:r>
+      <w:proofErr w:type="gramEnd"/>
+      <w:r>
+        <w:rPr>
+          <w:rFonts w:ascii="Arial" w:hAnsi="Arial" w:cs="Arial"/>
+          <w:color w:val="000000"/>
+          <w:sz w:val="20"/>
+          <w:szCs w:val="20"/>
+        </w:rPr>
+        <w:t xml:space="preserve"> type, host ), which begins a game using enumeration style constants type: SINGLE_TIME, SINGLE_CHALLENGE, MULTI_RACE, MULTI_CHALLENGE. This is passed as a parameter, which determines which type of levels to generate. The host is a Boolean value which is passed for multiplayer game modes, and determines if the current client will generate the levels, or if the other client will. This is not to be confused as meaning that the client itself hosts the gameplay.  </w:t>
+      </w:r>
+    </w:p>
+    <w:p>
+      <w:pPr>
+        <w:pStyle w:val="NormalWeb"/>
+        <w:shd w:val="clear" w:color="auto" w:fill="FFFFFF"/>
+        <w:spacing w:before="0" w:beforeAutospacing="0" w:after="240" w:afterAutospacing="0" w:line="360" w:lineRule="atLeast"/>
+        <w:rPr>
+          <w:rFonts w:ascii="Arial" w:hAnsi="Arial" w:cs="Arial"/>
+          <w:color w:val="000000"/>
+          <w:sz w:val="20"/>
+          <w:szCs w:val="20"/>
+        </w:rPr>
+      </w:pPr>
+      <w:r>
+        <w:rPr>
+          <w:rFonts w:ascii="Arial" w:hAnsi="Arial" w:cs="Arial"/>
+          <w:color w:val="000000"/>
+          <w:sz w:val="20"/>
+          <w:szCs w:val="20"/>
+        </w:rPr>
+        <w:t>Now we move on to the</w:t>
+      </w:r>
+      <w:r>
+        <w:rPr>
+          <w:rFonts w:ascii="Arial" w:hAnsi="Arial" w:cs="Arial"/>
+          <w:color w:val="000000"/>
+          <w:sz w:val="20"/>
+          <w:szCs w:val="20"/>
+        </w:rPr>
+        <w:t xml:space="preserve"> game manager</w:t>
+      </w:r>
+      <w:r>
+        <w:rPr>
+          <w:rFonts w:ascii="Arial" w:hAnsi="Arial" w:cs="Arial"/>
+          <w:color w:val="000000"/>
+          <w:sz w:val="20"/>
+          <w:szCs w:val="20"/>
+        </w:rPr>
+        <w:t xml:space="preserve"> itself</w:t>
+      </w:r>
+      <w:r>
+        <w:rPr>
+          <w:rFonts w:ascii="Arial" w:hAnsi="Arial" w:cs="Arial"/>
+          <w:color w:val="000000"/>
+          <w:sz w:val="20"/>
+          <w:szCs w:val="20"/>
+        </w:rPr>
+        <w:t xml:space="preserve">, which is where the game mechanics and objects begin to come into play. The game manager primarily contains information on level design and the current layout </w:t>
+      </w:r>
       <w:r>
         <w:rPr>
           <w:rFonts w:ascii="Arial" w:hAnsi="Arial" w:cs="Arial"/>
@@ -1393,176 +1321,107 @@
           <w:szCs w:val="20"/>
         </w:rPr>
         <w:lastRenderedPageBreak/>
-        <w:t>Internal design of what a level is</w:t>
-      </w:r>
-    </w:p>
-    <w:p>
-      <w:pPr>
-        <w:pStyle w:val="NormalWeb"/>
-        <w:shd w:val="clear" w:color="auto" w:fill="FFFFFF"/>
-        <w:spacing w:before="0" w:beforeAutospacing="0" w:after="240" w:afterAutospacing="0" w:line="360" w:lineRule="atLeast"/>
-        <w:rPr>
-          <w:rFonts w:ascii="Arial" w:hAnsi="Arial" w:cs="Arial"/>
-          <w:color w:val="000000"/>
-          <w:sz w:val="20"/>
-          <w:szCs w:val="20"/>
-        </w:rPr>
-      </w:pPr>
-      <w:r>
-        <w:rPr>
-          <w:rFonts w:ascii="Arial" w:hAnsi="Arial" w:cs="Arial"/>
-          <w:color w:val="000000"/>
-          <w:sz w:val="20"/>
-          <w:szCs w:val="20"/>
-        </w:rPr>
-        <w:t>Simple description of a block</w:t>
-      </w:r>
-    </w:p>
-    <w:p>
-      <w:pPr>
-        <w:pStyle w:val="NormalWeb"/>
-        <w:shd w:val="clear" w:color="auto" w:fill="FFFFFF"/>
-        <w:spacing w:before="0" w:beforeAutospacing="0" w:after="240" w:afterAutospacing="0" w:line="360" w:lineRule="atLeast"/>
-        <w:rPr>
-          <w:rFonts w:ascii="Arial" w:hAnsi="Arial" w:cs="Arial"/>
-          <w:color w:val="000000"/>
-          <w:sz w:val="20"/>
-          <w:szCs w:val="20"/>
-        </w:rPr>
-      </w:pPr>
-      <w:r>
-        <w:rPr>
-          <w:rFonts w:ascii="Arial" w:hAnsi="Arial" w:cs="Arial"/>
-          <w:color w:val="000000"/>
-          <w:sz w:val="20"/>
-          <w:szCs w:val="20"/>
-        </w:rPr>
-        <w:t>Ship – show how position and rotation are tracked and drawn</w:t>
-      </w:r>
-    </w:p>
-    <w:p>
-      <w:pPr>
-        <w:pStyle w:val="NormalWeb"/>
-        <w:shd w:val="clear" w:color="auto" w:fill="FFFFFF"/>
-        <w:spacing w:before="0" w:beforeAutospacing="0" w:after="240" w:afterAutospacing="0" w:line="360" w:lineRule="atLeast"/>
-        <w:rPr>
-          <w:rFonts w:ascii="Arial" w:hAnsi="Arial" w:cs="Arial"/>
-          <w:color w:val="000000"/>
-          <w:sz w:val="20"/>
-          <w:szCs w:val="20"/>
-        </w:rPr>
-      </w:pPr>
-      <w:r>
-        <w:rPr>
-          <w:rFonts w:ascii="Arial" w:hAnsi="Arial" w:cs="Arial"/>
-          <w:color w:val="000000"/>
-          <w:sz w:val="20"/>
-          <w:szCs w:val="20"/>
-        </w:rPr>
-        <w:t>Hazards – how they move in relation to everything else</w:t>
-      </w:r>
-    </w:p>
-    <w:p>
-      <w:pPr>
-        <w:pStyle w:val="NormalWeb"/>
-        <w:shd w:val="clear" w:color="auto" w:fill="FFFFFF"/>
-        <w:spacing w:before="0" w:beforeAutospacing="0" w:after="240" w:afterAutospacing="0" w:line="360" w:lineRule="atLeast"/>
-        <w:rPr>
-          <w:rFonts w:ascii="Arial" w:hAnsi="Arial" w:cs="Arial"/>
-          <w:color w:val="000000"/>
-          <w:sz w:val="20"/>
-          <w:szCs w:val="20"/>
-        </w:rPr>
-      </w:pPr>
-      <w:r>
-        <w:rPr>
-          <w:rFonts w:ascii="Arial" w:hAnsi="Arial" w:cs="Arial"/>
-          <w:color w:val="000000"/>
-          <w:sz w:val="20"/>
-          <w:szCs w:val="20"/>
-        </w:rPr>
-        <w:t>Collision detection – how it is called, and on what (only active blocks)</w:t>
-      </w:r>
-    </w:p>
-    <w:p>
-      <w:pPr>
-        <w:pStyle w:val="NormalWeb"/>
-        <w:shd w:val="clear" w:color="auto" w:fill="FFFFFF"/>
-        <w:spacing w:before="0" w:beforeAutospacing="0" w:after="240" w:afterAutospacing="0" w:line="360" w:lineRule="atLeast"/>
-        <w:rPr>
-          <w:rFonts w:ascii="Arial" w:hAnsi="Arial" w:cs="Arial"/>
-          <w:color w:val="000000"/>
-          <w:sz w:val="20"/>
-          <w:szCs w:val="20"/>
-        </w:rPr>
-      </w:pPr>
-    </w:p>
-    <w:p>
-      <w:pPr>
-        <w:pStyle w:val="NormalWeb"/>
-        <w:shd w:val="clear" w:color="auto" w:fill="FFFFFF"/>
-        <w:spacing w:before="0" w:beforeAutospacing="0" w:after="240" w:afterAutospacing="0" w:line="360" w:lineRule="atLeast"/>
-        <w:rPr>
-          <w:rFonts w:ascii="Arial" w:hAnsi="Arial" w:cs="Arial"/>
-          <w:color w:val="000000"/>
-          <w:sz w:val="20"/>
-          <w:szCs w:val="20"/>
-        </w:rPr>
-      </w:pPr>
-      <w:r>
-        <w:rPr>
-          <w:rFonts w:ascii="Arial" w:hAnsi="Arial" w:cs="Arial"/>
-          <w:color w:val="000000"/>
-          <w:sz w:val="20"/>
-          <w:szCs w:val="20"/>
-        </w:rPr>
-        <w:t>Database – organization and design</w:t>
-      </w:r>
-    </w:p>
-    <w:p>
-      <w:pPr>
-        <w:pStyle w:val="NormalWeb"/>
-        <w:shd w:val="clear" w:color="auto" w:fill="FFFFFF"/>
-        <w:spacing w:before="0" w:beforeAutospacing="0" w:after="240" w:afterAutospacing="0" w:line="360" w:lineRule="atLeast"/>
-        <w:rPr>
-          <w:rFonts w:ascii="Arial" w:hAnsi="Arial" w:cs="Arial"/>
-          <w:color w:val="000000"/>
-          <w:sz w:val="20"/>
-          <w:szCs w:val="20"/>
-        </w:rPr>
-      </w:pPr>
-      <w:r>
-        <w:rPr>
-          <w:rFonts w:ascii="Arial" w:hAnsi="Arial" w:cs="Arial"/>
-          <w:color w:val="000000"/>
-          <w:sz w:val="20"/>
-          <w:szCs w:val="20"/>
-        </w:rPr>
-        <w:t>Communication</w:t>
-      </w:r>
-    </w:p>
-    <w:p>
-      <w:pPr>
-        <w:pStyle w:val="NormalWeb"/>
-        <w:shd w:val="clear" w:color="auto" w:fill="FFFFFF"/>
-        <w:spacing w:before="0" w:beforeAutospacing="0" w:after="240" w:afterAutospacing="0" w:line="360" w:lineRule="atLeast"/>
-        <w:rPr>
-          <w:rFonts w:ascii="Arial" w:hAnsi="Arial" w:cs="Arial"/>
-          <w:color w:val="000000"/>
-          <w:sz w:val="20"/>
-          <w:szCs w:val="20"/>
-        </w:rPr>
-      </w:pPr>
-      <w:r>
-        <w:rPr>
-          <w:rStyle w:val="Strong"/>
-          <w:rFonts w:ascii="Arial" w:hAnsi="Arial" w:cs="Arial"/>
-          <w:color w:val="000000"/>
-          <w:sz w:val="20"/>
-          <w:szCs w:val="20"/>
-        </w:rPr>
-        <w:t xml:space="preserve"> </w:t>
-      </w:r>
+        <w:t xml:space="preserve">of the levels. In addition, it contains functionalities for collision detection, as well as the ship itself, and the top and bottom bounding blocks. </w:t>
+      </w:r>
+      <w:r>
+        <w:rPr>
+          <w:rFonts w:ascii="Arial" w:hAnsi="Arial" w:cs="Arial"/>
+          <w:color w:val="000000"/>
+          <w:sz w:val="20"/>
+          <w:szCs w:val="20"/>
+        </w:rPr>
+        <w:t xml:space="preserve">As explained above, the menu manager transfers control to the game manager by calling function </w:t>
+      </w:r>
+      <w:proofErr w:type="spellStart"/>
+      <w:proofErr w:type="gramStart"/>
+      <w:r>
+        <w:rPr>
+          <w:rFonts w:ascii="Arial" w:hAnsi="Arial" w:cs="Arial"/>
+          <w:color w:val="000000"/>
+          <w:sz w:val="20"/>
+          <w:szCs w:val="20"/>
+        </w:rPr>
+        <w:t>startGame</w:t>
+      </w:r>
+      <w:proofErr w:type="spellEnd"/>
+      <w:r>
+        <w:rPr>
+          <w:rFonts w:ascii="Arial" w:hAnsi="Arial" w:cs="Arial"/>
+          <w:color w:val="000000"/>
+          <w:sz w:val="20"/>
+          <w:szCs w:val="20"/>
+        </w:rPr>
+        <w:t>(</w:t>
+      </w:r>
+      <w:proofErr w:type="gramEnd"/>
+      <w:r>
+        <w:rPr>
+          <w:rFonts w:ascii="Arial" w:hAnsi="Arial" w:cs="Arial"/>
+          <w:color w:val="000000"/>
+          <w:sz w:val="20"/>
+          <w:szCs w:val="20"/>
+        </w:rPr>
+        <w:t xml:space="preserve"> type, host ). </w:t>
+      </w:r>
+      <w:r>
+        <w:rPr>
+          <w:rFonts w:ascii="Arial" w:hAnsi="Arial" w:cs="Arial"/>
+          <w:color w:val="000000"/>
+          <w:sz w:val="20"/>
+          <w:szCs w:val="20"/>
+        </w:rPr>
+        <w:t>If the client is the host, it generates a level layout as explained later, and if not, then the client can do nothing better than to wait for the server to send it the game layout generated by the other client.</w:t>
+      </w:r>
+    </w:p>
+    <w:p>
+      <w:pPr>
+        <w:pStyle w:val="NormalWeb"/>
+        <w:shd w:val="clear" w:color="auto" w:fill="FFFFFF"/>
+        <w:spacing w:before="0" w:beforeAutospacing="0" w:after="240" w:afterAutospacing="0" w:line="360" w:lineRule="atLeast"/>
+        <w:rPr>
+          <w:rFonts w:ascii="Arial" w:hAnsi="Arial" w:cs="Arial"/>
+          <w:color w:val="000000"/>
+          <w:sz w:val="20"/>
+          <w:szCs w:val="20"/>
+        </w:rPr>
+      </w:pPr>
+      <w:r>
+        <w:rPr>
+          <w:rFonts w:ascii="Arial" w:hAnsi="Arial" w:cs="Arial"/>
+          <w:color w:val="000000"/>
+          <w:sz w:val="20"/>
+          <w:szCs w:val="20"/>
+        </w:rPr>
+        <w:t>*As a quick side note, the rationale behind generating the level design in the client is thus; the client already needs a level generator for single player, unless we want the client to have communication with the server while in single player mode. So from there, it would be repetitive and unnecessary to put this in the server code as well.</w:t>
+      </w:r>
+    </w:p>
+    <w:p>
+      <w:pPr>
+        <w:pStyle w:val="NormalWeb"/>
+        <w:shd w:val="clear" w:color="auto" w:fill="FFFFFF"/>
+        <w:spacing w:before="0" w:beforeAutospacing="0" w:after="240" w:afterAutospacing="0" w:line="360" w:lineRule="atLeast"/>
+        <w:rPr>
+          <w:rFonts w:ascii="Arial" w:hAnsi="Arial" w:cs="Arial"/>
+          <w:color w:val="000000"/>
+          <w:sz w:val="20"/>
+          <w:szCs w:val="20"/>
+        </w:rPr>
+      </w:pPr>
+      <w:bookmarkStart w:id="0" w:name="_GoBack"/>
+      <w:bookmarkEnd w:id="0"/>
+    </w:p>
+    <w:p>
+      <w:pPr>
+        <w:pStyle w:val="NormalWeb"/>
+        <w:shd w:val="clear" w:color="auto" w:fill="FFFFFF"/>
+        <w:spacing w:before="0" w:beforeAutospacing="0" w:after="240" w:afterAutospacing="0" w:line="360" w:lineRule="atLeast"/>
+        <w:rPr>
+          <w:rFonts w:ascii="Arial" w:hAnsi="Arial" w:cs="Arial"/>
+          <w:color w:val="000000"/>
+          <w:sz w:val="20"/>
+          <w:szCs w:val="20"/>
+        </w:rPr>
+      </w:pPr>
       <w:r>
         <w:rPr>
           <w:rStyle w:val="Strong"/>
@@ -1731,7 +1590,7 @@
             <wp:extent cx="2856865" cy="1235710"/>
             <wp:effectExtent l="0" t="0" r="635" b="2540"/>
             <wp:docPr id="2" name="Picture 2" descr="Figure 2">
-              <a:hlinkClick xmlns:a="http://schemas.openxmlformats.org/drawingml/2006/main" r:id="rId11" tooltip="&quot;Figure 2&quot;"/>
+              <a:hlinkClick xmlns:a="http://schemas.openxmlformats.org/drawingml/2006/main" r:id="rId9" tooltip="&quot;Figure 2&quot;"/>
             </wp:docPr>
             <wp:cNvGraphicFramePr>
               <a:graphicFrameLocks xmlns:a="http://schemas.openxmlformats.org/drawingml/2006/main" noChangeAspect="1"/>
@@ -1741,14 +1600,14 @@
                 <pic:pic xmlns:pic="http://schemas.openxmlformats.org/drawingml/2006/picture">
                   <pic:nvPicPr>
                     <pic:cNvPr id="0" name="Picture 2" descr="Figure 2">
-                      <a:hlinkClick r:id="rId11" tooltip="&quot;Figure 2&quot;"/>
+                      <a:hlinkClick r:id="rId9" tooltip="&quot;Figure 2&quot;"/>
                     </pic:cNvPr>
                     <pic:cNvPicPr>
                       <a:picLocks noChangeAspect="1" noChangeArrowheads="1"/>
                     </pic:cNvPicPr>
                   </pic:nvPicPr>
                   <pic:blipFill>
-                    <a:blip r:embed="rId12">
+                    <a:blip r:embed="rId10">
                       <a:extLst>
                         <a:ext uri="{28A0092B-C50C-407E-A947-70E740481C1C}">
                           <a14:useLocalDpi xmlns:a14="http://schemas.microsoft.com/office/drawing/2010/main" val="0"/>
@@ -1915,7 +1774,7 @@
             <wp:extent cx="3808730" cy="2049780"/>
             <wp:effectExtent l="0" t="0" r="1270" b="7620"/>
             <wp:docPr id="1" name="Picture 1" descr="Figure 3">
-              <a:hlinkClick xmlns:a="http://schemas.openxmlformats.org/drawingml/2006/main" r:id="rId13" tooltip="&quot;Figure 3&quot;"/>
+              <a:hlinkClick xmlns:a="http://schemas.openxmlformats.org/drawingml/2006/main" r:id="rId11" tooltip="&quot;Figure 3&quot;"/>
             </wp:docPr>
             <wp:cNvGraphicFramePr>
               <a:graphicFrameLocks xmlns:a="http://schemas.openxmlformats.org/drawingml/2006/main" noChangeAspect="1"/>
@@ -1925,14 +1784,14 @@
                 <pic:pic xmlns:pic="http://schemas.openxmlformats.org/drawingml/2006/picture">
                   <pic:nvPicPr>
                     <pic:cNvPr id="0" name="Picture 3" descr="Figure 3">
-                      <a:hlinkClick r:id="rId13" tooltip="&quot;Figure 3&quot;"/>
+                      <a:hlinkClick r:id="rId11" tooltip="&quot;Figure 3&quot;"/>
                     </pic:cNvPr>
                     <pic:cNvPicPr>
                       <a:picLocks noChangeAspect="1" noChangeArrowheads="1"/>
                     </pic:cNvPicPr>
                   </pic:nvPicPr>
                   <pic:blipFill>
-                    <a:blip r:embed="rId14">
+                    <a:blip r:embed="rId12">
                       <a:extLst>
                         <a:ext uri="{28A0092B-C50C-407E-A947-70E740481C1C}">
                           <a14:useLocalDpi xmlns:a14="http://schemas.microsoft.com/office/drawing/2010/main" val="0"/>
@@ -2382,11 +2241,243 @@
       </w:rPr>
     </w:lvl>
   </w:abstractNum>
+  <w:abstractNum w:abstractNumId="2">
+    <w:nsid w:val="6187323B"/>
+    <w:multiLevelType w:val="hybridMultilevel"/>
+    <w:tmpl w:val="78FE2C28"/>
+    <w:lvl w:ilvl="0" w:tplc="04090001">
+      <w:start w:val="1"/>
+      <w:numFmt w:val="bullet"/>
+      <w:lvlText w:val=""/>
+      <w:lvlJc w:val="left"/>
+      <w:pPr>
+        <w:ind w:left="720" w:hanging="360"/>
+      </w:pPr>
+      <w:rPr>
+        <w:rFonts w:ascii="Symbol" w:hAnsi="Symbol" w:hint="default"/>
+      </w:rPr>
+    </w:lvl>
+    <w:lvl w:ilvl="1" w:tplc="04090003" w:tentative="1">
+      <w:start w:val="1"/>
+      <w:numFmt w:val="bullet"/>
+      <w:lvlText w:val="o"/>
+      <w:lvlJc w:val="left"/>
+      <w:pPr>
+        <w:ind w:left="1440" w:hanging="360"/>
+      </w:pPr>
+      <w:rPr>
+        <w:rFonts w:ascii="Courier New" w:hAnsi="Courier New" w:cs="Courier New" w:hint="default"/>
+      </w:rPr>
+    </w:lvl>
+    <w:lvl w:ilvl="2" w:tplc="04090005" w:tentative="1">
+      <w:start w:val="1"/>
+      <w:numFmt w:val="bullet"/>
+      <w:lvlText w:val=""/>
+      <w:lvlJc w:val="left"/>
+      <w:pPr>
+        <w:ind w:left="2160" w:hanging="360"/>
+      </w:pPr>
+      <w:rPr>
+        <w:rFonts w:ascii="Wingdings" w:hAnsi="Wingdings" w:hint="default"/>
+      </w:rPr>
+    </w:lvl>
+    <w:lvl w:ilvl="3" w:tplc="04090001" w:tentative="1">
+      <w:start w:val="1"/>
+      <w:numFmt w:val="bullet"/>
+      <w:lvlText w:val=""/>
+      <w:lvlJc w:val="left"/>
+      <w:pPr>
+        <w:ind w:left="2880" w:hanging="360"/>
+      </w:pPr>
+      <w:rPr>
+        <w:rFonts w:ascii="Symbol" w:hAnsi="Symbol" w:hint="default"/>
+      </w:rPr>
+    </w:lvl>
+    <w:lvl w:ilvl="4" w:tplc="04090003" w:tentative="1">
+      <w:start w:val="1"/>
+      <w:numFmt w:val="bullet"/>
+      <w:lvlText w:val="o"/>
+      <w:lvlJc w:val="left"/>
+      <w:pPr>
+        <w:ind w:left="3600" w:hanging="360"/>
+      </w:pPr>
+      <w:rPr>
+        <w:rFonts w:ascii="Courier New" w:hAnsi="Courier New" w:cs="Courier New" w:hint="default"/>
+      </w:rPr>
+    </w:lvl>
+    <w:lvl w:ilvl="5" w:tplc="04090005" w:tentative="1">
+      <w:start w:val="1"/>
+      <w:numFmt w:val="bullet"/>
+      <w:lvlText w:val=""/>
+      <w:lvlJc w:val="left"/>
+      <w:pPr>
+        <w:ind w:left="4320" w:hanging="360"/>
+      </w:pPr>
+      <w:rPr>
+        <w:rFonts w:ascii="Wingdings" w:hAnsi="Wingdings" w:hint="default"/>
+      </w:rPr>
+    </w:lvl>
+    <w:lvl w:ilvl="6" w:tplc="04090001" w:tentative="1">
+      <w:start w:val="1"/>
+      <w:numFmt w:val="bullet"/>
+      <w:lvlText w:val=""/>
+      <w:lvlJc w:val="left"/>
+      <w:pPr>
+        <w:ind w:left="5040" w:hanging="360"/>
+      </w:pPr>
+      <w:rPr>
+        <w:rFonts w:ascii="Symbol" w:hAnsi="Symbol" w:hint="default"/>
+      </w:rPr>
+    </w:lvl>
+    <w:lvl w:ilvl="7" w:tplc="04090003" w:tentative="1">
+      <w:start w:val="1"/>
+      <w:numFmt w:val="bullet"/>
+      <w:lvlText w:val="o"/>
+      <w:lvlJc w:val="left"/>
+      <w:pPr>
+        <w:ind w:left="5760" w:hanging="360"/>
+      </w:pPr>
+      <w:rPr>
+        <w:rFonts w:ascii="Courier New" w:hAnsi="Courier New" w:cs="Courier New" w:hint="default"/>
+      </w:rPr>
+    </w:lvl>
+    <w:lvl w:ilvl="8" w:tplc="04090005" w:tentative="1">
+      <w:start w:val="1"/>
+      <w:numFmt w:val="bullet"/>
+      <w:lvlText w:val=""/>
+      <w:lvlJc w:val="left"/>
+      <w:pPr>
+        <w:ind w:left="6480" w:hanging="360"/>
+      </w:pPr>
+      <w:rPr>
+        <w:rFonts w:ascii="Wingdings" w:hAnsi="Wingdings" w:hint="default"/>
+      </w:rPr>
+    </w:lvl>
+  </w:abstractNum>
+  <w:abstractNum w:abstractNumId="3">
+    <w:nsid w:val="7DDB18D8"/>
+    <w:multiLevelType w:val="hybridMultilevel"/>
+    <w:tmpl w:val="BAF019BE"/>
+    <w:lvl w:ilvl="0" w:tplc="04090001">
+      <w:start w:val="1"/>
+      <w:numFmt w:val="bullet"/>
+      <w:lvlText w:val=""/>
+      <w:lvlJc w:val="left"/>
+      <w:pPr>
+        <w:ind w:left="720" w:hanging="360"/>
+      </w:pPr>
+      <w:rPr>
+        <w:rFonts w:ascii="Symbol" w:hAnsi="Symbol" w:hint="default"/>
+      </w:rPr>
+    </w:lvl>
+    <w:lvl w:ilvl="1" w:tplc="04090003" w:tentative="1">
+      <w:start w:val="1"/>
+      <w:numFmt w:val="bullet"/>
+      <w:lvlText w:val="o"/>
+      <w:lvlJc w:val="left"/>
+      <w:pPr>
+        <w:ind w:left="1440" w:hanging="360"/>
+      </w:pPr>
+      <w:rPr>
+        <w:rFonts w:ascii="Courier New" w:hAnsi="Courier New" w:cs="Courier New" w:hint="default"/>
+      </w:rPr>
+    </w:lvl>
+    <w:lvl w:ilvl="2" w:tplc="04090005" w:tentative="1">
+      <w:start w:val="1"/>
+      <w:numFmt w:val="bullet"/>
+      <w:lvlText w:val=""/>
+      <w:lvlJc w:val="left"/>
+      <w:pPr>
+        <w:ind w:left="2160" w:hanging="360"/>
+      </w:pPr>
+      <w:rPr>
+        <w:rFonts w:ascii="Wingdings" w:hAnsi="Wingdings" w:hint="default"/>
+      </w:rPr>
+    </w:lvl>
+    <w:lvl w:ilvl="3" w:tplc="04090001" w:tentative="1">
+      <w:start w:val="1"/>
+      <w:numFmt w:val="bullet"/>
+      <w:lvlText w:val=""/>
+      <w:lvlJc w:val="left"/>
+      <w:pPr>
+        <w:ind w:left="2880" w:hanging="360"/>
+      </w:pPr>
+      <w:rPr>
+        <w:rFonts w:ascii="Symbol" w:hAnsi="Symbol" w:hint="default"/>
+      </w:rPr>
+    </w:lvl>
+    <w:lvl w:ilvl="4" w:tplc="04090003" w:tentative="1">
+      <w:start w:val="1"/>
+      <w:numFmt w:val="bullet"/>
+      <w:lvlText w:val="o"/>
+      <w:lvlJc w:val="left"/>
+      <w:pPr>
+        <w:ind w:left="3600" w:hanging="360"/>
+      </w:pPr>
+      <w:rPr>
+        <w:rFonts w:ascii="Courier New" w:hAnsi="Courier New" w:cs="Courier New" w:hint="default"/>
+      </w:rPr>
+    </w:lvl>
+    <w:lvl w:ilvl="5" w:tplc="04090005" w:tentative="1">
+      <w:start w:val="1"/>
+      <w:numFmt w:val="bullet"/>
+      <w:lvlText w:val=""/>
+      <w:lvlJc w:val="left"/>
+      <w:pPr>
+        <w:ind w:left="4320" w:hanging="360"/>
+      </w:pPr>
+      <w:rPr>
+        <w:rFonts w:ascii="Wingdings" w:hAnsi="Wingdings" w:hint="default"/>
+      </w:rPr>
+    </w:lvl>
+    <w:lvl w:ilvl="6" w:tplc="04090001" w:tentative="1">
+      <w:start w:val="1"/>
+      <w:numFmt w:val="bullet"/>
+      <w:lvlText w:val=""/>
+      <w:lvlJc w:val="left"/>
+      <w:pPr>
+        <w:ind w:left="5040" w:hanging="360"/>
+      </w:pPr>
+      <w:rPr>
+        <w:rFonts w:ascii="Symbol" w:hAnsi="Symbol" w:hint="default"/>
+      </w:rPr>
+    </w:lvl>
+    <w:lvl w:ilvl="7" w:tplc="04090003" w:tentative="1">
+      <w:start w:val="1"/>
+      <w:numFmt w:val="bullet"/>
+      <w:lvlText w:val="o"/>
+      <w:lvlJc w:val="left"/>
+      <w:pPr>
+        <w:ind w:left="5760" w:hanging="360"/>
+      </w:pPr>
+      <w:rPr>
+        <w:rFonts w:ascii="Courier New" w:hAnsi="Courier New" w:cs="Courier New" w:hint="default"/>
+      </w:rPr>
+    </w:lvl>
+    <w:lvl w:ilvl="8" w:tplc="04090005" w:tentative="1">
+      <w:start w:val="1"/>
+      <w:numFmt w:val="bullet"/>
+      <w:lvlText w:val=""/>
+      <w:lvlJc w:val="left"/>
+      <w:pPr>
+        <w:ind w:left="6480" w:hanging="360"/>
+      </w:pPr>
+      <w:rPr>
+        <w:rFonts w:ascii="Wingdings" w:hAnsi="Wingdings" w:hint="default"/>
+      </w:rPr>
+    </w:lvl>
+  </w:abstractNum>
   <w:num w:numId="1">
     <w:abstractNumId w:val="0"/>
   </w:num>
   <w:num w:numId="2">
     <w:abstractNumId w:val="1"/>
+  </w:num>
+  <w:num w:numId="3">
+    <w:abstractNumId w:val="2"/>
+  </w:num>
+  <w:num w:numId="4">
+    <w:abstractNumId w:val="3"/>
   </w:num>
 </w:numbering>
 </file>

</xml_diff>

<commit_message>
Additions to design doc
</commit_message>
<xml_diff>
--- a/Design Document MPGame.docx
+++ b/Design Document MPGame.docx
@@ -1392,23 +1392,50 @@
           <w:sz w:val="20"/>
           <w:szCs w:val="20"/>
         </w:rPr>
-        <w:t>*As a quick side note, the rationale behind generating the level design in the client is thus; the client already needs a level generator for single player, unless we want the client to have communication with the server while in single player mode. So from there, it would be repetitive and unnecessary to put this in the server code as well.</w:t>
-      </w:r>
-    </w:p>
-    <w:p>
-      <w:pPr>
-        <w:pStyle w:val="NormalWeb"/>
-        <w:shd w:val="clear" w:color="auto" w:fill="FFFFFF"/>
-        <w:spacing w:before="0" w:beforeAutospacing="0" w:after="240" w:afterAutospacing="0" w:line="360" w:lineRule="atLeast"/>
-        <w:rPr>
-          <w:rFonts w:ascii="Arial" w:hAnsi="Arial" w:cs="Arial"/>
-          <w:color w:val="000000"/>
-          <w:sz w:val="20"/>
-          <w:szCs w:val="20"/>
-        </w:rPr>
-      </w:pPr>
+        <w:t>*As a quick side note, the rationale behind generating the level design in the client is thus; the client already needs a level generator for single player, unless we want the client to have communication with the server while in single player mode. So from there, it would be repetitive and unnecessary to put this in t</w:t>
+      </w:r>
+      <w:r>
+        <w:rPr>
+          <w:rFonts w:ascii="Arial" w:hAnsi="Arial" w:cs="Arial"/>
+          <w:color w:val="000000"/>
+          <w:sz w:val="20"/>
+          <w:szCs w:val="20"/>
+        </w:rPr>
+        <w:t>he server code as w</w:t>
+      </w:r>
+      <w:r>
+        <w:rPr>
+          <w:rFonts w:ascii="Arial" w:hAnsi="Arial" w:cs="Arial"/>
+          <w:color w:val="000000"/>
+          <w:sz w:val="20"/>
+          <w:szCs w:val="20"/>
+        </w:rPr>
+        <w:t>ell.</w:t>
+      </w:r>
+      <w:r>
+        <w:rPr>
+          <w:rFonts w:ascii="Arial" w:hAnsi="Arial" w:cs="Arial"/>
+          <w:color w:val="000000"/>
+          <w:sz w:val="20"/>
+          <w:szCs w:val="20"/>
+        </w:rPr>
+        <w:t xml:space="preserve"> </w:t>
+      </w:r>
       <w:bookmarkStart w:id="0" w:name="_GoBack"/>
       <w:bookmarkEnd w:id="0"/>
+    </w:p>
+    <w:p>
+      <w:pPr>
+        <w:pStyle w:val="NormalWeb"/>
+        <w:shd w:val="clear" w:color="auto" w:fill="FFFFFF"/>
+        <w:spacing w:before="0" w:beforeAutospacing="0" w:after="240" w:afterAutospacing="0" w:line="360" w:lineRule="atLeast"/>
+        <w:rPr>
+          <w:rFonts w:ascii="Arial" w:hAnsi="Arial" w:cs="Arial"/>
+          <w:color w:val="000000"/>
+          <w:sz w:val="20"/>
+          <w:szCs w:val="20"/>
+        </w:rPr>
+      </w:pPr>
     </w:p>
     <w:p>
       <w:pPr>

</xml_diff>

<commit_message>
Lots more work on dd
</commit_message>
<xml_diff>
--- a/Design Document MPGame.docx
+++ b/Design Document MPGame.docx
@@ -1421,6 +1421,609 @@
         </w:rPr>
         <w:t xml:space="preserve"> </w:t>
       </w:r>
+    </w:p>
+    <w:p>
+      <w:pPr>
+        <w:pStyle w:val="NormalWeb"/>
+        <w:shd w:val="clear" w:color="auto" w:fill="FFFFFF"/>
+        <w:spacing w:before="0" w:beforeAutospacing="0" w:after="240" w:afterAutospacing="0" w:line="360" w:lineRule="atLeast"/>
+        <w:rPr>
+          <w:rFonts w:ascii="Arial" w:hAnsi="Arial" w:cs="Arial"/>
+          <w:color w:val="000000"/>
+          <w:sz w:val="20"/>
+          <w:szCs w:val="20"/>
+        </w:rPr>
+      </w:pPr>
+      <w:r>
+        <w:rPr>
+          <w:rFonts w:ascii="Arial" w:hAnsi="Arial" w:cs="Arial"/>
+          <w:color w:val="000000"/>
+          <w:sz w:val="20"/>
+          <w:szCs w:val="20"/>
+        </w:rPr>
+        <w:t>To generate a level layout in race</w:t>
+      </w:r>
+      <w:r>
+        <w:rPr>
+          <w:rFonts w:ascii="Arial" w:hAnsi="Arial" w:cs="Arial"/>
+          <w:color w:val="000000"/>
+          <w:sz w:val="20"/>
+          <w:szCs w:val="20"/>
+        </w:rPr>
+        <w:t>/time trial</w:t>
+      </w:r>
+      <w:r>
+        <w:rPr>
+          <w:rFonts w:ascii="Arial" w:hAnsi="Arial" w:cs="Arial"/>
+          <w:color w:val="000000"/>
+          <w:sz w:val="20"/>
+          <w:szCs w:val="20"/>
+        </w:rPr>
+        <w:t xml:space="preserve"> mode, the program calls:</w:t>
+      </w:r>
+    </w:p>
+    <w:p>
+      <w:pPr>
+        <w:pStyle w:val="NormalWeb"/>
+        <w:shd w:val="clear" w:color="auto" w:fill="FFFFFF"/>
+        <w:spacing w:before="0" w:beforeAutospacing="0" w:after="240" w:afterAutospacing="0" w:line="360" w:lineRule="atLeast"/>
+        <w:rPr>
+          <w:rFonts w:ascii="Arial" w:hAnsi="Arial" w:cs="Arial"/>
+          <w:color w:val="000000"/>
+          <w:sz w:val="20"/>
+          <w:szCs w:val="20"/>
+        </w:rPr>
+      </w:pPr>
+      <w:proofErr w:type="gramStart"/>
+      <w:r>
+        <w:rPr>
+          <w:rFonts w:ascii="Arial" w:hAnsi="Arial" w:cs="Arial"/>
+          <w:color w:val="000000"/>
+          <w:sz w:val="20"/>
+          <w:szCs w:val="20"/>
+        </w:rPr>
+        <w:t>function</w:t>
+      </w:r>
+      <w:proofErr w:type="gramEnd"/>
+      <w:r>
+        <w:rPr>
+          <w:rFonts w:ascii="Arial" w:hAnsi="Arial" w:cs="Arial"/>
+          <w:color w:val="000000"/>
+          <w:sz w:val="20"/>
+          <w:szCs w:val="20"/>
+        </w:rPr>
+        <w:t xml:space="preserve"> </w:t>
+      </w:r>
+      <w:proofErr w:type="spellStart"/>
+      <w:r>
+        <w:rPr>
+          <w:rFonts w:ascii="Arial" w:hAnsi="Arial" w:cs="Arial"/>
+          <w:color w:val="000000"/>
+          <w:sz w:val="20"/>
+          <w:szCs w:val="20"/>
+        </w:rPr>
+        <w:t>generateLevelLayout</w:t>
+      </w:r>
+      <w:proofErr w:type="spellEnd"/>
+      <w:r>
+        <w:rPr>
+          <w:rFonts w:ascii="Arial" w:hAnsi="Arial" w:cs="Arial"/>
+          <w:color w:val="000000"/>
+          <w:sz w:val="20"/>
+          <w:szCs w:val="20"/>
+        </w:rPr>
+        <w:t>() – this returns an array of levels.</w:t>
+      </w:r>
+    </w:p>
+    <w:p>
+      <w:pPr>
+        <w:pStyle w:val="NormalWeb"/>
+        <w:shd w:val="clear" w:color="auto" w:fill="FFFFFF"/>
+        <w:spacing w:before="0" w:beforeAutospacing="0" w:after="240" w:afterAutospacing="0" w:line="360" w:lineRule="atLeast"/>
+        <w:ind w:left="720"/>
+        <w:rPr>
+          <w:rFonts w:ascii="Arial" w:hAnsi="Arial" w:cs="Arial"/>
+          <w:color w:val="000000"/>
+          <w:sz w:val="20"/>
+          <w:szCs w:val="20"/>
+        </w:rPr>
+      </w:pPr>
+      <w:r>
+        <w:rPr>
+          <w:rFonts w:ascii="Arial" w:hAnsi="Arial" w:cs="Arial"/>
+          <w:color w:val="000000"/>
+          <w:sz w:val="20"/>
+          <w:szCs w:val="20"/>
+        </w:rPr>
+        <w:t xml:space="preserve">Taking this a step deeper, levels themselves are hardcoded in as predesigned </w:t>
+      </w:r>
+      <w:r>
+        <w:rPr>
+          <w:rFonts w:ascii="Arial" w:hAnsi="Arial" w:cs="Arial"/>
+          <w:color w:val="000000"/>
+          <w:sz w:val="20"/>
+          <w:szCs w:val="20"/>
+        </w:rPr>
+        <w:t>arrays</w:t>
+      </w:r>
+      <w:r>
+        <w:rPr>
+          <w:rFonts w:ascii="Arial" w:hAnsi="Arial" w:cs="Arial"/>
+          <w:color w:val="000000"/>
+          <w:sz w:val="20"/>
+          <w:szCs w:val="20"/>
+        </w:rPr>
+        <w:t xml:space="preserve"> of</w:t>
+      </w:r>
+      <w:r>
+        <w:rPr>
+          <w:rFonts w:ascii="Arial" w:hAnsi="Arial" w:cs="Arial"/>
+          <w:color w:val="000000"/>
+          <w:sz w:val="20"/>
+          <w:szCs w:val="20"/>
+        </w:rPr>
+        <w:t xml:space="preserve"> arranged</w:t>
+      </w:r>
+      <w:r>
+        <w:rPr>
+          <w:rFonts w:ascii="Arial" w:hAnsi="Arial" w:cs="Arial"/>
+          <w:color w:val="000000"/>
+          <w:sz w:val="20"/>
+          <w:szCs w:val="20"/>
+        </w:rPr>
+        <w:t xml:space="preserve"> blocks. Blocks themselves are merely just an array of points (later we explain the addition of lines to these blocks for collision detection). So for each level, we have a function</w:t>
+      </w:r>
+      <w:r>
+        <w:rPr>
+          <w:rFonts w:ascii="Arial" w:hAnsi="Arial" w:cs="Arial"/>
+          <w:color w:val="000000"/>
+          <w:sz w:val="20"/>
+          <w:szCs w:val="20"/>
+        </w:rPr>
+        <w:t xml:space="preserve"> stored in an array</w:t>
+      </w:r>
+      <w:r>
+        <w:rPr>
+          <w:rFonts w:ascii="Arial" w:hAnsi="Arial" w:cs="Arial"/>
+          <w:color w:val="000000"/>
+          <w:sz w:val="20"/>
+          <w:szCs w:val="20"/>
+        </w:rPr>
+        <w:t xml:space="preserve"> called</w:t>
+      </w:r>
+      <w:r>
+        <w:rPr>
+          <w:rFonts w:ascii="Arial" w:hAnsi="Arial" w:cs="Arial"/>
+          <w:color w:val="000000"/>
+          <w:sz w:val="20"/>
+          <w:szCs w:val="20"/>
+        </w:rPr>
+        <w:t>:</w:t>
+      </w:r>
+    </w:p>
+    <w:p>
+      <w:pPr>
+        <w:pStyle w:val="NormalWeb"/>
+        <w:shd w:val="clear" w:color="auto" w:fill="FFFFFF"/>
+        <w:spacing w:before="0" w:beforeAutospacing="0" w:after="240" w:afterAutospacing="0" w:line="360" w:lineRule="atLeast"/>
+        <w:ind w:left="720"/>
+        <w:rPr>
+          <w:rFonts w:ascii="Arial" w:hAnsi="Arial" w:cs="Arial"/>
+          <w:color w:val="000000"/>
+          <w:sz w:val="20"/>
+          <w:szCs w:val="20"/>
+        </w:rPr>
+      </w:pPr>
+      <w:proofErr w:type="gramStart"/>
+      <w:r>
+        <w:rPr>
+          <w:rFonts w:ascii="Arial" w:hAnsi="Arial" w:cs="Arial"/>
+          <w:color w:val="000000"/>
+          <w:sz w:val="20"/>
+          <w:szCs w:val="20"/>
+        </w:rPr>
+        <w:t>function</w:t>
+      </w:r>
+      <w:proofErr w:type="gramEnd"/>
+      <w:r>
+        <w:rPr>
+          <w:rFonts w:ascii="Arial" w:hAnsi="Arial" w:cs="Arial"/>
+          <w:color w:val="000000"/>
+          <w:sz w:val="20"/>
+          <w:szCs w:val="20"/>
+        </w:rPr>
+        <w:t xml:space="preserve"> </w:t>
+      </w:r>
+      <w:proofErr w:type="spellStart"/>
+      <w:r>
+        <w:rPr>
+          <w:rFonts w:ascii="Arial" w:hAnsi="Arial" w:cs="Arial"/>
+          <w:color w:val="000000"/>
+          <w:sz w:val="20"/>
+          <w:szCs w:val="20"/>
+        </w:rPr>
+        <w:t>generateLevelX</w:t>
+      </w:r>
+      <w:proofErr w:type="spellEnd"/>
+      <w:r>
+        <w:rPr>
+          <w:rFonts w:ascii="Arial" w:hAnsi="Arial" w:cs="Arial"/>
+          <w:color w:val="000000"/>
+          <w:sz w:val="20"/>
+          <w:szCs w:val="20"/>
+        </w:rPr>
+        <w:t>( index ) - The index describes how many levels are before it in the level layout. Practically, that means that for each block, we need to offset it by (</w:t>
+      </w:r>
+      <w:proofErr w:type="spellStart"/>
+      <w:r>
+        <w:rPr>
+          <w:rFonts w:ascii="Arial" w:hAnsi="Arial" w:cs="Arial"/>
+          <w:color w:val="000000"/>
+          <w:sz w:val="20"/>
+          <w:szCs w:val="20"/>
+        </w:rPr>
+        <w:t>levelWidth</w:t>
+      </w:r>
+      <w:proofErr w:type="spellEnd"/>
+      <w:r>
+        <w:rPr>
+          <w:rFonts w:ascii="Arial" w:hAnsi="Arial" w:cs="Arial"/>
+          <w:color w:val="000000"/>
+          <w:sz w:val="20"/>
+          <w:szCs w:val="20"/>
+        </w:rPr>
+        <w:t xml:space="preserve">)*(index). </w:t>
+      </w:r>
+      <w:proofErr w:type="spellStart"/>
+      <w:proofErr w:type="gramStart"/>
+      <w:r>
+        <w:rPr>
+          <w:rFonts w:ascii="Arial" w:hAnsi="Arial" w:cs="Arial"/>
+          <w:color w:val="000000"/>
+          <w:sz w:val="20"/>
+          <w:szCs w:val="20"/>
+        </w:rPr>
+        <w:t>levelWidth</w:t>
+      </w:r>
+      <w:proofErr w:type="spellEnd"/>
+      <w:proofErr w:type="gramEnd"/>
+      <w:r>
+        <w:rPr>
+          <w:rFonts w:ascii="Arial" w:hAnsi="Arial" w:cs="Arial"/>
+          <w:color w:val="000000"/>
+          <w:sz w:val="20"/>
+          <w:szCs w:val="20"/>
+        </w:rPr>
+        <w:t xml:space="preserve"> is constant across all level designs to aid in the simplicity of the design</w:t>
+      </w:r>
+      <w:r>
+        <w:rPr>
+          <w:rFonts w:ascii="Arial" w:hAnsi="Arial" w:cs="Arial"/>
+          <w:color w:val="000000"/>
+          <w:sz w:val="20"/>
+          <w:szCs w:val="20"/>
+        </w:rPr>
+        <w:t>, and furthermore is set to the width of the screen (which is set to a constant value of 1000)</w:t>
+      </w:r>
+      <w:r>
+        <w:rPr>
+          <w:rFonts w:ascii="Arial" w:hAnsi="Arial" w:cs="Arial"/>
+          <w:color w:val="000000"/>
+          <w:sz w:val="20"/>
+          <w:szCs w:val="20"/>
+        </w:rPr>
+        <w:t xml:space="preserve">. </w:t>
+      </w:r>
+    </w:p>
+    <w:p>
+      <w:pPr>
+        <w:pStyle w:val="NormalWeb"/>
+        <w:shd w:val="clear" w:color="auto" w:fill="FFFFFF"/>
+        <w:spacing w:before="0" w:beforeAutospacing="0" w:after="240" w:afterAutospacing="0" w:line="360" w:lineRule="atLeast"/>
+        <w:rPr>
+          <w:rFonts w:ascii="Arial" w:hAnsi="Arial" w:cs="Arial"/>
+          <w:color w:val="000000"/>
+          <w:sz w:val="20"/>
+          <w:szCs w:val="20"/>
+        </w:rPr>
+      </w:pPr>
+      <w:r>
+        <w:rPr>
+          <w:rFonts w:ascii="Arial" w:hAnsi="Arial" w:cs="Arial"/>
+          <w:color w:val="000000"/>
+          <w:sz w:val="20"/>
+          <w:szCs w:val="20"/>
+        </w:rPr>
+        <w:t xml:space="preserve">So stepping back up to the function at hand, </w:t>
+      </w:r>
+      <w:proofErr w:type="spellStart"/>
+      <w:proofErr w:type="gramStart"/>
+      <w:r>
+        <w:rPr>
+          <w:rFonts w:ascii="Arial" w:hAnsi="Arial" w:cs="Arial"/>
+          <w:color w:val="000000"/>
+          <w:sz w:val="20"/>
+          <w:szCs w:val="20"/>
+        </w:rPr>
+        <w:t>generateLevelLayout</w:t>
+      </w:r>
+      <w:proofErr w:type="spellEnd"/>
+      <w:r>
+        <w:rPr>
+          <w:rFonts w:ascii="Arial" w:hAnsi="Arial" w:cs="Arial"/>
+          <w:color w:val="000000"/>
+          <w:sz w:val="20"/>
+          <w:szCs w:val="20"/>
+        </w:rPr>
+        <w:t>(</w:t>
+      </w:r>
+      <w:proofErr w:type="gramEnd"/>
+      <w:r>
+        <w:rPr>
+          <w:rFonts w:ascii="Arial" w:hAnsi="Arial" w:cs="Arial"/>
+          <w:color w:val="000000"/>
+          <w:sz w:val="20"/>
+          <w:szCs w:val="20"/>
+        </w:rPr>
+        <w:t>), the functionality takes a series of non-repetit</w:t>
+      </w:r>
+      <w:r>
+        <w:rPr>
+          <w:rFonts w:ascii="Arial" w:hAnsi="Arial" w:cs="Arial"/>
+          <w:color w:val="000000"/>
+          <w:sz w:val="20"/>
+          <w:szCs w:val="20"/>
+        </w:rPr>
+        <w:t>ive random numbers in the set [0</w:t>
+      </w:r>
+      <w:r>
+        <w:rPr>
+          <w:rFonts w:ascii="Arial" w:hAnsi="Arial" w:cs="Arial"/>
+          <w:color w:val="000000"/>
+          <w:sz w:val="20"/>
+          <w:szCs w:val="20"/>
+        </w:rPr>
+        <w:t>..NUM_LEVELS</w:t>
+      </w:r>
+      <w:r>
+        <w:rPr>
+          <w:rFonts w:ascii="Arial" w:hAnsi="Arial" w:cs="Arial"/>
+          <w:color w:val="000000"/>
+          <w:sz w:val="20"/>
+          <w:szCs w:val="20"/>
+        </w:rPr>
+        <w:t>-1</w:t>
+      </w:r>
+      <w:r>
+        <w:rPr>
+          <w:rFonts w:ascii="Arial" w:hAnsi="Arial" w:cs="Arial"/>
+          <w:color w:val="000000"/>
+          <w:sz w:val="20"/>
+          <w:szCs w:val="20"/>
+        </w:rPr>
+        <w:t>]</w:t>
+      </w:r>
+      <w:r>
+        <w:rPr>
+          <w:rFonts w:ascii="Arial" w:hAnsi="Arial" w:cs="Arial"/>
+          <w:color w:val="000000"/>
+          <w:sz w:val="20"/>
+          <w:szCs w:val="20"/>
+        </w:rPr>
+        <w:t xml:space="preserve">. We then call the function from the array of functions described above, call it, and add the </w:t>
+      </w:r>
+      <w:r>
+        <w:rPr>
+          <w:rFonts w:ascii="Arial" w:hAnsi="Arial" w:cs="Arial"/>
+          <w:color w:val="000000"/>
+          <w:sz w:val="20"/>
+          <w:szCs w:val="20"/>
+        </w:rPr>
+        <w:t xml:space="preserve">returned level to the array of levels which make up the level layout. </w:t>
+      </w:r>
+      <w:r>
+        <w:rPr>
+          <w:rFonts w:ascii="Arial" w:hAnsi="Arial" w:cs="Arial"/>
+          <w:color w:val="000000"/>
+          <w:sz w:val="20"/>
+          <w:szCs w:val="20"/>
+        </w:rPr>
+        <w:t>This is repeated from 1 to LAYOUT_LENGTH which describes the number of levels which make up a layout.</w:t>
+      </w:r>
+    </w:p>
+    <w:p>
+      <w:pPr>
+        <w:pStyle w:val="NormalWeb"/>
+        <w:shd w:val="clear" w:color="auto" w:fill="FFFFFF"/>
+        <w:spacing w:before="0" w:beforeAutospacing="0" w:after="240" w:afterAutospacing="0" w:line="360" w:lineRule="atLeast"/>
+        <w:rPr>
+          <w:rFonts w:ascii="Arial" w:hAnsi="Arial" w:cs="Arial"/>
+          <w:color w:val="000000"/>
+          <w:sz w:val="20"/>
+          <w:szCs w:val="20"/>
+        </w:rPr>
+      </w:pPr>
+      <w:r>
+        <w:rPr>
+          <w:rFonts w:ascii="Arial" w:hAnsi="Arial" w:cs="Arial"/>
+          <w:color w:val="000000"/>
+          <w:sz w:val="20"/>
+          <w:szCs w:val="20"/>
+        </w:rPr>
+        <w:t>Generating a level layout in chal</w:t>
+      </w:r>
+      <w:r>
+        <w:rPr>
+          <w:rFonts w:ascii="Arial" w:hAnsi="Arial" w:cs="Arial"/>
+          <w:color w:val="000000"/>
+          <w:sz w:val="20"/>
+          <w:szCs w:val="20"/>
+        </w:rPr>
+        <w:t>lenge mode is slightly more complicated. Because we do not know when the game will end, we cannot compile the list of levels beforehand. Instead, what the program does is constantly store 3 levels</w:t>
+      </w:r>
+      <w:r>
+        <w:rPr>
+          <w:rFonts w:ascii="Arial" w:hAnsi="Arial" w:cs="Arial"/>
+          <w:color w:val="000000"/>
+          <w:sz w:val="20"/>
+          <w:szCs w:val="20"/>
+        </w:rPr>
+        <w:t xml:space="preserve">. One is the current level, and then it buffers the next two. Any time the ship passes to the next level, a new level is generated. The low level design of this is an array of 3 levels called </w:t>
+      </w:r>
+      <w:proofErr w:type="spellStart"/>
+      <w:r>
+        <w:rPr>
+          <w:rFonts w:ascii="Arial" w:hAnsi="Arial" w:cs="Arial"/>
+          <w:color w:val="000000"/>
+          <w:sz w:val="20"/>
+          <w:szCs w:val="20"/>
+        </w:rPr>
+        <w:t>levelBuffer</w:t>
+      </w:r>
+      <w:proofErr w:type="spellEnd"/>
+      <w:r>
+        <w:rPr>
+          <w:rFonts w:ascii="Arial" w:hAnsi="Arial" w:cs="Arial"/>
+          <w:color w:val="000000"/>
+          <w:sz w:val="20"/>
+          <w:szCs w:val="20"/>
+        </w:rPr>
+        <w:t xml:space="preserve">, and an integer describing the current level. Thus, whenever we pass to a new level, we generate a new buffered level, store it in </w:t>
+      </w:r>
+      <w:proofErr w:type="spellStart"/>
+      <w:proofErr w:type="gramStart"/>
+      <w:r>
+        <w:rPr>
+          <w:rFonts w:ascii="Arial" w:hAnsi="Arial" w:cs="Arial"/>
+          <w:color w:val="000000"/>
+          <w:sz w:val="20"/>
+          <w:szCs w:val="20"/>
+        </w:rPr>
+        <w:t>levelBuffer</w:t>
+      </w:r>
+      <w:proofErr w:type="spellEnd"/>
+      <w:r>
+        <w:rPr>
+          <w:rFonts w:ascii="Arial" w:hAnsi="Arial" w:cs="Arial"/>
+          <w:color w:val="000000"/>
+          <w:sz w:val="20"/>
+          <w:szCs w:val="20"/>
+        </w:rPr>
+        <w:t>[</w:t>
+      </w:r>
+      <w:proofErr w:type="gramEnd"/>
+      <w:r>
+        <w:rPr>
+          <w:rFonts w:ascii="Arial" w:hAnsi="Arial" w:cs="Arial"/>
+          <w:color w:val="000000"/>
+          <w:sz w:val="20"/>
+          <w:szCs w:val="20"/>
+        </w:rPr>
+        <w:t xml:space="preserve"> </w:t>
+      </w:r>
+      <w:proofErr w:type="spellStart"/>
+      <w:r>
+        <w:rPr>
+          <w:rFonts w:ascii="Arial" w:hAnsi="Arial" w:cs="Arial"/>
+          <w:color w:val="000000"/>
+          <w:sz w:val="20"/>
+          <w:szCs w:val="20"/>
+        </w:rPr>
+        <w:t>currentLevel</w:t>
+      </w:r>
+      <w:proofErr w:type="spellEnd"/>
+      <w:r>
+        <w:rPr>
+          <w:rFonts w:ascii="Arial" w:hAnsi="Arial" w:cs="Arial"/>
+          <w:color w:val="000000"/>
+          <w:sz w:val="20"/>
+          <w:szCs w:val="20"/>
+        </w:rPr>
+        <w:t xml:space="preserve"> ], and then increment current level. Finally, levels can of course be repetitive, but will not be allowed to repeat more than once every three </w:t>
+      </w:r>
+      <w:r>
+        <w:rPr>
+          <w:rFonts w:ascii="Arial" w:hAnsi="Arial" w:cs="Arial"/>
+          <w:color w:val="000000"/>
+          <w:sz w:val="20"/>
+          <w:szCs w:val="20"/>
+        </w:rPr>
+        <w:lastRenderedPageBreak/>
+        <w:t xml:space="preserve">levels. This is very easy, since when generating a new level in challenge mode, it can simply check that the level generated is not one already stored in the </w:t>
+      </w:r>
+      <w:proofErr w:type="spellStart"/>
+      <w:r>
+        <w:rPr>
+          <w:rFonts w:ascii="Arial" w:hAnsi="Arial" w:cs="Arial"/>
+          <w:color w:val="000000"/>
+          <w:sz w:val="20"/>
+          <w:szCs w:val="20"/>
+        </w:rPr>
+        <w:t>levelBuffer</w:t>
+      </w:r>
+      <w:proofErr w:type="spellEnd"/>
+      <w:r>
+        <w:rPr>
+          <w:rFonts w:ascii="Arial" w:hAnsi="Arial" w:cs="Arial"/>
+          <w:color w:val="000000"/>
+          <w:sz w:val="20"/>
+          <w:szCs w:val="20"/>
+        </w:rPr>
+        <w:t>. The functional specification of this would be:</w:t>
+      </w:r>
+    </w:p>
+    <w:p>
+      <w:pPr>
+        <w:pStyle w:val="NormalWeb"/>
+        <w:shd w:val="clear" w:color="auto" w:fill="FFFFFF"/>
+        <w:spacing w:before="0" w:beforeAutospacing="0" w:after="240" w:afterAutospacing="0" w:line="360" w:lineRule="atLeast"/>
+        <w:rPr>
+          <w:rFonts w:ascii="Arial" w:hAnsi="Arial" w:cs="Arial"/>
+          <w:color w:val="000000"/>
+          <w:sz w:val="20"/>
+          <w:szCs w:val="20"/>
+        </w:rPr>
+      </w:pPr>
+      <w:proofErr w:type="gramStart"/>
+      <w:r>
+        <w:rPr>
+          <w:rFonts w:ascii="Arial" w:hAnsi="Arial" w:cs="Arial"/>
+          <w:color w:val="000000"/>
+          <w:sz w:val="20"/>
+          <w:szCs w:val="20"/>
+        </w:rPr>
+        <w:t>function</w:t>
+      </w:r>
+      <w:proofErr w:type="gramEnd"/>
+      <w:r>
+        <w:rPr>
+          <w:rFonts w:ascii="Arial" w:hAnsi="Arial" w:cs="Arial"/>
+          <w:color w:val="000000"/>
+          <w:sz w:val="20"/>
+          <w:szCs w:val="20"/>
+        </w:rPr>
+        <w:t xml:space="preserve"> </w:t>
+      </w:r>
+      <w:proofErr w:type="spellStart"/>
+      <w:r>
+        <w:rPr>
+          <w:rFonts w:ascii="Arial" w:hAnsi="Arial" w:cs="Arial"/>
+          <w:color w:val="000000"/>
+          <w:sz w:val="20"/>
+          <w:szCs w:val="20"/>
+        </w:rPr>
+        <w:t>generateChallengeLevel</w:t>
+      </w:r>
+      <w:proofErr w:type="spellEnd"/>
+      <w:r>
+        <w:rPr>
+          <w:rFonts w:ascii="Arial" w:hAnsi="Arial" w:cs="Arial"/>
+          <w:color w:val="000000"/>
+          <w:sz w:val="20"/>
+          <w:szCs w:val="20"/>
+        </w:rPr>
+        <w:t xml:space="preserve">( index ) – index again describes how many levels have become before it. Thus the level generation itself occurs in the same way, and this function just picks a random level, repeats until that level is one not in the buffer, and then returns the compiled level. </w:t>
+      </w:r>
       <w:bookmarkStart w:id="0" w:name="_GoBack"/>
       <w:bookmarkEnd w:id="0"/>
     </w:p>
@@ -1685,29 +2288,29 @@
           <w:sz w:val="20"/>
           <w:szCs w:val="20"/>
         </w:rPr>
+        <w:t>Figure 2 (click to see full size)</w:t>
+      </w:r>
+    </w:p>
+    <w:p>
+      <w:pPr>
+        <w:pStyle w:val="NormalWeb"/>
+        <w:shd w:val="clear" w:color="auto" w:fill="FFFFFF"/>
+        <w:spacing w:before="0" w:beforeAutospacing="0" w:after="240" w:afterAutospacing="0" w:line="360" w:lineRule="atLeast"/>
+        <w:rPr>
+          <w:rFonts w:ascii="Arial" w:hAnsi="Arial" w:cs="Arial"/>
+          <w:color w:val="000000"/>
+          <w:sz w:val="20"/>
+          <w:szCs w:val="20"/>
+        </w:rPr>
+      </w:pPr>
+      <w:r>
+        <w:rPr>
+          <w:rFonts w:ascii="Arial" w:hAnsi="Arial" w:cs="Arial"/>
+          <w:color w:val="000000"/>
+          <w:sz w:val="20"/>
+          <w:szCs w:val="20"/>
+        </w:rPr>
         <w:lastRenderedPageBreak/>
-        <w:t>Figure 2 (click to see full size)</w:t>
-      </w:r>
-    </w:p>
-    <w:p>
-      <w:pPr>
-        <w:pStyle w:val="NormalWeb"/>
-        <w:shd w:val="clear" w:color="auto" w:fill="FFFFFF"/>
-        <w:spacing w:before="0" w:beforeAutospacing="0" w:after="240" w:afterAutospacing="0" w:line="360" w:lineRule="atLeast"/>
-        <w:rPr>
-          <w:rFonts w:ascii="Arial" w:hAnsi="Arial" w:cs="Arial"/>
-          <w:color w:val="000000"/>
-          <w:sz w:val="20"/>
-          <w:szCs w:val="20"/>
-        </w:rPr>
-      </w:pPr>
-      <w:r>
-        <w:rPr>
-          <w:rFonts w:ascii="Arial" w:hAnsi="Arial" w:cs="Arial"/>
-          <w:color w:val="000000"/>
-          <w:sz w:val="20"/>
-          <w:szCs w:val="20"/>
-        </w:rPr>
         <w:t>Don’t worry about perfection in your models, but be sure to describe exactly what is going on in the diagram. Here, two concrete security objects derive from a base security object, and a security factory will create one or the other for a client depending on the security model of the system.</w:t>
       </w:r>
     </w:p>
@@ -2016,17 +2619,7 @@
           <w:sz w:val="20"/>
           <w:szCs w:val="20"/>
         </w:rPr>
-        <w:t xml:space="preserve">Never remove anything from this section! As risks become non-risks, document that they are now non-risks and why they became non-risks. Never erase them from the document. The same holds true for </w:t>
-      </w:r>
-      <w:r>
-        <w:rPr>
-          <w:rFonts w:ascii="Arial" w:hAnsi="Arial" w:cs="Arial"/>
-          <w:color w:val="000000"/>
-          <w:sz w:val="20"/>
-          <w:szCs w:val="20"/>
-        </w:rPr>
-        <w:lastRenderedPageBreak/>
-        <w:t>assumptions. You should be able to look at this section and know instantly what the current risks are to your design.</w:t>
+        <w:t>Never remove anything from this section! As risks become non-risks, document that they are now non-risks and why they became non-risks. Never erase them from the document. The same holds true for assumptions. You should be able to look at this section and know instantly what the current risks are to your design.</w:t>
       </w:r>
     </w:p>
     <w:p/>

</xml_diff>

<commit_message>
Lots of updates to design doc - we may need some more diagrams and function specifications
</commit_message>
<xml_diff>
--- a/Design Document MPGame.docx
+++ b/Design Document MPGame.docx
@@ -659,17 +659,7 @@
           <w:sz w:val="20"/>
           <w:szCs w:val="20"/>
         </w:rPr>
-        <w:t>Current</w:t>
-      </w:r>
-      <w:r>
-        <w:rPr>
-          <w:rStyle w:val="apple-converted-space"/>
-          <w:rFonts w:ascii="Arial" w:hAnsi="Arial" w:cs="Arial"/>
-          <w:color w:val="000000"/>
-          <w:sz w:val="20"/>
-          <w:szCs w:val="20"/>
-        </w:rPr>
-        <w:t>Game</w:t>
+        <w:t>LevelLayout</w:t>
       </w:r>
       <w:proofErr w:type="spellEnd"/>
       <w:r>
@@ -1830,6 +1820,15 @@
         </w:rPr>
         <w:t>This is repeated from 1 to LAYOUT_LENGTH which describes the number of levels which make up a layout.</w:t>
       </w:r>
+      <w:r>
+        <w:rPr>
+          <w:rFonts w:ascii="Arial" w:hAnsi="Arial" w:cs="Arial"/>
+          <w:color w:val="000000"/>
+          <w:sz w:val="20"/>
+          <w:szCs w:val="20"/>
+        </w:rPr>
+        <w:t xml:space="preserve"> The layout also stores the value representing the finish line. This will be used to determine a winner, as well as to stop scrolling once the finish line is on the screen. </w:t>
+      </w:r>
     </w:p>
     <w:p>
       <w:pPr>
@@ -1939,8 +1938,31 @@
           <w:sz w:val="20"/>
           <w:szCs w:val="20"/>
         </w:rPr>
-        <w:t xml:space="preserve"> ], and then increment current level. Finally, levels can of course be repetitive, but will not be allowed to repeat more than once every three </w:t>
-      </w:r>
+        <w:t xml:space="preserve"> ], an</w:t>
+      </w:r>
+      <w:r>
+        <w:rPr>
+          <w:rFonts w:ascii="Arial" w:hAnsi="Arial" w:cs="Arial"/>
+          <w:color w:val="000000"/>
+          <w:sz w:val="20"/>
+          <w:szCs w:val="20"/>
+        </w:rPr>
+        <w:t>d then increment current level.</w:t>
+      </w:r>
+    </w:p>
+    <w:p>
+      <w:pPr>
+        <w:pStyle w:val="NormalWeb"/>
+        <w:shd w:val="clear" w:color="auto" w:fill="FFFFFF"/>
+        <w:spacing w:before="0" w:beforeAutospacing="0" w:after="240" w:afterAutospacing="0" w:line="360" w:lineRule="atLeast"/>
+        <w:ind w:firstLine="720"/>
+        <w:rPr>
+          <w:rFonts w:ascii="Arial" w:hAnsi="Arial" w:cs="Arial"/>
+          <w:color w:val="000000"/>
+          <w:sz w:val="20"/>
+          <w:szCs w:val="20"/>
+        </w:rPr>
+      </w:pPr>
       <w:r>
         <w:rPr>
           <w:rFonts w:ascii="Arial" w:hAnsi="Arial" w:cs="Arial"/>
@@ -1949,7 +1971,7 @@
           <w:szCs w:val="20"/>
         </w:rPr>
         <w:lastRenderedPageBreak/>
-        <w:t xml:space="preserve">levels. This is very easy, since when generating a new level in challenge mode, it can simply check that the level generated is not one already stored in the </w:t>
+        <w:t xml:space="preserve">Finally, levels can of course be repetitive, but will not be allowed to repeat more than once every three levels. This is very easy, since when generating a new level in challenge mode, it can simply check that the level generated is not one already stored in the </w:t>
       </w:r>
       <w:proofErr w:type="spellStart"/>
       <w:r>
@@ -1977,6 +1999,7 @@
         <w:pStyle w:val="NormalWeb"/>
         <w:shd w:val="clear" w:color="auto" w:fill="FFFFFF"/>
         <w:spacing w:before="0" w:beforeAutospacing="0" w:after="240" w:afterAutospacing="0" w:line="360" w:lineRule="atLeast"/>
+        <w:ind w:left="720"/>
         <w:rPr>
           <w:rFonts w:ascii="Arial" w:hAnsi="Arial" w:cs="Arial"/>
           <w:color w:val="000000"/>
@@ -2023,6 +2046,417 @@
           <w:szCs w:val="20"/>
         </w:rPr>
         <w:t xml:space="preserve">( index ) – index again describes how many levels have become before it. Thus the level generation itself occurs in the same way, and this function just picks a random level, repeats until that level is one not in the buffer, and then returns the compiled level. </w:t>
+      </w:r>
+    </w:p>
+    <w:p>
+      <w:pPr>
+        <w:pStyle w:val="NormalWeb"/>
+        <w:shd w:val="clear" w:color="auto" w:fill="FFFFFF"/>
+        <w:spacing w:before="0" w:beforeAutospacing="0" w:after="240" w:afterAutospacing="0" w:line="360" w:lineRule="atLeast"/>
+        <w:rPr>
+          <w:rFonts w:ascii="Arial" w:hAnsi="Arial" w:cs="Arial"/>
+          <w:color w:val="000000"/>
+          <w:sz w:val="20"/>
+          <w:szCs w:val="20"/>
+        </w:rPr>
+      </w:pPr>
+      <w:r>
+        <w:rPr>
+          <w:rFonts w:ascii="Arial" w:hAnsi="Arial" w:cs="Arial"/>
+          <w:color w:val="000000"/>
+          <w:sz w:val="20"/>
+          <w:szCs w:val="20"/>
+        </w:rPr>
+        <w:t xml:space="preserve">The next aspect of the </w:t>
+      </w:r>
+      <w:proofErr w:type="spellStart"/>
+      <w:r>
+        <w:rPr>
+          <w:rFonts w:ascii="Arial" w:hAnsi="Arial" w:cs="Arial"/>
+          <w:color w:val="000000"/>
+          <w:sz w:val="20"/>
+          <w:szCs w:val="20"/>
+        </w:rPr>
+        <w:t>gameManager</w:t>
+      </w:r>
+      <w:proofErr w:type="spellEnd"/>
+      <w:r>
+        <w:rPr>
+          <w:rFonts w:ascii="Arial" w:hAnsi="Arial" w:cs="Arial"/>
+          <w:color w:val="000000"/>
+          <w:sz w:val="20"/>
+          <w:szCs w:val="20"/>
+        </w:rPr>
+        <w:t xml:space="preserve"> is the ship itself, which is stored using a number of values to determine velocity</w:t>
+      </w:r>
+      <w:r>
+        <w:rPr>
+          <w:rFonts w:ascii="Arial" w:hAnsi="Arial" w:cs="Arial"/>
+          <w:color w:val="000000"/>
+          <w:sz w:val="20"/>
+          <w:szCs w:val="20"/>
+        </w:rPr>
+        <w:t xml:space="preserve"> and position. Specifically, the ship contains an array of three points for the vertices of the triangle, a rotation value, and numerical velocities in the X and Y directions. </w:t>
+      </w:r>
+    </w:p>
+    <w:p>
+      <w:pPr>
+        <w:pStyle w:val="NormalWeb"/>
+        <w:shd w:val="clear" w:color="auto" w:fill="FFFFFF"/>
+        <w:spacing w:before="0" w:beforeAutospacing="0" w:after="240" w:afterAutospacing="0" w:line="360" w:lineRule="atLeast"/>
+        <w:rPr>
+          <w:rFonts w:ascii="Arial" w:hAnsi="Arial" w:cs="Arial"/>
+          <w:color w:val="000000"/>
+          <w:sz w:val="20"/>
+          <w:szCs w:val="20"/>
+        </w:rPr>
+      </w:pPr>
+      <w:r>
+        <w:rPr>
+          <w:rFonts w:ascii="Arial" w:hAnsi="Arial" w:cs="Arial"/>
+          <w:color w:val="000000"/>
+          <w:sz w:val="20"/>
+          <w:szCs w:val="20"/>
+        </w:rPr>
+        <w:t xml:space="preserve">A primary place where these values are used is in the </w:t>
+      </w:r>
+      <w:proofErr w:type="spellStart"/>
+      <w:r>
+        <w:rPr>
+          <w:rFonts w:ascii="Arial" w:hAnsi="Arial" w:cs="Arial"/>
+          <w:color w:val="000000"/>
+          <w:sz w:val="20"/>
+          <w:szCs w:val="20"/>
+        </w:rPr>
+        <w:t>CollisionDetector</w:t>
+      </w:r>
+      <w:proofErr w:type="spellEnd"/>
+      <w:r>
+        <w:rPr>
+          <w:rFonts w:ascii="Arial" w:hAnsi="Arial" w:cs="Arial"/>
+          <w:color w:val="000000"/>
+          <w:sz w:val="20"/>
+          <w:szCs w:val="20"/>
+        </w:rPr>
+        <w:t>. This is a specified static object which simply tells the client if the ship has collided with any blocks. The program does this computation by passing in all of the blocks from the current level, as well as the bounding blocks. The collision detection system then uses intersections to see if the player has died. In order to speed this process up, Line variables are added to blocks, which contain information describing a line, with a slope and intercept. We then call:</w:t>
+      </w:r>
+    </w:p>
+    <w:p>
+      <w:pPr>
+        <w:pStyle w:val="NormalWeb"/>
+        <w:shd w:val="clear" w:color="auto" w:fill="FFFFFF"/>
+        <w:spacing w:before="0" w:beforeAutospacing="0" w:after="240" w:afterAutospacing="0" w:line="360" w:lineRule="atLeast"/>
+        <w:rPr>
+          <w:rFonts w:ascii="Arial" w:hAnsi="Arial" w:cs="Arial"/>
+          <w:color w:val="000000"/>
+          <w:sz w:val="20"/>
+          <w:szCs w:val="20"/>
+        </w:rPr>
+      </w:pPr>
+      <w:proofErr w:type="gramStart"/>
+      <w:r>
+        <w:rPr>
+          <w:rFonts w:ascii="Arial" w:hAnsi="Arial" w:cs="Arial"/>
+          <w:color w:val="000000"/>
+          <w:sz w:val="20"/>
+          <w:szCs w:val="20"/>
+        </w:rPr>
+        <w:t>function</w:t>
+      </w:r>
+      <w:proofErr w:type="gramEnd"/>
+      <w:r>
+        <w:rPr>
+          <w:rFonts w:ascii="Arial" w:hAnsi="Arial" w:cs="Arial"/>
+          <w:color w:val="000000"/>
+          <w:sz w:val="20"/>
+          <w:szCs w:val="20"/>
+        </w:rPr>
+        <w:t xml:space="preserve"> intersect( l1, l2 ) – returns the point of intersection between the two lines. </w:t>
+      </w:r>
+    </w:p>
+    <w:p>
+      <w:pPr>
+        <w:pStyle w:val="NormalWeb"/>
+        <w:shd w:val="clear" w:color="auto" w:fill="FFFFFF"/>
+        <w:spacing w:before="0" w:beforeAutospacing="0" w:after="240" w:afterAutospacing="0" w:line="360" w:lineRule="atLeast"/>
+        <w:rPr>
+          <w:rFonts w:ascii="Arial" w:hAnsi="Arial" w:cs="Arial"/>
+          <w:color w:val="000000"/>
+          <w:sz w:val="20"/>
+          <w:szCs w:val="20"/>
+        </w:rPr>
+      </w:pPr>
+      <w:r>
+        <w:rPr>
+          <w:rFonts w:ascii="Arial" w:hAnsi="Arial" w:cs="Arial"/>
+          <w:color w:val="000000"/>
+          <w:sz w:val="20"/>
+          <w:szCs w:val="20"/>
+        </w:rPr>
+        <w:t xml:space="preserve">Of course, for every frame we do have to compute the line functions for the ship object, however this turns out to be a relatively cheap operation. However, if we determine to use this sort of linear representation of a line, we need to take into account vertical lines. This is done using a quick check in the collision detector to see if the x values are the same. If they are, the convention we made is to simply have that constant x value stored in the line’s b-value. </w:t>
+      </w:r>
+      <w:r>
+        <w:rPr>
+          <w:rFonts w:ascii="Arial" w:hAnsi="Arial" w:cs="Arial"/>
+          <w:color w:val="000000"/>
+          <w:sz w:val="20"/>
+          <w:szCs w:val="20"/>
+        </w:rPr>
+        <w:t xml:space="preserve">Thus, this actually speeds up the intersection calculation, since we just plug in that constant X-Value to the ship’s linear function. </w:t>
+      </w:r>
+    </w:p>
+    <w:p>
+      <w:pPr>
+        <w:pStyle w:val="NormalWeb"/>
+        <w:shd w:val="clear" w:color="auto" w:fill="FFFFFF"/>
+        <w:spacing w:before="0" w:beforeAutospacing="0" w:after="240" w:afterAutospacing="0" w:line="360" w:lineRule="atLeast"/>
+        <w:rPr>
+          <w:rFonts w:ascii="Arial" w:hAnsi="Arial" w:cs="Arial"/>
+          <w:color w:val="000000"/>
+          <w:sz w:val="20"/>
+          <w:szCs w:val="20"/>
+        </w:rPr>
+      </w:pPr>
+      <w:r>
+        <w:rPr>
+          <w:rFonts w:ascii="Arial" w:hAnsi="Arial" w:cs="Arial"/>
+          <w:color w:val="000000"/>
+          <w:sz w:val="20"/>
+          <w:szCs w:val="20"/>
+        </w:rPr>
+        <w:t>A final aspect of the game manager is what we separate as the animator. Because we do the visuals primarily using vector graphics, we want to add some manual animations upon death. So first, whenever a player hits something, the ship spawns three separate lines, which move away from the point of collision in what looks like the ship splitting apart. Following a specified amount of time (say 1 second), the lines move back to the beginning of the current level and reform the spaceship. Before calling the animation object, the ship controls are turned off (in single player, the user can still pause). So this serves the dual purpose of being a neat user interface, as well as providing game mechanics to give a further time penalty for death. The function user to call this is:</w:t>
+      </w:r>
+    </w:p>
+    <w:p>
+      <w:pPr>
+        <w:pStyle w:val="NormalWeb"/>
+        <w:shd w:val="clear" w:color="auto" w:fill="FFFFFF"/>
+        <w:spacing w:before="0" w:beforeAutospacing="0" w:after="240" w:afterAutospacing="0" w:line="360" w:lineRule="atLeast"/>
+        <w:rPr>
+          <w:rFonts w:ascii="Arial" w:hAnsi="Arial" w:cs="Arial"/>
+          <w:color w:val="000000"/>
+          <w:sz w:val="20"/>
+          <w:szCs w:val="20"/>
+        </w:rPr>
+      </w:pPr>
+      <w:proofErr w:type="gramStart"/>
+      <w:r>
+        <w:rPr>
+          <w:rFonts w:ascii="Arial" w:hAnsi="Arial" w:cs="Arial"/>
+          <w:color w:val="000000"/>
+          <w:sz w:val="20"/>
+          <w:szCs w:val="20"/>
+        </w:rPr>
+        <w:lastRenderedPageBreak/>
+        <w:t>function</w:t>
+      </w:r>
+      <w:proofErr w:type="gramEnd"/>
+      <w:r>
+        <w:rPr>
+          <w:rFonts w:ascii="Arial" w:hAnsi="Arial" w:cs="Arial"/>
+          <w:color w:val="000000"/>
+          <w:sz w:val="20"/>
+          <w:szCs w:val="20"/>
+        </w:rPr>
+        <w:t xml:space="preserve"> animate( </w:t>
+      </w:r>
+      <w:proofErr w:type="spellStart"/>
+      <w:r>
+        <w:rPr>
+          <w:rFonts w:ascii="Arial" w:hAnsi="Arial" w:cs="Arial"/>
+          <w:color w:val="000000"/>
+          <w:sz w:val="20"/>
+          <w:szCs w:val="20"/>
+        </w:rPr>
+        <w:t>deathPoint</w:t>
+      </w:r>
+      <w:proofErr w:type="spellEnd"/>
+      <w:r>
+        <w:rPr>
+          <w:rFonts w:ascii="Arial" w:hAnsi="Arial" w:cs="Arial"/>
+          <w:color w:val="000000"/>
+          <w:sz w:val="20"/>
+          <w:szCs w:val="20"/>
+        </w:rPr>
+        <w:t xml:space="preserve">, </w:t>
+      </w:r>
+      <w:proofErr w:type="spellStart"/>
+      <w:r>
+        <w:rPr>
+          <w:rFonts w:ascii="Arial" w:hAnsi="Arial" w:cs="Arial"/>
+          <w:color w:val="000000"/>
+          <w:sz w:val="20"/>
+          <w:szCs w:val="20"/>
+        </w:rPr>
+        <w:t>respawnPoint</w:t>
+      </w:r>
+      <w:proofErr w:type="spellEnd"/>
+      <w:r>
+        <w:rPr>
+          <w:rFonts w:ascii="Arial" w:hAnsi="Arial" w:cs="Arial"/>
+          <w:color w:val="000000"/>
+          <w:sz w:val="20"/>
+          <w:szCs w:val="20"/>
+        </w:rPr>
+        <w:t xml:space="preserve">, </w:t>
+      </w:r>
+      <w:proofErr w:type="spellStart"/>
+      <w:r>
+        <w:rPr>
+          <w:rFonts w:ascii="Arial" w:hAnsi="Arial" w:cs="Arial"/>
+          <w:color w:val="000000"/>
+          <w:sz w:val="20"/>
+          <w:szCs w:val="20"/>
+        </w:rPr>
+        <w:t>xV</w:t>
+      </w:r>
+      <w:proofErr w:type="spellEnd"/>
+      <w:r>
+        <w:rPr>
+          <w:rFonts w:ascii="Arial" w:hAnsi="Arial" w:cs="Arial"/>
+          <w:color w:val="000000"/>
+          <w:sz w:val="20"/>
+          <w:szCs w:val="20"/>
+        </w:rPr>
+        <w:t xml:space="preserve">, </w:t>
+      </w:r>
+      <w:proofErr w:type="spellStart"/>
+      <w:r>
+        <w:rPr>
+          <w:rFonts w:ascii="Arial" w:hAnsi="Arial" w:cs="Arial"/>
+          <w:color w:val="000000"/>
+          <w:sz w:val="20"/>
+          <w:szCs w:val="20"/>
+        </w:rPr>
+        <w:t>yV</w:t>
+      </w:r>
+      <w:proofErr w:type="spellEnd"/>
+      <w:r>
+        <w:rPr>
+          <w:rFonts w:ascii="Arial" w:hAnsi="Arial" w:cs="Arial"/>
+          <w:color w:val="000000"/>
+          <w:sz w:val="20"/>
+          <w:szCs w:val="20"/>
+        </w:rPr>
+        <w:t xml:space="preserve"> ) – </w:t>
+      </w:r>
+      <w:proofErr w:type="spellStart"/>
+      <w:r>
+        <w:rPr>
+          <w:rFonts w:ascii="Arial" w:hAnsi="Arial" w:cs="Arial"/>
+          <w:color w:val="000000"/>
+          <w:sz w:val="20"/>
+          <w:szCs w:val="20"/>
+        </w:rPr>
+        <w:t>deathPoint</w:t>
+      </w:r>
+      <w:proofErr w:type="spellEnd"/>
+      <w:r>
+        <w:rPr>
+          <w:rFonts w:ascii="Arial" w:hAnsi="Arial" w:cs="Arial"/>
+          <w:color w:val="000000"/>
+          <w:sz w:val="20"/>
+          <w:szCs w:val="20"/>
+        </w:rPr>
+        <w:t xml:space="preserve"> and </w:t>
+      </w:r>
+      <w:proofErr w:type="spellStart"/>
+      <w:r>
+        <w:rPr>
+          <w:rFonts w:ascii="Arial" w:hAnsi="Arial" w:cs="Arial"/>
+          <w:color w:val="000000"/>
+          <w:sz w:val="20"/>
+          <w:szCs w:val="20"/>
+        </w:rPr>
+        <w:t>respawnPoint</w:t>
+      </w:r>
+      <w:proofErr w:type="spellEnd"/>
+      <w:r>
+        <w:rPr>
+          <w:rFonts w:ascii="Arial" w:hAnsi="Arial" w:cs="Arial"/>
+          <w:color w:val="000000"/>
+          <w:sz w:val="20"/>
+          <w:szCs w:val="20"/>
+        </w:rPr>
+        <w:t xml:space="preserve"> are fairly self-explanatory; just the point location of death and </w:t>
+      </w:r>
+      <w:proofErr w:type="spellStart"/>
+      <w:r>
+        <w:rPr>
+          <w:rFonts w:ascii="Arial" w:hAnsi="Arial" w:cs="Arial"/>
+          <w:color w:val="000000"/>
+          <w:sz w:val="20"/>
+          <w:szCs w:val="20"/>
+        </w:rPr>
+        <w:t>respawn</w:t>
+      </w:r>
+      <w:proofErr w:type="spellEnd"/>
+      <w:r>
+        <w:rPr>
+          <w:rFonts w:ascii="Arial" w:hAnsi="Arial" w:cs="Arial"/>
+          <w:color w:val="000000"/>
+          <w:sz w:val="20"/>
+          <w:szCs w:val="20"/>
+        </w:rPr>
+        <w:t>. The other two values describe the velocity the ship had upon collision, which can be used to make a smoother animation. Notice that this will also have to have access to the stage in order to do the</w:t>
+      </w:r>
+      <w:r>
+        <w:rPr>
+          <w:rFonts w:ascii="Arial" w:hAnsi="Arial" w:cs="Arial"/>
+          <w:color w:val="000000"/>
+          <w:sz w:val="20"/>
+          <w:szCs w:val="20"/>
+        </w:rPr>
+        <w:t xml:space="preserve"> screen</w:t>
+      </w:r>
+      <w:r>
+        <w:rPr>
+          <w:rFonts w:ascii="Arial" w:hAnsi="Arial" w:cs="Arial"/>
+          <w:color w:val="000000"/>
+          <w:sz w:val="20"/>
+          <w:szCs w:val="20"/>
+        </w:rPr>
+        <w:t xml:space="preserve"> scrolling</w:t>
+      </w:r>
+      <w:r>
+        <w:rPr>
+          <w:rFonts w:ascii="Arial" w:hAnsi="Arial" w:cs="Arial"/>
+          <w:color w:val="000000"/>
+          <w:sz w:val="20"/>
+          <w:szCs w:val="20"/>
+        </w:rPr>
+        <w:t xml:space="preserve"> (scroll back to beginning of level)</w:t>
+      </w:r>
+      <w:r>
+        <w:rPr>
+          <w:rFonts w:ascii="Arial" w:hAnsi="Arial" w:cs="Arial"/>
+          <w:color w:val="000000"/>
+          <w:sz w:val="20"/>
+          <w:szCs w:val="20"/>
+        </w:rPr>
+        <w:t>.</w:t>
+      </w:r>
+    </w:p>
+    <w:p>
+      <w:pPr>
+        <w:pStyle w:val="NormalWeb"/>
+        <w:shd w:val="clear" w:color="auto" w:fill="FFFFFF"/>
+        <w:spacing w:before="0" w:beforeAutospacing="0" w:after="240" w:afterAutospacing="0" w:line="360" w:lineRule="atLeast"/>
+        <w:rPr>
+          <w:rFonts w:ascii="Arial" w:hAnsi="Arial" w:cs="Arial"/>
+          <w:color w:val="000000"/>
+          <w:sz w:val="20"/>
+          <w:szCs w:val="20"/>
+        </w:rPr>
+      </w:pPr>
+      <w:r>
+        <w:rPr>
+          <w:rFonts w:ascii="Arial" w:hAnsi="Arial" w:cs="Arial"/>
+          <w:color w:val="000000"/>
+          <w:sz w:val="20"/>
+          <w:szCs w:val="20"/>
+        </w:rPr>
+        <w:t>A parallel ship and level layout is maintained for the opposing player, and is drawn along with the client players’ ship and level layout.</w:t>
       </w:r>
       <w:bookmarkStart w:id="0" w:name="_GoBack"/>
       <w:bookmarkEnd w:id="0"/>
@@ -2039,6 +2473,974 @@
           <w:szCs w:val="20"/>
         </w:rPr>
       </w:pPr>
+      <w:r>
+        <w:rPr>
+          <w:rFonts w:ascii="Arial" w:hAnsi="Arial" w:cs="Arial"/>
+          <w:color w:val="000000"/>
+          <w:sz w:val="20"/>
+          <w:szCs w:val="20"/>
+        </w:rPr>
+        <w:t>In terms of what the game manager does:</w:t>
+      </w:r>
+    </w:p>
+    <w:p>
+      <w:pPr>
+        <w:pStyle w:val="NormalWeb"/>
+        <w:shd w:val="clear" w:color="auto" w:fill="FFFFFF"/>
+        <w:spacing w:before="0" w:beforeAutospacing="0" w:after="240" w:afterAutospacing="0" w:line="360" w:lineRule="atLeast"/>
+        <w:rPr>
+          <w:rFonts w:ascii="Arial" w:hAnsi="Arial" w:cs="Arial"/>
+          <w:color w:val="000000"/>
+          <w:sz w:val="20"/>
+          <w:szCs w:val="20"/>
+        </w:rPr>
+      </w:pPr>
+      <w:proofErr w:type="gramStart"/>
+      <w:r>
+        <w:rPr>
+          <w:rFonts w:ascii="Arial" w:hAnsi="Arial" w:cs="Arial"/>
+          <w:color w:val="000000"/>
+          <w:sz w:val="20"/>
+          <w:szCs w:val="20"/>
+        </w:rPr>
+        <w:t>function</w:t>
+      </w:r>
+      <w:proofErr w:type="gramEnd"/>
+      <w:r>
+        <w:rPr>
+          <w:rFonts w:ascii="Arial" w:hAnsi="Arial" w:cs="Arial"/>
+          <w:color w:val="000000"/>
+          <w:sz w:val="20"/>
+          <w:szCs w:val="20"/>
+        </w:rPr>
+        <w:t xml:space="preserve"> update() – updates the current state based on currently pressed keys and position of the ship in relation to the layout. This is where scrolling is handled. If dead, most of this functionality is disabled</w:t>
+      </w:r>
+      <w:r>
+        <w:rPr>
+          <w:rFonts w:ascii="Arial" w:hAnsi="Arial" w:cs="Arial"/>
+          <w:color w:val="000000"/>
+          <w:sz w:val="20"/>
+          <w:szCs w:val="20"/>
+        </w:rPr>
+        <w:t xml:space="preserve"> while the animation takes place. </w:t>
+      </w:r>
+      <w:r>
+        <w:rPr>
+          <w:rFonts w:ascii="Arial" w:hAnsi="Arial" w:cs="Arial"/>
+          <w:color w:val="000000"/>
+          <w:sz w:val="20"/>
+          <w:szCs w:val="20"/>
+        </w:rPr>
+        <w:t>This also updates and sends an Update object to the server for the other client.</w:t>
+      </w:r>
+    </w:p>
+    <w:p>
+      <w:pPr>
+        <w:pStyle w:val="NormalWeb"/>
+        <w:shd w:val="clear" w:color="auto" w:fill="FFFFFF"/>
+        <w:spacing w:before="0" w:beforeAutospacing="0" w:after="240" w:afterAutospacing="0" w:line="360" w:lineRule="atLeast"/>
+        <w:rPr>
+          <w:rFonts w:ascii="Arial" w:hAnsi="Arial" w:cs="Arial"/>
+          <w:color w:val="000000"/>
+          <w:sz w:val="20"/>
+          <w:szCs w:val="20"/>
+        </w:rPr>
+      </w:pPr>
+      <w:proofErr w:type="gramStart"/>
+      <w:r>
+        <w:rPr>
+          <w:rFonts w:ascii="Arial" w:hAnsi="Arial" w:cs="Arial"/>
+          <w:color w:val="000000"/>
+          <w:sz w:val="20"/>
+          <w:szCs w:val="20"/>
+        </w:rPr>
+        <w:t>function</w:t>
+      </w:r>
+      <w:proofErr w:type="gramEnd"/>
+      <w:r>
+        <w:rPr>
+          <w:rFonts w:ascii="Arial" w:hAnsi="Arial" w:cs="Arial"/>
+          <w:color w:val="000000"/>
+          <w:sz w:val="20"/>
+          <w:szCs w:val="20"/>
+        </w:rPr>
+        <w:t xml:space="preserve"> </w:t>
+      </w:r>
+      <w:proofErr w:type="spellStart"/>
+      <w:r>
+        <w:rPr>
+          <w:rFonts w:ascii="Arial" w:hAnsi="Arial" w:cs="Arial"/>
+          <w:color w:val="000000"/>
+          <w:sz w:val="20"/>
+          <w:szCs w:val="20"/>
+        </w:rPr>
+        <w:t>handleUpdate</w:t>
+      </w:r>
+      <w:proofErr w:type="spellEnd"/>
+      <w:r>
+        <w:rPr>
+          <w:rFonts w:ascii="Arial" w:hAnsi="Arial" w:cs="Arial"/>
+          <w:color w:val="000000"/>
+          <w:sz w:val="20"/>
+          <w:szCs w:val="20"/>
+        </w:rPr>
+        <w:t xml:space="preserve">() – an event handler for an incoming update request. This then updates values for the opposing player’s ship to be drawn at the next </w:t>
+      </w:r>
+      <w:proofErr w:type="gramStart"/>
+      <w:r>
+        <w:rPr>
+          <w:rFonts w:ascii="Arial" w:hAnsi="Arial" w:cs="Arial"/>
+          <w:color w:val="000000"/>
+          <w:sz w:val="20"/>
+          <w:szCs w:val="20"/>
+        </w:rPr>
+        <w:t>update(</w:t>
+      </w:r>
+      <w:proofErr w:type="gramEnd"/>
+      <w:r>
+        <w:rPr>
+          <w:rFonts w:ascii="Arial" w:hAnsi="Arial" w:cs="Arial"/>
+          <w:color w:val="000000"/>
+          <w:sz w:val="20"/>
+          <w:szCs w:val="20"/>
+        </w:rPr>
+        <w:t>).</w:t>
+      </w:r>
+    </w:p>
+    <w:p>
+      <w:pPr>
+        <w:pStyle w:val="NormalWeb"/>
+        <w:shd w:val="clear" w:color="auto" w:fill="FFFFFF"/>
+        <w:spacing w:before="0" w:beforeAutospacing="0" w:after="240" w:afterAutospacing="0" w:line="360" w:lineRule="atLeast"/>
+        <w:rPr>
+          <w:rFonts w:ascii="Arial" w:hAnsi="Arial" w:cs="Arial"/>
+          <w:color w:val="000000"/>
+          <w:sz w:val="20"/>
+          <w:szCs w:val="20"/>
+        </w:rPr>
+      </w:pPr>
+    </w:p>
+    <w:p>
+      <w:pPr>
+        <w:pStyle w:val="NormalWeb"/>
+        <w:shd w:val="clear" w:color="auto" w:fill="FFFFFF"/>
+        <w:spacing w:before="0" w:beforeAutospacing="0" w:after="240" w:afterAutospacing="0" w:line="360" w:lineRule="atLeast"/>
+        <w:rPr>
+          <w:rFonts w:ascii="Arial" w:hAnsi="Arial" w:cs="Arial"/>
+          <w:color w:val="000000"/>
+          <w:sz w:val="20"/>
+          <w:szCs w:val="20"/>
+        </w:rPr>
+      </w:pPr>
+      <w:r>
+        <w:rPr>
+          <w:rFonts w:ascii="Arial" w:hAnsi="Arial" w:cs="Arial"/>
+          <w:color w:val="000000"/>
+          <w:sz w:val="20"/>
+          <w:szCs w:val="20"/>
+        </w:rPr>
+        <w:t>Next we move on to the server design</w:t>
+      </w:r>
+      <w:r>
+        <w:rPr>
+          <w:rFonts w:ascii="Arial" w:hAnsi="Arial" w:cs="Arial"/>
+          <w:color w:val="000000"/>
+          <w:sz w:val="20"/>
+          <w:szCs w:val="20"/>
+        </w:rPr>
+        <w:t>.</w:t>
+      </w:r>
+      <w:r>
+        <w:rPr>
+          <w:rFonts w:ascii="Arial" w:hAnsi="Arial" w:cs="Arial"/>
+          <w:color w:val="000000"/>
+          <w:sz w:val="20"/>
+          <w:szCs w:val="20"/>
+        </w:rPr>
+        <w:t xml:space="preserve"> The server has a much simpler design, and is primarily used to communicate between clients. </w:t>
+      </w:r>
+      <w:r>
+        <w:rPr>
+          <w:rFonts w:ascii="Arial" w:hAnsi="Arial" w:cs="Arial"/>
+          <w:color w:val="000000"/>
+          <w:sz w:val="20"/>
+          <w:szCs w:val="20"/>
+        </w:rPr>
+        <w:t xml:space="preserve">As stated above, the three main aspects of the serve are: database, server state manager, and server game manager. </w:t>
+      </w:r>
+    </w:p>
+    <w:p>
+      <w:pPr>
+        <w:pStyle w:val="NormalWeb"/>
+        <w:shd w:val="clear" w:color="auto" w:fill="FFFFFF"/>
+        <w:spacing w:before="0" w:beforeAutospacing="0" w:after="240" w:afterAutospacing="0" w:line="360" w:lineRule="atLeast"/>
+        <w:rPr>
+          <w:rFonts w:ascii="Arial" w:hAnsi="Arial" w:cs="Arial"/>
+          <w:color w:val="000000"/>
+          <w:sz w:val="20"/>
+          <w:szCs w:val="20"/>
+        </w:rPr>
+      </w:pPr>
+      <w:r>
+        <w:rPr>
+          <w:rFonts w:ascii="Arial" w:hAnsi="Arial" w:cs="Arial"/>
+          <w:color w:val="000000"/>
+          <w:sz w:val="20"/>
+          <w:szCs w:val="20"/>
+        </w:rPr>
+        <w:t xml:space="preserve">The database is a fairly simple design. It is simply a SQL database containing usernames, passwords, and multiplayer ratings. The client communicates down to access a certain players profile to either receive permission to log in as that player, or rather to just query the database for top ratings. </w:t>
+      </w:r>
+    </w:p>
+    <w:p>
+      <w:pPr>
+        <w:pStyle w:val="NormalWeb"/>
+        <w:shd w:val="clear" w:color="auto" w:fill="FFFFFF"/>
+        <w:spacing w:before="0" w:beforeAutospacing="0" w:after="240" w:afterAutospacing="0" w:line="360" w:lineRule="atLeast"/>
+        <w:rPr>
+          <w:rFonts w:ascii="Arial" w:hAnsi="Arial" w:cs="Arial"/>
+          <w:color w:val="000000"/>
+          <w:sz w:val="20"/>
+          <w:szCs w:val="20"/>
+        </w:rPr>
+      </w:pPr>
+      <w:r>
+        <w:rPr>
+          <w:rFonts w:ascii="Arial" w:hAnsi="Arial" w:cs="Arial"/>
+          <w:color w:val="000000"/>
+          <w:sz w:val="20"/>
+          <w:szCs w:val="20"/>
+        </w:rPr>
+        <w:t xml:space="preserve">The server state manager is slightly more complex. This is an object that keeps track of all users currently logged into the system, and tracks who is trying to begin each type of game. The primary use of this is to show the user if and who is currently waiting for an online multiplayer game. </w:t>
+      </w:r>
+      <w:r>
+        <w:rPr>
+          <w:rFonts w:ascii="Arial" w:hAnsi="Arial" w:cs="Arial"/>
+          <w:color w:val="000000"/>
+          <w:sz w:val="20"/>
+          <w:szCs w:val="20"/>
+        </w:rPr>
+        <w:t xml:space="preserve">The design of this is simply through an array of current users and a Boolean flag saying if someone is currently waiting for a </w:t>
+      </w:r>
+      <w:proofErr w:type="gramStart"/>
+      <w:r>
+        <w:rPr>
+          <w:rFonts w:ascii="Arial" w:hAnsi="Arial" w:cs="Arial"/>
+          <w:color w:val="000000"/>
+          <w:sz w:val="20"/>
+          <w:szCs w:val="20"/>
+        </w:rPr>
+        <w:t>race,</w:t>
+      </w:r>
+      <w:proofErr w:type="gramEnd"/>
+      <w:r>
+        <w:rPr>
+          <w:rFonts w:ascii="Arial" w:hAnsi="Arial" w:cs="Arial"/>
+          <w:color w:val="000000"/>
+          <w:sz w:val="20"/>
+          <w:szCs w:val="20"/>
+        </w:rPr>
+        <w:t xml:space="preserve"> and if someone</w:t>
+      </w:r>
+      <w:r>
+        <w:rPr>
+          <w:rFonts w:ascii="Arial" w:hAnsi="Arial" w:cs="Arial"/>
+          <w:color w:val="000000"/>
+          <w:sz w:val="20"/>
+          <w:szCs w:val="20"/>
+        </w:rPr>
+        <w:t xml:space="preserve"> </w:t>
+      </w:r>
+      <w:r>
+        <w:rPr>
+          <w:rFonts w:ascii="Arial" w:hAnsi="Arial" w:cs="Arial"/>
+          <w:color w:val="000000"/>
+          <w:sz w:val="20"/>
+          <w:szCs w:val="20"/>
+        </w:rPr>
+        <w:t xml:space="preserve">is waiting for a multiplayer challenge mode. </w:t>
+      </w:r>
+    </w:p>
+    <w:p>
+      <w:pPr>
+        <w:pStyle w:val="NormalWeb"/>
+        <w:shd w:val="clear" w:color="auto" w:fill="FFFFFF"/>
+        <w:spacing w:before="0" w:beforeAutospacing="0" w:after="240" w:afterAutospacing="0" w:line="360" w:lineRule="atLeast"/>
+        <w:rPr>
+          <w:rFonts w:ascii="Arial" w:hAnsi="Arial" w:cs="Arial"/>
+          <w:color w:val="000000"/>
+          <w:sz w:val="20"/>
+          <w:szCs w:val="20"/>
+        </w:rPr>
+      </w:pPr>
+      <w:r>
+        <w:rPr>
+          <w:rFonts w:ascii="Arial" w:hAnsi="Arial" w:cs="Arial"/>
+          <w:color w:val="000000"/>
+          <w:sz w:val="20"/>
+          <w:szCs w:val="20"/>
+        </w:rPr>
+        <w:t>Finally, we have the server game manager. The server creates one of these for each game, and the serve then has constant contact with each of the target clients. The server receives updates from each client, and passes them on to the other. The functionality of this is fairly simple, and is run by installing an event listener to a web socket for a function:</w:t>
+      </w:r>
+    </w:p>
+    <w:p>
+      <w:pPr>
+        <w:pStyle w:val="NormalWeb"/>
+        <w:shd w:val="clear" w:color="auto" w:fill="FFFFFF"/>
+        <w:spacing w:before="0" w:beforeAutospacing="0" w:after="240" w:afterAutospacing="0" w:line="360" w:lineRule="atLeast"/>
+        <w:rPr>
+          <w:rFonts w:ascii="Arial" w:hAnsi="Arial" w:cs="Arial"/>
+          <w:color w:val="000000"/>
+          <w:sz w:val="20"/>
+          <w:szCs w:val="20"/>
+        </w:rPr>
+      </w:pPr>
+      <w:proofErr w:type="gramStart"/>
+      <w:r>
+        <w:rPr>
+          <w:rFonts w:ascii="Arial" w:hAnsi="Arial" w:cs="Arial"/>
+          <w:color w:val="000000"/>
+          <w:sz w:val="20"/>
+          <w:szCs w:val="20"/>
+        </w:rPr>
+        <w:lastRenderedPageBreak/>
+        <w:t>function</w:t>
+      </w:r>
+      <w:proofErr w:type="gramEnd"/>
+      <w:r>
+        <w:rPr>
+          <w:rFonts w:ascii="Arial" w:hAnsi="Arial" w:cs="Arial"/>
+          <w:color w:val="000000"/>
+          <w:sz w:val="20"/>
+          <w:szCs w:val="20"/>
+        </w:rPr>
+        <w:t xml:space="preserve"> </w:t>
+      </w:r>
+      <w:proofErr w:type="spellStart"/>
+      <w:r>
+        <w:rPr>
+          <w:rFonts w:ascii="Arial" w:hAnsi="Arial" w:cs="Arial"/>
+          <w:color w:val="000000"/>
+          <w:sz w:val="20"/>
+          <w:szCs w:val="20"/>
+        </w:rPr>
+        <w:t>handleUpdate</w:t>
+      </w:r>
+      <w:proofErr w:type="spellEnd"/>
+      <w:r>
+        <w:rPr>
+          <w:rFonts w:ascii="Arial" w:hAnsi="Arial" w:cs="Arial"/>
+          <w:color w:val="000000"/>
+          <w:sz w:val="20"/>
+          <w:szCs w:val="20"/>
+        </w:rPr>
+        <w:t xml:space="preserve">( update, client ) – takes the update, and sends it to the other client. </w:t>
+      </w:r>
+    </w:p>
+    <w:p>
+      <w:pPr>
+        <w:pStyle w:val="NormalWeb"/>
+        <w:shd w:val="clear" w:color="auto" w:fill="FFFFFF"/>
+        <w:spacing w:before="0" w:beforeAutospacing="0" w:after="240" w:afterAutospacing="0" w:line="360" w:lineRule="atLeast"/>
+        <w:rPr>
+          <w:rFonts w:ascii="Arial" w:hAnsi="Arial" w:cs="Arial"/>
+          <w:color w:val="000000"/>
+          <w:sz w:val="20"/>
+          <w:szCs w:val="20"/>
+        </w:rPr>
+      </w:pPr>
+      <w:r>
+        <w:rPr>
+          <w:rFonts w:ascii="Arial" w:hAnsi="Arial" w:cs="Arial"/>
+          <w:color w:val="000000"/>
+          <w:sz w:val="20"/>
+          <w:szCs w:val="20"/>
+        </w:rPr>
+        <w:t>While this is the main function, we also need a way to transfer the level design mentioned earlier between clients, so chronologically, the server first installs a handler:</w:t>
+      </w:r>
+    </w:p>
+    <w:p>
+      <w:pPr>
+        <w:pStyle w:val="NormalWeb"/>
+        <w:shd w:val="clear" w:color="auto" w:fill="FFFFFF"/>
+        <w:spacing w:before="0" w:beforeAutospacing="0" w:after="240" w:afterAutospacing="0" w:line="360" w:lineRule="atLeast"/>
+        <w:rPr>
+          <w:rFonts w:ascii="Arial" w:hAnsi="Arial" w:cs="Arial"/>
+          <w:color w:val="000000"/>
+          <w:sz w:val="20"/>
+          <w:szCs w:val="20"/>
+        </w:rPr>
+      </w:pPr>
+      <w:proofErr w:type="gramStart"/>
+      <w:r>
+        <w:rPr>
+          <w:rFonts w:ascii="Arial" w:hAnsi="Arial" w:cs="Arial"/>
+          <w:color w:val="000000"/>
+          <w:sz w:val="20"/>
+          <w:szCs w:val="20"/>
+        </w:rPr>
+        <w:t>function</w:t>
+      </w:r>
+      <w:proofErr w:type="gramEnd"/>
+      <w:r>
+        <w:rPr>
+          <w:rFonts w:ascii="Arial" w:hAnsi="Arial" w:cs="Arial"/>
+          <w:color w:val="000000"/>
+          <w:sz w:val="20"/>
+          <w:szCs w:val="20"/>
+        </w:rPr>
+        <w:t xml:space="preserve"> </w:t>
+      </w:r>
+      <w:proofErr w:type="spellStart"/>
+      <w:r>
+        <w:rPr>
+          <w:rFonts w:ascii="Arial" w:hAnsi="Arial" w:cs="Arial"/>
+          <w:color w:val="000000"/>
+          <w:sz w:val="20"/>
+          <w:szCs w:val="20"/>
+        </w:rPr>
+        <w:t>handleLevelDesign</w:t>
+      </w:r>
+      <w:proofErr w:type="spellEnd"/>
+      <w:r>
+        <w:rPr>
+          <w:rFonts w:ascii="Arial" w:hAnsi="Arial" w:cs="Arial"/>
+          <w:color w:val="000000"/>
+          <w:sz w:val="20"/>
+          <w:szCs w:val="20"/>
+        </w:rPr>
+        <w:t>( level, client ) – sends the level design to other client</w:t>
+      </w:r>
+    </w:p>
+    <w:p>
+      <w:pPr>
+        <w:pStyle w:val="NormalWeb"/>
+        <w:shd w:val="clear" w:color="auto" w:fill="FFFFFF"/>
+        <w:spacing w:before="0" w:beforeAutospacing="0" w:after="240" w:afterAutospacing="0" w:line="360" w:lineRule="atLeast"/>
+        <w:rPr>
+          <w:rFonts w:ascii="Arial" w:hAnsi="Arial" w:cs="Arial"/>
+          <w:color w:val="000000"/>
+          <w:sz w:val="20"/>
+          <w:szCs w:val="20"/>
+        </w:rPr>
+      </w:pPr>
+      <w:r>
+        <w:rPr>
+          <w:rFonts w:ascii="Arial" w:hAnsi="Arial" w:cs="Arial"/>
+          <w:color w:val="000000"/>
+          <w:sz w:val="20"/>
+          <w:szCs w:val="20"/>
+        </w:rPr>
+        <w:t xml:space="preserve">After this function is called, the event handler is removed, and the </w:t>
+      </w:r>
+      <w:proofErr w:type="spellStart"/>
+      <w:r>
+        <w:rPr>
+          <w:rFonts w:ascii="Arial" w:hAnsi="Arial" w:cs="Arial"/>
+          <w:color w:val="000000"/>
+          <w:sz w:val="20"/>
+          <w:szCs w:val="20"/>
+        </w:rPr>
+        <w:t>handleUpdate</w:t>
+      </w:r>
+      <w:proofErr w:type="spellEnd"/>
+      <w:r>
+        <w:rPr>
+          <w:rFonts w:ascii="Arial" w:hAnsi="Arial" w:cs="Arial"/>
+          <w:color w:val="000000"/>
+          <w:sz w:val="20"/>
+          <w:szCs w:val="20"/>
+        </w:rPr>
+        <w:t xml:space="preserve"> function is added. </w:t>
+      </w:r>
+    </w:p>
+    <w:p>
+      <w:pPr>
+        <w:pStyle w:val="NormalWeb"/>
+        <w:shd w:val="clear" w:color="auto" w:fill="FFFFFF"/>
+        <w:spacing w:before="0" w:beforeAutospacing="0" w:after="240" w:afterAutospacing="0" w:line="360" w:lineRule="atLeast"/>
+        <w:rPr>
+          <w:rFonts w:ascii="Arial" w:hAnsi="Arial" w:cs="Arial"/>
+          <w:color w:val="000000"/>
+          <w:sz w:val="20"/>
+          <w:szCs w:val="20"/>
+        </w:rPr>
+      </w:pPr>
+    </w:p>
+    <w:p>
+      <w:pPr>
+        <w:pStyle w:val="NormalWeb"/>
+        <w:shd w:val="clear" w:color="auto" w:fill="FFFFFF"/>
+        <w:spacing w:before="0" w:beforeAutospacing="0" w:after="240" w:afterAutospacing="0" w:line="360" w:lineRule="atLeast"/>
+        <w:rPr>
+          <w:rFonts w:ascii="Arial" w:hAnsi="Arial" w:cs="Arial"/>
+          <w:color w:val="000000"/>
+          <w:sz w:val="20"/>
+          <w:szCs w:val="20"/>
+        </w:rPr>
+      </w:pPr>
+      <w:r>
+        <w:rPr>
+          <w:rFonts w:ascii="Arial" w:hAnsi="Arial" w:cs="Arial"/>
+          <w:color w:val="000000"/>
+          <w:sz w:val="20"/>
+          <w:szCs w:val="20"/>
+        </w:rPr>
+        <w:t>Finally, we need to address the Update object, being the main degree of communication between the clients. An Update is a list of all applicable information that one client needs to know about the other. The information we store is as follows:</w:t>
+      </w:r>
+    </w:p>
+    <w:p>
+      <w:pPr>
+        <w:pStyle w:val="NormalWeb"/>
+        <w:shd w:val="clear" w:color="auto" w:fill="FFFFFF"/>
+        <w:spacing w:before="0" w:beforeAutospacing="0" w:after="240" w:afterAutospacing="0" w:line="360" w:lineRule="atLeast"/>
+        <w:rPr>
+          <w:rFonts w:ascii="Arial" w:hAnsi="Arial" w:cs="Arial"/>
+          <w:color w:val="000000"/>
+          <w:sz w:val="20"/>
+          <w:szCs w:val="20"/>
+        </w:rPr>
+      </w:pPr>
+      <w:proofErr w:type="spellStart"/>
+      <w:proofErr w:type="gramStart"/>
+      <w:r>
+        <w:rPr>
+          <w:rFonts w:ascii="Arial" w:hAnsi="Arial" w:cs="Arial"/>
+          <w:color w:val="000000"/>
+          <w:sz w:val="20"/>
+          <w:szCs w:val="20"/>
+        </w:rPr>
+        <w:t>ship</w:t>
+      </w:r>
+      <w:r>
+        <w:rPr>
+          <w:rFonts w:ascii="Arial" w:hAnsi="Arial" w:cs="Arial"/>
+          <w:color w:val="000000"/>
+          <w:sz w:val="20"/>
+          <w:szCs w:val="20"/>
+        </w:rPr>
+        <w:t>X</w:t>
+      </w:r>
+      <w:proofErr w:type="spellEnd"/>
+      <w:proofErr w:type="gramEnd"/>
+      <w:r>
+        <w:rPr>
+          <w:rFonts w:ascii="Arial" w:hAnsi="Arial" w:cs="Arial"/>
+          <w:color w:val="000000"/>
+          <w:sz w:val="20"/>
+          <w:szCs w:val="20"/>
+        </w:rPr>
+        <w:t xml:space="preserve"> – X position of opposing ship</w:t>
+      </w:r>
+    </w:p>
+    <w:p>
+      <w:pPr>
+        <w:pStyle w:val="NormalWeb"/>
+        <w:shd w:val="clear" w:color="auto" w:fill="FFFFFF"/>
+        <w:spacing w:before="0" w:beforeAutospacing="0" w:after="240" w:afterAutospacing="0" w:line="360" w:lineRule="atLeast"/>
+        <w:rPr>
+          <w:rFonts w:ascii="Arial" w:hAnsi="Arial" w:cs="Arial"/>
+          <w:color w:val="000000"/>
+          <w:sz w:val="20"/>
+          <w:szCs w:val="20"/>
+        </w:rPr>
+      </w:pPr>
+      <w:proofErr w:type="spellStart"/>
+      <w:proofErr w:type="gramStart"/>
+      <w:r>
+        <w:rPr>
+          <w:rFonts w:ascii="Arial" w:hAnsi="Arial" w:cs="Arial"/>
+          <w:color w:val="000000"/>
+          <w:sz w:val="20"/>
+          <w:szCs w:val="20"/>
+        </w:rPr>
+        <w:t>ship</w:t>
+      </w:r>
+      <w:r>
+        <w:rPr>
+          <w:rFonts w:ascii="Arial" w:hAnsi="Arial" w:cs="Arial"/>
+          <w:color w:val="000000"/>
+          <w:sz w:val="20"/>
+          <w:szCs w:val="20"/>
+        </w:rPr>
+        <w:t>Y</w:t>
+      </w:r>
+      <w:proofErr w:type="spellEnd"/>
+      <w:proofErr w:type="gramEnd"/>
+      <w:r>
+        <w:rPr>
+          <w:rFonts w:ascii="Arial" w:hAnsi="Arial" w:cs="Arial"/>
+          <w:color w:val="000000"/>
+          <w:sz w:val="20"/>
+          <w:szCs w:val="20"/>
+        </w:rPr>
+        <w:t xml:space="preserve"> –</w:t>
+      </w:r>
+      <w:r>
+        <w:rPr>
+          <w:rFonts w:ascii="Arial" w:hAnsi="Arial" w:cs="Arial"/>
+          <w:color w:val="000000"/>
+          <w:sz w:val="20"/>
+          <w:szCs w:val="20"/>
+        </w:rPr>
+        <w:t xml:space="preserve"> Y</w:t>
+      </w:r>
+      <w:r>
+        <w:rPr>
+          <w:rFonts w:ascii="Arial" w:hAnsi="Arial" w:cs="Arial"/>
+          <w:color w:val="000000"/>
+          <w:sz w:val="20"/>
+          <w:szCs w:val="20"/>
+        </w:rPr>
+        <w:t xml:space="preserve"> position of opposing ship</w:t>
+      </w:r>
+    </w:p>
+    <w:p>
+      <w:pPr>
+        <w:pStyle w:val="NormalWeb"/>
+        <w:shd w:val="clear" w:color="auto" w:fill="FFFFFF"/>
+        <w:spacing w:before="0" w:beforeAutospacing="0" w:after="240" w:afterAutospacing="0" w:line="360" w:lineRule="atLeast"/>
+        <w:rPr>
+          <w:rFonts w:ascii="Arial" w:hAnsi="Arial" w:cs="Arial"/>
+          <w:color w:val="000000"/>
+          <w:sz w:val="20"/>
+          <w:szCs w:val="20"/>
+        </w:rPr>
+      </w:pPr>
+      <w:proofErr w:type="spellStart"/>
+      <w:proofErr w:type="gramStart"/>
+      <w:r>
+        <w:rPr>
+          <w:rFonts w:ascii="Arial" w:hAnsi="Arial" w:cs="Arial"/>
+          <w:color w:val="000000"/>
+          <w:sz w:val="20"/>
+          <w:szCs w:val="20"/>
+        </w:rPr>
+        <w:t>shipV</w:t>
+      </w:r>
+      <w:r>
+        <w:rPr>
+          <w:rFonts w:ascii="Arial" w:hAnsi="Arial" w:cs="Arial"/>
+          <w:color w:val="000000"/>
+          <w:sz w:val="20"/>
+          <w:szCs w:val="20"/>
+        </w:rPr>
+        <w:t>X</w:t>
+      </w:r>
+      <w:proofErr w:type="spellEnd"/>
+      <w:proofErr w:type="gramEnd"/>
+      <w:r>
+        <w:rPr>
+          <w:rFonts w:ascii="Arial" w:hAnsi="Arial" w:cs="Arial"/>
+          <w:color w:val="000000"/>
+          <w:sz w:val="20"/>
+          <w:szCs w:val="20"/>
+        </w:rPr>
+        <w:t xml:space="preserve"> – </w:t>
+      </w:r>
+      <w:proofErr w:type="spellStart"/>
+      <w:r>
+        <w:rPr>
+          <w:rFonts w:ascii="Arial" w:hAnsi="Arial" w:cs="Arial"/>
+          <w:color w:val="000000"/>
+          <w:sz w:val="20"/>
+          <w:szCs w:val="20"/>
+        </w:rPr>
+        <w:t>v</w:t>
+      </w:r>
+      <w:r>
+        <w:rPr>
+          <w:rFonts w:ascii="Arial" w:hAnsi="Arial" w:cs="Arial"/>
+          <w:color w:val="000000"/>
+          <w:sz w:val="20"/>
+          <w:szCs w:val="20"/>
+        </w:rPr>
+        <w:t>X</w:t>
+      </w:r>
+      <w:proofErr w:type="spellEnd"/>
+      <w:r>
+        <w:rPr>
+          <w:rFonts w:ascii="Arial" w:hAnsi="Arial" w:cs="Arial"/>
+          <w:color w:val="000000"/>
+          <w:sz w:val="20"/>
+          <w:szCs w:val="20"/>
+        </w:rPr>
+        <w:t xml:space="preserve"> of opposing ship</w:t>
+      </w:r>
+    </w:p>
+    <w:p>
+      <w:pPr>
+        <w:pStyle w:val="NormalWeb"/>
+        <w:shd w:val="clear" w:color="auto" w:fill="FFFFFF"/>
+        <w:spacing w:before="0" w:beforeAutospacing="0" w:after="240" w:afterAutospacing="0" w:line="360" w:lineRule="atLeast"/>
+        <w:rPr>
+          <w:rFonts w:ascii="Arial" w:hAnsi="Arial" w:cs="Arial"/>
+          <w:color w:val="000000"/>
+          <w:sz w:val="20"/>
+          <w:szCs w:val="20"/>
+        </w:rPr>
+      </w:pPr>
+      <w:proofErr w:type="spellStart"/>
+      <w:proofErr w:type="gramStart"/>
+      <w:r>
+        <w:rPr>
+          <w:rFonts w:ascii="Arial" w:hAnsi="Arial" w:cs="Arial"/>
+          <w:color w:val="000000"/>
+          <w:sz w:val="20"/>
+          <w:szCs w:val="20"/>
+        </w:rPr>
+        <w:t>shipV</w:t>
+      </w:r>
+      <w:r>
+        <w:rPr>
+          <w:rFonts w:ascii="Arial" w:hAnsi="Arial" w:cs="Arial"/>
+          <w:color w:val="000000"/>
+          <w:sz w:val="20"/>
+          <w:szCs w:val="20"/>
+        </w:rPr>
+        <w:t>Y</w:t>
+      </w:r>
+      <w:proofErr w:type="spellEnd"/>
+      <w:proofErr w:type="gramEnd"/>
+      <w:r>
+        <w:rPr>
+          <w:rFonts w:ascii="Arial" w:hAnsi="Arial" w:cs="Arial"/>
+          <w:color w:val="000000"/>
+          <w:sz w:val="20"/>
+          <w:szCs w:val="20"/>
+        </w:rPr>
+        <w:t xml:space="preserve"> –</w:t>
+      </w:r>
+      <w:r>
+        <w:rPr>
+          <w:rFonts w:ascii="Arial" w:hAnsi="Arial" w:cs="Arial"/>
+          <w:color w:val="000000"/>
+          <w:sz w:val="20"/>
+          <w:szCs w:val="20"/>
+        </w:rPr>
+        <w:t xml:space="preserve"> </w:t>
+      </w:r>
+      <w:proofErr w:type="spellStart"/>
+      <w:r>
+        <w:rPr>
+          <w:rFonts w:ascii="Arial" w:hAnsi="Arial" w:cs="Arial"/>
+          <w:color w:val="000000"/>
+          <w:sz w:val="20"/>
+          <w:szCs w:val="20"/>
+        </w:rPr>
+        <w:t>vY</w:t>
+      </w:r>
+      <w:proofErr w:type="spellEnd"/>
+      <w:r>
+        <w:rPr>
+          <w:rFonts w:ascii="Arial" w:hAnsi="Arial" w:cs="Arial"/>
+          <w:color w:val="000000"/>
+          <w:sz w:val="20"/>
+          <w:szCs w:val="20"/>
+        </w:rPr>
+        <w:t xml:space="preserve"> of opposing ship</w:t>
+      </w:r>
+    </w:p>
+    <w:p>
+      <w:pPr>
+        <w:pStyle w:val="NormalWeb"/>
+        <w:shd w:val="clear" w:color="auto" w:fill="FFFFFF"/>
+        <w:spacing w:before="0" w:beforeAutospacing="0" w:after="240" w:afterAutospacing="0" w:line="360" w:lineRule="atLeast"/>
+        <w:rPr>
+          <w:rFonts w:ascii="Arial" w:hAnsi="Arial" w:cs="Arial"/>
+          <w:color w:val="000000"/>
+          <w:sz w:val="20"/>
+          <w:szCs w:val="20"/>
+        </w:rPr>
+      </w:pPr>
+      <w:proofErr w:type="spellStart"/>
+      <w:proofErr w:type="gramStart"/>
+      <w:r>
+        <w:rPr>
+          <w:rFonts w:ascii="Arial" w:hAnsi="Arial" w:cs="Arial"/>
+          <w:color w:val="000000"/>
+          <w:sz w:val="20"/>
+          <w:szCs w:val="20"/>
+        </w:rPr>
+        <w:t>shipR</w:t>
+      </w:r>
+      <w:r>
+        <w:rPr>
+          <w:rFonts w:ascii="Arial" w:hAnsi="Arial" w:cs="Arial"/>
+          <w:color w:val="000000"/>
+          <w:sz w:val="20"/>
+          <w:szCs w:val="20"/>
+        </w:rPr>
+        <w:t>otation</w:t>
+      </w:r>
+      <w:proofErr w:type="spellEnd"/>
+      <w:proofErr w:type="gramEnd"/>
+      <w:r>
+        <w:rPr>
+          <w:rFonts w:ascii="Arial" w:hAnsi="Arial" w:cs="Arial"/>
+          <w:color w:val="000000"/>
+          <w:sz w:val="20"/>
+          <w:szCs w:val="20"/>
+        </w:rPr>
+        <w:t xml:space="preserve"> –</w:t>
+      </w:r>
+      <w:r>
+        <w:rPr>
+          <w:rFonts w:ascii="Arial" w:hAnsi="Arial" w:cs="Arial"/>
+          <w:color w:val="000000"/>
+          <w:sz w:val="20"/>
+          <w:szCs w:val="20"/>
+        </w:rPr>
+        <w:t xml:space="preserve"> rotation</w:t>
+      </w:r>
+      <w:r>
+        <w:rPr>
+          <w:rFonts w:ascii="Arial" w:hAnsi="Arial" w:cs="Arial"/>
+          <w:color w:val="000000"/>
+          <w:sz w:val="20"/>
+          <w:szCs w:val="20"/>
+        </w:rPr>
+        <w:t xml:space="preserve"> of opposing ship</w:t>
+      </w:r>
+    </w:p>
+    <w:p>
+      <w:pPr>
+        <w:pStyle w:val="NormalWeb"/>
+        <w:shd w:val="clear" w:color="auto" w:fill="FFFFFF"/>
+        <w:spacing w:before="0" w:beforeAutospacing="0" w:after="240" w:afterAutospacing="0" w:line="360" w:lineRule="atLeast"/>
+        <w:rPr>
+          <w:rFonts w:ascii="Arial" w:hAnsi="Arial" w:cs="Arial"/>
+          <w:color w:val="000000"/>
+          <w:sz w:val="20"/>
+          <w:szCs w:val="20"/>
+        </w:rPr>
+      </w:pPr>
+      <w:proofErr w:type="spellStart"/>
+      <w:proofErr w:type="gramStart"/>
+      <w:r>
+        <w:rPr>
+          <w:rFonts w:ascii="Arial" w:hAnsi="Arial" w:cs="Arial"/>
+          <w:color w:val="000000"/>
+          <w:sz w:val="20"/>
+          <w:szCs w:val="20"/>
+        </w:rPr>
+        <w:t>xScrolling</w:t>
+      </w:r>
+      <w:proofErr w:type="spellEnd"/>
+      <w:proofErr w:type="gramEnd"/>
+      <w:r>
+        <w:rPr>
+          <w:rFonts w:ascii="Arial" w:hAnsi="Arial" w:cs="Arial"/>
+          <w:color w:val="000000"/>
+          <w:sz w:val="20"/>
+          <w:szCs w:val="20"/>
+        </w:rPr>
+        <w:t xml:space="preserve"> – the X scrolling offset of the opposing client. Otherwise, we would need to calculate if the other client has stopped scrolling or not</w:t>
+      </w:r>
+      <w:r>
+        <w:rPr>
+          <w:rFonts w:ascii="Arial" w:hAnsi="Arial" w:cs="Arial"/>
+          <w:color w:val="000000"/>
+          <w:sz w:val="20"/>
+          <w:szCs w:val="20"/>
+        </w:rPr>
+        <w:t>.</w:t>
+      </w:r>
+    </w:p>
+    <w:p>
+      <w:pPr>
+        <w:pStyle w:val="NormalWeb"/>
+        <w:shd w:val="clear" w:color="auto" w:fill="FFFFFF"/>
+        <w:spacing w:before="0" w:beforeAutospacing="0" w:after="240" w:afterAutospacing="0" w:line="360" w:lineRule="atLeast"/>
+        <w:rPr>
+          <w:rFonts w:ascii="Arial" w:hAnsi="Arial" w:cs="Arial"/>
+          <w:color w:val="000000"/>
+          <w:sz w:val="20"/>
+          <w:szCs w:val="20"/>
+        </w:rPr>
+      </w:pPr>
+      <w:proofErr w:type="spellStart"/>
+      <w:proofErr w:type="gramStart"/>
+      <w:r>
+        <w:rPr>
+          <w:rFonts w:ascii="Arial" w:hAnsi="Arial" w:cs="Arial"/>
+          <w:color w:val="000000"/>
+          <w:sz w:val="20"/>
+          <w:szCs w:val="20"/>
+        </w:rPr>
+        <w:t>hasWon</w:t>
+      </w:r>
+      <w:proofErr w:type="spellEnd"/>
+      <w:proofErr w:type="gramEnd"/>
+      <w:r>
+        <w:rPr>
+          <w:rFonts w:ascii="Arial" w:hAnsi="Arial" w:cs="Arial"/>
+          <w:color w:val="000000"/>
+          <w:sz w:val="20"/>
+          <w:szCs w:val="20"/>
+        </w:rPr>
+        <w:t xml:space="preserve"> – has the opposing player won?</w:t>
+      </w:r>
+    </w:p>
+    <w:p>
+      <w:pPr>
+        <w:pStyle w:val="NormalWeb"/>
+        <w:shd w:val="clear" w:color="auto" w:fill="FFFFFF"/>
+        <w:spacing w:before="0" w:beforeAutospacing="0" w:after="240" w:afterAutospacing="0" w:line="360" w:lineRule="atLeast"/>
+        <w:rPr>
+          <w:rFonts w:ascii="Arial" w:hAnsi="Arial" w:cs="Arial"/>
+          <w:color w:val="000000"/>
+          <w:sz w:val="20"/>
+          <w:szCs w:val="20"/>
+        </w:rPr>
+      </w:pPr>
+      <w:proofErr w:type="spellStart"/>
+      <w:proofErr w:type="gramStart"/>
+      <w:r>
+        <w:rPr>
+          <w:rFonts w:ascii="Arial" w:hAnsi="Arial" w:cs="Arial"/>
+          <w:color w:val="000000"/>
+          <w:sz w:val="20"/>
+          <w:szCs w:val="20"/>
+        </w:rPr>
+        <w:t>isDead</w:t>
+      </w:r>
+      <w:proofErr w:type="spellEnd"/>
+      <w:proofErr w:type="gramEnd"/>
+      <w:r>
+        <w:rPr>
+          <w:rFonts w:ascii="Arial" w:hAnsi="Arial" w:cs="Arial"/>
+          <w:color w:val="000000"/>
+          <w:sz w:val="20"/>
+          <w:szCs w:val="20"/>
+        </w:rPr>
+        <w:t xml:space="preserve"> – is the opposing player dead? Currently, we provide no animation for the opposing player’s death</w:t>
+      </w:r>
+    </w:p>
+    <w:p>
+      <w:pPr>
+        <w:pStyle w:val="NormalWeb"/>
+        <w:shd w:val="clear" w:color="auto" w:fill="FFFFFF"/>
+        <w:spacing w:before="0" w:beforeAutospacing="0" w:after="240" w:afterAutospacing="0" w:line="360" w:lineRule="atLeast"/>
+        <w:rPr>
+          <w:rFonts w:ascii="Arial" w:hAnsi="Arial" w:cs="Arial"/>
+          <w:color w:val="000000"/>
+          <w:sz w:val="20"/>
+          <w:szCs w:val="20"/>
+        </w:rPr>
+      </w:pPr>
+    </w:p>
+    <w:p>
+      <w:pPr>
+        <w:pStyle w:val="NormalWeb"/>
+        <w:shd w:val="clear" w:color="auto" w:fill="FFFFFF"/>
+        <w:spacing w:before="0" w:beforeAutospacing="0" w:after="240" w:afterAutospacing="0" w:line="360" w:lineRule="atLeast"/>
+        <w:rPr>
+          <w:rFonts w:ascii="Arial" w:hAnsi="Arial" w:cs="Arial"/>
+          <w:color w:val="000000"/>
+          <w:sz w:val="20"/>
+          <w:szCs w:val="20"/>
+        </w:rPr>
+      </w:pPr>
     </w:p>
     <w:p>
       <w:pPr>
@@ -2082,7 +3484,17 @@
           <w:sz w:val="20"/>
           <w:szCs w:val="20"/>
         </w:rPr>
-        <w:t>Describe in a paragraph how the object is used and what function it serves. If an object will interface with an external object or system, it is a good idea to show the interface for the object. Most importantly, you must again describe your thought process for defining the object as you did. List the benefits and risks. If an object provides an encapsulation, describe in a sentence why the encapsulation adds value. Use your descriptions to give meaning to the diagrams. They don’t have to be verbose, just enough to get the point across.</w:t>
+        <w:t xml:space="preserve">Describe in a paragraph how the object is used and what function it serves. If an object will interface with an external object or system, it is a good idea to show the interface for the object. Most importantly, you must again describe your thought process for defining the object as you did. List the benefits and risks. If </w:t>
+      </w:r>
+      <w:r>
+        <w:rPr>
+          <w:rFonts w:ascii="Arial" w:hAnsi="Arial" w:cs="Arial"/>
+          <w:color w:val="000000"/>
+          <w:sz w:val="20"/>
+          <w:szCs w:val="20"/>
+        </w:rPr>
+        <w:lastRenderedPageBreak/>
+        <w:t>an object provides an encapsulation, describe in a sentence why the encapsulation adds value. Use your descriptions to give meaning to the diagrams. They don’t have to be verbose, just enough to get the point across.</w:t>
       </w:r>
     </w:p>
     <w:p>
@@ -2310,7 +3722,6 @@
           <w:sz w:val="20"/>
           <w:szCs w:val="20"/>
         </w:rPr>
-        <w:lastRenderedPageBreak/>
         <w:t>Don’t worry about perfection in your models, but be sure to describe exactly what is going on in the diagram. Here, two concrete security objects derive from a base security object, and a security factory will create one or the other for a client depending on the security model of the system.</w:t>
       </w:r>
     </w:p>
@@ -2399,6 +3810,7 @@
           <w:sz w:val="20"/>
           <w:szCs w:val="20"/>
         </w:rPr>
+        <w:lastRenderedPageBreak/>
         <w:drawing>
           <wp:inline distT="0" distB="0" distL="0" distR="0">
             <wp:extent cx="3808730" cy="2049780"/>

</xml_diff>

<commit_message>
Did some proof reading
</commit_message>
<xml_diff>
--- a/Design Document MPGame.docx
+++ b/Design Document MPGame.docx
@@ -1,6 +1,6 @@
 
 <file path=word/document.xml><?xml version="1.0" encoding="utf-8"?>
-<w:document xmlns:wpc="http://schemas.microsoft.com/office/word/2010/wordprocessingCanvas" xmlns:mc="http://schemas.openxmlformats.org/markup-compatibility/2006" xmlns:o="urn:schemas-microsoft-com:office:office" xmlns:r="http://schemas.openxmlformats.org/officeDocument/2006/relationships" xmlns:m="http://schemas.openxmlformats.org/officeDocument/2006/math" xmlns:v="urn:schemas-microsoft-com:vml" xmlns:wp14="http://schemas.microsoft.com/office/word/2010/wordprocessingDrawing" xmlns:wp="http://schemas.openxmlformats.org/drawingml/2006/wordprocessingDrawing" xmlns:w10="urn:schemas-microsoft-com:office:word" xmlns:w="http://schemas.openxmlformats.org/wordprocessingml/2006/main" xmlns:w14="http://schemas.microsoft.com/office/word/2010/wordml" xmlns:w15="http://schemas.microsoft.com/office/word/2012/wordml" xmlns:wpg="http://schemas.microsoft.com/office/word/2010/wordprocessingGroup" xmlns:wpi="http://schemas.microsoft.com/office/word/2010/wordprocessingInk" xmlns:wne="http://schemas.microsoft.com/office/word/2006/wordml" xmlns:wps="http://schemas.microsoft.com/office/word/2010/wordprocessingShape" mc:Ignorable="w14 w15 wp14">
+<w:document xmlns:wpc="http://schemas.microsoft.com/office/word/2010/wordprocessingCanvas" xmlns:mc="http://schemas.openxmlformats.org/markup-compatibility/2006" xmlns:o="urn:schemas-microsoft-com:office:office" xmlns:r="http://schemas.openxmlformats.org/officeDocument/2006/relationships" xmlns:m="http://schemas.openxmlformats.org/officeDocument/2006/math" xmlns:v="urn:schemas-microsoft-com:vml" xmlns:wp14="http://schemas.microsoft.com/office/word/2010/wordprocessingDrawing" xmlns:wp="http://schemas.openxmlformats.org/drawingml/2006/wordprocessingDrawing" xmlns:w10="urn:schemas-microsoft-com:office:word" xmlns:w="http://schemas.openxmlformats.org/wordprocessingml/2006/main" xmlns:w14="http://schemas.microsoft.com/office/word/2010/wordml" xmlns:wpg="http://schemas.microsoft.com/office/word/2010/wordprocessingGroup" xmlns:wpi="http://schemas.microsoft.com/office/word/2010/wordprocessingInk" xmlns:wne="http://schemas.microsoft.com/office/word/2006/wordml" xmlns:wps="http://schemas.microsoft.com/office/word/2010/wordprocessingShape" mc:Ignorable="w14 wp14">
   <w:body>
     <w:p>
       <w:pPr>
@@ -277,7 +277,7 @@
                     <pic:cNvPicPr/>
                   </pic:nvPicPr>
                   <pic:blipFill rotWithShape="1">
-                    <a:blip r:embed="rId5">
+                    <a:blip r:embed="rId6">
                       <a:extLst>
                         <a:ext uri="{28A0092B-C50C-407E-A947-70E740481C1C}">
                           <a14:useLocalDpi xmlns:a14="http://schemas.microsoft.com/office/drawing/2010/main" val="0"/>
@@ -384,7 +384,7 @@
                     <pic:cNvPicPr/>
                   </pic:nvPicPr>
                   <pic:blipFill rotWithShape="1">
-                    <a:blip r:embed="rId6">
+                    <a:blip r:embed="rId7">
                       <a:extLst>
                         <a:ext uri="{28A0092B-C50C-407E-A947-70E740481C1C}">
                           <a14:useLocalDpi xmlns:a14="http://schemas.microsoft.com/office/drawing/2010/main" val="0"/>
@@ -475,7 +475,7 @@
                     <pic:cNvPicPr/>
                   </pic:nvPicPr>
                   <pic:blipFill rotWithShape="1">
-                    <a:blip r:embed="rId7">
+                    <a:blip r:embed="rId8">
                       <a:extLst>
                         <a:ext uri="{28A0092B-C50C-407E-A947-70E740481C1C}">
                           <a14:useLocalDpi xmlns:a14="http://schemas.microsoft.com/office/drawing/2010/main" val="0"/>
@@ -790,6 +790,16 @@
         </w:rPr>
         <w:t>. Queries server for online players</w:t>
       </w:r>
+      <w:r>
+        <w:rPr>
+          <w:rStyle w:val="apple-converted-space"/>
+          <w:rFonts w:ascii="Arial" w:hAnsi="Arial" w:cs="Arial"/>
+          <w:color w:val="000000"/>
+          <w:sz w:val="20"/>
+          <w:szCs w:val="20"/>
+        </w:rPr>
+        <w:t>.</w:t>
+      </w:r>
     </w:p>
     <w:p>
       <w:pPr>
@@ -818,6 +828,16 @@
         </w:rPr>
         <w:t>Game Manager: Contains all information about the ongoing game. Included in the game manager is a list of all possible levels, as well as a list of the current game set up. The game manager contains a final tier of objects</w:t>
       </w:r>
+      <w:r>
+        <w:rPr>
+          <w:rStyle w:val="apple-converted-space"/>
+          <w:rFonts w:ascii="Arial" w:hAnsi="Arial" w:cs="Arial"/>
+          <w:color w:val="000000"/>
+          <w:sz w:val="20"/>
+          <w:szCs w:val="20"/>
+        </w:rPr>
+        <w:t>.</w:t>
+      </w:r>
     </w:p>
     <w:p>
       <w:pPr>
@@ -846,6 +866,16 @@
         </w:rPr>
         <w:t>Level: A numerical description of the various block-obstacle arrangements</w:t>
       </w:r>
+      <w:r>
+        <w:rPr>
+          <w:rStyle w:val="apple-converted-space"/>
+          <w:rFonts w:ascii="Arial" w:hAnsi="Arial" w:cs="Arial"/>
+          <w:color w:val="000000"/>
+          <w:sz w:val="20"/>
+          <w:szCs w:val="20"/>
+        </w:rPr>
+        <w:t>.</w:t>
+      </w:r>
     </w:p>
     <w:p>
       <w:pPr>
@@ -874,6 +904,16 @@
         </w:rPr>
         <w:t>Ship: The ship itself which the player controls, along with its various variables</w:t>
       </w:r>
+      <w:r>
+        <w:rPr>
+          <w:rStyle w:val="apple-converted-space"/>
+          <w:rFonts w:ascii="Arial" w:hAnsi="Arial" w:cs="Arial"/>
+          <w:color w:val="000000"/>
+          <w:sz w:val="20"/>
+          <w:szCs w:val="20"/>
+        </w:rPr>
+        <w:t>.</w:t>
+      </w:r>
     </w:p>
     <w:p>
       <w:pPr>
@@ -1101,7 +1141,27 @@
           <w:sz w:val="20"/>
           <w:szCs w:val="20"/>
         </w:rPr>
-        <w:t>The server is a much smaller application, in charge mostly of relaying messages between the two clients. The main objects in the server are:</w:t>
+        <w:t>The serve</w:t>
+      </w:r>
+      <w:r>
+        <w:rPr>
+          <w:rStyle w:val="apple-converted-space"/>
+          <w:rFonts w:ascii="Arial" w:hAnsi="Arial" w:cs="Arial"/>
+          <w:color w:val="000000"/>
+          <w:sz w:val="20"/>
+          <w:szCs w:val="20"/>
+        </w:rPr>
+        <w:t>r is a much smaller application. It is</w:t>
+      </w:r>
+      <w:r>
+        <w:rPr>
+          <w:rStyle w:val="apple-converted-space"/>
+          <w:rFonts w:ascii="Arial" w:hAnsi="Arial" w:cs="Arial"/>
+          <w:color w:val="000000"/>
+          <w:sz w:val="20"/>
+          <w:szCs w:val="20"/>
+        </w:rPr>
+        <w:t xml:space="preserve"> in charge mostly of relaying messages between the two clients. The main objects in the server are:</w:t>
       </w:r>
     </w:p>
     <w:p>
@@ -1331,14 +1391,43 @@
           <w:szCs w:val="20"/>
         </w:rPr>
       </w:pPr>
-      <w:r>
-        <w:rPr>
-          <w:rFonts w:ascii="Arial" w:hAnsi="Arial" w:cs="Arial"/>
-          <w:color w:val="000000"/>
-          <w:sz w:val="20"/>
-          <w:szCs w:val="20"/>
-        </w:rPr>
-        <w:t>detach(o) – detaches an object from the screen</w:t>
+      <w:proofErr w:type="gramStart"/>
+      <w:r>
+        <w:rPr>
+          <w:rFonts w:ascii="Arial" w:hAnsi="Arial" w:cs="Arial"/>
+          <w:color w:val="000000"/>
+          <w:sz w:val="20"/>
+          <w:szCs w:val="20"/>
+        </w:rPr>
+        <w:t>detach</w:t>
+      </w:r>
+      <w:proofErr w:type="gramEnd"/>
+      <w:r>
+        <w:rPr>
+          <w:rFonts w:ascii="Arial" w:hAnsi="Arial" w:cs="Arial"/>
+          <w:color w:val="000000"/>
+          <w:sz w:val="20"/>
+          <w:szCs w:val="20"/>
+        </w:rPr>
+        <w:t xml:space="preserve"> (</w:t>
+      </w:r>
+      <w:r>
+        <w:rPr>
+          <w:rFonts w:ascii="Arial" w:hAnsi="Arial" w:cs="Arial"/>
+          <w:color w:val="000000"/>
+          <w:sz w:val="20"/>
+          <w:szCs w:val="20"/>
+        </w:rPr>
+        <w:t>o) – detaches an object from the screen</w:t>
+      </w:r>
+      <w:r>
+        <w:rPr>
+          <w:rFonts w:ascii="Arial" w:hAnsi="Arial" w:cs="Arial"/>
+          <w:color w:val="000000"/>
+          <w:sz w:val="20"/>
+          <w:szCs w:val="20"/>
+        </w:rPr>
+        <w:t>.</w:t>
       </w:r>
     </w:p>
     <w:p>
@@ -1365,9 +1454,18 @@
           <w:sz w:val="20"/>
           <w:szCs w:val="20"/>
         </w:rPr>
-        <w:t>attach(</w:t>
+        <w:t>attach</w:t>
       </w:r>
       <w:proofErr w:type="gramEnd"/>
+      <w:r>
+        <w:rPr>
+          <w:rFonts w:ascii="Arial" w:hAnsi="Arial" w:cs="Arial"/>
+          <w:color w:val="000000"/>
+          <w:sz w:val="20"/>
+          <w:szCs w:val="20"/>
+        </w:rPr>
+        <w:t xml:space="preserve"> (</w:t>
+      </w:r>
       <w:r>
         <w:rPr>
           <w:rFonts w:ascii="Arial" w:hAnsi="Arial" w:cs="Arial"/>
@@ -1423,7 +1521,43 @@
           <w:sz w:val="20"/>
           <w:szCs w:val="20"/>
         </w:rPr>
-        <w:t>From there, we move on to the screen manager. This is really no more than a state which describes if we are in game mode, in in menu mode. This is useful for when the server makes calls to the client, as well as for aspects such as applying event handlers. But in essence, this is really just a design abstraction that makes the flow easier to understand.</w:t>
+        <w:t>From there, we move on to the screen manager. This is really no more than a state which desc</w:t>
+      </w:r>
+      <w:r>
+        <w:rPr>
+          <w:rFonts w:ascii="Arial" w:hAnsi="Arial" w:cs="Arial"/>
+          <w:color w:val="000000"/>
+          <w:sz w:val="20"/>
+          <w:szCs w:val="20"/>
+        </w:rPr>
+        <w:t>ribes if we are in game mode, or</w:t>
+      </w:r>
+      <w:r>
+        <w:rPr>
+          <w:rFonts w:ascii="Arial" w:hAnsi="Arial" w:cs="Arial"/>
+          <w:color w:val="000000"/>
+          <w:sz w:val="20"/>
+          <w:szCs w:val="20"/>
+        </w:rPr>
+        <w:t xml:space="preserve"> in menu mode. This is useful for when the server makes calls to the client, as well as applying event handlers</w:t>
+      </w:r>
+      <w:r>
+        <w:rPr>
+          <w:rFonts w:ascii="Arial" w:hAnsi="Arial" w:cs="Arial"/>
+          <w:color w:val="000000"/>
+          <w:sz w:val="20"/>
+          <w:szCs w:val="20"/>
+        </w:rPr>
+        <w:t xml:space="preserve"> and other similar aspects</w:t>
+      </w:r>
+      <w:r>
+        <w:rPr>
+          <w:rFonts w:ascii="Arial" w:hAnsi="Arial" w:cs="Arial"/>
+          <w:color w:val="000000"/>
+          <w:sz w:val="20"/>
+          <w:szCs w:val="20"/>
+        </w:rPr>
+        <w:t>. But in essence, this is really just a design abstraction that makes the flow easier to understand.</w:t>
       </w:r>
     </w:p>
     <w:p>
@@ -1884,7 +2018,16 @@
           <w:sz w:val="20"/>
           <w:szCs w:val="20"/>
         </w:rPr>
-        <w:t>begins a game using enumeration-style constants</w:t>
+        <w:t>start</w:t>
+      </w:r>
+      <w:r>
+        <w:rPr>
+          <w:rFonts w:ascii="Arial" w:hAnsi="Arial" w:cs="Arial"/>
+          <w:color w:val="000000"/>
+          <w:sz w:val="20"/>
+          <w:szCs w:val="20"/>
+        </w:rPr>
+        <w:t xml:space="preserve"> a game using enumeration-style constants</w:t>
       </w:r>
       <w:r>
         <w:rPr>
@@ -1911,25 +2054,79 @@
           <w:sz w:val="20"/>
           <w:szCs w:val="20"/>
         </w:rPr>
-        <w:t xml:space="preserve"> which is passed for multiplayer game modes, and determines if the current </w:t>
-      </w:r>
-      <w:r>
-        <w:rPr>
-          <w:rFonts w:ascii="Arial" w:hAnsi="Arial" w:cs="Arial"/>
-          <w:color w:val="000000"/>
-          <w:sz w:val="20"/>
-          <w:szCs w:val="20"/>
-        </w:rPr>
-        <w:t xml:space="preserve">or other </w:t>
-      </w:r>
-      <w:r>
-        <w:rPr>
-          <w:rFonts w:ascii="Arial" w:hAnsi="Arial" w:cs="Arial"/>
-          <w:color w:val="000000"/>
-          <w:sz w:val="20"/>
-          <w:szCs w:val="20"/>
-        </w:rPr>
-        <w:t xml:space="preserve">client will generate the levels. This is not to be confused as meaning that the client itself hosts the gameplay.  </w:t>
+        <w:t xml:space="preserve"> which is passed for multiplayer game modes, and determines if the current</w:t>
+      </w:r>
+      <w:r>
+        <w:rPr>
+          <w:rFonts w:ascii="Arial" w:hAnsi="Arial" w:cs="Arial"/>
+          <w:color w:val="000000"/>
+          <w:sz w:val="20"/>
+          <w:szCs w:val="20"/>
+        </w:rPr>
+        <w:t xml:space="preserve"> client</w:t>
+      </w:r>
+      <w:r>
+        <w:rPr>
+          <w:rFonts w:ascii="Arial" w:hAnsi="Arial" w:cs="Arial"/>
+          <w:color w:val="000000"/>
+          <w:sz w:val="20"/>
+          <w:szCs w:val="20"/>
+        </w:rPr>
+        <w:t xml:space="preserve"> </w:t>
+      </w:r>
+      <w:r>
+        <w:rPr>
+          <w:rFonts w:ascii="Arial" w:hAnsi="Arial" w:cs="Arial"/>
+          <w:color w:val="000000"/>
+          <w:sz w:val="20"/>
+          <w:szCs w:val="20"/>
+        </w:rPr>
+        <w:t>or</w:t>
+      </w:r>
+      <w:r>
+        <w:rPr>
+          <w:rFonts w:ascii="Arial" w:hAnsi="Arial" w:cs="Arial"/>
+          <w:color w:val="000000"/>
+          <w:sz w:val="20"/>
+          <w:szCs w:val="20"/>
+        </w:rPr>
+        <w:t xml:space="preserve"> the</w:t>
+      </w:r>
+      <w:r>
+        <w:rPr>
+          <w:rFonts w:ascii="Arial" w:hAnsi="Arial" w:cs="Arial"/>
+          <w:color w:val="000000"/>
+          <w:sz w:val="20"/>
+          <w:szCs w:val="20"/>
+        </w:rPr>
+        <w:t xml:space="preserve"> other </w:t>
+      </w:r>
+      <w:r>
+        <w:rPr>
+          <w:rFonts w:ascii="Arial" w:hAnsi="Arial" w:cs="Arial"/>
+          <w:color w:val="000000"/>
+          <w:sz w:val="20"/>
+          <w:szCs w:val="20"/>
+        </w:rPr>
+        <w:t>client will generate the levels. This is not to be confused</w:t>
+      </w:r>
+      <w:r>
+        <w:rPr>
+          <w:rFonts w:ascii="Arial" w:hAnsi="Arial" w:cs="Arial"/>
+          <w:color w:val="000000"/>
+          <w:sz w:val="20"/>
+          <w:szCs w:val="20"/>
+        </w:rPr>
+        <w:t xml:space="preserve"> as saying</w:t>
+      </w:r>
+      <w:r>
+        <w:rPr>
+          <w:rFonts w:ascii="Arial" w:hAnsi="Arial" w:cs="Arial"/>
+          <w:color w:val="000000"/>
+          <w:sz w:val="20"/>
+          <w:szCs w:val="20"/>
+        </w:rPr>
+        <w:t xml:space="preserve"> that the client itself hosts the gameplay.  </w:t>
       </w:r>
     </w:p>
     <w:p>
@@ -2080,7 +2277,43 @@
           <w:sz w:val="20"/>
           <w:szCs w:val="20"/>
         </w:rPr>
-        <w:t>If the client is the host, it generates a level layout as explained later, and if not, then the client can do nothing better than to wait for the server to send it the game layout generated by the other client.</w:t>
+        <w:t>If the client is the host</w:t>
+      </w:r>
+      <w:r>
+        <w:rPr>
+          <w:rFonts w:ascii="Arial" w:hAnsi="Arial" w:cs="Arial"/>
+          <w:color w:val="000000"/>
+          <w:sz w:val="20"/>
+          <w:szCs w:val="20"/>
+        </w:rPr>
+        <w:t>, it generates a level layout which will be</w:t>
+      </w:r>
+      <w:r>
+        <w:rPr>
+          <w:rFonts w:ascii="Arial" w:hAnsi="Arial" w:cs="Arial"/>
+          <w:color w:val="000000"/>
+          <w:sz w:val="20"/>
+          <w:szCs w:val="20"/>
+        </w:rPr>
+        <w:t xml:space="preserve"> explained later, and if not, then the client can do nothing </w:t>
+      </w:r>
+      <w:r>
+        <w:rPr>
+          <w:rFonts w:ascii="Arial" w:hAnsi="Arial" w:cs="Arial"/>
+          <w:color w:val="000000"/>
+          <w:sz w:val="20"/>
+          <w:szCs w:val="20"/>
+        </w:rPr>
+        <w:t>but wait for the server to send</w:t>
+      </w:r>
+      <w:r>
+        <w:rPr>
+          <w:rFonts w:ascii="Arial" w:hAnsi="Arial" w:cs="Arial"/>
+          <w:color w:val="000000"/>
+          <w:sz w:val="20"/>
+          <w:szCs w:val="20"/>
+        </w:rPr>
+        <w:t xml:space="preserve"> the game layout generated by the other client.</w:t>
       </w:r>
     </w:p>
     <w:p>
@@ -2453,7 +2686,25 @@
           <w:sz w:val="20"/>
           <w:szCs w:val="20"/>
         </w:rPr>
-        <w:t>, and furthermore is set to the width of the screen (which is set to a constant value of 1000)</w:t>
+        <w:t>, and furthermore</w:t>
+      </w:r>
+      <w:r>
+        <w:rPr>
+          <w:rFonts w:ascii="Arial" w:hAnsi="Arial" w:cs="Arial"/>
+          <w:color w:val="000000"/>
+          <w:sz w:val="20"/>
+          <w:szCs w:val="20"/>
+        </w:rPr>
+        <w:t xml:space="preserve"> it</w:t>
+      </w:r>
+      <w:r>
+        <w:rPr>
+          <w:rFonts w:ascii="Arial" w:hAnsi="Arial" w:cs="Arial"/>
+          <w:color w:val="000000"/>
+          <w:sz w:val="20"/>
+          <w:szCs w:val="20"/>
+        </w:rPr>
+        <w:t xml:space="preserve"> is set to the width of the screen (which is set to a constant value of 1000)</w:t>
       </w:r>
       <w:r>
         <w:rPr>
@@ -2647,7 +2898,61 @@
           <w:sz w:val="20"/>
           <w:szCs w:val="20"/>
         </w:rPr>
-        <w:t xml:space="preserve">, and an integer describing the current level. Thus, whenever we pass to a new level, we generate a new buffered level, store it in </w:t>
+        <w:t>, and an integer describi</w:t>
+      </w:r>
+      <w:r>
+        <w:rPr>
+          <w:rFonts w:ascii="Arial" w:hAnsi="Arial" w:cs="Arial"/>
+          <w:color w:val="000000"/>
+          <w:sz w:val="20"/>
+          <w:szCs w:val="20"/>
+        </w:rPr>
+        <w:t>ng the current level. Thus, what</w:t>
+      </w:r>
+      <w:r>
+        <w:rPr>
+          <w:rFonts w:ascii="Arial" w:hAnsi="Arial" w:cs="Arial"/>
+          <w:color w:val="000000"/>
+          <w:sz w:val="20"/>
+          <w:szCs w:val="20"/>
+        </w:rPr>
+        <w:t>ever w</w:t>
+      </w:r>
+      <w:r>
+        <w:rPr>
+          <w:rFonts w:ascii="Arial" w:hAnsi="Arial" w:cs="Arial"/>
+          <w:color w:val="000000"/>
+          <w:sz w:val="20"/>
+          <w:szCs w:val="20"/>
+        </w:rPr>
+        <w:t>e pass</w:t>
+      </w:r>
+      <w:r>
+        <w:rPr>
+          <w:rFonts w:ascii="Arial" w:hAnsi="Arial" w:cs="Arial"/>
+          <w:color w:val="000000"/>
+          <w:sz w:val="20"/>
+          <w:szCs w:val="20"/>
+        </w:rPr>
+        <w:t xml:space="preserve"> a</w:t>
+      </w:r>
+      <w:r>
+        <w:rPr>
+          <w:rFonts w:ascii="Arial" w:hAnsi="Arial" w:cs="Arial"/>
+          <w:color w:val="000000"/>
+          <w:sz w:val="20"/>
+          <w:szCs w:val="20"/>
+        </w:rPr>
+        <w:t>s the</w:t>
+      </w:r>
+      <w:r>
+        <w:rPr>
+          <w:rFonts w:ascii="Arial" w:hAnsi="Arial" w:cs="Arial"/>
+          <w:color w:val="000000"/>
+          <w:sz w:val="20"/>
+          <w:szCs w:val="20"/>
+        </w:rPr>
+        <w:t xml:space="preserve"> new level, we generate a new buffered level, store it in </w:t>
       </w:r>
       <w:proofErr w:type="spellStart"/>
       <w:proofErr w:type="gramStart"/>
@@ -2804,7 +3109,43 @@
           <w:sz w:val="20"/>
           <w:szCs w:val="20"/>
         </w:rPr>
-        <w:t xml:space="preserve">( index ) – index again describes how many levels have become before it. Thus the level generation itself occurs in the same way, and this function just picks a random level, repeats until that level is one not in the buffer, and then returns the compiled level. </w:t>
+        <w:t>( index ) – index again describes how many levels have become befor</w:t>
+      </w:r>
+      <w:r>
+        <w:rPr>
+          <w:rFonts w:ascii="Arial" w:hAnsi="Arial" w:cs="Arial"/>
+          <w:color w:val="000000"/>
+          <w:sz w:val="20"/>
+          <w:szCs w:val="20"/>
+        </w:rPr>
+        <w:t xml:space="preserve">e it. Thus the level generation </w:t>
+      </w:r>
+      <w:r>
+        <w:rPr>
+          <w:rFonts w:ascii="Arial" w:hAnsi="Arial" w:cs="Arial"/>
+          <w:color w:val="000000"/>
+          <w:sz w:val="20"/>
+          <w:szCs w:val="20"/>
+        </w:rPr>
+        <w:t>occurs in the same way, and this fun</w:t>
+      </w:r>
+      <w:r>
+        <w:rPr>
+          <w:rFonts w:ascii="Arial" w:hAnsi="Arial" w:cs="Arial"/>
+          <w:color w:val="000000"/>
+          <w:sz w:val="20"/>
+          <w:szCs w:val="20"/>
+        </w:rPr>
+        <w:t>ction just picks a random level. This</w:t>
+      </w:r>
+      <w:r>
+        <w:rPr>
+          <w:rFonts w:ascii="Arial" w:hAnsi="Arial" w:cs="Arial"/>
+          <w:color w:val="000000"/>
+          <w:sz w:val="20"/>
+          <w:szCs w:val="20"/>
+        </w:rPr>
+        <w:t xml:space="preserve"> repeats until that level is one not in the buffer, and then returns the compiled level. </w:t>
       </w:r>
     </w:p>
     <w:p>
@@ -2924,7 +3265,18 @@
           <w:sz w:val="20"/>
           <w:szCs w:val="20"/>
         </w:rPr>
-        <w:t>. This is a specified static object which simply tells the client if the ship has collided with any blocks. The program does this computation by passing in all of the blocks from the current level, as well as the bounding blocks. The collision detection system then uses intersections to see if the player has died. In order to speed this process up, Line variables are added to blocks, which contain information describing a line, with a slope and intercept. We then call:</w:t>
+        <w:t>. This is a specifi</w:t>
+      </w:r>
+      <w:bookmarkStart w:id="0" w:name="_GoBack"/>
+      <w:bookmarkEnd w:id="0"/>
+      <w:r>
+        <w:rPr>
+          <w:rFonts w:ascii="Arial" w:hAnsi="Arial" w:cs="Arial"/>
+          <w:color w:val="000000"/>
+          <w:sz w:val="20"/>
+          <w:szCs w:val="20"/>
+        </w:rPr>
+        <w:t>ed static object which simply tells the client if the ship has collided with any blocks. The program does this computation by passing in all of the blocks from the current level, as well as the bounding blocks. The collision detection system then uses intersections to see if the player has died. In order to speed this process up, Line variables are added to blocks, which contain information describing a line, with a slope and intercept. We then call:</w:t>
       </w:r>
     </w:p>
     <w:p>
@@ -3928,8 +4280,6 @@
         </w:rPr>
         <w:t>:</w:t>
       </w:r>
-      <w:bookmarkStart w:id="0" w:name="_GoBack"/>
-      <w:bookmarkEnd w:id="0"/>
     </w:p>
     <w:p>
       <w:pPr>
@@ -4543,7 +4893,7 @@
             <wp:extent cx="2856865" cy="1235710"/>
             <wp:effectExtent l="0" t="0" r="635" b="2540"/>
             <wp:docPr id="2" name="Picture 2" descr="Figure 2">
-              <a:hlinkClick xmlns:a="http://schemas.openxmlformats.org/drawingml/2006/main" r:id="rId8" tooltip="&quot;Figure 2&quot;"/>
+              <a:hlinkClick xmlns:a="http://schemas.openxmlformats.org/drawingml/2006/main" r:id="rId9" tooltip="&quot;Figure 2&quot;"/>
             </wp:docPr>
             <wp:cNvGraphicFramePr>
               <a:graphicFrameLocks xmlns:a="http://schemas.openxmlformats.org/drawingml/2006/main" noChangeAspect="1"/>
@@ -4553,14 +4903,14 @@
                 <pic:pic xmlns:pic="http://schemas.openxmlformats.org/drawingml/2006/picture">
                   <pic:nvPicPr>
                     <pic:cNvPr id="0" name="Picture 2" descr="Figure 2">
-                      <a:hlinkClick r:id="rId8" tooltip="&quot;Figure 2&quot;"/>
+                      <a:hlinkClick r:id="rId9" tooltip="&quot;Figure 2&quot;"/>
                     </pic:cNvPr>
                     <pic:cNvPicPr>
                       <a:picLocks noChangeAspect="1" noChangeArrowheads="1"/>
                     </pic:cNvPicPr>
                   </pic:nvPicPr>
                   <pic:blipFill>
-                    <a:blip r:embed="rId9">
+                    <a:blip r:embed="rId10">
                       <a:extLst>
                         <a:ext uri="{28A0092B-C50C-407E-A947-70E740481C1C}">
                           <a14:useLocalDpi xmlns:a14="http://schemas.microsoft.com/office/drawing/2010/main" val="0"/>
@@ -4727,7 +5077,7 @@
             <wp:extent cx="3808730" cy="2049780"/>
             <wp:effectExtent l="0" t="0" r="1270" b="7620"/>
             <wp:docPr id="1" name="Picture 1" descr="Figure 3">
-              <a:hlinkClick xmlns:a="http://schemas.openxmlformats.org/drawingml/2006/main" r:id="rId10" tooltip="&quot;Figure 3&quot;"/>
+              <a:hlinkClick xmlns:a="http://schemas.openxmlformats.org/drawingml/2006/main" r:id="rId11" tooltip="&quot;Figure 3&quot;"/>
             </wp:docPr>
             <wp:cNvGraphicFramePr>
               <a:graphicFrameLocks xmlns:a="http://schemas.openxmlformats.org/drawingml/2006/main" noChangeAspect="1"/>
@@ -4737,14 +5087,14 @@
                 <pic:pic xmlns:pic="http://schemas.openxmlformats.org/drawingml/2006/picture">
                   <pic:nvPicPr>
                     <pic:cNvPr id="0" name="Picture 3" descr="Figure 3">
-                      <a:hlinkClick r:id="rId10" tooltip="&quot;Figure 3&quot;"/>
+                      <a:hlinkClick r:id="rId11" tooltip="&quot;Figure 3&quot;"/>
                     </pic:cNvPr>
                     <pic:cNvPicPr>
                       <a:picLocks noChangeAspect="1" noChangeArrowheads="1"/>
                     </pic:cNvPicPr>
                   </pic:nvPicPr>
                   <pic:blipFill>
-                    <a:blip r:embed="rId11">
+                    <a:blip r:embed="rId12">
                       <a:extLst>
                         <a:ext uri="{28A0092B-C50C-407E-A947-70E740481C1C}">
                           <a14:useLocalDpi xmlns:a14="http://schemas.microsoft.com/office/drawing/2010/main" val="0"/>
@@ -4957,7 +5307,7 @@
 </file>
 
 <file path=word/numbering.xml><?xml version="1.0" encoding="utf-8"?>
-<w:numbering xmlns:wpc="http://schemas.microsoft.com/office/word/2010/wordprocessingCanvas" xmlns:mc="http://schemas.openxmlformats.org/markup-compatibility/2006" xmlns:o="urn:schemas-microsoft-com:office:office" xmlns:r="http://schemas.openxmlformats.org/officeDocument/2006/relationships" xmlns:m="http://schemas.openxmlformats.org/officeDocument/2006/math" xmlns:v="urn:schemas-microsoft-com:vml" xmlns:wp14="http://schemas.microsoft.com/office/word/2010/wordprocessingDrawing" xmlns:wp="http://schemas.openxmlformats.org/drawingml/2006/wordprocessingDrawing" xmlns:w10="urn:schemas-microsoft-com:office:word" xmlns:w="http://schemas.openxmlformats.org/wordprocessingml/2006/main" xmlns:w14="http://schemas.microsoft.com/office/word/2010/wordml" xmlns:w15="http://schemas.microsoft.com/office/word/2012/wordml" xmlns:wpg="http://schemas.microsoft.com/office/word/2010/wordprocessingGroup" xmlns:wpi="http://schemas.microsoft.com/office/word/2010/wordprocessingInk" xmlns:wne="http://schemas.microsoft.com/office/word/2006/wordml" xmlns:wps="http://schemas.microsoft.com/office/word/2010/wordprocessingShape" mc:Ignorable="w14 w15 wp14">
+<w:numbering xmlns:wpc="http://schemas.microsoft.com/office/word/2010/wordprocessingCanvas" xmlns:mc="http://schemas.openxmlformats.org/markup-compatibility/2006" xmlns:o="urn:schemas-microsoft-com:office:office" xmlns:r="http://schemas.openxmlformats.org/officeDocument/2006/relationships" xmlns:m="http://schemas.openxmlformats.org/officeDocument/2006/math" xmlns:v="urn:schemas-microsoft-com:vml" xmlns:wp14="http://schemas.microsoft.com/office/word/2010/wordprocessingDrawing" xmlns:wp="http://schemas.openxmlformats.org/drawingml/2006/wordprocessingDrawing" xmlns:w10="urn:schemas-microsoft-com:office:word" xmlns:w="http://schemas.openxmlformats.org/wordprocessingml/2006/main" xmlns:w14="http://schemas.microsoft.com/office/word/2010/wordml" xmlns:wpg="http://schemas.microsoft.com/office/word/2010/wordprocessingGroup" xmlns:wpi="http://schemas.microsoft.com/office/word/2010/wordprocessingInk" xmlns:wne="http://schemas.microsoft.com/office/word/2006/wordml" xmlns:wps="http://schemas.microsoft.com/office/word/2010/wordprocessingShape" mc:Ignorable="w14 wp14">
   <w:abstractNum w:abstractNumId="0">
     <w:nsid w:val="101478B3"/>
     <w:multiLevelType w:val="hybridMultilevel"/>
@@ -5426,7 +5776,7 @@
 </file>
 
 <file path=word/styles.xml><?xml version="1.0" encoding="utf-8"?>
-<w:styles xmlns:mc="http://schemas.openxmlformats.org/markup-compatibility/2006" xmlns:r="http://schemas.openxmlformats.org/officeDocument/2006/relationships" xmlns:w="http://schemas.openxmlformats.org/wordprocessingml/2006/main" xmlns:w14="http://schemas.microsoft.com/office/word/2010/wordml" xmlns:w15="http://schemas.microsoft.com/office/word/2012/wordml" mc:Ignorable="w14 w15">
+<w:styles xmlns:mc="http://schemas.openxmlformats.org/markup-compatibility/2006" xmlns:r="http://schemas.openxmlformats.org/officeDocument/2006/relationships" xmlns:w="http://schemas.openxmlformats.org/wordprocessingml/2006/main" xmlns:w14="http://schemas.microsoft.com/office/word/2010/wordml" mc:Ignorable="w14">
   <w:docDefaults>
     <w:rPrDefault>
       <w:rPr>
@@ -5442,378 +5792,396 @@
       </w:pPr>
     </w:pPrDefault>
   </w:docDefaults>
-  <w:latentStyles w:defLockedState="0" w:defUIPriority="99" w:defSemiHidden="0" w:defUnhideWhenUsed="0" w:defQFormat="0" w:count="371">
-    <w:lsdException w:name="Normal" w:uiPriority="0" w:qFormat="1"/>
-    <w:lsdException w:name="heading 1" w:uiPriority="9" w:qFormat="1"/>
-    <w:lsdException w:name="heading 2" w:semiHidden="1" w:uiPriority="9" w:unhideWhenUsed="1" w:qFormat="1"/>
-    <w:lsdException w:name="heading 3" w:semiHidden="1" w:uiPriority="9" w:unhideWhenUsed="1" w:qFormat="1"/>
-    <w:lsdException w:name="heading 4" w:semiHidden="1" w:uiPriority="9" w:unhideWhenUsed="1" w:qFormat="1"/>
-    <w:lsdException w:name="heading 5" w:semiHidden="1" w:uiPriority="9" w:unhideWhenUsed="1" w:qFormat="1"/>
-    <w:lsdException w:name="heading 6" w:semiHidden="1" w:uiPriority="9" w:unhideWhenUsed="1" w:qFormat="1"/>
-    <w:lsdException w:name="heading 7" w:semiHidden="1" w:uiPriority="9" w:unhideWhenUsed="1" w:qFormat="1"/>
-    <w:lsdException w:name="heading 8" w:semiHidden="1" w:uiPriority="9" w:unhideWhenUsed="1" w:qFormat="1"/>
-    <w:lsdException w:name="heading 9" w:semiHidden="1" w:uiPriority="9" w:unhideWhenUsed="1" w:qFormat="1"/>
-    <w:lsdException w:name="index 1" w:semiHidden="1" w:unhideWhenUsed="1"/>
-    <w:lsdException w:name="index 2" w:semiHidden="1" w:unhideWhenUsed="1"/>
-    <w:lsdException w:name="index 3" w:semiHidden="1" w:unhideWhenUsed="1"/>
-    <w:lsdException w:name="index 4" w:semiHidden="1" w:unhideWhenUsed="1"/>
-    <w:lsdException w:name="index 5" w:semiHidden="1" w:unhideWhenUsed="1"/>
-    <w:lsdException w:name="index 6" w:semiHidden="1" w:unhideWhenUsed="1"/>
-    <w:lsdException w:name="index 7" w:semiHidden="1" w:unhideWhenUsed="1"/>
-    <w:lsdException w:name="index 8" w:semiHidden="1" w:unhideWhenUsed="1"/>
-    <w:lsdException w:name="index 9" w:semiHidden="1" w:unhideWhenUsed="1"/>
-    <w:lsdException w:name="toc 1" w:semiHidden="1" w:uiPriority="39" w:unhideWhenUsed="1"/>
-    <w:lsdException w:name="toc 2" w:semiHidden="1" w:uiPriority="39" w:unhideWhenUsed="1"/>
-    <w:lsdException w:name="toc 3" w:semiHidden="1" w:uiPriority="39" w:unhideWhenUsed="1"/>
-    <w:lsdException w:name="toc 4" w:semiHidden="1" w:uiPriority="39" w:unhideWhenUsed="1"/>
-    <w:lsdException w:name="toc 5" w:semiHidden="1" w:uiPriority="39" w:unhideWhenUsed="1"/>
-    <w:lsdException w:name="toc 6" w:semiHidden="1" w:uiPriority="39" w:unhideWhenUsed="1"/>
-    <w:lsdException w:name="toc 7" w:semiHidden="1" w:uiPriority="39" w:unhideWhenUsed="1"/>
-    <w:lsdException w:name="toc 8" w:semiHidden="1" w:uiPriority="39" w:unhideWhenUsed="1"/>
-    <w:lsdException w:name="toc 9" w:semiHidden="1" w:uiPriority="39" w:unhideWhenUsed="1"/>
-    <w:lsdException w:name="Normal Indent" w:semiHidden="1" w:unhideWhenUsed="1"/>
-    <w:lsdException w:name="footnote text" w:semiHidden="1" w:unhideWhenUsed="1"/>
-    <w:lsdException w:name="annotation text" w:semiHidden="1" w:unhideWhenUsed="1"/>
-    <w:lsdException w:name="header" w:semiHidden="1" w:unhideWhenUsed="1"/>
-    <w:lsdException w:name="footer" w:semiHidden="1" w:unhideWhenUsed="1"/>
-    <w:lsdException w:name="index heading" w:semiHidden="1" w:unhideWhenUsed="1"/>
-    <w:lsdException w:name="caption" w:semiHidden="1" w:uiPriority="35" w:unhideWhenUsed="1" w:qFormat="1"/>
-    <w:lsdException w:name="table of figures" w:semiHidden="1" w:unhideWhenUsed="1"/>
-    <w:lsdException w:name="envelope address" w:semiHidden="1" w:unhideWhenUsed="1"/>
-    <w:lsdException w:name="envelope return" w:semiHidden="1" w:unhideWhenUsed="1"/>
-    <w:lsdException w:name="footnote reference" w:semiHidden="1" w:unhideWhenUsed="1"/>
-    <w:lsdException w:name="annotation reference" w:semiHidden="1" w:unhideWhenUsed="1"/>
-    <w:lsdException w:name="line number" w:semiHidden="1" w:unhideWhenUsed="1"/>
-    <w:lsdException w:name="page number" w:semiHidden="1" w:unhideWhenUsed="1"/>
-    <w:lsdException w:name="endnote reference" w:semiHidden="1" w:unhideWhenUsed="1"/>
-    <w:lsdException w:name="endnote text" w:semiHidden="1" w:unhideWhenUsed="1"/>
-    <w:lsdException w:name="table of authorities" w:semiHidden="1" w:unhideWhenUsed="1"/>
-    <w:lsdException w:name="macro" w:semiHidden="1" w:unhideWhenUsed="1"/>
-    <w:lsdException w:name="toa heading" w:semiHidden="1" w:unhideWhenUsed="1"/>
-    <w:lsdException w:name="List" w:semiHidden="1" w:unhideWhenUsed="1"/>
-    <w:lsdException w:name="List Bullet" w:semiHidden="1" w:unhideWhenUsed="1"/>
-    <w:lsdException w:name="List Number" w:semiHidden="1" w:unhideWhenUsed="1"/>
-    <w:lsdException w:name="List 2" w:semiHidden="1" w:unhideWhenUsed="1"/>
-    <w:lsdException w:name="List 3" w:semiHidden="1" w:unhideWhenUsed="1"/>
-    <w:lsdException w:name="List 4" w:semiHidden="1" w:unhideWhenUsed="1"/>
-    <w:lsdException w:name="List 5" w:semiHidden="1" w:unhideWhenUsed="1"/>
-    <w:lsdException w:name="List Bullet 2" w:semiHidden="1" w:unhideWhenUsed="1"/>
-    <w:lsdException w:name="List Bullet 3" w:semiHidden="1" w:unhideWhenUsed="1"/>
-    <w:lsdException w:name="List Bullet 4" w:semiHidden="1" w:unhideWhenUsed="1"/>
-    <w:lsdException w:name="List Bullet 5" w:semiHidden="1" w:unhideWhenUsed="1"/>
-    <w:lsdException w:name="List Number 2" w:semiHidden="1" w:unhideWhenUsed="1"/>
-    <w:lsdException w:name="List Number 3" w:semiHidden="1" w:unhideWhenUsed="1"/>
-    <w:lsdException w:name="List Number 4" w:semiHidden="1" w:unhideWhenUsed="1"/>
-    <w:lsdException w:name="List Number 5" w:semiHidden="1" w:unhideWhenUsed="1"/>
-    <w:lsdException w:name="Title" w:uiPriority="10" w:qFormat="1"/>
-    <w:lsdException w:name="Closing" w:semiHidden="1" w:unhideWhenUsed="1"/>
-    <w:lsdException w:name="Signature" w:semiHidden="1" w:unhideWhenUsed="1"/>
-    <w:lsdException w:name="Default Paragraph Font" w:semiHidden="1" w:uiPriority="1" w:unhideWhenUsed="1"/>
-    <w:lsdException w:name="Body Text" w:semiHidden="1" w:unhideWhenUsed="1"/>
-    <w:lsdException w:name="Body Text Indent" w:semiHidden="1" w:unhideWhenUsed="1"/>
-    <w:lsdException w:name="List Continue" w:semiHidden="1" w:unhideWhenUsed="1"/>
-    <w:lsdException w:name="List Continue 2" w:semiHidden="1" w:unhideWhenUsed="1"/>
-    <w:lsdException w:name="List Continue 3" w:semiHidden="1" w:unhideWhenUsed="1"/>
-    <w:lsdException w:name="List Continue 4" w:semiHidden="1" w:unhideWhenUsed="1"/>
-    <w:lsdException w:name="List Continue 5" w:semiHidden="1" w:unhideWhenUsed="1"/>
-    <w:lsdException w:name="Message Header" w:semiHidden="1" w:unhideWhenUsed="1"/>
-    <w:lsdException w:name="Subtitle" w:uiPriority="11" w:qFormat="1"/>
-    <w:lsdException w:name="Salutation" w:semiHidden="1" w:unhideWhenUsed="1"/>
-    <w:lsdException w:name="Date" w:semiHidden="1" w:unhideWhenUsed="1"/>
-    <w:lsdException w:name="Body Text First Indent" w:semiHidden="1" w:unhideWhenUsed="1"/>
-    <w:lsdException w:name="Body Text First Indent 2" w:semiHidden="1" w:unhideWhenUsed="1"/>
-    <w:lsdException w:name="Note Heading" w:semiHidden="1" w:unhideWhenUsed="1"/>
-    <w:lsdException w:name="Body Text 2" w:semiHidden="1" w:unhideWhenUsed="1"/>
-    <w:lsdException w:name="Body Text 3" w:semiHidden="1" w:unhideWhenUsed="1"/>
-    <w:lsdException w:name="Body Text Indent 2" w:semiHidden="1" w:unhideWhenUsed="1"/>
-    <w:lsdException w:name="Body Text Indent 3" w:semiHidden="1" w:unhideWhenUsed="1"/>
-    <w:lsdException w:name="Block Text" w:semiHidden="1" w:unhideWhenUsed="1"/>
-    <w:lsdException w:name="Hyperlink" w:semiHidden="1" w:unhideWhenUsed="1"/>
-    <w:lsdException w:name="FollowedHyperlink" w:semiHidden="1" w:unhideWhenUsed="1"/>
-    <w:lsdException w:name="Strong" w:uiPriority="22" w:qFormat="1"/>
-    <w:lsdException w:name="Emphasis" w:uiPriority="20" w:qFormat="1"/>
-    <w:lsdException w:name="Document Map" w:semiHidden="1" w:unhideWhenUsed="1"/>
-    <w:lsdException w:name="Plain Text" w:semiHidden="1" w:unhideWhenUsed="1"/>
-    <w:lsdException w:name="E-mail Signature" w:semiHidden="1" w:unhideWhenUsed="1"/>
-    <w:lsdException w:name="HTML Top of Form" w:semiHidden="1" w:unhideWhenUsed="1"/>
-    <w:lsdException w:name="HTML Bottom of Form" w:semiHidden="1" w:unhideWhenUsed="1"/>
-    <w:lsdException w:name="Normal (Web)" w:semiHidden="1" w:unhideWhenUsed="1"/>
-    <w:lsdException w:name="HTML Acronym" w:semiHidden="1" w:unhideWhenUsed="1"/>
-    <w:lsdException w:name="HTML Address" w:semiHidden="1" w:unhideWhenUsed="1"/>
-    <w:lsdException w:name="HTML Cite" w:semiHidden="1" w:unhideWhenUsed="1"/>
-    <w:lsdException w:name="HTML Code" w:semiHidden="1" w:unhideWhenUsed="1"/>
-    <w:lsdException w:name="HTML Definition" w:semiHidden="1" w:unhideWhenUsed="1"/>
-    <w:lsdException w:name="HTML Keyboard" w:semiHidden="1" w:unhideWhenUsed="1"/>
-    <w:lsdException w:name="HTML Preformatted" w:semiHidden="1" w:unhideWhenUsed="1"/>
-    <w:lsdException w:name="HTML Sample" w:semiHidden="1" w:unhideWhenUsed="1"/>
-    <w:lsdException w:name="HTML Typewriter" w:semiHidden="1" w:unhideWhenUsed="1"/>
-    <w:lsdException w:name="HTML Variable" w:semiHidden="1" w:unhideWhenUsed="1"/>
-    <w:lsdException w:name="Normal Table" w:semiHidden="1" w:unhideWhenUsed="1"/>
-    <w:lsdException w:name="annotation subject" w:semiHidden="1" w:unhideWhenUsed="1"/>
-    <w:lsdException w:name="No List" w:semiHidden="1" w:unhideWhenUsed="1"/>
-    <w:lsdException w:name="Outline List 1" w:semiHidden="1" w:unhideWhenUsed="1"/>
-    <w:lsdException w:name="Outline List 2" w:semiHidden="1" w:unhideWhenUsed="1"/>
-    <w:lsdException w:name="Outline List 3" w:semiHidden="1" w:unhideWhenUsed="1"/>
-    <w:lsdException w:name="Table Simple 1" w:semiHidden="1" w:unhideWhenUsed="1"/>
-    <w:lsdException w:name="Table Simple 2" w:semiHidden="1" w:unhideWhenUsed="1"/>
-    <w:lsdException w:name="Table Simple 3" w:semiHidden="1" w:unhideWhenUsed="1"/>
-    <w:lsdException w:name="Table Classic 1" w:semiHidden="1" w:unhideWhenUsed="1"/>
-    <w:lsdException w:name="Table Classic 2" w:semiHidden="1" w:unhideWhenUsed="1"/>
-    <w:lsdException w:name="Table Classic 3" w:semiHidden="1" w:unhideWhenUsed="1"/>
-    <w:lsdException w:name="Table Classic 4" w:semiHidden="1" w:unhideWhenUsed="1"/>
-    <w:lsdException w:name="Table Colorful 1" w:semiHidden="1" w:unhideWhenUsed="1"/>
-    <w:lsdException w:name="Table Colorful 2" w:semiHidden="1" w:unhideWhenUsed="1"/>
-    <w:lsdException w:name="Table Colorful 3" w:semiHidden="1" w:unhideWhenUsed="1"/>
-    <w:lsdException w:name="Table Columns 1" w:semiHidden="1" w:unhideWhenUsed="1"/>
-    <w:lsdException w:name="Table Columns 2" w:semiHidden="1" w:unhideWhenUsed="1"/>
-    <w:lsdException w:name="Table Columns 3" w:semiHidden="1" w:unhideWhenUsed="1"/>
-    <w:lsdException w:name="Table Columns 4" w:semiHidden="1" w:unhideWhenUsed="1"/>
-    <w:lsdException w:name="Table Columns 5" w:semiHidden="1" w:unhideWhenUsed="1"/>
-    <w:lsdException w:name="Table Grid 1" w:semiHidden="1" w:unhideWhenUsed="1"/>
-    <w:lsdException w:name="Table Grid 2" w:semiHidden="1" w:unhideWhenUsed="1"/>
-    <w:lsdException w:name="Table Grid 3" w:semiHidden="1" w:unhideWhenUsed="1"/>
-    <w:lsdException w:name="Table Grid 4" w:semiHidden="1" w:unhideWhenUsed="1"/>
-    <w:lsdException w:name="Table Grid 5" w:semiHidden="1" w:unhideWhenUsed="1"/>
-    <w:lsdException w:name="Table Grid 6" w:semiHidden="1" w:unhideWhenUsed="1"/>
-    <w:lsdException w:name="Table Grid 7" w:semiHidden="1" w:unhideWhenUsed="1"/>
-    <w:lsdException w:name="Table Grid 8" w:semiHidden="1" w:unhideWhenUsed="1"/>
-    <w:lsdException w:name="Table List 1" w:semiHidden="1" w:unhideWhenUsed="1"/>
-    <w:lsdException w:name="Table List 2" w:semiHidden="1" w:unhideWhenUsed="1"/>
-    <w:lsdException w:name="Table List 3" w:semiHidden="1" w:unhideWhenUsed="1"/>
-    <w:lsdException w:name="Table List 4" w:semiHidden="1" w:unhideWhenUsed="1"/>
-    <w:lsdException w:name="Table List 5" w:semiHidden="1" w:unhideWhenUsed="1"/>
-    <w:lsdException w:name="Table List 6" w:semiHidden="1" w:unhideWhenUsed="1"/>
-    <w:lsdException w:name="Table List 7" w:semiHidden="1" w:unhideWhenUsed="1"/>
-    <w:lsdException w:name="Table List 8" w:semiHidden="1" w:unhideWhenUsed="1"/>
-    <w:lsdException w:name="Table 3D effects 1" w:semiHidden="1" w:unhideWhenUsed="1"/>
-    <w:lsdException w:name="Table 3D effects 2" w:semiHidden="1" w:unhideWhenUsed="1"/>
-    <w:lsdException w:name="Table 3D effects 3" w:semiHidden="1" w:unhideWhenUsed="1"/>
-    <w:lsdException w:name="Table Contemporary" w:semiHidden="1" w:unhideWhenUsed="1"/>
-    <w:lsdException w:name="Table Elegant" w:semiHidden="1" w:unhideWhenUsed="1"/>
-    <w:lsdException w:name="Table Professional" w:semiHidden="1" w:unhideWhenUsed="1"/>
-    <w:lsdException w:name="Table Subtle 1" w:semiHidden="1" w:unhideWhenUsed="1"/>
-    <w:lsdException w:name="Table Subtle 2" w:semiHidden="1" w:unhideWhenUsed="1"/>
-    <w:lsdException w:name="Table Web 1" w:semiHidden="1" w:unhideWhenUsed="1"/>
-    <w:lsdException w:name="Table Web 2" w:semiHidden="1" w:unhideWhenUsed="1"/>
-    <w:lsdException w:name="Table Web 3" w:semiHidden="1" w:unhideWhenUsed="1"/>
-    <w:lsdException w:name="Balloon Text" w:semiHidden="1" w:unhideWhenUsed="1"/>
-    <w:lsdException w:name="Table Grid" w:uiPriority="59"/>
-    <w:lsdException w:name="Table Theme" w:semiHidden="1" w:unhideWhenUsed="1"/>
-    <w:lsdException w:name="Placeholder Text" w:semiHidden="1"/>
-    <w:lsdException w:name="No Spacing" w:uiPriority="1" w:qFormat="1"/>
-    <w:lsdException w:name="Light Shading" w:uiPriority="60"/>
-    <w:lsdException w:name="Light List" w:uiPriority="61"/>
-    <w:lsdException w:name="Light Grid" w:uiPriority="62"/>
-    <w:lsdException w:name="Medium Shading 1" w:uiPriority="63"/>
-    <w:lsdException w:name="Medium Shading 2" w:uiPriority="64"/>
-    <w:lsdException w:name="Medium List 1" w:uiPriority="65"/>
-    <w:lsdException w:name="Medium List 2" w:uiPriority="66"/>
-    <w:lsdException w:name="Medium Grid 1" w:uiPriority="67"/>
-    <w:lsdException w:name="Medium Grid 2" w:uiPriority="68"/>
-    <w:lsdException w:name="Medium Grid 3" w:uiPriority="69"/>
-    <w:lsdException w:name="Dark List" w:uiPriority="70"/>
-    <w:lsdException w:name="Colorful Shading" w:uiPriority="71"/>
-    <w:lsdException w:name="Colorful List" w:uiPriority="72"/>
-    <w:lsdException w:name="Colorful Grid" w:uiPriority="73"/>
-    <w:lsdException w:name="Light Shading Accent 1" w:uiPriority="60"/>
-    <w:lsdException w:name="Light List Accent 1" w:uiPriority="61"/>
-    <w:lsdException w:name="Light Grid Accent 1" w:uiPriority="62"/>
-    <w:lsdException w:name="Medium Shading 1 Accent 1" w:uiPriority="63"/>
-    <w:lsdException w:name="Medium Shading 2 Accent 1" w:uiPriority="64"/>
-    <w:lsdException w:name="Medium List 1 Accent 1" w:uiPriority="65"/>
-    <w:lsdException w:name="Revision" w:semiHidden="1"/>
-    <w:lsdException w:name="List Paragraph" w:uiPriority="34" w:qFormat="1"/>
-    <w:lsdException w:name="Quote" w:uiPriority="29" w:qFormat="1"/>
-    <w:lsdException w:name="Intense Quote" w:uiPriority="30" w:qFormat="1"/>
-    <w:lsdException w:name="Medium List 2 Accent 1" w:uiPriority="66"/>
-    <w:lsdException w:name="Medium Grid 1 Accent 1" w:uiPriority="67"/>
-    <w:lsdException w:name="Medium Grid 2 Accent 1" w:uiPriority="68"/>
-    <w:lsdException w:name="Medium Grid 3 Accent 1" w:uiPriority="69"/>
-    <w:lsdException w:name="Dark List Accent 1" w:uiPriority="70"/>
-    <w:lsdException w:name="Colorful Shading Accent 1" w:uiPriority="71"/>
-    <w:lsdException w:name="Colorful List Accent 1" w:uiPriority="72"/>
-    <w:lsdException w:name="Colorful Grid Accent 1" w:uiPriority="73"/>
-    <w:lsdException w:name="Light Shading Accent 2" w:uiPriority="60"/>
-    <w:lsdException w:name="Light List Accent 2" w:uiPriority="61"/>
-    <w:lsdException w:name="Light Grid Accent 2" w:uiPriority="62"/>
-    <w:lsdException w:name="Medium Shading 1 Accent 2" w:uiPriority="63"/>
-    <w:lsdException w:name="Medium Shading 2 Accent 2" w:uiPriority="64"/>
-    <w:lsdException w:name="Medium List 1 Accent 2" w:uiPriority="65"/>
-    <w:lsdException w:name="Medium List 2 Accent 2" w:uiPriority="66"/>
-    <w:lsdException w:name="Medium Grid 1 Accent 2" w:uiPriority="67"/>
-    <w:lsdException w:name="Medium Grid 2 Accent 2" w:uiPriority="68"/>
-    <w:lsdException w:name="Medium Grid 3 Accent 2" w:uiPriority="69"/>
-    <w:lsdException w:name="Dark List Accent 2" w:uiPriority="70"/>
-    <w:lsdException w:name="Colorful Shading Accent 2" w:uiPriority="71"/>
-    <w:lsdException w:name="Colorful List Accent 2" w:uiPriority="72"/>
-    <w:lsdException w:name="Colorful Grid Accent 2" w:uiPriority="73"/>
-    <w:lsdException w:name="Light Shading Accent 3" w:uiPriority="60"/>
-    <w:lsdException w:name="Light List Accent 3" w:uiPriority="61"/>
-    <w:lsdException w:name="Light Grid Accent 3" w:uiPriority="62"/>
-    <w:lsdException w:name="Medium Shading 1 Accent 3" w:uiPriority="63"/>
-    <w:lsdException w:name="Medium Shading 2 Accent 3" w:uiPriority="64"/>
-    <w:lsdException w:name="Medium List 1 Accent 3" w:uiPriority="65"/>
-    <w:lsdException w:name="Medium List 2 Accent 3" w:uiPriority="66"/>
-    <w:lsdException w:name="Medium Grid 1 Accent 3" w:uiPriority="67"/>
-    <w:lsdException w:name="Medium Grid 2 Accent 3" w:uiPriority="68"/>
-    <w:lsdException w:name="Medium Grid 3 Accent 3" w:uiPriority="69"/>
-    <w:lsdException w:name="Dark List Accent 3" w:uiPriority="70"/>
-    <w:lsdException w:name="Colorful Shading Accent 3" w:uiPriority="71"/>
-    <w:lsdException w:name="Colorful List Accent 3" w:uiPriority="72"/>
-    <w:lsdException w:name="Colorful Grid Accent 3" w:uiPriority="73"/>
-    <w:lsdException w:name="Light Shading Accent 4" w:uiPriority="60"/>
-    <w:lsdException w:name="Light List Accent 4" w:uiPriority="61"/>
-    <w:lsdException w:name="Light Grid Accent 4" w:uiPriority="62"/>
-    <w:lsdException w:name="Medium Shading 1 Accent 4" w:uiPriority="63"/>
-    <w:lsdException w:name="Medium Shading 2 Accent 4" w:uiPriority="64"/>
-    <w:lsdException w:name="Medium List 1 Accent 4" w:uiPriority="65"/>
-    <w:lsdException w:name="Medium List 2 Accent 4" w:uiPriority="66"/>
-    <w:lsdException w:name="Medium Grid 1 Accent 4" w:uiPriority="67"/>
-    <w:lsdException w:name="Medium Grid 2 Accent 4" w:uiPriority="68"/>
-    <w:lsdException w:name="Medium Grid 3 Accent 4" w:uiPriority="69"/>
-    <w:lsdException w:name="Dark List Accent 4" w:uiPriority="70"/>
-    <w:lsdException w:name="Colorful Shading Accent 4" w:uiPriority="71"/>
-    <w:lsdException w:name="Colorful List Accent 4" w:uiPriority="72"/>
-    <w:lsdException w:name="Colorful Grid Accent 4" w:uiPriority="73"/>
-    <w:lsdException w:name="Light Shading Accent 5" w:uiPriority="60"/>
-    <w:lsdException w:name="Light List Accent 5" w:uiPriority="61"/>
-    <w:lsdException w:name="Light Grid Accent 5" w:uiPriority="62"/>
-    <w:lsdException w:name="Medium Shading 1 Accent 5" w:uiPriority="63"/>
-    <w:lsdException w:name="Medium Shading 2 Accent 5" w:uiPriority="64"/>
-    <w:lsdException w:name="Medium List 1 Accent 5" w:uiPriority="65"/>
-    <w:lsdException w:name="Medium List 2 Accent 5" w:uiPriority="66"/>
-    <w:lsdException w:name="Medium Grid 1 Accent 5" w:uiPriority="67"/>
-    <w:lsdException w:name="Medium Grid 2 Accent 5" w:uiPriority="68"/>
-    <w:lsdException w:name="Medium Grid 3 Accent 5" w:uiPriority="69"/>
-    <w:lsdException w:name="Dark List Accent 5" w:uiPriority="70"/>
-    <w:lsdException w:name="Colorful Shading Accent 5" w:uiPriority="71"/>
-    <w:lsdException w:name="Colorful List Accent 5" w:uiPriority="72"/>
-    <w:lsdException w:name="Colorful Grid Accent 5" w:uiPriority="73"/>
-    <w:lsdException w:name="Light Shading Accent 6" w:uiPriority="60"/>
-    <w:lsdException w:name="Light List Accent 6" w:uiPriority="61"/>
-    <w:lsdException w:name="Light Grid Accent 6" w:uiPriority="62"/>
-    <w:lsdException w:name="Medium Shading 1 Accent 6" w:uiPriority="63"/>
-    <w:lsdException w:name="Medium Shading 2 Accent 6" w:uiPriority="64"/>
-    <w:lsdException w:name="Medium List 1 Accent 6" w:uiPriority="65"/>
-    <w:lsdException w:name="Medium List 2 Accent 6" w:uiPriority="66"/>
-    <w:lsdException w:name="Medium Grid 1 Accent 6" w:uiPriority="67"/>
-    <w:lsdException w:name="Medium Grid 2 Accent 6" w:uiPriority="68"/>
-    <w:lsdException w:name="Medium Grid 3 Accent 6" w:uiPriority="69"/>
-    <w:lsdException w:name="Dark List Accent 6" w:uiPriority="70"/>
-    <w:lsdException w:name="Colorful Shading Accent 6" w:uiPriority="71"/>
-    <w:lsdException w:name="Colorful List Accent 6" w:uiPriority="72"/>
-    <w:lsdException w:name="Colorful Grid Accent 6" w:uiPriority="73"/>
-    <w:lsdException w:name="Subtle Emphasis" w:uiPriority="19" w:qFormat="1"/>
-    <w:lsdException w:name="Intense Emphasis" w:uiPriority="21" w:qFormat="1"/>
-    <w:lsdException w:name="Subtle Reference" w:uiPriority="31" w:qFormat="1"/>
-    <w:lsdException w:name="Intense Reference" w:uiPriority="32" w:qFormat="1"/>
-    <w:lsdException w:name="Book Title" w:uiPriority="33" w:qFormat="1"/>
-    <w:lsdException w:name="Bibliography" w:semiHidden="1" w:uiPriority="37" w:unhideWhenUsed="1"/>
-    <w:lsdException w:name="TOC Heading" w:semiHidden="1" w:uiPriority="39" w:unhideWhenUsed="1" w:qFormat="1"/>
-    <w:lsdException w:name="Plain Table 1" w:uiPriority="41"/>
-    <w:lsdException w:name="Plain Table 2" w:uiPriority="42"/>
-    <w:lsdException w:name="Plain Table 3" w:uiPriority="43"/>
-    <w:lsdException w:name="Plain Table 4" w:uiPriority="44"/>
-    <w:lsdException w:name="Plain Table 5" w:uiPriority="45"/>
-    <w:lsdException w:name="Grid Table Light" w:uiPriority="40"/>
-    <w:lsdException w:name="Grid Table 1 Light" w:uiPriority="46"/>
-    <w:lsdException w:name="Grid Table 2" w:uiPriority="47"/>
-    <w:lsdException w:name="Grid Table 3" w:uiPriority="48"/>
-    <w:lsdException w:name="Grid Table 4" w:uiPriority="49"/>
-    <w:lsdException w:name="Grid Table 5 Dark" w:uiPriority="50"/>
-    <w:lsdException w:name="Grid Table 6 Colorful" w:uiPriority="51"/>
-    <w:lsdException w:name="Grid Table 7 Colorful" w:uiPriority="52"/>
-    <w:lsdException w:name="Grid Table 1 Light Accent 1" w:uiPriority="46"/>
-    <w:lsdException w:name="Grid Table 2 Accent 1" w:uiPriority="47"/>
-    <w:lsdException w:name="Grid Table 3 Accent 1" w:uiPriority="48"/>
-    <w:lsdException w:name="Grid Table 4 Accent 1" w:uiPriority="49"/>
-    <w:lsdException w:name="Grid Table 5 Dark Accent 1" w:uiPriority="50"/>
-    <w:lsdException w:name="Grid Table 6 Colorful Accent 1" w:uiPriority="51"/>
-    <w:lsdException w:name="Grid Table 7 Colorful Accent 1" w:uiPriority="52"/>
-    <w:lsdException w:name="Grid Table 1 Light Accent 2" w:uiPriority="46"/>
-    <w:lsdException w:name="Grid Table 2 Accent 2" w:uiPriority="47"/>
-    <w:lsdException w:name="Grid Table 3 Accent 2" w:uiPriority="48"/>
-    <w:lsdException w:name="Grid Table 4 Accent 2" w:uiPriority="49"/>
-    <w:lsdException w:name="Grid Table 5 Dark Accent 2" w:uiPriority="50"/>
-    <w:lsdException w:name="Grid Table 6 Colorful Accent 2" w:uiPriority="51"/>
-    <w:lsdException w:name="Grid Table 7 Colorful Accent 2" w:uiPriority="52"/>
-    <w:lsdException w:name="Grid Table 1 Light Accent 3" w:uiPriority="46"/>
-    <w:lsdException w:name="Grid Table 2 Accent 3" w:uiPriority="47"/>
-    <w:lsdException w:name="Grid Table 3 Accent 3" w:uiPriority="48"/>
-    <w:lsdException w:name="Grid Table 4 Accent 3" w:uiPriority="49"/>
-    <w:lsdException w:name="Grid Table 5 Dark Accent 3" w:uiPriority="50"/>
-    <w:lsdException w:name="Grid Table 6 Colorful Accent 3" w:uiPriority="51"/>
-    <w:lsdException w:name="Grid Table 7 Colorful Accent 3" w:uiPriority="52"/>
-    <w:lsdException w:name="Grid Table 1 Light Accent 4" w:uiPriority="46"/>
-    <w:lsdException w:name="Grid Table 2 Accent 4" w:uiPriority="47"/>
-    <w:lsdException w:name="Grid Table 3 Accent 4" w:uiPriority="48"/>
-    <w:lsdException w:name="Grid Table 4 Accent 4" w:uiPriority="49"/>
-    <w:lsdException w:name="Grid Table 5 Dark Accent 4" w:uiPriority="50"/>
-    <w:lsdException w:name="Grid Table 6 Colorful Accent 4" w:uiPriority="51"/>
-    <w:lsdException w:name="Grid Table 7 Colorful Accent 4" w:uiPriority="52"/>
-    <w:lsdException w:name="Grid Table 1 Light Accent 5" w:uiPriority="46"/>
-    <w:lsdException w:name="Grid Table 2 Accent 5" w:uiPriority="47"/>
-    <w:lsdException w:name="Grid Table 3 Accent 5" w:uiPriority="48"/>
-    <w:lsdException w:name="Grid Table 4 Accent 5" w:uiPriority="49"/>
-    <w:lsdException w:name="Grid Table 5 Dark Accent 5" w:uiPriority="50"/>
-    <w:lsdException w:name="Grid Table 6 Colorful Accent 5" w:uiPriority="51"/>
-    <w:lsdException w:name="Grid Table 7 Colorful Accent 5" w:uiPriority="52"/>
-    <w:lsdException w:name="Grid Table 1 Light Accent 6" w:uiPriority="46"/>
-    <w:lsdException w:name="Grid Table 2 Accent 6" w:uiPriority="47"/>
-    <w:lsdException w:name="Grid Table 3 Accent 6" w:uiPriority="48"/>
-    <w:lsdException w:name="Grid Table 4 Accent 6" w:uiPriority="49"/>
-    <w:lsdException w:name="Grid Table 5 Dark Accent 6" w:uiPriority="50"/>
-    <w:lsdException w:name="Grid Table 6 Colorful Accent 6" w:uiPriority="51"/>
-    <w:lsdException w:name="Grid Table 7 Colorful Accent 6" w:uiPriority="52"/>
-    <w:lsdException w:name="List Table 1 Light" w:uiPriority="46"/>
-    <w:lsdException w:name="List Table 2" w:uiPriority="47"/>
-    <w:lsdException w:name="List Table 3" w:uiPriority="48"/>
-    <w:lsdException w:name="List Table 4" w:uiPriority="49"/>
-    <w:lsdException w:name="List Table 5 Dark" w:uiPriority="50"/>
-    <w:lsdException w:name="List Table 6 Colorful" w:uiPriority="51"/>
-    <w:lsdException w:name="List Table 7 Colorful" w:uiPriority="52"/>
-    <w:lsdException w:name="List Table 1 Light Accent 1" w:uiPriority="46"/>
-    <w:lsdException w:name="List Table 2 Accent 1" w:uiPriority="47"/>
-    <w:lsdException w:name="List Table 3 Accent 1" w:uiPriority="48"/>
-    <w:lsdException w:name="List Table 4 Accent 1" w:uiPriority="49"/>
-    <w:lsdException w:name="List Table 5 Dark Accent 1" w:uiPriority="50"/>
-    <w:lsdException w:name="List Table 6 Colorful Accent 1" w:uiPriority="51"/>
-    <w:lsdException w:name="List Table 7 Colorful Accent 1" w:uiPriority="52"/>
-    <w:lsdException w:name="List Table 1 Light Accent 2" w:uiPriority="46"/>
-    <w:lsdException w:name="List Table 2 Accent 2" w:uiPriority="47"/>
-    <w:lsdException w:name="List Table 3 Accent 2" w:uiPriority="48"/>
-    <w:lsdException w:name="List Table 4 Accent 2" w:uiPriority="49"/>
-    <w:lsdException w:name="List Table 5 Dark Accent 2" w:uiPriority="50"/>
-    <w:lsdException w:name="List Table 6 Colorful Accent 2" w:uiPriority="51"/>
-    <w:lsdException w:name="List Table 7 Colorful Accent 2" w:uiPriority="52"/>
-    <w:lsdException w:name="List Table 1 Light Accent 3" w:uiPriority="46"/>
-    <w:lsdException w:name="List Table 2 Accent 3" w:uiPriority="47"/>
-    <w:lsdException w:name="List Table 3 Accent 3" w:uiPriority="48"/>
-    <w:lsdException w:name="List Table 4 Accent 3" w:uiPriority="49"/>
-    <w:lsdException w:name="List Table 5 Dark Accent 3" w:uiPriority="50"/>
-    <w:lsdException w:name="List Table 6 Colorful Accent 3" w:uiPriority="51"/>
-    <w:lsdException w:name="List Table 7 Colorful Accent 3" w:uiPriority="52"/>
-    <w:lsdException w:name="List Table 1 Light Accent 4" w:uiPriority="46"/>
-    <w:lsdException w:name="List Table 2 Accent 4" w:uiPriority="47"/>
-    <w:lsdException w:name="List Table 3 Accent 4" w:uiPriority="48"/>
-    <w:lsdException w:name="List Table 4 Accent 4" w:uiPriority="49"/>
-    <w:lsdException w:name="List Table 5 Dark Accent 4" w:uiPriority="50"/>
-    <w:lsdException w:name="List Table 6 Colorful Accent 4" w:uiPriority="51"/>
-    <w:lsdException w:name="List Table 7 Colorful Accent 4" w:uiPriority="52"/>
-    <w:lsdException w:name="List Table 1 Light Accent 5" w:uiPriority="46"/>
-    <w:lsdException w:name="List Table 2 Accent 5" w:uiPriority="47"/>
-    <w:lsdException w:name="List Table 3 Accent 5" w:uiPriority="48"/>
-    <w:lsdException w:name="List Table 4 Accent 5" w:uiPriority="49"/>
-    <w:lsdException w:name="List Table 5 Dark Accent 5" w:uiPriority="50"/>
-    <w:lsdException w:name="List Table 6 Colorful Accent 5" w:uiPriority="51"/>
-    <w:lsdException w:name="List Table 7 Colorful Accent 5" w:uiPriority="52"/>
-    <w:lsdException w:name="List Table 1 Light Accent 6" w:uiPriority="46"/>
-    <w:lsdException w:name="List Table 2 Accent 6" w:uiPriority="47"/>
-    <w:lsdException w:name="List Table 3 Accent 6" w:uiPriority="48"/>
-    <w:lsdException w:name="List Table 4 Accent 6" w:uiPriority="49"/>
-    <w:lsdException w:name="List Table 5 Dark Accent 6" w:uiPriority="50"/>
-    <w:lsdException w:name="List Table 6 Colorful Accent 6" w:uiPriority="51"/>
-    <w:lsdException w:name="List Table 7 Colorful Accent 6" w:uiPriority="52"/>
+  <w:latentStyles w:defLockedState="0" w:defUIPriority="99" w:defSemiHidden="1" w:defUnhideWhenUsed="1" w:defQFormat="0" w:count="267">
+    <w:lsdException w:name="Normal" w:semiHidden="0" w:uiPriority="0" w:unhideWhenUsed="0" w:qFormat="1"/>
+    <w:lsdException w:name="heading 1" w:semiHidden="0" w:uiPriority="9" w:unhideWhenUsed="0" w:qFormat="1"/>
+    <w:lsdException w:name="heading 2" w:uiPriority="9" w:qFormat="1"/>
+    <w:lsdException w:name="heading 3" w:uiPriority="9" w:qFormat="1"/>
+    <w:lsdException w:name="heading 4" w:uiPriority="9" w:qFormat="1"/>
+    <w:lsdException w:name="heading 5" w:uiPriority="9" w:qFormat="1"/>
+    <w:lsdException w:name="heading 6" w:uiPriority="9" w:qFormat="1"/>
+    <w:lsdException w:name="heading 7" w:uiPriority="9" w:qFormat="1"/>
+    <w:lsdException w:name="heading 8" w:uiPriority="9" w:qFormat="1"/>
+    <w:lsdException w:name="heading 9" w:uiPriority="9" w:qFormat="1"/>
+    <w:lsdException w:name="toc 1" w:uiPriority="39"/>
+    <w:lsdException w:name="toc 2" w:uiPriority="39"/>
+    <w:lsdException w:name="toc 3" w:uiPriority="39"/>
+    <w:lsdException w:name="toc 4" w:uiPriority="39"/>
+    <w:lsdException w:name="toc 5" w:uiPriority="39"/>
+    <w:lsdException w:name="toc 6" w:uiPriority="39"/>
+    <w:lsdException w:name="toc 7" w:uiPriority="39"/>
+    <w:lsdException w:name="toc 8" w:uiPriority="39"/>
+    <w:lsdException w:name="toc 9" w:uiPriority="39"/>
+    <w:lsdException w:name="caption" w:uiPriority="35" w:qFormat="1"/>
+    <w:lsdException w:name="Title" w:semiHidden="0" w:uiPriority="10" w:unhideWhenUsed="0" w:qFormat="1"/>
+    <w:lsdException w:name="Default Paragraph Font" w:uiPriority="1"/>
+    <w:lsdException w:name="Subtitle" w:semiHidden="0" w:uiPriority="11" w:unhideWhenUsed="0" w:qFormat="1"/>
+    <w:lsdException w:name="Strong" w:semiHidden="0" w:uiPriority="22" w:unhideWhenUsed="0" w:qFormat="1"/>
+    <w:lsdException w:name="Emphasis" w:semiHidden="0" w:uiPriority="20" w:unhideWhenUsed="0" w:qFormat="1"/>
+    <w:lsdException w:name="Table Grid" w:semiHidden="0" w:uiPriority="59" w:unhideWhenUsed="0"/>
+    <w:lsdException w:name="Placeholder Text" w:unhideWhenUsed="0"/>
+    <w:lsdException w:name="No Spacing" w:semiHidden="0" w:uiPriority="1" w:unhideWhenUsed="0" w:qFormat="1"/>
+    <w:lsdException w:name="Light Shading" w:semiHidden="0" w:uiPriority="60" w:unhideWhenUsed="0"/>
+    <w:lsdException w:name="Light List" w:semiHidden="0" w:uiPriority="61" w:unhideWhenUsed="0"/>
+    <w:lsdException w:name="Light Grid" w:semiHidden="0" w:uiPriority="62" w:unhideWhenUsed="0"/>
+    <w:lsdException w:name="Medium Shading 1" w:semiHidden="0" w:uiPriority="63" w:unhideWhenUsed="0"/>
+    <w:lsdException w:name="Medium Shading 2" w:semiHidden="0" w:uiPriority="64" w:unhideWhenUsed="0"/>
+    <w:lsdException w:name="Medium List 1" w:semiHidden="0" w:uiPriority="65" w:unhideWhenUsed="0"/>
+    <w:lsdException w:name="Medium List 2" w:semiHidden="0" w:uiPriority="66" w:unhideWhenUsed="0"/>
+    <w:lsdException w:name="Medium Grid 1" w:semiHidden="0" w:uiPriority="67" w:unhideWhenUsed="0"/>
+    <w:lsdException w:name="Medium Grid 2" w:semiHidden="0" w:uiPriority="68" w:unhideWhenUsed="0"/>
+    <w:lsdException w:name="Medium Grid 3" w:semiHidden="0" w:uiPriority="69" w:unhideWhenUsed="0"/>
+    <w:lsdException w:name="Dark List" w:semiHidden="0" w:uiPriority="70" w:unhideWhenUsed="0"/>
+    <w:lsdException w:name="Colorful Shading" w:semiHidden="0" w:uiPriority="71" w:unhideWhenUsed="0"/>
+    <w:lsdException w:name="Colorful List" w:semiHidden="0" w:uiPriority="72" w:unhideWhenUsed="0"/>
+    <w:lsdException w:name="Colorful Grid" w:semiHidden="0" w:uiPriority="73" w:unhideWhenUsed="0"/>
+    <w:lsdException w:name="Light Shading Accent 1" w:semiHidden="0" w:uiPriority="60" w:unhideWhenUsed="0"/>
+    <w:lsdException w:name="Light List Accent 1" w:semiHidden="0" w:uiPriority="61" w:unhideWhenUsed="0"/>
+    <w:lsdException w:name="Light Grid Accent 1" w:semiHidden="0" w:uiPriority="62" w:unhideWhenUsed="0"/>
+    <w:lsdException w:name="Medium Shading 1 Accent 1" w:semiHidden="0" w:uiPriority="63" w:unhideWhenUsed="0"/>
+    <w:lsdException w:name="Medium Shading 2 Accent 1" w:semiHidden="0" w:uiPriority="64" w:unhideWhenUsed="0"/>
+    <w:lsdException w:name="Medium List 1 Accent 1" w:semiHidden="0" w:uiPriority="65" w:unhideWhenUsed="0"/>
+    <w:lsdException w:name="Revision" w:unhideWhenUsed="0"/>
+    <w:lsdException w:name="List Paragraph" w:semiHidden="0" w:uiPriority="34" w:unhideWhenUsed="0" w:qFormat="1"/>
+    <w:lsdException w:name="Quote" w:semiHidden="0" w:uiPriority="29" w:unhideWhenUsed="0" w:qFormat="1"/>
+    <w:lsdException w:name="Intense Quote" w:semiHidden="0" w:uiPriority="30" w:unhideWhenUsed="0" w:qFormat="1"/>
+    <w:lsdException w:name="Medium List 2 Accent 1" w:semiHidden="0" w:uiPriority="66" w:unhideWhenUsed="0"/>
+    <w:lsdException w:name="Medium Grid 1 Accent 1" w:semiHidden="0" w:uiPriority="67" w:unhideWhenUsed="0"/>
+    <w:lsdException w:name="Medium Grid 2 Accent 1" w:semiHidden="0" w:uiPriority="68" w:unhideWhenUsed="0"/>
+    <w:lsdException w:name="Medium Grid 3 Accent 1" w:semiHidden="0" w:uiPriority="69" w:unhideWhenUsed="0"/>
+    <w:lsdException w:name="Dark List Accent 1" w:semiHidden="0" w:uiPriority="70" w:unhideWhenUsed="0"/>
+    <w:lsdException w:name="Colorful Shading Accent 1" w:semiHidden="0" w:uiPriority="71" w:unhideWhenUsed="0"/>
+    <w:lsdException w:name="Colorful List Accent 1" w:semiHidden="0" w:uiPriority="72" w:unhideWhenUsed="0"/>
+    <w:lsdException w:name="Colorful Grid Accent 1" w:semiHidden="0" w:uiPriority="73" w:unhideWhenUsed="0"/>
+    <w:lsdException w:name="Light Shading Accent 2" w:semiHidden="0" w:uiPriority="60" w:unhideWhenUsed="0"/>
+    <w:lsdException w:name="Light List Accent 2" w:semiHidden="0" w:uiPriority="61" w:unhideWhenUsed="0"/>
+    <w:lsdException w:name="Light Grid Accent 2" w:semiHidden="0" w:uiPriority="62" w:unhideWhenUsed="0"/>
+    <w:lsdException w:name="Medium Shading 1 Accent 2" w:semiHidden="0" w:uiPriority="63" w:unhideWhenUsed="0"/>
+    <w:lsdException w:name="Medium Shading 2 Accent 2" w:semiHidden="0" w:uiPriority="64" w:unhideWhenUsed="0"/>
+    <w:lsdException w:name="Medium List 1 Accent 2" w:semiHidden="0" w:uiPriority="65" w:unhideWhenUsed="0"/>
+    <w:lsdException w:name="Medium List 2 Accent 2" w:semiHidden="0" w:uiPriority="66" w:unhideWhenUsed="0"/>
+    <w:lsdException w:name="Medium Grid 1 Accent 2" w:semiHidden="0" w:uiPriority="67" w:unhideWhenUsed="0"/>
+    <w:lsdException w:name="Medium Grid 2 Accent 2" w:semiHidden="0" w:uiPriority="68" w:unhideWhenUsed="0"/>
+    <w:lsdException w:name="Medium Grid 3 Accent 2" w:semiHidden="0" w:uiPriority="69" w:unhideWhenUsed="0"/>
+    <w:lsdException w:name="Dark List Accent 2" w:semiHidden="0" w:uiPriority="70" w:unhideWhenUsed="0"/>
+    <w:lsdException w:name="Colorful Shading Accent 2" w:semiHidden="0" w:uiPriority="71" w:unhideWhenUsed="0"/>
+    <w:lsdException w:name="Colorful List Accent 2" w:semiHidden="0" w:uiPriority="72" w:unhideWhenUsed="0"/>
+    <w:lsdException w:name="Colorful Grid Accent 2" w:semiHidden="0" w:uiPriority="73" w:unhideWhenUsed="0"/>
+    <w:lsdException w:name="Light Shading Accent 3" w:semiHidden="0" w:uiPriority="60" w:unhideWhenUsed="0"/>
+    <w:lsdException w:name="Light List Accent 3" w:semiHidden="0" w:uiPriority="61" w:unhideWhenUsed="0"/>
+    <w:lsdException w:name="Light Grid Accent 3" w:semiHidden="0" w:uiPriority="62" w:unhideWhenUsed="0"/>
+    <w:lsdException w:name="Medium Shading 1 Accent 3" w:semiHidden="0" w:uiPriority="63" w:unhideWhenUsed="0"/>
+    <w:lsdException w:name="Medium Shading 2 Accent 3" w:semiHidden="0" w:uiPriority="64" w:unhideWhenUsed="0"/>
+    <w:lsdException w:name="Medium List 1 Accent 3" w:semiHidden="0" w:uiPriority="65" w:unhideWhenUsed="0"/>
+    <w:lsdException w:name="Medium List 2 Accent 3" w:semiHidden="0" w:uiPriority="66" w:unhideWhenUsed="0"/>
+    <w:lsdException w:name="Medium Grid 1 Accent 3" w:semiHidden="0" w:uiPriority="67" w:unhideWhenUsed="0"/>
+    <w:lsdException w:name="Medium Grid 2 Accent 3" w:semiHidden="0" w:uiPriority="68" w:unhideWhenUsed="0"/>
+    <w:lsdException w:name="Medium Grid 3 Accent 3" w:semiHidden="0" w:uiPriority="69" w:unhideWhenUsed="0"/>
+    <w:lsdException w:name="Dark List Accent 3" w:semiHidden="0" w:uiPriority="70" w:unhideWhenUsed="0"/>
+    <w:lsdException w:name="Colorful Shading Accent 3" w:semiHidden="0" w:uiPriority="71" w:unhideWhenUsed="0"/>
+    <w:lsdException w:name="Colorful List Accent 3" w:semiHidden="0" w:uiPriority="72" w:unhideWhenUsed="0"/>
+    <w:lsdException w:name="Colorful Grid Accent 3" w:semiHidden="0" w:uiPriority="73" w:unhideWhenUsed="0"/>
+    <w:lsdException w:name="Light Shading Accent 4" w:semiHidden="0" w:uiPriority="60" w:unhideWhenUsed="0"/>
+    <w:lsdException w:name="Light List Accent 4" w:semiHidden="0" w:uiPriority="61" w:unhideWhenUsed="0"/>
+    <w:lsdException w:name="Light Grid Accent 4" w:semiHidden="0" w:uiPriority="62" w:unhideWhenUsed="0"/>
+    <w:lsdException w:name="Medium Shading 1 Accent 4" w:semiHidden="0" w:uiPriority="63" w:unhideWhenUsed="0"/>
+    <w:lsdException w:name="Medium Shading 2 Accent 4" w:semiHidden="0" w:uiPriority="64" w:unhideWhenUsed="0"/>
+    <w:lsdException w:name="Medium List 1 Accent 4" w:semiHidden="0" w:uiPriority="65" w:unhideWhenUsed="0"/>
+    <w:lsdException w:name="Medium List 2 Accent 4" w:semiHidden="0" w:uiPriority="66" w:unhideWhenUsed="0"/>
+    <w:lsdException w:name="Medium Grid 1 Accent 4" w:semiHidden="0" w:uiPriority="67" w:unhideWhenUsed="0"/>
+    <w:lsdException w:name="Medium Grid 2 Accent 4" w:semiHidden="0" w:uiPriority="68" w:unhideWhenUsed="0"/>
+    <w:lsdException w:name="Medium Grid 3 Accent 4" w:semiHidden="0" w:uiPriority="69" w:unhideWhenUsed="0"/>
+    <w:lsdException w:name="Dark List Accent 4" w:semiHidden="0" w:uiPriority="70" w:unhideWhenUsed="0"/>
+    <w:lsdException w:name="Colorful Shading Accent 4" w:semiHidden="0" w:uiPriority="71" w:unhideWhenUsed="0"/>
+    <w:lsdException w:name="Colorful List Accent 4" w:semiHidden="0" w:uiPriority="72" w:unhideWhenUsed="0"/>
+    <w:lsdException w:name="Colorful Grid Accent 4" w:semiHidden="0" w:uiPriority="73" w:unhideWhenUsed="0"/>
+    <w:lsdException w:name="Light Shading Accent 5" w:semiHidden="0" w:uiPriority="60" w:unhideWhenUsed="0"/>
+    <w:lsdException w:name="Light List Accent 5" w:semiHidden="0" w:uiPriority="61" w:unhideWhenUsed="0"/>
+    <w:lsdException w:name="Light Grid Accent 5" w:semiHidden="0" w:uiPriority="62" w:unhideWhenUsed="0"/>
+    <w:lsdException w:name="Medium Shading 1 Accent 5" w:semiHidden="0" w:uiPriority="63" w:unhideWhenUsed="0"/>
+    <w:lsdException w:name="Medium Shading 2 Accent 5" w:semiHidden="0" w:uiPriority="64" w:unhideWhenUsed="0"/>
+    <w:lsdException w:name="Medium List 1 Accent 5" w:semiHidden="0" w:uiPriority="65" w:unhideWhenUsed="0"/>
+    <w:lsdException w:name="Medium List 2 Accent 5" w:semiHidden="0" w:uiPriority="66" w:unhideWhenUsed="0"/>
+    <w:lsdException w:name="Medium Grid 1 Accent 5" w:semiHidden="0" w:uiPriority="67" w:unhideWhenUsed="0"/>
+    <w:lsdException w:name="Medium Grid 2 Accent 5" w:semiHidden="0" w:uiPriority="68" w:unhideWhenUsed="0"/>
+    <w:lsdException w:name="Medium Grid 3 Accent 5" w:semiHidden="0" w:uiPriority="69" w:unhideWhenUsed="0"/>
+    <w:lsdException w:name="Dark List Accent 5" w:semiHidden="0" w:uiPriority="70" w:unhideWhenUsed="0"/>
+    <w:lsdException w:name="Colorful Shading Accent 5" w:semiHidden="0" w:uiPriority="71" w:unhideWhenUsed="0"/>
+    <w:lsdException w:name="Colorful List Accent 5" w:semiHidden="0" w:uiPriority="72" w:unhideWhenUsed="0"/>
+    <w:lsdException w:name="Colorful Grid Accent 5" w:semiHidden="0" w:uiPriority="73" w:unhideWhenUsed="0"/>
+    <w:lsdException w:name="Light Shading Accent 6" w:semiHidden="0" w:uiPriority="60" w:unhideWhenUsed="0"/>
+    <w:lsdException w:name="Light List Accent 6" w:semiHidden="0" w:uiPriority="61" w:unhideWhenUsed="0"/>
+    <w:lsdException w:name="Light Grid Accent 6" w:semiHidden="0" w:uiPriority="62" w:unhideWhenUsed="0"/>
+    <w:lsdException w:name="Medium Shading 1 Accent 6" w:semiHidden="0" w:uiPriority="63" w:unhideWhenUsed="0"/>
+    <w:lsdException w:name="Medium Shading 2 Accent 6" w:semiHidden="0" w:uiPriority="64" w:unhideWhenUsed="0"/>
+    <w:lsdException w:name="Medium List 1 Accent 6" w:semiHidden="0" w:uiPriority="65" w:unhideWhenUsed="0"/>
+    <w:lsdException w:name="Medium List 2 Accent 6" w:semiHidden="0" w:uiPriority="66" w:unhideWhenUsed="0"/>
+    <w:lsdException w:name="Medium Grid 1 Accent 6" w:semiHidden="0" w:uiPriority="67" w:unhideWhenUsed="0"/>
+    <w:lsdException w:name="Medium Grid 2 Accent 6" w:semiHidden="0" w:uiPriority="68" w:unhideWhenUsed="0"/>
+    <w:lsdException w:name="Medium Grid 3 Accent 6" w:semiHidden="0" w:uiPriority="69" w:unhideWhenUsed="0"/>
+    <w:lsdException w:name="Dark List Accent 6" w:semiHidden="0" w:uiPriority="70" w:unhideWhenUsed="0"/>
+    <w:lsdException w:name="Colorful Shading Accent 6" w:semiHidden="0" w:uiPriority="71" w:unhideWhenUsed="0"/>
+    <w:lsdException w:name="Colorful List Accent 6" w:semiHidden="0" w:uiPriority="72" w:unhideWhenUsed="0"/>
+    <w:lsdException w:name="Colorful Grid Accent 6" w:semiHidden="0" w:uiPriority="73" w:unhideWhenUsed="0"/>
+    <w:lsdException w:name="Subtle Emphasis" w:semiHidden="0" w:uiPriority="19" w:unhideWhenUsed="0" w:qFormat="1"/>
+    <w:lsdException w:name="Intense Emphasis" w:semiHidden="0" w:uiPriority="21" w:unhideWhenUsed="0" w:qFormat="1"/>
+    <w:lsdException w:name="Subtle Reference" w:semiHidden="0" w:uiPriority="31" w:unhideWhenUsed="0" w:qFormat="1"/>
+    <w:lsdException w:name="Intense Reference" w:semiHidden="0" w:uiPriority="32" w:unhideWhenUsed="0" w:qFormat="1"/>
+    <w:lsdException w:name="Book Title" w:semiHidden="0" w:uiPriority="33" w:unhideWhenUsed="0" w:qFormat="1"/>
+    <w:lsdException w:name="Bibliography" w:uiPriority="37"/>
+    <w:lsdException w:name="TOC Heading" w:uiPriority="39" w:qFormat="1"/>
+  </w:latentStyles>
+  <w:style w:type="paragraph" w:default="1" w:styleId="Normal">
+    <w:name w:val="Normal"/>
+    <w:qFormat/>
+  </w:style>
+  <w:style w:type="character" w:default="1" w:styleId="DefaultParagraphFont">
+    <w:name w:val="Default Paragraph Font"/>
+    <w:uiPriority w:val="1"/>
+    <w:semiHidden/>
+    <w:unhideWhenUsed/>
+  </w:style>
+  <w:style w:type="table" w:default="1" w:styleId="TableNormal">
+    <w:name w:val="Normal Table"/>
+    <w:uiPriority w:val="99"/>
+    <w:semiHidden/>
+    <w:unhideWhenUsed/>
+    <w:tblPr>
+      <w:tblInd w:w="0" w:type="dxa"/>
+      <w:tblCellMar>
+        <w:top w:w="0" w:type="dxa"/>
+        <w:left w:w="108" w:type="dxa"/>
+        <w:bottom w:w="0" w:type="dxa"/>
+        <w:right w:w="108" w:type="dxa"/>
+      </w:tblCellMar>
+    </w:tblPr>
+  </w:style>
+  <w:style w:type="numbering" w:default="1" w:styleId="NoList">
+    <w:name w:val="No List"/>
+    <w:uiPriority w:val="99"/>
+    <w:semiHidden/>
+    <w:unhideWhenUsed/>
+  </w:style>
+  <w:style w:type="paragraph" w:styleId="NormalWeb">
+    <w:name w:val="Normal (Web)"/>
+    <w:basedOn w:val="Normal"/>
+    <w:uiPriority w:val="99"/>
+    <w:semiHidden/>
+    <w:unhideWhenUsed/>
+    <w:rsid w:val="000E14FE"/>
+    <w:pPr>
+      <w:spacing w:before="100" w:beforeAutospacing="1" w:after="100" w:afterAutospacing="1" w:line="240" w:lineRule="auto"/>
+    </w:pPr>
+    <w:rPr>
+      <w:rFonts w:ascii="Times New Roman" w:eastAsia="Times New Roman" w:hAnsi="Times New Roman" w:cs="Times New Roman"/>
+      <w:sz w:val="24"/>
+      <w:szCs w:val="24"/>
+    </w:rPr>
+  </w:style>
+  <w:style w:type="character" w:styleId="Strong">
+    <w:name w:val="Strong"/>
+    <w:basedOn w:val="DefaultParagraphFont"/>
+    <w:uiPriority w:val="22"/>
+    <w:qFormat/>
+    <w:rsid w:val="000E14FE"/>
+    <w:rPr>
+      <w:b/>
+      <w:bCs/>
+    </w:rPr>
+  </w:style>
+  <w:style w:type="character" w:customStyle="1" w:styleId="apple-converted-space">
+    <w:name w:val="apple-converted-space"/>
+    <w:basedOn w:val="DefaultParagraphFont"/>
+    <w:rsid w:val="000E14FE"/>
+  </w:style>
+  <w:style w:type="paragraph" w:styleId="BalloonText">
+    <w:name w:val="Balloon Text"/>
+    <w:basedOn w:val="Normal"/>
+    <w:link w:val="BalloonTextChar"/>
+    <w:uiPriority w:val="99"/>
+    <w:semiHidden/>
+    <w:unhideWhenUsed/>
+    <w:rsid w:val="000E14FE"/>
+    <w:pPr>
+      <w:spacing w:after="0" w:line="240" w:lineRule="auto"/>
+    </w:pPr>
+    <w:rPr>
+      <w:rFonts w:ascii="Tahoma" w:hAnsi="Tahoma" w:cs="Tahoma"/>
+      <w:sz w:val="16"/>
+      <w:szCs w:val="16"/>
+    </w:rPr>
+  </w:style>
+  <w:style w:type="character" w:customStyle="1" w:styleId="BalloonTextChar">
+    <w:name w:val="Balloon Text Char"/>
+    <w:basedOn w:val="DefaultParagraphFont"/>
+    <w:link w:val="BalloonText"/>
+    <w:uiPriority w:val="99"/>
+    <w:semiHidden/>
+    <w:rsid w:val="000E14FE"/>
+    <w:rPr>
+      <w:rFonts w:ascii="Tahoma" w:hAnsi="Tahoma" w:cs="Tahoma"/>
+      <w:sz w:val="16"/>
+      <w:szCs w:val="16"/>
+    </w:rPr>
+  </w:style>
+</w:styles>
+</file>
+
+<file path=word/stylesWithEffects.xml><?xml version="1.0" encoding="utf-8"?>
+<w:styles xmlns:wpc="http://schemas.microsoft.com/office/word/2010/wordprocessingCanvas" xmlns:mc="http://schemas.openxmlformats.org/markup-compatibility/2006" xmlns:o="urn:schemas-microsoft-com:office:office" xmlns:r="http://schemas.openxmlformats.org/officeDocument/2006/relationships" xmlns:m="http://schemas.openxmlformats.org/officeDocument/2006/math" xmlns:v="urn:schemas-microsoft-com:vml" xmlns:wp14="http://schemas.microsoft.com/office/word/2010/wordprocessingDrawing" xmlns:wp="http://schemas.openxmlformats.org/drawingml/2006/wordprocessingDrawing" xmlns:w10="urn:schemas-microsoft-com:office:word" xmlns:w="http://schemas.openxmlformats.org/wordprocessingml/2006/main" xmlns:w14="http://schemas.microsoft.com/office/word/2010/wordml" xmlns:wpg="http://schemas.microsoft.com/office/word/2010/wordprocessingGroup" xmlns:wpi="http://schemas.microsoft.com/office/word/2010/wordprocessingInk" xmlns:wne="http://schemas.microsoft.com/office/word/2006/wordml" xmlns:wps="http://schemas.microsoft.com/office/word/2010/wordprocessingShape" mc:Ignorable="w14 wp14">
+  <w:docDefaults>
+    <w:rPrDefault>
+      <w:rPr>
+        <w:rFonts w:asciiTheme="minorHAnsi" w:eastAsiaTheme="minorHAnsi" w:hAnsiTheme="minorHAnsi" w:cstheme="minorBidi"/>
+        <w:sz w:val="22"/>
+        <w:szCs w:val="22"/>
+        <w:lang w:val="en-US" w:eastAsia="en-US" w:bidi="ar-SA"/>
+      </w:rPr>
+    </w:rPrDefault>
+    <w:pPrDefault>
+      <w:pPr>
+        <w:spacing w:after="200" w:line="276" w:lineRule="auto"/>
+      </w:pPr>
+    </w:pPrDefault>
+  </w:docDefaults>
+  <w:latentStyles w:defLockedState="0" w:defUIPriority="99" w:defSemiHidden="1" w:defUnhideWhenUsed="1" w:defQFormat="0" w:count="267">
+    <w:lsdException w:name="Normal" w:semiHidden="0" w:uiPriority="0" w:unhideWhenUsed="0" w:qFormat="1"/>
+    <w:lsdException w:name="heading 1" w:semiHidden="0" w:uiPriority="9" w:unhideWhenUsed="0" w:qFormat="1"/>
+    <w:lsdException w:name="heading 2" w:uiPriority="9" w:qFormat="1"/>
+    <w:lsdException w:name="heading 3" w:uiPriority="9" w:qFormat="1"/>
+    <w:lsdException w:name="heading 4" w:uiPriority="9" w:qFormat="1"/>
+    <w:lsdException w:name="heading 5" w:uiPriority="9" w:qFormat="1"/>
+    <w:lsdException w:name="heading 6" w:uiPriority="9" w:qFormat="1"/>
+    <w:lsdException w:name="heading 7" w:uiPriority="9" w:qFormat="1"/>
+    <w:lsdException w:name="heading 8" w:uiPriority="9" w:qFormat="1"/>
+    <w:lsdException w:name="heading 9" w:uiPriority="9" w:qFormat="1"/>
+    <w:lsdException w:name="toc 1" w:uiPriority="39"/>
+    <w:lsdException w:name="toc 2" w:uiPriority="39"/>
+    <w:lsdException w:name="toc 3" w:uiPriority="39"/>
+    <w:lsdException w:name="toc 4" w:uiPriority="39"/>
+    <w:lsdException w:name="toc 5" w:uiPriority="39"/>
+    <w:lsdException w:name="toc 6" w:uiPriority="39"/>
+    <w:lsdException w:name="toc 7" w:uiPriority="39"/>
+    <w:lsdException w:name="toc 8" w:uiPriority="39"/>
+    <w:lsdException w:name="toc 9" w:uiPriority="39"/>
+    <w:lsdException w:name="caption" w:uiPriority="35" w:qFormat="1"/>
+    <w:lsdException w:name="Title" w:semiHidden="0" w:uiPriority="10" w:unhideWhenUsed="0" w:qFormat="1"/>
+    <w:lsdException w:name="Default Paragraph Font" w:uiPriority="1"/>
+    <w:lsdException w:name="Subtitle" w:semiHidden="0" w:uiPriority="11" w:unhideWhenUsed="0" w:qFormat="1"/>
+    <w:lsdException w:name="Strong" w:semiHidden="0" w:uiPriority="22" w:unhideWhenUsed="0" w:qFormat="1"/>
+    <w:lsdException w:name="Emphasis" w:semiHidden="0" w:uiPriority="20" w:unhideWhenUsed="0" w:qFormat="1"/>
+    <w:lsdException w:name="Table Grid" w:semiHidden="0" w:uiPriority="59" w:unhideWhenUsed="0"/>
+    <w:lsdException w:name="Placeholder Text" w:unhideWhenUsed="0"/>
+    <w:lsdException w:name="No Spacing" w:semiHidden="0" w:uiPriority="1" w:unhideWhenUsed="0" w:qFormat="1"/>
+    <w:lsdException w:name="Light Shading" w:semiHidden="0" w:uiPriority="60" w:unhideWhenUsed="0"/>
+    <w:lsdException w:name="Light List" w:semiHidden="0" w:uiPriority="61" w:unhideWhenUsed="0"/>
+    <w:lsdException w:name="Light Grid" w:semiHidden="0" w:uiPriority="62" w:unhideWhenUsed="0"/>
+    <w:lsdException w:name="Medium Shading 1" w:semiHidden="0" w:uiPriority="63" w:unhideWhenUsed="0"/>
+    <w:lsdException w:name="Medium Shading 2" w:semiHidden="0" w:uiPriority="64" w:unhideWhenUsed="0"/>
+    <w:lsdException w:name="Medium List 1" w:semiHidden="0" w:uiPriority="65" w:unhideWhenUsed="0"/>
+    <w:lsdException w:name="Medium List 2" w:semiHidden="0" w:uiPriority="66" w:unhideWhenUsed="0"/>
+    <w:lsdException w:name="Medium Grid 1" w:semiHidden="0" w:uiPriority="67" w:unhideWhenUsed="0"/>
+    <w:lsdException w:name="Medium Grid 2" w:semiHidden="0" w:uiPriority="68" w:unhideWhenUsed="0"/>
+    <w:lsdException w:name="Medium Grid 3" w:semiHidden="0" w:uiPriority="69" w:unhideWhenUsed="0"/>
+    <w:lsdException w:name="Dark List" w:semiHidden="0" w:uiPriority="70" w:unhideWhenUsed="0"/>
+    <w:lsdException w:name="Colorful Shading" w:semiHidden="0" w:uiPriority="71" w:unhideWhenUsed="0"/>
+    <w:lsdException w:name="Colorful List" w:semiHidden="0" w:uiPriority="72" w:unhideWhenUsed="0"/>
+    <w:lsdException w:name="Colorful Grid" w:semiHidden="0" w:uiPriority="73" w:unhideWhenUsed="0"/>
+    <w:lsdException w:name="Light Shading Accent 1" w:semiHidden="0" w:uiPriority="60" w:unhideWhenUsed="0"/>
+    <w:lsdException w:name="Light List Accent 1" w:semiHidden="0" w:uiPriority="61" w:unhideWhenUsed="0"/>
+    <w:lsdException w:name="Light Grid Accent 1" w:semiHidden="0" w:uiPriority="62" w:unhideWhenUsed="0"/>
+    <w:lsdException w:name="Medium Shading 1 Accent 1" w:semiHidden="0" w:uiPriority="63" w:unhideWhenUsed="0"/>
+    <w:lsdException w:name="Medium Shading 2 Accent 1" w:semiHidden="0" w:uiPriority="64" w:unhideWhenUsed="0"/>
+    <w:lsdException w:name="Medium List 1 Accent 1" w:semiHidden="0" w:uiPriority="65" w:unhideWhenUsed="0"/>
+    <w:lsdException w:name="Revision" w:unhideWhenUsed="0"/>
+    <w:lsdException w:name="List Paragraph" w:semiHidden="0" w:uiPriority="34" w:unhideWhenUsed="0" w:qFormat="1"/>
+    <w:lsdException w:name="Quote" w:semiHidden="0" w:uiPriority="29" w:unhideWhenUsed="0" w:qFormat="1"/>
+    <w:lsdException w:name="Intense Quote" w:semiHidden="0" w:uiPriority="30" w:unhideWhenUsed="0" w:qFormat="1"/>
+    <w:lsdException w:name="Medium List 2 Accent 1" w:semiHidden="0" w:uiPriority="66" w:unhideWhenUsed="0"/>
+    <w:lsdException w:name="Medium Grid 1 Accent 1" w:semiHidden="0" w:uiPriority="67" w:unhideWhenUsed="0"/>
+    <w:lsdException w:name="Medium Grid 2 Accent 1" w:semiHidden="0" w:uiPriority="68" w:unhideWhenUsed="0"/>
+    <w:lsdException w:name="Medium Grid 3 Accent 1" w:semiHidden="0" w:uiPriority="69" w:unhideWhenUsed="0"/>
+    <w:lsdException w:name="Dark List Accent 1" w:semiHidden="0" w:uiPriority="70" w:unhideWhenUsed="0"/>
+    <w:lsdException w:name="Colorful Shading Accent 1" w:semiHidden="0" w:uiPriority="71" w:unhideWhenUsed="0"/>
+    <w:lsdException w:name="Colorful List Accent 1" w:semiHidden="0" w:uiPriority="72" w:unhideWhenUsed="0"/>
+    <w:lsdException w:name="Colorful Grid Accent 1" w:semiHidden="0" w:uiPriority="73" w:unhideWhenUsed="0"/>
+    <w:lsdException w:name="Light Shading Accent 2" w:semiHidden="0" w:uiPriority="60" w:unhideWhenUsed="0"/>
+    <w:lsdException w:name="Light List Accent 2" w:semiHidden="0" w:uiPriority="61" w:unhideWhenUsed="0"/>
+    <w:lsdException w:name="Light Grid Accent 2" w:semiHidden="0" w:uiPriority="62" w:unhideWhenUsed="0"/>
+    <w:lsdException w:name="Medium Shading 1 Accent 2" w:semiHidden="0" w:uiPriority="63" w:unhideWhenUsed="0"/>
+    <w:lsdException w:name="Medium Shading 2 Accent 2" w:semiHidden="0" w:uiPriority="64" w:unhideWhenUsed="0"/>
+    <w:lsdException w:name="Medium List 1 Accent 2" w:semiHidden="0" w:uiPriority="65" w:unhideWhenUsed="0"/>
+    <w:lsdException w:name="Medium List 2 Accent 2" w:semiHidden="0" w:uiPriority="66" w:unhideWhenUsed="0"/>
+    <w:lsdException w:name="Medium Grid 1 Accent 2" w:semiHidden="0" w:uiPriority="67" w:unhideWhenUsed="0"/>
+    <w:lsdException w:name="Medium Grid 2 Accent 2" w:semiHidden="0" w:uiPriority="68" w:unhideWhenUsed="0"/>
+    <w:lsdException w:name="Medium Grid 3 Accent 2" w:semiHidden="0" w:uiPriority="69" w:unhideWhenUsed="0"/>
+    <w:lsdException w:name="Dark List Accent 2" w:semiHidden="0" w:uiPriority="70" w:unhideWhenUsed="0"/>
+    <w:lsdException w:name="Colorful Shading Accent 2" w:semiHidden="0" w:uiPriority="71" w:unhideWhenUsed="0"/>
+    <w:lsdException w:name="Colorful List Accent 2" w:semiHidden="0" w:uiPriority="72" w:unhideWhenUsed="0"/>
+    <w:lsdException w:name="Colorful Grid Accent 2" w:semiHidden="0" w:uiPriority="73" w:unhideWhenUsed="0"/>
+    <w:lsdException w:name="Light Shading Accent 3" w:semiHidden="0" w:uiPriority="60" w:unhideWhenUsed="0"/>
+    <w:lsdException w:name="Light List Accent 3" w:semiHidden="0" w:uiPriority="61" w:unhideWhenUsed="0"/>
+    <w:lsdException w:name="Light Grid Accent 3" w:semiHidden="0" w:uiPriority="62" w:unhideWhenUsed="0"/>
+    <w:lsdException w:name="Medium Shading 1 Accent 3" w:semiHidden="0" w:uiPriority="63" w:unhideWhenUsed="0"/>
+    <w:lsdException w:name="Medium Shading 2 Accent 3" w:semiHidden="0" w:uiPriority="64" w:unhideWhenUsed="0"/>
+    <w:lsdException w:name="Medium List 1 Accent 3" w:semiHidden="0" w:uiPriority="65" w:unhideWhenUsed="0"/>
+    <w:lsdException w:name="Medium List 2 Accent 3" w:semiHidden="0" w:uiPriority="66" w:unhideWhenUsed="0"/>
+    <w:lsdException w:name="Medium Grid 1 Accent 3" w:semiHidden="0" w:uiPriority="67" w:unhideWhenUsed="0"/>
+    <w:lsdException w:name="Medium Grid 2 Accent 3" w:semiHidden="0" w:uiPriority="68" w:unhideWhenUsed="0"/>
+    <w:lsdException w:name="Medium Grid 3 Accent 3" w:semiHidden="0" w:uiPriority="69" w:unhideWhenUsed="0"/>
+    <w:lsdException w:name="Dark List Accent 3" w:semiHidden="0" w:uiPriority="70" w:unhideWhenUsed="0"/>
+    <w:lsdException w:name="Colorful Shading Accent 3" w:semiHidden="0" w:uiPriority="71" w:unhideWhenUsed="0"/>
+    <w:lsdException w:name="Colorful List Accent 3" w:semiHidden="0" w:uiPriority="72" w:unhideWhenUsed="0"/>
+    <w:lsdException w:name="Colorful Grid Accent 3" w:semiHidden="0" w:uiPriority="73" w:unhideWhenUsed="0"/>
+    <w:lsdException w:name="Light Shading Accent 4" w:semiHidden="0" w:uiPriority="60" w:unhideWhenUsed="0"/>
+    <w:lsdException w:name="Light List Accent 4" w:semiHidden="0" w:uiPriority="61" w:unhideWhenUsed="0"/>
+    <w:lsdException w:name="Light Grid Accent 4" w:semiHidden="0" w:uiPriority="62" w:unhideWhenUsed="0"/>
+    <w:lsdException w:name="Medium Shading 1 Accent 4" w:semiHidden="0" w:uiPriority="63" w:unhideWhenUsed="0"/>
+    <w:lsdException w:name="Medium Shading 2 Accent 4" w:semiHidden="0" w:uiPriority="64" w:unhideWhenUsed="0"/>
+    <w:lsdException w:name="Medium List 1 Accent 4" w:semiHidden="0" w:uiPriority="65" w:unhideWhenUsed="0"/>
+    <w:lsdException w:name="Medium List 2 Accent 4" w:semiHidden="0" w:uiPriority="66" w:unhideWhenUsed="0"/>
+    <w:lsdException w:name="Medium Grid 1 Accent 4" w:semiHidden="0" w:uiPriority="67" w:unhideWhenUsed="0"/>
+    <w:lsdException w:name="Medium Grid 2 Accent 4" w:semiHidden="0" w:uiPriority="68" w:unhideWhenUsed="0"/>
+    <w:lsdException w:name="Medium Grid 3 Accent 4" w:semiHidden="0" w:uiPriority="69" w:unhideWhenUsed="0"/>
+    <w:lsdException w:name="Dark List Accent 4" w:semiHidden="0" w:uiPriority="70" w:unhideWhenUsed="0"/>
+    <w:lsdException w:name="Colorful Shading Accent 4" w:semiHidden="0" w:uiPriority="71" w:unhideWhenUsed="0"/>
+    <w:lsdException w:name="Colorful List Accent 4" w:semiHidden="0" w:uiPriority="72" w:unhideWhenUsed="0"/>
+    <w:lsdException w:name="Colorful Grid Accent 4" w:semiHidden="0" w:uiPriority="73" w:unhideWhenUsed="0"/>
+    <w:lsdException w:name="Light Shading Accent 5" w:semiHidden="0" w:uiPriority="60" w:unhideWhenUsed="0"/>
+    <w:lsdException w:name="Light List Accent 5" w:semiHidden="0" w:uiPriority="61" w:unhideWhenUsed="0"/>
+    <w:lsdException w:name="Light Grid Accent 5" w:semiHidden="0" w:uiPriority="62" w:unhideWhenUsed="0"/>
+    <w:lsdException w:name="Medium Shading 1 Accent 5" w:semiHidden="0" w:uiPriority="63" w:unhideWhenUsed="0"/>
+    <w:lsdException w:name="Medium Shading 2 Accent 5" w:semiHidden="0" w:uiPriority="64" w:unhideWhenUsed="0"/>
+    <w:lsdException w:name="Medium List 1 Accent 5" w:semiHidden="0" w:uiPriority="65" w:unhideWhenUsed="0"/>
+    <w:lsdException w:name="Medium List 2 Accent 5" w:semiHidden="0" w:uiPriority="66" w:unhideWhenUsed="0"/>
+    <w:lsdException w:name="Medium Grid 1 Accent 5" w:semiHidden="0" w:uiPriority="67" w:unhideWhenUsed="0"/>
+    <w:lsdException w:name="Medium Grid 2 Accent 5" w:semiHidden="0" w:uiPriority="68" w:unhideWhenUsed="0"/>
+    <w:lsdException w:name="Medium Grid 3 Accent 5" w:semiHidden="0" w:uiPriority="69" w:unhideWhenUsed="0"/>
+    <w:lsdException w:name="Dark List Accent 5" w:semiHidden="0" w:uiPriority="70" w:unhideWhenUsed="0"/>
+    <w:lsdException w:name="Colorful Shading Accent 5" w:semiHidden="0" w:uiPriority="71" w:unhideWhenUsed="0"/>
+    <w:lsdException w:name="Colorful List Accent 5" w:semiHidden="0" w:uiPriority="72" w:unhideWhenUsed="0"/>
+    <w:lsdException w:name="Colorful Grid Accent 5" w:semiHidden="0" w:uiPriority="73" w:unhideWhenUsed="0"/>
+    <w:lsdException w:name="Light Shading Accent 6" w:semiHidden="0" w:uiPriority="60" w:unhideWhenUsed="0"/>
+    <w:lsdException w:name="Light List Accent 6" w:semiHidden="0" w:uiPriority="61" w:unhideWhenUsed="0"/>
+    <w:lsdException w:name="Light Grid Accent 6" w:semiHidden="0" w:uiPriority="62" w:unhideWhenUsed="0"/>
+    <w:lsdException w:name="Medium Shading 1 Accent 6" w:semiHidden="0" w:uiPriority="63" w:unhideWhenUsed="0"/>
+    <w:lsdException w:name="Medium Shading 2 Accent 6" w:semiHidden="0" w:uiPriority="64" w:unhideWhenUsed="0"/>
+    <w:lsdException w:name="Medium List 1 Accent 6" w:semiHidden="0" w:uiPriority="65" w:unhideWhenUsed="0"/>
+    <w:lsdException w:name="Medium List 2 Accent 6" w:semiHidden="0" w:uiPriority="66" w:unhideWhenUsed="0"/>
+    <w:lsdException w:name="Medium Grid 1 Accent 6" w:semiHidden="0" w:uiPriority="67" w:unhideWhenUsed="0"/>
+    <w:lsdException w:name="Medium Grid 2 Accent 6" w:semiHidden="0" w:uiPriority="68" w:unhideWhenUsed="0"/>
+    <w:lsdException w:name="Medium Grid 3 Accent 6" w:semiHidden="0" w:uiPriority="69" w:unhideWhenUsed="0"/>
+    <w:lsdException w:name="Dark List Accent 6" w:semiHidden="0" w:uiPriority="70" w:unhideWhenUsed="0"/>
+    <w:lsdException w:name="Colorful Shading Accent 6" w:semiHidden="0" w:uiPriority="71" w:unhideWhenUsed="0"/>
+    <w:lsdException w:name="Colorful List Accent 6" w:semiHidden="0" w:uiPriority="72" w:unhideWhenUsed="0"/>
+    <w:lsdException w:name="Colorful Grid Accent 6" w:semiHidden="0" w:uiPriority="73" w:unhideWhenUsed="0"/>
+    <w:lsdException w:name="Subtle Emphasis" w:semiHidden="0" w:uiPriority="19" w:unhideWhenUsed="0" w:qFormat="1"/>
+    <w:lsdException w:name="Intense Emphasis" w:semiHidden="0" w:uiPriority="21" w:unhideWhenUsed="0" w:qFormat="1"/>
+    <w:lsdException w:name="Subtle Reference" w:semiHidden="0" w:uiPriority="31" w:unhideWhenUsed="0" w:qFormat="1"/>
+    <w:lsdException w:name="Intense Reference" w:semiHidden="0" w:uiPriority="32" w:unhideWhenUsed="0" w:qFormat="1"/>
+    <w:lsdException w:name="Book Title" w:semiHidden="0" w:uiPriority="33" w:unhideWhenUsed="0" w:qFormat="1"/>
+    <w:lsdException w:name="Bibliography" w:uiPriority="37"/>
+    <w:lsdException w:name="TOC Heading" w:uiPriority="39" w:qFormat="1"/>
   </w:latentStyles>
   <w:style w:type="paragraph" w:default="1" w:styleId="Normal">
     <w:name w:val="Normal"/>

</xml_diff>

<commit_message>
Minor changes, specifically made the diagrams fit better
</commit_message>
<xml_diff>
--- a/Design Document MPGame.docx
+++ b/Design Document MPGame.docx
@@ -15,6 +15,7 @@
           <w:szCs w:val="20"/>
         </w:rPr>
       </w:pPr>
+      <w:proofErr w:type="spellStart"/>
       <w:r>
         <w:rPr>
           <w:rStyle w:val="Strong"/>
@@ -23,17 +24,28 @@
           <w:sz w:val="20"/>
           <w:szCs w:val="20"/>
         </w:rPr>
-        <w:t>Todo:</w:t>
-      </w:r>
-    </w:p>
-    <w:p>
-      <w:pPr>
-        <w:pStyle w:val="NormalWeb"/>
-        <w:shd w:val="clear" w:color="auto" w:fill="FFFFFF"/>
-        <w:spacing w:before="0" w:beforeAutospacing="0" w:after="240" w:afterAutospacing="0" w:line="360" w:lineRule="atLeast"/>
+        <w:t>Todo</w:t>
+      </w:r>
+      <w:proofErr w:type="spellEnd"/>
+      <w:r>
         <w:rPr>
           <w:rStyle w:val="Strong"/>
           <w:rFonts w:ascii="Arial" w:hAnsi="Arial" w:cs="Arial"/>
+          <w:color w:val="000000"/>
+          <w:sz w:val="20"/>
+          <w:szCs w:val="20"/>
+        </w:rPr>
+        <w:t>:</w:t>
+      </w:r>
+    </w:p>
+    <w:p>
+      <w:pPr>
+        <w:pStyle w:val="NormalWeb"/>
+        <w:shd w:val="clear" w:color="auto" w:fill="FFFFFF"/>
+        <w:spacing w:before="0" w:beforeAutospacing="0" w:after="240" w:afterAutospacing="0" w:line="360" w:lineRule="atLeast"/>
+        <w:rPr>
+          <w:rStyle w:val="Strong"/>
+          <w:rFonts w:ascii="Arial" w:hAnsi="Arial" w:cs="Arial"/>
           <w:b w:val="0"/>
           <w:color w:val="000000"/>
           <w:sz w:val="20"/>
@@ -91,6 +103,7 @@
           <w:szCs w:val="20"/>
         </w:rPr>
       </w:pPr>
+      <w:proofErr w:type="gramStart"/>
       <w:r>
         <w:rPr>
           <w:rStyle w:val="Strong"/>
@@ -111,6 +124,7 @@
         </w:rPr>
         <w:t xml:space="preserve"> (??)</w:t>
       </w:r>
+      <w:proofErr w:type="gramEnd"/>
     </w:p>
     <w:p>
       <w:pPr>
@@ -183,8 +197,6 @@
         </w:rPr>
         <w:t>Do we need Section 4?</w:t>
       </w:r>
-      <w:bookmarkStart w:id="0" w:name="_GoBack"/>
-      <w:bookmarkEnd w:id="0"/>
     </w:p>
     <w:p>
       <w:pPr>
@@ -240,6 +252,7 @@
         <w:pStyle w:val="NormalWeb"/>
         <w:shd w:val="clear" w:color="auto" w:fill="FFFFFF"/>
         <w:spacing w:before="0" w:beforeAutospacing="0" w:after="240" w:afterAutospacing="0" w:line="360" w:lineRule="atLeast"/>
+        <w:ind w:firstLine="720"/>
         <w:rPr>
           <w:rFonts w:ascii="Arial" w:hAnsi="Arial" w:cs="Arial"/>
           <w:color w:val="000000"/>
@@ -297,16 +310,236 @@
       </w:pPr>
       <w:r>
         <w:rPr>
+          <w:rStyle w:val="Strong"/>
+          <w:rFonts w:ascii="Arial" w:hAnsi="Arial" w:cs="Arial"/>
+          <w:color w:val="000000"/>
+        </w:rPr>
+        <w:t>High-level Overview</w:t>
+      </w:r>
+      <w:r>
+        <w:rPr>
+          <w:rStyle w:val="Strong"/>
+          <w:rFonts w:ascii="Arial" w:hAnsi="Arial" w:cs="Arial"/>
+          <w:color w:val="000000"/>
+        </w:rPr>
+        <w:t>:</w:t>
+      </w:r>
+      <w:r>
+        <w:rPr>
+          <w:rStyle w:val="apple-converted-space"/>
+          <w:rFonts w:ascii="Arial" w:hAnsi="Arial" w:cs="Arial"/>
+          <w:color w:val="000000"/>
+        </w:rPr>
+        <w:t> </w:t>
+      </w:r>
+    </w:p>
+    <w:p>
+      <w:pPr>
+        <w:pStyle w:val="NormalWeb"/>
+        <w:shd w:val="clear" w:color="auto" w:fill="FFFFFF"/>
+        <w:spacing w:before="0" w:beforeAutospacing="0" w:after="240" w:afterAutospacing="0" w:line="360" w:lineRule="atLeast"/>
+        <w:rPr>
+          <w:rStyle w:val="apple-converted-space"/>
+          <w:rFonts w:ascii="Arial" w:hAnsi="Arial" w:cs="Arial"/>
+          <w:color w:val="000000"/>
+          <w:sz w:val="20"/>
+          <w:szCs w:val="20"/>
+        </w:rPr>
+      </w:pPr>
+      <w:r>
+        <w:rPr>
           <w:noProof/>
         </w:rPr>
+        <w:t xml:space="preserve"> </w:t>
+      </w:r>
+      <w:r>
+        <w:rPr>
+          <w:rStyle w:val="apple-converted-space"/>
+          <w:rFonts w:ascii="Arial" w:hAnsi="Arial" w:cs="Arial"/>
+          <w:color w:val="000000"/>
+          <w:sz w:val="20"/>
+          <w:szCs w:val="20"/>
+        </w:rPr>
+        <w:t>High Level Entities:</w:t>
+      </w:r>
+    </w:p>
+    <w:p>
+      <w:pPr>
+        <w:pStyle w:val="NormalWeb"/>
+        <w:shd w:val="clear" w:color="auto" w:fill="FFFFFF"/>
+        <w:spacing w:before="0" w:beforeAutospacing="0" w:after="240" w:afterAutospacing="0" w:line="360" w:lineRule="atLeast"/>
+        <w:rPr>
+          <w:rStyle w:val="apple-converted-space"/>
+          <w:rFonts w:ascii="Arial" w:hAnsi="Arial" w:cs="Arial"/>
+          <w:color w:val="000000"/>
+          <w:sz w:val="20"/>
+          <w:szCs w:val="20"/>
+        </w:rPr>
+      </w:pPr>
+      <w:r>
+        <w:rPr>
+          <w:noProof/>
+        </w:rPr>
         <w:drawing>
-          <wp:anchor distT="0" distB="0" distL="114300" distR="114300" simplePos="0" relativeHeight="251660288" behindDoc="0" locked="0" layoutInCell="1" allowOverlap="1" wp14:anchorId="5C2995B4" wp14:editId="426112A7">
+          <wp:anchor distT="0" distB="0" distL="114300" distR="114300" simplePos="0" relativeHeight="251658240" behindDoc="0" locked="0" layoutInCell="1" allowOverlap="1" wp14:anchorId="426CE673" wp14:editId="66D19860">
             <wp:simplePos x="0" y="0"/>
             <wp:positionH relativeFrom="column">
-              <wp:posOffset>3609975</wp:posOffset>
+              <wp:posOffset>878840</wp:posOffset>
             </wp:positionH>
             <wp:positionV relativeFrom="paragraph">
-              <wp:posOffset>838200</wp:posOffset>
+              <wp:posOffset>66675</wp:posOffset>
+            </wp:positionV>
+            <wp:extent cx="3380740" cy="2619375"/>
+            <wp:effectExtent l="0" t="0" r="0" b="9525"/>
+            <wp:wrapSquare wrapText="bothSides"/>
+            <wp:docPr id="4" name="Picture 4"/>
+            <wp:cNvGraphicFramePr>
+              <a:graphicFrameLocks xmlns:a="http://schemas.openxmlformats.org/drawingml/2006/main" noChangeAspect="1"/>
+            </wp:cNvGraphicFramePr>
+            <a:graphic xmlns:a="http://schemas.openxmlformats.org/drawingml/2006/main">
+              <a:graphicData uri="http://schemas.openxmlformats.org/drawingml/2006/picture">
+                <pic:pic xmlns:pic="http://schemas.openxmlformats.org/drawingml/2006/picture">
+                  <pic:nvPicPr>
+                    <pic:cNvPr id="0" name=""/>
+                    <pic:cNvPicPr/>
+                  </pic:nvPicPr>
+                  <pic:blipFill rotWithShape="1">
+                    <a:blip r:embed="rId6">
+                      <a:extLst>
+                        <a:ext uri="{28A0092B-C50C-407E-A947-70E740481C1C}">
+                          <a14:useLocalDpi xmlns:a14="http://schemas.microsoft.com/office/drawing/2010/main" val="0"/>
+                        </a:ext>
+                      </a:extLst>
+                    </a:blip>
+                    <a:srcRect l="31250" t="20256" r="15385" b="13589"/>
+                    <a:stretch/>
+                  </pic:blipFill>
+                  <pic:spPr bwMode="auto">
+                    <a:xfrm>
+                      <a:off x="0" y="0"/>
+                      <a:ext cx="3380740" cy="2619375"/>
+                    </a:xfrm>
+                    <a:prstGeom prst="rect">
+                      <a:avLst/>
+                    </a:prstGeom>
+                    <a:ln>
+                      <a:noFill/>
+                    </a:ln>
+                    <a:extLst>
+                      <a:ext uri="{53640926-AAD7-44D8-BBD7-CCE9431645EC}">
+                        <a14:shadowObscured xmlns:a14="http://schemas.microsoft.com/office/drawing/2010/main"/>
+                      </a:ext>
+                    </a:extLst>
+                  </pic:spPr>
+                </pic:pic>
+              </a:graphicData>
+            </a:graphic>
+            <wp14:sizeRelH relativeFrom="page">
+              <wp14:pctWidth>0</wp14:pctWidth>
+            </wp14:sizeRelH>
+            <wp14:sizeRelV relativeFrom="page">
+              <wp14:pctHeight>0</wp14:pctHeight>
+            </wp14:sizeRelV>
+          </wp:anchor>
+        </w:drawing>
+      </w:r>
+    </w:p>
+    <w:p>
+      <w:pPr>
+        <w:pStyle w:val="NormalWeb"/>
+        <w:shd w:val="clear" w:color="auto" w:fill="FFFFFF"/>
+        <w:spacing w:before="0" w:beforeAutospacing="0" w:after="240" w:afterAutospacing="0" w:line="360" w:lineRule="atLeast"/>
+        <w:rPr>
+          <w:rStyle w:val="apple-converted-space"/>
+          <w:rFonts w:ascii="Arial" w:hAnsi="Arial" w:cs="Arial"/>
+          <w:color w:val="000000"/>
+          <w:sz w:val="20"/>
+          <w:szCs w:val="20"/>
+        </w:rPr>
+      </w:pPr>
+    </w:p>
+    <w:p>
+      <w:pPr>
+        <w:pStyle w:val="NormalWeb"/>
+        <w:shd w:val="clear" w:color="auto" w:fill="FFFFFF"/>
+        <w:spacing w:before="0" w:beforeAutospacing="0" w:after="240" w:afterAutospacing="0" w:line="360" w:lineRule="atLeast"/>
+        <w:rPr>
+          <w:rStyle w:val="apple-converted-space"/>
+          <w:rFonts w:ascii="Arial" w:hAnsi="Arial" w:cs="Arial"/>
+          <w:color w:val="000000"/>
+          <w:sz w:val="20"/>
+          <w:szCs w:val="20"/>
+        </w:rPr>
+      </w:pPr>
+    </w:p>
+    <w:p>
+      <w:pPr>
+        <w:pStyle w:val="NormalWeb"/>
+        <w:shd w:val="clear" w:color="auto" w:fill="FFFFFF"/>
+        <w:spacing w:before="0" w:beforeAutospacing="0" w:after="240" w:afterAutospacing="0" w:line="360" w:lineRule="atLeast"/>
+        <w:rPr>
+          <w:rStyle w:val="apple-converted-space"/>
+          <w:rFonts w:ascii="Arial" w:hAnsi="Arial" w:cs="Arial"/>
+          <w:color w:val="000000"/>
+          <w:sz w:val="20"/>
+          <w:szCs w:val="20"/>
+        </w:rPr>
+      </w:pPr>
+    </w:p>
+    <w:p>
+      <w:pPr>
+        <w:pStyle w:val="NormalWeb"/>
+        <w:shd w:val="clear" w:color="auto" w:fill="FFFFFF"/>
+        <w:spacing w:before="0" w:beforeAutospacing="0" w:after="240" w:afterAutospacing="0" w:line="360" w:lineRule="atLeast"/>
+        <w:rPr>
+          <w:rStyle w:val="apple-converted-space"/>
+          <w:rFonts w:ascii="Arial" w:hAnsi="Arial" w:cs="Arial"/>
+          <w:color w:val="000000"/>
+          <w:sz w:val="20"/>
+          <w:szCs w:val="20"/>
+        </w:rPr>
+      </w:pPr>
+    </w:p>
+    <w:p>
+      <w:pPr>
+        <w:pStyle w:val="NormalWeb"/>
+        <w:shd w:val="clear" w:color="auto" w:fill="FFFFFF"/>
+        <w:spacing w:before="0" w:beforeAutospacing="0" w:after="240" w:afterAutospacing="0" w:line="360" w:lineRule="atLeast"/>
+        <w:rPr>
+          <w:rStyle w:val="apple-converted-space"/>
+          <w:rFonts w:ascii="Arial" w:hAnsi="Arial" w:cs="Arial"/>
+          <w:color w:val="000000"/>
+          <w:sz w:val="20"/>
+          <w:szCs w:val="20"/>
+        </w:rPr>
+      </w:pPr>
+    </w:p>
+    <w:p>
+      <w:pPr>
+        <w:pStyle w:val="NormalWeb"/>
+        <w:shd w:val="clear" w:color="auto" w:fill="FFFFFF"/>
+        <w:spacing w:before="0" w:beforeAutospacing="0" w:after="240" w:afterAutospacing="0" w:line="360" w:lineRule="atLeast"/>
+        <w:rPr>
+          <w:rStyle w:val="apple-converted-space"/>
+          <w:rFonts w:ascii="Arial" w:hAnsi="Arial" w:cs="Arial"/>
+          <w:color w:val="000000"/>
+          <w:sz w:val="20"/>
+          <w:szCs w:val="20"/>
+        </w:rPr>
+      </w:pPr>
+      <w:r>
+        <w:rPr>
+          <w:noProof/>
+        </w:rPr>
+        <w:lastRenderedPageBreak/>
+        <w:drawing>
+          <wp:anchor distT="0" distB="0" distL="114300" distR="114300" simplePos="0" relativeHeight="251663360" behindDoc="0" locked="0" layoutInCell="1" allowOverlap="1" wp14:anchorId="43E7864A" wp14:editId="2417ABC3">
+            <wp:simplePos x="0" y="0"/>
+            <wp:positionH relativeFrom="column">
+              <wp:posOffset>-209550</wp:posOffset>
+            </wp:positionH>
+            <wp:positionV relativeFrom="paragraph">
+              <wp:posOffset>504825</wp:posOffset>
             </wp:positionV>
             <wp:extent cx="2819400" cy="2143125"/>
             <wp:effectExtent l="0" t="0" r="0" b="9525"/>
@@ -323,7 +556,7 @@
                     <pic:cNvPicPr/>
                   </pic:nvPicPr>
                   <pic:blipFill rotWithShape="1">
-                    <a:blip r:embed="rId6">
+                    <a:blip r:embed="rId7">
                       <a:extLst>
                         <a:ext uri="{28A0092B-C50C-407E-A947-70E740481C1C}">
                           <a14:useLocalDpi xmlns:a14="http://schemas.microsoft.com/office/drawing/2010/main" val="0"/>
@@ -364,152 +597,16 @@
       </w:r>
       <w:r>
         <w:rPr>
-          <w:rStyle w:val="Strong"/>
-          <w:rFonts w:ascii="Arial" w:hAnsi="Arial" w:cs="Arial"/>
-          <w:color w:val="000000"/>
-        </w:rPr>
-        <w:t>High-level Overview</w:t>
-      </w:r>
-      <w:r>
-        <w:rPr>
-          <w:rStyle w:val="Strong"/>
-          <w:rFonts w:ascii="Arial" w:hAnsi="Arial" w:cs="Arial"/>
-          <w:color w:val="000000"/>
-        </w:rPr>
-        <w:t>:</w:t>
-      </w:r>
-      <w:r>
-        <w:rPr>
-          <w:rStyle w:val="apple-converted-space"/>
-          <w:rFonts w:ascii="Arial" w:hAnsi="Arial" w:cs="Arial"/>
-          <w:color w:val="000000"/>
-        </w:rPr>
-        <w:t> </w:t>
-      </w:r>
-    </w:p>
-    <w:p>
-      <w:pPr>
-        <w:pStyle w:val="NormalWeb"/>
-        <w:shd w:val="clear" w:color="auto" w:fill="FFFFFF"/>
-        <w:spacing w:before="0" w:beforeAutospacing="0" w:after="240" w:afterAutospacing="0" w:line="360" w:lineRule="atLeast"/>
-        <w:rPr>
-          <w:rStyle w:val="apple-converted-space"/>
-          <w:rFonts w:ascii="Arial" w:hAnsi="Arial" w:cs="Arial"/>
-          <w:color w:val="000000"/>
-          <w:sz w:val="20"/>
-          <w:szCs w:val="20"/>
-        </w:rPr>
-      </w:pPr>
-      <w:r>
-        <w:rPr>
           <w:noProof/>
         </w:rPr>
-        <w:t xml:space="preserve"> </w:t>
-      </w:r>
-      <w:r>
-        <w:rPr>
-          <w:noProof/>
-        </w:rPr>
         <w:drawing>
-          <wp:anchor distT="0" distB="0" distL="114300" distR="114300" simplePos="0" relativeHeight="251658240" behindDoc="0" locked="0" layoutInCell="1" allowOverlap="1" wp14:anchorId="633D8F59" wp14:editId="4BB1232C">
+          <wp:anchor distT="0" distB="0" distL="114300" distR="114300" simplePos="0" relativeHeight="251661312" behindDoc="1" locked="0" layoutInCell="1" allowOverlap="1" wp14:anchorId="1FC2275C" wp14:editId="766CB84E">
             <wp:simplePos x="0" y="0"/>
             <wp:positionH relativeFrom="column">
-              <wp:posOffset>-54610</wp:posOffset>
+              <wp:posOffset>2952750</wp:posOffset>
             </wp:positionH>
             <wp:positionV relativeFrom="paragraph">
-              <wp:posOffset>57150</wp:posOffset>
-            </wp:positionV>
-            <wp:extent cx="3380740" cy="2619375"/>
-            <wp:effectExtent l="0" t="0" r="0" b="9525"/>
-            <wp:wrapSquare wrapText="bothSides"/>
-            <wp:docPr id="4" name="Picture 4"/>
-            <wp:cNvGraphicFramePr>
-              <a:graphicFrameLocks xmlns:a="http://schemas.openxmlformats.org/drawingml/2006/main" noChangeAspect="1"/>
-            </wp:cNvGraphicFramePr>
-            <a:graphic xmlns:a="http://schemas.openxmlformats.org/drawingml/2006/main">
-              <a:graphicData uri="http://schemas.openxmlformats.org/drawingml/2006/picture">
-                <pic:pic xmlns:pic="http://schemas.openxmlformats.org/drawingml/2006/picture">
-                  <pic:nvPicPr>
-                    <pic:cNvPr id="0" name=""/>
-                    <pic:cNvPicPr/>
-                  </pic:nvPicPr>
-                  <pic:blipFill rotWithShape="1">
-                    <a:blip r:embed="rId7">
-                      <a:extLst>
-                        <a:ext uri="{28A0092B-C50C-407E-A947-70E740481C1C}">
-                          <a14:useLocalDpi xmlns:a14="http://schemas.microsoft.com/office/drawing/2010/main" val="0"/>
-                        </a:ext>
-                      </a:extLst>
-                    </a:blip>
-                    <a:srcRect l="31250" t="20256" r="15385" b="13589"/>
-                    <a:stretch/>
-                  </pic:blipFill>
-                  <pic:spPr bwMode="auto">
-                    <a:xfrm>
-                      <a:off x="0" y="0"/>
-                      <a:ext cx="3380740" cy="2619375"/>
-                    </a:xfrm>
-                    <a:prstGeom prst="rect">
-                      <a:avLst/>
-                    </a:prstGeom>
-                    <a:ln>
-                      <a:noFill/>
-                    </a:ln>
-                    <a:extLst>
-                      <a:ext uri="{53640926-AAD7-44D8-BBD7-CCE9431645EC}">
-                        <a14:shadowObscured xmlns:a14="http://schemas.microsoft.com/office/drawing/2010/main"/>
-                      </a:ext>
-                    </a:extLst>
-                  </pic:spPr>
-                </pic:pic>
-              </a:graphicData>
-            </a:graphic>
-            <wp14:sizeRelH relativeFrom="page">
-              <wp14:pctWidth>0</wp14:pctWidth>
-            </wp14:sizeRelH>
-            <wp14:sizeRelV relativeFrom="page">
-              <wp14:pctHeight>0</wp14:pctHeight>
-            </wp14:sizeRelV>
-          </wp:anchor>
-        </w:drawing>
-      </w:r>
-      <w:r>
-        <w:rPr>
-          <w:rStyle w:val="apple-converted-space"/>
-          <w:rFonts w:ascii="Arial" w:hAnsi="Arial" w:cs="Arial"/>
-          <w:color w:val="000000"/>
-          <w:sz w:val="20"/>
-          <w:szCs w:val="20"/>
-        </w:rPr>
-        <w:t>High Level Entities:</w:t>
-      </w:r>
-    </w:p>
-    <w:p>
-      <w:pPr>
-        <w:pStyle w:val="NormalWeb"/>
-        <w:shd w:val="clear" w:color="auto" w:fill="FFFFFF"/>
-        <w:spacing w:before="0" w:beforeAutospacing="0" w:after="240" w:afterAutospacing="0" w:line="360" w:lineRule="atLeast"/>
-        <w:rPr>
-          <w:rStyle w:val="apple-converted-space"/>
-          <w:rFonts w:ascii="Arial" w:hAnsi="Arial" w:cs="Arial"/>
-          <w:color w:val="000000"/>
-          <w:sz w:val="20"/>
-          <w:szCs w:val="20"/>
-        </w:rPr>
-      </w:pPr>
-      <w:r>
-        <w:rPr>
-          <w:noProof/>
-        </w:rPr>
-        <w:lastRenderedPageBreak/>
-        <w:drawing>
-          <wp:anchor distT="0" distB="0" distL="114300" distR="114300" simplePos="0" relativeHeight="251661312" behindDoc="1" locked="0" layoutInCell="1" allowOverlap="1" wp14:anchorId="33F32CDD" wp14:editId="130CE49E">
-            <wp:simplePos x="0" y="0"/>
-            <wp:positionH relativeFrom="column">
-              <wp:posOffset>7620</wp:posOffset>
-            </wp:positionH>
-            <wp:positionV relativeFrom="paragraph">
-              <wp:posOffset>2343150</wp:posOffset>
+              <wp:posOffset>200025</wp:posOffset>
             </wp:positionV>
             <wp:extent cx="3048000" cy="2447925"/>
             <wp:effectExtent l="0" t="0" r="0" b="9525"/>
@@ -591,6 +688,7 @@
         <w:pStyle w:val="NormalWeb"/>
         <w:shd w:val="clear" w:color="auto" w:fill="FFFFFF"/>
         <w:spacing w:before="0" w:beforeAutospacing="0" w:after="240" w:afterAutospacing="0" w:line="360" w:lineRule="atLeast"/>
+        <w:ind w:firstLine="720"/>
         <w:rPr>
           <w:rStyle w:val="apple-converted-space"/>
           <w:rFonts w:ascii="Arial" w:hAnsi="Arial" w:cs="Arial"/>
@@ -712,17 +810,49 @@
           <w:sz w:val="20"/>
           <w:szCs w:val="20"/>
         </w:rPr>
-        <w:t xml:space="preserve">will be written in JavaScript, CSS, and HTML. It will use the easeljs framework for the graphics portion of the game. This client </w:t>
-      </w:r>
-      <w:r>
-        <w:rPr>
-          <w:rStyle w:val="apple-converted-space"/>
-          <w:rFonts w:ascii="Arial" w:hAnsi="Arial" w:cs="Arial"/>
-          <w:color w:val="000000"/>
-          <w:sz w:val="20"/>
-          <w:szCs w:val="20"/>
-        </w:rPr>
-        <w:t xml:space="preserve">consists of a number of different aspects, which in turn create the game. </w:t>
+        <w:t xml:space="preserve">will be written in JavaScript, CSS, and HTML. It will use the </w:t>
+      </w:r>
+      <w:proofErr w:type="spellStart"/>
+      <w:r>
+        <w:rPr>
+          <w:rStyle w:val="apple-converted-space"/>
+          <w:rFonts w:ascii="Arial" w:hAnsi="Arial" w:cs="Arial"/>
+          <w:color w:val="000000"/>
+          <w:sz w:val="20"/>
+          <w:szCs w:val="20"/>
+        </w:rPr>
+        <w:t>easeljs</w:t>
+      </w:r>
+      <w:proofErr w:type="spellEnd"/>
+      <w:r>
+        <w:rPr>
+          <w:rStyle w:val="apple-converted-space"/>
+          <w:rFonts w:ascii="Arial" w:hAnsi="Arial" w:cs="Arial"/>
+          <w:color w:val="000000"/>
+          <w:sz w:val="20"/>
+          <w:szCs w:val="20"/>
+        </w:rPr>
+        <w:t xml:space="preserve"> framework for the graphics portion of the game. This client </w:t>
+      </w:r>
+      <w:r>
+        <w:rPr>
+          <w:rStyle w:val="apple-converted-space"/>
+          <w:rFonts w:ascii="Arial" w:hAnsi="Arial" w:cs="Arial"/>
+          <w:color w:val="000000"/>
+          <w:sz w:val="20"/>
+          <w:szCs w:val="20"/>
+        </w:rPr>
+        <w:t>consists of a number of different aspects,</w:t>
+      </w:r>
+      <w:r>
+        <w:rPr>
+          <w:rStyle w:val="apple-converted-space"/>
+          <w:rFonts w:ascii="Arial" w:hAnsi="Arial" w:cs="Arial"/>
+          <w:color w:val="000000"/>
+          <w:sz w:val="20"/>
+          <w:szCs w:val="20"/>
+        </w:rPr>
+        <w:t xml:space="preserve"> which in turn create the game.</w:t>
       </w:r>
     </w:p>
     <w:p>
@@ -780,7 +910,29 @@
           <w:sz w:val="20"/>
           <w:szCs w:val="20"/>
         </w:rPr>
-        <w:t xml:space="preserve">osts all of the local graphics. This is the easeljs underlying framework that we use to draw on the canvas.  </w:t>
+        <w:t xml:space="preserve">osts all of the local graphics. This is the </w:t>
+      </w:r>
+      <w:proofErr w:type="spellStart"/>
+      <w:r>
+        <w:rPr>
+          <w:rStyle w:val="apple-converted-space"/>
+          <w:rFonts w:ascii="Arial" w:hAnsi="Arial" w:cs="Arial"/>
+          <w:color w:val="000000"/>
+          <w:sz w:val="20"/>
+          <w:szCs w:val="20"/>
+        </w:rPr>
+        <w:t>easeljs</w:t>
+      </w:r>
+      <w:proofErr w:type="spellEnd"/>
+      <w:r>
+        <w:rPr>
+          <w:rStyle w:val="apple-converted-space"/>
+          <w:rFonts w:ascii="Arial" w:hAnsi="Arial" w:cs="Arial"/>
+          <w:color w:val="000000"/>
+          <w:sz w:val="20"/>
+          <w:szCs w:val="20"/>
+        </w:rPr>
+        <w:t xml:space="preserve"> underlying framework that we use to draw on the canvas.  </w:t>
       </w:r>
     </w:p>
     <w:p>
@@ -894,6 +1046,7 @@
           <w:sz w:val="20"/>
           <w:szCs w:val="20"/>
         </w:rPr>
+        <w:lastRenderedPageBreak/>
         <w:t>Game Manager: Contains all information about the ongoing game. Included in the game manager is a list of all possible levels, as well as a list of the current game set up. The game manager contains a final tier of objects</w:t>
       </w:r>
       <w:r>
@@ -1008,7 +1161,6 @@
           <w:sz w:val="20"/>
           <w:szCs w:val="20"/>
         </w:rPr>
-        <w:lastRenderedPageBreak/>
         <w:t>Level</w:t>
       </w:r>
       <w:r>
@@ -1107,7 +1259,29 @@
           <w:sz w:val="20"/>
           <w:szCs w:val="20"/>
         </w:rPr>
-        <w:t>Animator: Object to manipulate objects on the screen, mainly being the ship. Handles events such as a crash and respawn.</w:t>
+        <w:t xml:space="preserve">Animator: Object to manipulate objects on the screen, mainly being the ship. Handles events such as a crash and </w:t>
+      </w:r>
+      <w:proofErr w:type="spellStart"/>
+      <w:r>
+        <w:rPr>
+          <w:rStyle w:val="apple-converted-space"/>
+          <w:rFonts w:ascii="Arial" w:hAnsi="Arial" w:cs="Arial"/>
+          <w:color w:val="000000"/>
+          <w:sz w:val="20"/>
+          <w:szCs w:val="20"/>
+        </w:rPr>
+        <w:t>respawn</w:t>
+      </w:r>
+      <w:proofErr w:type="spellEnd"/>
+      <w:r>
+        <w:rPr>
+          <w:rStyle w:val="apple-converted-space"/>
+          <w:rFonts w:ascii="Arial" w:hAnsi="Arial" w:cs="Arial"/>
+          <w:color w:val="000000"/>
+          <w:sz w:val="20"/>
+          <w:szCs w:val="20"/>
+        </w:rPr>
+        <w:t>.</w:t>
       </w:r>
     </w:p>
     <w:p>
@@ -1425,17 +1599,30 @@
         <w:shd w:val="clear" w:color="auto" w:fill="FFFFFF"/>
         <w:spacing w:before="0" w:beforeAutospacing="0" w:after="240" w:afterAutospacing="0" w:line="360" w:lineRule="atLeast"/>
         <w:rPr>
-          <w:rStyle w:val="apple-converted-space"/>
-          <w:rFonts w:ascii="Arial" w:hAnsi="Arial" w:cs="Arial"/>
-          <w:color w:val="000000"/>
-        </w:rPr>
-      </w:pPr>
-      <w:r>
-        <w:rPr>
           <w:rStyle w:val="Strong"/>
           <w:rFonts w:ascii="Arial" w:hAnsi="Arial" w:cs="Arial"/>
           <w:color w:val="000000"/>
         </w:rPr>
+      </w:pPr>
+    </w:p>
+    <w:p>
+      <w:pPr>
+        <w:pStyle w:val="NormalWeb"/>
+        <w:shd w:val="clear" w:color="auto" w:fill="FFFFFF"/>
+        <w:spacing w:before="0" w:beforeAutospacing="0" w:after="240" w:afterAutospacing="0" w:line="360" w:lineRule="atLeast"/>
+        <w:rPr>
+          <w:rStyle w:val="apple-converted-space"/>
+          <w:rFonts w:ascii="Arial" w:hAnsi="Arial" w:cs="Arial"/>
+          <w:color w:val="000000"/>
+        </w:rPr>
+      </w:pPr>
+      <w:r>
+        <w:rPr>
+          <w:rStyle w:val="Strong"/>
+          <w:rFonts w:ascii="Arial" w:hAnsi="Arial" w:cs="Arial"/>
+          <w:color w:val="000000"/>
+        </w:rPr>
+        <w:lastRenderedPageBreak/>
         <w:t>Low-level Overview</w:t>
       </w:r>
       <w:r>
@@ -1502,7 +1689,27 @@
           <w:sz w:val="20"/>
           <w:szCs w:val="20"/>
         </w:rPr>
-        <w:t>In describing the low level design, let us start with the client side. As stated earlier, the client primarily consists of a stage, which is where all of the objects are drawn. Simply stated, it is the parent to everything else. A stage is an easeljs framework object, from which objects can be attached and detached in order to display and remove them. The stage does little more than this, to provide an entity on which we can draw. The functions that are used with the stage are:</w:t>
+        <w:t xml:space="preserve">In describing the low level design, let us start with the client side. As stated earlier, the client primarily consists of a stage, which is where all of the objects are drawn. Simply stated, it is the parent to everything else. A stage is an </w:t>
+      </w:r>
+      <w:proofErr w:type="spellStart"/>
+      <w:r>
+        <w:rPr>
+          <w:rFonts w:ascii="Arial" w:hAnsi="Arial" w:cs="Arial"/>
+          <w:color w:val="000000"/>
+          <w:sz w:val="20"/>
+          <w:szCs w:val="20"/>
+        </w:rPr>
+        <w:t>easeljs</w:t>
+      </w:r>
+      <w:proofErr w:type="spellEnd"/>
+      <w:r>
+        <w:rPr>
+          <w:rFonts w:ascii="Arial" w:hAnsi="Arial" w:cs="Arial"/>
+          <w:color w:val="000000"/>
+          <w:sz w:val="20"/>
+          <w:szCs w:val="20"/>
+        </w:rPr>
+        <w:t xml:space="preserve"> framework object, from which objects can be attached and detached in order to display and remove them. The stage does little more than this, to provide an entity on which we can draw. The functions that are used with the stage are:</w:t>
       </w:r>
     </w:p>
     <w:p>
@@ -1521,15 +1728,25 @@
           <w:szCs w:val="20"/>
         </w:rPr>
       </w:pPr>
-      <w:r>
-        <w:rPr>
-          <w:rFonts w:ascii="Arial" w:hAnsi="Arial" w:cs="Arial"/>
-          <w:color w:val="000000"/>
-          <w:sz w:val="20"/>
-          <w:szCs w:val="20"/>
-        </w:rPr>
-        <w:lastRenderedPageBreak/>
-        <w:t>detach (</w:t>
+      <w:proofErr w:type="gramStart"/>
+      <w:r>
+        <w:rPr>
+          <w:rFonts w:ascii="Arial" w:hAnsi="Arial" w:cs="Arial"/>
+          <w:color w:val="000000"/>
+          <w:sz w:val="20"/>
+          <w:szCs w:val="20"/>
+        </w:rPr>
+        <w:t>detach</w:t>
+      </w:r>
+      <w:proofErr w:type="gramEnd"/>
+      <w:r>
+        <w:rPr>
+          <w:rFonts w:ascii="Arial" w:hAnsi="Arial" w:cs="Arial"/>
+          <w:color w:val="000000"/>
+          <w:sz w:val="20"/>
+          <w:szCs w:val="20"/>
+        </w:rPr>
+        <w:t xml:space="preserve"> (</w:t>
       </w:r>
       <w:r>
         <w:rPr>
@@ -1566,14 +1783,25 @@
           <w:szCs w:val="20"/>
         </w:rPr>
       </w:pPr>
-      <w:r>
-        <w:rPr>
-          <w:rFonts w:ascii="Arial" w:hAnsi="Arial" w:cs="Arial"/>
-          <w:color w:val="000000"/>
-          <w:sz w:val="20"/>
-          <w:szCs w:val="20"/>
-        </w:rPr>
-        <w:t>attach (</w:t>
+      <w:proofErr w:type="gramStart"/>
+      <w:r>
+        <w:rPr>
+          <w:rFonts w:ascii="Arial" w:hAnsi="Arial" w:cs="Arial"/>
+          <w:color w:val="000000"/>
+          <w:sz w:val="20"/>
+          <w:szCs w:val="20"/>
+        </w:rPr>
+        <w:t>attach</w:t>
+      </w:r>
+      <w:proofErr w:type="gramEnd"/>
+      <w:r>
+        <w:rPr>
+          <w:rFonts w:ascii="Arial" w:hAnsi="Arial" w:cs="Arial"/>
+          <w:color w:val="000000"/>
+          <w:sz w:val="20"/>
+          <w:szCs w:val="20"/>
+        </w:rPr>
+        <w:t xml:space="preserve"> (</w:t>
       </w:r>
       <w:r>
         <w:rPr>
@@ -1714,7 +1942,27 @@
           <w:sz w:val="20"/>
           <w:szCs w:val="20"/>
         </w:rPr>
-        <w:t xml:space="preserve">So first, let us address the menu manager. Whenever the menu manager is opened, a mouse event handler is added, to handle clicks on the text which redirect the user. The text will be drawn again by using the easeljs Text object framework, </w:t>
+        <w:t xml:space="preserve">So first, let us address the menu manager. Whenever the menu manager is opened, a mouse event handler is added, to handle clicks on the text which redirect the user. The text will be drawn again by using the </w:t>
+      </w:r>
+      <w:proofErr w:type="spellStart"/>
+      <w:r>
+        <w:rPr>
+          <w:rFonts w:ascii="Arial" w:hAnsi="Arial" w:cs="Arial"/>
+          <w:color w:val="000000"/>
+          <w:sz w:val="20"/>
+          <w:szCs w:val="20"/>
+        </w:rPr>
+        <w:t>easeljs</w:t>
+      </w:r>
+      <w:proofErr w:type="spellEnd"/>
+      <w:r>
+        <w:rPr>
+          <w:rFonts w:ascii="Arial" w:hAnsi="Arial" w:cs="Arial"/>
+          <w:color w:val="000000"/>
+          <w:sz w:val="20"/>
+          <w:szCs w:val="20"/>
+        </w:rPr>
+        <w:t xml:space="preserve"> Text object framework, </w:t>
       </w:r>
       <w:r>
         <w:rPr>
@@ -1738,36 +1986,87 @@
           <w:szCs w:val="20"/>
         </w:rPr>
       </w:pPr>
-      <w:r>
-        <w:rPr>
-          <w:rFonts w:ascii="Arial" w:hAnsi="Arial" w:cs="Arial"/>
-          <w:color w:val="000000"/>
-          <w:sz w:val="20"/>
-          <w:szCs w:val="20"/>
-        </w:rPr>
-        <w:t>function displayScreen( index );</w:t>
-      </w:r>
-    </w:p>
-    <w:p>
-      <w:pPr>
-        <w:pStyle w:val="NormalWeb"/>
-        <w:shd w:val="clear" w:color="auto" w:fill="FFFFFF"/>
-        <w:spacing w:before="0" w:beforeAutospacing="0" w:after="240" w:afterAutospacing="0" w:line="360" w:lineRule="atLeast"/>
-        <w:rPr>
-          <w:rFonts w:ascii="Arial" w:hAnsi="Arial" w:cs="Arial"/>
-          <w:color w:val="000000"/>
-          <w:sz w:val="20"/>
-          <w:szCs w:val="20"/>
-        </w:rPr>
-      </w:pPr>
-      <w:r>
-        <w:rPr>
-          <w:rFonts w:ascii="Arial" w:hAnsi="Arial" w:cs="Arial"/>
-          <w:color w:val="000000"/>
-          <w:sz w:val="20"/>
-          <w:szCs w:val="20"/>
-        </w:rPr>
-        <w:t>The indices of possible screens (highscore, m</w:t>
+      <w:proofErr w:type="gramStart"/>
+      <w:r>
+        <w:rPr>
+          <w:rFonts w:ascii="Arial" w:hAnsi="Arial" w:cs="Arial"/>
+          <w:color w:val="000000"/>
+          <w:sz w:val="20"/>
+          <w:szCs w:val="20"/>
+        </w:rPr>
+        <w:t>function</w:t>
+      </w:r>
+      <w:proofErr w:type="gramEnd"/>
+      <w:r>
+        <w:rPr>
+          <w:rFonts w:ascii="Arial" w:hAnsi="Arial" w:cs="Arial"/>
+          <w:color w:val="000000"/>
+          <w:sz w:val="20"/>
+          <w:szCs w:val="20"/>
+        </w:rPr>
+        <w:t xml:space="preserve"> </w:t>
+      </w:r>
+      <w:proofErr w:type="spellStart"/>
+      <w:r>
+        <w:rPr>
+          <w:rFonts w:ascii="Arial" w:hAnsi="Arial" w:cs="Arial"/>
+          <w:color w:val="000000"/>
+          <w:sz w:val="20"/>
+          <w:szCs w:val="20"/>
+        </w:rPr>
+        <w:t>displayScreen</w:t>
+      </w:r>
+      <w:proofErr w:type="spellEnd"/>
+      <w:r>
+        <w:rPr>
+          <w:rFonts w:ascii="Arial" w:hAnsi="Arial" w:cs="Arial"/>
+          <w:color w:val="000000"/>
+          <w:sz w:val="20"/>
+          <w:szCs w:val="20"/>
+        </w:rPr>
+        <w:t>( index );</w:t>
+      </w:r>
+    </w:p>
+    <w:p>
+      <w:pPr>
+        <w:pStyle w:val="NormalWeb"/>
+        <w:shd w:val="clear" w:color="auto" w:fill="FFFFFF"/>
+        <w:spacing w:before="0" w:beforeAutospacing="0" w:after="240" w:afterAutospacing="0" w:line="360" w:lineRule="atLeast"/>
+        <w:rPr>
+          <w:rFonts w:ascii="Arial" w:hAnsi="Arial" w:cs="Arial"/>
+          <w:color w:val="000000"/>
+          <w:sz w:val="20"/>
+          <w:szCs w:val="20"/>
+        </w:rPr>
+      </w:pPr>
+      <w:r>
+        <w:rPr>
+          <w:rFonts w:ascii="Arial" w:hAnsi="Arial" w:cs="Arial"/>
+          <w:color w:val="000000"/>
+          <w:sz w:val="20"/>
+          <w:szCs w:val="20"/>
+        </w:rPr>
+        <w:t>The indices of possible screens (</w:t>
+      </w:r>
+      <w:proofErr w:type="spellStart"/>
+      <w:r>
+        <w:rPr>
+          <w:rFonts w:ascii="Arial" w:hAnsi="Arial" w:cs="Arial"/>
+          <w:color w:val="000000"/>
+          <w:sz w:val="20"/>
+          <w:szCs w:val="20"/>
+        </w:rPr>
+        <w:t>highscore</w:t>
+      </w:r>
+      <w:proofErr w:type="spellEnd"/>
+      <w:r>
+        <w:rPr>
+          <w:rFonts w:ascii="Arial" w:hAnsi="Arial" w:cs="Arial"/>
+          <w:color w:val="000000"/>
+          <w:sz w:val="20"/>
+          <w:szCs w:val="20"/>
+        </w:rPr>
+        <w:t>, m</w:t>
       </w:r>
       <w:r>
         <w:rPr>
@@ -1875,16 +2174,67 @@
           <w:sz w:val="20"/>
           <w:szCs w:val="20"/>
         </w:rPr>
-        <w:t xml:space="preserve"> at startup the main function can call displayScreen(MAIN_MENU) to easily and clearly start the main menu). All other function calls through the menu manager are t</w:t>
-      </w:r>
-      <w:r>
-        <w:rPr>
-          <w:rFonts w:ascii="Arial" w:hAnsi="Arial" w:cs="Arial"/>
-          <w:color w:val="000000"/>
-          <w:sz w:val="20"/>
-          <w:szCs w:val="20"/>
-        </w:rPr>
-        <w:t>hrough the easeljs framework, via</w:t>
+        <w:t xml:space="preserve"> at startup the main function can call </w:t>
+      </w:r>
+      <w:proofErr w:type="spellStart"/>
+      <w:proofErr w:type="gramStart"/>
+      <w:r>
+        <w:rPr>
+          <w:rFonts w:ascii="Arial" w:hAnsi="Arial" w:cs="Arial"/>
+          <w:color w:val="000000"/>
+          <w:sz w:val="20"/>
+          <w:szCs w:val="20"/>
+        </w:rPr>
+        <w:t>displayScreen</w:t>
+      </w:r>
+      <w:proofErr w:type="spellEnd"/>
+      <w:r>
+        <w:rPr>
+          <w:rFonts w:ascii="Arial" w:hAnsi="Arial" w:cs="Arial"/>
+          <w:color w:val="000000"/>
+          <w:sz w:val="20"/>
+          <w:szCs w:val="20"/>
+        </w:rPr>
+        <w:t>(</w:t>
+      </w:r>
+      <w:proofErr w:type="gramEnd"/>
+      <w:r>
+        <w:rPr>
+          <w:rFonts w:ascii="Arial" w:hAnsi="Arial" w:cs="Arial"/>
+          <w:color w:val="000000"/>
+          <w:sz w:val="20"/>
+          <w:szCs w:val="20"/>
+        </w:rPr>
+        <w:t>MAIN_MENU) to easily and clearly start the main menu). All other function calls through the menu manager are t</w:t>
+      </w:r>
+      <w:r>
+        <w:rPr>
+          <w:rFonts w:ascii="Arial" w:hAnsi="Arial" w:cs="Arial"/>
+          <w:color w:val="000000"/>
+          <w:sz w:val="20"/>
+          <w:szCs w:val="20"/>
+        </w:rPr>
+        <w:t xml:space="preserve">hrough the </w:t>
+      </w:r>
+      <w:proofErr w:type="spellStart"/>
+      <w:r>
+        <w:rPr>
+          <w:rFonts w:ascii="Arial" w:hAnsi="Arial" w:cs="Arial"/>
+          <w:color w:val="000000"/>
+          <w:sz w:val="20"/>
+          <w:szCs w:val="20"/>
+        </w:rPr>
+        <w:t>easeljs</w:t>
+      </w:r>
+      <w:proofErr w:type="spellEnd"/>
+      <w:r>
+        <w:rPr>
+          <w:rFonts w:ascii="Arial" w:hAnsi="Arial" w:cs="Arial"/>
+          <w:color w:val="000000"/>
+          <w:sz w:val="20"/>
+          <w:szCs w:val="20"/>
+        </w:rPr>
+        <w:t xml:space="preserve"> framework, via</w:t>
       </w:r>
       <w:r>
         <w:rPr>
@@ -1951,7 +2301,38 @@
           <w:sz w:val="20"/>
           <w:szCs w:val="20"/>
         </w:rPr>
-        <w:t xml:space="preserve"> manager, the program can also call startGame( type, host ), which </w:t>
+        <w:t xml:space="preserve"> manager, the program can also call </w:t>
+      </w:r>
+      <w:proofErr w:type="spellStart"/>
+      <w:proofErr w:type="gramStart"/>
+      <w:r>
+        <w:rPr>
+          <w:rFonts w:ascii="Arial" w:hAnsi="Arial" w:cs="Arial"/>
+          <w:color w:val="000000"/>
+          <w:sz w:val="20"/>
+          <w:szCs w:val="20"/>
+        </w:rPr>
+        <w:t>startGame</w:t>
+      </w:r>
+      <w:proofErr w:type="spellEnd"/>
+      <w:r>
+        <w:rPr>
+          <w:rFonts w:ascii="Arial" w:hAnsi="Arial" w:cs="Arial"/>
+          <w:color w:val="000000"/>
+          <w:sz w:val="20"/>
+          <w:szCs w:val="20"/>
+        </w:rPr>
+        <w:t>(</w:t>
+      </w:r>
+      <w:proofErr w:type="gramEnd"/>
+      <w:r>
+        <w:rPr>
+          <w:rFonts w:ascii="Arial" w:hAnsi="Arial" w:cs="Arial"/>
+          <w:color w:val="000000"/>
+          <w:sz w:val="20"/>
+          <w:szCs w:val="20"/>
+        </w:rPr>
+        <w:t xml:space="preserve"> type, host ), which </w:t>
       </w:r>
       <w:r>
         <w:rPr>
@@ -1978,7 +2359,17 @@
           <w:sz w:val="20"/>
           <w:szCs w:val="20"/>
         </w:rPr>
-        <w:t>: SINGLE_TIME, SINGLE_CHALLENGE, MULTI_RACE, MULTI_CHALLENGE. This is passed as a parameter, which determines which type of levels to generate. The host is a Boolean value</w:t>
+        <w:t xml:space="preserve">: SINGLE_TIME, SINGLE_CHALLENGE, MULTI_RACE, MULTI_CHALLENGE. This is passed as a parameter, which determines which type of levels to generate. </w:t>
+      </w:r>
+      <w:r>
+        <w:rPr>
+          <w:rFonts w:ascii="Arial" w:hAnsi="Arial" w:cs="Arial"/>
+          <w:color w:val="000000"/>
+          <w:sz w:val="20"/>
+          <w:szCs w:val="20"/>
+        </w:rPr>
+        <w:lastRenderedPageBreak/>
+        <w:t>The host is a Boolean value</w:t>
       </w:r>
       <w:r>
         <w:rPr>
@@ -2179,17 +2570,38 @@
           <w:sz w:val="20"/>
           <w:szCs w:val="20"/>
         </w:rPr>
-        <w:t xml:space="preserve">As explained above, the menu manager transfers control to the game </w:t>
-      </w:r>
-      <w:r>
-        <w:rPr>
-          <w:rFonts w:ascii="Arial" w:hAnsi="Arial" w:cs="Arial"/>
-          <w:color w:val="000000"/>
-          <w:sz w:val="20"/>
-          <w:szCs w:val="20"/>
-        </w:rPr>
-        <w:lastRenderedPageBreak/>
-        <w:t xml:space="preserve">manager by calling function startGame( type, host ). </w:t>
+        <w:t xml:space="preserve">As explained above, the menu manager transfers control to the game manager by calling function </w:t>
+      </w:r>
+      <w:proofErr w:type="spellStart"/>
+      <w:proofErr w:type="gramStart"/>
+      <w:r>
+        <w:rPr>
+          <w:rFonts w:ascii="Arial" w:hAnsi="Arial" w:cs="Arial"/>
+          <w:color w:val="000000"/>
+          <w:sz w:val="20"/>
+          <w:szCs w:val="20"/>
+        </w:rPr>
+        <w:t>startGame</w:t>
+      </w:r>
+      <w:proofErr w:type="spellEnd"/>
+      <w:r>
+        <w:rPr>
+          <w:rFonts w:ascii="Arial" w:hAnsi="Arial" w:cs="Arial"/>
+          <w:color w:val="000000"/>
+          <w:sz w:val="20"/>
+          <w:szCs w:val="20"/>
+        </w:rPr>
+        <w:t>(</w:t>
+      </w:r>
+      <w:proofErr w:type="gramEnd"/>
+      <w:r>
+        <w:rPr>
+          <w:rFonts w:ascii="Arial" w:hAnsi="Arial" w:cs="Arial"/>
+          <w:color w:val="000000"/>
+          <w:sz w:val="20"/>
+          <w:szCs w:val="20"/>
+        </w:rPr>
+        <w:t xml:space="preserve"> type, host ). </w:t>
       </w:r>
       <w:r>
         <w:rPr>
@@ -2285,19 +2697,8 @@
         </w:rPr>
         <w:t xml:space="preserve"> </w:t>
       </w:r>
-    </w:p>
-    <w:p>
-      <w:pPr>
-        <w:pStyle w:val="NormalWeb"/>
-        <w:shd w:val="clear" w:color="auto" w:fill="FFFFFF"/>
-        <w:spacing w:before="0" w:beforeAutospacing="0" w:after="240" w:afterAutospacing="0" w:line="360" w:lineRule="atLeast"/>
-        <w:rPr>
-          <w:rFonts w:ascii="Arial" w:hAnsi="Arial" w:cs="Arial"/>
-          <w:color w:val="000000"/>
-          <w:sz w:val="20"/>
-          <w:szCs w:val="20"/>
-        </w:rPr>
-      </w:pPr>
+      <w:bookmarkStart w:id="0" w:name="_GoBack"/>
+      <w:bookmarkEnd w:id="0"/>
     </w:p>
     <w:p>
       <w:pPr>
@@ -2377,14 +2778,45 @@
           <w:szCs w:val="20"/>
         </w:rPr>
       </w:pPr>
-      <w:r>
-        <w:rPr>
-          <w:rFonts w:ascii="Arial" w:hAnsi="Arial" w:cs="Arial"/>
-          <w:color w:val="000000"/>
-          <w:sz w:val="20"/>
-          <w:szCs w:val="20"/>
-        </w:rPr>
-        <w:t>function generateLevelLayout() – this returns an array of levels.</w:t>
+      <w:proofErr w:type="gramStart"/>
+      <w:r>
+        <w:rPr>
+          <w:rFonts w:ascii="Arial" w:hAnsi="Arial" w:cs="Arial"/>
+          <w:color w:val="000000"/>
+          <w:sz w:val="20"/>
+          <w:szCs w:val="20"/>
+        </w:rPr>
+        <w:t>function</w:t>
+      </w:r>
+      <w:proofErr w:type="gramEnd"/>
+      <w:r>
+        <w:rPr>
+          <w:rFonts w:ascii="Arial" w:hAnsi="Arial" w:cs="Arial"/>
+          <w:color w:val="000000"/>
+          <w:sz w:val="20"/>
+          <w:szCs w:val="20"/>
+        </w:rPr>
+        <w:t xml:space="preserve"> </w:t>
+      </w:r>
+      <w:proofErr w:type="spellStart"/>
+      <w:r>
+        <w:rPr>
+          <w:rFonts w:ascii="Arial" w:hAnsi="Arial" w:cs="Arial"/>
+          <w:color w:val="000000"/>
+          <w:sz w:val="20"/>
+          <w:szCs w:val="20"/>
+        </w:rPr>
+        <w:t>generateLevelLayout</w:t>
+      </w:r>
+      <w:proofErr w:type="spellEnd"/>
+      <w:r>
+        <w:rPr>
+          <w:rFonts w:ascii="Arial" w:hAnsi="Arial" w:cs="Arial"/>
+          <w:color w:val="000000"/>
+          <w:sz w:val="20"/>
+          <w:szCs w:val="20"/>
+        </w:rPr>
+        <w:t>() – this returns an array of levels.</w:t>
       </w:r>
     </w:p>
     <w:p>
@@ -2486,23 +2918,87 @@
           <w:szCs w:val="20"/>
         </w:rPr>
       </w:pPr>
-      <w:r>
-        <w:rPr>
-          <w:rFonts w:ascii="Arial" w:hAnsi="Arial" w:cs="Arial"/>
-          <w:color w:val="000000"/>
-          <w:sz w:val="20"/>
-          <w:szCs w:val="20"/>
-        </w:rPr>
-        <w:t>function generateLevelX</w:t>
-      </w:r>
-      <w:r>
-        <w:rPr>
-          <w:rFonts w:ascii="Arial" w:hAnsi="Arial" w:cs="Arial"/>
-          <w:color w:val="000000"/>
-          <w:sz w:val="20"/>
-          <w:szCs w:val="20"/>
-        </w:rPr>
-        <w:t>( index ) - The index describes how many levels are before it in the level layout. Practically, that means that for each block, we need to offset it by (levelWidth)*(index). levelWidth is constant across all level designs to aid in the simplicity of the design</w:t>
+      <w:proofErr w:type="gramStart"/>
+      <w:r>
+        <w:rPr>
+          <w:rFonts w:ascii="Arial" w:hAnsi="Arial" w:cs="Arial"/>
+          <w:color w:val="000000"/>
+          <w:sz w:val="20"/>
+          <w:szCs w:val="20"/>
+        </w:rPr>
+        <w:t>function</w:t>
+      </w:r>
+      <w:proofErr w:type="gramEnd"/>
+      <w:r>
+        <w:rPr>
+          <w:rFonts w:ascii="Arial" w:hAnsi="Arial" w:cs="Arial"/>
+          <w:color w:val="000000"/>
+          <w:sz w:val="20"/>
+          <w:szCs w:val="20"/>
+        </w:rPr>
+        <w:t xml:space="preserve"> </w:t>
+      </w:r>
+      <w:proofErr w:type="spellStart"/>
+      <w:r>
+        <w:rPr>
+          <w:rFonts w:ascii="Arial" w:hAnsi="Arial" w:cs="Arial"/>
+          <w:color w:val="000000"/>
+          <w:sz w:val="20"/>
+          <w:szCs w:val="20"/>
+        </w:rPr>
+        <w:t>generateLevelX</w:t>
+      </w:r>
+      <w:proofErr w:type="spellEnd"/>
+      <w:r>
+        <w:rPr>
+          <w:rFonts w:ascii="Arial" w:hAnsi="Arial" w:cs="Arial"/>
+          <w:color w:val="000000"/>
+          <w:sz w:val="20"/>
+          <w:szCs w:val="20"/>
+        </w:rPr>
+        <w:t>( index ) - The index describes how many levels are before it in the level layout. Practically, that means that for each block, we need to offset it by (</w:t>
+      </w:r>
+      <w:proofErr w:type="spellStart"/>
+      <w:r>
+        <w:rPr>
+          <w:rFonts w:ascii="Arial" w:hAnsi="Arial" w:cs="Arial"/>
+          <w:color w:val="000000"/>
+          <w:sz w:val="20"/>
+          <w:szCs w:val="20"/>
+        </w:rPr>
+        <w:t>levelWidth</w:t>
+      </w:r>
+      <w:proofErr w:type="spellEnd"/>
+      <w:r>
+        <w:rPr>
+          <w:rFonts w:ascii="Arial" w:hAnsi="Arial" w:cs="Arial"/>
+          <w:color w:val="000000"/>
+          <w:sz w:val="20"/>
+          <w:szCs w:val="20"/>
+        </w:rPr>
+        <w:t xml:space="preserve">)*(index). </w:t>
+      </w:r>
+      <w:proofErr w:type="spellStart"/>
+      <w:proofErr w:type="gramStart"/>
+      <w:r>
+        <w:rPr>
+          <w:rFonts w:ascii="Arial" w:hAnsi="Arial" w:cs="Arial"/>
+          <w:color w:val="000000"/>
+          <w:sz w:val="20"/>
+          <w:szCs w:val="20"/>
+        </w:rPr>
+        <w:t>levelWidth</w:t>
+      </w:r>
+      <w:proofErr w:type="spellEnd"/>
+      <w:proofErr w:type="gramEnd"/>
+      <w:r>
+        <w:rPr>
+          <w:rFonts w:ascii="Arial" w:hAnsi="Arial" w:cs="Arial"/>
+          <w:color w:val="000000"/>
+          <w:sz w:val="20"/>
+          <w:szCs w:val="20"/>
+        </w:rPr>
+        <w:t xml:space="preserve"> is constant across all level designs to aid in the simplicity of the design</w:t>
       </w:r>
       <w:r>
         <w:rPr>
@@ -2560,7 +3056,38 @@
           <w:sz w:val="20"/>
           <w:szCs w:val="20"/>
         </w:rPr>
-        <w:t>So stepping back up to the function at hand, generateLevelLayout(), the functionality takes a series of non-repetit</w:t>
+        <w:t xml:space="preserve">So stepping back up to the function at hand, </w:t>
+      </w:r>
+      <w:proofErr w:type="spellStart"/>
+      <w:proofErr w:type="gramStart"/>
+      <w:r>
+        <w:rPr>
+          <w:rFonts w:ascii="Arial" w:hAnsi="Arial" w:cs="Arial"/>
+          <w:color w:val="000000"/>
+          <w:sz w:val="20"/>
+          <w:szCs w:val="20"/>
+        </w:rPr>
+        <w:t>generateLevelLayout</w:t>
+      </w:r>
+      <w:proofErr w:type="spellEnd"/>
+      <w:r>
+        <w:rPr>
+          <w:rFonts w:ascii="Arial" w:hAnsi="Arial" w:cs="Arial"/>
+          <w:color w:val="000000"/>
+          <w:sz w:val="20"/>
+          <w:szCs w:val="20"/>
+        </w:rPr>
+        <w:t>(</w:t>
+      </w:r>
+      <w:proofErr w:type="gramEnd"/>
+      <w:r>
+        <w:rPr>
+          <w:rFonts w:ascii="Arial" w:hAnsi="Arial" w:cs="Arial"/>
+          <w:color w:val="000000"/>
+          <w:sz w:val="20"/>
+          <w:szCs w:val="20"/>
+        </w:rPr>
+        <w:t>), the functionality takes a series of non-repetit</w:t>
       </w:r>
       <w:r>
         <w:rPr>
@@ -2623,7 +3150,17 @@
           <w:sz w:val="20"/>
           <w:szCs w:val="20"/>
         </w:rPr>
-        <w:t>This is repeated from 1 to LAYOUT_LENGTH which describes the number of levels which make up a layout.</w:t>
+        <w:t xml:space="preserve">This is repeated from 1 to LAYOUT_LENGTH which describes the number of levels which </w:t>
+      </w:r>
+      <w:r>
+        <w:rPr>
+          <w:rFonts w:ascii="Arial" w:hAnsi="Arial" w:cs="Arial"/>
+          <w:color w:val="000000"/>
+          <w:sz w:val="20"/>
+          <w:szCs w:val="20"/>
+        </w:rPr>
+        <w:lastRenderedPageBreak/>
+        <w:t>make up a layout.</w:t>
       </w:r>
       <w:r>
         <w:rPr>
@@ -2672,17 +3209,27 @@
           <w:sz w:val="20"/>
           <w:szCs w:val="20"/>
         </w:rPr>
-        <w:t xml:space="preserve">. One is the current level, and then it buffers the next two. Any time the ship passes to the next level, a new level is generated. The low level design of this is an array of 3 levels </w:t>
-      </w:r>
-      <w:r>
-        <w:rPr>
-          <w:rFonts w:ascii="Arial" w:hAnsi="Arial" w:cs="Arial"/>
-          <w:color w:val="000000"/>
-          <w:sz w:val="20"/>
-          <w:szCs w:val="20"/>
-        </w:rPr>
-        <w:lastRenderedPageBreak/>
-        <w:t>called levelBuffer, and an integer describi</w:t>
+        <w:t xml:space="preserve">. One is the current level, and then it buffers the next two. Any time the ship passes to the next level, a new level is generated. The low level design of this is an array of 3 levels called </w:t>
+      </w:r>
+      <w:proofErr w:type="spellStart"/>
+      <w:r>
+        <w:rPr>
+          <w:rFonts w:ascii="Arial" w:hAnsi="Arial" w:cs="Arial"/>
+          <w:color w:val="000000"/>
+          <w:sz w:val="20"/>
+          <w:szCs w:val="20"/>
+        </w:rPr>
+        <w:t>levelBuffer</w:t>
+      </w:r>
+      <w:proofErr w:type="spellEnd"/>
+      <w:r>
+        <w:rPr>
+          <w:rFonts w:ascii="Arial" w:hAnsi="Arial" w:cs="Arial"/>
+          <w:color w:val="000000"/>
+          <w:sz w:val="20"/>
+          <w:szCs w:val="20"/>
+        </w:rPr>
+        <w:t>, and an integer describi</w:t>
       </w:r>
       <w:r>
         <w:rPr>
@@ -2736,16 +3283,58 @@
           <w:sz w:val="20"/>
           <w:szCs w:val="20"/>
         </w:rPr>
-        <w:t xml:space="preserve"> new level, we generate a new buffered level, store it in levelBuffer[</w:t>
-      </w:r>
-      <w:r>
-        <w:rPr>
-          <w:rFonts w:ascii="Arial" w:hAnsi="Arial" w:cs="Arial"/>
-          <w:color w:val="000000"/>
-          <w:sz w:val="20"/>
-          <w:szCs w:val="20"/>
-        </w:rPr>
-        <w:t xml:space="preserve"> currentLevel ], an</w:t>
+        <w:t xml:space="preserve"> new level, we generate a new buffered level, store it in </w:t>
+      </w:r>
+      <w:proofErr w:type="spellStart"/>
+      <w:proofErr w:type="gramStart"/>
+      <w:r>
+        <w:rPr>
+          <w:rFonts w:ascii="Arial" w:hAnsi="Arial" w:cs="Arial"/>
+          <w:color w:val="000000"/>
+          <w:sz w:val="20"/>
+          <w:szCs w:val="20"/>
+        </w:rPr>
+        <w:t>levelBuffer</w:t>
+      </w:r>
+      <w:proofErr w:type="spellEnd"/>
+      <w:r>
+        <w:rPr>
+          <w:rFonts w:ascii="Arial" w:hAnsi="Arial" w:cs="Arial"/>
+          <w:color w:val="000000"/>
+          <w:sz w:val="20"/>
+          <w:szCs w:val="20"/>
+        </w:rPr>
+        <w:t>[</w:t>
+      </w:r>
+      <w:proofErr w:type="gramEnd"/>
+      <w:r>
+        <w:rPr>
+          <w:rFonts w:ascii="Arial" w:hAnsi="Arial" w:cs="Arial"/>
+          <w:color w:val="000000"/>
+          <w:sz w:val="20"/>
+          <w:szCs w:val="20"/>
+        </w:rPr>
+        <w:t xml:space="preserve"> </w:t>
+      </w:r>
+      <w:proofErr w:type="spellStart"/>
+      <w:r>
+        <w:rPr>
+          <w:rFonts w:ascii="Arial" w:hAnsi="Arial" w:cs="Arial"/>
+          <w:color w:val="000000"/>
+          <w:sz w:val="20"/>
+          <w:szCs w:val="20"/>
+        </w:rPr>
+        <w:t>currentLevel</w:t>
+      </w:r>
+      <w:proofErr w:type="spellEnd"/>
+      <w:r>
+        <w:rPr>
+          <w:rFonts w:ascii="Arial" w:hAnsi="Arial" w:cs="Arial"/>
+          <w:color w:val="000000"/>
+          <w:sz w:val="20"/>
+          <w:szCs w:val="20"/>
+        </w:rPr>
+        <w:t xml:space="preserve"> ], an</w:t>
       </w:r>
       <w:r>
         <w:rPr>
@@ -2777,7 +3366,27 @@
           <w:sz w:val="20"/>
           <w:szCs w:val="20"/>
         </w:rPr>
-        <w:t>Finally, levels can of course be repetitive, but will not be allowed to repeat more than once every three levels. This is very easy, since when generating a new level in challenge mode, it can simply check that the level generated is not one already stored in the levelBuffer. The functional specification of this would be:</w:t>
+        <w:t xml:space="preserve">Finally, levels can of course be repetitive, but will not be allowed to repeat more than once every three levels. This is very easy, since when generating a new level in challenge mode, it can simply check that the level generated is not one already stored in the </w:t>
+      </w:r>
+      <w:proofErr w:type="spellStart"/>
+      <w:r>
+        <w:rPr>
+          <w:rFonts w:ascii="Arial" w:hAnsi="Arial" w:cs="Arial"/>
+          <w:color w:val="000000"/>
+          <w:sz w:val="20"/>
+          <w:szCs w:val="20"/>
+        </w:rPr>
+        <w:t>levelBuffer</w:t>
+      </w:r>
+      <w:proofErr w:type="spellEnd"/>
+      <w:r>
+        <w:rPr>
+          <w:rFonts w:ascii="Arial" w:hAnsi="Arial" w:cs="Arial"/>
+          <w:color w:val="000000"/>
+          <w:sz w:val="20"/>
+          <w:szCs w:val="20"/>
+        </w:rPr>
+        <w:t>. The functional specification of this would be:</w:t>
       </w:r>
     </w:p>
     <w:p>
@@ -2793,14 +3402,45 @@
           <w:szCs w:val="20"/>
         </w:rPr>
       </w:pPr>
-      <w:r>
-        <w:rPr>
-          <w:rFonts w:ascii="Arial" w:hAnsi="Arial" w:cs="Arial"/>
-          <w:color w:val="000000"/>
-          <w:sz w:val="20"/>
-          <w:szCs w:val="20"/>
-        </w:rPr>
-        <w:t>function generateChallengeLevel( index ) – index again describes how many levels have become befor</w:t>
+      <w:proofErr w:type="gramStart"/>
+      <w:r>
+        <w:rPr>
+          <w:rFonts w:ascii="Arial" w:hAnsi="Arial" w:cs="Arial"/>
+          <w:color w:val="000000"/>
+          <w:sz w:val="20"/>
+          <w:szCs w:val="20"/>
+        </w:rPr>
+        <w:t>function</w:t>
+      </w:r>
+      <w:proofErr w:type="gramEnd"/>
+      <w:r>
+        <w:rPr>
+          <w:rFonts w:ascii="Arial" w:hAnsi="Arial" w:cs="Arial"/>
+          <w:color w:val="000000"/>
+          <w:sz w:val="20"/>
+          <w:szCs w:val="20"/>
+        </w:rPr>
+        <w:t xml:space="preserve"> </w:t>
+      </w:r>
+      <w:proofErr w:type="spellStart"/>
+      <w:r>
+        <w:rPr>
+          <w:rFonts w:ascii="Arial" w:hAnsi="Arial" w:cs="Arial"/>
+          <w:color w:val="000000"/>
+          <w:sz w:val="20"/>
+          <w:szCs w:val="20"/>
+        </w:rPr>
+        <w:t>generateChallengeLevel</w:t>
+      </w:r>
+      <w:proofErr w:type="spellEnd"/>
+      <w:r>
+        <w:rPr>
+          <w:rFonts w:ascii="Arial" w:hAnsi="Arial" w:cs="Arial"/>
+          <w:color w:val="000000"/>
+          <w:sz w:val="20"/>
+          <w:szCs w:val="20"/>
+        </w:rPr>
+        <w:t>( index ) – index again describes how many levels have become befor</w:t>
       </w:r>
       <w:r>
         <w:rPr>
@@ -2884,7 +3524,27 @@
           <w:sz w:val="20"/>
           <w:szCs w:val="20"/>
         </w:rPr>
-        <w:t>The next aspect of the gameManager is the ship itself, which is stored using a number of values to determine velocity</w:t>
+        <w:t xml:space="preserve">The next aspect of the </w:t>
+      </w:r>
+      <w:proofErr w:type="spellStart"/>
+      <w:r>
+        <w:rPr>
+          <w:rFonts w:ascii="Arial" w:hAnsi="Arial" w:cs="Arial"/>
+          <w:color w:val="000000"/>
+          <w:sz w:val="20"/>
+          <w:szCs w:val="20"/>
+        </w:rPr>
+        <w:t>gameManager</w:t>
+      </w:r>
+      <w:proofErr w:type="spellEnd"/>
+      <w:r>
+        <w:rPr>
+          <w:rFonts w:ascii="Arial" w:hAnsi="Arial" w:cs="Arial"/>
+          <w:color w:val="000000"/>
+          <w:sz w:val="20"/>
+          <w:szCs w:val="20"/>
+        </w:rPr>
+        <w:t xml:space="preserve"> is the ship itself, which is stored using a number of values to determine velocity</w:t>
       </w:r>
       <w:r>
         <w:rPr>
@@ -2915,51 +3575,92 @@
           <w:sz w:val="20"/>
           <w:szCs w:val="20"/>
         </w:rPr>
-        <w:t>A primary place where these values are used is in the CollisionDetector. This is a specified static object which simply tells the client if the ship has collided with any blocks. The program does this computation by passing in all of the blocks from the current level, as well as the bounding blocks. The collision detection system then uses intersections to see if the player has died. In order to speed this process up, Line variables are added to blocks, which contain information describing a line, with a slope and intercept. We then call:</w:t>
-      </w:r>
-    </w:p>
-    <w:p>
-      <w:pPr>
-        <w:pStyle w:val="NormalWeb"/>
-        <w:shd w:val="clear" w:color="auto" w:fill="FFFFFF"/>
-        <w:spacing w:before="0" w:beforeAutospacing="0" w:after="240" w:afterAutospacing="0" w:line="360" w:lineRule="atLeast"/>
-        <w:rPr>
-          <w:rFonts w:ascii="Arial" w:hAnsi="Arial" w:cs="Arial"/>
-          <w:color w:val="000000"/>
-          <w:sz w:val="20"/>
-          <w:szCs w:val="20"/>
-        </w:rPr>
-      </w:pPr>
-      <w:r>
-        <w:rPr>
-          <w:rFonts w:ascii="Arial" w:hAnsi="Arial" w:cs="Arial"/>
-          <w:color w:val="000000"/>
-          <w:sz w:val="20"/>
-          <w:szCs w:val="20"/>
-        </w:rPr>
-        <w:t xml:space="preserve">function intersect( l1, l2 ) – returns the point of intersection between the two lines. </w:t>
-      </w:r>
-    </w:p>
-    <w:p>
-      <w:pPr>
-        <w:pStyle w:val="NormalWeb"/>
-        <w:shd w:val="clear" w:color="auto" w:fill="FFFFFF"/>
-        <w:spacing w:before="0" w:beforeAutospacing="0" w:after="240" w:afterAutospacing="0" w:line="360" w:lineRule="atLeast"/>
-        <w:rPr>
-          <w:rFonts w:ascii="Arial" w:hAnsi="Arial" w:cs="Arial"/>
-          <w:color w:val="000000"/>
-          <w:sz w:val="20"/>
-          <w:szCs w:val="20"/>
-        </w:rPr>
-      </w:pPr>
-      <w:r>
-        <w:rPr>
-          <w:rFonts w:ascii="Arial" w:hAnsi="Arial" w:cs="Arial"/>
-          <w:color w:val="000000"/>
-          <w:sz w:val="20"/>
-          <w:szCs w:val="20"/>
-        </w:rPr>
-        <w:t xml:space="preserve">Of course, for every frame we do have to compute the line functions for the ship object, however this turns out to be a relatively cheap operation. However, if we determine to use this sort of linear representation of a line, we need to take into account vertical lines. This is done using a quick check in the collision detector to see if the x values are the same. If they are, the convention we made is to simply have that constant x value stored in the line’s b-value. </w:t>
+        <w:t xml:space="preserve">A primary place where these values are used is in the </w:t>
+      </w:r>
+      <w:proofErr w:type="spellStart"/>
+      <w:r>
+        <w:rPr>
+          <w:rFonts w:ascii="Arial" w:hAnsi="Arial" w:cs="Arial"/>
+          <w:color w:val="000000"/>
+          <w:sz w:val="20"/>
+          <w:szCs w:val="20"/>
+        </w:rPr>
+        <w:t>CollisionDetector</w:t>
+      </w:r>
+      <w:proofErr w:type="spellEnd"/>
+      <w:r>
+        <w:rPr>
+          <w:rFonts w:ascii="Arial" w:hAnsi="Arial" w:cs="Arial"/>
+          <w:color w:val="000000"/>
+          <w:sz w:val="20"/>
+          <w:szCs w:val="20"/>
+        </w:rPr>
+        <w:t>. This is a specified static object which simply tells the client if the ship has collided with any blocks. The program does this computation by passing in all of the blocks from the current level, as well as the bounding blocks. The collision detection system then uses intersections to see if the player has died. In order to speed this process up, Line variables are added to blocks, which contain information describing a line, with a slope and intercept. We then call:</w:t>
+      </w:r>
+    </w:p>
+    <w:p>
+      <w:pPr>
+        <w:pStyle w:val="NormalWeb"/>
+        <w:shd w:val="clear" w:color="auto" w:fill="FFFFFF"/>
+        <w:spacing w:before="0" w:beforeAutospacing="0" w:after="240" w:afterAutospacing="0" w:line="360" w:lineRule="atLeast"/>
+        <w:rPr>
+          <w:rFonts w:ascii="Arial" w:hAnsi="Arial" w:cs="Arial"/>
+          <w:color w:val="000000"/>
+          <w:sz w:val="20"/>
+          <w:szCs w:val="20"/>
+        </w:rPr>
+      </w:pPr>
+      <w:proofErr w:type="gramStart"/>
+      <w:r>
+        <w:rPr>
+          <w:rFonts w:ascii="Arial" w:hAnsi="Arial" w:cs="Arial"/>
+          <w:color w:val="000000"/>
+          <w:sz w:val="20"/>
+          <w:szCs w:val="20"/>
+        </w:rPr>
+        <w:t>function</w:t>
+      </w:r>
+      <w:proofErr w:type="gramEnd"/>
+      <w:r>
+        <w:rPr>
+          <w:rFonts w:ascii="Arial" w:hAnsi="Arial" w:cs="Arial"/>
+          <w:color w:val="000000"/>
+          <w:sz w:val="20"/>
+          <w:szCs w:val="20"/>
+        </w:rPr>
+        <w:t xml:space="preserve"> intersect( l1, l2 ) – returns the point of intersection between the two lines. </w:t>
+      </w:r>
+    </w:p>
+    <w:p>
+      <w:pPr>
+        <w:pStyle w:val="NormalWeb"/>
+        <w:shd w:val="clear" w:color="auto" w:fill="FFFFFF"/>
+        <w:spacing w:before="0" w:beforeAutospacing="0" w:after="240" w:afterAutospacing="0" w:line="360" w:lineRule="atLeast"/>
+        <w:rPr>
+          <w:rFonts w:ascii="Arial" w:hAnsi="Arial" w:cs="Arial"/>
+          <w:color w:val="000000"/>
+          <w:sz w:val="20"/>
+          <w:szCs w:val="20"/>
+        </w:rPr>
+      </w:pPr>
+      <w:r>
+        <w:rPr>
+          <w:rFonts w:ascii="Arial" w:hAnsi="Arial" w:cs="Arial"/>
+          <w:color w:val="000000"/>
+          <w:sz w:val="20"/>
+          <w:szCs w:val="20"/>
+        </w:rPr>
+        <w:t xml:space="preserve">Of course, for every frame we do have to compute the line functions for the ship object, however this turns out to be a relatively cheap operation. However, if we determine to use this sort of linear representation of a line, we need to take into account vertical lines. This is done using a quick check in the collision detector to see if the x values are the same. If they are, the convention we made is to simply </w:t>
+      </w:r>
+      <w:r>
+        <w:rPr>
+          <w:rFonts w:ascii="Arial" w:hAnsi="Arial" w:cs="Arial"/>
+          <w:color w:val="000000"/>
+          <w:sz w:val="20"/>
+          <w:szCs w:val="20"/>
+        </w:rPr>
+        <w:lastRenderedPageBreak/>
+        <w:t xml:space="preserve">have that constant x value stored in the line’s b-value. </w:t>
       </w:r>
       <w:r>
         <w:rPr>
@@ -3016,17 +3717,7 @@
           <w:sz w:val="20"/>
           <w:szCs w:val="20"/>
         </w:rPr>
-        <w:t xml:space="preserve">A final aspect of the game manager is what we separate as the animator. Because we do the visuals primarily using vector graphics, we want to add some manual animations upon death. So first, whenever a player hits something, the ship spawns three separate lines, which move away from the point of </w:t>
-      </w:r>
-      <w:r>
-        <w:rPr>
-          <w:rFonts w:ascii="Arial" w:hAnsi="Arial" w:cs="Arial"/>
-          <w:color w:val="000000"/>
-          <w:sz w:val="20"/>
-          <w:szCs w:val="20"/>
-        </w:rPr>
-        <w:lastRenderedPageBreak/>
-        <w:t>collision in what looks like the ship splitting apart. Following a specified amount of time (say 1 second), the lines move back to the beginning of the current level and reform the spaceship. Before calling the animation object, the ship controls are turned off (in single player, the user can still pause). So this serves the dual purpose of being a neat user interface, as well as providing game mechanics to give a further time pena</w:t>
+        <w:t>A final aspect of the game manager is what we separate as the animator. Because we do the visuals primarily using vector graphics, we want to add some manual animations upon death. So first, whenever a player hits something, the ship spawns three separate lines, which move away from the point of collision in what looks like the ship splitting apart. Following a specified amount of time (say 1 second), the lines move back to the beginning of the current level and reform the spaceship. Before calling the animation object, the ship controls are turned off (in single player, the user can still pause). So this serves the dual purpose of being a neat user interface, as well as providing game mechanics to give a further time pena</w:t>
       </w:r>
       <w:r>
         <w:rPr>
@@ -3059,14 +3750,165 @@
           <w:szCs w:val="20"/>
         </w:rPr>
       </w:pPr>
-      <w:r>
-        <w:rPr>
-          <w:rFonts w:ascii="Arial" w:hAnsi="Arial" w:cs="Arial"/>
-          <w:color w:val="000000"/>
-          <w:sz w:val="20"/>
-          <w:szCs w:val="20"/>
-        </w:rPr>
-        <w:t>function animate( deathPoint, respawnPoint, xV, yV ) – deathPoint and respawnPoint are fairly self-explanatory; just the point location of death and respawn. The other two values describe the velocity the ship had upon collision, which can be used to make a smoother animation. Notice that this will also have to have access to the stage in order to do the</w:t>
+      <w:proofErr w:type="gramStart"/>
+      <w:r>
+        <w:rPr>
+          <w:rFonts w:ascii="Arial" w:hAnsi="Arial" w:cs="Arial"/>
+          <w:color w:val="000000"/>
+          <w:sz w:val="20"/>
+          <w:szCs w:val="20"/>
+        </w:rPr>
+        <w:t>function</w:t>
+      </w:r>
+      <w:proofErr w:type="gramEnd"/>
+      <w:r>
+        <w:rPr>
+          <w:rFonts w:ascii="Arial" w:hAnsi="Arial" w:cs="Arial"/>
+          <w:color w:val="000000"/>
+          <w:sz w:val="20"/>
+          <w:szCs w:val="20"/>
+        </w:rPr>
+        <w:t xml:space="preserve"> animate( </w:t>
+      </w:r>
+      <w:proofErr w:type="spellStart"/>
+      <w:r>
+        <w:rPr>
+          <w:rFonts w:ascii="Arial" w:hAnsi="Arial" w:cs="Arial"/>
+          <w:color w:val="000000"/>
+          <w:sz w:val="20"/>
+          <w:szCs w:val="20"/>
+        </w:rPr>
+        <w:t>deathPoint</w:t>
+      </w:r>
+      <w:proofErr w:type="spellEnd"/>
+      <w:r>
+        <w:rPr>
+          <w:rFonts w:ascii="Arial" w:hAnsi="Arial" w:cs="Arial"/>
+          <w:color w:val="000000"/>
+          <w:sz w:val="20"/>
+          <w:szCs w:val="20"/>
+        </w:rPr>
+        <w:t xml:space="preserve">, </w:t>
+      </w:r>
+      <w:proofErr w:type="spellStart"/>
+      <w:r>
+        <w:rPr>
+          <w:rFonts w:ascii="Arial" w:hAnsi="Arial" w:cs="Arial"/>
+          <w:color w:val="000000"/>
+          <w:sz w:val="20"/>
+          <w:szCs w:val="20"/>
+        </w:rPr>
+        <w:t>respawnPoint</w:t>
+      </w:r>
+      <w:proofErr w:type="spellEnd"/>
+      <w:r>
+        <w:rPr>
+          <w:rFonts w:ascii="Arial" w:hAnsi="Arial" w:cs="Arial"/>
+          <w:color w:val="000000"/>
+          <w:sz w:val="20"/>
+          <w:szCs w:val="20"/>
+        </w:rPr>
+        <w:t xml:space="preserve">, </w:t>
+      </w:r>
+      <w:proofErr w:type="spellStart"/>
+      <w:r>
+        <w:rPr>
+          <w:rFonts w:ascii="Arial" w:hAnsi="Arial" w:cs="Arial"/>
+          <w:color w:val="000000"/>
+          <w:sz w:val="20"/>
+          <w:szCs w:val="20"/>
+        </w:rPr>
+        <w:t>xV</w:t>
+      </w:r>
+      <w:proofErr w:type="spellEnd"/>
+      <w:r>
+        <w:rPr>
+          <w:rFonts w:ascii="Arial" w:hAnsi="Arial" w:cs="Arial"/>
+          <w:color w:val="000000"/>
+          <w:sz w:val="20"/>
+          <w:szCs w:val="20"/>
+        </w:rPr>
+        <w:t xml:space="preserve">, </w:t>
+      </w:r>
+      <w:proofErr w:type="spellStart"/>
+      <w:r>
+        <w:rPr>
+          <w:rFonts w:ascii="Arial" w:hAnsi="Arial" w:cs="Arial"/>
+          <w:color w:val="000000"/>
+          <w:sz w:val="20"/>
+          <w:szCs w:val="20"/>
+        </w:rPr>
+        <w:t>yV</w:t>
+      </w:r>
+      <w:proofErr w:type="spellEnd"/>
+      <w:r>
+        <w:rPr>
+          <w:rFonts w:ascii="Arial" w:hAnsi="Arial" w:cs="Arial"/>
+          <w:color w:val="000000"/>
+          <w:sz w:val="20"/>
+          <w:szCs w:val="20"/>
+        </w:rPr>
+        <w:t xml:space="preserve"> ) – </w:t>
+      </w:r>
+      <w:proofErr w:type="spellStart"/>
+      <w:r>
+        <w:rPr>
+          <w:rFonts w:ascii="Arial" w:hAnsi="Arial" w:cs="Arial"/>
+          <w:color w:val="000000"/>
+          <w:sz w:val="20"/>
+          <w:szCs w:val="20"/>
+        </w:rPr>
+        <w:t>deathPoint</w:t>
+      </w:r>
+      <w:proofErr w:type="spellEnd"/>
+      <w:r>
+        <w:rPr>
+          <w:rFonts w:ascii="Arial" w:hAnsi="Arial" w:cs="Arial"/>
+          <w:color w:val="000000"/>
+          <w:sz w:val="20"/>
+          <w:szCs w:val="20"/>
+        </w:rPr>
+        <w:t xml:space="preserve"> and </w:t>
+      </w:r>
+      <w:proofErr w:type="spellStart"/>
+      <w:r>
+        <w:rPr>
+          <w:rFonts w:ascii="Arial" w:hAnsi="Arial" w:cs="Arial"/>
+          <w:color w:val="000000"/>
+          <w:sz w:val="20"/>
+          <w:szCs w:val="20"/>
+        </w:rPr>
+        <w:t>respawnPoint</w:t>
+      </w:r>
+      <w:proofErr w:type="spellEnd"/>
+      <w:r>
+        <w:rPr>
+          <w:rFonts w:ascii="Arial" w:hAnsi="Arial" w:cs="Arial"/>
+          <w:color w:val="000000"/>
+          <w:sz w:val="20"/>
+          <w:szCs w:val="20"/>
+        </w:rPr>
+        <w:t xml:space="preserve"> are fairly self-explanatory; just the point location of death and </w:t>
+      </w:r>
+      <w:proofErr w:type="spellStart"/>
+      <w:r>
+        <w:rPr>
+          <w:rFonts w:ascii="Arial" w:hAnsi="Arial" w:cs="Arial"/>
+          <w:color w:val="000000"/>
+          <w:sz w:val="20"/>
+          <w:szCs w:val="20"/>
+        </w:rPr>
+        <w:t>respawn</w:t>
+      </w:r>
+      <w:proofErr w:type="spellEnd"/>
+      <w:r>
+        <w:rPr>
+          <w:rFonts w:ascii="Arial" w:hAnsi="Arial" w:cs="Arial"/>
+          <w:color w:val="000000"/>
+          <w:sz w:val="20"/>
+          <w:szCs w:val="20"/>
+        </w:rPr>
+        <w:t>. The other two values describe the velocity the ship had upon collision, which can be used to make a smoother animation. Notice that this will also have to have access to the stage in order to do the</w:t>
       </w:r>
       <w:r>
         <w:rPr>
@@ -3198,14 +4040,25 @@
           <w:szCs w:val="20"/>
         </w:rPr>
       </w:pPr>
-      <w:r>
-        <w:rPr>
-          <w:rFonts w:ascii="Arial" w:hAnsi="Arial" w:cs="Arial"/>
-          <w:color w:val="000000"/>
-          <w:sz w:val="20"/>
-          <w:szCs w:val="20"/>
-        </w:rPr>
-        <w:t>function update() – updates the current state based on currently pressed keys and position of the ship in relation to the layout. This is where scrolling is handled. If dead, most of this functionality is disabled</w:t>
+      <w:proofErr w:type="gramStart"/>
+      <w:r>
+        <w:rPr>
+          <w:rFonts w:ascii="Arial" w:hAnsi="Arial" w:cs="Arial"/>
+          <w:color w:val="000000"/>
+          <w:sz w:val="20"/>
+          <w:szCs w:val="20"/>
+        </w:rPr>
+        <w:t>function</w:t>
+      </w:r>
+      <w:proofErr w:type="gramEnd"/>
+      <w:r>
+        <w:rPr>
+          <w:rFonts w:ascii="Arial" w:hAnsi="Arial" w:cs="Arial"/>
+          <w:color w:val="000000"/>
+          <w:sz w:val="20"/>
+          <w:szCs w:val="20"/>
+        </w:rPr>
+        <w:t xml:space="preserve"> update() – updates the current state based on currently pressed keys and position of the ship in relation to the layout. This is where scrolling is handled. If dead, most of this functionality is disabled</w:t>
       </w:r>
       <w:r>
         <w:rPr>
@@ -3238,14 +4091,65 @@
           <w:szCs w:val="20"/>
         </w:rPr>
       </w:pPr>
-      <w:r>
-        <w:rPr>
-          <w:rFonts w:ascii="Arial" w:hAnsi="Arial" w:cs="Arial"/>
-          <w:color w:val="000000"/>
-          <w:sz w:val="20"/>
-          <w:szCs w:val="20"/>
-        </w:rPr>
-        <w:t>function handleUpdate() – an event handler for an incoming update request. This then updates values for the opposing player’s ship to be drawn at the next update().</w:t>
+      <w:proofErr w:type="gramStart"/>
+      <w:r>
+        <w:rPr>
+          <w:rFonts w:ascii="Arial" w:hAnsi="Arial" w:cs="Arial"/>
+          <w:color w:val="000000"/>
+          <w:sz w:val="20"/>
+          <w:szCs w:val="20"/>
+        </w:rPr>
+        <w:t>function</w:t>
+      </w:r>
+      <w:proofErr w:type="gramEnd"/>
+      <w:r>
+        <w:rPr>
+          <w:rFonts w:ascii="Arial" w:hAnsi="Arial" w:cs="Arial"/>
+          <w:color w:val="000000"/>
+          <w:sz w:val="20"/>
+          <w:szCs w:val="20"/>
+        </w:rPr>
+        <w:t xml:space="preserve"> </w:t>
+      </w:r>
+      <w:proofErr w:type="spellStart"/>
+      <w:r>
+        <w:rPr>
+          <w:rFonts w:ascii="Arial" w:hAnsi="Arial" w:cs="Arial"/>
+          <w:color w:val="000000"/>
+          <w:sz w:val="20"/>
+          <w:szCs w:val="20"/>
+        </w:rPr>
+        <w:t>handleUpdate</w:t>
+      </w:r>
+      <w:proofErr w:type="spellEnd"/>
+      <w:r>
+        <w:rPr>
+          <w:rFonts w:ascii="Arial" w:hAnsi="Arial" w:cs="Arial"/>
+          <w:color w:val="000000"/>
+          <w:sz w:val="20"/>
+          <w:szCs w:val="20"/>
+        </w:rPr>
+        <w:t xml:space="preserve">() – an event handler for an incoming update request. This then updates values for the opposing player’s ship to be drawn at the next </w:t>
+      </w:r>
+      <w:proofErr w:type="gramStart"/>
+      <w:r>
+        <w:rPr>
+          <w:rFonts w:ascii="Arial" w:hAnsi="Arial" w:cs="Arial"/>
+          <w:color w:val="000000"/>
+          <w:sz w:val="20"/>
+          <w:szCs w:val="20"/>
+        </w:rPr>
+        <w:t>update(</w:t>
+      </w:r>
+      <w:proofErr w:type="gramEnd"/>
+      <w:r>
+        <w:rPr>
+          <w:rFonts w:ascii="Arial" w:hAnsi="Arial" w:cs="Arial"/>
+          <w:color w:val="000000"/>
+          <w:sz w:val="20"/>
+          <w:szCs w:val="20"/>
+        </w:rPr>
+        <w:t>).</w:t>
       </w:r>
     </w:p>
     <w:p>
@@ -3360,6 +4264,7 @@
           <w:sz w:val="20"/>
           <w:szCs w:val="20"/>
         </w:rPr>
+        <w:lastRenderedPageBreak/>
         <w:t>The database is a fairly simple design. It is simply a SQL database containing usernames, passwords, and multiplayer ratings. The client communicates down to access a certain player</w:t>
       </w:r>
       <w:r>
@@ -3409,17 +4314,27 @@
           <w:sz w:val="20"/>
           <w:szCs w:val="20"/>
         </w:rPr>
-        <w:t xml:space="preserve">The design of this is simply </w:t>
-      </w:r>
-      <w:r>
-        <w:rPr>
-          <w:rFonts w:ascii="Arial" w:hAnsi="Arial" w:cs="Arial"/>
-          <w:color w:val="000000"/>
-          <w:sz w:val="20"/>
-          <w:szCs w:val="20"/>
-        </w:rPr>
-        <w:lastRenderedPageBreak/>
-        <w:t>through an array of current users and a Boolean flag saying if someone is currently waiting for a race, and if someone</w:t>
+        <w:t xml:space="preserve">The design of this is simply through an array of current users and a Boolean flag saying if someone is currently waiting for a </w:t>
+      </w:r>
+      <w:proofErr w:type="gramStart"/>
+      <w:r>
+        <w:rPr>
+          <w:rFonts w:ascii="Arial" w:hAnsi="Arial" w:cs="Arial"/>
+          <w:color w:val="000000"/>
+          <w:sz w:val="20"/>
+          <w:szCs w:val="20"/>
+        </w:rPr>
+        <w:t>race,</w:t>
+      </w:r>
+      <w:proofErr w:type="gramEnd"/>
+      <w:r>
+        <w:rPr>
+          <w:rFonts w:ascii="Arial" w:hAnsi="Arial" w:cs="Arial"/>
+          <w:color w:val="000000"/>
+          <w:sz w:val="20"/>
+          <w:szCs w:val="20"/>
+        </w:rPr>
+        <w:t xml:space="preserve"> and if someone</w:t>
       </w:r>
       <w:r>
         <w:rPr>
@@ -3492,23 +4407,74 @@
           <w:szCs w:val="20"/>
         </w:rPr>
       </w:pPr>
-      <w:r>
-        <w:rPr>
-          <w:rFonts w:ascii="Arial" w:hAnsi="Arial" w:cs="Arial"/>
-          <w:color w:val="000000"/>
-          <w:sz w:val="20"/>
-          <w:szCs w:val="20"/>
-        </w:rPr>
-        <w:t xml:space="preserve">function handleUpdate( update, client ) – takes the update, and sends it to the other client. </w:t>
-      </w:r>
-      <w:r>
-        <w:rPr>
-          <w:rFonts w:ascii="Arial" w:hAnsi="Arial" w:cs="Arial"/>
-          <w:color w:val="000000"/>
-          <w:sz w:val="20"/>
-          <w:szCs w:val="20"/>
-        </w:rPr>
-        <w:t>If the hasWon value in update is true, the server updates players’ rating values and closes the current server game manager</w:t>
+      <w:proofErr w:type="gramStart"/>
+      <w:r>
+        <w:rPr>
+          <w:rFonts w:ascii="Arial" w:hAnsi="Arial" w:cs="Arial"/>
+          <w:color w:val="000000"/>
+          <w:sz w:val="20"/>
+          <w:szCs w:val="20"/>
+        </w:rPr>
+        <w:t>function</w:t>
+      </w:r>
+      <w:proofErr w:type="gramEnd"/>
+      <w:r>
+        <w:rPr>
+          <w:rFonts w:ascii="Arial" w:hAnsi="Arial" w:cs="Arial"/>
+          <w:color w:val="000000"/>
+          <w:sz w:val="20"/>
+          <w:szCs w:val="20"/>
+        </w:rPr>
+        <w:t xml:space="preserve"> </w:t>
+      </w:r>
+      <w:proofErr w:type="spellStart"/>
+      <w:r>
+        <w:rPr>
+          <w:rFonts w:ascii="Arial" w:hAnsi="Arial" w:cs="Arial"/>
+          <w:color w:val="000000"/>
+          <w:sz w:val="20"/>
+          <w:szCs w:val="20"/>
+        </w:rPr>
+        <w:t>handleUpdate</w:t>
+      </w:r>
+      <w:proofErr w:type="spellEnd"/>
+      <w:r>
+        <w:rPr>
+          <w:rFonts w:ascii="Arial" w:hAnsi="Arial" w:cs="Arial"/>
+          <w:color w:val="000000"/>
+          <w:sz w:val="20"/>
+          <w:szCs w:val="20"/>
+        </w:rPr>
+        <w:t xml:space="preserve">( update, client ) – takes the update, and sends it to the other client. </w:t>
+      </w:r>
+      <w:r>
+        <w:rPr>
+          <w:rFonts w:ascii="Arial" w:hAnsi="Arial" w:cs="Arial"/>
+          <w:color w:val="000000"/>
+          <w:sz w:val="20"/>
+          <w:szCs w:val="20"/>
+        </w:rPr>
+        <w:t xml:space="preserve">If the </w:t>
+      </w:r>
+      <w:proofErr w:type="spellStart"/>
+      <w:r>
+        <w:rPr>
+          <w:rFonts w:ascii="Arial" w:hAnsi="Arial" w:cs="Arial"/>
+          <w:color w:val="000000"/>
+          <w:sz w:val="20"/>
+          <w:szCs w:val="20"/>
+        </w:rPr>
+        <w:t>hasWon</w:t>
+      </w:r>
+      <w:proofErr w:type="spellEnd"/>
+      <w:r>
+        <w:rPr>
+          <w:rFonts w:ascii="Arial" w:hAnsi="Arial" w:cs="Arial"/>
+          <w:color w:val="000000"/>
+          <w:sz w:val="20"/>
+          <w:szCs w:val="20"/>
+        </w:rPr>
+        <w:t xml:space="preserve"> value in update is true, the server updates players’ rating values and closes the current server game manager</w:t>
       </w:r>
       <w:r>
         <w:rPr>
@@ -3554,36 +4520,87 @@
           <w:szCs w:val="20"/>
         </w:rPr>
       </w:pPr>
-      <w:r>
-        <w:rPr>
-          <w:rFonts w:ascii="Arial" w:hAnsi="Arial" w:cs="Arial"/>
-          <w:color w:val="000000"/>
-          <w:sz w:val="20"/>
-          <w:szCs w:val="20"/>
-        </w:rPr>
-        <w:t>function handleLevelDesign( level, client ) – sends the level design to other client</w:t>
-      </w:r>
-    </w:p>
-    <w:p>
-      <w:pPr>
-        <w:pStyle w:val="NormalWeb"/>
-        <w:shd w:val="clear" w:color="auto" w:fill="FFFFFF"/>
-        <w:spacing w:before="0" w:beforeAutospacing="0" w:after="240" w:afterAutospacing="0" w:line="360" w:lineRule="atLeast"/>
-        <w:rPr>
-          <w:rFonts w:ascii="Arial" w:hAnsi="Arial" w:cs="Arial"/>
-          <w:color w:val="000000"/>
-          <w:sz w:val="20"/>
-          <w:szCs w:val="20"/>
-        </w:rPr>
-      </w:pPr>
-      <w:r>
-        <w:rPr>
-          <w:rFonts w:ascii="Arial" w:hAnsi="Arial" w:cs="Arial"/>
-          <w:color w:val="000000"/>
-          <w:sz w:val="20"/>
-          <w:szCs w:val="20"/>
-        </w:rPr>
-        <w:t xml:space="preserve">After this function is called, the event handler is removed, and the handleUpdate function is added. </w:t>
+      <w:proofErr w:type="gramStart"/>
+      <w:r>
+        <w:rPr>
+          <w:rFonts w:ascii="Arial" w:hAnsi="Arial" w:cs="Arial"/>
+          <w:color w:val="000000"/>
+          <w:sz w:val="20"/>
+          <w:szCs w:val="20"/>
+        </w:rPr>
+        <w:t>function</w:t>
+      </w:r>
+      <w:proofErr w:type="gramEnd"/>
+      <w:r>
+        <w:rPr>
+          <w:rFonts w:ascii="Arial" w:hAnsi="Arial" w:cs="Arial"/>
+          <w:color w:val="000000"/>
+          <w:sz w:val="20"/>
+          <w:szCs w:val="20"/>
+        </w:rPr>
+        <w:t xml:space="preserve"> </w:t>
+      </w:r>
+      <w:proofErr w:type="spellStart"/>
+      <w:r>
+        <w:rPr>
+          <w:rFonts w:ascii="Arial" w:hAnsi="Arial" w:cs="Arial"/>
+          <w:color w:val="000000"/>
+          <w:sz w:val="20"/>
+          <w:szCs w:val="20"/>
+        </w:rPr>
+        <w:t>handleLevelDesign</w:t>
+      </w:r>
+      <w:proofErr w:type="spellEnd"/>
+      <w:r>
+        <w:rPr>
+          <w:rFonts w:ascii="Arial" w:hAnsi="Arial" w:cs="Arial"/>
+          <w:color w:val="000000"/>
+          <w:sz w:val="20"/>
+          <w:szCs w:val="20"/>
+        </w:rPr>
+        <w:t>( level, client ) – sends the level design to other client</w:t>
+      </w:r>
+    </w:p>
+    <w:p>
+      <w:pPr>
+        <w:pStyle w:val="NormalWeb"/>
+        <w:shd w:val="clear" w:color="auto" w:fill="FFFFFF"/>
+        <w:spacing w:before="0" w:beforeAutospacing="0" w:after="240" w:afterAutospacing="0" w:line="360" w:lineRule="atLeast"/>
+        <w:rPr>
+          <w:rFonts w:ascii="Arial" w:hAnsi="Arial" w:cs="Arial"/>
+          <w:color w:val="000000"/>
+          <w:sz w:val="20"/>
+          <w:szCs w:val="20"/>
+        </w:rPr>
+      </w:pPr>
+      <w:r>
+        <w:rPr>
+          <w:rFonts w:ascii="Arial" w:hAnsi="Arial" w:cs="Arial"/>
+          <w:color w:val="000000"/>
+          <w:sz w:val="20"/>
+          <w:szCs w:val="20"/>
+        </w:rPr>
+        <w:t xml:space="preserve">After this function is called, the event handler is removed, and the </w:t>
+      </w:r>
+      <w:proofErr w:type="spellStart"/>
+      <w:r>
+        <w:rPr>
+          <w:rFonts w:ascii="Arial" w:hAnsi="Arial" w:cs="Arial"/>
+          <w:color w:val="000000"/>
+          <w:sz w:val="20"/>
+          <w:szCs w:val="20"/>
+        </w:rPr>
+        <w:t>handleUpdate</w:t>
+      </w:r>
+      <w:proofErr w:type="spellEnd"/>
+      <w:r>
+        <w:rPr>
+          <w:rFonts w:ascii="Arial" w:hAnsi="Arial" w:cs="Arial"/>
+          <w:color w:val="000000"/>
+          <w:sz w:val="20"/>
+          <w:szCs w:val="20"/>
+        </w:rPr>
+        <w:t xml:space="preserve"> function is added. </w:t>
       </w:r>
     </w:p>
     <w:p>
@@ -3657,6 +4674,8 @@
           <w:szCs w:val="20"/>
         </w:rPr>
       </w:pPr>
+      <w:proofErr w:type="spellStart"/>
+      <w:proofErr w:type="gramStart"/>
       <w:r>
         <w:rPr>
           <w:rFonts w:ascii="Arial" w:hAnsi="Arial" w:cs="Arial"/>
@@ -3673,21 +4692,34 @@
           <w:sz w:val="20"/>
           <w:szCs w:val="20"/>
         </w:rPr>
-        <w:t>X – X position of opposing ship</w:t>
-      </w:r>
-    </w:p>
-    <w:p>
-      <w:pPr>
-        <w:pStyle w:val="NormalWeb"/>
-        <w:shd w:val="clear" w:color="auto" w:fill="FFFFFF"/>
-        <w:spacing w:before="0" w:beforeAutospacing="0" w:after="240" w:afterAutospacing="0" w:line="360" w:lineRule="atLeast"/>
-        <w:rPr>
-          <w:rFonts w:ascii="Arial" w:hAnsi="Arial" w:cs="Arial"/>
-          <w:color w:val="000000"/>
-          <w:sz w:val="20"/>
-          <w:szCs w:val="20"/>
-        </w:rPr>
-      </w:pPr>
+        <w:t>X</w:t>
+      </w:r>
+      <w:proofErr w:type="spellEnd"/>
+      <w:proofErr w:type="gramEnd"/>
+      <w:r>
+        <w:rPr>
+          <w:rFonts w:ascii="Arial" w:hAnsi="Arial" w:cs="Arial"/>
+          <w:color w:val="000000"/>
+          <w:sz w:val="20"/>
+          <w:szCs w:val="20"/>
+        </w:rPr>
+        <w:t xml:space="preserve"> – X position of opposing ship</w:t>
+      </w:r>
+    </w:p>
+    <w:p>
+      <w:pPr>
+        <w:pStyle w:val="NormalWeb"/>
+        <w:shd w:val="clear" w:color="auto" w:fill="FFFFFF"/>
+        <w:spacing w:before="0" w:beforeAutospacing="0" w:after="240" w:afterAutospacing="0" w:line="360" w:lineRule="atLeast"/>
+        <w:rPr>
+          <w:rFonts w:ascii="Arial" w:hAnsi="Arial" w:cs="Arial"/>
+          <w:color w:val="000000"/>
+          <w:sz w:val="20"/>
+          <w:szCs w:val="20"/>
+        </w:rPr>
+      </w:pPr>
+      <w:proofErr w:type="spellStart"/>
+      <w:proofErr w:type="gramStart"/>
       <w:r>
         <w:rPr>
           <w:rFonts w:ascii="Arial" w:hAnsi="Arial" w:cs="Arial"/>
@@ -3704,21 +4736,34 @@
           <w:sz w:val="20"/>
           <w:szCs w:val="20"/>
         </w:rPr>
-        <w:t>Y – Y position of opposing ship</w:t>
-      </w:r>
-    </w:p>
-    <w:p>
-      <w:pPr>
-        <w:pStyle w:val="NormalWeb"/>
-        <w:shd w:val="clear" w:color="auto" w:fill="FFFFFF"/>
-        <w:spacing w:before="0" w:beforeAutospacing="0" w:after="240" w:afterAutospacing="0" w:line="360" w:lineRule="atLeast"/>
-        <w:rPr>
-          <w:rFonts w:ascii="Arial" w:hAnsi="Arial" w:cs="Arial"/>
-          <w:color w:val="000000"/>
-          <w:sz w:val="20"/>
-          <w:szCs w:val="20"/>
-        </w:rPr>
-      </w:pPr>
+        <w:t>Y</w:t>
+      </w:r>
+      <w:proofErr w:type="spellEnd"/>
+      <w:proofErr w:type="gramEnd"/>
+      <w:r>
+        <w:rPr>
+          <w:rFonts w:ascii="Arial" w:hAnsi="Arial" w:cs="Arial"/>
+          <w:color w:val="000000"/>
+          <w:sz w:val="20"/>
+          <w:szCs w:val="20"/>
+        </w:rPr>
+        <w:t xml:space="preserve"> – Y position of opposing ship</w:t>
+      </w:r>
+    </w:p>
+    <w:p>
+      <w:pPr>
+        <w:pStyle w:val="NormalWeb"/>
+        <w:shd w:val="clear" w:color="auto" w:fill="FFFFFF"/>
+        <w:spacing w:before="0" w:beforeAutospacing="0" w:after="240" w:afterAutospacing="0" w:line="360" w:lineRule="atLeast"/>
+        <w:rPr>
+          <w:rFonts w:ascii="Arial" w:hAnsi="Arial" w:cs="Arial"/>
+          <w:color w:val="000000"/>
+          <w:sz w:val="20"/>
+          <w:szCs w:val="20"/>
+        </w:rPr>
+      </w:pPr>
+      <w:proofErr w:type="spellStart"/>
+      <w:proofErr w:type="gramStart"/>
       <w:r>
         <w:rPr>
           <w:rFonts w:ascii="Arial" w:hAnsi="Arial" w:cs="Arial"/>
@@ -3735,21 +4780,54 @@
           <w:sz w:val="20"/>
           <w:szCs w:val="20"/>
         </w:rPr>
-        <w:t>X – vX of opposing ship</w:t>
-      </w:r>
-    </w:p>
-    <w:p>
-      <w:pPr>
-        <w:pStyle w:val="NormalWeb"/>
-        <w:shd w:val="clear" w:color="auto" w:fill="FFFFFF"/>
-        <w:spacing w:before="0" w:beforeAutospacing="0" w:after="240" w:afterAutospacing="0" w:line="360" w:lineRule="atLeast"/>
-        <w:rPr>
-          <w:rFonts w:ascii="Arial" w:hAnsi="Arial" w:cs="Arial"/>
-          <w:color w:val="000000"/>
-          <w:sz w:val="20"/>
-          <w:szCs w:val="20"/>
-        </w:rPr>
-      </w:pPr>
+        <w:t>X</w:t>
+      </w:r>
+      <w:proofErr w:type="spellEnd"/>
+      <w:proofErr w:type="gramEnd"/>
+      <w:r>
+        <w:rPr>
+          <w:rFonts w:ascii="Arial" w:hAnsi="Arial" w:cs="Arial"/>
+          <w:color w:val="000000"/>
+          <w:sz w:val="20"/>
+          <w:szCs w:val="20"/>
+        </w:rPr>
+        <w:t xml:space="preserve"> – </w:t>
+      </w:r>
+      <w:proofErr w:type="spellStart"/>
+      <w:r>
+        <w:rPr>
+          <w:rFonts w:ascii="Arial" w:hAnsi="Arial" w:cs="Arial"/>
+          <w:color w:val="000000"/>
+          <w:sz w:val="20"/>
+          <w:szCs w:val="20"/>
+        </w:rPr>
+        <w:t>vX</w:t>
+      </w:r>
+      <w:proofErr w:type="spellEnd"/>
+      <w:r>
+        <w:rPr>
+          <w:rFonts w:ascii="Arial" w:hAnsi="Arial" w:cs="Arial"/>
+          <w:color w:val="000000"/>
+          <w:sz w:val="20"/>
+          <w:szCs w:val="20"/>
+        </w:rPr>
+        <w:t xml:space="preserve"> of opposing ship</w:t>
+      </w:r>
+    </w:p>
+    <w:p>
+      <w:pPr>
+        <w:pStyle w:val="NormalWeb"/>
+        <w:shd w:val="clear" w:color="auto" w:fill="FFFFFF"/>
+        <w:spacing w:before="0" w:beforeAutospacing="0" w:after="240" w:afterAutospacing="0" w:line="360" w:lineRule="atLeast"/>
+        <w:rPr>
+          <w:rFonts w:ascii="Arial" w:hAnsi="Arial" w:cs="Arial"/>
+          <w:color w:val="000000"/>
+          <w:sz w:val="20"/>
+          <w:szCs w:val="20"/>
+        </w:rPr>
+      </w:pPr>
+      <w:proofErr w:type="spellStart"/>
+      <w:proofErr w:type="gramStart"/>
       <w:r>
         <w:rPr>
           <w:rFonts w:ascii="Arial" w:hAnsi="Arial" w:cs="Arial"/>
@@ -3766,28 +4844,62 @@
           <w:sz w:val="20"/>
           <w:szCs w:val="20"/>
         </w:rPr>
-        <w:t>Y – vY of opposing ship</w:t>
-      </w:r>
-    </w:p>
-    <w:p>
-      <w:pPr>
-        <w:pStyle w:val="NormalWeb"/>
-        <w:shd w:val="clear" w:color="auto" w:fill="FFFFFF"/>
-        <w:spacing w:before="0" w:beforeAutospacing="0" w:after="240" w:afterAutospacing="0" w:line="360" w:lineRule="atLeast"/>
-        <w:rPr>
-          <w:rFonts w:ascii="Arial" w:hAnsi="Arial" w:cs="Arial"/>
-          <w:color w:val="000000"/>
-          <w:sz w:val="20"/>
-          <w:szCs w:val="20"/>
-        </w:rPr>
-      </w:pPr>
-      <w:r>
-        <w:rPr>
-          <w:rFonts w:ascii="Arial" w:hAnsi="Arial" w:cs="Arial"/>
-          <w:color w:val="000000"/>
-          <w:sz w:val="20"/>
-          <w:szCs w:val="20"/>
-        </w:rPr>
+        <w:t>Y</w:t>
+      </w:r>
+      <w:proofErr w:type="spellEnd"/>
+      <w:proofErr w:type="gramEnd"/>
+      <w:r>
+        <w:rPr>
+          <w:rFonts w:ascii="Arial" w:hAnsi="Arial" w:cs="Arial"/>
+          <w:color w:val="000000"/>
+          <w:sz w:val="20"/>
+          <w:szCs w:val="20"/>
+        </w:rPr>
+        <w:t xml:space="preserve"> – </w:t>
+      </w:r>
+      <w:proofErr w:type="spellStart"/>
+      <w:r>
+        <w:rPr>
+          <w:rFonts w:ascii="Arial" w:hAnsi="Arial" w:cs="Arial"/>
+          <w:color w:val="000000"/>
+          <w:sz w:val="20"/>
+          <w:szCs w:val="20"/>
+        </w:rPr>
+        <w:t>vY</w:t>
+      </w:r>
+      <w:proofErr w:type="spellEnd"/>
+      <w:r>
+        <w:rPr>
+          <w:rFonts w:ascii="Arial" w:hAnsi="Arial" w:cs="Arial"/>
+          <w:color w:val="000000"/>
+          <w:sz w:val="20"/>
+          <w:szCs w:val="20"/>
+        </w:rPr>
+        <w:t xml:space="preserve"> of opposing ship</w:t>
+      </w:r>
+    </w:p>
+    <w:p>
+      <w:pPr>
+        <w:pStyle w:val="NormalWeb"/>
+        <w:shd w:val="clear" w:color="auto" w:fill="FFFFFF"/>
+        <w:spacing w:before="0" w:beforeAutospacing="0" w:after="240" w:afterAutospacing="0" w:line="360" w:lineRule="atLeast"/>
+        <w:rPr>
+          <w:rFonts w:ascii="Arial" w:hAnsi="Arial" w:cs="Arial"/>
+          <w:color w:val="000000"/>
+          <w:sz w:val="20"/>
+          <w:szCs w:val="20"/>
+        </w:rPr>
+      </w:pPr>
+      <w:proofErr w:type="spellStart"/>
+      <w:proofErr w:type="gramStart"/>
+      <w:r>
+        <w:rPr>
+          <w:rFonts w:ascii="Arial" w:hAnsi="Arial" w:cs="Arial"/>
+          <w:color w:val="000000"/>
+          <w:sz w:val="20"/>
+          <w:szCs w:val="20"/>
+        </w:rPr>
+        <w:lastRenderedPageBreak/>
         <w:t>shipR</w:t>
       </w:r>
       <w:r>
@@ -3797,29 +4909,53 @@
           <w:sz w:val="20"/>
           <w:szCs w:val="20"/>
         </w:rPr>
-        <w:t>otation – rotation of opposing ship</w:t>
-      </w:r>
-    </w:p>
-    <w:p>
-      <w:pPr>
-        <w:pStyle w:val="NormalWeb"/>
-        <w:shd w:val="clear" w:color="auto" w:fill="FFFFFF"/>
-        <w:spacing w:before="0" w:beforeAutospacing="0" w:after="240" w:afterAutospacing="0" w:line="360" w:lineRule="atLeast"/>
-        <w:rPr>
-          <w:rFonts w:ascii="Arial" w:hAnsi="Arial" w:cs="Arial"/>
-          <w:color w:val="000000"/>
-          <w:sz w:val="20"/>
-          <w:szCs w:val="20"/>
-        </w:rPr>
-      </w:pPr>
-      <w:r>
-        <w:rPr>
-          <w:rFonts w:ascii="Arial" w:hAnsi="Arial" w:cs="Arial"/>
-          <w:color w:val="000000"/>
-          <w:sz w:val="20"/>
-          <w:szCs w:val="20"/>
-        </w:rPr>
-        <w:t>xScrolling – the X scrolling offset of the opposing client. Otherwise, we would need to calculate if the other client has stopped scrolling or not</w:t>
+        <w:t>otation</w:t>
+      </w:r>
+      <w:proofErr w:type="spellEnd"/>
+      <w:proofErr w:type="gramEnd"/>
+      <w:r>
+        <w:rPr>
+          <w:rFonts w:ascii="Arial" w:hAnsi="Arial" w:cs="Arial"/>
+          <w:color w:val="000000"/>
+          <w:sz w:val="20"/>
+          <w:szCs w:val="20"/>
+        </w:rPr>
+        <w:t xml:space="preserve"> – rotation of opposing ship</w:t>
+      </w:r>
+    </w:p>
+    <w:p>
+      <w:pPr>
+        <w:pStyle w:val="NormalWeb"/>
+        <w:shd w:val="clear" w:color="auto" w:fill="FFFFFF"/>
+        <w:spacing w:before="0" w:beforeAutospacing="0" w:after="240" w:afterAutospacing="0" w:line="360" w:lineRule="atLeast"/>
+        <w:rPr>
+          <w:rFonts w:ascii="Arial" w:hAnsi="Arial" w:cs="Arial"/>
+          <w:color w:val="000000"/>
+          <w:sz w:val="20"/>
+          <w:szCs w:val="20"/>
+        </w:rPr>
+      </w:pPr>
+      <w:proofErr w:type="spellStart"/>
+      <w:proofErr w:type="gramStart"/>
+      <w:r>
+        <w:rPr>
+          <w:rFonts w:ascii="Arial" w:hAnsi="Arial" w:cs="Arial"/>
+          <w:color w:val="000000"/>
+          <w:sz w:val="20"/>
+          <w:szCs w:val="20"/>
+        </w:rPr>
+        <w:t>xScrolling</w:t>
+      </w:r>
+      <w:proofErr w:type="spellEnd"/>
+      <w:proofErr w:type="gramEnd"/>
+      <w:r>
+        <w:rPr>
+          <w:rFonts w:ascii="Arial" w:hAnsi="Arial" w:cs="Arial"/>
+          <w:color w:val="000000"/>
+          <w:sz w:val="20"/>
+          <w:szCs w:val="20"/>
+        </w:rPr>
+        <w:t xml:space="preserve"> – the X scrolling offset of the opposing client. Otherwise, we would need to calculate if the other client has stopped scrolling or not</w:t>
       </w:r>
       <w:r>
         <w:rPr>
@@ -3843,58 +4979,83 @@
           <w:szCs w:val="20"/>
         </w:rPr>
       </w:pPr>
-      <w:r>
-        <w:rPr>
-          <w:rFonts w:ascii="Arial" w:hAnsi="Arial" w:cs="Arial"/>
-          <w:color w:val="000000"/>
-          <w:sz w:val="20"/>
-          <w:szCs w:val="20"/>
-        </w:rPr>
-        <w:t>hasWon – has the opposing player won?</w:t>
-      </w:r>
-    </w:p>
-    <w:p>
-      <w:pPr>
-        <w:pStyle w:val="NormalWeb"/>
-        <w:shd w:val="clear" w:color="auto" w:fill="FFFFFF"/>
-        <w:spacing w:before="0" w:beforeAutospacing="0" w:after="240" w:afterAutospacing="0" w:line="360" w:lineRule="atLeast"/>
-        <w:rPr>
-          <w:rFonts w:ascii="Arial" w:hAnsi="Arial" w:cs="Arial"/>
-          <w:color w:val="000000"/>
-          <w:sz w:val="20"/>
-          <w:szCs w:val="20"/>
-        </w:rPr>
-      </w:pPr>
-      <w:r>
-        <w:rPr>
-          <w:rFonts w:ascii="Arial" w:hAnsi="Arial" w:cs="Arial"/>
-          <w:color w:val="000000"/>
-          <w:sz w:val="20"/>
-          <w:szCs w:val="20"/>
-        </w:rPr>
-        <w:t>isDead – is the opposing player dead? Currently, we provide no animation for the opposing player’s death</w:t>
-      </w:r>
-    </w:p>
-    <w:p>
-      <w:pPr>
-        <w:pStyle w:val="NormalWeb"/>
-        <w:shd w:val="clear" w:color="auto" w:fill="FFFFFF"/>
-        <w:spacing w:before="0" w:beforeAutospacing="0" w:after="240" w:afterAutospacing="0" w:line="360" w:lineRule="atLeast"/>
-        <w:rPr>
-          <w:rFonts w:ascii="Arial" w:hAnsi="Arial" w:cs="Arial"/>
-          <w:color w:val="000000"/>
-          <w:sz w:val="20"/>
-          <w:szCs w:val="20"/>
-        </w:rPr>
-      </w:pPr>
-      <w:r>
-        <w:rPr>
-          <w:rFonts w:ascii="Arial" w:hAnsi="Arial" w:cs="Arial"/>
-          <w:color w:val="000000"/>
-          <w:sz w:val="20"/>
-          <w:szCs w:val="20"/>
-        </w:rPr>
-        <w:lastRenderedPageBreak/>
+      <w:proofErr w:type="spellStart"/>
+      <w:proofErr w:type="gramStart"/>
+      <w:r>
+        <w:rPr>
+          <w:rFonts w:ascii="Arial" w:hAnsi="Arial" w:cs="Arial"/>
+          <w:color w:val="000000"/>
+          <w:sz w:val="20"/>
+          <w:szCs w:val="20"/>
+        </w:rPr>
+        <w:t>hasWon</w:t>
+      </w:r>
+      <w:proofErr w:type="spellEnd"/>
+      <w:proofErr w:type="gramEnd"/>
+      <w:r>
+        <w:rPr>
+          <w:rFonts w:ascii="Arial" w:hAnsi="Arial" w:cs="Arial"/>
+          <w:color w:val="000000"/>
+          <w:sz w:val="20"/>
+          <w:szCs w:val="20"/>
+        </w:rPr>
+        <w:t xml:space="preserve"> – has the opposing player won?</w:t>
+      </w:r>
+    </w:p>
+    <w:p>
+      <w:pPr>
+        <w:pStyle w:val="NormalWeb"/>
+        <w:shd w:val="clear" w:color="auto" w:fill="FFFFFF"/>
+        <w:spacing w:before="0" w:beforeAutospacing="0" w:after="240" w:afterAutospacing="0" w:line="360" w:lineRule="atLeast"/>
+        <w:rPr>
+          <w:rFonts w:ascii="Arial" w:hAnsi="Arial" w:cs="Arial"/>
+          <w:color w:val="000000"/>
+          <w:sz w:val="20"/>
+          <w:szCs w:val="20"/>
+        </w:rPr>
+      </w:pPr>
+      <w:proofErr w:type="spellStart"/>
+      <w:proofErr w:type="gramStart"/>
+      <w:r>
+        <w:rPr>
+          <w:rFonts w:ascii="Arial" w:hAnsi="Arial" w:cs="Arial"/>
+          <w:color w:val="000000"/>
+          <w:sz w:val="20"/>
+          <w:szCs w:val="20"/>
+        </w:rPr>
+        <w:t>isDead</w:t>
+      </w:r>
+      <w:proofErr w:type="spellEnd"/>
+      <w:proofErr w:type="gramEnd"/>
+      <w:r>
+        <w:rPr>
+          <w:rFonts w:ascii="Arial" w:hAnsi="Arial" w:cs="Arial"/>
+          <w:color w:val="000000"/>
+          <w:sz w:val="20"/>
+          <w:szCs w:val="20"/>
+        </w:rPr>
+        <w:t xml:space="preserve"> – is the opposing player dead? Currently, we provide no animation for the opposing player’s death</w:t>
+      </w:r>
+    </w:p>
+    <w:p>
+      <w:pPr>
+        <w:pStyle w:val="NormalWeb"/>
+        <w:shd w:val="clear" w:color="auto" w:fill="FFFFFF"/>
+        <w:spacing w:before="0" w:beforeAutospacing="0" w:after="240" w:afterAutospacing="0" w:line="360" w:lineRule="atLeast"/>
+        <w:rPr>
+          <w:rFonts w:ascii="Arial" w:hAnsi="Arial" w:cs="Arial"/>
+          <w:color w:val="000000"/>
+          <w:sz w:val="20"/>
+          <w:szCs w:val="20"/>
+        </w:rPr>
+      </w:pPr>
+      <w:r>
+        <w:rPr>
+          <w:rFonts w:ascii="Arial" w:hAnsi="Arial" w:cs="Arial"/>
+          <w:color w:val="000000"/>
+          <w:sz w:val="20"/>
+          <w:szCs w:val="20"/>
+        </w:rPr>
         <w:t>There will also be some other communication between clients and the server, some of which has already been referenced previous in this document. These include:</w:t>
       </w:r>
     </w:p>
@@ -3995,7 +5156,27 @@
           <w:sz w:val="20"/>
           <w:szCs w:val="20"/>
         </w:rPr>
-        <w:t>All communication will be done using websockets. The data itself will be passed using the built-in JSON functionality. This will not require any additional libraries because both client and server will be written in JavaScript.</w:t>
+        <w:t xml:space="preserve">All communication will be done using </w:t>
+      </w:r>
+      <w:proofErr w:type="spellStart"/>
+      <w:r>
+        <w:rPr>
+          <w:rFonts w:ascii="Arial" w:hAnsi="Arial" w:cs="Arial"/>
+          <w:color w:val="000000"/>
+          <w:sz w:val="20"/>
+          <w:szCs w:val="20"/>
+        </w:rPr>
+        <w:t>websockets</w:t>
+      </w:r>
+      <w:proofErr w:type="spellEnd"/>
+      <w:r>
+        <w:rPr>
+          <w:rFonts w:ascii="Arial" w:hAnsi="Arial" w:cs="Arial"/>
+          <w:color w:val="000000"/>
+          <w:sz w:val="20"/>
+          <w:szCs w:val="20"/>
+        </w:rPr>
+        <w:t>. The data itself will be passed using the built-in JSON functionality. This will not require any additional libraries because both client and server will be written in JavaScript.</w:t>
       </w:r>
     </w:p>
     <w:p>
@@ -4165,7 +5346,28 @@
           <w:sz w:val="20"/>
           <w:szCs w:val="20"/>
         </w:rPr>
-        <w:t>Figure 2 shows an example of a to supplement the System Security entity from figure 1. It is not perfect UML, but has some aspects of UML. Most importantly, it describes the design.</w:t>
+        <w:lastRenderedPageBreak/>
+        <w:t xml:space="preserve">Figure 2 shows an example of </w:t>
+      </w:r>
+      <w:proofErr w:type="gramStart"/>
+      <w:r>
+        <w:rPr>
+          <w:rFonts w:ascii="Arial" w:hAnsi="Arial" w:cs="Arial"/>
+          <w:color w:val="000000"/>
+          <w:sz w:val="20"/>
+          <w:szCs w:val="20"/>
+        </w:rPr>
+        <w:t>a to</w:t>
+      </w:r>
+      <w:proofErr w:type="gramEnd"/>
+      <w:r>
+        <w:rPr>
+          <w:rFonts w:ascii="Arial" w:hAnsi="Arial" w:cs="Arial"/>
+          <w:color w:val="000000"/>
+          <w:sz w:val="20"/>
+          <w:szCs w:val="20"/>
+        </w:rPr>
+        <w:t xml:space="preserve"> supplement the System Security entity from figure 1. It is not perfect UML, but has some aspects of UML. Most importantly, it describes the design.</w:t>
       </w:r>
     </w:p>
     <w:p>
@@ -4188,7 +5390,6 @@
           <w:sz w:val="20"/>
           <w:szCs w:val="20"/>
         </w:rPr>
-        <w:lastRenderedPageBreak/>
         <w:drawing>
           <wp:inline distT="0" distB="0" distL="0" distR="0">
             <wp:extent cx="2856865" cy="1235710"/>
@@ -4329,7 +5530,27 @@
           <w:sz w:val="20"/>
           <w:szCs w:val="20"/>
         </w:rPr>
-        <w:t>This is also a good section for interaction diagrams. An interaction diagram shows how a set of objects or entities communicate with each other to perform a complex task. Figure 3 shows an example of an to show how a user might log in. It uses objects from the various entities shown in figure 1.</w:t>
+        <w:t xml:space="preserve">This is also a good section for interaction diagrams. An interaction diagram shows how a set of objects or entities communicate with each other to perform a complex task. Figure 3 shows an example of </w:t>
+      </w:r>
+      <w:proofErr w:type="gramStart"/>
+      <w:r>
+        <w:rPr>
+          <w:rFonts w:ascii="Arial" w:hAnsi="Arial" w:cs="Arial"/>
+          <w:color w:val="000000"/>
+          <w:sz w:val="20"/>
+          <w:szCs w:val="20"/>
+        </w:rPr>
+        <w:t>an</w:t>
+      </w:r>
+      <w:proofErr w:type="gramEnd"/>
+      <w:r>
+        <w:rPr>
+          <w:rFonts w:ascii="Arial" w:hAnsi="Arial" w:cs="Arial"/>
+          <w:color w:val="000000"/>
+          <w:sz w:val="20"/>
+          <w:szCs w:val="20"/>
+        </w:rPr>
+        <w:t xml:space="preserve"> to show how a user might log in. It uses objects from the various entities shown in figure 1.</w:t>
       </w:r>
     </w:p>
     <w:p>
@@ -4470,7 +5691,30 @@
           <w:sz w:val="20"/>
           <w:szCs w:val="20"/>
         </w:rPr>
-        <w:t>Section 4 – Benefits, assumptions, risks/issues:</w:t>
+        <w:lastRenderedPageBreak/>
+        <w:t xml:space="preserve">Section 4 – Benefits, assumptions, </w:t>
+      </w:r>
+      <w:proofErr w:type="gramStart"/>
+      <w:r>
+        <w:rPr>
+          <w:rStyle w:val="Strong"/>
+          <w:rFonts w:ascii="Arial" w:hAnsi="Arial" w:cs="Arial"/>
+          <w:color w:val="000000"/>
+          <w:sz w:val="20"/>
+          <w:szCs w:val="20"/>
+        </w:rPr>
+        <w:t>risks</w:t>
+      </w:r>
+      <w:proofErr w:type="gramEnd"/>
+      <w:r>
+        <w:rPr>
+          <w:rStyle w:val="Strong"/>
+          <w:rFonts w:ascii="Arial" w:hAnsi="Arial" w:cs="Arial"/>
+          <w:color w:val="000000"/>
+          <w:sz w:val="20"/>
+          <w:szCs w:val="20"/>
+        </w:rPr>
+        <w:t>/issues:</w:t>
       </w:r>
       <w:r>
         <w:rPr>
@@ -4528,17 +5772,7 @@
           <w:sz w:val="20"/>
           <w:szCs w:val="20"/>
         </w:rPr>
-        <w:t xml:space="preserve">known risks/issues and a list of ALL assumptions. Some of this may simply be rehashing what you wrote in a previous section of the document. What’s important is getting all of these </w:t>
-      </w:r>
-      <w:r>
-        <w:rPr>
-          <w:rFonts w:ascii="Arial" w:hAnsi="Arial" w:cs="Arial"/>
-          <w:color w:val="000000"/>
-          <w:sz w:val="20"/>
-          <w:szCs w:val="20"/>
-        </w:rPr>
-        <w:lastRenderedPageBreak/>
-        <w:t>items into one section so that the reader doesn’t have to read the whole document to understand what the benefits, risks and assumptions are.</w:t>
+        <w:t>known risks/issues and a list of ALL assumptions. Some of this may simply be rehashing what you wrote in a previous section of the document. What’s important is getting all of these items into one section so that the reader doesn’t have to read the whole document to understand what the benefits, risks and assumptions are.</w:t>
       </w:r>
     </w:p>
     <w:p>

</xml_diff>

<commit_message>
minor changes, should be ready to submit
</commit_message>
<xml_diff>
--- a/Design Document MPGame.docx
+++ b/Design Document MPGame.docx
@@ -1113,29 +1113,7 @@
           <w:sz w:val="20"/>
           <w:szCs w:val="20"/>
         </w:rPr>
-        <w:t xml:space="preserve">Animator: Object to manipulate objects on the screen, mainly being the ship. Handles events such as a crash and </w:t>
-      </w:r>
-      <w:proofErr w:type="spellStart"/>
-      <w:r>
-        <w:rPr>
-          <w:rStyle w:val="apple-converted-space"/>
-          <w:rFonts w:ascii="Arial" w:hAnsi="Arial" w:cs="Arial"/>
-          <w:color w:val="000000"/>
-          <w:sz w:val="20"/>
-          <w:szCs w:val="20"/>
-        </w:rPr>
-        <w:t>respawn</w:t>
-      </w:r>
-      <w:proofErr w:type="spellEnd"/>
-      <w:r>
-        <w:rPr>
-          <w:rStyle w:val="apple-converted-space"/>
-          <w:rFonts w:ascii="Arial" w:hAnsi="Arial" w:cs="Arial"/>
-          <w:color w:val="000000"/>
-          <w:sz w:val="20"/>
-          <w:szCs w:val="20"/>
-        </w:rPr>
-        <w:t>.</w:t>
+        <w:t>Animator: Object to manipulate objects on the screen, mainly being the ship. Handles events such as a crash and respawn.</w:t>
       </w:r>
     </w:p>
     <w:p>
@@ -1586,25 +1564,14 @@
           <w:szCs w:val="20"/>
         </w:rPr>
       </w:pPr>
-      <w:proofErr w:type="gramStart"/>
-      <w:r>
-        <w:rPr>
-          <w:rFonts w:ascii="Arial" w:hAnsi="Arial" w:cs="Arial"/>
-          <w:color w:val="000000"/>
-          <w:sz w:val="20"/>
-          <w:szCs w:val="20"/>
-        </w:rPr>
-        <w:t>detach</w:t>
-      </w:r>
-      <w:proofErr w:type="gramEnd"/>
-      <w:r>
-        <w:rPr>
-          <w:rFonts w:ascii="Arial" w:hAnsi="Arial" w:cs="Arial"/>
-          <w:color w:val="000000"/>
-          <w:sz w:val="20"/>
-          <w:szCs w:val="20"/>
-        </w:rPr>
-        <w:t xml:space="preserve"> (</w:t>
+      <w:r>
+        <w:rPr>
+          <w:rFonts w:ascii="Arial" w:hAnsi="Arial" w:cs="Arial"/>
+          <w:color w:val="000000"/>
+          <w:sz w:val="20"/>
+          <w:szCs w:val="20"/>
+        </w:rPr>
+        <w:t>detach (</w:t>
       </w:r>
       <w:r>
         <w:rPr>
@@ -1641,25 +1608,14 @@
           <w:szCs w:val="20"/>
         </w:rPr>
       </w:pPr>
-      <w:proofErr w:type="gramStart"/>
-      <w:r>
-        <w:rPr>
-          <w:rFonts w:ascii="Arial" w:hAnsi="Arial" w:cs="Arial"/>
-          <w:color w:val="000000"/>
-          <w:sz w:val="20"/>
-          <w:szCs w:val="20"/>
-        </w:rPr>
-        <w:t>attach</w:t>
-      </w:r>
-      <w:proofErr w:type="gramEnd"/>
-      <w:r>
-        <w:rPr>
-          <w:rFonts w:ascii="Arial" w:hAnsi="Arial" w:cs="Arial"/>
-          <w:color w:val="000000"/>
-          <w:sz w:val="20"/>
-          <w:szCs w:val="20"/>
-        </w:rPr>
-        <w:t xml:space="preserve"> (</w:t>
+      <w:r>
+        <w:rPr>
+          <w:rFonts w:ascii="Arial" w:hAnsi="Arial" w:cs="Arial"/>
+          <w:color w:val="000000"/>
+          <w:sz w:val="20"/>
+          <w:szCs w:val="20"/>
+        </w:rPr>
+        <w:t>attach (</w:t>
       </w:r>
       <w:r>
         <w:rPr>
@@ -1831,7 +1787,43 @@
           <w:sz w:val="20"/>
           <w:szCs w:val="20"/>
         </w:rPr>
-        <w:t>So first, let us address the menu manager. Whenever the menu manager is opened, a mouse event handler is added, to handle clicks on the text which redirect the user. The text wi</w:t>
+        <w:t>So first, let us address the menu manager. Whenever the menu manager is opened,</w:t>
+      </w:r>
+      <w:r>
+        <w:rPr>
+          <w:rFonts w:ascii="Arial" w:hAnsi="Arial" w:cs="Arial"/>
+          <w:color w:val="000000"/>
+          <w:sz w:val="20"/>
+          <w:szCs w:val="20"/>
+        </w:rPr>
+        <w:t xml:space="preserve"> a mouse event handler is added</w:t>
+      </w:r>
+      <w:r>
+        <w:rPr>
+          <w:rFonts w:ascii="Arial" w:hAnsi="Arial" w:cs="Arial"/>
+          <w:color w:val="000000"/>
+          <w:sz w:val="20"/>
+          <w:szCs w:val="20"/>
+        </w:rPr>
+        <w:t xml:space="preserve"> to handle clicks on the text</w:t>
+      </w:r>
+      <w:r>
+        <w:rPr>
+          <w:rFonts w:ascii="Arial" w:hAnsi="Arial" w:cs="Arial"/>
+          <w:color w:val="000000"/>
+          <w:sz w:val="20"/>
+          <w:szCs w:val="20"/>
+        </w:rPr>
+        <w:t>,</w:t>
+      </w:r>
+      <w:r>
+        <w:rPr>
+          <w:rFonts w:ascii="Arial" w:hAnsi="Arial" w:cs="Arial"/>
+          <w:color w:val="000000"/>
+          <w:sz w:val="20"/>
+          <w:szCs w:val="20"/>
+        </w:rPr>
+        <w:t xml:space="preserve"> which redirect the user. The text wi</w:t>
       </w:r>
       <w:r>
         <w:rPr>
@@ -2010,19 +2002,8 @@
           <w:sz w:val="20"/>
           <w:szCs w:val="20"/>
         </w:rPr>
-        <w:t xml:space="preserve"> at startup the main function can call </w:t>
-      </w:r>
-      <w:proofErr w:type="gramStart"/>
-      <w:r>
-        <w:rPr>
-          <w:rFonts w:ascii="Arial" w:hAnsi="Arial" w:cs="Arial"/>
-          <w:color w:val="000000"/>
-          <w:sz w:val="20"/>
-          <w:szCs w:val="20"/>
-        </w:rPr>
-        <w:t>displayScreen(</w:t>
-      </w:r>
-      <w:proofErr w:type="gramEnd"/>
+        <w:t xml:space="preserve"> at startup the main function can call displayScreen(</w:t>
+      </w:r>
       <w:r>
         <w:rPr>
           <w:rFonts w:ascii="Arial" w:hAnsi="Arial" w:cs="Arial"/>
@@ -2379,27 +2360,7 @@
           <w:sz w:val="20"/>
           <w:szCs w:val="20"/>
         </w:rPr>
-        <w:t xml:space="preserve">As explained above, the menu manager transfers control to the game manager by calling function </w:t>
-      </w:r>
-      <w:proofErr w:type="gramStart"/>
-      <w:r>
-        <w:rPr>
-          <w:rFonts w:ascii="Arial" w:hAnsi="Arial" w:cs="Arial"/>
-          <w:color w:val="000000"/>
-          <w:sz w:val="20"/>
-          <w:szCs w:val="20"/>
-        </w:rPr>
-        <w:t>startGame(</w:t>
-      </w:r>
-      <w:proofErr w:type="gramEnd"/>
-      <w:r>
-        <w:rPr>
-          <w:rFonts w:ascii="Arial" w:hAnsi="Arial" w:cs="Arial"/>
-          <w:color w:val="000000"/>
-          <w:sz w:val="20"/>
-          <w:szCs w:val="20"/>
-        </w:rPr>
-        <w:t xml:space="preserve"> type, host ). </w:t>
+        <w:t xml:space="preserve">As explained above, the menu manager transfers control to the game manager by calling function startGame( type, host ). </w:t>
       </w:r>
       <w:r>
         <w:rPr>
@@ -2590,45 +2551,14 @@
           <w:szCs w:val="20"/>
         </w:rPr>
       </w:pPr>
-      <w:proofErr w:type="gramStart"/>
-      <w:r>
-        <w:rPr>
-          <w:rFonts w:ascii="Arial" w:hAnsi="Arial" w:cs="Arial"/>
-          <w:color w:val="000000"/>
-          <w:sz w:val="20"/>
-          <w:szCs w:val="20"/>
-        </w:rPr>
-        <w:t>function</w:t>
-      </w:r>
-      <w:proofErr w:type="gramEnd"/>
-      <w:r>
-        <w:rPr>
-          <w:rFonts w:ascii="Arial" w:hAnsi="Arial" w:cs="Arial"/>
-          <w:color w:val="000000"/>
-          <w:sz w:val="20"/>
-          <w:szCs w:val="20"/>
-        </w:rPr>
-        <w:t xml:space="preserve"> </w:t>
-      </w:r>
-      <w:proofErr w:type="spellStart"/>
-      <w:r>
-        <w:rPr>
-          <w:rFonts w:ascii="Arial" w:hAnsi="Arial" w:cs="Arial"/>
-          <w:color w:val="000000"/>
-          <w:sz w:val="20"/>
-          <w:szCs w:val="20"/>
-        </w:rPr>
-        <w:t>generateLevelLayout</w:t>
-      </w:r>
-      <w:proofErr w:type="spellEnd"/>
-      <w:r>
-        <w:rPr>
-          <w:rFonts w:ascii="Arial" w:hAnsi="Arial" w:cs="Arial"/>
-          <w:color w:val="000000"/>
-          <w:sz w:val="20"/>
-          <w:szCs w:val="20"/>
-        </w:rPr>
-        <w:t>() – this returns an array of levels.</w:t>
+      <w:r>
+        <w:rPr>
+          <w:rFonts w:ascii="Arial" w:hAnsi="Arial" w:cs="Arial"/>
+          <w:color w:val="000000"/>
+          <w:sz w:val="20"/>
+          <w:szCs w:val="20"/>
+        </w:rPr>
+        <w:t>function generateLevelLayout() – this returns an array of levels.</w:t>
       </w:r>
     </w:p>
     <w:p>
@@ -2730,87 +2660,23 @@
           <w:szCs w:val="20"/>
         </w:rPr>
       </w:pPr>
-      <w:proofErr w:type="gramStart"/>
-      <w:r>
-        <w:rPr>
-          <w:rFonts w:ascii="Arial" w:hAnsi="Arial" w:cs="Arial"/>
-          <w:color w:val="000000"/>
-          <w:sz w:val="20"/>
-          <w:szCs w:val="20"/>
-        </w:rPr>
-        <w:t>function</w:t>
-      </w:r>
-      <w:proofErr w:type="gramEnd"/>
-      <w:r>
-        <w:rPr>
-          <w:rFonts w:ascii="Arial" w:hAnsi="Arial" w:cs="Arial"/>
-          <w:color w:val="000000"/>
-          <w:sz w:val="20"/>
-          <w:szCs w:val="20"/>
-        </w:rPr>
-        <w:t xml:space="preserve"> </w:t>
-      </w:r>
-      <w:proofErr w:type="spellStart"/>
-      <w:r>
-        <w:rPr>
-          <w:rFonts w:ascii="Arial" w:hAnsi="Arial" w:cs="Arial"/>
-          <w:color w:val="000000"/>
-          <w:sz w:val="20"/>
-          <w:szCs w:val="20"/>
-        </w:rPr>
-        <w:t>generateLevelX</w:t>
-      </w:r>
-      <w:proofErr w:type="spellEnd"/>
-      <w:r>
-        <w:rPr>
-          <w:rFonts w:ascii="Arial" w:hAnsi="Arial" w:cs="Arial"/>
-          <w:color w:val="000000"/>
-          <w:sz w:val="20"/>
-          <w:szCs w:val="20"/>
-        </w:rPr>
-        <w:t>( index ) - The index describes how many levels are before it in the level layout. Practically, that means that for each block, we need to offset it by (</w:t>
-      </w:r>
-      <w:proofErr w:type="spellStart"/>
-      <w:r>
-        <w:rPr>
-          <w:rFonts w:ascii="Arial" w:hAnsi="Arial" w:cs="Arial"/>
-          <w:color w:val="000000"/>
-          <w:sz w:val="20"/>
-          <w:szCs w:val="20"/>
-        </w:rPr>
-        <w:t>levelWidth</w:t>
-      </w:r>
-      <w:proofErr w:type="spellEnd"/>
-      <w:r>
-        <w:rPr>
-          <w:rFonts w:ascii="Arial" w:hAnsi="Arial" w:cs="Arial"/>
-          <w:color w:val="000000"/>
-          <w:sz w:val="20"/>
-          <w:szCs w:val="20"/>
-        </w:rPr>
-        <w:t xml:space="preserve">)*(index). </w:t>
-      </w:r>
-      <w:proofErr w:type="spellStart"/>
-      <w:proofErr w:type="gramStart"/>
-      <w:r>
-        <w:rPr>
-          <w:rFonts w:ascii="Arial" w:hAnsi="Arial" w:cs="Arial"/>
-          <w:color w:val="000000"/>
-          <w:sz w:val="20"/>
-          <w:szCs w:val="20"/>
-        </w:rPr>
-        <w:t>levelWidth</w:t>
-      </w:r>
-      <w:proofErr w:type="spellEnd"/>
-      <w:proofErr w:type="gramEnd"/>
-      <w:r>
-        <w:rPr>
-          <w:rFonts w:ascii="Arial" w:hAnsi="Arial" w:cs="Arial"/>
-          <w:color w:val="000000"/>
-          <w:sz w:val="20"/>
-          <w:szCs w:val="20"/>
-        </w:rPr>
-        <w:t xml:space="preserve"> is constant across all level designs to aid in the simplicity of the design</w:t>
+      <w:r>
+        <w:rPr>
+          <w:rFonts w:ascii="Arial" w:hAnsi="Arial" w:cs="Arial"/>
+          <w:color w:val="000000"/>
+          <w:sz w:val="20"/>
+          <w:szCs w:val="20"/>
+        </w:rPr>
+        <w:t>function generateLevelX</w:t>
+      </w:r>
+      <w:r>
+        <w:rPr>
+          <w:rFonts w:ascii="Arial" w:hAnsi="Arial" w:cs="Arial"/>
+          <w:color w:val="000000"/>
+          <w:sz w:val="20"/>
+          <w:szCs w:val="20"/>
+        </w:rPr>
+        <w:t>( index ) - The index describes how many levels are before it in the level layout. Practically, that means that for each block, we need to offset it by (levelWidth)*(index). levelWidth is constant across all level designs to aid in the simplicity of the design</w:t>
       </w:r>
       <w:r>
         <w:rPr>
@@ -2868,38 +2734,7 @@
           <w:sz w:val="20"/>
           <w:szCs w:val="20"/>
         </w:rPr>
-        <w:t xml:space="preserve">So stepping back up to the function at hand, </w:t>
-      </w:r>
-      <w:proofErr w:type="spellStart"/>
-      <w:proofErr w:type="gramStart"/>
-      <w:r>
-        <w:rPr>
-          <w:rFonts w:ascii="Arial" w:hAnsi="Arial" w:cs="Arial"/>
-          <w:color w:val="000000"/>
-          <w:sz w:val="20"/>
-          <w:szCs w:val="20"/>
-        </w:rPr>
-        <w:t>generateLevelLayout</w:t>
-      </w:r>
-      <w:proofErr w:type="spellEnd"/>
-      <w:r>
-        <w:rPr>
-          <w:rFonts w:ascii="Arial" w:hAnsi="Arial" w:cs="Arial"/>
-          <w:color w:val="000000"/>
-          <w:sz w:val="20"/>
-          <w:szCs w:val="20"/>
-        </w:rPr>
-        <w:t>(</w:t>
-      </w:r>
-      <w:proofErr w:type="gramEnd"/>
-      <w:r>
-        <w:rPr>
-          <w:rFonts w:ascii="Arial" w:hAnsi="Arial" w:cs="Arial"/>
-          <w:color w:val="000000"/>
-          <w:sz w:val="20"/>
-          <w:szCs w:val="20"/>
-        </w:rPr>
-        <w:t>), the functionality takes a series of non-repetit</w:t>
+        <w:t>So stepping back up to the function at hand, generateLevelLayout(), the functionality takes a series of non-repetit</w:t>
       </w:r>
       <w:r>
         <w:rPr>
@@ -3011,27 +2846,7 @@
           <w:sz w:val="20"/>
           <w:szCs w:val="20"/>
         </w:rPr>
-        <w:t xml:space="preserve">. One is the current level, and then it buffers the next two. Any time the ship passes to the next level, a new level is generated. The low level design of this is an array of 3 levels called </w:t>
-      </w:r>
-      <w:proofErr w:type="spellStart"/>
-      <w:r>
-        <w:rPr>
-          <w:rFonts w:ascii="Arial" w:hAnsi="Arial" w:cs="Arial"/>
-          <w:color w:val="000000"/>
-          <w:sz w:val="20"/>
-          <w:szCs w:val="20"/>
-        </w:rPr>
-        <w:t>levelBuffer</w:t>
-      </w:r>
-      <w:proofErr w:type="spellEnd"/>
-      <w:r>
-        <w:rPr>
-          <w:rFonts w:ascii="Arial" w:hAnsi="Arial" w:cs="Arial"/>
-          <w:color w:val="000000"/>
-          <w:sz w:val="20"/>
-          <w:szCs w:val="20"/>
-        </w:rPr>
-        <w:t>, and an integer describi</w:t>
+        <w:t>. One is the current level, and then it buffers the next two. Any time the ship passes to the next level, a new level is generated. The low level design of this is an array of 3 levels called levelBuffer, and an integer describi</w:t>
       </w:r>
       <w:r>
         <w:rPr>
@@ -3085,58 +2900,16 @@
           <w:sz w:val="20"/>
           <w:szCs w:val="20"/>
         </w:rPr>
-        <w:t xml:space="preserve"> new level, we generate a new buffered level, store it in </w:t>
-      </w:r>
-      <w:proofErr w:type="spellStart"/>
-      <w:proofErr w:type="gramStart"/>
-      <w:r>
-        <w:rPr>
-          <w:rFonts w:ascii="Arial" w:hAnsi="Arial" w:cs="Arial"/>
-          <w:color w:val="000000"/>
-          <w:sz w:val="20"/>
-          <w:szCs w:val="20"/>
-        </w:rPr>
-        <w:t>levelBuffer</w:t>
-      </w:r>
-      <w:proofErr w:type="spellEnd"/>
-      <w:r>
-        <w:rPr>
-          <w:rFonts w:ascii="Arial" w:hAnsi="Arial" w:cs="Arial"/>
-          <w:color w:val="000000"/>
-          <w:sz w:val="20"/>
-          <w:szCs w:val="20"/>
-        </w:rPr>
-        <w:t>[</w:t>
-      </w:r>
-      <w:proofErr w:type="gramEnd"/>
-      <w:r>
-        <w:rPr>
-          <w:rFonts w:ascii="Arial" w:hAnsi="Arial" w:cs="Arial"/>
-          <w:color w:val="000000"/>
-          <w:sz w:val="20"/>
-          <w:szCs w:val="20"/>
-        </w:rPr>
-        <w:t xml:space="preserve"> </w:t>
-      </w:r>
-      <w:proofErr w:type="spellStart"/>
-      <w:r>
-        <w:rPr>
-          <w:rFonts w:ascii="Arial" w:hAnsi="Arial" w:cs="Arial"/>
-          <w:color w:val="000000"/>
-          <w:sz w:val="20"/>
-          <w:szCs w:val="20"/>
-        </w:rPr>
-        <w:t>currentLevel</w:t>
-      </w:r>
-      <w:proofErr w:type="spellEnd"/>
-      <w:r>
-        <w:rPr>
-          <w:rFonts w:ascii="Arial" w:hAnsi="Arial" w:cs="Arial"/>
-          <w:color w:val="000000"/>
-          <w:sz w:val="20"/>
-          <w:szCs w:val="20"/>
-        </w:rPr>
-        <w:t xml:space="preserve"> ], an</w:t>
+        <w:t xml:space="preserve"> new level, we generate a new buffered level, store it in levelBuffer[</w:t>
+      </w:r>
+      <w:r>
+        <w:rPr>
+          <w:rFonts w:ascii="Arial" w:hAnsi="Arial" w:cs="Arial"/>
+          <w:color w:val="000000"/>
+          <w:sz w:val="20"/>
+          <w:szCs w:val="20"/>
+        </w:rPr>
+        <w:t xml:space="preserve"> currentLevel ], an</w:t>
       </w:r>
       <w:r>
         <w:rPr>
@@ -3232,27 +3005,7 @@
           <w:sz w:val="20"/>
           <w:szCs w:val="20"/>
         </w:rPr>
-        <w:t xml:space="preserve">Finally, levels can of course be repetitive, but will not be allowed to repeat more than once every three levels. This is very easy, since when generating a new level in challenge mode, it can simply check that the level generated is not one already stored in the </w:t>
-      </w:r>
-      <w:proofErr w:type="spellStart"/>
-      <w:r>
-        <w:rPr>
-          <w:rFonts w:ascii="Arial" w:hAnsi="Arial" w:cs="Arial"/>
-          <w:color w:val="000000"/>
-          <w:sz w:val="20"/>
-          <w:szCs w:val="20"/>
-        </w:rPr>
-        <w:t>levelBuffer</w:t>
-      </w:r>
-      <w:proofErr w:type="spellEnd"/>
-      <w:r>
-        <w:rPr>
-          <w:rFonts w:ascii="Arial" w:hAnsi="Arial" w:cs="Arial"/>
-          <w:color w:val="000000"/>
-          <w:sz w:val="20"/>
-          <w:szCs w:val="20"/>
-        </w:rPr>
-        <w:t>. The functional specification of this would be:</w:t>
+        <w:t>Finally, levels can of course be repetitive, but will not be allowed to repeat more than once every three levels. This is very easy, since when generating a new level in challenge mode, it can simply check that the level generated is not one already stored in the levelBuffer. The functional specification of this would be:</w:t>
       </w:r>
     </w:p>
     <w:p>
@@ -3268,45 +3021,14 @@
           <w:szCs w:val="20"/>
         </w:rPr>
       </w:pPr>
-      <w:proofErr w:type="gramStart"/>
-      <w:r>
-        <w:rPr>
-          <w:rFonts w:ascii="Arial" w:hAnsi="Arial" w:cs="Arial"/>
-          <w:color w:val="000000"/>
-          <w:sz w:val="20"/>
-          <w:szCs w:val="20"/>
-        </w:rPr>
-        <w:t>function</w:t>
-      </w:r>
-      <w:proofErr w:type="gramEnd"/>
-      <w:r>
-        <w:rPr>
-          <w:rFonts w:ascii="Arial" w:hAnsi="Arial" w:cs="Arial"/>
-          <w:color w:val="000000"/>
-          <w:sz w:val="20"/>
-          <w:szCs w:val="20"/>
-        </w:rPr>
-        <w:t xml:space="preserve"> </w:t>
-      </w:r>
-      <w:proofErr w:type="spellStart"/>
-      <w:r>
-        <w:rPr>
-          <w:rFonts w:ascii="Arial" w:hAnsi="Arial" w:cs="Arial"/>
-          <w:color w:val="000000"/>
-          <w:sz w:val="20"/>
-          <w:szCs w:val="20"/>
-        </w:rPr>
-        <w:t>generateChallengeLevel</w:t>
-      </w:r>
-      <w:proofErr w:type="spellEnd"/>
-      <w:r>
-        <w:rPr>
-          <w:rFonts w:ascii="Arial" w:hAnsi="Arial" w:cs="Arial"/>
-          <w:color w:val="000000"/>
-          <w:sz w:val="20"/>
-          <w:szCs w:val="20"/>
-        </w:rPr>
-        <w:t>( index ) – index again describes how many levels have become befor</w:t>
+      <w:r>
+        <w:rPr>
+          <w:rFonts w:ascii="Arial" w:hAnsi="Arial" w:cs="Arial"/>
+          <w:color w:val="000000"/>
+          <w:sz w:val="20"/>
+          <w:szCs w:val="20"/>
+        </w:rPr>
+        <w:t>function generateChallengeLevel( index ) – index again describes how many levels have become befor</w:t>
       </w:r>
       <w:r>
         <w:rPr>
@@ -3390,27 +3112,7 @@
           <w:sz w:val="20"/>
           <w:szCs w:val="20"/>
         </w:rPr>
-        <w:t xml:space="preserve">The next aspect of the </w:t>
-      </w:r>
-      <w:proofErr w:type="spellStart"/>
-      <w:r>
-        <w:rPr>
-          <w:rFonts w:ascii="Arial" w:hAnsi="Arial" w:cs="Arial"/>
-          <w:color w:val="000000"/>
-          <w:sz w:val="20"/>
-          <w:szCs w:val="20"/>
-        </w:rPr>
-        <w:t>gameManager</w:t>
-      </w:r>
-      <w:proofErr w:type="spellEnd"/>
-      <w:r>
-        <w:rPr>
-          <w:rFonts w:ascii="Arial" w:hAnsi="Arial" w:cs="Arial"/>
-          <w:color w:val="000000"/>
-          <w:sz w:val="20"/>
-          <w:szCs w:val="20"/>
-        </w:rPr>
-        <w:t xml:space="preserve"> is the ship itself, which is stored using a number of values to determine velocity</w:t>
+        <w:t>The next aspect of the gameManager is the ship itself, which is stored using a number of values to determine velocity</w:t>
       </w:r>
       <w:r>
         <w:rPr>
@@ -3441,27 +3143,7 @@
           <w:sz w:val="20"/>
           <w:szCs w:val="20"/>
         </w:rPr>
-        <w:t xml:space="preserve">A primary place where these values are used is in the </w:t>
-      </w:r>
-      <w:proofErr w:type="spellStart"/>
-      <w:r>
-        <w:rPr>
-          <w:rFonts w:ascii="Arial" w:hAnsi="Arial" w:cs="Arial"/>
-          <w:color w:val="000000"/>
-          <w:sz w:val="20"/>
-          <w:szCs w:val="20"/>
-        </w:rPr>
-        <w:t>CollisionDetector</w:t>
-      </w:r>
-      <w:proofErr w:type="spellEnd"/>
-      <w:r>
-        <w:rPr>
-          <w:rFonts w:ascii="Arial" w:hAnsi="Arial" w:cs="Arial"/>
-          <w:color w:val="000000"/>
-          <w:sz w:val="20"/>
-          <w:szCs w:val="20"/>
-        </w:rPr>
-        <w:t xml:space="preserve">. This is a specified static object which simply tells the client if the ship has collided with any blocks. The program does this computation by passing in all of the blocks from the current level, as well as the bounding blocks. The collision detection system then uses intersections to see if the player has died. In order to speed this process up, </w:t>
+        <w:t xml:space="preserve">A primary place where these values are used is in the CollisionDetector. This is a specified static object which simply tells the client if the ship has collided with any blocks. The program does this computation by passing in all of the blocks from the current level, as well as the bounding blocks. The collision detection system then uses intersections to see if the player has died. In order to speed this process up, </w:t>
       </w:r>
       <w:r>
         <w:rPr>
@@ -3486,25 +3168,14 @@
           <w:szCs w:val="20"/>
         </w:rPr>
       </w:pPr>
-      <w:proofErr w:type="gramStart"/>
-      <w:r>
-        <w:rPr>
-          <w:rFonts w:ascii="Arial" w:hAnsi="Arial" w:cs="Arial"/>
-          <w:color w:val="000000"/>
-          <w:sz w:val="20"/>
-          <w:szCs w:val="20"/>
-        </w:rPr>
-        <w:t>function</w:t>
-      </w:r>
-      <w:proofErr w:type="gramEnd"/>
-      <w:r>
-        <w:rPr>
-          <w:rFonts w:ascii="Arial" w:hAnsi="Arial" w:cs="Arial"/>
-          <w:color w:val="000000"/>
-          <w:sz w:val="20"/>
-          <w:szCs w:val="20"/>
-        </w:rPr>
-        <w:t xml:space="preserve"> intersect( l1, l2 ) – returns the point of intersection between the two lines. </w:t>
+      <w:r>
+        <w:rPr>
+          <w:rFonts w:ascii="Arial" w:hAnsi="Arial" w:cs="Arial"/>
+          <w:color w:val="000000"/>
+          <w:sz w:val="20"/>
+          <w:szCs w:val="20"/>
+        </w:rPr>
+        <w:t xml:space="preserve">function intersect( l1, l2 ) – returns the point of intersection between the two lines. </w:t>
       </w:r>
     </w:p>
     <w:p>
@@ -3616,165 +3287,14 @@
           <w:szCs w:val="20"/>
         </w:rPr>
       </w:pPr>
-      <w:proofErr w:type="gramStart"/>
-      <w:r>
-        <w:rPr>
-          <w:rFonts w:ascii="Arial" w:hAnsi="Arial" w:cs="Arial"/>
-          <w:color w:val="000000"/>
-          <w:sz w:val="20"/>
-          <w:szCs w:val="20"/>
-        </w:rPr>
-        <w:t>function</w:t>
-      </w:r>
-      <w:proofErr w:type="gramEnd"/>
-      <w:r>
-        <w:rPr>
-          <w:rFonts w:ascii="Arial" w:hAnsi="Arial" w:cs="Arial"/>
-          <w:color w:val="000000"/>
-          <w:sz w:val="20"/>
-          <w:szCs w:val="20"/>
-        </w:rPr>
-        <w:t xml:space="preserve"> animate( </w:t>
-      </w:r>
-      <w:proofErr w:type="spellStart"/>
-      <w:r>
-        <w:rPr>
-          <w:rFonts w:ascii="Arial" w:hAnsi="Arial" w:cs="Arial"/>
-          <w:color w:val="000000"/>
-          <w:sz w:val="20"/>
-          <w:szCs w:val="20"/>
-        </w:rPr>
-        <w:t>deathPoint</w:t>
-      </w:r>
-      <w:proofErr w:type="spellEnd"/>
-      <w:r>
-        <w:rPr>
-          <w:rFonts w:ascii="Arial" w:hAnsi="Arial" w:cs="Arial"/>
-          <w:color w:val="000000"/>
-          <w:sz w:val="20"/>
-          <w:szCs w:val="20"/>
-        </w:rPr>
-        <w:t xml:space="preserve">, </w:t>
-      </w:r>
-      <w:proofErr w:type="spellStart"/>
-      <w:r>
-        <w:rPr>
-          <w:rFonts w:ascii="Arial" w:hAnsi="Arial" w:cs="Arial"/>
-          <w:color w:val="000000"/>
-          <w:sz w:val="20"/>
-          <w:szCs w:val="20"/>
-        </w:rPr>
-        <w:t>respawnPoint</w:t>
-      </w:r>
-      <w:proofErr w:type="spellEnd"/>
-      <w:r>
-        <w:rPr>
-          <w:rFonts w:ascii="Arial" w:hAnsi="Arial" w:cs="Arial"/>
-          <w:color w:val="000000"/>
-          <w:sz w:val="20"/>
-          <w:szCs w:val="20"/>
-        </w:rPr>
-        <w:t xml:space="preserve">, </w:t>
-      </w:r>
-      <w:proofErr w:type="spellStart"/>
-      <w:r>
-        <w:rPr>
-          <w:rFonts w:ascii="Arial" w:hAnsi="Arial" w:cs="Arial"/>
-          <w:color w:val="000000"/>
-          <w:sz w:val="20"/>
-          <w:szCs w:val="20"/>
-        </w:rPr>
-        <w:t>xV</w:t>
-      </w:r>
-      <w:proofErr w:type="spellEnd"/>
-      <w:r>
-        <w:rPr>
-          <w:rFonts w:ascii="Arial" w:hAnsi="Arial" w:cs="Arial"/>
-          <w:color w:val="000000"/>
-          <w:sz w:val="20"/>
-          <w:szCs w:val="20"/>
-        </w:rPr>
-        <w:t xml:space="preserve">, </w:t>
-      </w:r>
-      <w:proofErr w:type="spellStart"/>
-      <w:r>
-        <w:rPr>
-          <w:rFonts w:ascii="Arial" w:hAnsi="Arial" w:cs="Arial"/>
-          <w:color w:val="000000"/>
-          <w:sz w:val="20"/>
-          <w:szCs w:val="20"/>
-        </w:rPr>
-        <w:t>yV</w:t>
-      </w:r>
-      <w:proofErr w:type="spellEnd"/>
-      <w:r>
-        <w:rPr>
-          <w:rFonts w:ascii="Arial" w:hAnsi="Arial" w:cs="Arial"/>
-          <w:color w:val="000000"/>
-          <w:sz w:val="20"/>
-          <w:szCs w:val="20"/>
-        </w:rPr>
-        <w:t xml:space="preserve"> ) – </w:t>
-      </w:r>
-      <w:proofErr w:type="spellStart"/>
-      <w:r>
-        <w:rPr>
-          <w:rFonts w:ascii="Arial" w:hAnsi="Arial" w:cs="Arial"/>
-          <w:color w:val="000000"/>
-          <w:sz w:val="20"/>
-          <w:szCs w:val="20"/>
-        </w:rPr>
-        <w:t>deathPoint</w:t>
-      </w:r>
-      <w:proofErr w:type="spellEnd"/>
-      <w:r>
-        <w:rPr>
-          <w:rFonts w:ascii="Arial" w:hAnsi="Arial" w:cs="Arial"/>
-          <w:color w:val="000000"/>
-          <w:sz w:val="20"/>
-          <w:szCs w:val="20"/>
-        </w:rPr>
-        <w:t xml:space="preserve"> and </w:t>
-      </w:r>
-      <w:proofErr w:type="spellStart"/>
-      <w:r>
-        <w:rPr>
-          <w:rFonts w:ascii="Arial" w:hAnsi="Arial" w:cs="Arial"/>
-          <w:color w:val="000000"/>
-          <w:sz w:val="20"/>
-          <w:szCs w:val="20"/>
-        </w:rPr>
-        <w:t>respawnPoint</w:t>
-      </w:r>
-      <w:proofErr w:type="spellEnd"/>
-      <w:r>
-        <w:rPr>
-          <w:rFonts w:ascii="Arial" w:hAnsi="Arial" w:cs="Arial"/>
-          <w:color w:val="000000"/>
-          <w:sz w:val="20"/>
-          <w:szCs w:val="20"/>
-        </w:rPr>
-        <w:t xml:space="preserve"> are fairly self-explanatory; just the point location of death and </w:t>
-      </w:r>
-      <w:proofErr w:type="spellStart"/>
-      <w:r>
-        <w:rPr>
-          <w:rFonts w:ascii="Arial" w:hAnsi="Arial" w:cs="Arial"/>
-          <w:color w:val="000000"/>
-          <w:sz w:val="20"/>
-          <w:szCs w:val="20"/>
-        </w:rPr>
-        <w:t>respawn</w:t>
-      </w:r>
-      <w:proofErr w:type="spellEnd"/>
-      <w:r>
-        <w:rPr>
-          <w:rFonts w:ascii="Arial" w:hAnsi="Arial" w:cs="Arial"/>
-          <w:color w:val="000000"/>
-          <w:sz w:val="20"/>
-          <w:szCs w:val="20"/>
-        </w:rPr>
-        <w:t>. The other two values describe the velocity the ship had upon collision, which can be used to make a smoother animation. Notice that this will also have to have access to the stage in order to do the</w:t>
+      <w:r>
+        <w:rPr>
+          <w:rFonts w:ascii="Arial" w:hAnsi="Arial" w:cs="Arial"/>
+          <w:color w:val="000000"/>
+          <w:sz w:val="20"/>
+          <w:szCs w:val="20"/>
+        </w:rPr>
+        <w:t>function animate( deathPoint, respawnPoint, xV, yV ) – deathPoint and respawnPoint are fairly self-explanatory; just the point location of death and respawn. The other two values describe the velocity the ship had upon collision, which can be used to make a smoother animation. Notice that this will also have to have access to the stage in order to do the</w:t>
       </w:r>
       <w:r>
         <w:rPr>
@@ -3915,25 +3435,14 @@
           <w:szCs w:val="20"/>
         </w:rPr>
       </w:pPr>
-      <w:proofErr w:type="gramStart"/>
-      <w:r>
-        <w:rPr>
-          <w:rFonts w:ascii="Arial" w:hAnsi="Arial" w:cs="Arial"/>
-          <w:color w:val="000000"/>
-          <w:sz w:val="20"/>
-          <w:szCs w:val="20"/>
-        </w:rPr>
-        <w:t>function</w:t>
-      </w:r>
-      <w:proofErr w:type="gramEnd"/>
-      <w:r>
-        <w:rPr>
-          <w:rFonts w:ascii="Arial" w:hAnsi="Arial" w:cs="Arial"/>
-          <w:color w:val="000000"/>
-          <w:sz w:val="20"/>
-          <w:szCs w:val="20"/>
-        </w:rPr>
-        <w:t xml:space="preserve"> update() – updates the current state based on currently pressed keys and position of the ship in relation to the layout. This is where scrolling is handled. If dead, most of this functionality is disabled</w:t>
+      <w:r>
+        <w:rPr>
+          <w:rFonts w:ascii="Arial" w:hAnsi="Arial" w:cs="Arial"/>
+          <w:color w:val="000000"/>
+          <w:sz w:val="20"/>
+          <w:szCs w:val="20"/>
+        </w:rPr>
+        <w:t>function update() – updates the current state based on currently pressed keys and position of the ship in relation to the layout. This is where scrolling is handled. If dead, most of this functionality is disabled</w:t>
       </w:r>
       <w:r>
         <w:rPr>
@@ -3976,65 +3485,14 @@
           <w:szCs w:val="20"/>
         </w:rPr>
       </w:pPr>
-      <w:proofErr w:type="gramStart"/>
-      <w:r>
-        <w:rPr>
-          <w:rFonts w:ascii="Arial" w:hAnsi="Arial" w:cs="Arial"/>
-          <w:color w:val="000000"/>
-          <w:sz w:val="20"/>
-          <w:szCs w:val="20"/>
-        </w:rPr>
-        <w:t>function</w:t>
-      </w:r>
-      <w:proofErr w:type="gramEnd"/>
-      <w:r>
-        <w:rPr>
-          <w:rFonts w:ascii="Arial" w:hAnsi="Arial" w:cs="Arial"/>
-          <w:color w:val="000000"/>
-          <w:sz w:val="20"/>
-          <w:szCs w:val="20"/>
-        </w:rPr>
-        <w:t xml:space="preserve"> </w:t>
-      </w:r>
-      <w:proofErr w:type="spellStart"/>
-      <w:r>
-        <w:rPr>
-          <w:rFonts w:ascii="Arial" w:hAnsi="Arial" w:cs="Arial"/>
-          <w:color w:val="000000"/>
-          <w:sz w:val="20"/>
-          <w:szCs w:val="20"/>
-        </w:rPr>
-        <w:t>handleUpdate</w:t>
-      </w:r>
-      <w:proofErr w:type="spellEnd"/>
-      <w:r>
-        <w:rPr>
-          <w:rFonts w:ascii="Arial" w:hAnsi="Arial" w:cs="Arial"/>
-          <w:color w:val="000000"/>
-          <w:sz w:val="20"/>
-          <w:szCs w:val="20"/>
-        </w:rPr>
-        <w:t xml:space="preserve">() – an event handler for an incoming update request. This then updates values for the opposing player’s ship to be drawn at the next </w:t>
-      </w:r>
-      <w:proofErr w:type="gramStart"/>
-      <w:r>
-        <w:rPr>
-          <w:rFonts w:ascii="Arial" w:hAnsi="Arial" w:cs="Arial"/>
-          <w:color w:val="000000"/>
-          <w:sz w:val="20"/>
-          <w:szCs w:val="20"/>
-        </w:rPr>
-        <w:t>update(</w:t>
-      </w:r>
-      <w:proofErr w:type="gramEnd"/>
-      <w:r>
-        <w:rPr>
-          <w:rFonts w:ascii="Arial" w:hAnsi="Arial" w:cs="Arial"/>
-          <w:color w:val="000000"/>
-          <w:sz w:val="20"/>
-          <w:szCs w:val="20"/>
-        </w:rPr>
-        <w:t>).</w:t>
+      <w:r>
+        <w:rPr>
+          <w:rFonts w:ascii="Arial" w:hAnsi="Arial" w:cs="Arial"/>
+          <w:color w:val="000000"/>
+          <w:sz w:val="20"/>
+          <w:szCs w:val="20"/>
+        </w:rPr>
+        <w:t>function handleUpdate() – an event handler for an incoming update request. This then updates values for the opposing player’s ship to be drawn at the next update().</w:t>
       </w:r>
     </w:p>
     <w:p>
@@ -4280,74 +3738,23 @@
           <w:szCs w:val="20"/>
         </w:rPr>
       </w:pPr>
-      <w:proofErr w:type="gramStart"/>
-      <w:r>
-        <w:rPr>
-          <w:rFonts w:ascii="Arial" w:hAnsi="Arial" w:cs="Arial"/>
-          <w:color w:val="000000"/>
-          <w:sz w:val="20"/>
-          <w:szCs w:val="20"/>
-        </w:rPr>
-        <w:t>function</w:t>
-      </w:r>
-      <w:proofErr w:type="gramEnd"/>
-      <w:r>
-        <w:rPr>
-          <w:rFonts w:ascii="Arial" w:hAnsi="Arial" w:cs="Arial"/>
-          <w:color w:val="000000"/>
-          <w:sz w:val="20"/>
-          <w:szCs w:val="20"/>
-        </w:rPr>
-        <w:t xml:space="preserve"> </w:t>
-      </w:r>
-      <w:proofErr w:type="spellStart"/>
-      <w:r>
-        <w:rPr>
-          <w:rFonts w:ascii="Arial" w:hAnsi="Arial" w:cs="Arial"/>
-          <w:color w:val="000000"/>
-          <w:sz w:val="20"/>
-          <w:szCs w:val="20"/>
-        </w:rPr>
-        <w:t>handleUpdate</w:t>
-      </w:r>
-      <w:proofErr w:type="spellEnd"/>
-      <w:r>
-        <w:rPr>
-          <w:rFonts w:ascii="Arial" w:hAnsi="Arial" w:cs="Arial"/>
-          <w:color w:val="000000"/>
-          <w:sz w:val="20"/>
-          <w:szCs w:val="20"/>
-        </w:rPr>
-        <w:t xml:space="preserve">( update, client ) – takes the update, and sends it to the other client. </w:t>
-      </w:r>
-      <w:r>
-        <w:rPr>
-          <w:rFonts w:ascii="Arial" w:hAnsi="Arial" w:cs="Arial"/>
-          <w:color w:val="000000"/>
-          <w:sz w:val="20"/>
-          <w:szCs w:val="20"/>
-        </w:rPr>
-        <w:t xml:space="preserve">If the </w:t>
-      </w:r>
-      <w:proofErr w:type="spellStart"/>
-      <w:r>
-        <w:rPr>
-          <w:rFonts w:ascii="Arial" w:hAnsi="Arial" w:cs="Arial"/>
-          <w:color w:val="000000"/>
-          <w:sz w:val="20"/>
-          <w:szCs w:val="20"/>
-        </w:rPr>
-        <w:t>hasWon</w:t>
-      </w:r>
-      <w:proofErr w:type="spellEnd"/>
-      <w:r>
-        <w:rPr>
-          <w:rFonts w:ascii="Arial" w:hAnsi="Arial" w:cs="Arial"/>
-          <w:color w:val="000000"/>
-          <w:sz w:val="20"/>
-          <w:szCs w:val="20"/>
-        </w:rPr>
-        <w:t xml:space="preserve"> value in update is true, the server updates players’ rating values and closes the current server game manager</w:t>
+      <w:r>
+        <w:rPr>
+          <w:rFonts w:ascii="Arial" w:hAnsi="Arial" w:cs="Arial"/>
+          <w:color w:val="000000"/>
+          <w:sz w:val="20"/>
+          <w:szCs w:val="20"/>
+        </w:rPr>
+        <w:t xml:space="preserve">function handleUpdate( update, client ) – takes the update, and sends it to the other client. </w:t>
+      </w:r>
+      <w:r>
+        <w:rPr>
+          <w:rFonts w:ascii="Arial" w:hAnsi="Arial" w:cs="Arial"/>
+          <w:color w:val="000000"/>
+          <w:sz w:val="20"/>
+          <w:szCs w:val="20"/>
+        </w:rPr>
+        <w:t>If the hasWon value in update is true, the server updates players’ rating values and closes the current server game manager</w:t>
       </w:r>
       <w:r>
         <w:rPr>
@@ -4393,87 +3800,36 @@
           <w:szCs w:val="20"/>
         </w:rPr>
       </w:pPr>
-      <w:proofErr w:type="gramStart"/>
-      <w:r>
-        <w:rPr>
-          <w:rFonts w:ascii="Arial" w:hAnsi="Arial" w:cs="Arial"/>
-          <w:color w:val="000000"/>
-          <w:sz w:val="20"/>
-          <w:szCs w:val="20"/>
-        </w:rPr>
-        <w:t>function</w:t>
-      </w:r>
-      <w:proofErr w:type="gramEnd"/>
-      <w:r>
-        <w:rPr>
-          <w:rFonts w:ascii="Arial" w:hAnsi="Arial" w:cs="Arial"/>
-          <w:color w:val="000000"/>
-          <w:sz w:val="20"/>
-          <w:szCs w:val="20"/>
-        </w:rPr>
-        <w:t xml:space="preserve"> </w:t>
-      </w:r>
-      <w:proofErr w:type="spellStart"/>
-      <w:r>
-        <w:rPr>
-          <w:rFonts w:ascii="Arial" w:hAnsi="Arial" w:cs="Arial"/>
-          <w:color w:val="000000"/>
-          <w:sz w:val="20"/>
-          <w:szCs w:val="20"/>
-        </w:rPr>
-        <w:t>handleLevelDesign</w:t>
-      </w:r>
-      <w:proofErr w:type="spellEnd"/>
-      <w:r>
-        <w:rPr>
-          <w:rFonts w:ascii="Arial" w:hAnsi="Arial" w:cs="Arial"/>
-          <w:color w:val="000000"/>
-          <w:sz w:val="20"/>
-          <w:szCs w:val="20"/>
-        </w:rPr>
-        <w:t>( level, client ) – sends the level design to other client</w:t>
-      </w:r>
-    </w:p>
-    <w:p>
-      <w:pPr>
-        <w:pStyle w:val="NormalWeb"/>
-        <w:shd w:val="clear" w:color="auto" w:fill="FFFFFF"/>
-        <w:spacing w:before="0" w:beforeAutospacing="0" w:after="240" w:afterAutospacing="0" w:line="360" w:lineRule="atLeast"/>
-        <w:rPr>
-          <w:rFonts w:ascii="Arial" w:hAnsi="Arial" w:cs="Arial"/>
-          <w:color w:val="000000"/>
-          <w:sz w:val="20"/>
-          <w:szCs w:val="20"/>
-        </w:rPr>
-      </w:pPr>
-      <w:r>
-        <w:rPr>
-          <w:rFonts w:ascii="Arial" w:hAnsi="Arial" w:cs="Arial"/>
-          <w:color w:val="000000"/>
-          <w:sz w:val="20"/>
-          <w:szCs w:val="20"/>
-        </w:rPr>
-        <w:t xml:space="preserve">After this function is called, the event handler is removed, and the </w:t>
-      </w:r>
-      <w:proofErr w:type="spellStart"/>
-      <w:r>
-        <w:rPr>
-          <w:rFonts w:ascii="Arial" w:hAnsi="Arial" w:cs="Arial"/>
-          <w:color w:val="000000"/>
-          <w:sz w:val="20"/>
-          <w:szCs w:val="20"/>
-        </w:rPr>
-        <w:t>handleUpdate</w:t>
-      </w:r>
-      <w:proofErr w:type="spellEnd"/>
-      <w:r>
-        <w:rPr>
-          <w:rFonts w:ascii="Arial" w:hAnsi="Arial" w:cs="Arial"/>
-          <w:color w:val="000000"/>
-          <w:sz w:val="20"/>
-          <w:szCs w:val="20"/>
-        </w:rPr>
-        <w:t xml:space="preserve"> function is added. </w:t>
+      <w:r>
+        <w:rPr>
+          <w:rFonts w:ascii="Arial" w:hAnsi="Arial" w:cs="Arial"/>
+          <w:color w:val="000000"/>
+          <w:sz w:val="20"/>
+          <w:szCs w:val="20"/>
+        </w:rPr>
+        <w:t>function handleLevelDesign( level, client ) – sends the level design to other client</w:t>
+      </w:r>
+    </w:p>
+    <w:p>
+      <w:pPr>
+        <w:pStyle w:val="NormalWeb"/>
+        <w:shd w:val="clear" w:color="auto" w:fill="FFFFFF"/>
+        <w:spacing w:before="0" w:beforeAutospacing="0" w:after="240" w:afterAutospacing="0" w:line="360" w:lineRule="atLeast"/>
+        <w:rPr>
+          <w:rFonts w:ascii="Arial" w:hAnsi="Arial" w:cs="Arial"/>
+          <w:color w:val="000000"/>
+          <w:sz w:val="20"/>
+          <w:szCs w:val="20"/>
+        </w:rPr>
+      </w:pPr>
+      <w:r>
+        <w:rPr>
+          <w:rFonts w:ascii="Arial" w:hAnsi="Arial" w:cs="Arial"/>
+          <w:color w:val="000000"/>
+          <w:sz w:val="20"/>
+          <w:szCs w:val="20"/>
+        </w:rPr>
+        <w:t xml:space="preserve">After this function is called, the event handler is removed, and the handleUpdate function is added. </w:t>
       </w:r>
     </w:p>
     <w:p>
@@ -4548,8 +3904,6 @@
           <w:szCs w:val="20"/>
         </w:rPr>
       </w:pPr>
-      <w:proofErr w:type="spellStart"/>
-      <w:proofErr w:type="gramStart"/>
       <w:r>
         <w:rPr>
           <w:rFonts w:ascii="Arial" w:hAnsi="Arial" w:cs="Arial"/>
@@ -4566,34 +3920,21 @@
           <w:sz w:val="20"/>
           <w:szCs w:val="20"/>
         </w:rPr>
-        <w:t>X</w:t>
-      </w:r>
-      <w:proofErr w:type="spellEnd"/>
-      <w:proofErr w:type="gramEnd"/>
-      <w:r>
-        <w:rPr>
-          <w:rFonts w:ascii="Arial" w:hAnsi="Arial" w:cs="Arial"/>
-          <w:color w:val="000000"/>
-          <w:sz w:val="20"/>
-          <w:szCs w:val="20"/>
-        </w:rPr>
-        <w:t xml:space="preserve"> – X position of opposing ship</w:t>
-      </w:r>
-    </w:p>
-    <w:p>
-      <w:pPr>
-        <w:pStyle w:val="NormalWeb"/>
-        <w:shd w:val="clear" w:color="auto" w:fill="FFFFFF"/>
-        <w:spacing w:before="0" w:beforeAutospacing="0" w:after="240" w:afterAutospacing="0" w:line="360" w:lineRule="atLeast"/>
-        <w:rPr>
-          <w:rFonts w:ascii="Arial" w:hAnsi="Arial" w:cs="Arial"/>
-          <w:color w:val="000000"/>
-          <w:sz w:val="20"/>
-          <w:szCs w:val="20"/>
-        </w:rPr>
-      </w:pPr>
-      <w:proofErr w:type="spellStart"/>
-      <w:proofErr w:type="gramStart"/>
+        <w:t>X – X position of opposing ship</w:t>
+      </w:r>
+    </w:p>
+    <w:p>
+      <w:pPr>
+        <w:pStyle w:val="NormalWeb"/>
+        <w:shd w:val="clear" w:color="auto" w:fill="FFFFFF"/>
+        <w:spacing w:before="0" w:beforeAutospacing="0" w:after="240" w:afterAutospacing="0" w:line="360" w:lineRule="atLeast"/>
+        <w:rPr>
+          <w:rFonts w:ascii="Arial" w:hAnsi="Arial" w:cs="Arial"/>
+          <w:color w:val="000000"/>
+          <w:sz w:val="20"/>
+          <w:szCs w:val="20"/>
+        </w:rPr>
+      </w:pPr>
       <w:r>
         <w:rPr>
           <w:rFonts w:ascii="Arial" w:hAnsi="Arial" w:cs="Arial"/>
@@ -4610,34 +3951,21 @@
           <w:sz w:val="20"/>
           <w:szCs w:val="20"/>
         </w:rPr>
-        <w:t>Y</w:t>
-      </w:r>
-      <w:proofErr w:type="spellEnd"/>
-      <w:proofErr w:type="gramEnd"/>
-      <w:r>
-        <w:rPr>
-          <w:rFonts w:ascii="Arial" w:hAnsi="Arial" w:cs="Arial"/>
-          <w:color w:val="000000"/>
-          <w:sz w:val="20"/>
-          <w:szCs w:val="20"/>
-        </w:rPr>
-        <w:t xml:space="preserve"> – Y position of opposing ship</w:t>
-      </w:r>
-    </w:p>
-    <w:p>
-      <w:pPr>
-        <w:pStyle w:val="NormalWeb"/>
-        <w:shd w:val="clear" w:color="auto" w:fill="FFFFFF"/>
-        <w:spacing w:before="0" w:beforeAutospacing="0" w:after="240" w:afterAutospacing="0" w:line="360" w:lineRule="atLeast"/>
-        <w:rPr>
-          <w:rFonts w:ascii="Arial" w:hAnsi="Arial" w:cs="Arial"/>
-          <w:color w:val="000000"/>
-          <w:sz w:val="20"/>
-          <w:szCs w:val="20"/>
-        </w:rPr>
-      </w:pPr>
-      <w:proofErr w:type="spellStart"/>
-      <w:proofErr w:type="gramStart"/>
+        <w:t>Y – Y position of opposing ship</w:t>
+      </w:r>
+    </w:p>
+    <w:p>
+      <w:pPr>
+        <w:pStyle w:val="NormalWeb"/>
+        <w:shd w:val="clear" w:color="auto" w:fill="FFFFFF"/>
+        <w:spacing w:before="0" w:beforeAutospacing="0" w:after="240" w:afterAutospacing="0" w:line="360" w:lineRule="atLeast"/>
+        <w:rPr>
+          <w:rFonts w:ascii="Arial" w:hAnsi="Arial" w:cs="Arial"/>
+          <w:color w:val="000000"/>
+          <w:sz w:val="20"/>
+          <w:szCs w:val="20"/>
+        </w:rPr>
+      </w:pPr>
       <w:r>
         <w:rPr>
           <w:rFonts w:ascii="Arial" w:hAnsi="Arial" w:cs="Arial"/>
@@ -4654,54 +3982,21 @@
           <w:sz w:val="20"/>
           <w:szCs w:val="20"/>
         </w:rPr>
-        <w:t>X</w:t>
-      </w:r>
-      <w:proofErr w:type="spellEnd"/>
-      <w:proofErr w:type="gramEnd"/>
-      <w:r>
-        <w:rPr>
-          <w:rFonts w:ascii="Arial" w:hAnsi="Arial" w:cs="Arial"/>
-          <w:color w:val="000000"/>
-          <w:sz w:val="20"/>
-          <w:szCs w:val="20"/>
-        </w:rPr>
-        <w:t xml:space="preserve"> – </w:t>
-      </w:r>
-      <w:proofErr w:type="spellStart"/>
-      <w:r>
-        <w:rPr>
-          <w:rFonts w:ascii="Arial" w:hAnsi="Arial" w:cs="Arial"/>
-          <w:color w:val="000000"/>
-          <w:sz w:val="20"/>
-          <w:szCs w:val="20"/>
-        </w:rPr>
-        <w:t>vX</w:t>
-      </w:r>
-      <w:proofErr w:type="spellEnd"/>
-      <w:r>
-        <w:rPr>
-          <w:rFonts w:ascii="Arial" w:hAnsi="Arial" w:cs="Arial"/>
-          <w:color w:val="000000"/>
-          <w:sz w:val="20"/>
-          <w:szCs w:val="20"/>
-        </w:rPr>
-        <w:t xml:space="preserve"> of opposing ship</w:t>
-      </w:r>
-    </w:p>
-    <w:p>
-      <w:pPr>
-        <w:pStyle w:val="NormalWeb"/>
-        <w:shd w:val="clear" w:color="auto" w:fill="FFFFFF"/>
-        <w:spacing w:before="0" w:beforeAutospacing="0" w:after="240" w:afterAutospacing="0" w:line="360" w:lineRule="atLeast"/>
-        <w:rPr>
-          <w:rFonts w:ascii="Arial" w:hAnsi="Arial" w:cs="Arial"/>
-          <w:color w:val="000000"/>
-          <w:sz w:val="20"/>
-          <w:szCs w:val="20"/>
-        </w:rPr>
-      </w:pPr>
-      <w:proofErr w:type="spellStart"/>
-      <w:proofErr w:type="gramStart"/>
+        <w:t>X – vX of opposing ship</w:t>
+      </w:r>
+    </w:p>
+    <w:p>
+      <w:pPr>
+        <w:pStyle w:val="NormalWeb"/>
+        <w:shd w:val="clear" w:color="auto" w:fill="FFFFFF"/>
+        <w:spacing w:before="0" w:beforeAutospacing="0" w:after="240" w:afterAutospacing="0" w:line="360" w:lineRule="atLeast"/>
+        <w:rPr>
+          <w:rFonts w:ascii="Arial" w:hAnsi="Arial" w:cs="Arial"/>
+          <w:color w:val="000000"/>
+          <w:sz w:val="20"/>
+          <w:szCs w:val="20"/>
+        </w:rPr>
+      </w:pPr>
       <w:r>
         <w:rPr>
           <w:rFonts w:ascii="Arial" w:hAnsi="Arial" w:cs="Arial"/>
@@ -4718,54 +4013,21 @@
           <w:sz w:val="20"/>
           <w:szCs w:val="20"/>
         </w:rPr>
-        <w:t>Y</w:t>
-      </w:r>
-      <w:proofErr w:type="spellEnd"/>
-      <w:proofErr w:type="gramEnd"/>
-      <w:r>
-        <w:rPr>
-          <w:rFonts w:ascii="Arial" w:hAnsi="Arial" w:cs="Arial"/>
-          <w:color w:val="000000"/>
-          <w:sz w:val="20"/>
-          <w:szCs w:val="20"/>
-        </w:rPr>
-        <w:t xml:space="preserve"> – </w:t>
-      </w:r>
-      <w:proofErr w:type="spellStart"/>
-      <w:r>
-        <w:rPr>
-          <w:rFonts w:ascii="Arial" w:hAnsi="Arial" w:cs="Arial"/>
-          <w:color w:val="000000"/>
-          <w:sz w:val="20"/>
-          <w:szCs w:val="20"/>
-        </w:rPr>
-        <w:t>vY</w:t>
-      </w:r>
-      <w:proofErr w:type="spellEnd"/>
-      <w:r>
-        <w:rPr>
-          <w:rFonts w:ascii="Arial" w:hAnsi="Arial" w:cs="Arial"/>
-          <w:color w:val="000000"/>
-          <w:sz w:val="20"/>
-          <w:szCs w:val="20"/>
-        </w:rPr>
-        <w:t xml:space="preserve"> of opposing ship</w:t>
-      </w:r>
-    </w:p>
-    <w:p>
-      <w:pPr>
-        <w:pStyle w:val="NormalWeb"/>
-        <w:shd w:val="clear" w:color="auto" w:fill="FFFFFF"/>
-        <w:spacing w:before="0" w:beforeAutospacing="0" w:after="240" w:afterAutospacing="0" w:line="360" w:lineRule="atLeast"/>
-        <w:rPr>
-          <w:rFonts w:ascii="Arial" w:hAnsi="Arial" w:cs="Arial"/>
-          <w:color w:val="000000"/>
-          <w:sz w:val="20"/>
-          <w:szCs w:val="20"/>
-        </w:rPr>
-      </w:pPr>
-      <w:proofErr w:type="spellStart"/>
-      <w:proofErr w:type="gramStart"/>
+        <w:t>Y – vY of opposing ship</w:t>
+      </w:r>
+    </w:p>
+    <w:p>
+      <w:pPr>
+        <w:pStyle w:val="NormalWeb"/>
+        <w:shd w:val="clear" w:color="auto" w:fill="FFFFFF"/>
+        <w:spacing w:before="0" w:beforeAutospacing="0" w:after="240" w:afterAutospacing="0" w:line="360" w:lineRule="atLeast"/>
+        <w:rPr>
+          <w:rFonts w:ascii="Arial" w:hAnsi="Arial" w:cs="Arial"/>
+          <w:color w:val="000000"/>
+          <w:sz w:val="20"/>
+          <w:szCs w:val="20"/>
+        </w:rPr>
+      </w:pPr>
       <w:r>
         <w:rPr>
           <w:rFonts w:ascii="Arial" w:hAnsi="Arial" w:cs="Arial"/>
@@ -4782,53 +4044,29 @@
           <w:sz w:val="20"/>
           <w:szCs w:val="20"/>
         </w:rPr>
-        <w:t>otation</w:t>
-      </w:r>
-      <w:proofErr w:type="spellEnd"/>
-      <w:proofErr w:type="gramEnd"/>
-      <w:r>
-        <w:rPr>
-          <w:rFonts w:ascii="Arial" w:hAnsi="Arial" w:cs="Arial"/>
-          <w:color w:val="000000"/>
-          <w:sz w:val="20"/>
-          <w:szCs w:val="20"/>
-        </w:rPr>
-        <w:t xml:space="preserve"> – rotation of opposing ship</w:t>
-      </w:r>
-    </w:p>
-    <w:p>
-      <w:pPr>
-        <w:pStyle w:val="NormalWeb"/>
-        <w:shd w:val="clear" w:color="auto" w:fill="FFFFFF"/>
-        <w:spacing w:before="0" w:beforeAutospacing="0" w:after="240" w:afterAutospacing="0" w:line="360" w:lineRule="atLeast"/>
-        <w:rPr>
-          <w:rFonts w:ascii="Arial" w:hAnsi="Arial" w:cs="Arial"/>
-          <w:color w:val="000000"/>
-          <w:sz w:val="20"/>
-          <w:szCs w:val="20"/>
-        </w:rPr>
-      </w:pPr>
-      <w:proofErr w:type="spellStart"/>
-      <w:proofErr w:type="gramStart"/>
-      <w:r>
-        <w:rPr>
-          <w:rFonts w:ascii="Arial" w:hAnsi="Arial" w:cs="Arial"/>
-          <w:color w:val="000000"/>
-          <w:sz w:val="20"/>
-          <w:szCs w:val="20"/>
-        </w:rPr>
-        <w:t>xScrolling</w:t>
-      </w:r>
-      <w:proofErr w:type="spellEnd"/>
-      <w:proofErr w:type="gramEnd"/>
-      <w:r>
-        <w:rPr>
-          <w:rFonts w:ascii="Arial" w:hAnsi="Arial" w:cs="Arial"/>
-          <w:color w:val="000000"/>
-          <w:sz w:val="20"/>
-          <w:szCs w:val="20"/>
-        </w:rPr>
-        <w:t xml:space="preserve"> – the X scrolling offset of the opposing client. Otherwise, we would need to calculate if the other client has stopped scrolling or not</w:t>
+        <w:t>otation – rotation of opposing ship</w:t>
+      </w:r>
+    </w:p>
+    <w:p>
+      <w:pPr>
+        <w:pStyle w:val="NormalWeb"/>
+        <w:shd w:val="clear" w:color="auto" w:fill="FFFFFF"/>
+        <w:spacing w:before="0" w:beforeAutospacing="0" w:after="240" w:afterAutospacing="0" w:line="360" w:lineRule="atLeast"/>
+        <w:rPr>
+          <w:rFonts w:ascii="Arial" w:hAnsi="Arial" w:cs="Arial"/>
+          <w:color w:val="000000"/>
+          <w:sz w:val="20"/>
+          <w:szCs w:val="20"/>
+        </w:rPr>
+      </w:pPr>
+      <w:r>
+        <w:rPr>
+          <w:rFonts w:ascii="Arial" w:hAnsi="Arial" w:cs="Arial"/>
+          <w:color w:val="000000"/>
+          <w:sz w:val="20"/>
+          <w:szCs w:val="20"/>
+        </w:rPr>
+        <w:t>xScrolling – the X scrolling offset of the opposing client. Otherwise, we would need to calculate if the other client has stopped scrolling or not</w:t>
       </w:r>
       <w:r>
         <w:rPr>
@@ -4852,62 +4090,36 @@
           <w:szCs w:val="20"/>
         </w:rPr>
       </w:pPr>
-      <w:proofErr w:type="spellStart"/>
-      <w:proofErr w:type="gramStart"/>
-      <w:r>
-        <w:rPr>
-          <w:rFonts w:ascii="Arial" w:hAnsi="Arial" w:cs="Arial"/>
-          <w:color w:val="000000"/>
-          <w:sz w:val="20"/>
-          <w:szCs w:val="20"/>
-        </w:rPr>
-        <w:t>hasWon</w:t>
-      </w:r>
-      <w:proofErr w:type="spellEnd"/>
-      <w:proofErr w:type="gramEnd"/>
-      <w:r>
-        <w:rPr>
-          <w:rFonts w:ascii="Arial" w:hAnsi="Arial" w:cs="Arial"/>
-          <w:color w:val="000000"/>
-          <w:sz w:val="20"/>
-          <w:szCs w:val="20"/>
-        </w:rPr>
-        <w:t xml:space="preserve"> – has the opposing player won?</w:t>
-      </w:r>
-    </w:p>
-    <w:p>
-      <w:pPr>
-        <w:pStyle w:val="NormalWeb"/>
-        <w:shd w:val="clear" w:color="auto" w:fill="FFFFFF"/>
-        <w:spacing w:before="0" w:beforeAutospacing="0" w:after="240" w:afterAutospacing="0" w:line="360" w:lineRule="atLeast"/>
-        <w:rPr>
-          <w:rFonts w:ascii="Arial" w:hAnsi="Arial" w:cs="Arial"/>
-          <w:color w:val="000000"/>
-          <w:sz w:val="20"/>
-          <w:szCs w:val="20"/>
-        </w:rPr>
-      </w:pPr>
-      <w:proofErr w:type="spellStart"/>
-      <w:proofErr w:type="gramStart"/>
-      <w:r>
-        <w:rPr>
-          <w:rFonts w:ascii="Arial" w:hAnsi="Arial" w:cs="Arial"/>
-          <w:color w:val="000000"/>
-          <w:sz w:val="20"/>
-          <w:szCs w:val="20"/>
-        </w:rPr>
-        <w:t>isDead</w:t>
-      </w:r>
-      <w:proofErr w:type="spellEnd"/>
-      <w:proofErr w:type="gramEnd"/>
-      <w:r>
-        <w:rPr>
-          <w:rFonts w:ascii="Arial" w:hAnsi="Arial" w:cs="Arial"/>
-          <w:color w:val="000000"/>
-          <w:sz w:val="20"/>
-          <w:szCs w:val="20"/>
-        </w:rPr>
-        <w:t xml:space="preserve"> – is the opposing player dead? Currently, we provide no animation for the opposing player’s death</w:t>
+      <w:r>
+        <w:rPr>
+          <w:rFonts w:ascii="Arial" w:hAnsi="Arial" w:cs="Arial"/>
+          <w:color w:val="000000"/>
+          <w:sz w:val="20"/>
+          <w:szCs w:val="20"/>
+        </w:rPr>
+        <w:t>hasWon – has the opposing player won?</w:t>
+      </w:r>
+    </w:p>
+    <w:p>
+      <w:pPr>
+        <w:pStyle w:val="NormalWeb"/>
+        <w:shd w:val="clear" w:color="auto" w:fill="FFFFFF"/>
+        <w:spacing w:before="0" w:beforeAutospacing="0" w:after="240" w:afterAutospacing="0" w:line="360" w:lineRule="atLeast"/>
+        <w:rPr>
+          <w:rFonts w:ascii="Arial" w:hAnsi="Arial" w:cs="Arial"/>
+          <w:color w:val="000000"/>
+          <w:sz w:val="20"/>
+          <w:szCs w:val="20"/>
+        </w:rPr>
+      </w:pPr>
+      <w:r>
+        <w:rPr>
+          <w:rFonts w:ascii="Arial" w:hAnsi="Arial" w:cs="Arial"/>
+          <w:color w:val="000000"/>
+          <w:sz w:val="20"/>
+          <w:szCs w:val="20"/>
+        </w:rPr>
+        <w:t>isDead – is the opposing player dead? Currently, we provide no animation for the opposing player’s death</w:t>
       </w:r>
     </w:p>
     <w:p>
@@ -5107,30 +4319,28 @@
           <w:sz w:val="20"/>
           <w:szCs w:val="20"/>
         </w:rPr>
-        <w:t xml:space="preserve">All communication will be done using </w:t>
-      </w:r>
-      <w:proofErr w:type="spellStart"/>
-      <w:r>
-        <w:rPr>
-          <w:rFonts w:ascii="Arial" w:hAnsi="Arial" w:cs="Arial"/>
-          <w:color w:val="000000"/>
-          <w:sz w:val="20"/>
-          <w:szCs w:val="20"/>
-        </w:rPr>
-        <w:t>websockets</w:t>
-      </w:r>
-      <w:proofErr w:type="spellEnd"/>
-      <w:r>
-        <w:rPr>
-          <w:rFonts w:ascii="Arial" w:hAnsi="Arial" w:cs="Arial"/>
-          <w:color w:val="000000"/>
-          <w:sz w:val="20"/>
-          <w:szCs w:val="20"/>
-        </w:rPr>
-        <w:t>. The data itself will be passed using the built-in JSON functionality. This will not require any additional libraries because both client and server will be written in JavaScript.</w:t>
+        <w:t>All communication will be done using websockets</w:t>
+      </w:r>
+      <w:r>
+        <w:rPr>
+          <w:rFonts w:ascii="Arial" w:hAnsi="Arial" w:cs="Arial"/>
+          <w:color w:val="000000"/>
+          <w:sz w:val="20"/>
+          <w:szCs w:val="20"/>
+        </w:rPr>
+        <w:t xml:space="preserve"> (via socket.io and node.js)</w:t>
       </w:r>
       <w:bookmarkStart w:id="0" w:name="_GoBack"/>
       <w:bookmarkEnd w:id="0"/>
+      <w:r>
+        <w:rPr>
+          <w:rFonts w:ascii="Arial" w:hAnsi="Arial" w:cs="Arial"/>
+          <w:color w:val="000000"/>
+          <w:sz w:val="20"/>
+          <w:szCs w:val="20"/>
+        </w:rPr>
+        <w:t>. The data itself will be passed using the built-in JSON functionality. This will not require any additional libraries because both client and server will be written in JavaScript.</w:t>
+      </w:r>
     </w:p>
     <w:p/>
     <w:sectPr>

</xml_diff>

<commit_message>
Added our names to the first page header just in case that helps the TA
</commit_message>
<xml_diff>
--- a/Design Document MPGame.docx
+++ b/Design Document MPGame.docx
@@ -16,6 +16,8 @@
           <w:szCs w:val="28"/>
         </w:rPr>
       </w:pPr>
+      <w:bookmarkStart w:id="0" w:name="_GoBack"/>
+      <w:bookmarkEnd w:id="0"/>
       <w:r>
         <w:rPr>
           <w:rStyle w:val="Strong"/>
@@ -206,7 +208,7 @@
                     <pic:cNvPicPr/>
                   </pic:nvPicPr>
                   <pic:blipFill rotWithShape="1">
-                    <a:blip r:embed="rId5">
+                    <a:blip r:embed="rId7">
                       <a:extLst>
                         <a:ext uri="{28A0092B-C50C-407E-A947-70E740481C1C}">
                           <a14:useLocalDpi xmlns:a14="http://schemas.microsoft.com/office/drawing/2010/main" val="0"/>
@@ -319,7 +321,7 @@
                     <pic:cNvPicPr/>
                   </pic:nvPicPr>
                   <pic:blipFill rotWithShape="1">
-                    <a:blip r:embed="rId6">
+                    <a:blip r:embed="rId8">
                       <a:extLst>
                         <a:ext uri="{28A0092B-C50C-407E-A947-70E740481C1C}">
                           <a14:useLocalDpi xmlns:a14="http://schemas.microsoft.com/office/drawing/2010/main" val="0"/>
@@ -386,7 +388,7 @@
                     <pic:cNvPicPr/>
                   </pic:nvPicPr>
                   <pic:blipFill rotWithShape="1">
-                    <a:blip r:embed="rId7">
+                    <a:blip r:embed="rId9">
                       <a:extLst>
                         <a:ext uri="{28A0092B-C50C-407E-A947-70E740481C1C}">
                           <a14:useLocalDpi xmlns:a14="http://schemas.microsoft.com/office/drawing/2010/main" val="0"/>
@@ -570,7 +572,7 @@
                     <pic:cNvPicPr/>
                   </pic:nvPicPr>
                   <pic:blipFill>
-                    <a:blip r:embed="rId8">
+                    <a:blip r:embed="rId10">
                       <a:extLst>
                         <a:ext uri="{28A0092B-C50C-407E-A947-70E740481C1C}">
                           <a14:useLocalDpi xmlns:a14="http://schemas.microsoft.com/office/drawing/2010/main" val="0"/>
@@ -679,17 +681,39 @@
           <w:sz w:val="20"/>
           <w:szCs w:val="20"/>
         </w:rPr>
-        <w:t>CSS, and HTML. It will use the E</w:t>
-      </w:r>
-      <w:r>
-        <w:rPr>
-          <w:rStyle w:val="apple-converted-space"/>
-          <w:rFonts w:ascii="Arial" w:hAnsi="Arial" w:cs="Arial"/>
-          <w:color w:val="000000"/>
-          <w:sz w:val="20"/>
-          <w:szCs w:val="20"/>
-        </w:rPr>
-        <w:t xml:space="preserve">aseljs framework for the graphics portion of the game. This client </w:t>
+        <w:t xml:space="preserve">CSS, and HTML. It will use the </w:t>
+      </w:r>
+      <w:proofErr w:type="spellStart"/>
+      <w:r>
+        <w:rPr>
+          <w:rStyle w:val="apple-converted-space"/>
+          <w:rFonts w:ascii="Arial" w:hAnsi="Arial" w:cs="Arial"/>
+          <w:color w:val="000000"/>
+          <w:sz w:val="20"/>
+          <w:szCs w:val="20"/>
+        </w:rPr>
+        <w:t>E</w:t>
+      </w:r>
+      <w:r>
+        <w:rPr>
+          <w:rStyle w:val="apple-converted-space"/>
+          <w:rFonts w:ascii="Arial" w:hAnsi="Arial" w:cs="Arial"/>
+          <w:color w:val="000000"/>
+          <w:sz w:val="20"/>
+          <w:szCs w:val="20"/>
+        </w:rPr>
+        <w:t>aseljs</w:t>
+      </w:r>
+      <w:proofErr w:type="spellEnd"/>
+      <w:r>
+        <w:rPr>
+          <w:rStyle w:val="apple-converted-space"/>
+          <w:rFonts w:ascii="Arial" w:hAnsi="Arial" w:cs="Arial"/>
+          <w:color w:val="000000"/>
+          <w:sz w:val="20"/>
+          <w:szCs w:val="20"/>
+        </w:rPr>
+        <w:t xml:space="preserve"> framework for the graphics portion of the game. This client </w:t>
       </w:r>
       <w:r>
         <w:rPr>
@@ -777,17 +801,39 @@
           <w:sz w:val="20"/>
           <w:szCs w:val="20"/>
         </w:rPr>
-        <w:t>he local graphics. This is the E</w:t>
-      </w:r>
-      <w:r>
-        <w:rPr>
-          <w:rStyle w:val="apple-converted-space"/>
-          <w:rFonts w:ascii="Arial" w:hAnsi="Arial" w:cs="Arial"/>
-          <w:color w:val="000000"/>
-          <w:sz w:val="20"/>
-          <w:szCs w:val="20"/>
-        </w:rPr>
-        <w:t xml:space="preserve">aseljs underlying framework that we use to draw on the canvas.  </w:t>
+        <w:t xml:space="preserve">he local graphics. This is the </w:t>
+      </w:r>
+      <w:proofErr w:type="spellStart"/>
+      <w:r>
+        <w:rPr>
+          <w:rStyle w:val="apple-converted-space"/>
+          <w:rFonts w:ascii="Arial" w:hAnsi="Arial" w:cs="Arial"/>
+          <w:color w:val="000000"/>
+          <w:sz w:val="20"/>
+          <w:szCs w:val="20"/>
+        </w:rPr>
+        <w:t>E</w:t>
+      </w:r>
+      <w:r>
+        <w:rPr>
+          <w:rStyle w:val="apple-converted-space"/>
+          <w:rFonts w:ascii="Arial" w:hAnsi="Arial" w:cs="Arial"/>
+          <w:color w:val="000000"/>
+          <w:sz w:val="20"/>
+          <w:szCs w:val="20"/>
+        </w:rPr>
+        <w:t>aseljs</w:t>
+      </w:r>
+      <w:proofErr w:type="spellEnd"/>
+      <w:r>
+        <w:rPr>
+          <w:rStyle w:val="apple-converted-space"/>
+          <w:rFonts w:ascii="Arial" w:hAnsi="Arial" w:cs="Arial"/>
+          <w:color w:val="000000"/>
+          <w:sz w:val="20"/>
+          <w:szCs w:val="20"/>
+        </w:rPr>
+        <w:t xml:space="preserve"> underlying framework that we use to draw on the canvas.  </w:t>
       </w:r>
     </w:p>
     <w:p>
@@ -1113,7 +1159,29 @@
           <w:sz w:val="20"/>
           <w:szCs w:val="20"/>
         </w:rPr>
-        <w:t>Animator: Object to manipulate objects on the screen, mainly being the ship. Handles events such as a crash and respawn.</w:t>
+        <w:t xml:space="preserve">Animator: Object to manipulate objects on the screen, mainly being the ship. Handles events such as a crash and </w:t>
+      </w:r>
+      <w:proofErr w:type="spellStart"/>
+      <w:r>
+        <w:rPr>
+          <w:rStyle w:val="apple-converted-space"/>
+          <w:rFonts w:ascii="Arial" w:hAnsi="Arial" w:cs="Arial"/>
+          <w:color w:val="000000"/>
+          <w:sz w:val="20"/>
+          <w:szCs w:val="20"/>
+        </w:rPr>
+        <w:t>respawn</w:t>
+      </w:r>
+      <w:proofErr w:type="spellEnd"/>
+      <w:r>
+        <w:rPr>
+          <w:rStyle w:val="apple-converted-space"/>
+          <w:rFonts w:ascii="Arial" w:hAnsi="Arial" w:cs="Arial"/>
+          <w:color w:val="000000"/>
+          <w:sz w:val="20"/>
+          <w:szCs w:val="20"/>
+        </w:rPr>
+        <w:t>.</w:t>
       </w:r>
     </w:p>
     <w:p>
@@ -1536,16 +1604,36 @@
           <w:sz w:val="20"/>
           <w:szCs w:val="20"/>
         </w:rPr>
-        <w:t>everything else. A stage is an E</w:t>
-      </w:r>
-      <w:r>
-        <w:rPr>
-          <w:rFonts w:ascii="Arial" w:hAnsi="Arial" w:cs="Arial"/>
-          <w:color w:val="000000"/>
-          <w:sz w:val="20"/>
-          <w:szCs w:val="20"/>
-        </w:rPr>
-        <w:t>aseljs framework object, from which objects can be attached and detached in order to display and remove them. The stage does little more than this, to provide an entity on which we can draw. The functions that are used with the stage are:</w:t>
+        <w:t xml:space="preserve">everything else. A stage is an </w:t>
+      </w:r>
+      <w:proofErr w:type="spellStart"/>
+      <w:r>
+        <w:rPr>
+          <w:rFonts w:ascii="Arial" w:hAnsi="Arial" w:cs="Arial"/>
+          <w:color w:val="000000"/>
+          <w:sz w:val="20"/>
+          <w:szCs w:val="20"/>
+        </w:rPr>
+        <w:t>E</w:t>
+      </w:r>
+      <w:r>
+        <w:rPr>
+          <w:rFonts w:ascii="Arial" w:hAnsi="Arial" w:cs="Arial"/>
+          <w:color w:val="000000"/>
+          <w:sz w:val="20"/>
+          <w:szCs w:val="20"/>
+        </w:rPr>
+        <w:t>aseljs</w:t>
+      </w:r>
+      <w:proofErr w:type="spellEnd"/>
+      <w:r>
+        <w:rPr>
+          <w:rFonts w:ascii="Arial" w:hAnsi="Arial" w:cs="Arial"/>
+          <w:color w:val="000000"/>
+          <w:sz w:val="20"/>
+          <w:szCs w:val="20"/>
+        </w:rPr>
+        <w:t xml:space="preserve"> framework object, from which objects can be attached and detached in order to display and remove them. The stage does little more than this, to provide an entity on which we can draw. The functions that are used with the stage are:</w:t>
       </w:r>
     </w:p>
     <w:p>
@@ -1564,14 +1652,25 @@
           <w:szCs w:val="20"/>
         </w:rPr>
       </w:pPr>
-      <w:r>
-        <w:rPr>
-          <w:rFonts w:ascii="Arial" w:hAnsi="Arial" w:cs="Arial"/>
-          <w:color w:val="000000"/>
-          <w:sz w:val="20"/>
-          <w:szCs w:val="20"/>
-        </w:rPr>
-        <w:t>detach (</w:t>
+      <w:proofErr w:type="gramStart"/>
+      <w:r>
+        <w:rPr>
+          <w:rFonts w:ascii="Arial" w:hAnsi="Arial" w:cs="Arial"/>
+          <w:color w:val="000000"/>
+          <w:sz w:val="20"/>
+          <w:szCs w:val="20"/>
+        </w:rPr>
+        <w:t>detach</w:t>
+      </w:r>
+      <w:proofErr w:type="gramEnd"/>
+      <w:r>
+        <w:rPr>
+          <w:rFonts w:ascii="Arial" w:hAnsi="Arial" w:cs="Arial"/>
+          <w:color w:val="000000"/>
+          <w:sz w:val="20"/>
+          <w:szCs w:val="20"/>
+        </w:rPr>
+        <w:t xml:space="preserve"> (</w:t>
       </w:r>
       <w:r>
         <w:rPr>
@@ -1608,14 +1707,25 @@
           <w:szCs w:val="20"/>
         </w:rPr>
       </w:pPr>
-      <w:r>
-        <w:rPr>
-          <w:rFonts w:ascii="Arial" w:hAnsi="Arial" w:cs="Arial"/>
-          <w:color w:val="000000"/>
-          <w:sz w:val="20"/>
-          <w:szCs w:val="20"/>
-        </w:rPr>
-        <w:t>attach (</w:t>
+      <w:proofErr w:type="gramStart"/>
+      <w:r>
+        <w:rPr>
+          <w:rFonts w:ascii="Arial" w:hAnsi="Arial" w:cs="Arial"/>
+          <w:color w:val="000000"/>
+          <w:sz w:val="20"/>
+          <w:szCs w:val="20"/>
+        </w:rPr>
+        <w:t>attach</w:t>
+      </w:r>
+      <w:proofErr w:type="gramEnd"/>
+      <w:r>
+        <w:rPr>
+          <w:rFonts w:ascii="Arial" w:hAnsi="Arial" w:cs="Arial"/>
+          <w:color w:val="000000"/>
+          <w:sz w:val="20"/>
+          <w:szCs w:val="20"/>
+        </w:rPr>
+        <w:t xml:space="preserve"> (</w:t>
       </w:r>
       <w:r>
         <w:rPr>
@@ -1832,16 +1942,36 @@
           <w:sz w:val="20"/>
           <w:szCs w:val="20"/>
         </w:rPr>
-        <w:t>ll be drawn again by using the E</w:t>
-      </w:r>
-      <w:r>
-        <w:rPr>
-          <w:rFonts w:ascii="Arial" w:hAnsi="Arial" w:cs="Arial"/>
-          <w:color w:val="000000"/>
-          <w:sz w:val="20"/>
-          <w:szCs w:val="20"/>
-        </w:rPr>
-        <w:t xml:space="preserve">aseljs Text object framework, </w:t>
+        <w:t xml:space="preserve">ll be drawn again by using the </w:t>
+      </w:r>
+      <w:proofErr w:type="spellStart"/>
+      <w:r>
+        <w:rPr>
+          <w:rFonts w:ascii="Arial" w:hAnsi="Arial" w:cs="Arial"/>
+          <w:color w:val="000000"/>
+          <w:sz w:val="20"/>
+          <w:szCs w:val="20"/>
+        </w:rPr>
+        <w:t>E</w:t>
+      </w:r>
+      <w:r>
+        <w:rPr>
+          <w:rFonts w:ascii="Arial" w:hAnsi="Arial" w:cs="Arial"/>
+          <w:color w:val="000000"/>
+          <w:sz w:val="20"/>
+          <w:szCs w:val="20"/>
+        </w:rPr>
+        <w:t>aseljs</w:t>
+      </w:r>
+      <w:proofErr w:type="spellEnd"/>
+      <w:r>
+        <w:rPr>
+          <w:rFonts w:ascii="Arial" w:hAnsi="Arial" w:cs="Arial"/>
+          <w:color w:val="000000"/>
+          <w:sz w:val="20"/>
+          <w:szCs w:val="20"/>
+        </w:rPr>
+        <w:t xml:space="preserve"> Text object framework, </w:t>
       </w:r>
       <w:r>
         <w:rPr>
@@ -1865,36 +1995,87 @@
           <w:szCs w:val="20"/>
         </w:rPr>
       </w:pPr>
-      <w:r>
-        <w:rPr>
-          <w:rFonts w:ascii="Arial" w:hAnsi="Arial" w:cs="Arial"/>
-          <w:color w:val="000000"/>
-          <w:sz w:val="20"/>
-          <w:szCs w:val="20"/>
-        </w:rPr>
-        <w:t>function displayScreen( index );</w:t>
-      </w:r>
-    </w:p>
-    <w:p>
-      <w:pPr>
-        <w:pStyle w:val="NormalWeb"/>
-        <w:shd w:val="clear" w:color="auto" w:fill="FFFFFF"/>
-        <w:spacing w:before="0" w:beforeAutospacing="0" w:after="240" w:afterAutospacing="0" w:line="360" w:lineRule="atLeast"/>
-        <w:rPr>
-          <w:rFonts w:ascii="Arial" w:hAnsi="Arial" w:cs="Arial"/>
-          <w:color w:val="000000"/>
-          <w:sz w:val="20"/>
-          <w:szCs w:val="20"/>
-        </w:rPr>
-      </w:pPr>
-      <w:r>
-        <w:rPr>
-          <w:rFonts w:ascii="Arial" w:hAnsi="Arial" w:cs="Arial"/>
-          <w:color w:val="000000"/>
-          <w:sz w:val="20"/>
-          <w:szCs w:val="20"/>
-        </w:rPr>
-        <w:t>The indices of possible screens (highscore, m</w:t>
+      <w:proofErr w:type="gramStart"/>
+      <w:r>
+        <w:rPr>
+          <w:rFonts w:ascii="Arial" w:hAnsi="Arial" w:cs="Arial"/>
+          <w:color w:val="000000"/>
+          <w:sz w:val="20"/>
+          <w:szCs w:val="20"/>
+        </w:rPr>
+        <w:t>function</w:t>
+      </w:r>
+      <w:proofErr w:type="gramEnd"/>
+      <w:r>
+        <w:rPr>
+          <w:rFonts w:ascii="Arial" w:hAnsi="Arial" w:cs="Arial"/>
+          <w:color w:val="000000"/>
+          <w:sz w:val="20"/>
+          <w:szCs w:val="20"/>
+        </w:rPr>
+        <w:t xml:space="preserve"> </w:t>
+      </w:r>
+      <w:proofErr w:type="spellStart"/>
+      <w:r>
+        <w:rPr>
+          <w:rFonts w:ascii="Arial" w:hAnsi="Arial" w:cs="Arial"/>
+          <w:color w:val="000000"/>
+          <w:sz w:val="20"/>
+          <w:szCs w:val="20"/>
+        </w:rPr>
+        <w:t>displayScreen</w:t>
+      </w:r>
+      <w:proofErr w:type="spellEnd"/>
+      <w:r>
+        <w:rPr>
+          <w:rFonts w:ascii="Arial" w:hAnsi="Arial" w:cs="Arial"/>
+          <w:color w:val="000000"/>
+          <w:sz w:val="20"/>
+          <w:szCs w:val="20"/>
+        </w:rPr>
+        <w:t>( index );</w:t>
+      </w:r>
+    </w:p>
+    <w:p>
+      <w:pPr>
+        <w:pStyle w:val="NormalWeb"/>
+        <w:shd w:val="clear" w:color="auto" w:fill="FFFFFF"/>
+        <w:spacing w:before="0" w:beforeAutospacing="0" w:after="240" w:afterAutospacing="0" w:line="360" w:lineRule="atLeast"/>
+        <w:rPr>
+          <w:rFonts w:ascii="Arial" w:hAnsi="Arial" w:cs="Arial"/>
+          <w:color w:val="000000"/>
+          <w:sz w:val="20"/>
+          <w:szCs w:val="20"/>
+        </w:rPr>
+      </w:pPr>
+      <w:r>
+        <w:rPr>
+          <w:rFonts w:ascii="Arial" w:hAnsi="Arial" w:cs="Arial"/>
+          <w:color w:val="000000"/>
+          <w:sz w:val="20"/>
+          <w:szCs w:val="20"/>
+        </w:rPr>
+        <w:t>The indices of possible screens (</w:t>
+      </w:r>
+      <w:proofErr w:type="spellStart"/>
+      <w:r>
+        <w:rPr>
+          <w:rFonts w:ascii="Arial" w:hAnsi="Arial" w:cs="Arial"/>
+          <w:color w:val="000000"/>
+          <w:sz w:val="20"/>
+          <w:szCs w:val="20"/>
+        </w:rPr>
+        <w:t>highscore</w:t>
+      </w:r>
+      <w:proofErr w:type="spellEnd"/>
+      <w:r>
+        <w:rPr>
+          <w:rFonts w:ascii="Arial" w:hAnsi="Arial" w:cs="Arial"/>
+          <w:color w:val="000000"/>
+          <w:sz w:val="20"/>
+          <w:szCs w:val="20"/>
+        </w:rPr>
+        <w:t>, m</w:t>
       </w:r>
       <w:r>
         <w:rPr>
@@ -2002,8 +2183,30 @@
           <w:sz w:val="20"/>
           <w:szCs w:val="20"/>
         </w:rPr>
-        <w:t xml:space="preserve"> at startup the main function can call displayScreen(</w:t>
-      </w:r>
+        <w:t xml:space="preserve"> at startup the main function can call </w:t>
+      </w:r>
+      <w:proofErr w:type="spellStart"/>
+      <w:proofErr w:type="gramStart"/>
+      <w:r>
+        <w:rPr>
+          <w:rFonts w:ascii="Arial" w:hAnsi="Arial" w:cs="Arial"/>
+          <w:color w:val="000000"/>
+          <w:sz w:val="20"/>
+          <w:szCs w:val="20"/>
+        </w:rPr>
+        <w:t>displayScreen</w:t>
+      </w:r>
+      <w:proofErr w:type="spellEnd"/>
+      <w:r>
+        <w:rPr>
+          <w:rFonts w:ascii="Arial" w:hAnsi="Arial" w:cs="Arial"/>
+          <w:color w:val="000000"/>
+          <w:sz w:val="20"/>
+          <w:szCs w:val="20"/>
+        </w:rPr>
+        <w:t>(</w:t>
+      </w:r>
+      <w:proofErr w:type="gramEnd"/>
       <w:r>
         <w:rPr>
           <w:rFonts w:ascii="Arial" w:hAnsi="Arial" w:cs="Arial"/>
@@ -2049,6 +2252,7 @@
         </w:rPr>
         <w:t xml:space="preserve">hrough the </w:t>
       </w:r>
+      <w:proofErr w:type="spellStart"/>
       <w:r>
         <w:rPr>
           <w:rFonts w:ascii="Arial" w:hAnsi="Arial" w:cs="Arial"/>
@@ -2065,7 +2269,17 @@
           <w:sz w:val="20"/>
           <w:szCs w:val="20"/>
         </w:rPr>
-        <w:t>aseljs framework, via</w:t>
+        <w:t>aseljs</w:t>
+      </w:r>
+      <w:proofErr w:type="spellEnd"/>
+      <w:r>
+        <w:rPr>
+          <w:rFonts w:ascii="Arial" w:hAnsi="Arial" w:cs="Arial"/>
+          <w:color w:val="000000"/>
+          <w:sz w:val="20"/>
+          <w:szCs w:val="20"/>
+        </w:rPr>
+        <w:t xml:space="preserve"> framework, via</w:t>
       </w:r>
       <w:r>
         <w:rPr>
@@ -2132,7 +2346,38 @@
           <w:sz w:val="20"/>
           <w:szCs w:val="20"/>
         </w:rPr>
-        <w:t xml:space="preserve"> manager, the program can also call startGame( type, host ), which </w:t>
+        <w:t xml:space="preserve"> manager, the program can also call </w:t>
+      </w:r>
+      <w:proofErr w:type="spellStart"/>
+      <w:proofErr w:type="gramStart"/>
+      <w:r>
+        <w:rPr>
+          <w:rFonts w:ascii="Arial" w:hAnsi="Arial" w:cs="Arial"/>
+          <w:color w:val="000000"/>
+          <w:sz w:val="20"/>
+          <w:szCs w:val="20"/>
+        </w:rPr>
+        <w:t>startGame</w:t>
+      </w:r>
+      <w:proofErr w:type="spellEnd"/>
+      <w:r>
+        <w:rPr>
+          <w:rFonts w:ascii="Arial" w:hAnsi="Arial" w:cs="Arial"/>
+          <w:color w:val="000000"/>
+          <w:sz w:val="20"/>
+          <w:szCs w:val="20"/>
+        </w:rPr>
+        <w:t>(</w:t>
+      </w:r>
+      <w:proofErr w:type="gramEnd"/>
+      <w:r>
+        <w:rPr>
+          <w:rFonts w:ascii="Arial" w:hAnsi="Arial" w:cs="Arial"/>
+          <w:color w:val="000000"/>
+          <w:sz w:val="20"/>
+          <w:szCs w:val="20"/>
+        </w:rPr>
+        <w:t xml:space="preserve"> type, host ), which </w:t>
       </w:r>
       <w:r>
         <w:rPr>
@@ -2360,7 +2605,38 @@
           <w:sz w:val="20"/>
           <w:szCs w:val="20"/>
         </w:rPr>
-        <w:t xml:space="preserve">As explained above, the menu manager transfers control to the game manager by calling function startGame( type, host ). </w:t>
+        <w:t xml:space="preserve">As explained above, the menu manager transfers control to the game manager by calling function </w:t>
+      </w:r>
+      <w:proofErr w:type="spellStart"/>
+      <w:proofErr w:type="gramStart"/>
+      <w:r>
+        <w:rPr>
+          <w:rFonts w:ascii="Arial" w:hAnsi="Arial" w:cs="Arial"/>
+          <w:color w:val="000000"/>
+          <w:sz w:val="20"/>
+          <w:szCs w:val="20"/>
+        </w:rPr>
+        <w:t>startGame</w:t>
+      </w:r>
+      <w:proofErr w:type="spellEnd"/>
+      <w:r>
+        <w:rPr>
+          <w:rFonts w:ascii="Arial" w:hAnsi="Arial" w:cs="Arial"/>
+          <w:color w:val="000000"/>
+          <w:sz w:val="20"/>
+          <w:szCs w:val="20"/>
+        </w:rPr>
+        <w:t>(</w:t>
+      </w:r>
+      <w:proofErr w:type="gramEnd"/>
+      <w:r>
+        <w:rPr>
+          <w:rFonts w:ascii="Arial" w:hAnsi="Arial" w:cs="Arial"/>
+          <w:color w:val="000000"/>
+          <w:sz w:val="20"/>
+          <w:szCs w:val="20"/>
+        </w:rPr>
+        <w:t xml:space="preserve"> type, host ). </w:t>
       </w:r>
       <w:r>
         <w:rPr>
@@ -2551,14 +2827,45 @@
           <w:szCs w:val="20"/>
         </w:rPr>
       </w:pPr>
-      <w:r>
-        <w:rPr>
-          <w:rFonts w:ascii="Arial" w:hAnsi="Arial" w:cs="Arial"/>
-          <w:color w:val="000000"/>
-          <w:sz w:val="20"/>
-          <w:szCs w:val="20"/>
-        </w:rPr>
-        <w:t>function generateLevelLayout() – this returns an array of levels.</w:t>
+      <w:proofErr w:type="gramStart"/>
+      <w:r>
+        <w:rPr>
+          <w:rFonts w:ascii="Arial" w:hAnsi="Arial" w:cs="Arial"/>
+          <w:color w:val="000000"/>
+          <w:sz w:val="20"/>
+          <w:szCs w:val="20"/>
+        </w:rPr>
+        <w:t>function</w:t>
+      </w:r>
+      <w:proofErr w:type="gramEnd"/>
+      <w:r>
+        <w:rPr>
+          <w:rFonts w:ascii="Arial" w:hAnsi="Arial" w:cs="Arial"/>
+          <w:color w:val="000000"/>
+          <w:sz w:val="20"/>
+          <w:szCs w:val="20"/>
+        </w:rPr>
+        <w:t xml:space="preserve"> </w:t>
+      </w:r>
+      <w:proofErr w:type="spellStart"/>
+      <w:r>
+        <w:rPr>
+          <w:rFonts w:ascii="Arial" w:hAnsi="Arial" w:cs="Arial"/>
+          <w:color w:val="000000"/>
+          <w:sz w:val="20"/>
+          <w:szCs w:val="20"/>
+        </w:rPr>
+        <w:t>generateLevelLayout</w:t>
+      </w:r>
+      <w:proofErr w:type="spellEnd"/>
+      <w:r>
+        <w:rPr>
+          <w:rFonts w:ascii="Arial" w:hAnsi="Arial" w:cs="Arial"/>
+          <w:color w:val="000000"/>
+          <w:sz w:val="20"/>
+          <w:szCs w:val="20"/>
+        </w:rPr>
+        <w:t>() – this returns an array of levels.</w:t>
       </w:r>
     </w:p>
     <w:p>
@@ -2660,23 +2967,87 @@
           <w:szCs w:val="20"/>
         </w:rPr>
       </w:pPr>
-      <w:r>
-        <w:rPr>
-          <w:rFonts w:ascii="Arial" w:hAnsi="Arial" w:cs="Arial"/>
-          <w:color w:val="000000"/>
-          <w:sz w:val="20"/>
-          <w:szCs w:val="20"/>
-        </w:rPr>
-        <w:t>function generateLevelX</w:t>
-      </w:r>
-      <w:r>
-        <w:rPr>
-          <w:rFonts w:ascii="Arial" w:hAnsi="Arial" w:cs="Arial"/>
-          <w:color w:val="000000"/>
-          <w:sz w:val="20"/>
-          <w:szCs w:val="20"/>
-        </w:rPr>
-        <w:t>( index ) - The index describes how many levels are before it in the level layout. Practically, that means that for each block, we need to offset it by (levelWidth)*(index). levelWidth is constant across all level designs to aid in the simplicity of the design</w:t>
+      <w:proofErr w:type="gramStart"/>
+      <w:r>
+        <w:rPr>
+          <w:rFonts w:ascii="Arial" w:hAnsi="Arial" w:cs="Arial"/>
+          <w:color w:val="000000"/>
+          <w:sz w:val="20"/>
+          <w:szCs w:val="20"/>
+        </w:rPr>
+        <w:t>function</w:t>
+      </w:r>
+      <w:proofErr w:type="gramEnd"/>
+      <w:r>
+        <w:rPr>
+          <w:rFonts w:ascii="Arial" w:hAnsi="Arial" w:cs="Arial"/>
+          <w:color w:val="000000"/>
+          <w:sz w:val="20"/>
+          <w:szCs w:val="20"/>
+        </w:rPr>
+        <w:t xml:space="preserve"> </w:t>
+      </w:r>
+      <w:proofErr w:type="spellStart"/>
+      <w:r>
+        <w:rPr>
+          <w:rFonts w:ascii="Arial" w:hAnsi="Arial" w:cs="Arial"/>
+          <w:color w:val="000000"/>
+          <w:sz w:val="20"/>
+          <w:szCs w:val="20"/>
+        </w:rPr>
+        <w:t>generateLevelX</w:t>
+      </w:r>
+      <w:proofErr w:type="spellEnd"/>
+      <w:r>
+        <w:rPr>
+          <w:rFonts w:ascii="Arial" w:hAnsi="Arial" w:cs="Arial"/>
+          <w:color w:val="000000"/>
+          <w:sz w:val="20"/>
+          <w:szCs w:val="20"/>
+        </w:rPr>
+        <w:t>( index ) - The index describes how many levels are before it in the level layout. Practically, that means that for each block, we need to offset it by (</w:t>
+      </w:r>
+      <w:proofErr w:type="spellStart"/>
+      <w:r>
+        <w:rPr>
+          <w:rFonts w:ascii="Arial" w:hAnsi="Arial" w:cs="Arial"/>
+          <w:color w:val="000000"/>
+          <w:sz w:val="20"/>
+          <w:szCs w:val="20"/>
+        </w:rPr>
+        <w:t>levelWidth</w:t>
+      </w:r>
+      <w:proofErr w:type="spellEnd"/>
+      <w:r>
+        <w:rPr>
+          <w:rFonts w:ascii="Arial" w:hAnsi="Arial" w:cs="Arial"/>
+          <w:color w:val="000000"/>
+          <w:sz w:val="20"/>
+          <w:szCs w:val="20"/>
+        </w:rPr>
+        <w:t xml:space="preserve">)*(index). </w:t>
+      </w:r>
+      <w:proofErr w:type="spellStart"/>
+      <w:proofErr w:type="gramStart"/>
+      <w:r>
+        <w:rPr>
+          <w:rFonts w:ascii="Arial" w:hAnsi="Arial" w:cs="Arial"/>
+          <w:color w:val="000000"/>
+          <w:sz w:val="20"/>
+          <w:szCs w:val="20"/>
+        </w:rPr>
+        <w:t>levelWidth</w:t>
+      </w:r>
+      <w:proofErr w:type="spellEnd"/>
+      <w:proofErr w:type="gramEnd"/>
+      <w:r>
+        <w:rPr>
+          <w:rFonts w:ascii="Arial" w:hAnsi="Arial" w:cs="Arial"/>
+          <w:color w:val="000000"/>
+          <w:sz w:val="20"/>
+          <w:szCs w:val="20"/>
+        </w:rPr>
+        <w:t xml:space="preserve"> is constant across all level designs to aid in the simplicity of the design</w:t>
       </w:r>
       <w:r>
         <w:rPr>
@@ -2734,7 +3105,38 @@
           <w:sz w:val="20"/>
           <w:szCs w:val="20"/>
         </w:rPr>
-        <w:t>So stepping back up to the function at hand, generateLevelLayout(), the functionality takes a series of non-repetit</w:t>
+        <w:t xml:space="preserve">So stepping back up to the function at hand, </w:t>
+      </w:r>
+      <w:proofErr w:type="spellStart"/>
+      <w:proofErr w:type="gramStart"/>
+      <w:r>
+        <w:rPr>
+          <w:rFonts w:ascii="Arial" w:hAnsi="Arial" w:cs="Arial"/>
+          <w:color w:val="000000"/>
+          <w:sz w:val="20"/>
+          <w:szCs w:val="20"/>
+        </w:rPr>
+        <w:t>generateLevelLayout</w:t>
+      </w:r>
+      <w:proofErr w:type="spellEnd"/>
+      <w:r>
+        <w:rPr>
+          <w:rFonts w:ascii="Arial" w:hAnsi="Arial" w:cs="Arial"/>
+          <w:color w:val="000000"/>
+          <w:sz w:val="20"/>
+          <w:szCs w:val="20"/>
+        </w:rPr>
+        <w:t>(</w:t>
+      </w:r>
+      <w:proofErr w:type="gramEnd"/>
+      <w:r>
+        <w:rPr>
+          <w:rFonts w:ascii="Arial" w:hAnsi="Arial" w:cs="Arial"/>
+          <w:color w:val="000000"/>
+          <w:sz w:val="20"/>
+          <w:szCs w:val="20"/>
+        </w:rPr>
+        <w:t>), the functionality takes a series of non-repetit</w:t>
       </w:r>
       <w:r>
         <w:rPr>
@@ -2846,7 +3248,27 @@
           <w:sz w:val="20"/>
           <w:szCs w:val="20"/>
         </w:rPr>
-        <w:t>. One is the current level, and then it buffers the next two. Any time the ship passes to the next level, a new level is generated. The low level design of this is an array of 3 levels called levelBuffer, and an integer describi</w:t>
+        <w:t xml:space="preserve">. One is the current level, and then it buffers the next two. Any time the ship passes to the next level, a new level is generated. The low level design of this is an array of 3 levels called </w:t>
+      </w:r>
+      <w:proofErr w:type="spellStart"/>
+      <w:r>
+        <w:rPr>
+          <w:rFonts w:ascii="Arial" w:hAnsi="Arial" w:cs="Arial"/>
+          <w:color w:val="000000"/>
+          <w:sz w:val="20"/>
+          <w:szCs w:val="20"/>
+        </w:rPr>
+        <w:t>levelBuffer</w:t>
+      </w:r>
+      <w:proofErr w:type="spellEnd"/>
+      <w:r>
+        <w:rPr>
+          <w:rFonts w:ascii="Arial" w:hAnsi="Arial" w:cs="Arial"/>
+          <w:color w:val="000000"/>
+          <w:sz w:val="20"/>
+          <w:szCs w:val="20"/>
+        </w:rPr>
+        <w:t>, and an integer describi</w:t>
       </w:r>
       <w:r>
         <w:rPr>
@@ -2900,16 +3322,58 @@
           <w:sz w:val="20"/>
           <w:szCs w:val="20"/>
         </w:rPr>
-        <w:t xml:space="preserve"> new level, we generate a new buffered level, store it in levelBuffer[</w:t>
-      </w:r>
-      <w:r>
-        <w:rPr>
-          <w:rFonts w:ascii="Arial" w:hAnsi="Arial" w:cs="Arial"/>
-          <w:color w:val="000000"/>
-          <w:sz w:val="20"/>
-          <w:szCs w:val="20"/>
-        </w:rPr>
-        <w:t xml:space="preserve"> currentLevel ], an</w:t>
+        <w:t xml:space="preserve"> new level, we generate a new buffered level, store it in </w:t>
+      </w:r>
+      <w:proofErr w:type="spellStart"/>
+      <w:proofErr w:type="gramStart"/>
+      <w:r>
+        <w:rPr>
+          <w:rFonts w:ascii="Arial" w:hAnsi="Arial" w:cs="Arial"/>
+          <w:color w:val="000000"/>
+          <w:sz w:val="20"/>
+          <w:szCs w:val="20"/>
+        </w:rPr>
+        <w:t>levelBuffer</w:t>
+      </w:r>
+      <w:proofErr w:type="spellEnd"/>
+      <w:r>
+        <w:rPr>
+          <w:rFonts w:ascii="Arial" w:hAnsi="Arial" w:cs="Arial"/>
+          <w:color w:val="000000"/>
+          <w:sz w:val="20"/>
+          <w:szCs w:val="20"/>
+        </w:rPr>
+        <w:t>[</w:t>
+      </w:r>
+      <w:proofErr w:type="gramEnd"/>
+      <w:r>
+        <w:rPr>
+          <w:rFonts w:ascii="Arial" w:hAnsi="Arial" w:cs="Arial"/>
+          <w:color w:val="000000"/>
+          <w:sz w:val="20"/>
+          <w:szCs w:val="20"/>
+        </w:rPr>
+        <w:t xml:space="preserve"> </w:t>
+      </w:r>
+      <w:proofErr w:type="spellStart"/>
+      <w:r>
+        <w:rPr>
+          <w:rFonts w:ascii="Arial" w:hAnsi="Arial" w:cs="Arial"/>
+          <w:color w:val="000000"/>
+          <w:sz w:val="20"/>
+          <w:szCs w:val="20"/>
+        </w:rPr>
+        <w:t>currentLevel</w:t>
+      </w:r>
+      <w:proofErr w:type="spellEnd"/>
+      <w:r>
+        <w:rPr>
+          <w:rFonts w:ascii="Arial" w:hAnsi="Arial" w:cs="Arial"/>
+          <w:color w:val="000000"/>
+          <w:sz w:val="20"/>
+          <w:szCs w:val="20"/>
+        </w:rPr>
+        <w:t xml:space="preserve"> ], an</w:t>
       </w:r>
       <w:r>
         <w:rPr>
@@ -2959,7 +3423,7 @@
                     <pic:cNvPicPr/>
                   </pic:nvPicPr>
                   <pic:blipFill>
-                    <a:blip r:embed="rId9">
+                    <a:blip r:embed="rId11">
                       <a:extLst>
                         <a:ext uri="{28A0092B-C50C-407E-A947-70E740481C1C}">
                           <a14:useLocalDpi xmlns:a14="http://schemas.microsoft.com/office/drawing/2010/main" val="0"/>
@@ -3005,7 +3469,27 @@
           <w:sz w:val="20"/>
           <w:szCs w:val="20"/>
         </w:rPr>
-        <w:t>Finally, levels can of course be repetitive, but will not be allowed to repeat more than once every three levels. This is very easy, since when generating a new level in challenge mode, it can simply check that the level generated is not one already stored in the levelBuffer. The functional specification of this would be:</w:t>
+        <w:t xml:space="preserve">Finally, levels can of course be repetitive, but will not be allowed to repeat more than once every three levels. This is very easy, since when generating a new level in challenge mode, it can simply check that the level generated is not one already stored in the </w:t>
+      </w:r>
+      <w:proofErr w:type="spellStart"/>
+      <w:r>
+        <w:rPr>
+          <w:rFonts w:ascii="Arial" w:hAnsi="Arial" w:cs="Arial"/>
+          <w:color w:val="000000"/>
+          <w:sz w:val="20"/>
+          <w:szCs w:val="20"/>
+        </w:rPr>
+        <w:t>levelBuffer</w:t>
+      </w:r>
+      <w:proofErr w:type="spellEnd"/>
+      <w:r>
+        <w:rPr>
+          <w:rFonts w:ascii="Arial" w:hAnsi="Arial" w:cs="Arial"/>
+          <w:color w:val="000000"/>
+          <w:sz w:val="20"/>
+          <w:szCs w:val="20"/>
+        </w:rPr>
+        <w:t>. The functional specification of this would be:</w:t>
       </w:r>
     </w:p>
     <w:p>
@@ -3021,14 +3505,45 @@
           <w:szCs w:val="20"/>
         </w:rPr>
       </w:pPr>
-      <w:r>
-        <w:rPr>
-          <w:rFonts w:ascii="Arial" w:hAnsi="Arial" w:cs="Arial"/>
-          <w:color w:val="000000"/>
-          <w:sz w:val="20"/>
-          <w:szCs w:val="20"/>
-        </w:rPr>
-        <w:t>function generateChallengeLevel( index ) – index again describes how many levels have become befor</w:t>
+      <w:proofErr w:type="gramStart"/>
+      <w:r>
+        <w:rPr>
+          <w:rFonts w:ascii="Arial" w:hAnsi="Arial" w:cs="Arial"/>
+          <w:color w:val="000000"/>
+          <w:sz w:val="20"/>
+          <w:szCs w:val="20"/>
+        </w:rPr>
+        <w:t>function</w:t>
+      </w:r>
+      <w:proofErr w:type="gramEnd"/>
+      <w:r>
+        <w:rPr>
+          <w:rFonts w:ascii="Arial" w:hAnsi="Arial" w:cs="Arial"/>
+          <w:color w:val="000000"/>
+          <w:sz w:val="20"/>
+          <w:szCs w:val="20"/>
+        </w:rPr>
+        <w:t xml:space="preserve"> </w:t>
+      </w:r>
+      <w:proofErr w:type="spellStart"/>
+      <w:r>
+        <w:rPr>
+          <w:rFonts w:ascii="Arial" w:hAnsi="Arial" w:cs="Arial"/>
+          <w:color w:val="000000"/>
+          <w:sz w:val="20"/>
+          <w:szCs w:val="20"/>
+        </w:rPr>
+        <w:t>generateChallengeLevel</w:t>
+      </w:r>
+      <w:proofErr w:type="spellEnd"/>
+      <w:r>
+        <w:rPr>
+          <w:rFonts w:ascii="Arial" w:hAnsi="Arial" w:cs="Arial"/>
+          <w:color w:val="000000"/>
+          <w:sz w:val="20"/>
+          <w:szCs w:val="20"/>
+        </w:rPr>
+        <w:t>( index ) – index again describes how many levels have become befor</w:t>
       </w:r>
       <w:r>
         <w:rPr>
@@ -3112,7 +3627,27 @@
           <w:sz w:val="20"/>
           <w:szCs w:val="20"/>
         </w:rPr>
-        <w:t>The next aspect of the gameManager is the ship itself, which is stored using a number of values to determine velocity</w:t>
+        <w:t xml:space="preserve">The next aspect of the </w:t>
+      </w:r>
+      <w:proofErr w:type="spellStart"/>
+      <w:r>
+        <w:rPr>
+          <w:rFonts w:ascii="Arial" w:hAnsi="Arial" w:cs="Arial"/>
+          <w:color w:val="000000"/>
+          <w:sz w:val="20"/>
+          <w:szCs w:val="20"/>
+        </w:rPr>
+        <w:t>gameManager</w:t>
+      </w:r>
+      <w:proofErr w:type="spellEnd"/>
+      <w:r>
+        <w:rPr>
+          <w:rFonts w:ascii="Arial" w:hAnsi="Arial" w:cs="Arial"/>
+          <w:color w:val="000000"/>
+          <w:sz w:val="20"/>
+          <w:szCs w:val="20"/>
+        </w:rPr>
+        <w:t xml:space="preserve"> is the ship itself, which is stored using a number of values to determine velocity</w:t>
       </w:r>
       <w:r>
         <w:rPr>
@@ -3143,7 +3678,27 @@
           <w:sz w:val="20"/>
           <w:szCs w:val="20"/>
         </w:rPr>
-        <w:t xml:space="preserve">A primary place where these values are used is in the CollisionDetector. This is a specified static object which simply tells the client if the ship has collided with any blocks. The program does this computation by passing in all of the blocks from the current level, as well as the bounding blocks. The collision detection system then uses intersections to see if the player has died. In order to speed this process up, </w:t>
+        <w:t xml:space="preserve">A primary place where these values are used is in the </w:t>
+      </w:r>
+      <w:proofErr w:type="spellStart"/>
+      <w:r>
+        <w:rPr>
+          <w:rFonts w:ascii="Arial" w:hAnsi="Arial" w:cs="Arial"/>
+          <w:color w:val="000000"/>
+          <w:sz w:val="20"/>
+          <w:szCs w:val="20"/>
+        </w:rPr>
+        <w:t>CollisionDetector</w:t>
+      </w:r>
+      <w:proofErr w:type="spellEnd"/>
+      <w:r>
+        <w:rPr>
+          <w:rFonts w:ascii="Arial" w:hAnsi="Arial" w:cs="Arial"/>
+          <w:color w:val="000000"/>
+          <w:sz w:val="20"/>
+          <w:szCs w:val="20"/>
+        </w:rPr>
+        <w:t xml:space="preserve">. This is a specified static object which simply tells the client if the ship has collided with any blocks. The program does this computation by passing in all of the blocks from the current level, as well as the bounding blocks. The collision detection system then uses intersections to see if the player has died. In order to speed this process up, </w:t>
       </w:r>
       <w:r>
         <w:rPr>
@@ -3168,14 +3723,25 @@
           <w:szCs w:val="20"/>
         </w:rPr>
       </w:pPr>
-      <w:r>
-        <w:rPr>
-          <w:rFonts w:ascii="Arial" w:hAnsi="Arial" w:cs="Arial"/>
-          <w:color w:val="000000"/>
-          <w:sz w:val="20"/>
-          <w:szCs w:val="20"/>
-        </w:rPr>
-        <w:t xml:space="preserve">function intersect( l1, l2 ) – returns the point of intersection between the two lines. </w:t>
+      <w:proofErr w:type="gramStart"/>
+      <w:r>
+        <w:rPr>
+          <w:rFonts w:ascii="Arial" w:hAnsi="Arial" w:cs="Arial"/>
+          <w:color w:val="000000"/>
+          <w:sz w:val="20"/>
+          <w:szCs w:val="20"/>
+        </w:rPr>
+        <w:t>function</w:t>
+      </w:r>
+      <w:proofErr w:type="gramEnd"/>
+      <w:r>
+        <w:rPr>
+          <w:rFonts w:ascii="Arial" w:hAnsi="Arial" w:cs="Arial"/>
+          <w:color w:val="000000"/>
+          <w:sz w:val="20"/>
+          <w:szCs w:val="20"/>
+        </w:rPr>
+        <w:t xml:space="preserve"> intersect( l1, l2 ) – returns the point of intersection between the two lines. </w:t>
       </w:r>
     </w:p>
     <w:p>
@@ -3287,14 +3853,165 @@
           <w:szCs w:val="20"/>
         </w:rPr>
       </w:pPr>
-      <w:r>
-        <w:rPr>
-          <w:rFonts w:ascii="Arial" w:hAnsi="Arial" w:cs="Arial"/>
-          <w:color w:val="000000"/>
-          <w:sz w:val="20"/>
-          <w:szCs w:val="20"/>
-        </w:rPr>
-        <w:t>function animate( deathPoint, respawnPoint, xV, yV ) – deathPoint and respawnPoint are fairly self-explanatory; just the point location of death and respawn. The other two values describe the velocity the ship had upon collision, which can be used to make a smoother animation. Notice that this will also have to have access to the stage in order to do the</w:t>
+      <w:proofErr w:type="gramStart"/>
+      <w:r>
+        <w:rPr>
+          <w:rFonts w:ascii="Arial" w:hAnsi="Arial" w:cs="Arial"/>
+          <w:color w:val="000000"/>
+          <w:sz w:val="20"/>
+          <w:szCs w:val="20"/>
+        </w:rPr>
+        <w:t>function</w:t>
+      </w:r>
+      <w:proofErr w:type="gramEnd"/>
+      <w:r>
+        <w:rPr>
+          <w:rFonts w:ascii="Arial" w:hAnsi="Arial" w:cs="Arial"/>
+          <w:color w:val="000000"/>
+          <w:sz w:val="20"/>
+          <w:szCs w:val="20"/>
+        </w:rPr>
+        <w:t xml:space="preserve"> animate( </w:t>
+      </w:r>
+      <w:proofErr w:type="spellStart"/>
+      <w:r>
+        <w:rPr>
+          <w:rFonts w:ascii="Arial" w:hAnsi="Arial" w:cs="Arial"/>
+          <w:color w:val="000000"/>
+          <w:sz w:val="20"/>
+          <w:szCs w:val="20"/>
+        </w:rPr>
+        <w:t>deathPoint</w:t>
+      </w:r>
+      <w:proofErr w:type="spellEnd"/>
+      <w:r>
+        <w:rPr>
+          <w:rFonts w:ascii="Arial" w:hAnsi="Arial" w:cs="Arial"/>
+          <w:color w:val="000000"/>
+          <w:sz w:val="20"/>
+          <w:szCs w:val="20"/>
+        </w:rPr>
+        <w:t xml:space="preserve">, </w:t>
+      </w:r>
+      <w:proofErr w:type="spellStart"/>
+      <w:r>
+        <w:rPr>
+          <w:rFonts w:ascii="Arial" w:hAnsi="Arial" w:cs="Arial"/>
+          <w:color w:val="000000"/>
+          <w:sz w:val="20"/>
+          <w:szCs w:val="20"/>
+        </w:rPr>
+        <w:t>respawnPoint</w:t>
+      </w:r>
+      <w:proofErr w:type="spellEnd"/>
+      <w:r>
+        <w:rPr>
+          <w:rFonts w:ascii="Arial" w:hAnsi="Arial" w:cs="Arial"/>
+          <w:color w:val="000000"/>
+          <w:sz w:val="20"/>
+          <w:szCs w:val="20"/>
+        </w:rPr>
+        <w:t xml:space="preserve">, </w:t>
+      </w:r>
+      <w:proofErr w:type="spellStart"/>
+      <w:r>
+        <w:rPr>
+          <w:rFonts w:ascii="Arial" w:hAnsi="Arial" w:cs="Arial"/>
+          <w:color w:val="000000"/>
+          <w:sz w:val="20"/>
+          <w:szCs w:val="20"/>
+        </w:rPr>
+        <w:t>xV</w:t>
+      </w:r>
+      <w:proofErr w:type="spellEnd"/>
+      <w:r>
+        <w:rPr>
+          <w:rFonts w:ascii="Arial" w:hAnsi="Arial" w:cs="Arial"/>
+          <w:color w:val="000000"/>
+          <w:sz w:val="20"/>
+          <w:szCs w:val="20"/>
+        </w:rPr>
+        <w:t xml:space="preserve">, </w:t>
+      </w:r>
+      <w:proofErr w:type="spellStart"/>
+      <w:r>
+        <w:rPr>
+          <w:rFonts w:ascii="Arial" w:hAnsi="Arial" w:cs="Arial"/>
+          <w:color w:val="000000"/>
+          <w:sz w:val="20"/>
+          <w:szCs w:val="20"/>
+        </w:rPr>
+        <w:t>yV</w:t>
+      </w:r>
+      <w:proofErr w:type="spellEnd"/>
+      <w:r>
+        <w:rPr>
+          <w:rFonts w:ascii="Arial" w:hAnsi="Arial" w:cs="Arial"/>
+          <w:color w:val="000000"/>
+          <w:sz w:val="20"/>
+          <w:szCs w:val="20"/>
+        </w:rPr>
+        <w:t xml:space="preserve"> ) – </w:t>
+      </w:r>
+      <w:proofErr w:type="spellStart"/>
+      <w:r>
+        <w:rPr>
+          <w:rFonts w:ascii="Arial" w:hAnsi="Arial" w:cs="Arial"/>
+          <w:color w:val="000000"/>
+          <w:sz w:val="20"/>
+          <w:szCs w:val="20"/>
+        </w:rPr>
+        <w:t>deathPoint</w:t>
+      </w:r>
+      <w:proofErr w:type="spellEnd"/>
+      <w:r>
+        <w:rPr>
+          <w:rFonts w:ascii="Arial" w:hAnsi="Arial" w:cs="Arial"/>
+          <w:color w:val="000000"/>
+          <w:sz w:val="20"/>
+          <w:szCs w:val="20"/>
+        </w:rPr>
+        <w:t xml:space="preserve"> and </w:t>
+      </w:r>
+      <w:proofErr w:type="spellStart"/>
+      <w:r>
+        <w:rPr>
+          <w:rFonts w:ascii="Arial" w:hAnsi="Arial" w:cs="Arial"/>
+          <w:color w:val="000000"/>
+          <w:sz w:val="20"/>
+          <w:szCs w:val="20"/>
+        </w:rPr>
+        <w:t>respawnPoint</w:t>
+      </w:r>
+      <w:proofErr w:type="spellEnd"/>
+      <w:r>
+        <w:rPr>
+          <w:rFonts w:ascii="Arial" w:hAnsi="Arial" w:cs="Arial"/>
+          <w:color w:val="000000"/>
+          <w:sz w:val="20"/>
+          <w:szCs w:val="20"/>
+        </w:rPr>
+        <w:t xml:space="preserve"> are fairly self-explanatory; just the point location of death and </w:t>
+      </w:r>
+      <w:proofErr w:type="spellStart"/>
+      <w:r>
+        <w:rPr>
+          <w:rFonts w:ascii="Arial" w:hAnsi="Arial" w:cs="Arial"/>
+          <w:color w:val="000000"/>
+          <w:sz w:val="20"/>
+          <w:szCs w:val="20"/>
+        </w:rPr>
+        <w:t>respawn</w:t>
+      </w:r>
+      <w:proofErr w:type="spellEnd"/>
+      <w:r>
+        <w:rPr>
+          <w:rFonts w:ascii="Arial" w:hAnsi="Arial" w:cs="Arial"/>
+          <w:color w:val="000000"/>
+          <w:sz w:val="20"/>
+          <w:szCs w:val="20"/>
+        </w:rPr>
+        <w:t>. The other two values describe the velocity the ship had upon collision, which can be used to make a smoother animation. Notice that this will also have to have access to the stage in order to do the</w:t>
       </w:r>
       <w:r>
         <w:rPr>
@@ -3435,14 +4152,25 @@
           <w:szCs w:val="20"/>
         </w:rPr>
       </w:pPr>
-      <w:r>
-        <w:rPr>
-          <w:rFonts w:ascii="Arial" w:hAnsi="Arial" w:cs="Arial"/>
-          <w:color w:val="000000"/>
-          <w:sz w:val="20"/>
-          <w:szCs w:val="20"/>
-        </w:rPr>
-        <w:t>function update() – updates the current state based on currently pressed keys and position of the ship in relation to the layout. This is where scrolling is handled. If dead, most of this functionality is disabled</w:t>
+      <w:proofErr w:type="gramStart"/>
+      <w:r>
+        <w:rPr>
+          <w:rFonts w:ascii="Arial" w:hAnsi="Arial" w:cs="Arial"/>
+          <w:color w:val="000000"/>
+          <w:sz w:val="20"/>
+          <w:szCs w:val="20"/>
+        </w:rPr>
+        <w:t>function</w:t>
+      </w:r>
+      <w:proofErr w:type="gramEnd"/>
+      <w:r>
+        <w:rPr>
+          <w:rFonts w:ascii="Arial" w:hAnsi="Arial" w:cs="Arial"/>
+          <w:color w:val="000000"/>
+          <w:sz w:val="20"/>
+          <w:szCs w:val="20"/>
+        </w:rPr>
+        <w:t xml:space="preserve"> update() – updates the current state based on currently pressed keys and position of the ship in relation to the layout. This is where scrolling is handled. If dead, most of this functionality is disabled</w:t>
       </w:r>
       <w:r>
         <w:rPr>
@@ -3485,14 +4213,65 @@
           <w:szCs w:val="20"/>
         </w:rPr>
       </w:pPr>
-      <w:r>
-        <w:rPr>
-          <w:rFonts w:ascii="Arial" w:hAnsi="Arial" w:cs="Arial"/>
-          <w:color w:val="000000"/>
-          <w:sz w:val="20"/>
-          <w:szCs w:val="20"/>
-        </w:rPr>
-        <w:t>function handleUpdate() – an event handler for an incoming update request. This then updates values for the opposing player’s ship to be drawn at the next update().</w:t>
+      <w:proofErr w:type="gramStart"/>
+      <w:r>
+        <w:rPr>
+          <w:rFonts w:ascii="Arial" w:hAnsi="Arial" w:cs="Arial"/>
+          <w:color w:val="000000"/>
+          <w:sz w:val="20"/>
+          <w:szCs w:val="20"/>
+        </w:rPr>
+        <w:t>function</w:t>
+      </w:r>
+      <w:proofErr w:type="gramEnd"/>
+      <w:r>
+        <w:rPr>
+          <w:rFonts w:ascii="Arial" w:hAnsi="Arial" w:cs="Arial"/>
+          <w:color w:val="000000"/>
+          <w:sz w:val="20"/>
+          <w:szCs w:val="20"/>
+        </w:rPr>
+        <w:t xml:space="preserve"> </w:t>
+      </w:r>
+      <w:proofErr w:type="spellStart"/>
+      <w:r>
+        <w:rPr>
+          <w:rFonts w:ascii="Arial" w:hAnsi="Arial" w:cs="Arial"/>
+          <w:color w:val="000000"/>
+          <w:sz w:val="20"/>
+          <w:szCs w:val="20"/>
+        </w:rPr>
+        <w:t>handleUpdate</w:t>
+      </w:r>
+      <w:proofErr w:type="spellEnd"/>
+      <w:r>
+        <w:rPr>
+          <w:rFonts w:ascii="Arial" w:hAnsi="Arial" w:cs="Arial"/>
+          <w:color w:val="000000"/>
+          <w:sz w:val="20"/>
+          <w:szCs w:val="20"/>
+        </w:rPr>
+        <w:t xml:space="preserve">() – an event handler for an incoming update request. This then updates values for the opposing player’s ship to be drawn at the next </w:t>
+      </w:r>
+      <w:proofErr w:type="gramStart"/>
+      <w:r>
+        <w:rPr>
+          <w:rFonts w:ascii="Arial" w:hAnsi="Arial" w:cs="Arial"/>
+          <w:color w:val="000000"/>
+          <w:sz w:val="20"/>
+          <w:szCs w:val="20"/>
+        </w:rPr>
+        <w:t>update(</w:t>
+      </w:r>
+      <w:proofErr w:type="gramEnd"/>
+      <w:r>
+        <w:rPr>
+          <w:rFonts w:ascii="Arial" w:hAnsi="Arial" w:cs="Arial"/>
+          <w:color w:val="000000"/>
+          <w:sz w:val="20"/>
+          <w:szCs w:val="20"/>
+        </w:rPr>
+        <w:t>).</w:t>
       </w:r>
     </w:p>
     <w:p>
@@ -3738,23 +4517,74 @@
           <w:szCs w:val="20"/>
         </w:rPr>
       </w:pPr>
-      <w:r>
-        <w:rPr>
-          <w:rFonts w:ascii="Arial" w:hAnsi="Arial" w:cs="Arial"/>
-          <w:color w:val="000000"/>
-          <w:sz w:val="20"/>
-          <w:szCs w:val="20"/>
-        </w:rPr>
-        <w:t xml:space="preserve">function handleUpdate( update, client ) – takes the update, and sends it to the other client. </w:t>
-      </w:r>
-      <w:r>
-        <w:rPr>
-          <w:rFonts w:ascii="Arial" w:hAnsi="Arial" w:cs="Arial"/>
-          <w:color w:val="000000"/>
-          <w:sz w:val="20"/>
-          <w:szCs w:val="20"/>
-        </w:rPr>
-        <w:t>If the hasWon value in update is true, the server updates players’ rating values and closes the current server game manager</w:t>
+      <w:proofErr w:type="gramStart"/>
+      <w:r>
+        <w:rPr>
+          <w:rFonts w:ascii="Arial" w:hAnsi="Arial" w:cs="Arial"/>
+          <w:color w:val="000000"/>
+          <w:sz w:val="20"/>
+          <w:szCs w:val="20"/>
+        </w:rPr>
+        <w:t>function</w:t>
+      </w:r>
+      <w:proofErr w:type="gramEnd"/>
+      <w:r>
+        <w:rPr>
+          <w:rFonts w:ascii="Arial" w:hAnsi="Arial" w:cs="Arial"/>
+          <w:color w:val="000000"/>
+          <w:sz w:val="20"/>
+          <w:szCs w:val="20"/>
+        </w:rPr>
+        <w:t xml:space="preserve"> </w:t>
+      </w:r>
+      <w:proofErr w:type="spellStart"/>
+      <w:r>
+        <w:rPr>
+          <w:rFonts w:ascii="Arial" w:hAnsi="Arial" w:cs="Arial"/>
+          <w:color w:val="000000"/>
+          <w:sz w:val="20"/>
+          <w:szCs w:val="20"/>
+        </w:rPr>
+        <w:t>handleUpdate</w:t>
+      </w:r>
+      <w:proofErr w:type="spellEnd"/>
+      <w:r>
+        <w:rPr>
+          <w:rFonts w:ascii="Arial" w:hAnsi="Arial" w:cs="Arial"/>
+          <w:color w:val="000000"/>
+          <w:sz w:val="20"/>
+          <w:szCs w:val="20"/>
+        </w:rPr>
+        <w:t xml:space="preserve">( update, client ) – takes the update, and sends it to the other client. </w:t>
+      </w:r>
+      <w:r>
+        <w:rPr>
+          <w:rFonts w:ascii="Arial" w:hAnsi="Arial" w:cs="Arial"/>
+          <w:color w:val="000000"/>
+          <w:sz w:val="20"/>
+          <w:szCs w:val="20"/>
+        </w:rPr>
+        <w:t xml:space="preserve">If the </w:t>
+      </w:r>
+      <w:proofErr w:type="spellStart"/>
+      <w:r>
+        <w:rPr>
+          <w:rFonts w:ascii="Arial" w:hAnsi="Arial" w:cs="Arial"/>
+          <w:color w:val="000000"/>
+          <w:sz w:val="20"/>
+          <w:szCs w:val="20"/>
+        </w:rPr>
+        <w:t>hasWon</w:t>
+      </w:r>
+      <w:proofErr w:type="spellEnd"/>
+      <w:r>
+        <w:rPr>
+          <w:rFonts w:ascii="Arial" w:hAnsi="Arial" w:cs="Arial"/>
+          <w:color w:val="000000"/>
+          <w:sz w:val="20"/>
+          <w:szCs w:val="20"/>
+        </w:rPr>
+        <w:t xml:space="preserve"> value in update is true, the server updates players’ rating values and closes the current server game manager</w:t>
       </w:r>
       <w:r>
         <w:rPr>
@@ -3800,36 +4630,87 @@
           <w:szCs w:val="20"/>
         </w:rPr>
       </w:pPr>
-      <w:r>
-        <w:rPr>
-          <w:rFonts w:ascii="Arial" w:hAnsi="Arial" w:cs="Arial"/>
-          <w:color w:val="000000"/>
-          <w:sz w:val="20"/>
-          <w:szCs w:val="20"/>
-        </w:rPr>
-        <w:t>function handleLevelDesign( level, client ) – sends the level design to other client</w:t>
-      </w:r>
-    </w:p>
-    <w:p>
-      <w:pPr>
-        <w:pStyle w:val="NormalWeb"/>
-        <w:shd w:val="clear" w:color="auto" w:fill="FFFFFF"/>
-        <w:spacing w:before="0" w:beforeAutospacing="0" w:after="240" w:afterAutospacing="0" w:line="360" w:lineRule="atLeast"/>
-        <w:rPr>
-          <w:rFonts w:ascii="Arial" w:hAnsi="Arial" w:cs="Arial"/>
-          <w:color w:val="000000"/>
-          <w:sz w:val="20"/>
-          <w:szCs w:val="20"/>
-        </w:rPr>
-      </w:pPr>
-      <w:r>
-        <w:rPr>
-          <w:rFonts w:ascii="Arial" w:hAnsi="Arial" w:cs="Arial"/>
-          <w:color w:val="000000"/>
-          <w:sz w:val="20"/>
-          <w:szCs w:val="20"/>
-        </w:rPr>
-        <w:t xml:space="preserve">After this function is called, the event handler is removed, and the handleUpdate function is added. </w:t>
+      <w:proofErr w:type="gramStart"/>
+      <w:r>
+        <w:rPr>
+          <w:rFonts w:ascii="Arial" w:hAnsi="Arial" w:cs="Arial"/>
+          <w:color w:val="000000"/>
+          <w:sz w:val="20"/>
+          <w:szCs w:val="20"/>
+        </w:rPr>
+        <w:t>function</w:t>
+      </w:r>
+      <w:proofErr w:type="gramEnd"/>
+      <w:r>
+        <w:rPr>
+          <w:rFonts w:ascii="Arial" w:hAnsi="Arial" w:cs="Arial"/>
+          <w:color w:val="000000"/>
+          <w:sz w:val="20"/>
+          <w:szCs w:val="20"/>
+        </w:rPr>
+        <w:t xml:space="preserve"> </w:t>
+      </w:r>
+      <w:proofErr w:type="spellStart"/>
+      <w:r>
+        <w:rPr>
+          <w:rFonts w:ascii="Arial" w:hAnsi="Arial" w:cs="Arial"/>
+          <w:color w:val="000000"/>
+          <w:sz w:val="20"/>
+          <w:szCs w:val="20"/>
+        </w:rPr>
+        <w:t>handleLevelDesign</w:t>
+      </w:r>
+      <w:proofErr w:type="spellEnd"/>
+      <w:r>
+        <w:rPr>
+          <w:rFonts w:ascii="Arial" w:hAnsi="Arial" w:cs="Arial"/>
+          <w:color w:val="000000"/>
+          <w:sz w:val="20"/>
+          <w:szCs w:val="20"/>
+        </w:rPr>
+        <w:t>( level, client ) – sends the level design to other client</w:t>
+      </w:r>
+    </w:p>
+    <w:p>
+      <w:pPr>
+        <w:pStyle w:val="NormalWeb"/>
+        <w:shd w:val="clear" w:color="auto" w:fill="FFFFFF"/>
+        <w:spacing w:before="0" w:beforeAutospacing="0" w:after="240" w:afterAutospacing="0" w:line="360" w:lineRule="atLeast"/>
+        <w:rPr>
+          <w:rFonts w:ascii="Arial" w:hAnsi="Arial" w:cs="Arial"/>
+          <w:color w:val="000000"/>
+          <w:sz w:val="20"/>
+          <w:szCs w:val="20"/>
+        </w:rPr>
+      </w:pPr>
+      <w:r>
+        <w:rPr>
+          <w:rFonts w:ascii="Arial" w:hAnsi="Arial" w:cs="Arial"/>
+          <w:color w:val="000000"/>
+          <w:sz w:val="20"/>
+          <w:szCs w:val="20"/>
+        </w:rPr>
+        <w:t xml:space="preserve">After this function is called, the event handler is removed, and the </w:t>
+      </w:r>
+      <w:proofErr w:type="spellStart"/>
+      <w:r>
+        <w:rPr>
+          <w:rFonts w:ascii="Arial" w:hAnsi="Arial" w:cs="Arial"/>
+          <w:color w:val="000000"/>
+          <w:sz w:val="20"/>
+          <w:szCs w:val="20"/>
+        </w:rPr>
+        <w:t>handleUpdate</w:t>
+      </w:r>
+      <w:proofErr w:type="spellEnd"/>
+      <w:r>
+        <w:rPr>
+          <w:rFonts w:ascii="Arial" w:hAnsi="Arial" w:cs="Arial"/>
+          <w:color w:val="000000"/>
+          <w:sz w:val="20"/>
+          <w:szCs w:val="20"/>
+        </w:rPr>
+        <w:t xml:space="preserve"> function is added. </w:t>
       </w:r>
     </w:p>
     <w:p>
@@ -3904,6 +4785,8 @@
           <w:szCs w:val="20"/>
         </w:rPr>
       </w:pPr>
+      <w:proofErr w:type="spellStart"/>
+      <w:proofErr w:type="gramStart"/>
       <w:r>
         <w:rPr>
           <w:rFonts w:ascii="Arial" w:hAnsi="Arial" w:cs="Arial"/>
@@ -3920,21 +4803,34 @@
           <w:sz w:val="20"/>
           <w:szCs w:val="20"/>
         </w:rPr>
-        <w:t>X – X position of opposing ship</w:t>
-      </w:r>
-    </w:p>
-    <w:p>
-      <w:pPr>
-        <w:pStyle w:val="NormalWeb"/>
-        <w:shd w:val="clear" w:color="auto" w:fill="FFFFFF"/>
-        <w:spacing w:before="0" w:beforeAutospacing="0" w:after="240" w:afterAutospacing="0" w:line="360" w:lineRule="atLeast"/>
-        <w:rPr>
-          <w:rFonts w:ascii="Arial" w:hAnsi="Arial" w:cs="Arial"/>
-          <w:color w:val="000000"/>
-          <w:sz w:val="20"/>
-          <w:szCs w:val="20"/>
-        </w:rPr>
-      </w:pPr>
+        <w:t>X</w:t>
+      </w:r>
+      <w:proofErr w:type="spellEnd"/>
+      <w:proofErr w:type="gramEnd"/>
+      <w:r>
+        <w:rPr>
+          <w:rFonts w:ascii="Arial" w:hAnsi="Arial" w:cs="Arial"/>
+          <w:color w:val="000000"/>
+          <w:sz w:val="20"/>
+          <w:szCs w:val="20"/>
+        </w:rPr>
+        <w:t xml:space="preserve"> – X position of opposing ship</w:t>
+      </w:r>
+    </w:p>
+    <w:p>
+      <w:pPr>
+        <w:pStyle w:val="NormalWeb"/>
+        <w:shd w:val="clear" w:color="auto" w:fill="FFFFFF"/>
+        <w:spacing w:before="0" w:beforeAutospacing="0" w:after="240" w:afterAutospacing="0" w:line="360" w:lineRule="atLeast"/>
+        <w:rPr>
+          <w:rFonts w:ascii="Arial" w:hAnsi="Arial" w:cs="Arial"/>
+          <w:color w:val="000000"/>
+          <w:sz w:val="20"/>
+          <w:szCs w:val="20"/>
+        </w:rPr>
+      </w:pPr>
+      <w:proofErr w:type="spellStart"/>
+      <w:proofErr w:type="gramStart"/>
       <w:r>
         <w:rPr>
           <w:rFonts w:ascii="Arial" w:hAnsi="Arial" w:cs="Arial"/>
@@ -3951,21 +4847,34 @@
           <w:sz w:val="20"/>
           <w:szCs w:val="20"/>
         </w:rPr>
-        <w:t>Y – Y position of opposing ship</w:t>
-      </w:r>
-    </w:p>
-    <w:p>
-      <w:pPr>
-        <w:pStyle w:val="NormalWeb"/>
-        <w:shd w:val="clear" w:color="auto" w:fill="FFFFFF"/>
-        <w:spacing w:before="0" w:beforeAutospacing="0" w:after="240" w:afterAutospacing="0" w:line="360" w:lineRule="atLeast"/>
-        <w:rPr>
-          <w:rFonts w:ascii="Arial" w:hAnsi="Arial" w:cs="Arial"/>
-          <w:color w:val="000000"/>
-          <w:sz w:val="20"/>
-          <w:szCs w:val="20"/>
-        </w:rPr>
-      </w:pPr>
+        <w:t>Y</w:t>
+      </w:r>
+      <w:proofErr w:type="spellEnd"/>
+      <w:proofErr w:type="gramEnd"/>
+      <w:r>
+        <w:rPr>
+          <w:rFonts w:ascii="Arial" w:hAnsi="Arial" w:cs="Arial"/>
+          <w:color w:val="000000"/>
+          <w:sz w:val="20"/>
+          <w:szCs w:val="20"/>
+        </w:rPr>
+        <w:t xml:space="preserve"> – Y position of opposing ship</w:t>
+      </w:r>
+    </w:p>
+    <w:p>
+      <w:pPr>
+        <w:pStyle w:val="NormalWeb"/>
+        <w:shd w:val="clear" w:color="auto" w:fill="FFFFFF"/>
+        <w:spacing w:before="0" w:beforeAutospacing="0" w:after="240" w:afterAutospacing="0" w:line="360" w:lineRule="atLeast"/>
+        <w:rPr>
+          <w:rFonts w:ascii="Arial" w:hAnsi="Arial" w:cs="Arial"/>
+          <w:color w:val="000000"/>
+          <w:sz w:val="20"/>
+          <w:szCs w:val="20"/>
+        </w:rPr>
+      </w:pPr>
+      <w:proofErr w:type="spellStart"/>
+      <w:proofErr w:type="gramStart"/>
       <w:r>
         <w:rPr>
           <w:rFonts w:ascii="Arial" w:hAnsi="Arial" w:cs="Arial"/>
@@ -3982,21 +4891,54 @@
           <w:sz w:val="20"/>
           <w:szCs w:val="20"/>
         </w:rPr>
-        <w:t>X – vX of opposing ship</w:t>
-      </w:r>
-    </w:p>
-    <w:p>
-      <w:pPr>
-        <w:pStyle w:val="NormalWeb"/>
-        <w:shd w:val="clear" w:color="auto" w:fill="FFFFFF"/>
-        <w:spacing w:before="0" w:beforeAutospacing="0" w:after="240" w:afterAutospacing="0" w:line="360" w:lineRule="atLeast"/>
-        <w:rPr>
-          <w:rFonts w:ascii="Arial" w:hAnsi="Arial" w:cs="Arial"/>
-          <w:color w:val="000000"/>
-          <w:sz w:val="20"/>
-          <w:szCs w:val="20"/>
-        </w:rPr>
-      </w:pPr>
+        <w:t>X</w:t>
+      </w:r>
+      <w:proofErr w:type="spellEnd"/>
+      <w:proofErr w:type="gramEnd"/>
+      <w:r>
+        <w:rPr>
+          <w:rFonts w:ascii="Arial" w:hAnsi="Arial" w:cs="Arial"/>
+          <w:color w:val="000000"/>
+          <w:sz w:val="20"/>
+          <w:szCs w:val="20"/>
+        </w:rPr>
+        <w:t xml:space="preserve"> – </w:t>
+      </w:r>
+      <w:proofErr w:type="spellStart"/>
+      <w:r>
+        <w:rPr>
+          <w:rFonts w:ascii="Arial" w:hAnsi="Arial" w:cs="Arial"/>
+          <w:color w:val="000000"/>
+          <w:sz w:val="20"/>
+          <w:szCs w:val="20"/>
+        </w:rPr>
+        <w:t>vX</w:t>
+      </w:r>
+      <w:proofErr w:type="spellEnd"/>
+      <w:r>
+        <w:rPr>
+          <w:rFonts w:ascii="Arial" w:hAnsi="Arial" w:cs="Arial"/>
+          <w:color w:val="000000"/>
+          <w:sz w:val="20"/>
+          <w:szCs w:val="20"/>
+        </w:rPr>
+        <w:t xml:space="preserve"> of opposing ship</w:t>
+      </w:r>
+    </w:p>
+    <w:p>
+      <w:pPr>
+        <w:pStyle w:val="NormalWeb"/>
+        <w:shd w:val="clear" w:color="auto" w:fill="FFFFFF"/>
+        <w:spacing w:before="0" w:beforeAutospacing="0" w:after="240" w:afterAutospacing="0" w:line="360" w:lineRule="atLeast"/>
+        <w:rPr>
+          <w:rFonts w:ascii="Arial" w:hAnsi="Arial" w:cs="Arial"/>
+          <w:color w:val="000000"/>
+          <w:sz w:val="20"/>
+          <w:szCs w:val="20"/>
+        </w:rPr>
+      </w:pPr>
+      <w:proofErr w:type="spellStart"/>
+      <w:proofErr w:type="gramStart"/>
       <w:r>
         <w:rPr>
           <w:rFonts w:ascii="Arial" w:hAnsi="Arial" w:cs="Arial"/>
@@ -4013,21 +4955,54 @@
           <w:sz w:val="20"/>
           <w:szCs w:val="20"/>
         </w:rPr>
-        <w:t>Y – vY of opposing ship</w:t>
-      </w:r>
-    </w:p>
-    <w:p>
-      <w:pPr>
-        <w:pStyle w:val="NormalWeb"/>
-        <w:shd w:val="clear" w:color="auto" w:fill="FFFFFF"/>
-        <w:spacing w:before="0" w:beforeAutospacing="0" w:after="240" w:afterAutospacing="0" w:line="360" w:lineRule="atLeast"/>
-        <w:rPr>
-          <w:rFonts w:ascii="Arial" w:hAnsi="Arial" w:cs="Arial"/>
-          <w:color w:val="000000"/>
-          <w:sz w:val="20"/>
-          <w:szCs w:val="20"/>
-        </w:rPr>
-      </w:pPr>
+        <w:t>Y</w:t>
+      </w:r>
+      <w:proofErr w:type="spellEnd"/>
+      <w:proofErr w:type="gramEnd"/>
+      <w:r>
+        <w:rPr>
+          <w:rFonts w:ascii="Arial" w:hAnsi="Arial" w:cs="Arial"/>
+          <w:color w:val="000000"/>
+          <w:sz w:val="20"/>
+          <w:szCs w:val="20"/>
+        </w:rPr>
+        <w:t xml:space="preserve"> – </w:t>
+      </w:r>
+      <w:proofErr w:type="spellStart"/>
+      <w:r>
+        <w:rPr>
+          <w:rFonts w:ascii="Arial" w:hAnsi="Arial" w:cs="Arial"/>
+          <w:color w:val="000000"/>
+          <w:sz w:val="20"/>
+          <w:szCs w:val="20"/>
+        </w:rPr>
+        <w:t>vY</w:t>
+      </w:r>
+      <w:proofErr w:type="spellEnd"/>
+      <w:r>
+        <w:rPr>
+          <w:rFonts w:ascii="Arial" w:hAnsi="Arial" w:cs="Arial"/>
+          <w:color w:val="000000"/>
+          <w:sz w:val="20"/>
+          <w:szCs w:val="20"/>
+        </w:rPr>
+        <w:t xml:space="preserve"> of opposing ship</w:t>
+      </w:r>
+    </w:p>
+    <w:p>
+      <w:pPr>
+        <w:pStyle w:val="NormalWeb"/>
+        <w:shd w:val="clear" w:color="auto" w:fill="FFFFFF"/>
+        <w:spacing w:before="0" w:beforeAutospacing="0" w:after="240" w:afterAutospacing="0" w:line="360" w:lineRule="atLeast"/>
+        <w:rPr>
+          <w:rFonts w:ascii="Arial" w:hAnsi="Arial" w:cs="Arial"/>
+          <w:color w:val="000000"/>
+          <w:sz w:val="20"/>
+          <w:szCs w:val="20"/>
+        </w:rPr>
+      </w:pPr>
+      <w:proofErr w:type="spellStart"/>
+      <w:proofErr w:type="gramStart"/>
       <w:r>
         <w:rPr>
           <w:rFonts w:ascii="Arial" w:hAnsi="Arial" w:cs="Arial"/>
@@ -4044,29 +5019,53 @@
           <w:sz w:val="20"/>
           <w:szCs w:val="20"/>
         </w:rPr>
-        <w:t>otation – rotation of opposing ship</w:t>
-      </w:r>
-    </w:p>
-    <w:p>
-      <w:pPr>
-        <w:pStyle w:val="NormalWeb"/>
-        <w:shd w:val="clear" w:color="auto" w:fill="FFFFFF"/>
-        <w:spacing w:before="0" w:beforeAutospacing="0" w:after="240" w:afterAutospacing="0" w:line="360" w:lineRule="atLeast"/>
-        <w:rPr>
-          <w:rFonts w:ascii="Arial" w:hAnsi="Arial" w:cs="Arial"/>
-          <w:color w:val="000000"/>
-          <w:sz w:val="20"/>
-          <w:szCs w:val="20"/>
-        </w:rPr>
-      </w:pPr>
-      <w:r>
-        <w:rPr>
-          <w:rFonts w:ascii="Arial" w:hAnsi="Arial" w:cs="Arial"/>
-          <w:color w:val="000000"/>
-          <w:sz w:val="20"/>
-          <w:szCs w:val="20"/>
-        </w:rPr>
-        <w:t>xScrolling – the X scrolling offset of the opposing client. Otherwise, we would need to calculate if the other client has stopped scrolling or not</w:t>
+        <w:t>otation</w:t>
+      </w:r>
+      <w:proofErr w:type="spellEnd"/>
+      <w:proofErr w:type="gramEnd"/>
+      <w:r>
+        <w:rPr>
+          <w:rFonts w:ascii="Arial" w:hAnsi="Arial" w:cs="Arial"/>
+          <w:color w:val="000000"/>
+          <w:sz w:val="20"/>
+          <w:szCs w:val="20"/>
+        </w:rPr>
+        <w:t xml:space="preserve"> – rotation of opposing ship</w:t>
+      </w:r>
+    </w:p>
+    <w:p>
+      <w:pPr>
+        <w:pStyle w:val="NormalWeb"/>
+        <w:shd w:val="clear" w:color="auto" w:fill="FFFFFF"/>
+        <w:spacing w:before="0" w:beforeAutospacing="0" w:after="240" w:afterAutospacing="0" w:line="360" w:lineRule="atLeast"/>
+        <w:rPr>
+          <w:rFonts w:ascii="Arial" w:hAnsi="Arial" w:cs="Arial"/>
+          <w:color w:val="000000"/>
+          <w:sz w:val="20"/>
+          <w:szCs w:val="20"/>
+        </w:rPr>
+      </w:pPr>
+      <w:proofErr w:type="spellStart"/>
+      <w:proofErr w:type="gramStart"/>
+      <w:r>
+        <w:rPr>
+          <w:rFonts w:ascii="Arial" w:hAnsi="Arial" w:cs="Arial"/>
+          <w:color w:val="000000"/>
+          <w:sz w:val="20"/>
+          <w:szCs w:val="20"/>
+        </w:rPr>
+        <w:t>xScrolling</w:t>
+      </w:r>
+      <w:proofErr w:type="spellEnd"/>
+      <w:proofErr w:type="gramEnd"/>
+      <w:r>
+        <w:rPr>
+          <w:rFonts w:ascii="Arial" w:hAnsi="Arial" w:cs="Arial"/>
+          <w:color w:val="000000"/>
+          <w:sz w:val="20"/>
+          <w:szCs w:val="20"/>
+        </w:rPr>
+        <w:t xml:space="preserve"> – the X scrolling offset of the opposing client. Otherwise, we would need to calculate if the other client has stopped scrolling or not</w:t>
       </w:r>
       <w:r>
         <w:rPr>
@@ -4090,36 +5089,62 @@
           <w:szCs w:val="20"/>
         </w:rPr>
       </w:pPr>
-      <w:r>
-        <w:rPr>
-          <w:rFonts w:ascii="Arial" w:hAnsi="Arial" w:cs="Arial"/>
-          <w:color w:val="000000"/>
-          <w:sz w:val="20"/>
-          <w:szCs w:val="20"/>
-        </w:rPr>
-        <w:t>hasWon – has the opposing player won?</w:t>
-      </w:r>
-    </w:p>
-    <w:p>
-      <w:pPr>
-        <w:pStyle w:val="NormalWeb"/>
-        <w:shd w:val="clear" w:color="auto" w:fill="FFFFFF"/>
-        <w:spacing w:before="0" w:beforeAutospacing="0" w:after="240" w:afterAutospacing="0" w:line="360" w:lineRule="atLeast"/>
-        <w:rPr>
-          <w:rFonts w:ascii="Arial" w:hAnsi="Arial" w:cs="Arial"/>
-          <w:color w:val="000000"/>
-          <w:sz w:val="20"/>
-          <w:szCs w:val="20"/>
-        </w:rPr>
-      </w:pPr>
-      <w:r>
-        <w:rPr>
-          <w:rFonts w:ascii="Arial" w:hAnsi="Arial" w:cs="Arial"/>
-          <w:color w:val="000000"/>
-          <w:sz w:val="20"/>
-          <w:szCs w:val="20"/>
-        </w:rPr>
-        <w:t>isDead – is the opposing player dead? Currently, we provide no animation for the opposing player’s death</w:t>
+      <w:proofErr w:type="spellStart"/>
+      <w:proofErr w:type="gramStart"/>
+      <w:r>
+        <w:rPr>
+          <w:rFonts w:ascii="Arial" w:hAnsi="Arial" w:cs="Arial"/>
+          <w:color w:val="000000"/>
+          <w:sz w:val="20"/>
+          <w:szCs w:val="20"/>
+        </w:rPr>
+        <w:t>hasWon</w:t>
+      </w:r>
+      <w:proofErr w:type="spellEnd"/>
+      <w:proofErr w:type="gramEnd"/>
+      <w:r>
+        <w:rPr>
+          <w:rFonts w:ascii="Arial" w:hAnsi="Arial" w:cs="Arial"/>
+          <w:color w:val="000000"/>
+          <w:sz w:val="20"/>
+          <w:szCs w:val="20"/>
+        </w:rPr>
+        <w:t xml:space="preserve"> – has the opposing player won?</w:t>
+      </w:r>
+    </w:p>
+    <w:p>
+      <w:pPr>
+        <w:pStyle w:val="NormalWeb"/>
+        <w:shd w:val="clear" w:color="auto" w:fill="FFFFFF"/>
+        <w:spacing w:before="0" w:beforeAutospacing="0" w:after="240" w:afterAutospacing="0" w:line="360" w:lineRule="atLeast"/>
+        <w:rPr>
+          <w:rFonts w:ascii="Arial" w:hAnsi="Arial" w:cs="Arial"/>
+          <w:color w:val="000000"/>
+          <w:sz w:val="20"/>
+          <w:szCs w:val="20"/>
+        </w:rPr>
+      </w:pPr>
+      <w:proofErr w:type="spellStart"/>
+      <w:proofErr w:type="gramStart"/>
+      <w:r>
+        <w:rPr>
+          <w:rFonts w:ascii="Arial" w:hAnsi="Arial" w:cs="Arial"/>
+          <w:color w:val="000000"/>
+          <w:sz w:val="20"/>
+          <w:szCs w:val="20"/>
+        </w:rPr>
+        <w:t>isDead</w:t>
+      </w:r>
+      <w:proofErr w:type="spellEnd"/>
+      <w:proofErr w:type="gramEnd"/>
+      <w:r>
+        <w:rPr>
+          <w:rFonts w:ascii="Arial" w:hAnsi="Arial" w:cs="Arial"/>
+          <w:color w:val="000000"/>
+          <w:sz w:val="20"/>
+          <w:szCs w:val="20"/>
+        </w:rPr>
+        <w:t xml:space="preserve"> – is the opposing player dead? Currently, we provide no animation for the opposing player’s death</w:t>
       </w:r>
     </w:p>
     <w:p>
@@ -4273,7 +5298,7 @@
                     <pic:cNvPicPr/>
                   </pic:nvPicPr>
                   <pic:blipFill>
-                    <a:blip r:embed="rId10">
+                    <a:blip r:embed="rId12">
                       <a:extLst>
                         <a:ext uri="{28A0092B-C50C-407E-A947-70E740481C1C}">
                           <a14:useLocalDpi xmlns:a14="http://schemas.microsoft.com/office/drawing/2010/main" val="0"/>
@@ -4319,8 +5344,19 @@
           <w:sz w:val="20"/>
           <w:szCs w:val="20"/>
         </w:rPr>
-        <w:t>All communication will be done using websockets</w:t>
-      </w:r>
+        <w:t xml:space="preserve">All communication will be done using </w:t>
+      </w:r>
+      <w:proofErr w:type="spellStart"/>
+      <w:r>
+        <w:rPr>
+          <w:rFonts w:ascii="Arial" w:hAnsi="Arial" w:cs="Arial"/>
+          <w:color w:val="000000"/>
+          <w:sz w:val="20"/>
+          <w:szCs w:val="20"/>
+        </w:rPr>
+        <w:t>websockets</w:t>
+      </w:r>
+      <w:proofErr w:type="spellEnd"/>
       <w:r>
         <w:rPr>
           <w:rFonts w:ascii="Arial" w:hAnsi="Arial" w:cs="Arial"/>
@@ -4330,8 +5366,6 @@
         </w:rPr>
         <w:t xml:space="preserve"> (via socket.io and node.js)</w:t>
       </w:r>
-      <w:bookmarkStart w:id="0" w:name="_GoBack"/>
-      <w:bookmarkEnd w:id="0"/>
       <w:r>
         <w:rPr>
           <w:rFonts w:ascii="Arial" w:hAnsi="Arial" w:cs="Arial"/>
@@ -4344,13 +5378,107 @@
     </w:p>
     <w:p/>
     <w:sectPr>
+      <w:headerReference w:type="default" r:id="rId13"/>
+      <w:headerReference w:type="first" r:id="rId14"/>
       <w:pgSz w:w="12240" w:h="15840"/>
       <w:pgMar w:top="1440" w:right="1440" w:bottom="1440" w:left="1440" w:header="720" w:footer="720" w:gutter="0"/>
       <w:cols w:space="720"/>
+      <w:titlePg/>
       <w:docGrid w:linePitch="360"/>
     </w:sectPr>
   </w:body>
 </w:document>
+</file>
+
+<file path=word/endnotes.xml><?xml version="1.0" encoding="utf-8"?>
+<w:endnotes xmlns:wpc="http://schemas.microsoft.com/office/word/2010/wordprocessingCanvas" xmlns:mc="http://schemas.openxmlformats.org/markup-compatibility/2006" xmlns:o="urn:schemas-microsoft-com:office:office" xmlns:r="http://schemas.openxmlformats.org/officeDocument/2006/relationships" xmlns:m="http://schemas.openxmlformats.org/officeDocument/2006/math" xmlns:v="urn:schemas-microsoft-com:vml" xmlns:wp14="http://schemas.microsoft.com/office/word/2010/wordprocessingDrawing" xmlns:wp="http://schemas.openxmlformats.org/drawingml/2006/wordprocessingDrawing" xmlns:w10="urn:schemas-microsoft-com:office:word" xmlns:w="http://schemas.openxmlformats.org/wordprocessingml/2006/main" xmlns:w14="http://schemas.microsoft.com/office/word/2010/wordml" xmlns:w15="http://schemas.microsoft.com/office/word/2012/wordml" xmlns:wpg="http://schemas.microsoft.com/office/word/2010/wordprocessingGroup" xmlns:wpi="http://schemas.microsoft.com/office/word/2010/wordprocessingInk" xmlns:wne="http://schemas.microsoft.com/office/word/2006/wordml" xmlns:wps="http://schemas.microsoft.com/office/word/2010/wordprocessingShape" mc:Ignorable="w14 w15 wp14">
+  <w:endnote w:type="separator" w:id="-1">
+    <w:p>
+      <w:pPr>
+        <w:spacing w:after="0" w:line="240" w:lineRule="auto"/>
+      </w:pPr>
+      <w:r>
+        <w:separator/>
+      </w:r>
+    </w:p>
+  </w:endnote>
+  <w:endnote w:type="continuationSeparator" w:id="0">
+    <w:p>
+      <w:pPr>
+        <w:spacing w:after="0" w:line="240" w:lineRule="auto"/>
+      </w:pPr>
+      <w:r>
+        <w:continuationSeparator/>
+      </w:r>
+    </w:p>
+  </w:endnote>
+</w:endnotes>
+</file>
+
+<file path=word/footnotes.xml><?xml version="1.0" encoding="utf-8"?>
+<w:footnotes xmlns:wpc="http://schemas.microsoft.com/office/word/2010/wordprocessingCanvas" xmlns:mc="http://schemas.openxmlformats.org/markup-compatibility/2006" xmlns:o="urn:schemas-microsoft-com:office:office" xmlns:r="http://schemas.openxmlformats.org/officeDocument/2006/relationships" xmlns:m="http://schemas.openxmlformats.org/officeDocument/2006/math" xmlns:v="urn:schemas-microsoft-com:vml" xmlns:wp14="http://schemas.microsoft.com/office/word/2010/wordprocessingDrawing" xmlns:wp="http://schemas.openxmlformats.org/drawingml/2006/wordprocessingDrawing" xmlns:w10="urn:schemas-microsoft-com:office:word" xmlns:w="http://schemas.openxmlformats.org/wordprocessingml/2006/main" xmlns:w14="http://schemas.microsoft.com/office/word/2010/wordml" xmlns:w15="http://schemas.microsoft.com/office/word/2012/wordml" xmlns:wpg="http://schemas.microsoft.com/office/word/2010/wordprocessingGroup" xmlns:wpi="http://schemas.microsoft.com/office/word/2010/wordprocessingInk" xmlns:wne="http://schemas.microsoft.com/office/word/2006/wordml" xmlns:wps="http://schemas.microsoft.com/office/word/2010/wordprocessingShape" mc:Ignorable="w14 w15 wp14">
+  <w:footnote w:type="separator" w:id="-1">
+    <w:p>
+      <w:pPr>
+        <w:spacing w:after="0" w:line="240" w:lineRule="auto"/>
+      </w:pPr>
+      <w:r>
+        <w:separator/>
+      </w:r>
+    </w:p>
+  </w:footnote>
+  <w:footnote w:type="continuationSeparator" w:id="0">
+    <w:p>
+      <w:pPr>
+        <w:spacing w:after="0" w:line="240" w:lineRule="auto"/>
+      </w:pPr>
+      <w:r>
+        <w:continuationSeparator/>
+      </w:r>
+    </w:p>
+  </w:footnote>
+</w:footnotes>
+</file>
+
+<file path=word/header1.xml><?xml version="1.0" encoding="utf-8"?>
+<w:hdr xmlns:wpc="http://schemas.microsoft.com/office/word/2010/wordprocessingCanvas" xmlns:mc="http://schemas.openxmlformats.org/markup-compatibility/2006" xmlns:o="urn:schemas-microsoft-com:office:office" xmlns:r="http://schemas.openxmlformats.org/officeDocument/2006/relationships" xmlns:m="http://schemas.openxmlformats.org/officeDocument/2006/math" xmlns:v="urn:schemas-microsoft-com:vml" xmlns:wp14="http://schemas.microsoft.com/office/word/2010/wordprocessingDrawing" xmlns:wp="http://schemas.openxmlformats.org/drawingml/2006/wordprocessingDrawing" xmlns:w10="urn:schemas-microsoft-com:office:word" xmlns:w="http://schemas.openxmlformats.org/wordprocessingml/2006/main" xmlns:w14="http://schemas.microsoft.com/office/word/2010/wordml" xmlns:w15="http://schemas.microsoft.com/office/word/2012/wordml" xmlns:wpg="http://schemas.microsoft.com/office/word/2010/wordprocessingGroup" xmlns:wpi="http://schemas.microsoft.com/office/word/2010/wordprocessingInk" xmlns:wne="http://schemas.microsoft.com/office/word/2006/wordml" xmlns:wps="http://schemas.microsoft.com/office/word/2010/wordprocessingShape" mc:Ignorable="w14 w15 wp14">
+  <w:p>
+    <w:pPr>
+      <w:pStyle w:val="Header"/>
+    </w:pPr>
+  </w:p>
+  <w:p>
+    <w:pPr>
+      <w:pStyle w:val="Header"/>
+    </w:pPr>
+  </w:p>
+</w:hdr>
+</file>
+
+<file path=word/header2.xml><?xml version="1.0" encoding="utf-8"?>
+<w:hdr xmlns:wpc="http://schemas.microsoft.com/office/word/2010/wordprocessingCanvas" xmlns:mc="http://schemas.openxmlformats.org/markup-compatibility/2006" xmlns:o="urn:schemas-microsoft-com:office:office" xmlns:r="http://schemas.openxmlformats.org/officeDocument/2006/relationships" xmlns:m="http://schemas.openxmlformats.org/officeDocument/2006/math" xmlns:v="urn:schemas-microsoft-com:vml" xmlns:wp14="http://schemas.microsoft.com/office/word/2010/wordprocessingDrawing" xmlns:wp="http://schemas.openxmlformats.org/drawingml/2006/wordprocessingDrawing" xmlns:w10="urn:schemas-microsoft-com:office:word" xmlns:w="http://schemas.openxmlformats.org/wordprocessingml/2006/main" xmlns:w14="http://schemas.microsoft.com/office/word/2010/wordml" xmlns:w15="http://schemas.microsoft.com/office/word/2012/wordml" xmlns:wpg="http://schemas.microsoft.com/office/word/2010/wordprocessingGroup" xmlns:wpi="http://schemas.microsoft.com/office/word/2010/wordprocessingInk" xmlns:wne="http://schemas.microsoft.com/office/word/2006/wordml" xmlns:wps="http://schemas.microsoft.com/office/word/2010/wordprocessingShape" mc:Ignorable="w14 w15 wp14">
+  <w:p>
+    <w:pPr>
+      <w:pStyle w:val="Header"/>
+    </w:pPr>
+    <w:r>
+      <w:t xml:space="preserve">Hunt, Hill, Langham, </w:t>
+    </w:r>
+    <w:proofErr w:type="spellStart"/>
+    <w:r>
+      <w:t>Lonsway</w:t>
+    </w:r>
+    <w:proofErr w:type="spellEnd"/>
+  </w:p>
+  <w:p>
+    <w:pPr>
+      <w:pStyle w:val="Header"/>
+    </w:pPr>
+    <w:r>
+      <w:t>CSCE 315-503</w:t>
+    </w:r>
+  </w:p>
+</w:hdr>
 </file>
 
 <file path=word/numbering.xml><?xml version="1.0" encoding="utf-8"?>
@@ -5421,6 +6549,50 @@
       <w:szCs w:val="16"/>
     </w:rPr>
   </w:style>
+  <w:style w:type="paragraph" w:styleId="Header">
+    <w:name w:val="header"/>
+    <w:basedOn w:val="Normal"/>
+    <w:link w:val="HeaderChar"/>
+    <w:uiPriority w:val="99"/>
+    <w:unhideWhenUsed/>
+    <w:rsid w:val="00050060"/>
+    <w:pPr>
+      <w:tabs>
+        <w:tab w:val="center" w:pos="4680"/>
+        <w:tab w:val="right" w:pos="9360"/>
+      </w:tabs>
+      <w:spacing w:after="0" w:line="240" w:lineRule="auto"/>
+    </w:pPr>
+  </w:style>
+  <w:style w:type="character" w:customStyle="1" w:styleId="HeaderChar">
+    <w:name w:val="Header Char"/>
+    <w:basedOn w:val="DefaultParagraphFont"/>
+    <w:link w:val="Header"/>
+    <w:uiPriority w:val="99"/>
+    <w:rsid w:val="00050060"/>
+  </w:style>
+  <w:style w:type="paragraph" w:styleId="Footer">
+    <w:name w:val="footer"/>
+    <w:basedOn w:val="Normal"/>
+    <w:link w:val="FooterChar"/>
+    <w:uiPriority w:val="99"/>
+    <w:unhideWhenUsed/>
+    <w:rsid w:val="00050060"/>
+    <w:pPr>
+      <w:tabs>
+        <w:tab w:val="center" w:pos="4680"/>
+        <w:tab w:val="right" w:pos="9360"/>
+      </w:tabs>
+      <w:spacing w:after="0" w:line="240" w:lineRule="auto"/>
+    </w:pPr>
+  </w:style>
+  <w:style w:type="character" w:customStyle="1" w:styleId="FooterChar">
+    <w:name w:val="Footer Char"/>
+    <w:basedOn w:val="DefaultParagraphFont"/>
+    <w:link w:val="Footer"/>
+    <w:uiPriority w:val="99"/>
+    <w:rsid w:val="00050060"/>
+  </w:style>
 </w:styles>
 </file>
 

</xml_diff>

<commit_message>
Lots of work on the design doc. Tried to get it in-line with what we are actually doing. It stills needs some work, especially the highlighted parts.
</commit_message>
<xml_diff>
--- a/Design Document MPGame.docx
+++ b/Design Document MPGame.docx
@@ -16,8 +16,6 @@
           <w:szCs w:val="28"/>
         </w:rPr>
       </w:pPr>
-      <w:bookmarkStart w:id="0" w:name="_GoBack"/>
-      <w:bookmarkEnd w:id="0"/>
       <w:r>
         <w:rPr>
           <w:rStyle w:val="Strong"/>
@@ -681,39 +679,81 @@
           <w:sz w:val="20"/>
           <w:szCs w:val="20"/>
         </w:rPr>
-        <w:t xml:space="preserve">CSS, and HTML. It will use the </w:t>
-      </w:r>
-      <w:proofErr w:type="spellStart"/>
-      <w:r>
-        <w:rPr>
-          <w:rStyle w:val="apple-converted-space"/>
-          <w:rFonts w:ascii="Arial" w:hAnsi="Arial" w:cs="Arial"/>
-          <w:color w:val="000000"/>
-          <w:sz w:val="20"/>
-          <w:szCs w:val="20"/>
-        </w:rPr>
-        <w:t>E</w:t>
-      </w:r>
-      <w:r>
-        <w:rPr>
-          <w:rStyle w:val="apple-converted-space"/>
-          <w:rFonts w:ascii="Arial" w:hAnsi="Arial" w:cs="Arial"/>
-          <w:color w:val="000000"/>
-          <w:sz w:val="20"/>
-          <w:szCs w:val="20"/>
-        </w:rPr>
-        <w:t>aseljs</w:t>
-      </w:r>
-      <w:proofErr w:type="spellEnd"/>
-      <w:r>
-        <w:rPr>
-          <w:rStyle w:val="apple-converted-space"/>
-          <w:rFonts w:ascii="Arial" w:hAnsi="Arial" w:cs="Arial"/>
-          <w:color w:val="000000"/>
-          <w:sz w:val="20"/>
-          <w:szCs w:val="20"/>
-        </w:rPr>
-        <w:t xml:space="preserve"> framework for the graphics portion of the game. This client </w:t>
+        <w:t xml:space="preserve">CSS, and HTML. </w:t>
+      </w:r>
+      <w:r>
+        <w:rPr>
+          <w:rStyle w:val="apple-converted-space"/>
+          <w:rFonts w:ascii="Arial" w:hAnsi="Arial" w:cs="Arial"/>
+          <w:color w:val="000000"/>
+          <w:sz w:val="20"/>
+          <w:szCs w:val="20"/>
+        </w:rPr>
+        <w:t>Originally, the plan was to</w:t>
+      </w:r>
+      <w:r>
+        <w:rPr>
+          <w:rStyle w:val="apple-converted-space"/>
+          <w:rFonts w:ascii="Arial" w:hAnsi="Arial" w:cs="Arial"/>
+          <w:color w:val="000000"/>
+          <w:sz w:val="20"/>
+          <w:szCs w:val="20"/>
+        </w:rPr>
+        <w:t xml:space="preserve"> use the E</w:t>
+      </w:r>
+      <w:r>
+        <w:rPr>
+          <w:rStyle w:val="apple-converted-space"/>
+          <w:rFonts w:ascii="Arial" w:hAnsi="Arial" w:cs="Arial"/>
+          <w:color w:val="000000"/>
+          <w:sz w:val="20"/>
+          <w:szCs w:val="20"/>
+        </w:rPr>
+        <w:t>aseljs framework for the graphics portion of the game.</w:t>
+      </w:r>
+      <w:r>
+        <w:rPr>
+          <w:rStyle w:val="apple-converted-space"/>
+          <w:rFonts w:ascii="Arial" w:hAnsi="Arial" w:cs="Arial"/>
+          <w:color w:val="000000"/>
+          <w:sz w:val="20"/>
+          <w:szCs w:val="20"/>
+        </w:rPr>
+        <w:t xml:space="preserve"> However, after developing a very simply prototype and doing some research, it was decided that it would be easier and more straightforward just to use the built-in graphics instead of an external library.</w:t>
+      </w:r>
+      <w:r>
+        <w:rPr>
+          <w:rStyle w:val="apple-converted-space"/>
+          <w:rFonts w:ascii="Arial" w:hAnsi="Arial" w:cs="Arial"/>
+          <w:color w:val="000000"/>
+          <w:sz w:val="20"/>
+          <w:szCs w:val="20"/>
+        </w:rPr>
+        <w:t xml:space="preserve"> </w:t>
+      </w:r>
+    </w:p>
+    <w:p>
+      <w:pPr>
+        <w:pStyle w:val="NormalWeb"/>
+        <w:shd w:val="clear" w:color="auto" w:fill="FFFFFF"/>
+        <w:spacing w:before="0" w:beforeAutospacing="0" w:after="240" w:afterAutospacing="0" w:line="360" w:lineRule="atLeast"/>
+        <w:rPr>
+          <w:rStyle w:val="apple-converted-space"/>
+          <w:rFonts w:ascii="Arial" w:hAnsi="Arial" w:cs="Arial"/>
+          <w:color w:val="000000"/>
+          <w:sz w:val="20"/>
+          <w:szCs w:val="20"/>
+        </w:rPr>
+      </w:pPr>
+      <w:r>
+        <w:rPr>
+          <w:rStyle w:val="apple-converted-space"/>
+          <w:rFonts w:ascii="Arial" w:hAnsi="Arial" w:cs="Arial"/>
+          <w:color w:val="000000"/>
+          <w:sz w:val="20"/>
+          <w:szCs w:val="20"/>
+        </w:rPr>
+        <w:t xml:space="preserve">This client </w:t>
       </w:r>
       <w:r>
         <w:rPr>
@@ -733,7 +773,7 @@
           <w:sz w:val="20"/>
           <w:szCs w:val="20"/>
         </w:rPr>
-        <w:t xml:space="preserve"> which in turn create the game.</w:t>
+        <w:t xml:space="preserve"> which in turn create the game:</w:t>
       </w:r>
     </w:p>
     <w:p>
@@ -801,39 +841,50 @@
           <w:sz w:val="20"/>
           <w:szCs w:val="20"/>
         </w:rPr>
-        <w:t xml:space="preserve">he local graphics. This is the </w:t>
-      </w:r>
-      <w:proofErr w:type="spellStart"/>
-      <w:r>
-        <w:rPr>
-          <w:rStyle w:val="apple-converted-space"/>
-          <w:rFonts w:ascii="Arial" w:hAnsi="Arial" w:cs="Arial"/>
-          <w:color w:val="000000"/>
-          <w:sz w:val="20"/>
-          <w:szCs w:val="20"/>
-        </w:rPr>
-        <w:t>E</w:t>
-      </w:r>
-      <w:r>
-        <w:rPr>
-          <w:rStyle w:val="apple-converted-space"/>
-          <w:rFonts w:ascii="Arial" w:hAnsi="Arial" w:cs="Arial"/>
-          <w:color w:val="000000"/>
-          <w:sz w:val="20"/>
-          <w:szCs w:val="20"/>
-        </w:rPr>
-        <w:t>aseljs</w:t>
-      </w:r>
-      <w:proofErr w:type="spellEnd"/>
-      <w:r>
-        <w:rPr>
-          <w:rStyle w:val="apple-converted-space"/>
-          <w:rFonts w:ascii="Arial" w:hAnsi="Arial" w:cs="Arial"/>
-          <w:color w:val="000000"/>
-          <w:sz w:val="20"/>
-          <w:szCs w:val="20"/>
-        </w:rPr>
-        <w:t xml:space="preserve"> underlying framework that we use to draw on the canvas.  </w:t>
+        <w:t xml:space="preserve">he local graphics. </w:t>
+      </w:r>
+      <w:r>
+        <w:rPr>
+          <w:rStyle w:val="apple-converted-space"/>
+          <w:rFonts w:ascii="Arial" w:hAnsi="Arial" w:cs="Arial"/>
+          <w:color w:val="000000"/>
+          <w:sz w:val="20"/>
+          <w:szCs w:val="20"/>
+          <w:highlight w:val="yellow"/>
+        </w:rPr>
+        <w:t xml:space="preserve">This is the </w:t>
+      </w:r>
+      <w:r>
+        <w:rPr>
+          <w:rStyle w:val="apple-converted-space"/>
+          <w:rFonts w:ascii="Arial" w:hAnsi="Arial" w:cs="Arial"/>
+          <w:color w:val="000000"/>
+          <w:sz w:val="20"/>
+          <w:szCs w:val="20"/>
+          <w:highlight w:val="yellow"/>
+        </w:rPr>
+        <w:t>graphical</w:t>
+      </w:r>
+      <w:r>
+        <w:rPr>
+          <w:rStyle w:val="apple-converted-space"/>
+          <w:rFonts w:ascii="Arial" w:hAnsi="Arial" w:cs="Arial"/>
+          <w:color w:val="000000"/>
+          <w:sz w:val="20"/>
+          <w:szCs w:val="20"/>
+          <w:highlight w:val="yellow"/>
+        </w:rPr>
+        <w:t xml:space="preserve"> framework that we use to draw on the canvas</w:t>
+      </w:r>
+      <w:r>
+        <w:rPr>
+          <w:rStyle w:val="apple-converted-space"/>
+          <w:rFonts w:ascii="Arial" w:hAnsi="Arial" w:cs="Arial"/>
+          <w:color w:val="000000"/>
+          <w:sz w:val="20"/>
+          <w:szCs w:val="20"/>
+        </w:rPr>
+        <w:t xml:space="preserve">.  </w:t>
       </w:r>
     </w:p>
     <w:p>
@@ -1159,29 +1210,7 @@
           <w:sz w:val="20"/>
           <w:szCs w:val="20"/>
         </w:rPr>
-        <w:t xml:space="preserve">Animator: Object to manipulate objects on the screen, mainly being the ship. Handles events such as a crash and </w:t>
-      </w:r>
-      <w:proofErr w:type="spellStart"/>
-      <w:r>
-        <w:rPr>
-          <w:rStyle w:val="apple-converted-space"/>
-          <w:rFonts w:ascii="Arial" w:hAnsi="Arial" w:cs="Arial"/>
-          <w:color w:val="000000"/>
-          <w:sz w:val="20"/>
-          <w:szCs w:val="20"/>
-        </w:rPr>
-        <w:t>respawn</w:t>
-      </w:r>
-      <w:proofErr w:type="spellEnd"/>
-      <w:r>
-        <w:rPr>
-          <w:rStyle w:val="apple-converted-space"/>
-          <w:rFonts w:ascii="Arial" w:hAnsi="Arial" w:cs="Arial"/>
-          <w:color w:val="000000"/>
-          <w:sz w:val="20"/>
-          <w:szCs w:val="20"/>
-        </w:rPr>
-        <w:t>.</w:t>
+        <w:t>Animator: Object to manipulate objects on the screen, mainly being the ship. Handles events such as a crash and respawn.</w:t>
       </w:r>
     </w:p>
     <w:p>
@@ -1199,7 +1228,12 @@
           <w:szCs w:val="20"/>
         </w:rPr>
       </w:pPr>
-      <w:r>
+    </w:p>
+    <w:p>
+      <w:pPr>
+        <w:pStyle w:val="NormalWeb"/>
+        <w:shd w:val="clear" w:color="auto" w:fill="FFFFFF"/>
+        <w:spacing w:before="0" w:beforeAutospacing="0" w:after="240" w:afterAutospacing="0" w:line="360" w:lineRule="atLeast"/>
         <w:rPr>
           <w:rStyle w:val="apple-converted-space"/>
           <w:rFonts w:ascii="Arial" w:hAnsi="Arial" w:cs="Arial"/>
@@ -1209,6 +1243,34 @@
           <w:sz w:val="20"/>
           <w:szCs w:val="20"/>
         </w:rPr>
+      </w:pPr>
+    </w:p>
+    <w:p>
+      <w:pPr>
+        <w:pStyle w:val="NormalWeb"/>
+        <w:shd w:val="clear" w:color="auto" w:fill="FFFFFF"/>
+        <w:spacing w:before="0" w:beforeAutospacing="0" w:after="240" w:afterAutospacing="0" w:line="360" w:lineRule="atLeast"/>
+        <w:rPr>
+          <w:rStyle w:val="apple-converted-space"/>
+          <w:rFonts w:ascii="Arial" w:hAnsi="Arial" w:cs="Arial"/>
+          <w:b/>
+          <w:i/>
+          <w:color w:val="000000"/>
+          <w:sz w:val="20"/>
+          <w:szCs w:val="20"/>
+        </w:rPr>
+      </w:pPr>
+      <w:r>
+        <w:rPr>
+          <w:rStyle w:val="apple-converted-space"/>
+          <w:rFonts w:ascii="Arial" w:hAnsi="Arial" w:cs="Arial"/>
+          <w:b/>
+          <w:i/>
+          <w:color w:val="000000"/>
+          <w:sz w:val="20"/>
+          <w:szCs w:val="20"/>
+        </w:rPr>
+        <w:lastRenderedPageBreak/>
         <w:t>Server:</w:t>
       </w:r>
     </w:p>
@@ -1371,7 +1433,6 @@
           <w:sz w:val="20"/>
           <w:szCs w:val="20"/>
         </w:rPr>
-        <w:lastRenderedPageBreak/>
         <w:t xml:space="preserve">Database: This is a database containing all of the users of the game, and their rating and password protection information. </w:t>
       </w:r>
     </w:p>
@@ -1604,36 +1665,46 @@
           <w:sz w:val="20"/>
           <w:szCs w:val="20"/>
         </w:rPr>
-        <w:t xml:space="preserve">everything else. A stage is an </w:t>
-      </w:r>
-      <w:proofErr w:type="spellStart"/>
-      <w:r>
-        <w:rPr>
-          <w:rFonts w:ascii="Arial" w:hAnsi="Arial" w:cs="Arial"/>
-          <w:color w:val="000000"/>
-          <w:sz w:val="20"/>
-          <w:szCs w:val="20"/>
-        </w:rPr>
-        <w:t>E</w:t>
-      </w:r>
-      <w:r>
-        <w:rPr>
-          <w:rFonts w:ascii="Arial" w:hAnsi="Arial" w:cs="Arial"/>
-          <w:color w:val="000000"/>
-          <w:sz w:val="20"/>
-          <w:szCs w:val="20"/>
-        </w:rPr>
-        <w:t>aseljs</w:t>
-      </w:r>
-      <w:proofErr w:type="spellEnd"/>
-      <w:r>
-        <w:rPr>
-          <w:rFonts w:ascii="Arial" w:hAnsi="Arial" w:cs="Arial"/>
-          <w:color w:val="000000"/>
-          <w:sz w:val="20"/>
-          <w:szCs w:val="20"/>
-        </w:rPr>
-        <w:t xml:space="preserve"> framework object, from which objects can be attached and detached in order to display and remove them. The stage does little more than this, to provide an entity on which we can draw. The functions that are used with the stage are:</w:t>
+        <w:t xml:space="preserve">everything else. </w:t>
+      </w:r>
+      <w:r>
+        <w:rPr>
+          <w:rFonts w:ascii="Arial" w:hAnsi="Arial" w:cs="Arial"/>
+          <w:color w:val="000000"/>
+          <w:sz w:val="20"/>
+          <w:szCs w:val="20"/>
+          <w:highlight w:val="yellow"/>
+        </w:rPr>
+        <w:t xml:space="preserve">A stage is </w:t>
+      </w:r>
+      <w:r>
+        <w:rPr>
+          <w:rFonts w:ascii="Arial" w:hAnsi="Arial" w:cs="Arial"/>
+          <w:color w:val="000000"/>
+          <w:sz w:val="20"/>
+          <w:szCs w:val="20"/>
+          <w:highlight w:val="yellow"/>
+        </w:rPr>
+        <w:t>the basic graphical</w:t>
+      </w:r>
+      <w:r>
+        <w:rPr>
+          <w:rFonts w:ascii="Arial" w:hAnsi="Arial" w:cs="Arial"/>
+          <w:color w:val="000000"/>
+          <w:sz w:val="20"/>
+          <w:szCs w:val="20"/>
+          <w:highlight w:val="yellow"/>
+        </w:rPr>
+        <w:t xml:space="preserve"> object</w:t>
+      </w:r>
+      <w:r>
+        <w:rPr>
+          <w:rFonts w:ascii="Arial" w:hAnsi="Arial" w:cs="Arial"/>
+          <w:color w:val="000000"/>
+          <w:sz w:val="20"/>
+          <w:szCs w:val="20"/>
+        </w:rPr>
+        <w:t>, from which objects can be attached and detached in order to display and remove them. The stage does little more than this, to provide an entity on which we can draw. The functions that are used with the stage are:</w:t>
       </w:r>
     </w:p>
     <w:p>
@@ -1652,25 +1723,14 @@
           <w:szCs w:val="20"/>
         </w:rPr>
       </w:pPr>
-      <w:proofErr w:type="gramStart"/>
-      <w:r>
-        <w:rPr>
-          <w:rFonts w:ascii="Arial" w:hAnsi="Arial" w:cs="Arial"/>
-          <w:color w:val="000000"/>
-          <w:sz w:val="20"/>
-          <w:szCs w:val="20"/>
-        </w:rPr>
-        <w:t>detach</w:t>
-      </w:r>
-      <w:proofErr w:type="gramEnd"/>
-      <w:r>
-        <w:rPr>
-          <w:rFonts w:ascii="Arial" w:hAnsi="Arial" w:cs="Arial"/>
-          <w:color w:val="000000"/>
-          <w:sz w:val="20"/>
-          <w:szCs w:val="20"/>
-        </w:rPr>
-        <w:t xml:space="preserve"> (</w:t>
+      <w:r>
+        <w:rPr>
+          <w:rFonts w:ascii="Arial" w:hAnsi="Arial" w:cs="Arial"/>
+          <w:color w:val="000000"/>
+          <w:sz w:val="20"/>
+          <w:szCs w:val="20"/>
+        </w:rPr>
+        <w:t>detach (</w:t>
       </w:r>
       <w:r>
         <w:rPr>
@@ -1707,25 +1767,14 @@
           <w:szCs w:val="20"/>
         </w:rPr>
       </w:pPr>
-      <w:proofErr w:type="gramStart"/>
-      <w:r>
-        <w:rPr>
-          <w:rFonts w:ascii="Arial" w:hAnsi="Arial" w:cs="Arial"/>
-          <w:color w:val="000000"/>
-          <w:sz w:val="20"/>
-          <w:szCs w:val="20"/>
-        </w:rPr>
-        <w:t>attach</w:t>
-      </w:r>
-      <w:proofErr w:type="gramEnd"/>
-      <w:r>
-        <w:rPr>
-          <w:rFonts w:ascii="Arial" w:hAnsi="Arial" w:cs="Arial"/>
-          <w:color w:val="000000"/>
-          <w:sz w:val="20"/>
-          <w:szCs w:val="20"/>
-        </w:rPr>
-        <w:t xml:space="preserve"> (</w:t>
+      <w:r>
+        <w:rPr>
+          <w:rFonts w:ascii="Arial" w:hAnsi="Arial" w:cs="Arial"/>
+          <w:color w:val="000000"/>
+          <w:sz w:val="20"/>
+          <w:szCs w:val="20"/>
+        </w:rPr>
+        <w:t>attach (</w:t>
       </w:r>
       <w:r>
         <w:rPr>
@@ -1782,6 +1831,7 @@
           <w:sz w:val="20"/>
           <w:szCs w:val="20"/>
         </w:rPr>
+        <w:lastRenderedPageBreak/>
         <w:t>From there, we move on to the screen manager. This is really no more than a state which desc</w:t>
       </w:r>
       <w:r>
@@ -1835,12 +1885,7 @@
           <w:szCs w:val="20"/>
         </w:rPr>
       </w:pPr>
-    </w:p>
-    <w:p>
-      <w:pPr>
-        <w:pStyle w:val="NormalWeb"/>
-        <w:shd w:val="clear" w:color="auto" w:fill="FFFFFF"/>
-        <w:spacing w:before="0" w:beforeAutospacing="0" w:after="240" w:afterAutospacing="0" w:line="360" w:lineRule="atLeast"/>
+      <w:r>
         <w:rPr>
           <w:rFonts w:ascii="Arial" w:hAnsi="Arial" w:cs="Arial"/>
           <w:b/>
@@ -1849,7 +1894,503 @@
           <w:sz w:val="20"/>
           <w:szCs w:val="20"/>
         </w:rPr>
-      </w:pPr>
+        <w:t>Menu Manager:</w:t>
+      </w:r>
+    </w:p>
+    <w:p>
+      <w:pPr>
+        <w:pStyle w:val="NormalWeb"/>
+        <w:shd w:val="clear" w:color="auto" w:fill="FFFFFF"/>
+        <w:spacing w:before="0" w:beforeAutospacing="0" w:after="240" w:afterAutospacing="0" w:line="360" w:lineRule="atLeast"/>
+        <w:rPr>
+          <w:rFonts w:ascii="Arial" w:hAnsi="Arial" w:cs="Arial"/>
+          <w:color w:val="000000"/>
+          <w:sz w:val="20"/>
+          <w:szCs w:val="20"/>
+        </w:rPr>
+      </w:pPr>
+      <w:r>
+        <w:rPr>
+          <w:rFonts w:ascii="Arial" w:hAnsi="Arial" w:cs="Arial"/>
+          <w:color w:val="000000"/>
+          <w:sz w:val="20"/>
+          <w:szCs w:val="20"/>
+        </w:rPr>
+        <w:t>So first, let us address the menu manager. Whenever the menu manager is opened,</w:t>
+      </w:r>
+      <w:r>
+        <w:rPr>
+          <w:rFonts w:ascii="Arial" w:hAnsi="Arial" w:cs="Arial"/>
+          <w:color w:val="000000"/>
+          <w:sz w:val="20"/>
+          <w:szCs w:val="20"/>
+        </w:rPr>
+        <w:t xml:space="preserve"> a mouse event handler is added</w:t>
+      </w:r>
+      <w:r>
+        <w:rPr>
+          <w:rFonts w:ascii="Arial" w:hAnsi="Arial" w:cs="Arial"/>
+          <w:color w:val="000000"/>
+          <w:sz w:val="20"/>
+          <w:szCs w:val="20"/>
+        </w:rPr>
+        <w:t xml:space="preserve"> to handle clicks on the text</w:t>
+      </w:r>
+      <w:r>
+        <w:rPr>
+          <w:rFonts w:ascii="Arial" w:hAnsi="Arial" w:cs="Arial"/>
+          <w:color w:val="000000"/>
+          <w:sz w:val="20"/>
+          <w:szCs w:val="20"/>
+        </w:rPr>
+        <w:t>,</w:t>
+      </w:r>
+      <w:r>
+        <w:rPr>
+          <w:rFonts w:ascii="Arial" w:hAnsi="Arial" w:cs="Arial"/>
+          <w:color w:val="000000"/>
+          <w:sz w:val="20"/>
+          <w:szCs w:val="20"/>
+        </w:rPr>
+        <w:t xml:space="preserve"> which redirect the user. The text wi</w:t>
+      </w:r>
+      <w:r>
+        <w:rPr>
+          <w:rFonts w:ascii="Arial" w:hAnsi="Arial" w:cs="Arial"/>
+          <w:color w:val="000000"/>
+          <w:sz w:val="20"/>
+          <w:szCs w:val="20"/>
+        </w:rPr>
+        <w:t xml:space="preserve">ll be drawn again by using the </w:t>
+      </w:r>
+      <w:r>
+        <w:rPr>
+          <w:rFonts w:ascii="Arial" w:hAnsi="Arial" w:cs="Arial"/>
+          <w:color w:val="000000"/>
+          <w:sz w:val="20"/>
+          <w:szCs w:val="20"/>
+          <w:highlight w:val="yellow"/>
+        </w:rPr>
+        <w:t>Canvas Text objects</w:t>
+      </w:r>
+      <w:r>
+        <w:rPr>
+          <w:rFonts w:ascii="Arial" w:hAnsi="Arial" w:cs="Arial"/>
+          <w:color w:val="000000"/>
+          <w:sz w:val="20"/>
+          <w:szCs w:val="20"/>
+        </w:rPr>
+        <w:t xml:space="preserve">, </w:t>
+      </w:r>
+      <w:r>
+        <w:rPr>
+          <w:rFonts w:ascii="Arial" w:hAnsi="Arial" w:cs="Arial"/>
+          <w:color w:val="000000"/>
+          <w:sz w:val="20"/>
+          <w:szCs w:val="20"/>
+        </w:rPr>
+        <w:t>which can be added to the stage and drawn easily. The main control flow of the screen manager is run through the function:</w:t>
+      </w:r>
+    </w:p>
+    <w:p>
+      <w:pPr>
+        <w:pStyle w:val="NormalWeb"/>
+        <w:shd w:val="clear" w:color="auto" w:fill="FFFFFF"/>
+        <w:spacing w:before="0" w:beforeAutospacing="0" w:after="240" w:afterAutospacing="0" w:line="360" w:lineRule="atLeast"/>
+        <w:rPr>
+          <w:rFonts w:ascii="Arial" w:hAnsi="Arial" w:cs="Arial"/>
+          <w:color w:val="000000"/>
+          <w:sz w:val="20"/>
+          <w:szCs w:val="20"/>
+        </w:rPr>
+      </w:pPr>
+      <w:r>
+        <w:rPr>
+          <w:rFonts w:ascii="Arial" w:hAnsi="Arial" w:cs="Arial"/>
+          <w:color w:val="000000"/>
+          <w:sz w:val="20"/>
+          <w:szCs w:val="20"/>
+        </w:rPr>
+        <w:t>function displayScreen( index );</w:t>
+      </w:r>
+    </w:p>
+    <w:p>
+      <w:pPr>
+        <w:pStyle w:val="NormalWeb"/>
+        <w:shd w:val="clear" w:color="auto" w:fill="FFFFFF"/>
+        <w:spacing w:before="0" w:beforeAutospacing="0" w:after="240" w:afterAutospacing="0" w:line="360" w:lineRule="atLeast"/>
+        <w:rPr>
+          <w:rFonts w:ascii="Arial" w:hAnsi="Arial" w:cs="Arial"/>
+          <w:color w:val="000000"/>
+          <w:sz w:val="20"/>
+          <w:szCs w:val="20"/>
+        </w:rPr>
+      </w:pPr>
+      <w:r>
+        <w:rPr>
+          <w:rFonts w:ascii="Arial" w:hAnsi="Arial" w:cs="Arial"/>
+          <w:color w:val="000000"/>
+          <w:sz w:val="20"/>
+          <w:szCs w:val="20"/>
+        </w:rPr>
+        <w:t>The indices of possible screens (highscore, m</w:t>
+      </w:r>
+      <w:r>
+        <w:rPr>
+          <w:rFonts w:ascii="Arial" w:hAnsi="Arial" w:cs="Arial"/>
+          <w:color w:val="000000"/>
+          <w:sz w:val="20"/>
+          <w:szCs w:val="20"/>
+        </w:rPr>
+        <w:t>ain menu, instructions) are pre-</w:t>
+      </w:r>
+      <w:r>
+        <w:rPr>
+          <w:rFonts w:ascii="Arial" w:hAnsi="Arial" w:cs="Arial"/>
+          <w:color w:val="000000"/>
+          <w:sz w:val="20"/>
+          <w:szCs w:val="20"/>
+        </w:rPr>
+        <w:t>declared</w:t>
+      </w:r>
+      <w:r>
+        <w:rPr>
+          <w:rFonts w:ascii="Arial" w:hAnsi="Arial" w:cs="Arial"/>
+          <w:color w:val="000000"/>
+          <w:sz w:val="20"/>
+          <w:szCs w:val="20"/>
+        </w:rPr>
+        <w:t xml:space="preserve"> as constants in an enumeration-</w:t>
+      </w:r>
+      <w:r>
+        <w:rPr>
+          <w:rFonts w:ascii="Arial" w:hAnsi="Arial" w:cs="Arial"/>
+          <w:color w:val="000000"/>
+          <w:sz w:val="20"/>
+          <w:szCs w:val="20"/>
+        </w:rPr>
+        <w:t>style beforehand</w:t>
+      </w:r>
+      <w:r>
+        <w:rPr>
+          <w:rFonts w:ascii="Arial" w:hAnsi="Arial" w:cs="Arial"/>
+          <w:color w:val="000000"/>
+          <w:sz w:val="20"/>
+          <w:szCs w:val="20"/>
+        </w:rPr>
+        <w:t>.</w:t>
+      </w:r>
+      <w:r>
+        <w:rPr>
+          <w:rFonts w:ascii="Arial" w:hAnsi="Arial" w:cs="Arial"/>
+          <w:color w:val="000000"/>
+          <w:sz w:val="20"/>
+          <w:szCs w:val="20"/>
+        </w:rPr>
+        <w:t xml:space="preserve"> </w:t>
+      </w:r>
+      <w:r>
+        <w:rPr>
+          <w:rFonts w:ascii="Arial" w:hAnsi="Arial" w:cs="Arial"/>
+          <w:color w:val="000000"/>
+          <w:sz w:val="20"/>
+          <w:szCs w:val="20"/>
+        </w:rPr>
+        <w:t>Therefore,</w:t>
+      </w:r>
+      <w:r>
+        <w:rPr>
+          <w:rFonts w:ascii="Arial" w:hAnsi="Arial" w:cs="Arial"/>
+          <w:color w:val="000000"/>
+          <w:sz w:val="20"/>
+          <w:szCs w:val="20"/>
+        </w:rPr>
+        <w:t xml:space="preserve"> this function can be used to call any menu (i</w:t>
+      </w:r>
+      <w:r>
+        <w:rPr>
+          <w:rFonts w:ascii="Arial" w:hAnsi="Arial" w:cs="Arial"/>
+          <w:color w:val="000000"/>
+          <w:sz w:val="20"/>
+          <w:szCs w:val="20"/>
+        </w:rPr>
+        <w:t>.</w:t>
+      </w:r>
+      <w:r>
+        <w:rPr>
+          <w:rFonts w:ascii="Arial" w:hAnsi="Arial" w:cs="Arial"/>
+          <w:color w:val="000000"/>
+          <w:sz w:val="20"/>
+          <w:szCs w:val="20"/>
+        </w:rPr>
+        <w:t>e.</w:t>
+      </w:r>
+      <w:r>
+        <w:rPr>
+          <w:rFonts w:ascii="Arial" w:hAnsi="Arial" w:cs="Arial"/>
+          <w:color w:val="000000"/>
+          <w:sz w:val="20"/>
+          <w:szCs w:val="20"/>
+        </w:rPr>
+        <w:t>,</w:t>
+      </w:r>
+      <w:r>
+        <w:rPr>
+          <w:rFonts w:ascii="Arial" w:hAnsi="Arial" w:cs="Arial"/>
+          <w:color w:val="000000"/>
+          <w:sz w:val="20"/>
+          <w:szCs w:val="20"/>
+        </w:rPr>
+        <w:t xml:space="preserve"> at startup the main function can call displayScreen(</w:t>
+      </w:r>
+      <w:r>
+        <w:rPr>
+          <w:rFonts w:ascii="Arial" w:hAnsi="Arial" w:cs="Arial"/>
+          <w:color w:val="000000"/>
+          <w:sz w:val="20"/>
+          <w:szCs w:val="20"/>
+        </w:rPr>
+        <w:t xml:space="preserve"> </w:t>
+      </w:r>
+      <w:r>
+        <w:rPr>
+          <w:rFonts w:ascii="Arial" w:hAnsi="Arial" w:cs="Arial"/>
+          <w:color w:val="000000"/>
+          <w:sz w:val="20"/>
+          <w:szCs w:val="20"/>
+        </w:rPr>
+        <w:t>MAIN_MENU</w:t>
+      </w:r>
+      <w:r>
+        <w:rPr>
+          <w:rFonts w:ascii="Arial" w:hAnsi="Arial" w:cs="Arial"/>
+          <w:color w:val="000000"/>
+          <w:sz w:val="20"/>
+          <w:szCs w:val="20"/>
+        </w:rPr>
+        <w:t xml:space="preserve"> </w:t>
+      </w:r>
+      <w:r>
+        <w:rPr>
+          <w:rFonts w:ascii="Arial" w:hAnsi="Arial" w:cs="Arial"/>
+          <w:color w:val="000000"/>
+          <w:sz w:val="20"/>
+          <w:szCs w:val="20"/>
+        </w:rPr>
+        <w:t>) to easily and clearly start the main menu). All other function calls through the menu manager are t</w:t>
+      </w:r>
+      <w:r>
+        <w:rPr>
+          <w:rFonts w:ascii="Arial" w:hAnsi="Arial" w:cs="Arial"/>
+          <w:color w:val="000000"/>
+          <w:sz w:val="20"/>
+          <w:szCs w:val="20"/>
+        </w:rPr>
+        <w:t xml:space="preserve">hrough the </w:t>
+      </w:r>
+      <w:r>
+        <w:rPr>
+          <w:rFonts w:ascii="Arial" w:hAnsi="Arial" w:cs="Arial"/>
+          <w:color w:val="000000"/>
+          <w:sz w:val="20"/>
+          <w:szCs w:val="20"/>
+          <w:highlight w:val="yellow"/>
+        </w:rPr>
+        <w:t>graphical</w:t>
+      </w:r>
+      <w:r>
+        <w:rPr>
+          <w:rFonts w:ascii="Arial" w:hAnsi="Arial" w:cs="Arial"/>
+          <w:color w:val="000000"/>
+          <w:sz w:val="20"/>
+          <w:szCs w:val="20"/>
+        </w:rPr>
+        <w:t xml:space="preserve"> framework, via</w:t>
+      </w:r>
+      <w:r>
+        <w:rPr>
+          <w:rFonts w:ascii="Arial" w:hAnsi="Arial" w:cs="Arial"/>
+          <w:color w:val="000000"/>
+          <w:sz w:val="20"/>
+          <w:szCs w:val="20"/>
+        </w:rPr>
+        <w:t xml:space="preserve"> crea</w:t>
+      </w:r>
+      <w:r>
+        <w:rPr>
+          <w:rFonts w:ascii="Arial" w:hAnsi="Arial" w:cs="Arial"/>
+          <w:color w:val="000000"/>
+          <w:sz w:val="20"/>
+          <w:szCs w:val="20"/>
+        </w:rPr>
+        <w:t>ting text objects to display</w:t>
+      </w:r>
+      <w:r>
+        <w:rPr>
+          <w:rFonts w:ascii="Arial" w:hAnsi="Arial" w:cs="Arial"/>
+          <w:color w:val="000000"/>
+          <w:sz w:val="20"/>
+          <w:szCs w:val="20"/>
+        </w:rPr>
+        <w:t xml:space="preserve"> and attaching/detaching them from the stage. </w:t>
+      </w:r>
+    </w:p>
+    <w:p>
+      <w:pPr>
+        <w:pStyle w:val="NormalWeb"/>
+        <w:shd w:val="clear" w:color="auto" w:fill="FFFFFF"/>
+        <w:spacing w:before="0" w:beforeAutospacing="0" w:after="240" w:afterAutospacing="0" w:line="360" w:lineRule="atLeast"/>
+        <w:rPr>
+          <w:rFonts w:ascii="Arial" w:hAnsi="Arial" w:cs="Arial"/>
+          <w:color w:val="000000"/>
+          <w:sz w:val="20"/>
+          <w:szCs w:val="20"/>
+        </w:rPr>
+      </w:pPr>
+      <w:r>
+        <w:rPr>
+          <w:rFonts w:ascii="Arial" w:hAnsi="Arial" w:cs="Arial"/>
+          <w:color w:val="000000"/>
+          <w:sz w:val="20"/>
+          <w:szCs w:val="20"/>
+        </w:rPr>
+        <w:t xml:space="preserve">From the </w:t>
+      </w:r>
+      <w:r>
+        <w:rPr>
+          <w:rFonts w:ascii="Arial" w:hAnsi="Arial" w:cs="Arial"/>
+          <w:color w:val="000000"/>
+          <w:sz w:val="20"/>
+          <w:szCs w:val="20"/>
+        </w:rPr>
+        <w:t>menu</w:t>
+      </w:r>
+      <w:r>
+        <w:rPr>
+          <w:rFonts w:ascii="Arial" w:hAnsi="Arial" w:cs="Arial"/>
+          <w:color w:val="000000"/>
+          <w:sz w:val="20"/>
+          <w:szCs w:val="20"/>
+        </w:rPr>
+        <w:t xml:space="preserve"> manager, the program can also call startGame( type, host ), which </w:t>
+      </w:r>
+      <w:r>
+        <w:rPr>
+          <w:rFonts w:ascii="Arial" w:hAnsi="Arial" w:cs="Arial"/>
+          <w:color w:val="000000"/>
+          <w:sz w:val="20"/>
+          <w:szCs w:val="20"/>
+        </w:rPr>
+        <w:t>start</w:t>
+      </w:r>
+      <w:r>
+        <w:rPr>
+          <w:rFonts w:ascii="Arial" w:hAnsi="Arial" w:cs="Arial"/>
+          <w:color w:val="000000"/>
+          <w:sz w:val="20"/>
+          <w:szCs w:val="20"/>
+        </w:rPr>
+        <w:t xml:space="preserve"> a game using enumeration-style constants</w:t>
+      </w:r>
+      <w:r>
+        <w:rPr>
+          <w:rFonts w:ascii="Arial" w:hAnsi="Arial" w:cs="Arial"/>
+          <w:color w:val="000000"/>
+          <w:sz w:val="20"/>
+          <w:szCs w:val="20"/>
+        </w:rPr>
+        <w:t>: SINGLE_TIME, SINGLE_CHALLENGE, MULTI_RACE, MULTI_CHALLENGE. This is passed as a parameter, which determines which type of levels to generate. The host is a Boolean value</w:t>
+      </w:r>
+      <w:r>
+        <w:rPr>
+          <w:rFonts w:ascii="Arial" w:hAnsi="Arial" w:cs="Arial"/>
+          <w:color w:val="000000"/>
+          <w:sz w:val="20"/>
+          <w:szCs w:val="20"/>
+        </w:rPr>
+        <w:t>,</w:t>
+      </w:r>
+      <w:r>
+        <w:rPr>
+          <w:rFonts w:ascii="Arial" w:hAnsi="Arial" w:cs="Arial"/>
+          <w:color w:val="000000"/>
+          <w:sz w:val="20"/>
+          <w:szCs w:val="20"/>
+        </w:rPr>
+        <w:t xml:space="preserve"> which is passed for multiplayer game modes, and determines if the current</w:t>
+      </w:r>
+      <w:r>
+        <w:rPr>
+          <w:rFonts w:ascii="Arial" w:hAnsi="Arial" w:cs="Arial"/>
+          <w:color w:val="000000"/>
+          <w:sz w:val="20"/>
+          <w:szCs w:val="20"/>
+        </w:rPr>
+        <w:t xml:space="preserve"> client</w:t>
+      </w:r>
+      <w:r>
+        <w:rPr>
+          <w:rFonts w:ascii="Arial" w:hAnsi="Arial" w:cs="Arial"/>
+          <w:color w:val="000000"/>
+          <w:sz w:val="20"/>
+          <w:szCs w:val="20"/>
+        </w:rPr>
+        <w:t xml:space="preserve"> </w:t>
+      </w:r>
+      <w:r>
+        <w:rPr>
+          <w:rFonts w:ascii="Arial" w:hAnsi="Arial" w:cs="Arial"/>
+          <w:color w:val="000000"/>
+          <w:sz w:val="20"/>
+          <w:szCs w:val="20"/>
+        </w:rPr>
+        <w:t>or</w:t>
+      </w:r>
+      <w:r>
+        <w:rPr>
+          <w:rFonts w:ascii="Arial" w:hAnsi="Arial" w:cs="Arial"/>
+          <w:color w:val="000000"/>
+          <w:sz w:val="20"/>
+          <w:szCs w:val="20"/>
+        </w:rPr>
+        <w:t xml:space="preserve"> the</w:t>
+      </w:r>
+      <w:r>
+        <w:rPr>
+          <w:rFonts w:ascii="Arial" w:hAnsi="Arial" w:cs="Arial"/>
+          <w:color w:val="000000"/>
+          <w:sz w:val="20"/>
+          <w:szCs w:val="20"/>
+        </w:rPr>
+        <w:t xml:space="preserve"> other </w:t>
+      </w:r>
+      <w:r>
+        <w:rPr>
+          <w:rFonts w:ascii="Arial" w:hAnsi="Arial" w:cs="Arial"/>
+          <w:color w:val="000000"/>
+          <w:sz w:val="20"/>
+          <w:szCs w:val="20"/>
+        </w:rPr>
+        <w:t>client will generate the levels. This is not to be confused</w:t>
+      </w:r>
+      <w:r>
+        <w:rPr>
+          <w:rFonts w:ascii="Arial" w:hAnsi="Arial" w:cs="Arial"/>
+          <w:color w:val="000000"/>
+          <w:sz w:val="20"/>
+          <w:szCs w:val="20"/>
+        </w:rPr>
+        <w:t xml:space="preserve"> as saying</w:t>
+      </w:r>
+      <w:r>
+        <w:rPr>
+          <w:rFonts w:ascii="Arial" w:hAnsi="Arial" w:cs="Arial"/>
+          <w:color w:val="000000"/>
+          <w:sz w:val="20"/>
+          <w:szCs w:val="20"/>
+        </w:rPr>
+        <w:t xml:space="preserve"> that the client itself hosts the gameplay.  </w:t>
+      </w:r>
     </w:p>
     <w:p>
       <w:pPr>
@@ -1874,138 +2415,179 @@
           <w:sz w:val="20"/>
           <w:szCs w:val="20"/>
         </w:rPr>
+        <w:t>Game Manager:</w:t>
+      </w:r>
+    </w:p>
+    <w:p>
+      <w:pPr>
+        <w:pStyle w:val="NormalWeb"/>
+        <w:shd w:val="clear" w:color="auto" w:fill="FFFFFF"/>
+        <w:spacing w:before="0" w:beforeAutospacing="0" w:after="240" w:afterAutospacing="0" w:line="360" w:lineRule="atLeast"/>
+        <w:rPr>
+          <w:rFonts w:ascii="Arial" w:hAnsi="Arial" w:cs="Arial"/>
+          <w:color w:val="000000"/>
+          <w:sz w:val="20"/>
+          <w:szCs w:val="20"/>
+        </w:rPr>
+      </w:pPr>
+      <w:r>
+        <w:rPr>
+          <w:rFonts w:ascii="Arial" w:hAnsi="Arial" w:cs="Arial"/>
+          <w:color w:val="000000"/>
+          <w:sz w:val="20"/>
+          <w:szCs w:val="20"/>
+        </w:rPr>
+        <w:t>Now we move on to the</w:t>
+      </w:r>
+      <w:r>
+        <w:rPr>
+          <w:rFonts w:ascii="Arial" w:hAnsi="Arial" w:cs="Arial"/>
+          <w:color w:val="000000"/>
+          <w:sz w:val="20"/>
+          <w:szCs w:val="20"/>
+        </w:rPr>
+        <w:t xml:space="preserve"> game manager</w:t>
+      </w:r>
+      <w:r>
+        <w:rPr>
+          <w:rFonts w:ascii="Arial" w:hAnsi="Arial" w:cs="Arial"/>
+          <w:color w:val="000000"/>
+          <w:sz w:val="20"/>
+          <w:szCs w:val="20"/>
+        </w:rPr>
+        <w:t xml:space="preserve"> itself</w:t>
+      </w:r>
+      <w:r>
+        <w:rPr>
+          <w:rFonts w:ascii="Arial" w:hAnsi="Arial" w:cs="Arial"/>
+          <w:color w:val="000000"/>
+          <w:sz w:val="20"/>
+          <w:szCs w:val="20"/>
+        </w:rPr>
+        <w:t>.</w:t>
+      </w:r>
+      <w:r>
+        <w:rPr>
+          <w:rFonts w:ascii="Arial" w:hAnsi="Arial" w:cs="Arial"/>
+          <w:color w:val="000000"/>
+          <w:sz w:val="20"/>
+          <w:szCs w:val="20"/>
+        </w:rPr>
+        <w:t xml:space="preserve"> </w:t>
+      </w:r>
+      <w:r>
+        <w:rPr>
+          <w:rFonts w:ascii="Arial" w:hAnsi="Arial" w:cs="Arial"/>
+          <w:color w:val="000000"/>
+          <w:sz w:val="20"/>
+          <w:szCs w:val="20"/>
+        </w:rPr>
+        <w:t>This</w:t>
+      </w:r>
+      <w:r>
+        <w:rPr>
+          <w:rFonts w:ascii="Arial" w:hAnsi="Arial" w:cs="Arial"/>
+          <w:color w:val="000000"/>
+          <w:sz w:val="20"/>
+          <w:szCs w:val="20"/>
+        </w:rPr>
+        <w:t xml:space="preserve"> is where the game mechanics and objects begin to come into play. The game manager primarily contains information on level design and the current layout of the levels. In addition, it contains functionalities for collision detection, as well as the ship itself, and the top and bottom bounding blocks. </w:t>
+      </w:r>
+      <w:r>
+        <w:rPr>
+          <w:rFonts w:ascii="Arial" w:hAnsi="Arial" w:cs="Arial"/>
+          <w:color w:val="000000"/>
+          <w:sz w:val="20"/>
+          <w:szCs w:val="20"/>
+        </w:rPr>
+        <w:t xml:space="preserve">As explained above, the menu manager transfers control to the game manager by calling function startGame( type, host ). </w:t>
+      </w:r>
+      <w:r>
+        <w:rPr>
+          <w:rFonts w:ascii="Arial" w:hAnsi="Arial" w:cs="Arial"/>
+          <w:color w:val="000000"/>
+          <w:sz w:val="20"/>
+          <w:szCs w:val="20"/>
+        </w:rPr>
+        <w:t>If the client is the host</w:t>
+      </w:r>
+      <w:r>
+        <w:rPr>
+          <w:rFonts w:ascii="Arial" w:hAnsi="Arial" w:cs="Arial"/>
+          <w:color w:val="000000"/>
+          <w:sz w:val="20"/>
+          <w:szCs w:val="20"/>
+        </w:rPr>
+        <w:t>, it generates a level layout which will be</w:t>
+      </w:r>
+      <w:r>
+        <w:rPr>
+          <w:rFonts w:ascii="Arial" w:hAnsi="Arial" w:cs="Arial"/>
+          <w:color w:val="000000"/>
+          <w:sz w:val="20"/>
+          <w:szCs w:val="20"/>
+        </w:rPr>
+        <w:t xml:space="preserve"> explained later, and if not, then the client can do nothing </w:t>
+      </w:r>
+      <w:r>
+        <w:rPr>
+          <w:rFonts w:ascii="Arial" w:hAnsi="Arial" w:cs="Arial"/>
+          <w:color w:val="000000"/>
+          <w:sz w:val="20"/>
+          <w:szCs w:val="20"/>
+        </w:rPr>
+        <w:t>but wait for the server to send</w:t>
+      </w:r>
+      <w:r>
+        <w:rPr>
+          <w:rFonts w:ascii="Arial" w:hAnsi="Arial" w:cs="Arial"/>
+          <w:color w:val="000000"/>
+          <w:sz w:val="20"/>
+          <w:szCs w:val="20"/>
+        </w:rPr>
+        <w:t xml:space="preserve"> the game layout generated by the other client.</w:t>
+      </w:r>
+    </w:p>
+    <w:p>
+      <w:pPr>
+        <w:pStyle w:val="NormalWeb"/>
+        <w:shd w:val="clear" w:color="auto" w:fill="FFFFFF"/>
+        <w:spacing w:before="0" w:beforeAutospacing="0" w:after="240" w:afterAutospacing="0" w:line="360" w:lineRule="atLeast"/>
+        <w:rPr>
+          <w:rFonts w:ascii="Arial" w:hAnsi="Arial" w:cs="Arial"/>
+          <w:color w:val="000000"/>
+          <w:sz w:val="20"/>
+          <w:szCs w:val="20"/>
+        </w:rPr>
+      </w:pPr>
+      <w:r>
+        <w:rPr>
+          <w:rFonts w:ascii="Arial" w:hAnsi="Arial" w:cs="Arial"/>
+          <w:color w:val="000000"/>
+          <w:sz w:val="20"/>
+          <w:szCs w:val="20"/>
+        </w:rPr>
         <w:lastRenderedPageBreak/>
-        <w:t>Menu Manager:</w:t>
-      </w:r>
-    </w:p>
-    <w:p>
-      <w:pPr>
-        <w:pStyle w:val="NormalWeb"/>
-        <w:shd w:val="clear" w:color="auto" w:fill="FFFFFF"/>
-        <w:spacing w:before="0" w:beforeAutospacing="0" w:after="240" w:afterAutospacing="0" w:line="360" w:lineRule="atLeast"/>
-        <w:rPr>
-          <w:rFonts w:ascii="Arial" w:hAnsi="Arial" w:cs="Arial"/>
-          <w:color w:val="000000"/>
-          <w:sz w:val="20"/>
-          <w:szCs w:val="20"/>
-        </w:rPr>
-      </w:pPr>
-      <w:r>
-        <w:rPr>
-          <w:rFonts w:ascii="Arial" w:hAnsi="Arial" w:cs="Arial"/>
-          <w:color w:val="000000"/>
-          <w:sz w:val="20"/>
-          <w:szCs w:val="20"/>
-        </w:rPr>
-        <w:t>So first, let us address the menu manager. Whenever the menu manager is opened,</w:t>
-      </w:r>
-      <w:r>
-        <w:rPr>
-          <w:rFonts w:ascii="Arial" w:hAnsi="Arial" w:cs="Arial"/>
-          <w:color w:val="000000"/>
-          <w:sz w:val="20"/>
-          <w:szCs w:val="20"/>
-        </w:rPr>
-        <w:t xml:space="preserve"> a mouse event handler is added</w:t>
-      </w:r>
-      <w:r>
-        <w:rPr>
-          <w:rFonts w:ascii="Arial" w:hAnsi="Arial" w:cs="Arial"/>
-          <w:color w:val="000000"/>
-          <w:sz w:val="20"/>
-          <w:szCs w:val="20"/>
-        </w:rPr>
-        <w:t xml:space="preserve"> to handle clicks on the text</w:t>
-      </w:r>
-      <w:r>
-        <w:rPr>
-          <w:rFonts w:ascii="Arial" w:hAnsi="Arial" w:cs="Arial"/>
-          <w:color w:val="000000"/>
-          <w:sz w:val="20"/>
-          <w:szCs w:val="20"/>
-        </w:rPr>
-        <w:t>,</w:t>
-      </w:r>
-      <w:r>
-        <w:rPr>
-          <w:rFonts w:ascii="Arial" w:hAnsi="Arial" w:cs="Arial"/>
-          <w:color w:val="000000"/>
-          <w:sz w:val="20"/>
-          <w:szCs w:val="20"/>
-        </w:rPr>
-        <w:t xml:space="preserve"> which redirect the user. The text wi</w:t>
-      </w:r>
-      <w:r>
-        <w:rPr>
-          <w:rFonts w:ascii="Arial" w:hAnsi="Arial" w:cs="Arial"/>
-          <w:color w:val="000000"/>
-          <w:sz w:val="20"/>
-          <w:szCs w:val="20"/>
-        </w:rPr>
-        <w:t xml:space="preserve">ll be drawn again by using the </w:t>
-      </w:r>
-      <w:proofErr w:type="spellStart"/>
-      <w:r>
-        <w:rPr>
-          <w:rFonts w:ascii="Arial" w:hAnsi="Arial" w:cs="Arial"/>
-          <w:color w:val="000000"/>
-          <w:sz w:val="20"/>
-          <w:szCs w:val="20"/>
-        </w:rPr>
-        <w:t>E</w:t>
-      </w:r>
-      <w:r>
-        <w:rPr>
-          <w:rFonts w:ascii="Arial" w:hAnsi="Arial" w:cs="Arial"/>
-          <w:color w:val="000000"/>
-          <w:sz w:val="20"/>
-          <w:szCs w:val="20"/>
-        </w:rPr>
-        <w:t>aseljs</w:t>
-      </w:r>
-      <w:proofErr w:type="spellEnd"/>
-      <w:r>
-        <w:rPr>
-          <w:rFonts w:ascii="Arial" w:hAnsi="Arial" w:cs="Arial"/>
-          <w:color w:val="000000"/>
-          <w:sz w:val="20"/>
-          <w:szCs w:val="20"/>
-        </w:rPr>
-        <w:t xml:space="preserve"> Text object framework, </w:t>
-      </w:r>
-      <w:r>
-        <w:rPr>
-          <w:rFonts w:ascii="Arial" w:hAnsi="Arial" w:cs="Arial"/>
-          <w:color w:val="000000"/>
-          <w:sz w:val="20"/>
-          <w:szCs w:val="20"/>
-        </w:rPr>
-        <w:t>which can be added to the stage and drawn easily. The main control flow of the screen manager is run through the function:</w:t>
-      </w:r>
-    </w:p>
-    <w:p>
-      <w:pPr>
-        <w:pStyle w:val="NormalWeb"/>
-        <w:shd w:val="clear" w:color="auto" w:fill="FFFFFF"/>
-        <w:spacing w:before="0" w:beforeAutospacing="0" w:after="240" w:afterAutospacing="0" w:line="360" w:lineRule="atLeast"/>
-        <w:rPr>
-          <w:rFonts w:ascii="Arial" w:hAnsi="Arial" w:cs="Arial"/>
-          <w:color w:val="000000"/>
-          <w:sz w:val="20"/>
-          <w:szCs w:val="20"/>
-        </w:rPr>
-      </w:pPr>
-      <w:proofErr w:type="gramStart"/>
-      <w:r>
-        <w:rPr>
-          <w:rFonts w:ascii="Arial" w:hAnsi="Arial" w:cs="Arial"/>
-          <w:color w:val="000000"/>
-          <w:sz w:val="20"/>
-          <w:szCs w:val="20"/>
-        </w:rPr>
-        <w:t>function</w:t>
-      </w:r>
-      <w:proofErr w:type="gramEnd"/>
+        <w:t>*As a quick side note, the rationale behind generating the level design in the client is thus; the client already needs a level generator for single player, unless we want the client to have communication with the server while in single player mode. So from there, it would be repetitive and unnecessary to put this in t</w:t>
+      </w:r>
+      <w:r>
+        <w:rPr>
+          <w:rFonts w:ascii="Arial" w:hAnsi="Arial" w:cs="Arial"/>
+          <w:color w:val="000000"/>
+          <w:sz w:val="20"/>
+          <w:szCs w:val="20"/>
+        </w:rPr>
+        <w:t>he server code as w</w:t>
+      </w:r>
+      <w:r>
+        <w:rPr>
+          <w:rFonts w:ascii="Arial" w:hAnsi="Arial" w:cs="Arial"/>
+          <w:color w:val="000000"/>
+          <w:sz w:val="20"/>
+          <w:szCs w:val="20"/>
+        </w:rPr>
+        <w:t>ell.</w:t>
+      </w:r>
       <w:r>
         <w:rPr>
           <w:rFonts w:ascii="Arial" w:hAnsi="Arial" w:cs="Arial"/>
@@ -2014,487 +2596,6 @@
           <w:szCs w:val="20"/>
         </w:rPr>
         <w:t xml:space="preserve"> </w:t>
-      </w:r>
-      <w:proofErr w:type="spellStart"/>
-      <w:r>
-        <w:rPr>
-          <w:rFonts w:ascii="Arial" w:hAnsi="Arial" w:cs="Arial"/>
-          <w:color w:val="000000"/>
-          <w:sz w:val="20"/>
-          <w:szCs w:val="20"/>
-        </w:rPr>
-        <w:t>displayScreen</w:t>
-      </w:r>
-      <w:proofErr w:type="spellEnd"/>
-      <w:r>
-        <w:rPr>
-          <w:rFonts w:ascii="Arial" w:hAnsi="Arial" w:cs="Arial"/>
-          <w:color w:val="000000"/>
-          <w:sz w:val="20"/>
-          <w:szCs w:val="20"/>
-        </w:rPr>
-        <w:t>( index );</w:t>
-      </w:r>
-    </w:p>
-    <w:p>
-      <w:pPr>
-        <w:pStyle w:val="NormalWeb"/>
-        <w:shd w:val="clear" w:color="auto" w:fill="FFFFFF"/>
-        <w:spacing w:before="0" w:beforeAutospacing="0" w:after="240" w:afterAutospacing="0" w:line="360" w:lineRule="atLeast"/>
-        <w:rPr>
-          <w:rFonts w:ascii="Arial" w:hAnsi="Arial" w:cs="Arial"/>
-          <w:color w:val="000000"/>
-          <w:sz w:val="20"/>
-          <w:szCs w:val="20"/>
-        </w:rPr>
-      </w:pPr>
-      <w:r>
-        <w:rPr>
-          <w:rFonts w:ascii="Arial" w:hAnsi="Arial" w:cs="Arial"/>
-          <w:color w:val="000000"/>
-          <w:sz w:val="20"/>
-          <w:szCs w:val="20"/>
-        </w:rPr>
-        <w:t>The indices of possible screens (</w:t>
-      </w:r>
-      <w:proofErr w:type="spellStart"/>
-      <w:r>
-        <w:rPr>
-          <w:rFonts w:ascii="Arial" w:hAnsi="Arial" w:cs="Arial"/>
-          <w:color w:val="000000"/>
-          <w:sz w:val="20"/>
-          <w:szCs w:val="20"/>
-        </w:rPr>
-        <w:t>highscore</w:t>
-      </w:r>
-      <w:proofErr w:type="spellEnd"/>
-      <w:r>
-        <w:rPr>
-          <w:rFonts w:ascii="Arial" w:hAnsi="Arial" w:cs="Arial"/>
-          <w:color w:val="000000"/>
-          <w:sz w:val="20"/>
-          <w:szCs w:val="20"/>
-        </w:rPr>
-        <w:t>, m</w:t>
-      </w:r>
-      <w:r>
-        <w:rPr>
-          <w:rFonts w:ascii="Arial" w:hAnsi="Arial" w:cs="Arial"/>
-          <w:color w:val="000000"/>
-          <w:sz w:val="20"/>
-          <w:szCs w:val="20"/>
-        </w:rPr>
-        <w:t>ain menu, instructions) are pre-</w:t>
-      </w:r>
-      <w:r>
-        <w:rPr>
-          <w:rFonts w:ascii="Arial" w:hAnsi="Arial" w:cs="Arial"/>
-          <w:color w:val="000000"/>
-          <w:sz w:val="20"/>
-          <w:szCs w:val="20"/>
-        </w:rPr>
-        <w:t>declared</w:t>
-      </w:r>
-      <w:r>
-        <w:rPr>
-          <w:rFonts w:ascii="Arial" w:hAnsi="Arial" w:cs="Arial"/>
-          <w:color w:val="000000"/>
-          <w:sz w:val="20"/>
-          <w:szCs w:val="20"/>
-        </w:rPr>
-        <w:t xml:space="preserve"> as constants in an enumeration-</w:t>
-      </w:r>
-      <w:r>
-        <w:rPr>
-          <w:rFonts w:ascii="Arial" w:hAnsi="Arial" w:cs="Arial"/>
-          <w:color w:val="000000"/>
-          <w:sz w:val="20"/>
-          <w:szCs w:val="20"/>
-        </w:rPr>
-        <w:t>style beforehand</w:t>
-      </w:r>
-      <w:r>
-        <w:rPr>
-          <w:rFonts w:ascii="Arial" w:hAnsi="Arial" w:cs="Arial"/>
-          <w:color w:val="000000"/>
-          <w:sz w:val="20"/>
-          <w:szCs w:val="20"/>
-        </w:rPr>
-        <w:t>.</w:t>
-      </w:r>
-      <w:r>
-        <w:rPr>
-          <w:rFonts w:ascii="Arial" w:hAnsi="Arial" w:cs="Arial"/>
-          <w:color w:val="000000"/>
-          <w:sz w:val="20"/>
-          <w:szCs w:val="20"/>
-        </w:rPr>
-        <w:t xml:space="preserve"> </w:t>
-      </w:r>
-      <w:r>
-        <w:rPr>
-          <w:rFonts w:ascii="Arial" w:hAnsi="Arial" w:cs="Arial"/>
-          <w:color w:val="000000"/>
-          <w:sz w:val="20"/>
-          <w:szCs w:val="20"/>
-        </w:rPr>
-        <w:t>Therefore,</w:t>
-      </w:r>
-      <w:r>
-        <w:rPr>
-          <w:rFonts w:ascii="Arial" w:hAnsi="Arial" w:cs="Arial"/>
-          <w:color w:val="000000"/>
-          <w:sz w:val="20"/>
-          <w:szCs w:val="20"/>
-        </w:rPr>
-        <w:t xml:space="preserve"> this function can be used to call any menu (i</w:t>
-      </w:r>
-      <w:r>
-        <w:rPr>
-          <w:rFonts w:ascii="Arial" w:hAnsi="Arial" w:cs="Arial"/>
-          <w:color w:val="000000"/>
-          <w:sz w:val="20"/>
-          <w:szCs w:val="20"/>
-        </w:rPr>
-        <w:t>.</w:t>
-      </w:r>
-      <w:r>
-        <w:rPr>
-          <w:rFonts w:ascii="Arial" w:hAnsi="Arial" w:cs="Arial"/>
-          <w:color w:val="000000"/>
-          <w:sz w:val="20"/>
-          <w:szCs w:val="20"/>
-        </w:rPr>
-        <w:t>e.</w:t>
-      </w:r>
-      <w:r>
-        <w:rPr>
-          <w:rFonts w:ascii="Arial" w:hAnsi="Arial" w:cs="Arial"/>
-          <w:color w:val="000000"/>
-          <w:sz w:val="20"/>
-          <w:szCs w:val="20"/>
-        </w:rPr>
-        <w:t>,</w:t>
-      </w:r>
-      <w:r>
-        <w:rPr>
-          <w:rFonts w:ascii="Arial" w:hAnsi="Arial" w:cs="Arial"/>
-          <w:color w:val="000000"/>
-          <w:sz w:val="20"/>
-          <w:szCs w:val="20"/>
-        </w:rPr>
-        <w:t xml:space="preserve"> at startup the main function can call </w:t>
-      </w:r>
-      <w:proofErr w:type="spellStart"/>
-      <w:proofErr w:type="gramStart"/>
-      <w:r>
-        <w:rPr>
-          <w:rFonts w:ascii="Arial" w:hAnsi="Arial" w:cs="Arial"/>
-          <w:color w:val="000000"/>
-          <w:sz w:val="20"/>
-          <w:szCs w:val="20"/>
-        </w:rPr>
-        <w:t>displayScreen</w:t>
-      </w:r>
-      <w:proofErr w:type="spellEnd"/>
-      <w:r>
-        <w:rPr>
-          <w:rFonts w:ascii="Arial" w:hAnsi="Arial" w:cs="Arial"/>
-          <w:color w:val="000000"/>
-          <w:sz w:val="20"/>
-          <w:szCs w:val="20"/>
-        </w:rPr>
-        <w:t>(</w:t>
-      </w:r>
-      <w:proofErr w:type="gramEnd"/>
-      <w:r>
-        <w:rPr>
-          <w:rFonts w:ascii="Arial" w:hAnsi="Arial" w:cs="Arial"/>
-          <w:color w:val="000000"/>
-          <w:sz w:val="20"/>
-          <w:szCs w:val="20"/>
-        </w:rPr>
-        <w:t xml:space="preserve"> </w:t>
-      </w:r>
-      <w:r>
-        <w:rPr>
-          <w:rFonts w:ascii="Arial" w:hAnsi="Arial" w:cs="Arial"/>
-          <w:color w:val="000000"/>
-          <w:sz w:val="20"/>
-          <w:szCs w:val="20"/>
-        </w:rPr>
-        <w:t>MAIN_MENU</w:t>
-      </w:r>
-      <w:r>
-        <w:rPr>
-          <w:rFonts w:ascii="Arial" w:hAnsi="Arial" w:cs="Arial"/>
-          <w:color w:val="000000"/>
-          <w:sz w:val="20"/>
-          <w:szCs w:val="20"/>
-        </w:rPr>
-        <w:t xml:space="preserve"> </w:t>
-      </w:r>
-      <w:r>
-        <w:rPr>
-          <w:rFonts w:ascii="Arial" w:hAnsi="Arial" w:cs="Arial"/>
-          <w:color w:val="000000"/>
-          <w:sz w:val="20"/>
-          <w:szCs w:val="20"/>
-        </w:rPr>
-        <w:t>) to easily and clearly start the main menu). All other function calls through the menu manager are t</w:t>
-      </w:r>
-      <w:r>
-        <w:rPr>
-          <w:rFonts w:ascii="Arial" w:hAnsi="Arial" w:cs="Arial"/>
-          <w:color w:val="000000"/>
-          <w:sz w:val="20"/>
-          <w:szCs w:val="20"/>
-        </w:rPr>
-        <w:t xml:space="preserve">hrough the </w:t>
-      </w:r>
-      <w:proofErr w:type="spellStart"/>
-      <w:r>
-        <w:rPr>
-          <w:rFonts w:ascii="Arial" w:hAnsi="Arial" w:cs="Arial"/>
-          <w:color w:val="000000"/>
-          <w:sz w:val="20"/>
-          <w:szCs w:val="20"/>
-        </w:rPr>
-        <w:t>E</w:t>
-      </w:r>
-      <w:r>
-        <w:rPr>
-          <w:rFonts w:ascii="Arial" w:hAnsi="Arial" w:cs="Arial"/>
-          <w:color w:val="000000"/>
-          <w:sz w:val="20"/>
-          <w:szCs w:val="20"/>
-        </w:rPr>
-        <w:t>aseljs</w:t>
-      </w:r>
-      <w:proofErr w:type="spellEnd"/>
-      <w:r>
-        <w:rPr>
-          <w:rFonts w:ascii="Arial" w:hAnsi="Arial" w:cs="Arial"/>
-          <w:color w:val="000000"/>
-          <w:sz w:val="20"/>
-          <w:szCs w:val="20"/>
-        </w:rPr>
-        <w:t xml:space="preserve"> framework, via</w:t>
-      </w:r>
-      <w:r>
-        <w:rPr>
-          <w:rFonts w:ascii="Arial" w:hAnsi="Arial" w:cs="Arial"/>
-          <w:color w:val="000000"/>
-          <w:sz w:val="20"/>
-          <w:szCs w:val="20"/>
-        </w:rPr>
-        <w:t xml:space="preserve"> crea</w:t>
-      </w:r>
-      <w:r>
-        <w:rPr>
-          <w:rFonts w:ascii="Arial" w:hAnsi="Arial" w:cs="Arial"/>
-          <w:color w:val="000000"/>
-          <w:sz w:val="20"/>
-          <w:szCs w:val="20"/>
-        </w:rPr>
-        <w:t>ting text objects to display</w:t>
-      </w:r>
-      <w:r>
-        <w:rPr>
-          <w:rFonts w:ascii="Arial" w:hAnsi="Arial" w:cs="Arial"/>
-          <w:color w:val="000000"/>
-          <w:sz w:val="20"/>
-          <w:szCs w:val="20"/>
-        </w:rPr>
-        <w:t xml:space="preserve"> and attaching/detaching them from the stage. </w:t>
-      </w:r>
-    </w:p>
-    <w:p>
-      <w:pPr>
-        <w:pStyle w:val="NormalWeb"/>
-        <w:shd w:val="clear" w:color="auto" w:fill="FFFFFF"/>
-        <w:spacing w:before="0" w:beforeAutospacing="0" w:after="240" w:afterAutospacing="0" w:line="360" w:lineRule="atLeast"/>
-        <w:rPr>
-          <w:rFonts w:ascii="Arial" w:hAnsi="Arial" w:cs="Arial"/>
-          <w:color w:val="000000"/>
-          <w:sz w:val="20"/>
-          <w:szCs w:val="20"/>
-        </w:rPr>
-      </w:pPr>
-      <w:r>
-        <w:rPr>
-          <w:rFonts w:ascii="Arial" w:hAnsi="Arial" w:cs="Arial"/>
-          <w:color w:val="000000"/>
-          <w:sz w:val="20"/>
-          <w:szCs w:val="20"/>
-        </w:rPr>
-        <w:t xml:space="preserve">From the </w:t>
-      </w:r>
-      <w:r>
-        <w:rPr>
-          <w:rFonts w:ascii="Arial" w:hAnsi="Arial" w:cs="Arial"/>
-          <w:color w:val="000000"/>
-          <w:sz w:val="20"/>
-          <w:szCs w:val="20"/>
-        </w:rPr>
-        <w:t>menu</w:t>
-      </w:r>
-      <w:r>
-        <w:rPr>
-          <w:rFonts w:ascii="Arial" w:hAnsi="Arial" w:cs="Arial"/>
-          <w:color w:val="000000"/>
-          <w:sz w:val="20"/>
-          <w:szCs w:val="20"/>
-        </w:rPr>
-        <w:t xml:space="preserve"> manager, the program can also call </w:t>
-      </w:r>
-      <w:proofErr w:type="spellStart"/>
-      <w:proofErr w:type="gramStart"/>
-      <w:r>
-        <w:rPr>
-          <w:rFonts w:ascii="Arial" w:hAnsi="Arial" w:cs="Arial"/>
-          <w:color w:val="000000"/>
-          <w:sz w:val="20"/>
-          <w:szCs w:val="20"/>
-        </w:rPr>
-        <w:t>startGame</w:t>
-      </w:r>
-      <w:proofErr w:type="spellEnd"/>
-      <w:r>
-        <w:rPr>
-          <w:rFonts w:ascii="Arial" w:hAnsi="Arial" w:cs="Arial"/>
-          <w:color w:val="000000"/>
-          <w:sz w:val="20"/>
-          <w:szCs w:val="20"/>
-        </w:rPr>
-        <w:t>(</w:t>
-      </w:r>
-      <w:proofErr w:type="gramEnd"/>
-      <w:r>
-        <w:rPr>
-          <w:rFonts w:ascii="Arial" w:hAnsi="Arial" w:cs="Arial"/>
-          <w:color w:val="000000"/>
-          <w:sz w:val="20"/>
-          <w:szCs w:val="20"/>
-        </w:rPr>
-        <w:t xml:space="preserve"> type, host ), which </w:t>
-      </w:r>
-      <w:r>
-        <w:rPr>
-          <w:rFonts w:ascii="Arial" w:hAnsi="Arial" w:cs="Arial"/>
-          <w:color w:val="000000"/>
-          <w:sz w:val="20"/>
-          <w:szCs w:val="20"/>
-        </w:rPr>
-        <w:t>start</w:t>
-      </w:r>
-      <w:r>
-        <w:rPr>
-          <w:rFonts w:ascii="Arial" w:hAnsi="Arial" w:cs="Arial"/>
-          <w:color w:val="000000"/>
-          <w:sz w:val="20"/>
-          <w:szCs w:val="20"/>
-        </w:rPr>
-        <w:t xml:space="preserve"> a game using enumeration-style constants</w:t>
-      </w:r>
-      <w:r>
-        <w:rPr>
-          <w:rFonts w:ascii="Arial" w:hAnsi="Arial" w:cs="Arial"/>
-          <w:color w:val="000000"/>
-          <w:sz w:val="20"/>
-          <w:szCs w:val="20"/>
-        </w:rPr>
-        <w:t>: SINGLE_TIME, SINGLE_CHALLENGE, MULTI_RACE, MULTI_CHALLENGE. This is passed as a parameter, which determines which type of levels to generate. The host is a Boolean value</w:t>
-      </w:r>
-      <w:r>
-        <w:rPr>
-          <w:rFonts w:ascii="Arial" w:hAnsi="Arial" w:cs="Arial"/>
-          <w:color w:val="000000"/>
-          <w:sz w:val="20"/>
-          <w:szCs w:val="20"/>
-        </w:rPr>
-        <w:t>,</w:t>
-      </w:r>
-      <w:r>
-        <w:rPr>
-          <w:rFonts w:ascii="Arial" w:hAnsi="Arial" w:cs="Arial"/>
-          <w:color w:val="000000"/>
-          <w:sz w:val="20"/>
-          <w:szCs w:val="20"/>
-        </w:rPr>
-        <w:t xml:space="preserve"> which is passed for multiplayer game modes, and determines if the current</w:t>
-      </w:r>
-      <w:r>
-        <w:rPr>
-          <w:rFonts w:ascii="Arial" w:hAnsi="Arial" w:cs="Arial"/>
-          <w:color w:val="000000"/>
-          <w:sz w:val="20"/>
-          <w:szCs w:val="20"/>
-        </w:rPr>
-        <w:t xml:space="preserve"> client</w:t>
-      </w:r>
-      <w:r>
-        <w:rPr>
-          <w:rFonts w:ascii="Arial" w:hAnsi="Arial" w:cs="Arial"/>
-          <w:color w:val="000000"/>
-          <w:sz w:val="20"/>
-          <w:szCs w:val="20"/>
-        </w:rPr>
-        <w:t xml:space="preserve"> </w:t>
-      </w:r>
-      <w:r>
-        <w:rPr>
-          <w:rFonts w:ascii="Arial" w:hAnsi="Arial" w:cs="Arial"/>
-          <w:color w:val="000000"/>
-          <w:sz w:val="20"/>
-          <w:szCs w:val="20"/>
-        </w:rPr>
-        <w:t>or</w:t>
-      </w:r>
-      <w:r>
-        <w:rPr>
-          <w:rFonts w:ascii="Arial" w:hAnsi="Arial" w:cs="Arial"/>
-          <w:color w:val="000000"/>
-          <w:sz w:val="20"/>
-          <w:szCs w:val="20"/>
-        </w:rPr>
-        <w:t xml:space="preserve"> the</w:t>
-      </w:r>
-      <w:r>
-        <w:rPr>
-          <w:rFonts w:ascii="Arial" w:hAnsi="Arial" w:cs="Arial"/>
-          <w:color w:val="000000"/>
-          <w:sz w:val="20"/>
-          <w:szCs w:val="20"/>
-        </w:rPr>
-        <w:t xml:space="preserve"> other </w:t>
-      </w:r>
-      <w:r>
-        <w:rPr>
-          <w:rFonts w:ascii="Arial" w:hAnsi="Arial" w:cs="Arial"/>
-          <w:color w:val="000000"/>
-          <w:sz w:val="20"/>
-          <w:szCs w:val="20"/>
-        </w:rPr>
-        <w:t>client will generate the levels. This is not to be confused</w:t>
-      </w:r>
-      <w:r>
-        <w:rPr>
-          <w:rFonts w:ascii="Arial" w:hAnsi="Arial" w:cs="Arial"/>
-          <w:color w:val="000000"/>
-          <w:sz w:val="20"/>
-          <w:szCs w:val="20"/>
-        </w:rPr>
-        <w:t xml:space="preserve"> as saying</w:t>
-      </w:r>
-      <w:r>
-        <w:rPr>
-          <w:rFonts w:ascii="Arial" w:hAnsi="Arial" w:cs="Arial"/>
-          <w:color w:val="000000"/>
-          <w:sz w:val="20"/>
-          <w:szCs w:val="20"/>
-        </w:rPr>
-        <w:t xml:space="preserve"> that the client itself hosts the gameplay.  </w:t>
       </w:r>
     </w:p>
     <w:p>
@@ -2520,258 +2621,6 @@
           <w:sz w:val="20"/>
           <w:szCs w:val="20"/>
         </w:rPr>
-        <w:t>Game Manager:</w:t>
-      </w:r>
-    </w:p>
-    <w:p>
-      <w:pPr>
-        <w:pStyle w:val="NormalWeb"/>
-        <w:shd w:val="clear" w:color="auto" w:fill="FFFFFF"/>
-        <w:spacing w:before="0" w:beforeAutospacing="0" w:after="240" w:afterAutospacing="0" w:line="360" w:lineRule="atLeast"/>
-        <w:rPr>
-          <w:rFonts w:ascii="Arial" w:hAnsi="Arial" w:cs="Arial"/>
-          <w:color w:val="000000"/>
-          <w:sz w:val="20"/>
-          <w:szCs w:val="20"/>
-        </w:rPr>
-      </w:pPr>
-      <w:r>
-        <w:rPr>
-          <w:rFonts w:ascii="Arial" w:hAnsi="Arial" w:cs="Arial"/>
-          <w:color w:val="000000"/>
-          <w:sz w:val="20"/>
-          <w:szCs w:val="20"/>
-        </w:rPr>
-        <w:t>Now we move on to the</w:t>
-      </w:r>
-      <w:r>
-        <w:rPr>
-          <w:rFonts w:ascii="Arial" w:hAnsi="Arial" w:cs="Arial"/>
-          <w:color w:val="000000"/>
-          <w:sz w:val="20"/>
-          <w:szCs w:val="20"/>
-        </w:rPr>
-        <w:t xml:space="preserve"> game manager</w:t>
-      </w:r>
-      <w:r>
-        <w:rPr>
-          <w:rFonts w:ascii="Arial" w:hAnsi="Arial" w:cs="Arial"/>
-          <w:color w:val="000000"/>
-          <w:sz w:val="20"/>
-          <w:szCs w:val="20"/>
-        </w:rPr>
-        <w:t xml:space="preserve"> itself</w:t>
-      </w:r>
-      <w:r>
-        <w:rPr>
-          <w:rFonts w:ascii="Arial" w:hAnsi="Arial" w:cs="Arial"/>
-          <w:color w:val="000000"/>
-          <w:sz w:val="20"/>
-          <w:szCs w:val="20"/>
-        </w:rPr>
-        <w:t>.</w:t>
-      </w:r>
-      <w:r>
-        <w:rPr>
-          <w:rFonts w:ascii="Arial" w:hAnsi="Arial" w:cs="Arial"/>
-          <w:color w:val="000000"/>
-          <w:sz w:val="20"/>
-          <w:szCs w:val="20"/>
-        </w:rPr>
-        <w:t xml:space="preserve"> </w:t>
-      </w:r>
-      <w:r>
-        <w:rPr>
-          <w:rFonts w:ascii="Arial" w:hAnsi="Arial" w:cs="Arial"/>
-          <w:color w:val="000000"/>
-          <w:sz w:val="20"/>
-          <w:szCs w:val="20"/>
-        </w:rPr>
-        <w:t>This</w:t>
-      </w:r>
-      <w:r>
-        <w:rPr>
-          <w:rFonts w:ascii="Arial" w:hAnsi="Arial" w:cs="Arial"/>
-          <w:color w:val="000000"/>
-          <w:sz w:val="20"/>
-          <w:szCs w:val="20"/>
-        </w:rPr>
-        <w:t xml:space="preserve"> is where the game mechanics and objects begin to come into play. The game manager primarily contains information on level design and the current layout of the levels. In addition, it contains functionalities for collision detection, as well as the ship itself, and the top and bottom bounding blocks. </w:t>
-      </w:r>
-      <w:r>
-        <w:rPr>
-          <w:rFonts w:ascii="Arial" w:hAnsi="Arial" w:cs="Arial"/>
-          <w:color w:val="000000"/>
-          <w:sz w:val="20"/>
-          <w:szCs w:val="20"/>
-        </w:rPr>
-        <w:t xml:space="preserve">As explained above, the menu manager transfers control to the game manager by calling function </w:t>
-      </w:r>
-      <w:proofErr w:type="spellStart"/>
-      <w:proofErr w:type="gramStart"/>
-      <w:r>
-        <w:rPr>
-          <w:rFonts w:ascii="Arial" w:hAnsi="Arial" w:cs="Arial"/>
-          <w:color w:val="000000"/>
-          <w:sz w:val="20"/>
-          <w:szCs w:val="20"/>
-        </w:rPr>
-        <w:t>startGame</w:t>
-      </w:r>
-      <w:proofErr w:type="spellEnd"/>
-      <w:r>
-        <w:rPr>
-          <w:rFonts w:ascii="Arial" w:hAnsi="Arial" w:cs="Arial"/>
-          <w:color w:val="000000"/>
-          <w:sz w:val="20"/>
-          <w:szCs w:val="20"/>
-        </w:rPr>
-        <w:t>(</w:t>
-      </w:r>
-      <w:proofErr w:type="gramEnd"/>
-      <w:r>
-        <w:rPr>
-          <w:rFonts w:ascii="Arial" w:hAnsi="Arial" w:cs="Arial"/>
-          <w:color w:val="000000"/>
-          <w:sz w:val="20"/>
-          <w:szCs w:val="20"/>
-        </w:rPr>
-        <w:t xml:space="preserve"> type, host ). </w:t>
-      </w:r>
-      <w:r>
-        <w:rPr>
-          <w:rFonts w:ascii="Arial" w:hAnsi="Arial" w:cs="Arial"/>
-          <w:color w:val="000000"/>
-          <w:sz w:val="20"/>
-          <w:szCs w:val="20"/>
-        </w:rPr>
-        <w:t>If the client is the host</w:t>
-      </w:r>
-      <w:r>
-        <w:rPr>
-          <w:rFonts w:ascii="Arial" w:hAnsi="Arial" w:cs="Arial"/>
-          <w:color w:val="000000"/>
-          <w:sz w:val="20"/>
-          <w:szCs w:val="20"/>
-        </w:rPr>
-        <w:t>, it generates a level layout which will be</w:t>
-      </w:r>
-      <w:r>
-        <w:rPr>
-          <w:rFonts w:ascii="Arial" w:hAnsi="Arial" w:cs="Arial"/>
-          <w:color w:val="000000"/>
-          <w:sz w:val="20"/>
-          <w:szCs w:val="20"/>
-        </w:rPr>
-        <w:t xml:space="preserve"> explained later, and if not, then the client can do nothing </w:t>
-      </w:r>
-      <w:r>
-        <w:rPr>
-          <w:rFonts w:ascii="Arial" w:hAnsi="Arial" w:cs="Arial"/>
-          <w:color w:val="000000"/>
-          <w:sz w:val="20"/>
-          <w:szCs w:val="20"/>
-        </w:rPr>
-        <w:t>but wait for the server to send</w:t>
-      </w:r>
-      <w:r>
-        <w:rPr>
-          <w:rFonts w:ascii="Arial" w:hAnsi="Arial" w:cs="Arial"/>
-          <w:color w:val="000000"/>
-          <w:sz w:val="20"/>
-          <w:szCs w:val="20"/>
-        </w:rPr>
-        <w:t xml:space="preserve"> the game layout generated by the other client.</w:t>
-      </w:r>
-    </w:p>
-    <w:p>
-      <w:pPr>
-        <w:pStyle w:val="NormalWeb"/>
-        <w:shd w:val="clear" w:color="auto" w:fill="FFFFFF"/>
-        <w:spacing w:before="0" w:beforeAutospacing="0" w:after="240" w:afterAutospacing="0" w:line="360" w:lineRule="atLeast"/>
-        <w:rPr>
-          <w:rFonts w:ascii="Arial" w:hAnsi="Arial" w:cs="Arial"/>
-          <w:color w:val="000000"/>
-          <w:sz w:val="20"/>
-          <w:szCs w:val="20"/>
-        </w:rPr>
-      </w:pPr>
-      <w:r>
-        <w:rPr>
-          <w:rFonts w:ascii="Arial" w:hAnsi="Arial" w:cs="Arial"/>
-          <w:color w:val="000000"/>
-          <w:sz w:val="20"/>
-          <w:szCs w:val="20"/>
-        </w:rPr>
-        <w:t>*As a quick side note, the rationale behind generating the level design in the client is thus; the client already needs a level generator for single player, unless we want the client to have communication with the server while in single player mode. So from there, it would be repetitive and unnecessary to put this in t</w:t>
-      </w:r>
-      <w:r>
-        <w:rPr>
-          <w:rFonts w:ascii="Arial" w:hAnsi="Arial" w:cs="Arial"/>
-          <w:color w:val="000000"/>
-          <w:sz w:val="20"/>
-          <w:szCs w:val="20"/>
-        </w:rPr>
-        <w:t>he server code as w</w:t>
-      </w:r>
-      <w:r>
-        <w:rPr>
-          <w:rFonts w:ascii="Arial" w:hAnsi="Arial" w:cs="Arial"/>
-          <w:color w:val="000000"/>
-          <w:sz w:val="20"/>
-          <w:szCs w:val="20"/>
-        </w:rPr>
-        <w:t>ell.</w:t>
-      </w:r>
-      <w:r>
-        <w:rPr>
-          <w:rFonts w:ascii="Arial" w:hAnsi="Arial" w:cs="Arial"/>
-          <w:color w:val="000000"/>
-          <w:sz w:val="20"/>
-          <w:szCs w:val="20"/>
-        </w:rPr>
-        <w:t xml:space="preserve"> </w:t>
-      </w:r>
-    </w:p>
-    <w:p>
-      <w:pPr>
-        <w:pStyle w:val="NormalWeb"/>
-        <w:shd w:val="clear" w:color="auto" w:fill="FFFFFF"/>
-        <w:spacing w:before="0" w:beforeAutospacing="0" w:after="240" w:afterAutospacing="0" w:line="360" w:lineRule="atLeast"/>
-        <w:rPr>
-          <w:rFonts w:ascii="Arial" w:hAnsi="Arial" w:cs="Arial"/>
-          <w:b/>
-          <w:i/>
-          <w:color w:val="000000"/>
-          <w:sz w:val="20"/>
-          <w:szCs w:val="20"/>
-        </w:rPr>
-      </w:pPr>
-    </w:p>
-    <w:p>
-      <w:pPr>
-        <w:pStyle w:val="NormalWeb"/>
-        <w:shd w:val="clear" w:color="auto" w:fill="FFFFFF"/>
-        <w:spacing w:before="0" w:beforeAutospacing="0" w:after="240" w:afterAutospacing="0" w:line="360" w:lineRule="atLeast"/>
-        <w:rPr>
-          <w:rFonts w:ascii="Arial" w:hAnsi="Arial" w:cs="Arial"/>
-          <w:b/>
-          <w:i/>
-          <w:color w:val="000000"/>
-          <w:sz w:val="20"/>
-          <w:szCs w:val="20"/>
-        </w:rPr>
-      </w:pPr>
-      <w:r>
-        <w:rPr>
-          <w:rFonts w:ascii="Arial" w:hAnsi="Arial" w:cs="Arial"/>
-          <w:b/>
-          <w:i/>
-          <w:color w:val="000000"/>
-          <w:sz w:val="20"/>
-          <w:szCs w:val="20"/>
-        </w:rPr>
-        <w:lastRenderedPageBreak/>
         <w:t>Level Layout:</w:t>
       </w:r>
     </w:p>
@@ -2827,45 +2676,14 @@
           <w:szCs w:val="20"/>
         </w:rPr>
       </w:pPr>
-      <w:proofErr w:type="gramStart"/>
-      <w:r>
-        <w:rPr>
-          <w:rFonts w:ascii="Arial" w:hAnsi="Arial" w:cs="Arial"/>
-          <w:color w:val="000000"/>
-          <w:sz w:val="20"/>
-          <w:szCs w:val="20"/>
-        </w:rPr>
-        <w:t>function</w:t>
-      </w:r>
-      <w:proofErr w:type="gramEnd"/>
-      <w:r>
-        <w:rPr>
-          <w:rFonts w:ascii="Arial" w:hAnsi="Arial" w:cs="Arial"/>
-          <w:color w:val="000000"/>
-          <w:sz w:val="20"/>
-          <w:szCs w:val="20"/>
-        </w:rPr>
-        <w:t xml:space="preserve"> </w:t>
-      </w:r>
-      <w:proofErr w:type="spellStart"/>
-      <w:r>
-        <w:rPr>
-          <w:rFonts w:ascii="Arial" w:hAnsi="Arial" w:cs="Arial"/>
-          <w:color w:val="000000"/>
-          <w:sz w:val="20"/>
-          <w:szCs w:val="20"/>
-        </w:rPr>
-        <w:t>generateLevelLayout</w:t>
-      </w:r>
-      <w:proofErr w:type="spellEnd"/>
-      <w:r>
-        <w:rPr>
-          <w:rFonts w:ascii="Arial" w:hAnsi="Arial" w:cs="Arial"/>
-          <w:color w:val="000000"/>
-          <w:sz w:val="20"/>
-          <w:szCs w:val="20"/>
-        </w:rPr>
-        <w:t>() – this returns an array of levels.</w:t>
+      <w:r>
+        <w:rPr>
+          <w:rFonts w:ascii="Arial" w:hAnsi="Arial" w:cs="Arial"/>
+          <w:color w:val="000000"/>
+          <w:sz w:val="20"/>
+          <w:szCs w:val="20"/>
+        </w:rPr>
+        <w:t>function generateLevelLayout() – this returns an array of levels.</w:t>
       </w:r>
     </w:p>
     <w:p>
@@ -2967,87 +2785,23 @@
           <w:szCs w:val="20"/>
         </w:rPr>
       </w:pPr>
-      <w:proofErr w:type="gramStart"/>
-      <w:r>
-        <w:rPr>
-          <w:rFonts w:ascii="Arial" w:hAnsi="Arial" w:cs="Arial"/>
-          <w:color w:val="000000"/>
-          <w:sz w:val="20"/>
-          <w:szCs w:val="20"/>
-        </w:rPr>
-        <w:t>function</w:t>
-      </w:r>
-      <w:proofErr w:type="gramEnd"/>
-      <w:r>
-        <w:rPr>
-          <w:rFonts w:ascii="Arial" w:hAnsi="Arial" w:cs="Arial"/>
-          <w:color w:val="000000"/>
-          <w:sz w:val="20"/>
-          <w:szCs w:val="20"/>
-        </w:rPr>
-        <w:t xml:space="preserve"> </w:t>
-      </w:r>
-      <w:proofErr w:type="spellStart"/>
-      <w:r>
-        <w:rPr>
-          <w:rFonts w:ascii="Arial" w:hAnsi="Arial" w:cs="Arial"/>
-          <w:color w:val="000000"/>
-          <w:sz w:val="20"/>
-          <w:szCs w:val="20"/>
-        </w:rPr>
-        <w:t>generateLevelX</w:t>
-      </w:r>
-      <w:proofErr w:type="spellEnd"/>
-      <w:r>
-        <w:rPr>
-          <w:rFonts w:ascii="Arial" w:hAnsi="Arial" w:cs="Arial"/>
-          <w:color w:val="000000"/>
-          <w:sz w:val="20"/>
-          <w:szCs w:val="20"/>
-        </w:rPr>
-        <w:t>( index ) - The index describes how many levels are before it in the level layout. Practically, that means that for each block, we need to offset it by (</w:t>
-      </w:r>
-      <w:proofErr w:type="spellStart"/>
-      <w:r>
-        <w:rPr>
-          <w:rFonts w:ascii="Arial" w:hAnsi="Arial" w:cs="Arial"/>
-          <w:color w:val="000000"/>
-          <w:sz w:val="20"/>
-          <w:szCs w:val="20"/>
-        </w:rPr>
-        <w:t>levelWidth</w:t>
-      </w:r>
-      <w:proofErr w:type="spellEnd"/>
-      <w:r>
-        <w:rPr>
-          <w:rFonts w:ascii="Arial" w:hAnsi="Arial" w:cs="Arial"/>
-          <w:color w:val="000000"/>
-          <w:sz w:val="20"/>
-          <w:szCs w:val="20"/>
-        </w:rPr>
-        <w:t xml:space="preserve">)*(index). </w:t>
-      </w:r>
-      <w:proofErr w:type="spellStart"/>
-      <w:proofErr w:type="gramStart"/>
-      <w:r>
-        <w:rPr>
-          <w:rFonts w:ascii="Arial" w:hAnsi="Arial" w:cs="Arial"/>
-          <w:color w:val="000000"/>
-          <w:sz w:val="20"/>
-          <w:szCs w:val="20"/>
-        </w:rPr>
-        <w:t>levelWidth</w:t>
-      </w:r>
-      <w:proofErr w:type="spellEnd"/>
-      <w:proofErr w:type="gramEnd"/>
-      <w:r>
-        <w:rPr>
-          <w:rFonts w:ascii="Arial" w:hAnsi="Arial" w:cs="Arial"/>
-          <w:color w:val="000000"/>
-          <w:sz w:val="20"/>
-          <w:szCs w:val="20"/>
-        </w:rPr>
-        <w:t xml:space="preserve"> is constant across all level designs to aid in the simplicity of the design</w:t>
+      <w:r>
+        <w:rPr>
+          <w:rFonts w:ascii="Arial" w:hAnsi="Arial" w:cs="Arial"/>
+          <w:color w:val="000000"/>
+          <w:sz w:val="20"/>
+          <w:szCs w:val="20"/>
+        </w:rPr>
+        <w:t>function generateLevelX</w:t>
+      </w:r>
+      <w:r>
+        <w:rPr>
+          <w:rFonts w:ascii="Arial" w:hAnsi="Arial" w:cs="Arial"/>
+          <w:color w:val="000000"/>
+          <w:sz w:val="20"/>
+          <w:szCs w:val="20"/>
+        </w:rPr>
+        <w:t>( index ) - The index describes how many levels are before it in the level layout. Practically, that means that for each block, we need to offset it by (levelWidth)*(index). levelWidth is constant across all level designs to aid in the simplicity of the design</w:t>
       </w:r>
       <w:r>
         <w:rPr>
@@ -3105,38 +2859,7 @@
           <w:sz w:val="20"/>
           <w:szCs w:val="20"/>
         </w:rPr>
-        <w:t xml:space="preserve">So stepping back up to the function at hand, </w:t>
-      </w:r>
-      <w:proofErr w:type="spellStart"/>
-      <w:proofErr w:type="gramStart"/>
-      <w:r>
-        <w:rPr>
-          <w:rFonts w:ascii="Arial" w:hAnsi="Arial" w:cs="Arial"/>
-          <w:color w:val="000000"/>
-          <w:sz w:val="20"/>
-          <w:szCs w:val="20"/>
-        </w:rPr>
-        <w:t>generateLevelLayout</w:t>
-      </w:r>
-      <w:proofErr w:type="spellEnd"/>
-      <w:r>
-        <w:rPr>
-          <w:rFonts w:ascii="Arial" w:hAnsi="Arial" w:cs="Arial"/>
-          <w:color w:val="000000"/>
-          <w:sz w:val="20"/>
-          <w:szCs w:val="20"/>
-        </w:rPr>
-        <w:t>(</w:t>
-      </w:r>
-      <w:proofErr w:type="gramEnd"/>
-      <w:r>
-        <w:rPr>
-          <w:rFonts w:ascii="Arial" w:hAnsi="Arial" w:cs="Arial"/>
-          <w:color w:val="000000"/>
-          <w:sz w:val="20"/>
-          <w:szCs w:val="20"/>
-        </w:rPr>
-        <w:t>), the functionality takes a series of non-repetit</w:t>
+        <w:t>So stepping back up to the function at hand, generateLevelLayout(), the functionality takes a series of non-repetit</w:t>
       </w:r>
       <w:r>
         <w:rPr>
@@ -3248,27 +2971,7 @@
           <w:sz w:val="20"/>
           <w:szCs w:val="20"/>
         </w:rPr>
-        <w:t xml:space="preserve">. One is the current level, and then it buffers the next two. Any time the ship passes to the next level, a new level is generated. The low level design of this is an array of 3 levels called </w:t>
-      </w:r>
-      <w:proofErr w:type="spellStart"/>
-      <w:r>
-        <w:rPr>
-          <w:rFonts w:ascii="Arial" w:hAnsi="Arial" w:cs="Arial"/>
-          <w:color w:val="000000"/>
-          <w:sz w:val="20"/>
-          <w:szCs w:val="20"/>
-        </w:rPr>
-        <w:t>levelBuffer</w:t>
-      </w:r>
-      <w:proofErr w:type="spellEnd"/>
-      <w:r>
-        <w:rPr>
-          <w:rFonts w:ascii="Arial" w:hAnsi="Arial" w:cs="Arial"/>
-          <w:color w:val="000000"/>
-          <w:sz w:val="20"/>
-          <w:szCs w:val="20"/>
-        </w:rPr>
-        <w:t>, and an integer describi</w:t>
+        <w:t>. One is the current level, and then it buffers the next two. Any time the ship passes to the next level, a new level is generated. The low level design of this is an array of 3 levels called levelBuffer, and an integer describi</w:t>
       </w:r>
       <w:r>
         <w:rPr>
@@ -3322,58 +3025,16 @@
           <w:sz w:val="20"/>
           <w:szCs w:val="20"/>
         </w:rPr>
-        <w:t xml:space="preserve"> new level, we generate a new buffered level, store it in </w:t>
-      </w:r>
-      <w:proofErr w:type="spellStart"/>
-      <w:proofErr w:type="gramStart"/>
-      <w:r>
-        <w:rPr>
-          <w:rFonts w:ascii="Arial" w:hAnsi="Arial" w:cs="Arial"/>
-          <w:color w:val="000000"/>
-          <w:sz w:val="20"/>
-          <w:szCs w:val="20"/>
-        </w:rPr>
-        <w:t>levelBuffer</w:t>
-      </w:r>
-      <w:proofErr w:type="spellEnd"/>
-      <w:r>
-        <w:rPr>
-          <w:rFonts w:ascii="Arial" w:hAnsi="Arial" w:cs="Arial"/>
-          <w:color w:val="000000"/>
-          <w:sz w:val="20"/>
-          <w:szCs w:val="20"/>
-        </w:rPr>
-        <w:t>[</w:t>
-      </w:r>
-      <w:proofErr w:type="gramEnd"/>
-      <w:r>
-        <w:rPr>
-          <w:rFonts w:ascii="Arial" w:hAnsi="Arial" w:cs="Arial"/>
-          <w:color w:val="000000"/>
-          <w:sz w:val="20"/>
-          <w:szCs w:val="20"/>
-        </w:rPr>
-        <w:t xml:space="preserve"> </w:t>
-      </w:r>
-      <w:proofErr w:type="spellStart"/>
-      <w:r>
-        <w:rPr>
-          <w:rFonts w:ascii="Arial" w:hAnsi="Arial" w:cs="Arial"/>
-          <w:color w:val="000000"/>
-          <w:sz w:val="20"/>
-          <w:szCs w:val="20"/>
-        </w:rPr>
-        <w:t>currentLevel</w:t>
-      </w:r>
-      <w:proofErr w:type="spellEnd"/>
-      <w:r>
-        <w:rPr>
-          <w:rFonts w:ascii="Arial" w:hAnsi="Arial" w:cs="Arial"/>
-          <w:color w:val="000000"/>
-          <w:sz w:val="20"/>
-          <w:szCs w:val="20"/>
-        </w:rPr>
-        <w:t xml:space="preserve"> ], an</w:t>
+        <w:t xml:space="preserve"> new level, we generate a new buffered level, store it in levelBuffer[</w:t>
+      </w:r>
+      <w:r>
+        <w:rPr>
+          <w:rFonts w:ascii="Arial" w:hAnsi="Arial" w:cs="Arial"/>
+          <w:color w:val="000000"/>
+          <w:sz w:val="20"/>
+          <w:szCs w:val="20"/>
+        </w:rPr>
+        <w:t xml:space="preserve"> currentLevel ], an</w:t>
       </w:r>
       <w:r>
         <w:rPr>
@@ -3469,27 +3130,7 @@
           <w:sz w:val="20"/>
           <w:szCs w:val="20"/>
         </w:rPr>
-        <w:t xml:space="preserve">Finally, levels can of course be repetitive, but will not be allowed to repeat more than once every three levels. This is very easy, since when generating a new level in challenge mode, it can simply check that the level generated is not one already stored in the </w:t>
-      </w:r>
-      <w:proofErr w:type="spellStart"/>
-      <w:r>
-        <w:rPr>
-          <w:rFonts w:ascii="Arial" w:hAnsi="Arial" w:cs="Arial"/>
-          <w:color w:val="000000"/>
-          <w:sz w:val="20"/>
-          <w:szCs w:val="20"/>
-        </w:rPr>
-        <w:t>levelBuffer</w:t>
-      </w:r>
-      <w:proofErr w:type="spellEnd"/>
-      <w:r>
-        <w:rPr>
-          <w:rFonts w:ascii="Arial" w:hAnsi="Arial" w:cs="Arial"/>
-          <w:color w:val="000000"/>
-          <w:sz w:val="20"/>
-          <w:szCs w:val="20"/>
-        </w:rPr>
-        <w:t>. The functional specification of this would be:</w:t>
+        <w:t>Finally, levels can of course be repetitive, but will not be allowed to repeat more than once every three levels. This is very easy, since when generating a new level in challenge mode, it can simply check that the level generated is not one already stored in the levelBuffer. The functional specification of this would be:</w:t>
       </w:r>
     </w:p>
     <w:p>
@@ -3505,45 +3146,14 @@
           <w:szCs w:val="20"/>
         </w:rPr>
       </w:pPr>
-      <w:proofErr w:type="gramStart"/>
-      <w:r>
-        <w:rPr>
-          <w:rFonts w:ascii="Arial" w:hAnsi="Arial" w:cs="Arial"/>
-          <w:color w:val="000000"/>
-          <w:sz w:val="20"/>
-          <w:szCs w:val="20"/>
-        </w:rPr>
-        <w:t>function</w:t>
-      </w:r>
-      <w:proofErr w:type="gramEnd"/>
-      <w:r>
-        <w:rPr>
-          <w:rFonts w:ascii="Arial" w:hAnsi="Arial" w:cs="Arial"/>
-          <w:color w:val="000000"/>
-          <w:sz w:val="20"/>
-          <w:szCs w:val="20"/>
-        </w:rPr>
-        <w:t xml:space="preserve"> </w:t>
-      </w:r>
-      <w:proofErr w:type="spellStart"/>
-      <w:r>
-        <w:rPr>
-          <w:rFonts w:ascii="Arial" w:hAnsi="Arial" w:cs="Arial"/>
-          <w:color w:val="000000"/>
-          <w:sz w:val="20"/>
-          <w:szCs w:val="20"/>
-        </w:rPr>
-        <w:t>generateChallengeLevel</w:t>
-      </w:r>
-      <w:proofErr w:type="spellEnd"/>
-      <w:r>
-        <w:rPr>
-          <w:rFonts w:ascii="Arial" w:hAnsi="Arial" w:cs="Arial"/>
-          <w:color w:val="000000"/>
-          <w:sz w:val="20"/>
-          <w:szCs w:val="20"/>
-        </w:rPr>
-        <w:t>( index ) – index again describes how many levels have become befor</w:t>
+      <w:r>
+        <w:rPr>
+          <w:rFonts w:ascii="Arial" w:hAnsi="Arial" w:cs="Arial"/>
+          <w:color w:val="000000"/>
+          <w:sz w:val="20"/>
+          <w:szCs w:val="20"/>
+        </w:rPr>
+        <w:t>function generateChallengeLevel( index ) – index again describes how many levels have become befor</w:t>
       </w:r>
       <w:r>
         <w:rPr>
@@ -3627,27 +3237,7 @@
           <w:sz w:val="20"/>
           <w:szCs w:val="20"/>
         </w:rPr>
-        <w:t xml:space="preserve">The next aspect of the </w:t>
-      </w:r>
-      <w:proofErr w:type="spellStart"/>
-      <w:r>
-        <w:rPr>
-          <w:rFonts w:ascii="Arial" w:hAnsi="Arial" w:cs="Arial"/>
-          <w:color w:val="000000"/>
-          <w:sz w:val="20"/>
-          <w:szCs w:val="20"/>
-        </w:rPr>
-        <w:t>gameManager</w:t>
-      </w:r>
-      <w:proofErr w:type="spellEnd"/>
-      <w:r>
-        <w:rPr>
-          <w:rFonts w:ascii="Arial" w:hAnsi="Arial" w:cs="Arial"/>
-          <w:color w:val="000000"/>
-          <w:sz w:val="20"/>
-          <w:szCs w:val="20"/>
-        </w:rPr>
-        <w:t xml:space="preserve"> is the ship itself, which is stored using a number of values to determine velocity</w:t>
+        <w:t>The next aspect of the gameManager is the ship itself, which is stored using a number of values to determine velocity</w:t>
       </w:r>
       <w:r>
         <w:rPr>
@@ -3678,27 +3268,7 @@
           <w:sz w:val="20"/>
           <w:szCs w:val="20"/>
         </w:rPr>
-        <w:t xml:space="preserve">A primary place where these values are used is in the </w:t>
-      </w:r>
-      <w:proofErr w:type="spellStart"/>
-      <w:r>
-        <w:rPr>
-          <w:rFonts w:ascii="Arial" w:hAnsi="Arial" w:cs="Arial"/>
-          <w:color w:val="000000"/>
-          <w:sz w:val="20"/>
-          <w:szCs w:val="20"/>
-        </w:rPr>
-        <w:t>CollisionDetector</w:t>
-      </w:r>
-      <w:proofErr w:type="spellEnd"/>
-      <w:r>
-        <w:rPr>
-          <w:rFonts w:ascii="Arial" w:hAnsi="Arial" w:cs="Arial"/>
-          <w:color w:val="000000"/>
-          <w:sz w:val="20"/>
-          <w:szCs w:val="20"/>
-        </w:rPr>
-        <w:t xml:space="preserve">. This is a specified static object which simply tells the client if the ship has collided with any blocks. The program does this computation by passing in all of the blocks from the current level, as well as the bounding blocks. The collision detection system then uses intersections to see if the player has died. In order to speed this process up, </w:t>
+        <w:t xml:space="preserve">A primary place where these values are used is in the CollisionDetector. This is a specified static object which simply tells the client if the ship has collided with any blocks. The program does this computation by passing in all of the blocks from the current level, as well as the bounding blocks. The collision detection system then uses intersections to see if the player has died. In order to speed this process up, </w:t>
       </w:r>
       <w:r>
         <w:rPr>
@@ -3723,25 +3293,14 @@
           <w:szCs w:val="20"/>
         </w:rPr>
       </w:pPr>
-      <w:proofErr w:type="gramStart"/>
-      <w:r>
-        <w:rPr>
-          <w:rFonts w:ascii="Arial" w:hAnsi="Arial" w:cs="Arial"/>
-          <w:color w:val="000000"/>
-          <w:sz w:val="20"/>
-          <w:szCs w:val="20"/>
-        </w:rPr>
-        <w:t>function</w:t>
-      </w:r>
-      <w:proofErr w:type="gramEnd"/>
-      <w:r>
-        <w:rPr>
-          <w:rFonts w:ascii="Arial" w:hAnsi="Arial" w:cs="Arial"/>
-          <w:color w:val="000000"/>
-          <w:sz w:val="20"/>
-          <w:szCs w:val="20"/>
-        </w:rPr>
-        <w:t xml:space="preserve"> intersect( l1, l2 ) – returns the point of intersection between the two lines. </w:t>
+      <w:r>
+        <w:rPr>
+          <w:rFonts w:ascii="Arial" w:hAnsi="Arial" w:cs="Arial"/>
+          <w:color w:val="000000"/>
+          <w:sz w:val="20"/>
+          <w:szCs w:val="20"/>
+        </w:rPr>
+        <w:t xml:space="preserve">function intersect( l1, l2 ) – returns the point of intersection between the two lines. </w:t>
       </w:r>
     </w:p>
     <w:p>
@@ -3853,165 +3412,14 @@
           <w:szCs w:val="20"/>
         </w:rPr>
       </w:pPr>
-      <w:proofErr w:type="gramStart"/>
-      <w:r>
-        <w:rPr>
-          <w:rFonts w:ascii="Arial" w:hAnsi="Arial" w:cs="Arial"/>
-          <w:color w:val="000000"/>
-          <w:sz w:val="20"/>
-          <w:szCs w:val="20"/>
-        </w:rPr>
-        <w:t>function</w:t>
-      </w:r>
-      <w:proofErr w:type="gramEnd"/>
-      <w:r>
-        <w:rPr>
-          <w:rFonts w:ascii="Arial" w:hAnsi="Arial" w:cs="Arial"/>
-          <w:color w:val="000000"/>
-          <w:sz w:val="20"/>
-          <w:szCs w:val="20"/>
-        </w:rPr>
-        <w:t xml:space="preserve"> animate( </w:t>
-      </w:r>
-      <w:proofErr w:type="spellStart"/>
-      <w:r>
-        <w:rPr>
-          <w:rFonts w:ascii="Arial" w:hAnsi="Arial" w:cs="Arial"/>
-          <w:color w:val="000000"/>
-          <w:sz w:val="20"/>
-          <w:szCs w:val="20"/>
-        </w:rPr>
-        <w:t>deathPoint</w:t>
-      </w:r>
-      <w:proofErr w:type="spellEnd"/>
-      <w:r>
-        <w:rPr>
-          <w:rFonts w:ascii="Arial" w:hAnsi="Arial" w:cs="Arial"/>
-          <w:color w:val="000000"/>
-          <w:sz w:val="20"/>
-          <w:szCs w:val="20"/>
-        </w:rPr>
-        <w:t xml:space="preserve">, </w:t>
-      </w:r>
-      <w:proofErr w:type="spellStart"/>
-      <w:r>
-        <w:rPr>
-          <w:rFonts w:ascii="Arial" w:hAnsi="Arial" w:cs="Arial"/>
-          <w:color w:val="000000"/>
-          <w:sz w:val="20"/>
-          <w:szCs w:val="20"/>
-        </w:rPr>
-        <w:t>respawnPoint</w:t>
-      </w:r>
-      <w:proofErr w:type="spellEnd"/>
-      <w:r>
-        <w:rPr>
-          <w:rFonts w:ascii="Arial" w:hAnsi="Arial" w:cs="Arial"/>
-          <w:color w:val="000000"/>
-          <w:sz w:val="20"/>
-          <w:szCs w:val="20"/>
-        </w:rPr>
-        <w:t xml:space="preserve">, </w:t>
-      </w:r>
-      <w:proofErr w:type="spellStart"/>
-      <w:r>
-        <w:rPr>
-          <w:rFonts w:ascii="Arial" w:hAnsi="Arial" w:cs="Arial"/>
-          <w:color w:val="000000"/>
-          <w:sz w:val="20"/>
-          <w:szCs w:val="20"/>
-        </w:rPr>
-        <w:t>xV</w:t>
-      </w:r>
-      <w:proofErr w:type="spellEnd"/>
-      <w:r>
-        <w:rPr>
-          <w:rFonts w:ascii="Arial" w:hAnsi="Arial" w:cs="Arial"/>
-          <w:color w:val="000000"/>
-          <w:sz w:val="20"/>
-          <w:szCs w:val="20"/>
-        </w:rPr>
-        <w:t xml:space="preserve">, </w:t>
-      </w:r>
-      <w:proofErr w:type="spellStart"/>
-      <w:r>
-        <w:rPr>
-          <w:rFonts w:ascii="Arial" w:hAnsi="Arial" w:cs="Arial"/>
-          <w:color w:val="000000"/>
-          <w:sz w:val="20"/>
-          <w:szCs w:val="20"/>
-        </w:rPr>
-        <w:t>yV</w:t>
-      </w:r>
-      <w:proofErr w:type="spellEnd"/>
-      <w:r>
-        <w:rPr>
-          <w:rFonts w:ascii="Arial" w:hAnsi="Arial" w:cs="Arial"/>
-          <w:color w:val="000000"/>
-          <w:sz w:val="20"/>
-          <w:szCs w:val="20"/>
-        </w:rPr>
-        <w:t xml:space="preserve"> ) – </w:t>
-      </w:r>
-      <w:proofErr w:type="spellStart"/>
-      <w:r>
-        <w:rPr>
-          <w:rFonts w:ascii="Arial" w:hAnsi="Arial" w:cs="Arial"/>
-          <w:color w:val="000000"/>
-          <w:sz w:val="20"/>
-          <w:szCs w:val="20"/>
-        </w:rPr>
-        <w:t>deathPoint</w:t>
-      </w:r>
-      <w:proofErr w:type="spellEnd"/>
-      <w:r>
-        <w:rPr>
-          <w:rFonts w:ascii="Arial" w:hAnsi="Arial" w:cs="Arial"/>
-          <w:color w:val="000000"/>
-          <w:sz w:val="20"/>
-          <w:szCs w:val="20"/>
-        </w:rPr>
-        <w:t xml:space="preserve"> and </w:t>
-      </w:r>
-      <w:proofErr w:type="spellStart"/>
-      <w:r>
-        <w:rPr>
-          <w:rFonts w:ascii="Arial" w:hAnsi="Arial" w:cs="Arial"/>
-          <w:color w:val="000000"/>
-          <w:sz w:val="20"/>
-          <w:szCs w:val="20"/>
-        </w:rPr>
-        <w:t>respawnPoint</w:t>
-      </w:r>
-      <w:proofErr w:type="spellEnd"/>
-      <w:r>
-        <w:rPr>
-          <w:rFonts w:ascii="Arial" w:hAnsi="Arial" w:cs="Arial"/>
-          <w:color w:val="000000"/>
-          <w:sz w:val="20"/>
-          <w:szCs w:val="20"/>
-        </w:rPr>
-        <w:t xml:space="preserve"> are fairly self-explanatory; just the point location of death and </w:t>
-      </w:r>
-      <w:proofErr w:type="spellStart"/>
-      <w:r>
-        <w:rPr>
-          <w:rFonts w:ascii="Arial" w:hAnsi="Arial" w:cs="Arial"/>
-          <w:color w:val="000000"/>
-          <w:sz w:val="20"/>
-          <w:szCs w:val="20"/>
-        </w:rPr>
-        <w:t>respawn</w:t>
-      </w:r>
-      <w:proofErr w:type="spellEnd"/>
-      <w:r>
-        <w:rPr>
-          <w:rFonts w:ascii="Arial" w:hAnsi="Arial" w:cs="Arial"/>
-          <w:color w:val="000000"/>
-          <w:sz w:val="20"/>
-          <w:szCs w:val="20"/>
-        </w:rPr>
-        <w:t>. The other two values describe the velocity the ship had upon collision, which can be used to make a smoother animation. Notice that this will also have to have access to the stage in order to do the</w:t>
+      <w:r>
+        <w:rPr>
+          <w:rFonts w:ascii="Arial" w:hAnsi="Arial" w:cs="Arial"/>
+          <w:color w:val="000000"/>
+          <w:sz w:val="20"/>
+          <w:szCs w:val="20"/>
+        </w:rPr>
+        <w:t>function animate( deathPoint, respawnPoint, xV, yV ) – deathPoint and respawnPoint are fairly self-explanatory; just the point location of death and respawn. The other two values describe the velocity the ship had upon collision, which can be used to make a smoother animation. Notice that this will also have to have access to the stage in order to do the</w:t>
       </w:r>
       <w:r>
         <w:rPr>
@@ -4152,25 +3560,14 @@
           <w:szCs w:val="20"/>
         </w:rPr>
       </w:pPr>
-      <w:proofErr w:type="gramStart"/>
-      <w:r>
-        <w:rPr>
-          <w:rFonts w:ascii="Arial" w:hAnsi="Arial" w:cs="Arial"/>
-          <w:color w:val="000000"/>
-          <w:sz w:val="20"/>
-          <w:szCs w:val="20"/>
-        </w:rPr>
-        <w:t>function</w:t>
-      </w:r>
-      <w:proofErr w:type="gramEnd"/>
-      <w:r>
-        <w:rPr>
-          <w:rFonts w:ascii="Arial" w:hAnsi="Arial" w:cs="Arial"/>
-          <w:color w:val="000000"/>
-          <w:sz w:val="20"/>
-          <w:szCs w:val="20"/>
-        </w:rPr>
-        <w:t xml:space="preserve"> update() – updates the current state based on currently pressed keys and position of the ship in relation to the layout. This is where scrolling is handled. If dead, most of this functionality is disabled</w:t>
+      <w:r>
+        <w:rPr>
+          <w:rFonts w:ascii="Arial" w:hAnsi="Arial" w:cs="Arial"/>
+          <w:color w:val="000000"/>
+          <w:sz w:val="20"/>
+          <w:szCs w:val="20"/>
+        </w:rPr>
+        <w:t>function update() – updates the current state based on currently pressed keys and position of the ship in relation to the layout. This is where scrolling is handled. If dead, most of this functionality is disabled</w:t>
       </w:r>
       <w:r>
         <w:rPr>
@@ -4213,65 +3610,14 @@
           <w:szCs w:val="20"/>
         </w:rPr>
       </w:pPr>
-      <w:proofErr w:type="gramStart"/>
-      <w:r>
-        <w:rPr>
-          <w:rFonts w:ascii="Arial" w:hAnsi="Arial" w:cs="Arial"/>
-          <w:color w:val="000000"/>
-          <w:sz w:val="20"/>
-          <w:szCs w:val="20"/>
-        </w:rPr>
-        <w:t>function</w:t>
-      </w:r>
-      <w:proofErr w:type="gramEnd"/>
-      <w:r>
-        <w:rPr>
-          <w:rFonts w:ascii="Arial" w:hAnsi="Arial" w:cs="Arial"/>
-          <w:color w:val="000000"/>
-          <w:sz w:val="20"/>
-          <w:szCs w:val="20"/>
-        </w:rPr>
-        <w:t xml:space="preserve"> </w:t>
-      </w:r>
-      <w:proofErr w:type="spellStart"/>
-      <w:r>
-        <w:rPr>
-          <w:rFonts w:ascii="Arial" w:hAnsi="Arial" w:cs="Arial"/>
-          <w:color w:val="000000"/>
-          <w:sz w:val="20"/>
-          <w:szCs w:val="20"/>
-        </w:rPr>
-        <w:t>handleUpdate</w:t>
-      </w:r>
-      <w:proofErr w:type="spellEnd"/>
-      <w:r>
-        <w:rPr>
-          <w:rFonts w:ascii="Arial" w:hAnsi="Arial" w:cs="Arial"/>
-          <w:color w:val="000000"/>
-          <w:sz w:val="20"/>
-          <w:szCs w:val="20"/>
-        </w:rPr>
-        <w:t xml:space="preserve">() – an event handler for an incoming update request. This then updates values for the opposing player’s ship to be drawn at the next </w:t>
-      </w:r>
-      <w:proofErr w:type="gramStart"/>
-      <w:r>
-        <w:rPr>
-          <w:rFonts w:ascii="Arial" w:hAnsi="Arial" w:cs="Arial"/>
-          <w:color w:val="000000"/>
-          <w:sz w:val="20"/>
-          <w:szCs w:val="20"/>
-        </w:rPr>
-        <w:t>update(</w:t>
-      </w:r>
-      <w:proofErr w:type="gramEnd"/>
-      <w:r>
-        <w:rPr>
-          <w:rFonts w:ascii="Arial" w:hAnsi="Arial" w:cs="Arial"/>
-          <w:color w:val="000000"/>
-          <w:sz w:val="20"/>
-          <w:szCs w:val="20"/>
-        </w:rPr>
-        <w:t>).</w:t>
+      <w:r>
+        <w:rPr>
+          <w:rFonts w:ascii="Arial" w:hAnsi="Arial" w:cs="Arial"/>
+          <w:color w:val="000000"/>
+          <w:sz w:val="20"/>
+          <w:szCs w:val="20"/>
+        </w:rPr>
+        <w:t>function handleUpdate() – an event handler for an incoming update request. This then updates values for the opposing player’s ship to be drawn at the next update().</w:t>
       </w:r>
     </w:p>
     <w:p>
@@ -4386,7 +3732,133 @@
           <w:sz w:val="20"/>
           <w:szCs w:val="20"/>
         </w:rPr>
-        <w:t>The database is a fairly simple design. It is simply a SQL database containing usernames, passwords, and multiplayer ratings. The client communicates down to access a certain player</w:t>
+        <w:t>The database is a fairly simple design. It is simply a</w:t>
+      </w:r>
+      <w:r>
+        <w:rPr>
+          <w:rFonts w:ascii="Arial" w:hAnsi="Arial" w:cs="Arial"/>
+          <w:color w:val="000000"/>
+          <w:sz w:val="20"/>
+          <w:szCs w:val="20"/>
+        </w:rPr>
+        <w:t>n array of player objects. The data members of a player object are: username, password</w:t>
+      </w:r>
+      <w:r>
+        <w:rPr>
+          <w:rFonts w:ascii="Arial" w:hAnsi="Arial" w:cs="Arial"/>
+          <w:color w:val="000000"/>
+          <w:sz w:val="20"/>
+          <w:szCs w:val="20"/>
+        </w:rPr>
+        <w:t>,</w:t>
+      </w:r>
+      <w:r>
+        <w:rPr>
+          <w:rFonts w:ascii="Arial" w:hAnsi="Arial" w:cs="Arial"/>
+          <w:color w:val="000000"/>
+          <w:sz w:val="20"/>
+          <w:szCs w:val="20"/>
+        </w:rPr>
+        <w:t xml:space="preserve"> current game mode, top race times, longest challenge-mode distances and multiplayer rating</w:t>
+      </w:r>
+      <w:r>
+        <w:rPr>
+          <w:rFonts w:ascii="Arial" w:hAnsi="Arial" w:cs="Arial"/>
+          <w:color w:val="000000"/>
+          <w:sz w:val="20"/>
+          <w:szCs w:val="20"/>
+        </w:rPr>
+        <w:t>.</w:t>
+      </w:r>
+      <w:r>
+        <w:rPr>
+          <w:rFonts w:ascii="Arial" w:hAnsi="Arial" w:cs="Arial"/>
+          <w:color w:val="000000"/>
+          <w:sz w:val="20"/>
+          <w:szCs w:val="20"/>
+        </w:rPr>
+        <w:t xml:space="preserve"> For the best times and distances, the top five of each are stored in their own arrays.</w:t>
+      </w:r>
+      <w:r>
+        <w:rPr>
+          <w:rFonts w:ascii="Arial" w:hAnsi="Arial" w:cs="Arial"/>
+          <w:color w:val="000000"/>
+          <w:sz w:val="20"/>
+          <w:szCs w:val="20"/>
+        </w:rPr>
+        <w:t xml:space="preserve"> </w:t>
+      </w:r>
+    </w:p>
+    <w:p>
+      <w:pPr>
+        <w:pStyle w:val="NormalWeb"/>
+        <w:shd w:val="clear" w:color="auto" w:fill="FFFFFF"/>
+        <w:spacing w:before="0" w:beforeAutospacing="0" w:after="240" w:afterAutospacing="0" w:line="360" w:lineRule="atLeast"/>
+        <w:rPr>
+          <w:rFonts w:ascii="Arial" w:hAnsi="Arial" w:cs="Arial"/>
+          <w:color w:val="000000"/>
+          <w:sz w:val="20"/>
+          <w:szCs w:val="20"/>
+        </w:rPr>
+      </w:pPr>
+      <w:r>
+        <w:rPr>
+          <w:rFonts w:ascii="Arial" w:hAnsi="Arial" w:cs="Arial"/>
+          <w:noProof/>
+          <w:color w:val="000000"/>
+          <w:sz w:val="20"/>
+          <w:szCs w:val="20"/>
+        </w:rPr>
+        <w:drawing>
+          <wp:inline distT="0" distB="0" distL="0" distR="0">
+            <wp:extent cx="5943600" cy="3939540"/>
+            <wp:effectExtent l="0" t="0" r="0" b="3810"/>
+            <wp:docPr id="1" name="Picture 1"/>
+            <wp:cNvGraphicFramePr>
+              <a:graphicFrameLocks xmlns:a="http://schemas.openxmlformats.org/drawingml/2006/main" noChangeAspect="1"/>
+            </wp:cNvGraphicFramePr>
+            <a:graphic xmlns:a="http://schemas.openxmlformats.org/drawingml/2006/main">
+              <a:graphicData uri="http://schemas.openxmlformats.org/drawingml/2006/picture">
+                <pic:pic xmlns:pic="http://schemas.openxmlformats.org/drawingml/2006/picture">
+                  <pic:nvPicPr>
+                    <pic:cNvPr id="1" name="Player Object.PNG"/>
+                    <pic:cNvPicPr/>
+                  </pic:nvPicPr>
+                  <pic:blipFill>
+                    <a:blip r:embed="rId12">
+                      <a:extLst>
+                        <a:ext uri="{28A0092B-C50C-407E-A947-70E740481C1C}">
+                          <a14:useLocalDpi xmlns:a14="http://schemas.microsoft.com/office/drawing/2010/main" val="0"/>
+                        </a:ext>
+                      </a:extLst>
+                    </a:blip>
+                    <a:stretch>
+                      <a:fillRect/>
+                    </a:stretch>
+                  </pic:blipFill>
+                  <pic:spPr>
+                    <a:xfrm>
+                      <a:off x="0" y="0"/>
+                      <a:ext cx="5943600" cy="3939540"/>
+                    </a:xfrm>
+                    <a:prstGeom prst="rect">
+                      <a:avLst/>
+                    </a:prstGeom>
+                  </pic:spPr>
+                </pic:pic>
+              </a:graphicData>
+            </a:graphic>
+          </wp:inline>
+        </w:drawing>
+      </w:r>
+      <w:r>
+        <w:rPr>
+          <w:rFonts w:ascii="Arial" w:hAnsi="Arial" w:cs="Arial"/>
+          <w:color w:val="000000"/>
+          <w:sz w:val="20"/>
+          <w:szCs w:val="20"/>
+        </w:rPr>
+        <w:t>The client communicates down to access a certain player</w:t>
       </w:r>
       <w:r>
         <w:rPr>
@@ -4413,7 +3885,95 @@
           <w:sz w:val="20"/>
           <w:szCs w:val="20"/>
         </w:rPr>
-        <w:t>A user profile is made up of a username, a password, and a list (array) of high scores.</w:t>
+        <w:t xml:space="preserve">A user profile is </w:t>
+      </w:r>
+      <w:r>
+        <w:rPr>
+          <w:rFonts w:ascii="Arial" w:hAnsi="Arial" w:cs="Arial"/>
+          <w:color w:val="000000"/>
+          <w:sz w:val="20"/>
+          <w:szCs w:val="20"/>
+        </w:rPr>
+        <w:t xml:space="preserve">linked to a specific player </w:t>
+      </w:r>
+      <w:r>
+        <w:rPr>
+          <w:rFonts w:ascii="Arial" w:hAnsi="Arial" w:cs="Arial"/>
+          <w:color w:val="000000"/>
+          <w:sz w:val="20"/>
+          <w:szCs w:val="20"/>
+        </w:rPr>
+        <w:lastRenderedPageBreak/>
+        <w:t>object; therefore, it contains all of the data members discussed above</w:t>
+      </w:r>
+      <w:r>
+        <w:rPr>
+          <w:rFonts w:ascii="Arial" w:hAnsi="Arial" w:cs="Arial"/>
+          <w:color w:val="000000"/>
+          <w:sz w:val="20"/>
+          <w:szCs w:val="20"/>
+        </w:rPr>
+        <w:t xml:space="preserve"> and shown in the player object</w:t>
+      </w:r>
+      <w:bookmarkStart w:id="0" w:name="_GoBack"/>
+      <w:bookmarkEnd w:id="0"/>
+      <w:r>
+        <w:rPr>
+          <w:rFonts w:ascii="Arial" w:hAnsi="Arial" w:cs="Arial"/>
+          <w:color w:val="000000"/>
+          <w:sz w:val="20"/>
+          <w:szCs w:val="20"/>
+        </w:rPr>
+        <w:t xml:space="preserve"> diagram</w:t>
+      </w:r>
+      <w:r>
+        <w:rPr>
+          <w:rFonts w:ascii="Arial" w:hAnsi="Arial" w:cs="Arial"/>
+          <w:color w:val="000000"/>
+          <w:sz w:val="20"/>
+          <w:szCs w:val="20"/>
+        </w:rPr>
+        <w:t>.</w:t>
+      </w:r>
+    </w:p>
+    <w:p>
+      <w:pPr>
+        <w:pStyle w:val="NormalWeb"/>
+        <w:shd w:val="clear" w:color="auto" w:fill="FFFFFF"/>
+        <w:spacing w:before="0" w:beforeAutospacing="0" w:after="240" w:afterAutospacing="0" w:line="360" w:lineRule="atLeast"/>
+        <w:rPr>
+          <w:rFonts w:ascii="Arial" w:hAnsi="Arial" w:cs="Arial"/>
+          <w:color w:val="000000"/>
+          <w:sz w:val="20"/>
+          <w:szCs w:val="20"/>
+        </w:rPr>
+      </w:pPr>
+      <w:r>
+        <w:rPr>
+          <w:rFonts w:ascii="Arial" w:hAnsi="Arial" w:cs="Arial"/>
+          <w:color w:val="000000"/>
+          <w:sz w:val="20"/>
+          <w:szCs w:val="20"/>
+        </w:rPr>
+        <w:t xml:space="preserve">After log-in, the client sends game mode information to the server every time the player selects a new game mode. This is helpful when the server needs to store high score information about the client. Also, when a user selects a multiplayer game mode, they are placed in a waiting list associated with that mode until there is an opponent ready. </w:t>
+      </w:r>
+      <w:r>
+        <w:rPr>
+          <w:rFonts w:ascii="Arial" w:hAnsi="Arial" w:cs="Arial"/>
+          <w:color w:val="000000"/>
+          <w:sz w:val="20"/>
+          <w:szCs w:val="20"/>
+        </w:rPr>
+        <w:t>Lastly, the database receives updates of new scores and multiplayer rating updates when a client finishes a race.</w:t>
+      </w:r>
+      <w:r>
+        <w:rPr>
+          <w:rFonts w:ascii="Arial" w:hAnsi="Arial" w:cs="Arial"/>
+          <w:color w:val="000000"/>
+          <w:sz w:val="20"/>
+          <w:szCs w:val="20"/>
+        </w:rPr>
+        <w:t xml:space="preserve"> </w:t>
       </w:r>
     </w:p>
     <w:p>
@@ -4444,7 +4004,34 @@
           <w:sz w:val="20"/>
           <w:szCs w:val="20"/>
         </w:rPr>
-        <w:t>The design of this is simply through an array of current users and a Boolean flag saying if someone is currently waiting for a race, and if someone</w:t>
+        <w:t>The des</w:t>
+      </w:r>
+      <w:r>
+        <w:rPr>
+          <w:rFonts w:ascii="Arial" w:hAnsi="Arial" w:cs="Arial"/>
+          <w:color w:val="000000"/>
+          <w:sz w:val="20"/>
+          <w:szCs w:val="20"/>
+        </w:rPr>
+        <w:t>ign of this is simply through two</w:t>
+      </w:r>
+      <w:r>
+        <w:rPr>
+          <w:rFonts w:ascii="Arial" w:hAnsi="Arial" w:cs="Arial"/>
+          <w:color w:val="000000"/>
+          <w:sz w:val="20"/>
+          <w:szCs w:val="20"/>
+        </w:rPr>
+        <w:t xml:space="preserve"> array</w:t>
+      </w:r>
+      <w:r>
+        <w:rPr>
+          <w:rFonts w:ascii="Arial" w:hAnsi="Arial" w:cs="Arial"/>
+          <w:color w:val="000000"/>
+          <w:sz w:val="20"/>
+          <w:szCs w:val="20"/>
+        </w:rPr>
+        <w:t>s, one for race and one for challenge. When a user selects the corresponding mode, the server checks the correct array (which serves as a waiting list). If the array is empty, then the user is added to it; however, if there is already someone in the waiting list, then that person is removed and the two users then begin a game.</w:t>
       </w:r>
       <w:r>
         <w:rPr>
@@ -4455,15 +4042,6 @@
         </w:rPr>
         <w:t xml:space="preserve"> </w:t>
       </w:r>
-      <w:r>
-        <w:rPr>
-          <w:rFonts w:ascii="Arial" w:hAnsi="Arial" w:cs="Arial"/>
-          <w:color w:val="000000"/>
-          <w:sz w:val="20"/>
-          <w:szCs w:val="20"/>
-        </w:rPr>
-        <w:t xml:space="preserve">is waiting for a multiplayer challenge mode. </w:t>
-      </w:r>
     </w:p>
     <w:p>
       <w:pPr>
@@ -4517,74 +4095,23 @@
           <w:szCs w:val="20"/>
         </w:rPr>
       </w:pPr>
-      <w:proofErr w:type="gramStart"/>
-      <w:r>
-        <w:rPr>
-          <w:rFonts w:ascii="Arial" w:hAnsi="Arial" w:cs="Arial"/>
-          <w:color w:val="000000"/>
-          <w:sz w:val="20"/>
-          <w:szCs w:val="20"/>
-        </w:rPr>
-        <w:t>function</w:t>
-      </w:r>
-      <w:proofErr w:type="gramEnd"/>
-      <w:r>
-        <w:rPr>
-          <w:rFonts w:ascii="Arial" w:hAnsi="Arial" w:cs="Arial"/>
-          <w:color w:val="000000"/>
-          <w:sz w:val="20"/>
-          <w:szCs w:val="20"/>
-        </w:rPr>
-        <w:t xml:space="preserve"> </w:t>
-      </w:r>
-      <w:proofErr w:type="spellStart"/>
-      <w:r>
-        <w:rPr>
-          <w:rFonts w:ascii="Arial" w:hAnsi="Arial" w:cs="Arial"/>
-          <w:color w:val="000000"/>
-          <w:sz w:val="20"/>
-          <w:szCs w:val="20"/>
-        </w:rPr>
-        <w:t>handleUpdate</w:t>
-      </w:r>
-      <w:proofErr w:type="spellEnd"/>
-      <w:r>
-        <w:rPr>
-          <w:rFonts w:ascii="Arial" w:hAnsi="Arial" w:cs="Arial"/>
-          <w:color w:val="000000"/>
-          <w:sz w:val="20"/>
-          <w:szCs w:val="20"/>
-        </w:rPr>
-        <w:t xml:space="preserve">( update, client ) – takes the update, and sends it to the other client. </w:t>
-      </w:r>
-      <w:r>
-        <w:rPr>
-          <w:rFonts w:ascii="Arial" w:hAnsi="Arial" w:cs="Arial"/>
-          <w:color w:val="000000"/>
-          <w:sz w:val="20"/>
-          <w:szCs w:val="20"/>
-        </w:rPr>
-        <w:t xml:space="preserve">If the </w:t>
-      </w:r>
-      <w:proofErr w:type="spellStart"/>
-      <w:r>
-        <w:rPr>
-          <w:rFonts w:ascii="Arial" w:hAnsi="Arial" w:cs="Arial"/>
-          <w:color w:val="000000"/>
-          <w:sz w:val="20"/>
-          <w:szCs w:val="20"/>
-        </w:rPr>
-        <w:t>hasWon</w:t>
-      </w:r>
-      <w:proofErr w:type="spellEnd"/>
-      <w:r>
-        <w:rPr>
-          <w:rFonts w:ascii="Arial" w:hAnsi="Arial" w:cs="Arial"/>
-          <w:color w:val="000000"/>
-          <w:sz w:val="20"/>
-          <w:szCs w:val="20"/>
-        </w:rPr>
-        <w:t xml:space="preserve"> value in update is true, the server updates players’ rating values and closes the current server game manager</w:t>
+      <w:r>
+        <w:rPr>
+          <w:rFonts w:ascii="Arial" w:hAnsi="Arial" w:cs="Arial"/>
+          <w:color w:val="000000"/>
+          <w:sz w:val="20"/>
+          <w:szCs w:val="20"/>
+        </w:rPr>
+        <w:t xml:space="preserve">function handleUpdate( update, client ) – takes the update, and sends it to the other client. </w:t>
+      </w:r>
+      <w:r>
+        <w:rPr>
+          <w:rFonts w:ascii="Arial" w:hAnsi="Arial" w:cs="Arial"/>
+          <w:color w:val="000000"/>
+          <w:sz w:val="20"/>
+          <w:szCs w:val="20"/>
+        </w:rPr>
+        <w:t>If the hasWon value in update is true, the server updates players’ rating values and closes the current server game manager</w:t>
       </w:r>
       <w:r>
         <w:rPr>
@@ -4630,87 +4157,36 @@
           <w:szCs w:val="20"/>
         </w:rPr>
       </w:pPr>
-      <w:proofErr w:type="gramStart"/>
-      <w:r>
-        <w:rPr>
-          <w:rFonts w:ascii="Arial" w:hAnsi="Arial" w:cs="Arial"/>
-          <w:color w:val="000000"/>
-          <w:sz w:val="20"/>
-          <w:szCs w:val="20"/>
-        </w:rPr>
-        <w:t>function</w:t>
-      </w:r>
-      <w:proofErr w:type="gramEnd"/>
-      <w:r>
-        <w:rPr>
-          <w:rFonts w:ascii="Arial" w:hAnsi="Arial" w:cs="Arial"/>
-          <w:color w:val="000000"/>
-          <w:sz w:val="20"/>
-          <w:szCs w:val="20"/>
-        </w:rPr>
-        <w:t xml:space="preserve"> </w:t>
-      </w:r>
-      <w:proofErr w:type="spellStart"/>
-      <w:r>
-        <w:rPr>
-          <w:rFonts w:ascii="Arial" w:hAnsi="Arial" w:cs="Arial"/>
-          <w:color w:val="000000"/>
-          <w:sz w:val="20"/>
-          <w:szCs w:val="20"/>
-        </w:rPr>
-        <w:t>handleLevelDesign</w:t>
-      </w:r>
-      <w:proofErr w:type="spellEnd"/>
-      <w:r>
-        <w:rPr>
-          <w:rFonts w:ascii="Arial" w:hAnsi="Arial" w:cs="Arial"/>
-          <w:color w:val="000000"/>
-          <w:sz w:val="20"/>
-          <w:szCs w:val="20"/>
-        </w:rPr>
-        <w:t>( level, client ) – sends the level design to other client</w:t>
-      </w:r>
-    </w:p>
-    <w:p>
-      <w:pPr>
-        <w:pStyle w:val="NormalWeb"/>
-        <w:shd w:val="clear" w:color="auto" w:fill="FFFFFF"/>
-        <w:spacing w:before="0" w:beforeAutospacing="0" w:after="240" w:afterAutospacing="0" w:line="360" w:lineRule="atLeast"/>
-        <w:rPr>
-          <w:rFonts w:ascii="Arial" w:hAnsi="Arial" w:cs="Arial"/>
-          <w:color w:val="000000"/>
-          <w:sz w:val="20"/>
-          <w:szCs w:val="20"/>
-        </w:rPr>
-      </w:pPr>
-      <w:r>
-        <w:rPr>
-          <w:rFonts w:ascii="Arial" w:hAnsi="Arial" w:cs="Arial"/>
-          <w:color w:val="000000"/>
-          <w:sz w:val="20"/>
-          <w:szCs w:val="20"/>
-        </w:rPr>
-        <w:t xml:space="preserve">After this function is called, the event handler is removed, and the </w:t>
-      </w:r>
-      <w:proofErr w:type="spellStart"/>
-      <w:r>
-        <w:rPr>
-          <w:rFonts w:ascii="Arial" w:hAnsi="Arial" w:cs="Arial"/>
-          <w:color w:val="000000"/>
-          <w:sz w:val="20"/>
-          <w:szCs w:val="20"/>
-        </w:rPr>
-        <w:t>handleUpdate</w:t>
-      </w:r>
-      <w:proofErr w:type="spellEnd"/>
-      <w:r>
-        <w:rPr>
-          <w:rFonts w:ascii="Arial" w:hAnsi="Arial" w:cs="Arial"/>
-          <w:color w:val="000000"/>
-          <w:sz w:val="20"/>
-          <w:szCs w:val="20"/>
-        </w:rPr>
-        <w:t xml:space="preserve"> function is added. </w:t>
+      <w:r>
+        <w:rPr>
+          <w:rFonts w:ascii="Arial" w:hAnsi="Arial" w:cs="Arial"/>
+          <w:color w:val="000000"/>
+          <w:sz w:val="20"/>
+          <w:szCs w:val="20"/>
+        </w:rPr>
+        <w:t>function handleLevelDesign( level, client ) – sends the level design to other client</w:t>
+      </w:r>
+    </w:p>
+    <w:p>
+      <w:pPr>
+        <w:pStyle w:val="NormalWeb"/>
+        <w:shd w:val="clear" w:color="auto" w:fill="FFFFFF"/>
+        <w:spacing w:before="0" w:beforeAutospacing="0" w:after="240" w:afterAutospacing="0" w:line="360" w:lineRule="atLeast"/>
+        <w:rPr>
+          <w:rFonts w:ascii="Arial" w:hAnsi="Arial" w:cs="Arial"/>
+          <w:color w:val="000000"/>
+          <w:sz w:val="20"/>
+          <w:szCs w:val="20"/>
+        </w:rPr>
+      </w:pPr>
+      <w:r>
+        <w:rPr>
+          <w:rFonts w:ascii="Arial" w:hAnsi="Arial" w:cs="Arial"/>
+          <w:color w:val="000000"/>
+          <w:sz w:val="20"/>
+          <w:szCs w:val="20"/>
+        </w:rPr>
+        <w:t xml:space="preserve">After this function is called, the event handler is removed, and the handleUpdate function is added. </w:t>
       </w:r>
     </w:p>
     <w:p>
@@ -4736,7 +4212,6 @@
           <w:sz w:val="20"/>
           <w:szCs w:val="20"/>
         </w:rPr>
-        <w:lastRenderedPageBreak/>
         <w:t>Client/Server Communication</w:t>
       </w:r>
       <w:r>
@@ -4785,15 +4260,14 @@
           <w:szCs w:val="20"/>
         </w:rPr>
       </w:pPr>
-      <w:proofErr w:type="spellStart"/>
-      <w:proofErr w:type="gramStart"/>
-      <w:r>
-        <w:rPr>
-          <w:rFonts w:ascii="Arial" w:hAnsi="Arial" w:cs="Arial"/>
-          <w:color w:val="000000"/>
-          <w:sz w:val="20"/>
-          <w:szCs w:val="20"/>
-        </w:rPr>
+      <w:r>
+        <w:rPr>
+          <w:rFonts w:ascii="Arial" w:hAnsi="Arial" w:cs="Arial"/>
+          <w:color w:val="000000"/>
+          <w:sz w:val="20"/>
+          <w:szCs w:val="20"/>
+        </w:rPr>
+        <w:lastRenderedPageBreak/>
         <w:t>ship</w:t>
       </w:r>
       <w:r>
@@ -4803,34 +4277,21 @@
           <w:sz w:val="20"/>
           <w:szCs w:val="20"/>
         </w:rPr>
-        <w:t>X</w:t>
-      </w:r>
-      <w:proofErr w:type="spellEnd"/>
-      <w:proofErr w:type="gramEnd"/>
-      <w:r>
-        <w:rPr>
-          <w:rFonts w:ascii="Arial" w:hAnsi="Arial" w:cs="Arial"/>
-          <w:color w:val="000000"/>
-          <w:sz w:val="20"/>
-          <w:szCs w:val="20"/>
-        </w:rPr>
-        <w:t xml:space="preserve"> – X position of opposing ship</w:t>
-      </w:r>
-    </w:p>
-    <w:p>
-      <w:pPr>
-        <w:pStyle w:val="NormalWeb"/>
-        <w:shd w:val="clear" w:color="auto" w:fill="FFFFFF"/>
-        <w:spacing w:before="0" w:beforeAutospacing="0" w:after="240" w:afterAutospacing="0" w:line="360" w:lineRule="atLeast"/>
-        <w:rPr>
-          <w:rFonts w:ascii="Arial" w:hAnsi="Arial" w:cs="Arial"/>
-          <w:color w:val="000000"/>
-          <w:sz w:val="20"/>
-          <w:szCs w:val="20"/>
-        </w:rPr>
-      </w:pPr>
-      <w:proofErr w:type="spellStart"/>
-      <w:proofErr w:type="gramStart"/>
+        <w:t>X – X position of opposing ship</w:t>
+      </w:r>
+    </w:p>
+    <w:p>
+      <w:pPr>
+        <w:pStyle w:val="NormalWeb"/>
+        <w:shd w:val="clear" w:color="auto" w:fill="FFFFFF"/>
+        <w:spacing w:before="0" w:beforeAutospacing="0" w:after="240" w:afterAutospacing="0" w:line="360" w:lineRule="atLeast"/>
+        <w:rPr>
+          <w:rFonts w:ascii="Arial" w:hAnsi="Arial" w:cs="Arial"/>
+          <w:color w:val="000000"/>
+          <w:sz w:val="20"/>
+          <w:szCs w:val="20"/>
+        </w:rPr>
+      </w:pPr>
       <w:r>
         <w:rPr>
           <w:rFonts w:ascii="Arial" w:hAnsi="Arial" w:cs="Arial"/>
@@ -4847,40 +4308,29 @@
           <w:sz w:val="20"/>
           <w:szCs w:val="20"/>
         </w:rPr>
-        <w:t>Y</w:t>
-      </w:r>
-      <w:proofErr w:type="spellEnd"/>
-      <w:proofErr w:type="gramEnd"/>
-      <w:r>
-        <w:rPr>
-          <w:rFonts w:ascii="Arial" w:hAnsi="Arial" w:cs="Arial"/>
-          <w:color w:val="000000"/>
-          <w:sz w:val="20"/>
-          <w:szCs w:val="20"/>
-        </w:rPr>
-        <w:t xml:space="preserve"> – Y position of opposing ship</w:t>
-      </w:r>
-    </w:p>
-    <w:p>
-      <w:pPr>
-        <w:pStyle w:val="NormalWeb"/>
-        <w:shd w:val="clear" w:color="auto" w:fill="FFFFFF"/>
-        <w:spacing w:before="0" w:beforeAutospacing="0" w:after="240" w:afterAutospacing="0" w:line="360" w:lineRule="atLeast"/>
-        <w:rPr>
-          <w:rFonts w:ascii="Arial" w:hAnsi="Arial" w:cs="Arial"/>
-          <w:color w:val="000000"/>
-          <w:sz w:val="20"/>
-          <w:szCs w:val="20"/>
-        </w:rPr>
-      </w:pPr>
-      <w:proofErr w:type="spellStart"/>
-      <w:proofErr w:type="gramStart"/>
-      <w:r>
-        <w:rPr>
-          <w:rFonts w:ascii="Arial" w:hAnsi="Arial" w:cs="Arial"/>
-          <w:color w:val="000000"/>
-          <w:sz w:val="20"/>
-          <w:szCs w:val="20"/>
+        <w:t>Y – Y position of opposing ship</w:t>
+      </w:r>
+    </w:p>
+    <w:p>
+      <w:pPr>
+        <w:pStyle w:val="NormalWeb"/>
+        <w:shd w:val="clear" w:color="auto" w:fill="FFFFFF"/>
+        <w:spacing w:before="0" w:beforeAutospacing="0" w:after="240" w:afterAutospacing="0" w:line="360" w:lineRule="atLeast"/>
+        <w:rPr>
+          <w:rFonts w:ascii="Arial" w:hAnsi="Arial" w:cs="Arial"/>
+          <w:color w:val="000000"/>
+          <w:sz w:val="20"/>
+          <w:szCs w:val="20"/>
+          <w:highlight w:val="yellow"/>
+        </w:rPr>
+      </w:pPr>
+      <w:r>
+        <w:rPr>
+          <w:rFonts w:ascii="Arial" w:hAnsi="Arial" w:cs="Arial"/>
+          <w:color w:val="000000"/>
+          <w:sz w:val="20"/>
+          <w:szCs w:val="20"/>
+          <w:highlight w:val="yellow"/>
         </w:rPr>
         <w:t>shipV</w:t>
       </w:r>
@@ -4890,61 +4340,30 @@
           <w:color w:val="000000"/>
           <w:sz w:val="20"/>
           <w:szCs w:val="20"/>
-        </w:rPr>
-        <w:t>X</w:t>
-      </w:r>
-      <w:proofErr w:type="spellEnd"/>
-      <w:proofErr w:type="gramEnd"/>
-      <w:r>
-        <w:rPr>
-          <w:rFonts w:ascii="Arial" w:hAnsi="Arial" w:cs="Arial"/>
-          <w:color w:val="000000"/>
-          <w:sz w:val="20"/>
-          <w:szCs w:val="20"/>
-        </w:rPr>
-        <w:t xml:space="preserve"> – </w:t>
-      </w:r>
-      <w:proofErr w:type="spellStart"/>
-      <w:r>
-        <w:rPr>
-          <w:rFonts w:ascii="Arial" w:hAnsi="Arial" w:cs="Arial"/>
-          <w:color w:val="000000"/>
-          <w:sz w:val="20"/>
-          <w:szCs w:val="20"/>
-        </w:rPr>
-        <w:t>vX</w:t>
-      </w:r>
-      <w:proofErr w:type="spellEnd"/>
-      <w:r>
-        <w:rPr>
-          <w:rFonts w:ascii="Arial" w:hAnsi="Arial" w:cs="Arial"/>
-          <w:color w:val="000000"/>
-          <w:sz w:val="20"/>
-          <w:szCs w:val="20"/>
-        </w:rPr>
-        <w:t xml:space="preserve"> of opposing ship</w:t>
-      </w:r>
-    </w:p>
-    <w:p>
-      <w:pPr>
-        <w:pStyle w:val="NormalWeb"/>
-        <w:shd w:val="clear" w:color="auto" w:fill="FFFFFF"/>
-        <w:spacing w:before="0" w:beforeAutospacing="0" w:after="240" w:afterAutospacing="0" w:line="360" w:lineRule="atLeast"/>
-        <w:rPr>
-          <w:rFonts w:ascii="Arial" w:hAnsi="Arial" w:cs="Arial"/>
-          <w:color w:val="000000"/>
-          <w:sz w:val="20"/>
-          <w:szCs w:val="20"/>
-        </w:rPr>
-      </w:pPr>
-      <w:proofErr w:type="spellStart"/>
-      <w:proofErr w:type="gramStart"/>
-      <w:r>
-        <w:rPr>
-          <w:rFonts w:ascii="Arial" w:hAnsi="Arial" w:cs="Arial"/>
-          <w:color w:val="000000"/>
-          <w:sz w:val="20"/>
-          <w:szCs w:val="20"/>
+          <w:highlight w:val="yellow"/>
+        </w:rPr>
+        <w:t>X – vX of opposing ship</w:t>
+      </w:r>
+    </w:p>
+    <w:p>
+      <w:pPr>
+        <w:pStyle w:val="NormalWeb"/>
+        <w:shd w:val="clear" w:color="auto" w:fill="FFFFFF"/>
+        <w:spacing w:before="0" w:beforeAutospacing="0" w:after="240" w:afterAutospacing="0" w:line="360" w:lineRule="atLeast"/>
+        <w:rPr>
+          <w:rFonts w:ascii="Arial" w:hAnsi="Arial" w:cs="Arial"/>
+          <w:color w:val="000000"/>
+          <w:sz w:val="20"/>
+          <w:szCs w:val="20"/>
+        </w:rPr>
+      </w:pPr>
+      <w:r>
+        <w:rPr>
+          <w:rFonts w:ascii="Arial" w:hAnsi="Arial" w:cs="Arial"/>
+          <w:color w:val="000000"/>
+          <w:sz w:val="20"/>
+          <w:szCs w:val="20"/>
+          <w:highlight w:val="yellow"/>
         </w:rPr>
         <w:t>shipV</w:t>
       </w:r>
@@ -4954,55 +4373,23 @@
           <w:color w:val="000000"/>
           <w:sz w:val="20"/>
           <w:szCs w:val="20"/>
-        </w:rPr>
-        <w:t>Y</w:t>
-      </w:r>
-      <w:proofErr w:type="spellEnd"/>
-      <w:proofErr w:type="gramEnd"/>
-      <w:r>
-        <w:rPr>
-          <w:rFonts w:ascii="Arial" w:hAnsi="Arial" w:cs="Arial"/>
-          <w:color w:val="000000"/>
-          <w:sz w:val="20"/>
-          <w:szCs w:val="20"/>
-        </w:rPr>
-        <w:t xml:space="preserve"> – </w:t>
-      </w:r>
-      <w:proofErr w:type="spellStart"/>
-      <w:r>
-        <w:rPr>
-          <w:rFonts w:ascii="Arial" w:hAnsi="Arial" w:cs="Arial"/>
-          <w:color w:val="000000"/>
-          <w:sz w:val="20"/>
-          <w:szCs w:val="20"/>
-        </w:rPr>
-        <w:t>vY</w:t>
-      </w:r>
-      <w:proofErr w:type="spellEnd"/>
-      <w:r>
-        <w:rPr>
-          <w:rFonts w:ascii="Arial" w:hAnsi="Arial" w:cs="Arial"/>
-          <w:color w:val="000000"/>
-          <w:sz w:val="20"/>
-          <w:szCs w:val="20"/>
-        </w:rPr>
-        <w:t xml:space="preserve"> of opposing ship</w:t>
-      </w:r>
-    </w:p>
-    <w:p>
-      <w:pPr>
-        <w:pStyle w:val="NormalWeb"/>
-        <w:shd w:val="clear" w:color="auto" w:fill="FFFFFF"/>
-        <w:spacing w:before="0" w:beforeAutospacing="0" w:after="240" w:afterAutospacing="0" w:line="360" w:lineRule="atLeast"/>
-        <w:rPr>
-          <w:rFonts w:ascii="Arial" w:hAnsi="Arial" w:cs="Arial"/>
-          <w:color w:val="000000"/>
-          <w:sz w:val="20"/>
-          <w:szCs w:val="20"/>
-        </w:rPr>
-      </w:pPr>
-      <w:proofErr w:type="spellStart"/>
-      <w:proofErr w:type="gramStart"/>
+          <w:highlight w:val="yellow"/>
+        </w:rPr>
+        <w:t>Y – vY of opposing ship</w:t>
+      </w:r>
+    </w:p>
+    <w:p>
+      <w:pPr>
+        <w:pStyle w:val="NormalWeb"/>
+        <w:shd w:val="clear" w:color="auto" w:fill="FFFFFF"/>
+        <w:spacing w:before="0" w:beforeAutospacing="0" w:after="240" w:afterAutospacing="0" w:line="360" w:lineRule="atLeast"/>
+        <w:rPr>
+          <w:rFonts w:ascii="Arial" w:hAnsi="Arial" w:cs="Arial"/>
+          <w:color w:val="000000"/>
+          <w:sz w:val="20"/>
+          <w:szCs w:val="20"/>
+        </w:rPr>
+      </w:pPr>
       <w:r>
         <w:rPr>
           <w:rFonts w:ascii="Arial" w:hAnsi="Arial" w:cs="Arial"/>
@@ -5019,45 +4406,30 @@
           <w:sz w:val="20"/>
           <w:szCs w:val="20"/>
         </w:rPr>
-        <w:t>otation</w:t>
-      </w:r>
-      <w:proofErr w:type="spellEnd"/>
-      <w:proofErr w:type="gramEnd"/>
-      <w:r>
-        <w:rPr>
-          <w:rFonts w:ascii="Arial" w:hAnsi="Arial" w:cs="Arial"/>
-          <w:color w:val="000000"/>
-          <w:sz w:val="20"/>
-          <w:szCs w:val="20"/>
-        </w:rPr>
-        <w:t xml:space="preserve"> – rotation of opposing ship</w:t>
-      </w:r>
-    </w:p>
-    <w:p>
-      <w:pPr>
-        <w:pStyle w:val="NormalWeb"/>
-        <w:shd w:val="clear" w:color="auto" w:fill="FFFFFF"/>
-        <w:spacing w:before="0" w:beforeAutospacing="0" w:after="240" w:afterAutospacing="0" w:line="360" w:lineRule="atLeast"/>
-        <w:rPr>
-          <w:rFonts w:ascii="Arial" w:hAnsi="Arial" w:cs="Arial"/>
-          <w:color w:val="000000"/>
-          <w:sz w:val="20"/>
-          <w:szCs w:val="20"/>
-        </w:rPr>
-      </w:pPr>
-      <w:proofErr w:type="spellStart"/>
-      <w:proofErr w:type="gramStart"/>
-      <w:r>
-        <w:rPr>
-          <w:rFonts w:ascii="Arial" w:hAnsi="Arial" w:cs="Arial"/>
-          <w:color w:val="000000"/>
-          <w:sz w:val="20"/>
-          <w:szCs w:val="20"/>
-        </w:rPr>
-        <w:t>xScrolling</w:t>
-      </w:r>
-      <w:proofErr w:type="spellEnd"/>
-      <w:proofErr w:type="gramEnd"/>
+        <w:t>otation – rotation of opposing ship</w:t>
+      </w:r>
+    </w:p>
+    <w:p>
+      <w:pPr>
+        <w:pStyle w:val="NormalWeb"/>
+        <w:shd w:val="clear" w:color="auto" w:fill="FFFFFF"/>
+        <w:spacing w:before="0" w:beforeAutospacing="0" w:after="240" w:afterAutospacing="0" w:line="360" w:lineRule="atLeast"/>
+        <w:rPr>
+          <w:rFonts w:ascii="Arial" w:hAnsi="Arial" w:cs="Arial"/>
+          <w:color w:val="000000"/>
+          <w:sz w:val="20"/>
+          <w:szCs w:val="20"/>
+        </w:rPr>
+      </w:pPr>
+      <w:r>
+        <w:rPr>
+          <w:rFonts w:ascii="Arial" w:hAnsi="Arial" w:cs="Arial"/>
+          <w:color w:val="000000"/>
+          <w:sz w:val="20"/>
+          <w:szCs w:val="20"/>
+        </w:rPr>
+        <w:t>screenOffset</w:t>
+      </w:r>
       <w:r>
         <w:rPr>
           <w:rFonts w:ascii="Arial" w:hAnsi="Arial" w:cs="Arial"/>
@@ -5089,62 +4461,36 @@
           <w:szCs w:val="20"/>
         </w:rPr>
       </w:pPr>
-      <w:proofErr w:type="spellStart"/>
-      <w:proofErr w:type="gramStart"/>
-      <w:r>
-        <w:rPr>
-          <w:rFonts w:ascii="Arial" w:hAnsi="Arial" w:cs="Arial"/>
-          <w:color w:val="000000"/>
-          <w:sz w:val="20"/>
-          <w:szCs w:val="20"/>
-        </w:rPr>
-        <w:t>hasWon</w:t>
-      </w:r>
-      <w:proofErr w:type="spellEnd"/>
-      <w:proofErr w:type="gramEnd"/>
-      <w:r>
-        <w:rPr>
-          <w:rFonts w:ascii="Arial" w:hAnsi="Arial" w:cs="Arial"/>
-          <w:color w:val="000000"/>
-          <w:sz w:val="20"/>
-          <w:szCs w:val="20"/>
-        </w:rPr>
-        <w:t xml:space="preserve"> – has the opposing player won?</w:t>
-      </w:r>
-    </w:p>
-    <w:p>
-      <w:pPr>
-        <w:pStyle w:val="NormalWeb"/>
-        <w:shd w:val="clear" w:color="auto" w:fill="FFFFFF"/>
-        <w:spacing w:before="0" w:beforeAutospacing="0" w:after="240" w:afterAutospacing="0" w:line="360" w:lineRule="atLeast"/>
-        <w:rPr>
-          <w:rFonts w:ascii="Arial" w:hAnsi="Arial" w:cs="Arial"/>
-          <w:color w:val="000000"/>
-          <w:sz w:val="20"/>
-          <w:szCs w:val="20"/>
-        </w:rPr>
-      </w:pPr>
-      <w:proofErr w:type="spellStart"/>
-      <w:proofErr w:type="gramStart"/>
-      <w:r>
-        <w:rPr>
-          <w:rFonts w:ascii="Arial" w:hAnsi="Arial" w:cs="Arial"/>
-          <w:color w:val="000000"/>
-          <w:sz w:val="20"/>
-          <w:szCs w:val="20"/>
-        </w:rPr>
-        <w:t>isDead</w:t>
-      </w:r>
-      <w:proofErr w:type="spellEnd"/>
-      <w:proofErr w:type="gramEnd"/>
-      <w:r>
-        <w:rPr>
-          <w:rFonts w:ascii="Arial" w:hAnsi="Arial" w:cs="Arial"/>
-          <w:color w:val="000000"/>
-          <w:sz w:val="20"/>
-          <w:szCs w:val="20"/>
-        </w:rPr>
-        <w:t xml:space="preserve"> – is the opposing player dead? Currently, we provide no animation for the opposing player’s death</w:t>
+      <w:r>
+        <w:rPr>
+          <w:rFonts w:ascii="Arial" w:hAnsi="Arial" w:cs="Arial"/>
+          <w:color w:val="000000"/>
+          <w:sz w:val="20"/>
+          <w:szCs w:val="20"/>
+        </w:rPr>
+        <w:t>level – this is the current level of the opposing player. This aids in the drawing of the other player’s position on the bottom half of a client screen.</w:t>
+      </w:r>
+    </w:p>
+    <w:p>
+      <w:pPr>
+        <w:pStyle w:val="NormalWeb"/>
+        <w:shd w:val="clear" w:color="auto" w:fill="FFFFFF"/>
+        <w:spacing w:before="0" w:beforeAutospacing="0" w:after="240" w:afterAutospacing="0" w:line="360" w:lineRule="atLeast"/>
+        <w:rPr>
+          <w:rFonts w:ascii="Arial" w:hAnsi="Arial" w:cs="Arial"/>
+          <w:color w:val="000000"/>
+          <w:sz w:val="20"/>
+          <w:szCs w:val="20"/>
+        </w:rPr>
+      </w:pPr>
+      <w:r>
+        <w:rPr>
+          <w:rFonts w:ascii="Arial" w:hAnsi="Arial" w:cs="Arial"/>
+          <w:color w:val="000000"/>
+          <w:sz w:val="20"/>
+          <w:szCs w:val="20"/>
+        </w:rPr>
+        <w:t>There are two other significant messages that are sent during a game. The first, wonGame, is sent only during a multiplayer race. This tells the server and the other client that this player has won. Therefore, the game is over. Conversely, in challenge mode, the lostGame message is sent when a player dies. This allows the game to end properly, the other player to know that he/she has won, and for the server to make the proper updates.</w:t>
       </w:r>
     </w:p>
     <w:p>
@@ -5298,7 +4644,7 @@
                     <pic:cNvPicPr/>
                   </pic:nvPicPr>
                   <pic:blipFill>
-                    <a:blip r:embed="rId12">
+                    <a:blip r:embed="rId13">
                       <a:extLst>
                         <a:ext uri="{28A0092B-C50C-407E-A947-70E740481C1C}">
                           <a14:useLocalDpi xmlns:a14="http://schemas.microsoft.com/office/drawing/2010/main" val="0"/>
@@ -5344,19 +4690,8 @@
           <w:sz w:val="20"/>
           <w:szCs w:val="20"/>
         </w:rPr>
-        <w:t xml:space="preserve">All communication will be done using </w:t>
-      </w:r>
-      <w:proofErr w:type="spellStart"/>
-      <w:r>
-        <w:rPr>
-          <w:rFonts w:ascii="Arial" w:hAnsi="Arial" w:cs="Arial"/>
-          <w:color w:val="000000"/>
-          <w:sz w:val="20"/>
-          <w:szCs w:val="20"/>
-        </w:rPr>
-        <w:t>websockets</w:t>
-      </w:r>
-      <w:proofErr w:type="spellEnd"/>
+        <w:t>All communication will be done using websockets</w:t>
+      </w:r>
       <w:r>
         <w:rPr>
           <w:rFonts w:ascii="Arial" w:hAnsi="Arial" w:cs="Arial"/>
@@ -5378,8 +4713,8 @@
     </w:p>
     <w:p/>
     <w:sectPr>
-      <w:headerReference w:type="default" r:id="rId13"/>
-      <w:headerReference w:type="first" r:id="rId14"/>
+      <w:headerReference w:type="default" r:id="rId14"/>
+      <w:headerReference w:type="first" r:id="rId15"/>
       <w:pgSz w:w="12240" w:h="15840"/>
       <w:pgMar w:top="1440" w:right="1440" w:bottom="1440" w:left="1440" w:header="720" w:footer="720" w:gutter="0"/>
       <w:cols w:space="720"/>
@@ -5462,13 +4797,8 @@
       <w:pStyle w:val="Header"/>
     </w:pPr>
     <w:r>
-      <w:t xml:space="preserve">Hunt, Hill, Langham, </w:t>
+      <w:t>Hunt, Hill, Langham, Lonsway</w:t>
     </w:r>
-    <w:proofErr w:type="spellStart"/>
-    <w:r>
-      <w:t>Lonsway</w:t>
-    </w:r>
-    <w:proofErr w:type="spellEnd"/>
   </w:p>
   <w:p>
     <w:pPr>

</xml_diff>

<commit_message>
minor revisions to the design doc.
</commit_message>
<xml_diff>
--- a/Design Document MPGame.docx
+++ b/Design Document MPGame.docx
@@ -16,6 +16,18 @@
           <w:szCs w:val="28"/>
         </w:rPr>
       </w:pPr>
+      <w:r>
+        <w:rPr>
+          <w:rStyle w:val="Strong"/>
+          <w:rFonts w:ascii="Arial" w:hAnsi="Arial" w:cs="Arial"/>
+          <w:color w:val="000000"/>
+          <w:sz w:val="28"/>
+          <w:szCs w:val="28"/>
+        </w:rPr>
+        <w:t xml:space="preserve">Space Escape </w:t>
+      </w:r>
+      <w:bookmarkStart w:id="0" w:name="_GoBack"/>
+      <w:bookmarkEnd w:id="0"/>
       <w:r>
         <w:rPr>
           <w:rStyle w:val="Strong"/>
@@ -841,27 +853,15 @@
           <w:sz w:val="20"/>
           <w:szCs w:val="20"/>
         </w:rPr>
-        <w:t xml:space="preserve">he local graphics. </w:t>
-      </w:r>
-      <w:r>
-        <w:rPr>
-          <w:rStyle w:val="apple-converted-space"/>
-          <w:rFonts w:ascii="Arial" w:hAnsi="Arial" w:cs="Arial"/>
-          <w:color w:val="000000"/>
-          <w:sz w:val="20"/>
-          <w:szCs w:val="20"/>
-          <w:highlight w:val="yellow"/>
-        </w:rPr>
-        <w:t xml:space="preserve">This is the </w:t>
-      </w:r>
-      <w:r>
-        <w:rPr>
-          <w:rStyle w:val="apple-converted-space"/>
-          <w:rFonts w:ascii="Arial" w:hAnsi="Arial" w:cs="Arial"/>
-          <w:color w:val="000000"/>
-          <w:sz w:val="20"/>
-          <w:szCs w:val="20"/>
-          <w:highlight w:val="yellow"/>
+        <w:t xml:space="preserve">he local graphics. This is the </w:t>
+      </w:r>
+      <w:r>
+        <w:rPr>
+          <w:rStyle w:val="apple-converted-space"/>
+          <w:rFonts w:ascii="Arial" w:hAnsi="Arial" w:cs="Arial"/>
+          <w:color w:val="000000"/>
+          <w:sz w:val="20"/>
+          <w:szCs w:val="20"/>
         </w:rPr>
         <w:t>graphical</w:t>
       </w:r>
@@ -872,19 +872,8 @@
           <w:color w:val="000000"/>
           <w:sz w:val="20"/>
           <w:szCs w:val="20"/>
-          <w:highlight w:val="yellow"/>
-        </w:rPr>
-        <w:t xml:space="preserve"> framework that we use to draw on the canvas</w:t>
-      </w:r>
-      <w:r>
-        <w:rPr>
-          <w:rStyle w:val="apple-converted-space"/>
-          <w:rFonts w:ascii="Arial" w:hAnsi="Arial" w:cs="Arial"/>
-          <w:color w:val="000000"/>
-          <w:sz w:val="20"/>
-          <w:szCs w:val="20"/>
-        </w:rPr>
-        <w:t xml:space="preserve">.  </w:t>
+        </w:rPr>
+        <w:t xml:space="preserve"> framework that we use to draw on the canvas.  </w:t>
       </w:r>
     </w:p>
     <w:p>
@@ -1433,7 +1422,27 @@
           <w:sz w:val="20"/>
           <w:szCs w:val="20"/>
         </w:rPr>
-        <w:t xml:space="preserve">Database: This is a database containing all of the users of the game, and their rating and password protection information. </w:t>
+        <w:t xml:space="preserve">Database: This is a database containing all of the users of the game, and their rating and </w:t>
+      </w:r>
+      <w:r>
+        <w:rPr>
+          <w:rStyle w:val="apple-converted-space"/>
+          <w:rFonts w:ascii="Arial" w:hAnsi="Arial" w:cs="Arial"/>
+          <w:color w:val="000000"/>
+          <w:sz w:val="20"/>
+          <w:szCs w:val="20"/>
+        </w:rPr>
+        <w:t>high score</w:t>
+      </w:r>
+      <w:r>
+        <w:rPr>
+          <w:rStyle w:val="apple-converted-space"/>
+          <w:rFonts w:ascii="Arial" w:hAnsi="Arial" w:cs="Arial"/>
+          <w:color w:val="000000"/>
+          <w:sz w:val="20"/>
+          <w:szCs w:val="20"/>
+        </w:rPr>
+        <w:t xml:space="preserve"> information. </w:t>
       </w:r>
     </w:p>
     <w:p>
@@ -1673,7 +1682,6 @@
           <w:color w:val="000000"/>
           <w:sz w:val="20"/>
           <w:szCs w:val="20"/>
-          <w:highlight w:val="yellow"/>
         </w:rPr>
         <w:t xml:space="preserve">A stage is </w:t>
       </w:r>
@@ -1683,7 +1691,6 @@
           <w:color w:val="000000"/>
           <w:sz w:val="20"/>
           <w:szCs w:val="20"/>
-          <w:highlight w:val="yellow"/>
         </w:rPr>
         <w:t>the basic graphical</w:t>
       </w:r>
@@ -1693,7 +1700,6 @@
           <w:color w:val="000000"/>
           <w:sz w:val="20"/>
           <w:szCs w:val="20"/>
-          <w:highlight w:val="yellow"/>
         </w:rPr>
         <w:t xml:space="preserve"> object</w:t>
       </w:r>
@@ -1800,7 +1806,12 @@
           <w:szCs w:val="20"/>
         </w:rPr>
       </w:pPr>
-      <w:r>
+    </w:p>
+    <w:p>
+      <w:pPr>
+        <w:pStyle w:val="NormalWeb"/>
+        <w:shd w:val="clear" w:color="auto" w:fill="FFFFFF"/>
+        <w:spacing w:before="0" w:beforeAutospacing="0" w:after="240" w:afterAutospacing="0" w:line="360" w:lineRule="atLeast"/>
         <w:rPr>
           <w:rFonts w:ascii="Arial" w:hAnsi="Arial" w:cs="Arial"/>
           <w:b/>
@@ -1809,67 +1820,7 @@
           <w:sz w:val="20"/>
           <w:szCs w:val="20"/>
         </w:rPr>
-        <w:t>Screen Manager:</w:t>
-      </w:r>
-    </w:p>
-    <w:p>
-      <w:pPr>
-        <w:pStyle w:val="NormalWeb"/>
-        <w:shd w:val="clear" w:color="auto" w:fill="FFFFFF"/>
-        <w:spacing w:before="0" w:beforeAutospacing="0" w:after="240" w:afterAutospacing="0" w:line="360" w:lineRule="atLeast"/>
-        <w:rPr>
-          <w:rFonts w:ascii="Arial" w:hAnsi="Arial" w:cs="Arial"/>
-          <w:color w:val="000000"/>
-          <w:sz w:val="20"/>
-          <w:szCs w:val="20"/>
-        </w:rPr>
-      </w:pPr>
-      <w:r>
-        <w:rPr>
-          <w:rFonts w:ascii="Arial" w:hAnsi="Arial" w:cs="Arial"/>
-          <w:color w:val="000000"/>
-          <w:sz w:val="20"/>
-          <w:szCs w:val="20"/>
-        </w:rPr>
-        <w:lastRenderedPageBreak/>
-        <w:t>From there, we move on to the screen manager. This is really no more than a state which desc</w:t>
-      </w:r>
-      <w:r>
-        <w:rPr>
-          <w:rFonts w:ascii="Arial" w:hAnsi="Arial" w:cs="Arial"/>
-          <w:color w:val="000000"/>
-          <w:sz w:val="20"/>
-          <w:szCs w:val="20"/>
-        </w:rPr>
-        <w:t>ribes if we are in game mode, or</w:t>
-      </w:r>
-      <w:r>
-        <w:rPr>
-          <w:rFonts w:ascii="Arial" w:hAnsi="Arial" w:cs="Arial"/>
-          <w:color w:val="000000"/>
-          <w:sz w:val="20"/>
-          <w:szCs w:val="20"/>
-        </w:rPr>
-        <w:t xml:space="preserve"> in menu mode. This is useful for when the server makes calls to the client, as well as applying event handlers</w:t>
-      </w:r>
-      <w:r>
-        <w:rPr>
-          <w:rFonts w:ascii="Arial" w:hAnsi="Arial" w:cs="Arial"/>
-          <w:color w:val="000000"/>
-          <w:sz w:val="20"/>
-          <w:szCs w:val="20"/>
-        </w:rPr>
-        <w:t xml:space="preserve"> and other similar aspects</w:t>
-      </w:r>
-      <w:r>
-        <w:rPr>
-          <w:rFonts w:ascii="Arial" w:hAnsi="Arial" w:cs="Arial"/>
-          <w:color w:val="000000"/>
-          <w:sz w:val="20"/>
-          <w:szCs w:val="20"/>
-        </w:rPr>
-        <w:t>. But in essence, this is really just a design abstraction that makes the flow easier to understand.</w:t>
-      </w:r>
+      </w:pPr>
     </w:p>
     <w:p>
       <w:pPr>
@@ -1894,6 +1845,91 @@
           <w:sz w:val="20"/>
           <w:szCs w:val="20"/>
         </w:rPr>
+        <w:lastRenderedPageBreak/>
+        <w:t>Screen Manager:</w:t>
+      </w:r>
+    </w:p>
+    <w:p>
+      <w:pPr>
+        <w:pStyle w:val="NormalWeb"/>
+        <w:shd w:val="clear" w:color="auto" w:fill="FFFFFF"/>
+        <w:spacing w:before="0" w:beforeAutospacing="0" w:after="240" w:afterAutospacing="0" w:line="360" w:lineRule="atLeast"/>
+        <w:rPr>
+          <w:rFonts w:ascii="Arial" w:hAnsi="Arial" w:cs="Arial"/>
+          <w:color w:val="000000"/>
+          <w:sz w:val="20"/>
+          <w:szCs w:val="20"/>
+        </w:rPr>
+      </w:pPr>
+      <w:r>
+        <w:rPr>
+          <w:rFonts w:ascii="Arial" w:hAnsi="Arial" w:cs="Arial"/>
+          <w:color w:val="000000"/>
+          <w:sz w:val="20"/>
+          <w:szCs w:val="20"/>
+        </w:rPr>
+        <w:t>From there, we move on to the screen manager. This is really no more than a state which desc</w:t>
+      </w:r>
+      <w:r>
+        <w:rPr>
+          <w:rFonts w:ascii="Arial" w:hAnsi="Arial" w:cs="Arial"/>
+          <w:color w:val="000000"/>
+          <w:sz w:val="20"/>
+          <w:szCs w:val="20"/>
+        </w:rPr>
+        <w:t>ribes if we are in game mode, or</w:t>
+      </w:r>
+      <w:r>
+        <w:rPr>
+          <w:rFonts w:ascii="Arial" w:hAnsi="Arial" w:cs="Arial"/>
+          <w:color w:val="000000"/>
+          <w:sz w:val="20"/>
+          <w:szCs w:val="20"/>
+        </w:rPr>
+        <w:t xml:space="preserve"> in menu mode. This is useful for when the server makes calls to the client, as well as applying event handlers</w:t>
+      </w:r>
+      <w:r>
+        <w:rPr>
+          <w:rFonts w:ascii="Arial" w:hAnsi="Arial" w:cs="Arial"/>
+          <w:color w:val="000000"/>
+          <w:sz w:val="20"/>
+          <w:szCs w:val="20"/>
+        </w:rPr>
+        <w:t xml:space="preserve"> and other similar aspects</w:t>
+      </w:r>
+      <w:r>
+        <w:rPr>
+          <w:rFonts w:ascii="Arial" w:hAnsi="Arial" w:cs="Arial"/>
+          <w:color w:val="000000"/>
+          <w:sz w:val="20"/>
+          <w:szCs w:val="20"/>
+        </w:rPr>
+        <w:t>. But in essence, this is really just a design abstraction that makes the flow easier to understand.</w:t>
+      </w:r>
+    </w:p>
+    <w:p>
+      <w:pPr>
+        <w:pStyle w:val="NormalWeb"/>
+        <w:shd w:val="clear" w:color="auto" w:fill="FFFFFF"/>
+        <w:spacing w:before="0" w:beforeAutospacing="0" w:after="240" w:afterAutospacing="0" w:line="360" w:lineRule="atLeast"/>
+        <w:rPr>
+          <w:rFonts w:ascii="Arial" w:hAnsi="Arial" w:cs="Arial"/>
+          <w:b/>
+          <w:i/>
+          <w:color w:val="000000"/>
+          <w:sz w:val="20"/>
+          <w:szCs w:val="20"/>
+        </w:rPr>
+      </w:pPr>
+      <w:r>
+        <w:rPr>
+          <w:rFonts w:ascii="Arial" w:hAnsi="Arial" w:cs="Arial"/>
+          <w:b/>
+          <w:i/>
+          <w:color w:val="000000"/>
+          <w:sz w:val="20"/>
+          <w:szCs w:val="20"/>
+        </w:rPr>
         <w:t>Menu Manager:</w:t>
       </w:r>
     </w:p>
@@ -1969,7 +2005,6 @@
           <w:color w:val="000000"/>
           <w:sz w:val="20"/>
           <w:szCs w:val="20"/>
-          <w:highlight w:val="yellow"/>
         </w:rPr>
         <w:t>Canvas Text objects</w:t>
       </w:r>
@@ -2194,7 +2229,6 @@
           <w:color w:val="000000"/>
           <w:sz w:val="20"/>
           <w:szCs w:val="20"/>
-          <w:highlight w:val="yellow"/>
         </w:rPr>
         <w:t>graphical</w:t>
       </w:r>
@@ -3741,25 +3775,25 @@
           <w:sz w:val="20"/>
           <w:szCs w:val="20"/>
         </w:rPr>
-        <w:t>n array of player objects. The data members of a player object are: username, password</w:t>
-      </w:r>
-      <w:r>
-        <w:rPr>
-          <w:rFonts w:ascii="Arial" w:hAnsi="Arial" w:cs="Arial"/>
-          <w:color w:val="000000"/>
-          <w:sz w:val="20"/>
-          <w:szCs w:val="20"/>
-        </w:rPr>
-        <w:t>,</w:t>
-      </w:r>
-      <w:r>
-        <w:rPr>
-          <w:rFonts w:ascii="Arial" w:hAnsi="Arial" w:cs="Arial"/>
-          <w:color w:val="000000"/>
-          <w:sz w:val="20"/>
-          <w:szCs w:val="20"/>
-        </w:rPr>
-        <w:t xml:space="preserve"> current game mode, top race times, longest challenge-mode distances and multiplayer rating</w:t>
+        <w:t>n array of player objects. The data members of a player object are: username, current game mode, top race times</w:t>
+      </w:r>
+      <w:r>
+        <w:rPr>
+          <w:rFonts w:ascii="Arial" w:hAnsi="Arial" w:cs="Arial"/>
+          <w:color w:val="000000"/>
+          <w:sz w:val="20"/>
+          <w:szCs w:val="20"/>
+        </w:rPr>
+        <w:t xml:space="preserve"> (one for each time trial difficulty and one for online race times)</w:t>
+      </w:r>
+      <w:r>
+        <w:rPr>
+          <w:rFonts w:ascii="Arial" w:hAnsi="Arial" w:cs="Arial"/>
+          <w:color w:val="000000"/>
+          <w:sz w:val="20"/>
+          <w:szCs w:val="20"/>
+        </w:rPr>
+        <w:t>, longest challenge-mode distances and multiplayer rating</w:t>
       </w:r>
       <w:r>
         <w:rPr>
@@ -3811,9 +3845,9 @@
         </w:rPr>
         <w:drawing>
           <wp:inline distT="0" distB="0" distL="0" distR="0">
-            <wp:extent cx="5943600" cy="3939540"/>
-            <wp:effectExtent l="0" t="0" r="0" b="3810"/>
-            <wp:docPr id="1" name="Picture 1"/>
+            <wp:extent cx="5943600" cy="3946525"/>
+            <wp:effectExtent l="0" t="0" r="0" b="0"/>
+            <wp:docPr id="2" name="Picture 2"/>
             <wp:cNvGraphicFramePr>
               <a:graphicFrameLocks xmlns:a="http://schemas.openxmlformats.org/drawingml/2006/main" noChangeAspect="1"/>
             </wp:cNvGraphicFramePr>
@@ -3821,7 +3855,7 @@
               <a:graphicData uri="http://schemas.openxmlformats.org/drawingml/2006/picture">
                 <pic:pic xmlns:pic="http://schemas.openxmlformats.org/drawingml/2006/picture">
                   <pic:nvPicPr>
-                    <pic:cNvPr id="1" name="Player Object.PNG"/>
+                    <pic:cNvPr id="2" name="Player Object.PNG"/>
                     <pic:cNvPicPr/>
                   </pic:nvPicPr>
                   <pic:blipFill>
@@ -3839,7 +3873,7 @@
                   <pic:spPr>
                     <a:xfrm>
                       <a:off x="0" y="0"/>
-                      <a:ext cx="5943600" cy="3939540"/>
+                      <a:ext cx="5943600" cy="3946525"/>
                     </a:xfrm>
                     <a:prstGeom prst="rect">
                       <a:avLst/>
@@ -3913,18 +3947,7 @@
           <w:sz w:val="20"/>
           <w:szCs w:val="20"/>
         </w:rPr>
-        <w:t xml:space="preserve"> and shown in the player object</w:t>
-      </w:r>
-      <w:bookmarkStart w:id="0" w:name="_GoBack"/>
-      <w:bookmarkEnd w:id="0"/>
-      <w:r>
-        <w:rPr>
-          <w:rFonts w:ascii="Arial" w:hAnsi="Arial" w:cs="Arial"/>
-          <w:color w:val="000000"/>
-          <w:sz w:val="20"/>
-          <w:szCs w:val="20"/>
-        </w:rPr>
-        <w:t xml:space="preserve"> diagram</w:t>
+        <w:t xml:space="preserve"> and shown in the player object diagram</w:t>
       </w:r>
       <w:r>
         <w:rPr>
@@ -4309,73 +4332,6 @@
           <w:szCs w:val="20"/>
         </w:rPr>
         <w:t>Y – Y position of opposing ship</w:t>
-      </w:r>
-    </w:p>
-    <w:p>
-      <w:pPr>
-        <w:pStyle w:val="NormalWeb"/>
-        <w:shd w:val="clear" w:color="auto" w:fill="FFFFFF"/>
-        <w:spacing w:before="0" w:beforeAutospacing="0" w:after="240" w:afterAutospacing="0" w:line="360" w:lineRule="atLeast"/>
-        <w:rPr>
-          <w:rFonts w:ascii="Arial" w:hAnsi="Arial" w:cs="Arial"/>
-          <w:color w:val="000000"/>
-          <w:sz w:val="20"/>
-          <w:szCs w:val="20"/>
-          <w:highlight w:val="yellow"/>
-        </w:rPr>
-      </w:pPr>
-      <w:r>
-        <w:rPr>
-          <w:rFonts w:ascii="Arial" w:hAnsi="Arial" w:cs="Arial"/>
-          <w:color w:val="000000"/>
-          <w:sz w:val="20"/>
-          <w:szCs w:val="20"/>
-          <w:highlight w:val="yellow"/>
-        </w:rPr>
-        <w:t>shipV</w:t>
-      </w:r>
-      <w:r>
-        <w:rPr>
-          <w:rFonts w:ascii="Arial" w:hAnsi="Arial" w:cs="Arial"/>
-          <w:color w:val="000000"/>
-          <w:sz w:val="20"/>
-          <w:szCs w:val="20"/>
-          <w:highlight w:val="yellow"/>
-        </w:rPr>
-        <w:t>X – vX of opposing ship</w:t>
-      </w:r>
-    </w:p>
-    <w:p>
-      <w:pPr>
-        <w:pStyle w:val="NormalWeb"/>
-        <w:shd w:val="clear" w:color="auto" w:fill="FFFFFF"/>
-        <w:spacing w:before="0" w:beforeAutospacing="0" w:after="240" w:afterAutospacing="0" w:line="360" w:lineRule="atLeast"/>
-        <w:rPr>
-          <w:rFonts w:ascii="Arial" w:hAnsi="Arial" w:cs="Arial"/>
-          <w:color w:val="000000"/>
-          <w:sz w:val="20"/>
-          <w:szCs w:val="20"/>
-        </w:rPr>
-      </w:pPr>
-      <w:r>
-        <w:rPr>
-          <w:rFonts w:ascii="Arial" w:hAnsi="Arial" w:cs="Arial"/>
-          <w:color w:val="000000"/>
-          <w:sz w:val="20"/>
-          <w:szCs w:val="20"/>
-          <w:highlight w:val="yellow"/>
-        </w:rPr>
-        <w:t>shipV</w:t>
-      </w:r>
-      <w:r>
-        <w:rPr>
-          <w:rFonts w:ascii="Arial" w:hAnsi="Arial" w:cs="Arial"/>
-          <w:color w:val="000000"/>
-          <w:sz w:val="20"/>
-          <w:szCs w:val="20"/>
-          <w:highlight w:val="yellow"/>
-        </w:rPr>
-        <w:t>Y – vY of opposing ship</w:t>
       </w:r>
     </w:p>
     <w:p>
@@ -4596,8 +4552,35 @@
     <w:p>
       <w:pPr>
         <w:pStyle w:val="NormalWeb"/>
-        <w:shd w:val="clear" w:color="auto" w:fill="FFFFFF"/>
-        <w:spacing w:before="0" w:beforeAutospacing="0" w:after="240" w:afterAutospacing="0" w:line="360" w:lineRule="atLeast"/>
+        <w:numPr>
+          <w:ilvl w:val="1"/>
+          <w:numId w:val="5"/>
+        </w:numPr>
+        <w:shd w:val="clear" w:color="auto" w:fill="FFFFFF"/>
+        <w:spacing w:before="0" w:beforeAutospacing="0" w:after="240" w:afterAutospacing="0" w:line="360" w:lineRule="atLeast"/>
+        <w:rPr>
+          <w:rFonts w:ascii="Arial" w:hAnsi="Arial" w:cs="Arial"/>
+          <w:color w:val="000000"/>
+          <w:sz w:val="20"/>
+          <w:szCs w:val="20"/>
+        </w:rPr>
+      </w:pPr>
+      <w:r>
+        <w:rPr>
+          <w:rFonts w:ascii="Arial" w:hAnsi="Arial" w:cs="Arial"/>
+          <w:color w:val="000000"/>
+          <w:sz w:val="20"/>
+          <w:szCs w:val="20"/>
+        </w:rPr>
+        <w:t>The high score information is sent upon client request and can be in the form of overall high scores or just the personal best for that user.</w:t>
+      </w:r>
+    </w:p>
+    <w:p>
+      <w:pPr>
+        <w:pStyle w:val="NormalWeb"/>
+        <w:shd w:val="clear" w:color="auto" w:fill="FFFFFF"/>
+        <w:spacing w:before="0" w:beforeAutospacing="0" w:after="240" w:afterAutospacing="0" w:line="360" w:lineRule="atLeast"/>
+        <w:ind w:left="720"/>
         <w:rPr>
           <w:rFonts w:ascii="Arial" w:hAnsi="Arial" w:cs="Arial"/>
           <w:color w:val="000000"/>
@@ -5055,7 +5038,7 @@
         <w:rFonts w:ascii="Symbol" w:hAnsi="Symbol" w:hint="default"/>
       </w:rPr>
     </w:lvl>
-    <w:lvl w:ilvl="1" w:tplc="04090003" w:tentative="1">
+    <w:lvl w:ilvl="1" w:tplc="04090003">
       <w:start w:val="1"/>
       <w:numFmt w:val="bullet"/>
       <w:lvlText w:val="o"/>

</xml_diff>